<commit_message>
resizable and dragged bounding boxes
</commit_message>
<xml_diff>
--- a/doc/Features.docx
+++ b/doc/Features.docx
@@ -191,6 +191,22 @@
       </w:r>
       <w:proofErr w:type="spellEnd"/>
       <w:proofErr w:type="gramEnd"/>
+      <w:r>
+        <w:t xml:space="preserve">. Questa pagina consentirà la modifica rapida delle impostazioni di sistema senza necessariamente dover modificare il file </w:t>
+      </w:r>
+      <w:proofErr w:type="gramStart"/>
+      <w:r>
+        <w:rPr>
+          <w:i/>
+        </w:rPr>
+        <w:t>connection.ini</w:t>
+      </w:r>
+      <w:proofErr w:type="gramEnd"/>
+    </w:p>
+    <w:p>
+      <w:pPr>
+        <w:pStyle w:val="Paragrafoelenco"/>
+      </w:pPr>
     </w:p>
     <w:p>
       <w:pPr>
@@ -272,8 +288,6 @@
       <w:r>
         <w:t xml:space="preserve"> boxes trascinabili nell’immagine e ridimensionabili (sia quella globale </w:t>
       </w:r>
-      <w:bookmarkStart w:id="0" w:name="_GoBack"/>
-      <w:bookmarkEnd w:id="0"/>
       <w:proofErr w:type="gramStart"/>
       <w:r>
         <w:t>che</w:t>
@@ -282,6 +296,36 @@
       <w:r>
         <w:t xml:space="preserve"> quella relativa alla parte visibile).</w:t>
       </w:r>
+    </w:p>
+    <w:p>
+      <w:pPr>
+        <w:pStyle w:val="Paragrafoelenco"/>
+      </w:pPr>
+    </w:p>
+    <w:p>
+      <w:pPr>
+        <w:pStyle w:val="Paragrafoelenco"/>
+        <w:numPr>
+          <w:ilvl w:val="0"/>
+          <w:numId w:val="3"/>
+        </w:numPr>
+      </w:pPr>
+      <w:r>
+        <w:t xml:space="preserve">Rivedere il sistema di creazione e scelta dell’avatar di ciascuna persona: al momento si sistema recupera la prima immagine salvata e la imposta come avatar della persona, ma esiste un metodo già implementato per la scelta dell’avatar ottimale. Il metodo è da verificare </w:t>
+      </w:r>
+      <w:proofErr w:type="gramStart"/>
+      <w:r>
+        <w:t>ed</w:t>
+      </w:r>
+      <w:proofErr w:type="gramEnd"/>
+      <w:r>
+        <w:t xml:space="preserve"> in caso correggere.</w:t>
+      </w:r>
+    </w:p>
+    <w:p>
+      <w:pPr>
+        <w:pStyle w:val="Paragrafoelenco"/>
+      </w:pPr>
     </w:p>
     <w:p>
       <w:pPr>
@@ -339,6 +383,35 @@
       <w:pPr>
         <w:pStyle w:val="Paragrafoelenco"/>
         <w:numPr>
+          <w:ilvl w:val="1"/>
+          <w:numId w:val="1"/>
+        </w:numPr>
+      </w:pPr>
+      <w:r>
+        <w:t xml:space="preserve">I </w:t>
+      </w:r>
+      <w:proofErr w:type="spellStart"/>
+      <w:r>
+        <w:t>proposal</w:t>
+      </w:r>
+      <w:proofErr w:type="spellEnd"/>
+      <w:r>
+        <w:t xml:space="preserve"> </w:t>
+      </w:r>
+      <w:proofErr w:type="gramStart"/>
+      <w:r>
+        <w:t>verranno</w:t>
+      </w:r>
+      <w:proofErr w:type="gramEnd"/>
+      <w:r>
+        <w:t xml:space="preserve"> calcolati mediante tecniche basate su stima del moto della persona a partire da frame precedenti in cui è stata annotata</w:t>
+      </w:r>
+    </w:p>
+    <w:p/>
+    <w:p>
+      <w:pPr>
+        <w:pStyle w:val="Paragrafoelenco"/>
+        <w:numPr>
           <w:ilvl w:val="0"/>
           <w:numId w:val="1"/>
         </w:numPr>
@@ -363,14 +436,109 @@
         <w:t xml:space="preserve"> una persona in più frame consecutivi.</w:t>
       </w:r>
     </w:p>
-    <w:p/>
-    <w:p/>
-    <w:p/>
-    <w:p/>
-    <w:p/>
-    <w:p/>
-    <w:p/>
-    <w:p/>
+    <w:p>
+      <w:pPr>
+        <w:pStyle w:val="Paragrafoelenco"/>
+        <w:numPr>
+          <w:ilvl w:val="1"/>
+          <w:numId w:val="1"/>
+        </w:numPr>
+      </w:pPr>
+      <w:r>
+        <w:t xml:space="preserve">Lo stile della </w:t>
+      </w:r>
+      <w:proofErr w:type="spellStart"/>
+      <w:r>
+        <w:t>timeline</w:t>
+      </w:r>
+      <w:proofErr w:type="spellEnd"/>
+      <w:r>
+        <w:t xml:space="preserve"> è quello proposto dal software </w:t>
+      </w:r>
+      <w:proofErr w:type="spellStart"/>
+      <w:r>
+        <w:t>Viper</w:t>
+      </w:r>
+      <w:proofErr w:type="spellEnd"/>
+      <w:r>
+        <w:t xml:space="preserve"> GT, che visualizza, per ciascuna persona, la sua permanenza nei frame successivi.</w:t>
+      </w:r>
+      <w:r>
+        <w:t xml:space="preserve"> </w:t>
+      </w:r>
+    </w:p>
+    <w:p>
+      <w:pPr>
+        <w:pStyle w:val="Paragrafoelenco"/>
+        <w:ind w:left="1440"/>
+      </w:pPr>
+    </w:p>
+    <w:p>
+      <w:pPr>
+        <w:pStyle w:val="Paragrafoelenco"/>
+        <w:ind w:left="1440"/>
+      </w:pPr>
+    </w:p>
+    <w:p>
+      <w:pPr>
+        <w:ind w:left="1416" w:firstLine="708"/>
+      </w:pPr>
+      <w:r>
+        <w:t xml:space="preserve">            </w:t>
+      </w:r>
+      <w:r>
+        <w:drawing>
+          <wp:inline distT="0" distB="0" distL="0" distR="0" wp14:anchorId="2E0AE048" wp14:editId="3787B568">
+            <wp:extent cx="2654723" cy="1989043"/>
+            <wp:effectExtent l="0" t="0" r="12700" b="0"/>
+            <wp:docPr id="1" name="Immagine 1" descr="Macintosh HD:private:var:folders:jj:w1z3rdg12j36b71376xx6jkm0000gn:T:TemporaryItems:lamp-moving-shot2-map.png"/>
+            <wp:cNvGraphicFramePr>
+              <a:graphicFrameLocks xmlns:a="http://schemas.openxmlformats.org/drawingml/2006/main" noChangeAspect="1"/>
+            </wp:cNvGraphicFramePr>
+            <a:graphic xmlns:a="http://schemas.openxmlformats.org/drawingml/2006/main">
+              <a:graphicData uri="http://schemas.openxmlformats.org/drawingml/2006/picture">
+                <pic:pic xmlns:pic="http://schemas.openxmlformats.org/drawingml/2006/picture">
+                  <pic:nvPicPr>
+                    <pic:cNvPr id="0" name="Picture 1" descr="Macintosh HD:private:var:folders:jj:w1z3rdg12j36b71376xx6jkm0000gn:T:TemporaryItems:lamp-moving-shot2-map.png"/>
+                    <pic:cNvPicPr>
+                      <a:picLocks noChangeAspect="1" noChangeArrowheads="1"/>
+                    </pic:cNvPicPr>
+                  </pic:nvPicPr>
+                  <pic:blipFill>
+                    <a:blip r:embed="rId6">
+                      <a:extLst>
+                        <a:ext uri="{28A0092B-C50C-407E-A947-70E740481C1C}">
+                          <a14:useLocalDpi xmlns:a14="http://schemas.microsoft.com/office/drawing/2010/main" val="0"/>
+                        </a:ext>
+                      </a:extLst>
+                    </a:blip>
+                    <a:srcRect/>
+                    <a:stretch>
+                      <a:fillRect/>
+                    </a:stretch>
+                  </pic:blipFill>
+                  <pic:spPr bwMode="auto">
+                    <a:xfrm>
+                      <a:off x="0" y="0"/>
+                      <a:ext cx="2656039" cy="1990029"/>
+                    </a:xfrm>
+                    <a:prstGeom prst="rect">
+                      <a:avLst/>
+                    </a:prstGeom>
+                    <a:noFill/>
+                    <a:ln>
+                      <a:noFill/>
+                    </a:ln>
+                  </pic:spPr>
+                </pic:pic>
+              </a:graphicData>
+            </a:graphic>
+          </wp:inline>
+        </w:drawing>
+      </w:r>
+      <w:bookmarkStart w:id="0" w:name="_GoBack"/>
+      <w:bookmarkEnd w:id="0"/>
+    </w:p>
     <w:sectPr>
       <w:pgSz w:w="11900" w:h="16840"/>
       <w:pgMar w:top="1417" w:right="1134" w:bottom="1134" w:left="1134" w:header="708" w:footer="708" w:gutter="0"/>
@@ -386,7 +554,7 @@
   <w:abstractNum w:abstractNumId="0">
     <w:nsid w:val="040844C0"/>
     <w:multiLevelType w:val="hybridMultilevel"/>
-    <w:tmpl w:val="8EE8DCE2"/>
+    <w:tmpl w:val="DB5E5B68"/>
     <w:lvl w:ilvl="0" w:tplc="04100001">
       <w:start w:val="1"/>
       <w:numFmt w:val="bullet"/>
@@ -400,6 +568,232 @@
       </w:rPr>
     </w:lvl>
     <w:lvl w:ilvl="1" w:tplc="04100003">
+      <w:start w:val="1"/>
+      <w:numFmt w:val="bullet"/>
+      <w:lvlText w:val="o"/>
+      <w:lvlJc w:val="left"/>
+      <w:pPr>
+        <w:ind w:left="1440" w:hanging="360"/>
+      </w:pPr>
+      <w:rPr>
+        <w:rFonts w:ascii="Courier New" w:hAnsi="Courier New" w:hint="default"/>
+      </w:rPr>
+    </w:lvl>
+    <w:lvl w:ilvl="2" w:tplc="04100005" w:tentative="1">
+      <w:start w:val="1"/>
+      <w:numFmt w:val="bullet"/>
+      <w:lvlText w:val=""/>
+      <w:lvlJc w:val="left"/>
+      <w:pPr>
+        <w:ind w:left="2160" w:hanging="360"/>
+      </w:pPr>
+      <w:rPr>
+        <w:rFonts w:ascii="Wingdings" w:hAnsi="Wingdings" w:hint="default"/>
+      </w:rPr>
+    </w:lvl>
+    <w:lvl w:ilvl="3" w:tplc="04100001" w:tentative="1">
+      <w:start w:val="1"/>
+      <w:numFmt w:val="bullet"/>
+      <w:lvlText w:val=""/>
+      <w:lvlJc w:val="left"/>
+      <w:pPr>
+        <w:ind w:left="2880" w:hanging="360"/>
+      </w:pPr>
+      <w:rPr>
+        <w:rFonts w:ascii="Symbol" w:hAnsi="Symbol" w:hint="default"/>
+      </w:rPr>
+    </w:lvl>
+    <w:lvl w:ilvl="4" w:tplc="04100003" w:tentative="1">
+      <w:start w:val="1"/>
+      <w:numFmt w:val="bullet"/>
+      <w:lvlText w:val="o"/>
+      <w:lvlJc w:val="left"/>
+      <w:pPr>
+        <w:ind w:left="3600" w:hanging="360"/>
+      </w:pPr>
+      <w:rPr>
+        <w:rFonts w:ascii="Courier New" w:hAnsi="Courier New" w:hint="default"/>
+      </w:rPr>
+    </w:lvl>
+    <w:lvl w:ilvl="5" w:tplc="04100005" w:tentative="1">
+      <w:start w:val="1"/>
+      <w:numFmt w:val="bullet"/>
+      <w:lvlText w:val=""/>
+      <w:lvlJc w:val="left"/>
+      <w:pPr>
+        <w:ind w:left="4320" w:hanging="360"/>
+      </w:pPr>
+      <w:rPr>
+        <w:rFonts w:ascii="Wingdings" w:hAnsi="Wingdings" w:hint="default"/>
+      </w:rPr>
+    </w:lvl>
+    <w:lvl w:ilvl="6" w:tplc="04100001" w:tentative="1">
+      <w:start w:val="1"/>
+      <w:numFmt w:val="bullet"/>
+      <w:lvlText w:val=""/>
+      <w:lvlJc w:val="left"/>
+      <w:pPr>
+        <w:ind w:left="5040" w:hanging="360"/>
+      </w:pPr>
+      <w:rPr>
+        <w:rFonts w:ascii="Symbol" w:hAnsi="Symbol" w:hint="default"/>
+      </w:rPr>
+    </w:lvl>
+    <w:lvl w:ilvl="7" w:tplc="04100003" w:tentative="1">
+      <w:start w:val="1"/>
+      <w:numFmt w:val="bullet"/>
+      <w:lvlText w:val="o"/>
+      <w:lvlJc w:val="left"/>
+      <w:pPr>
+        <w:ind w:left="5760" w:hanging="360"/>
+      </w:pPr>
+      <w:rPr>
+        <w:rFonts w:ascii="Courier New" w:hAnsi="Courier New" w:hint="default"/>
+      </w:rPr>
+    </w:lvl>
+    <w:lvl w:ilvl="8" w:tplc="04100005" w:tentative="1">
+      <w:start w:val="1"/>
+      <w:numFmt w:val="bullet"/>
+      <w:lvlText w:val=""/>
+      <w:lvlJc w:val="left"/>
+      <w:pPr>
+        <w:ind w:left="6480" w:hanging="360"/>
+      </w:pPr>
+      <w:rPr>
+        <w:rFonts w:ascii="Wingdings" w:hAnsi="Wingdings" w:hint="default"/>
+      </w:rPr>
+    </w:lvl>
+  </w:abstractNum>
+  <w:abstractNum w:abstractNumId="1">
+    <w:nsid w:val="14746C22"/>
+    <w:multiLevelType w:val="hybridMultilevel"/>
+    <w:tmpl w:val="38CAE484"/>
+    <w:lvl w:ilvl="0" w:tplc="04100001">
+      <w:start w:val="1"/>
+      <w:numFmt w:val="bullet"/>
+      <w:lvlText w:val=""/>
+      <w:lvlJc w:val="left"/>
+      <w:pPr>
+        <w:ind w:left="1440" w:hanging="360"/>
+      </w:pPr>
+      <w:rPr>
+        <w:rFonts w:ascii="Symbol" w:hAnsi="Symbol" w:hint="default"/>
+      </w:rPr>
+    </w:lvl>
+    <w:lvl w:ilvl="1" w:tplc="04100003" w:tentative="1">
+      <w:start w:val="1"/>
+      <w:numFmt w:val="bullet"/>
+      <w:lvlText w:val="o"/>
+      <w:lvlJc w:val="left"/>
+      <w:pPr>
+        <w:ind w:left="2160" w:hanging="360"/>
+      </w:pPr>
+      <w:rPr>
+        <w:rFonts w:ascii="Courier New" w:hAnsi="Courier New" w:hint="default"/>
+      </w:rPr>
+    </w:lvl>
+    <w:lvl w:ilvl="2" w:tplc="04100005" w:tentative="1">
+      <w:start w:val="1"/>
+      <w:numFmt w:val="bullet"/>
+      <w:lvlText w:val=""/>
+      <w:lvlJc w:val="left"/>
+      <w:pPr>
+        <w:ind w:left="2880" w:hanging="360"/>
+      </w:pPr>
+      <w:rPr>
+        <w:rFonts w:ascii="Wingdings" w:hAnsi="Wingdings" w:hint="default"/>
+      </w:rPr>
+    </w:lvl>
+    <w:lvl w:ilvl="3" w:tplc="04100001" w:tentative="1">
+      <w:start w:val="1"/>
+      <w:numFmt w:val="bullet"/>
+      <w:lvlText w:val=""/>
+      <w:lvlJc w:val="left"/>
+      <w:pPr>
+        <w:ind w:left="3600" w:hanging="360"/>
+      </w:pPr>
+      <w:rPr>
+        <w:rFonts w:ascii="Symbol" w:hAnsi="Symbol" w:hint="default"/>
+      </w:rPr>
+    </w:lvl>
+    <w:lvl w:ilvl="4" w:tplc="04100003" w:tentative="1">
+      <w:start w:val="1"/>
+      <w:numFmt w:val="bullet"/>
+      <w:lvlText w:val="o"/>
+      <w:lvlJc w:val="left"/>
+      <w:pPr>
+        <w:ind w:left="4320" w:hanging="360"/>
+      </w:pPr>
+      <w:rPr>
+        <w:rFonts w:ascii="Courier New" w:hAnsi="Courier New" w:hint="default"/>
+      </w:rPr>
+    </w:lvl>
+    <w:lvl w:ilvl="5" w:tplc="04100005" w:tentative="1">
+      <w:start w:val="1"/>
+      <w:numFmt w:val="bullet"/>
+      <w:lvlText w:val=""/>
+      <w:lvlJc w:val="left"/>
+      <w:pPr>
+        <w:ind w:left="5040" w:hanging="360"/>
+      </w:pPr>
+      <w:rPr>
+        <w:rFonts w:ascii="Wingdings" w:hAnsi="Wingdings" w:hint="default"/>
+      </w:rPr>
+    </w:lvl>
+    <w:lvl w:ilvl="6" w:tplc="04100001" w:tentative="1">
+      <w:start w:val="1"/>
+      <w:numFmt w:val="bullet"/>
+      <w:lvlText w:val=""/>
+      <w:lvlJc w:val="left"/>
+      <w:pPr>
+        <w:ind w:left="5760" w:hanging="360"/>
+      </w:pPr>
+      <w:rPr>
+        <w:rFonts w:ascii="Symbol" w:hAnsi="Symbol" w:hint="default"/>
+      </w:rPr>
+    </w:lvl>
+    <w:lvl w:ilvl="7" w:tplc="04100003" w:tentative="1">
+      <w:start w:val="1"/>
+      <w:numFmt w:val="bullet"/>
+      <w:lvlText w:val="o"/>
+      <w:lvlJc w:val="left"/>
+      <w:pPr>
+        <w:ind w:left="6480" w:hanging="360"/>
+      </w:pPr>
+      <w:rPr>
+        <w:rFonts w:ascii="Courier New" w:hAnsi="Courier New" w:hint="default"/>
+      </w:rPr>
+    </w:lvl>
+    <w:lvl w:ilvl="8" w:tplc="04100005" w:tentative="1">
+      <w:start w:val="1"/>
+      <w:numFmt w:val="bullet"/>
+      <w:lvlText w:val=""/>
+      <w:lvlJc w:val="left"/>
+      <w:pPr>
+        <w:ind w:left="7200" w:hanging="360"/>
+      </w:pPr>
+      <w:rPr>
+        <w:rFonts w:ascii="Wingdings" w:hAnsi="Wingdings" w:hint="default"/>
+      </w:rPr>
+    </w:lvl>
+  </w:abstractNum>
+  <w:abstractNum w:abstractNumId="2">
+    <w:nsid w:val="5CE62A81"/>
+    <w:multiLevelType w:val="hybridMultilevel"/>
+    <w:tmpl w:val="AF2A5252"/>
+    <w:lvl w:ilvl="0" w:tplc="04100001">
+      <w:start w:val="1"/>
+      <w:numFmt w:val="bullet"/>
+      <w:lvlText w:val=""/>
+      <w:lvlJc w:val="left"/>
+      <w:pPr>
+        <w:ind w:left="720" w:hanging="360"/>
+      </w:pPr>
+      <w:rPr>
+        <w:rFonts w:ascii="Symbol" w:hAnsi="Symbol" w:hint="default"/>
+      </w:rPr>
+    </w:lvl>
+    <w:lvl w:ilvl="1" w:tplc="04100003" w:tentative="1">
       <w:start w:val="1"/>
       <w:numFmt w:val="bullet"/>
       <w:lvlText w:val="o"/>
@@ -498,6 +892,12 @@
   </w:abstractNum>
   <w:num w:numId="1">
     <w:abstractNumId w:val="0"/>
+  </w:num>
+  <w:num w:numId="2">
+    <w:abstractNumId w:val="1"/>
+  </w:num>
+  <w:num w:numId="3">
+    <w:abstractNumId w:val="2"/>
   </w:num>
 </w:numbering>
 </file>
@@ -696,6 +1096,33 @@
       <w:contextualSpacing/>
     </w:pPr>
   </w:style>
+  <w:style w:type="paragraph" w:styleId="Testofumetto">
+    <w:name w:val="Balloon Text"/>
+    <w:basedOn w:val="Normale"/>
+    <w:link w:val="TestofumettoCarattere"/>
+    <w:uiPriority w:val="99"/>
+    <w:semiHidden/>
+    <w:unhideWhenUsed/>
+    <w:rsid w:val="004E7024"/>
+    <w:rPr>
+      <w:rFonts w:ascii="Lucida Grande" w:hAnsi="Lucida Grande"/>
+      <w:sz w:val="18"/>
+      <w:szCs w:val="18"/>
+    </w:rPr>
+  </w:style>
+  <w:style w:type="character" w:customStyle="1" w:styleId="TestofumettoCarattere">
+    <w:name w:val="Testo fumetto Carattere"/>
+    <w:basedOn w:val="Caratterepredefinitoparagrafo"/>
+    <w:link w:val="Testofumetto"/>
+    <w:uiPriority w:val="99"/>
+    <w:semiHidden/>
+    <w:rsid w:val="004E7024"/>
+    <w:rPr>
+      <w:rFonts w:ascii="Lucida Grande" w:hAnsi="Lucida Grande"/>
+      <w:sz w:val="18"/>
+      <w:szCs w:val="18"/>
+    </w:rPr>
+  </w:style>
 </w:styles>
 </file>
 
@@ -892,6 +1319,33 @@
       <w:ind w:left="720"/>
       <w:contextualSpacing/>
     </w:pPr>
+  </w:style>
+  <w:style w:type="paragraph" w:styleId="Testofumetto">
+    <w:name w:val="Balloon Text"/>
+    <w:basedOn w:val="Normale"/>
+    <w:link w:val="TestofumettoCarattere"/>
+    <w:uiPriority w:val="99"/>
+    <w:semiHidden/>
+    <w:unhideWhenUsed/>
+    <w:rsid w:val="004E7024"/>
+    <w:rPr>
+      <w:rFonts w:ascii="Lucida Grande" w:hAnsi="Lucida Grande"/>
+      <w:sz w:val="18"/>
+      <w:szCs w:val="18"/>
+    </w:rPr>
+  </w:style>
+  <w:style w:type="character" w:customStyle="1" w:styleId="TestofumettoCarattere">
+    <w:name w:val="Testo fumetto Carattere"/>
+    <w:basedOn w:val="Caratterepredefinitoparagrafo"/>
+    <w:link w:val="Testofumetto"/>
+    <w:uiPriority w:val="99"/>
+    <w:semiHidden/>
+    <w:rsid w:val="004E7024"/>
+    <w:rPr>
+      <w:rFonts w:ascii="Lucida Grande" w:hAnsi="Lucida Grande"/>
+      <w:sz w:val="18"/>
+      <w:szCs w:val="18"/>
+    </w:rPr>
   </w:style>
 </w:styles>
 </file>

</xml_diff>

<commit_message>
change bounding box selected on timeline
</commit_message>
<xml_diff>
--- a/doc/Features.docx
+++ b/doc/Features.docx
@@ -394,6 +394,14 @@
         </w:rPr>
         <w:t>Bounding boxes trascinabili e ridimensionabili</w:t>
       </w:r>
+      <w:r>
+        <w:rPr>
+          <w:rFonts w:ascii="Adobe Caslon Pro" w:hAnsi="Adobe Caslon Pro"/>
+        </w:rPr>
+        <w:t>. Le bounding box vengono ora create verso il centro dell’immagine, più grandi in dimensione e sono trascinabili e ridimensionabili trmite l’uso del mouse.</w:t>
+      </w:r>
+      <w:bookmarkStart w:id="0" w:name="_GoBack"/>
+      <w:bookmarkEnd w:id="0"/>
     </w:p>
     <w:p>
       <w:pPr>
@@ -430,8 +438,78 @@
         </w:rPr>
         <w:t>Creato plugin jQuery per la timeline</w:t>
       </w:r>
-      <w:bookmarkStart w:id="0" w:name="_GoBack"/>
-      <w:bookmarkEnd w:id="0"/>
+    </w:p>
+    <w:p>
+      <w:pPr>
+        <w:pStyle w:val="Paragrafoelenco"/>
+        <w:numPr>
+          <w:ilvl w:val="1"/>
+          <w:numId w:val="6"/>
+        </w:numPr>
+        <w:rPr>
+          <w:rFonts w:ascii="Adobe Caslon Pro" w:hAnsi="Adobe Caslon Pro"/>
+        </w:rPr>
+      </w:pPr>
+      <w:r>
+        <w:rPr>
+          <w:rFonts w:ascii="Adobe Caslon Pro" w:hAnsi="Adobe Caslon Pro"/>
+        </w:rPr>
+        <w:t>Visualizzazione frames nella timeline</w:t>
+      </w:r>
+    </w:p>
+    <w:p>
+      <w:pPr>
+        <w:pStyle w:val="Paragrafoelenco"/>
+        <w:numPr>
+          <w:ilvl w:val="1"/>
+          <w:numId w:val="6"/>
+        </w:numPr>
+        <w:rPr>
+          <w:rFonts w:ascii="Adobe Caslon Pro" w:hAnsi="Adobe Caslon Pro"/>
+        </w:rPr>
+      </w:pPr>
+      <w:r>
+        <w:rPr>
+          <w:rFonts w:ascii="Adobe Caslon Pro" w:hAnsi="Adobe Caslon Pro"/>
+        </w:rPr>
+        <w:t>Per ciascuna frame viene visualizzato un elenco delle persone che vi sono prosenti</w:t>
+      </w:r>
+    </w:p>
+    <w:p>
+      <w:pPr>
+        <w:pStyle w:val="Paragrafoelenco"/>
+        <w:numPr>
+          <w:ilvl w:val="1"/>
+          <w:numId w:val="6"/>
+        </w:numPr>
+        <w:rPr>
+          <w:rFonts w:ascii="Adobe Caslon Pro" w:hAnsi="Adobe Caslon Pro"/>
+        </w:rPr>
+      </w:pPr>
+      <w:r>
+        <w:rPr>
+          <w:rFonts w:ascii="Adobe Caslon Pro" w:hAnsi="Adobe Caslon Pro"/>
+        </w:rPr>
+        <w:t>Selezionando una persona vengono evidenziate nella timeline le frames in cui quella persona è presente</w:t>
+      </w:r>
+    </w:p>
+    <w:p>
+      <w:pPr>
+        <w:pStyle w:val="Paragrafoelenco"/>
+        <w:numPr>
+          <w:ilvl w:val="1"/>
+          <w:numId w:val="6"/>
+        </w:numPr>
+        <w:rPr>
+          <w:rFonts w:ascii="Adobe Caslon Pro" w:hAnsi="Adobe Caslon Pro"/>
+        </w:rPr>
+      </w:pPr>
+      <w:r>
+        <w:rPr>
+          <w:rFonts w:ascii="Adobe Caslon Pro" w:hAnsi="Adobe Caslon Pro"/>
+        </w:rPr>
+        <w:t>La timeline è integrata con gli eventi del sistema: selezionando una persona nella lista in alto questa viene selezionata anche nella timeline, selezionando una bounding box nel frame, nella timeline viene evidenziata la persona corrispondente, rimuovendo una persona dal frame questa viene rimossa anche dalla timeline</w:t>
+      </w:r>
     </w:p>
     <w:sectPr>
       <w:pgSz w:w="11900" w:h="16840"/>
@@ -999,7 +1077,7 @@
         <w:rFonts w:ascii="Symbol" w:hAnsi="Symbol" w:hint="default"/>
       </w:rPr>
     </w:lvl>
-    <w:lvl w:ilvl="1" w:tplc="04100003" w:tentative="1">
+    <w:lvl w:ilvl="1" w:tplc="04100003">
       <w:start w:val="1"/>
       <w:numFmt w:val="bullet"/>
       <w:lvlText w:val="o"/>

</xml_diff>

<commit_message>
camera and user settings
</commit_message>
<xml_diff>
--- a/doc/Features.docx
+++ b/doc/Features.docx
@@ -11,6 +11,7 @@
           <w:szCs w:val="20"/>
         </w:rPr>
       </w:pPr>
+      <w:proofErr w:type="spellStart"/>
       <w:r>
         <w:rPr>
           <w:rFonts w:ascii="Adobe Caslon Pro" w:eastAsia="Times New Roman" w:hAnsi="Adobe Caslon Pro" w:cs="Times New Roman"/>
@@ -18,7 +19,117 @@
           <w:sz w:val="32"/>
           <w:shd w:val="clear" w:color="auto" w:fill="FFFFFF"/>
         </w:rPr>
-        <w:t>Improve the Web Annotaton Tool for Surveillance Scenarios with Computer Vision</w:t>
+        <w:t>Improve</w:t>
+      </w:r>
+      <w:proofErr w:type="spellEnd"/>
+      <w:r>
+        <w:rPr>
+          <w:rFonts w:ascii="Adobe Caslon Pro" w:eastAsia="Times New Roman" w:hAnsi="Adobe Caslon Pro" w:cs="Times New Roman"/>
+          <w:b/>
+          <w:sz w:val="32"/>
+          <w:shd w:val="clear" w:color="auto" w:fill="FFFFFF"/>
+        </w:rPr>
+        <w:t xml:space="preserve"> the Web </w:t>
+      </w:r>
+      <w:proofErr w:type="spellStart"/>
+      <w:r>
+        <w:rPr>
+          <w:rFonts w:ascii="Adobe Caslon Pro" w:eastAsia="Times New Roman" w:hAnsi="Adobe Caslon Pro" w:cs="Times New Roman"/>
+          <w:b/>
+          <w:sz w:val="32"/>
+          <w:shd w:val="clear" w:color="auto" w:fill="FFFFFF"/>
+        </w:rPr>
+        <w:t>Annotaton</w:t>
+      </w:r>
+      <w:proofErr w:type="spellEnd"/>
+      <w:r>
+        <w:rPr>
+          <w:rFonts w:ascii="Adobe Caslon Pro" w:eastAsia="Times New Roman" w:hAnsi="Adobe Caslon Pro" w:cs="Times New Roman"/>
+          <w:b/>
+          <w:sz w:val="32"/>
+          <w:shd w:val="clear" w:color="auto" w:fill="FFFFFF"/>
+        </w:rPr>
+        <w:t xml:space="preserve"> </w:t>
+      </w:r>
+      <w:proofErr w:type="spellStart"/>
+      <w:r>
+        <w:rPr>
+          <w:rFonts w:ascii="Adobe Caslon Pro" w:eastAsia="Times New Roman" w:hAnsi="Adobe Caslon Pro" w:cs="Times New Roman"/>
+          <w:b/>
+          <w:sz w:val="32"/>
+          <w:shd w:val="clear" w:color="auto" w:fill="FFFFFF"/>
+        </w:rPr>
+        <w:t>Tool</w:t>
+      </w:r>
+      <w:proofErr w:type="spellEnd"/>
+      <w:r>
+        <w:rPr>
+          <w:rFonts w:ascii="Adobe Caslon Pro" w:eastAsia="Times New Roman" w:hAnsi="Adobe Caslon Pro" w:cs="Times New Roman"/>
+          <w:b/>
+          <w:sz w:val="32"/>
+          <w:shd w:val="clear" w:color="auto" w:fill="FFFFFF"/>
+        </w:rPr>
+        <w:t xml:space="preserve"> for </w:t>
+      </w:r>
+      <w:proofErr w:type="spellStart"/>
+      <w:r>
+        <w:rPr>
+          <w:rFonts w:ascii="Adobe Caslon Pro" w:eastAsia="Times New Roman" w:hAnsi="Adobe Caslon Pro" w:cs="Times New Roman"/>
+          <w:b/>
+          <w:sz w:val="32"/>
+          <w:shd w:val="clear" w:color="auto" w:fill="FFFFFF"/>
+        </w:rPr>
+        <w:t>Surveillance</w:t>
+      </w:r>
+      <w:proofErr w:type="spellEnd"/>
+      <w:r>
+        <w:rPr>
+          <w:rFonts w:ascii="Adobe Caslon Pro" w:eastAsia="Times New Roman" w:hAnsi="Adobe Caslon Pro" w:cs="Times New Roman"/>
+          <w:b/>
+          <w:sz w:val="32"/>
+          <w:shd w:val="clear" w:color="auto" w:fill="FFFFFF"/>
+        </w:rPr>
+        <w:t xml:space="preserve"> </w:t>
+      </w:r>
+      <w:proofErr w:type="spellStart"/>
+      <w:r>
+        <w:rPr>
+          <w:rFonts w:ascii="Adobe Caslon Pro" w:eastAsia="Times New Roman" w:hAnsi="Adobe Caslon Pro" w:cs="Times New Roman"/>
+          <w:b/>
+          <w:sz w:val="32"/>
+          <w:shd w:val="clear" w:color="auto" w:fill="FFFFFF"/>
+        </w:rPr>
+        <w:t>Scenarios</w:t>
+      </w:r>
+      <w:proofErr w:type="spellEnd"/>
+      <w:r>
+        <w:rPr>
+          <w:rFonts w:ascii="Adobe Caslon Pro" w:eastAsia="Times New Roman" w:hAnsi="Adobe Caslon Pro" w:cs="Times New Roman"/>
+          <w:b/>
+          <w:sz w:val="32"/>
+          <w:shd w:val="clear" w:color="auto" w:fill="FFFFFF"/>
+        </w:rPr>
+        <w:t xml:space="preserve"> </w:t>
+      </w:r>
+      <w:proofErr w:type="gramStart"/>
+      <w:r>
+        <w:rPr>
+          <w:rFonts w:ascii="Adobe Caslon Pro" w:eastAsia="Times New Roman" w:hAnsi="Adobe Caslon Pro" w:cs="Times New Roman"/>
+          <w:b/>
+          <w:sz w:val="32"/>
+          <w:shd w:val="clear" w:color="auto" w:fill="FFFFFF"/>
+        </w:rPr>
+        <w:t>with</w:t>
+      </w:r>
+      <w:proofErr w:type="gramEnd"/>
+      <w:r>
+        <w:rPr>
+          <w:rFonts w:ascii="Adobe Caslon Pro" w:eastAsia="Times New Roman" w:hAnsi="Adobe Caslon Pro" w:cs="Times New Roman"/>
+          <w:b/>
+          <w:sz w:val="32"/>
+          <w:shd w:val="clear" w:color="auto" w:fill="FFFFFF"/>
+        </w:rPr>
+        <w:t xml:space="preserve"> Computer Vision</w:t>
       </w:r>
     </w:p>
     <w:p>
@@ -71,18 +182,43 @@
           <w:rFonts w:ascii="Adobe Caslon Pro" w:hAnsi="Adobe Caslon Pro"/>
         </w:rPr>
       </w:pPr>
-      <w:r>
-        <w:rPr>
-          <w:rFonts w:ascii="Adobe Caslon Pro" w:hAnsi="Adobe Caslon Pro"/>
-        </w:rPr>
-        <w:t>Pagina di configurazione per la connessione al database, camere, utenti (se necessario), point of interest</w:t>
-      </w:r>
+      <w:proofErr w:type="gramStart"/>
+      <w:r>
+        <w:rPr>
+          <w:rFonts w:ascii="Adobe Caslon Pro" w:hAnsi="Adobe Caslon Pro"/>
+        </w:rPr>
+        <w:t xml:space="preserve">Pagina di configurazione per la connessione al database, camere, utenti (se necessario), </w:t>
+      </w:r>
+      <w:proofErr w:type="spellStart"/>
+      <w:r>
+        <w:rPr>
+          <w:rFonts w:ascii="Adobe Caslon Pro" w:hAnsi="Adobe Caslon Pro"/>
+        </w:rPr>
+        <w:t>point</w:t>
+      </w:r>
+      <w:proofErr w:type="spellEnd"/>
+      <w:r>
+        <w:rPr>
+          <w:rFonts w:ascii="Adobe Caslon Pro" w:hAnsi="Adobe Caslon Pro"/>
+        </w:rPr>
+        <w:t xml:space="preserve"> of </w:t>
+      </w:r>
+      <w:proofErr w:type="spellStart"/>
+      <w:r>
+        <w:rPr>
+          <w:rFonts w:ascii="Adobe Caslon Pro" w:hAnsi="Adobe Caslon Pro"/>
+        </w:rPr>
+        <w:t>interest</w:t>
+      </w:r>
+      <w:proofErr w:type="spellEnd"/>
+      <w:proofErr w:type="gramEnd"/>
       <w:r>
         <w:rPr>
           <w:rFonts w:ascii="Adobe Caslon Pro" w:hAnsi="Adobe Caslon Pro"/>
         </w:rPr>
         <w:t xml:space="preserve">. Questa pagina consentirà la modifica rapida delle impostazioni di sistema senza necessariamente dover modificare il file </w:t>
       </w:r>
+      <w:proofErr w:type="gramStart"/>
       <w:r>
         <w:rPr>
           <w:rFonts w:ascii="Adobe Caslon Pro" w:hAnsi="Adobe Caslon Pro"/>
@@ -90,6 +226,7 @@
         </w:rPr>
         <w:t>connection.ini</w:t>
       </w:r>
+      <w:proofErr w:type="gramEnd"/>
     </w:p>
     <w:p>
       <w:pPr>
@@ -114,7 +251,21 @@
         <w:rPr>
           <w:rFonts w:ascii="Adobe Caslon Pro" w:hAnsi="Adobe Caslon Pro"/>
         </w:rPr>
-        <w:t>Migliorazioni nella creazione e nella modifica delle bounding boxes</w:t>
+        <w:t xml:space="preserve">Migliorazioni nella creazione e nella modifica delle </w:t>
+      </w:r>
+      <w:proofErr w:type="spellStart"/>
+      <w:r>
+        <w:rPr>
+          <w:rFonts w:ascii="Adobe Caslon Pro" w:hAnsi="Adobe Caslon Pro"/>
+        </w:rPr>
+        <w:t>bounding</w:t>
+      </w:r>
+      <w:proofErr w:type="spellEnd"/>
+      <w:r>
+        <w:rPr>
+          <w:rFonts w:ascii="Adobe Caslon Pro" w:hAnsi="Adobe Caslon Pro"/>
+        </w:rPr>
+        <w:t xml:space="preserve"> boxes</w:t>
       </w:r>
     </w:p>
     <w:p>
@@ -132,7 +283,63 @@
         <w:rPr>
           <w:rFonts w:ascii="Adobe Caslon Pro" w:hAnsi="Adobe Caslon Pro"/>
         </w:rPr>
-        <w:t>Migliorare l’inizializzazione della bounding box: allo stato attuale viene creata di una dimensione prefissata in un punto prefissato dell’immagine. L’obiettivo è di far inizializzare la bb all’utente in un punto selezionato dall’utente con il click del mouse.</w:t>
+        <w:t xml:space="preserve">Migliorare l’inizializzazione della </w:t>
+      </w:r>
+      <w:proofErr w:type="spellStart"/>
+      <w:r>
+        <w:rPr>
+          <w:rFonts w:ascii="Adobe Caslon Pro" w:hAnsi="Adobe Caslon Pro"/>
+        </w:rPr>
+        <w:t>bounding</w:t>
+      </w:r>
+      <w:proofErr w:type="spellEnd"/>
+      <w:r>
+        <w:rPr>
+          <w:rFonts w:ascii="Adobe Caslon Pro" w:hAnsi="Adobe Caslon Pro"/>
+        </w:rPr>
+        <w:t xml:space="preserve"> box: allo stato attuale </w:t>
+      </w:r>
+      <w:proofErr w:type="gramStart"/>
+      <w:r>
+        <w:rPr>
+          <w:rFonts w:ascii="Adobe Caslon Pro" w:hAnsi="Adobe Caslon Pro"/>
+        </w:rPr>
+        <w:t>viene</w:t>
+      </w:r>
+      <w:proofErr w:type="gramEnd"/>
+      <w:r>
+        <w:rPr>
+          <w:rFonts w:ascii="Adobe Caslon Pro" w:hAnsi="Adobe Caslon Pro"/>
+        </w:rPr>
+        <w:t xml:space="preserve"> creata di una dimensione prefissata in un punto prefissato dell’immagine. L’obiettivo è di far inizializzare la </w:t>
+      </w:r>
+      <w:proofErr w:type="spellStart"/>
+      <w:r>
+        <w:rPr>
+          <w:rFonts w:ascii="Adobe Caslon Pro" w:hAnsi="Adobe Caslon Pro"/>
+        </w:rPr>
+        <w:t>bb</w:t>
+      </w:r>
+      <w:proofErr w:type="spellEnd"/>
+      <w:r>
+        <w:rPr>
+          <w:rFonts w:ascii="Adobe Caslon Pro" w:hAnsi="Adobe Caslon Pro"/>
+        </w:rPr>
+        <w:t xml:space="preserve"> all’utente in un punto selezionato dall’</w:t>
+      </w:r>
+      <w:proofErr w:type="gramStart"/>
+      <w:r>
+        <w:rPr>
+          <w:rFonts w:ascii="Adobe Caslon Pro" w:hAnsi="Adobe Caslon Pro"/>
+        </w:rPr>
+        <w:t>utente</w:t>
+      </w:r>
+      <w:proofErr w:type="gramEnd"/>
+      <w:r>
+        <w:rPr>
+          <w:rFonts w:ascii="Adobe Caslon Pro" w:hAnsi="Adobe Caslon Pro"/>
+        </w:rPr>
+        <w:t xml:space="preserve"> con il click del mouse.</w:t>
       </w:r>
     </w:p>
     <w:p>
@@ -146,11 +353,33 @@
           <w:rFonts w:ascii="Adobe Caslon Pro" w:hAnsi="Adobe Caslon Pro"/>
         </w:rPr>
       </w:pPr>
-      <w:r>
-        <w:rPr>
-          <w:rFonts w:ascii="Adobe Caslon Pro" w:hAnsi="Adobe Caslon Pro"/>
-        </w:rPr>
-        <w:t>Bounding boxes trascinabili nell’immagine e ridimensionabili (sia quella globale che quella relativa alla parte visibile).</w:t>
+      <w:proofErr w:type="spellStart"/>
+      <w:r>
+        <w:rPr>
+          <w:rFonts w:ascii="Adobe Caslon Pro" w:hAnsi="Adobe Caslon Pro"/>
+        </w:rPr>
+        <w:t>Bounding</w:t>
+      </w:r>
+      <w:proofErr w:type="spellEnd"/>
+      <w:r>
+        <w:rPr>
+          <w:rFonts w:ascii="Adobe Caslon Pro" w:hAnsi="Adobe Caslon Pro"/>
+        </w:rPr>
+        <w:t xml:space="preserve"> boxes trascinabili nell’immagine e ridimensionabili (sia quella globale </w:t>
+      </w:r>
+      <w:proofErr w:type="gramStart"/>
+      <w:r>
+        <w:rPr>
+          <w:rFonts w:ascii="Adobe Caslon Pro" w:hAnsi="Adobe Caslon Pro"/>
+        </w:rPr>
+        <w:t>che</w:t>
+      </w:r>
+      <w:proofErr w:type="gramEnd"/>
+      <w:r>
+        <w:rPr>
+          <w:rFonts w:ascii="Adobe Caslon Pro" w:hAnsi="Adobe Caslon Pro"/>
+        </w:rPr>
+        <w:t xml:space="preserve"> quella relativa alla parte visibile).</w:t>
       </w:r>
     </w:p>
     <w:p>
@@ -176,7 +405,21 @@
         <w:rPr>
           <w:rFonts w:ascii="Adobe Caslon Pro" w:hAnsi="Adobe Caslon Pro"/>
         </w:rPr>
-        <w:t>Rivedere il sistema di creazione e scelta dell’avatar di ciascuna persona: al momento si sistema recupera la prima immagine salvata e la imposta come avatar della persona, ma esiste un metodo già implementato per la scelta dell’avatar ottimale. Il metodo è da verificare ed in caso correggere.</w:t>
+        <w:t xml:space="preserve">Rivedere il sistema di creazione e scelta dell’avatar di ciascuna persona: al momento si sistema recupera la prima immagine salvata e la imposta come avatar della persona, ma esiste un metodo già implementato per la scelta dell’avatar ottimale. Il metodo è da verificare </w:t>
+      </w:r>
+      <w:proofErr w:type="gramStart"/>
+      <w:r>
+        <w:rPr>
+          <w:rFonts w:ascii="Adobe Caslon Pro" w:hAnsi="Adobe Caslon Pro"/>
+        </w:rPr>
+        <w:t>ed</w:t>
+      </w:r>
+      <w:proofErr w:type="gramEnd"/>
+      <w:r>
+        <w:rPr>
+          <w:rFonts w:ascii="Adobe Caslon Pro" w:hAnsi="Adobe Caslon Pro"/>
+        </w:rPr>
+        <w:t xml:space="preserve"> in caso correggere.</w:t>
       </w:r>
     </w:p>
     <w:p>
@@ -202,7 +445,77 @@
         <w:rPr>
           <w:rFonts w:ascii="Adobe Caslon Pro" w:hAnsi="Adobe Caslon Pro"/>
         </w:rPr>
-        <w:t>Introdurre un sistema di predizione per un’annotazione a partire dal frame corrente per il frame successivo che milgliori lo stato attuale: al momento la bounding box selezionata ad un frame viene replicata nella stessa posizione nel frame successivo. Mediante tecniche di computer vision si vuole fornire dei proposal per la posizione della persona nei frame successivi.</w:t>
+        <w:t xml:space="preserve">Introdurre un sistema di predizione per un’annotazione </w:t>
+      </w:r>
+      <w:proofErr w:type="gramStart"/>
+      <w:r>
+        <w:rPr>
+          <w:rFonts w:ascii="Adobe Caslon Pro" w:hAnsi="Adobe Caslon Pro"/>
+        </w:rPr>
+        <w:t>a partire dal</w:t>
+      </w:r>
+      <w:proofErr w:type="gramEnd"/>
+      <w:r>
+        <w:rPr>
+          <w:rFonts w:ascii="Adobe Caslon Pro" w:hAnsi="Adobe Caslon Pro"/>
+        </w:rPr>
+        <w:t xml:space="preserve"> frame corrente per il frame successivo che </w:t>
+      </w:r>
+      <w:proofErr w:type="spellStart"/>
+      <w:r>
+        <w:rPr>
+          <w:rFonts w:ascii="Adobe Caslon Pro" w:hAnsi="Adobe Caslon Pro"/>
+        </w:rPr>
+        <w:t>milgliori</w:t>
+      </w:r>
+      <w:proofErr w:type="spellEnd"/>
+      <w:r>
+        <w:rPr>
+          <w:rFonts w:ascii="Adobe Caslon Pro" w:hAnsi="Adobe Caslon Pro"/>
+        </w:rPr>
+        <w:t xml:space="preserve"> lo stato attuale: al momento la </w:t>
+      </w:r>
+      <w:proofErr w:type="spellStart"/>
+      <w:r>
+        <w:rPr>
+          <w:rFonts w:ascii="Adobe Caslon Pro" w:hAnsi="Adobe Caslon Pro"/>
+        </w:rPr>
+        <w:t>bounding</w:t>
+      </w:r>
+      <w:proofErr w:type="spellEnd"/>
+      <w:r>
+        <w:rPr>
+          <w:rFonts w:ascii="Adobe Caslon Pro" w:hAnsi="Adobe Caslon Pro"/>
+        </w:rPr>
+        <w:t xml:space="preserve"> box selezionata ad un frame viene replicata nella stessa posizione nel frame successivo. Mediante tecniche di computer </w:t>
+      </w:r>
+      <w:proofErr w:type="spellStart"/>
+      <w:r>
+        <w:rPr>
+          <w:rFonts w:ascii="Adobe Caslon Pro" w:hAnsi="Adobe Caslon Pro"/>
+        </w:rPr>
+        <w:t>vision</w:t>
+      </w:r>
+      <w:proofErr w:type="spellEnd"/>
+      <w:r>
+        <w:rPr>
+          <w:rFonts w:ascii="Adobe Caslon Pro" w:hAnsi="Adobe Caslon Pro"/>
+        </w:rPr>
+        <w:t xml:space="preserve"> si vuole fornire dei </w:t>
+      </w:r>
+      <w:proofErr w:type="spellStart"/>
+      <w:r>
+        <w:rPr>
+          <w:rFonts w:ascii="Adobe Caslon Pro" w:hAnsi="Adobe Caslon Pro"/>
+        </w:rPr>
+        <w:t>proposal</w:t>
+      </w:r>
+      <w:proofErr w:type="spellEnd"/>
+      <w:r>
+        <w:rPr>
+          <w:rFonts w:ascii="Adobe Caslon Pro" w:hAnsi="Adobe Caslon Pro"/>
+        </w:rPr>
+        <w:t xml:space="preserve"> per la posizione della persona nei frame successivi.</w:t>
       </w:r>
     </w:p>
     <w:p>
@@ -220,7 +533,35 @@
         <w:rPr>
           <w:rFonts w:ascii="Adobe Caslon Pro" w:hAnsi="Adobe Caslon Pro"/>
         </w:rPr>
-        <w:t>I proposal verranno calcolati mediante tecniche basate su stima del moto della persona a partire da frame precedenti in cui è stata annotata</w:t>
+        <w:t xml:space="preserve">I </w:t>
+      </w:r>
+      <w:proofErr w:type="spellStart"/>
+      <w:r>
+        <w:rPr>
+          <w:rFonts w:ascii="Adobe Caslon Pro" w:hAnsi="Adobe Caslon Pro"/>
+        </w:rPr>
+        <w:t>proposal</w:t>
+      </w:r>
+      <w:proofErr w:type="spellEnd"/>
+      <w:r>
+        <w:rPr>
+          <w:rFonts w:ascii="Adobe Caslon Pro" w:hAnsi="Adobe Caslon Pro"/>
+        </w:rPr>
+        <w:t xml:space="preserve"> </w:t>
+      </w:r>
+      <w:proofErr w:type="gramStart"/>
+      <w:r>
+        <w:rPr>
+          <w:rFonts w:ascii="Adobe Caslon Pro" w:hAnsi="Adobe Caslon Pro"/>
+        </w:rPr>
+        <w:t>verranno</w:t>
+      </w:r>
+      <w:proofErr w:type="gramEnd"/>
+      <w:r>
+        <w:rPr>
+          <w:rFonts w:ascii="Adobe Caslon Pro" w:hAnsi="Adobe Caslon Pro"/>
+        </w:rPr>
+        <w:t xml:space="preserve"> calcolati mediante tecniche basate su stima del moto della persona a partire da frame precedenti in cui è stata annotata</w:t>
       </w:r>
     </w:p>
     <w:p>
@@ -245,7 +586,35 @@
         <w:rPr>
           <w:rFonts w:ascii="Adobe Caslon Pro" w:hAnsi="Adobe Caslon Pro"/>
         </w:rPr>
-        <w:t>Introduzione di una timeline per la navigazione tra i frame che mostri la presenza o meno di annotazioni all’interno degli stessi e consenta di visualizzare la durata di permanenza di una persona in più frame consecutivi.</w:t>
+        <w:t xml:space="preserve">Introduzione di una </w:t>
+      </w:r>
+      <w:proofErr w:type="spellStart"/>
+      <w:r>
+        <w:rPr>
+          <w:rFonts w:ascii="Adobe Caslon Pro" w:hAnsi="Adobe Caslon Pro"/>
+        </w:rPr>
+        <w:t>timeline</w:t>
+      </w:r>
+      <w:proofErr w:type="spellEnd"/>
+      <w:r>
+        <w:rPr>
+          <w:rFonts w:ascii="Adobe Caslon Pro" w:hAnsi="Adobe Caslon Pro"/>
+        </w:rPr>
+        <w:t xml:space="preserve"> per la navigazione tra i frame che mostri la presenza o meno di annotazioni all’interno degli stessi e consenta di visualizzare la durata di permanenza </w:t>
+      </w:r>
+      <w:proofErr w:type="gramStart"/>
+      <w:r>
+        <w:rPr>
+          <w:rFonts w:ascii="Adobe Caslon Pro" w:hAnsi="Adobe Caslon Pro"/>
+        </w:rPr>
+        <w:t>di</w:t>
+      </w:r>
+      <w:proofErr w:type="gramEnd"/>
+      <w:r>
+        <w:rPr>
+          <w:rFonts w:ascii="Adobe Caslon Pro" w:hAnsi="Adobe Caslon Pro"/>
+        </w:rPr>
+        <w:t xml:space="preserve"> una persona in più frame consecutivi.</w:t>
       </w:r>
     </w:p>
     <w:p>
@@ -263,7 +632,35 @@
         <w:rPr>
           <w:rFonts w:ascii="Adobe Caslon Pro" w:hAnsi="Adobe Caslon Pro"/>
         </w:rPr>
-        <w:t xml:space="preserve">Lo stile della timeline è quello proposto dal software Viper GT, che visualizza, per ciascuna persona, la sua permanenza nei frame successivi. </w:t>
+        <w:t xml:space="preserve">Lo stile della </w:t>
+      </w:r>
+      <w:proofErr w:type="spellStart"/>
+      <w:r>
+        <w:rPr>
+          <w:rFonts w:ascii="Adobe Caslon Pro" w:hAnsi="Adobe Caslon Pro"/>
+        </w:rPr>
+        <w:t>timeline</w:t>
+      </w:r>
+      <w:proofErr w:type="spellEnd"/>
+      <w:r>
+        <w:rPr>
+          <w:rFonts w:ascii="Adobe Caslon Pro" w:hAnsi="Adobe Caslon Pro"/>
+        </w:rPr>
+        <w:t xml:space="preserve"> è quello proposto dal software </w:t>
+      </w:r>
+      <w:proofErr w:type="spellStart"/>
+      <w:r>
+        <w:rPr>
+          <w:rFonts w:ascii="Adobe Caslon Pro" w:hAnsi="Adobe Caslon Pro"/>
+        </w:rPr>
+        <w:t>Viper</w:t>
+      </w:r>
+      <w:proofErr w:type="spellEnd"/>
+      <w:r>
+        <w:rPr>
+          <w:rFonts w:ascii="Adobe Caslon Pro" w:hAnsi="Adobe Caslon Pro"/>
+        </w:rPr>
+        <w:t xml:space="preserve"> GT, che visualizza, per ciascuna persona, la sua permanenza nei frame successivi. </w:t>
       </w:r>
     </w:p>
     <w:p>
@@ -388,17 +785,67 @@
           <w:rFonts w:ascii="Adobe Caslon Pro" w:hAnsi="Adobe Caslon Pro"/>
         </w:rPr>
       </w:pPr>
-      <w:r>
-        <w:rPr>
-          <w:rFonts w:ascii="Adobe Caslon Pro" w:hAnsi="Adobe Caslon Pro"/>
-        </w:rPr>
-        <w:t>Bounding boxes trascinabili e ridimensionabili</w:t>
-      </w:r>
-      <w:r>
-        <w:rPr>
-          <w:rFonts w:ascii="Adobe Caslon Pro" w:hAnsi="Adobe Caslon Pro"/>
-        </w:rPr>
-        <w:t>. Le bounding box vengono ora create verso il centro dell’immagine, più grandi in dimensione e sono trascinabili e ridimensionabili trmite l’uso del mouse.</w:t>
+      <w:proofErr w:type="spellStart"/>
+      <w:r>
+        <w:rPr>
+          <w:rFonts w:ascii="Adobe Caslon Pro" w:hAnsi="Adobe Caslon Pro"/>
+        </w:rPr>
+        <w:t>Bounding</w:t>
+      </w:r>
+      <w:proofErr w:type="spellEnd"/>
+      <w:r>
+        <w:rPr>
+          <w:rFonts w:ascii="Adobe Caslon Pro" w:hAnsi="Adobe Caslon Pro"/>
+        </w:rPr>
+        <w:t xml:space="preserve"> boxes trascinabili e ridimensionabili</w:t>
+      </w:r>
+      <w:r>
+        <w:rPr>
+          <w:rFonts w:ascii="Adobe Caslon Pro" w:hAnsi="Adobe Caslon Pro"/>
+        </w:rPr>
+        <w:t xml:space="preserve">. Le </w:t>
+      </w:r>
+      <w:proofErr w:type="spellStart"/>
+      <w:r>
+        <w:rPr>
+          <w:rFonts w:ascii="Adobe Caslon Pro" w:hAnsi="Adobe Caslon Pro"/>
+        </w:rPr>
+        <w:t>bounding</w:t>
+      </w:r>
+      <w:proofErr w:type="spellEnd"/>
+      <w:r>
+        <w:rPr>
+          <w:rFonts w:ascii="Adobe Caslon Pro" w:hAnsi="Adobe Caslon Pro"/>
+        </w:rPr>
+        <w:t xml:space="preserve"> box </w:t>
+      </w:r>
+      <w:proofErr w:type="gramStart"/>
+      <w:r>
+        <w:rPr>
+          <w:rFonts w:ascii="Adobe Caslon Pro" w:hAnsi="Adobe Caslon Pro"/>
+        </w:rPr>
+        <w:t>vengono</w:t>
+      </w:r>
+      <w:proofErr w:type="gramEnd"/>
+      <w:r>
+        <w:rPr>
+          <w:rFonts w:ascii="Adobe Caslon Pro" w:hAnsi="Adobe Caslon Pro"/>
+        </w:rPr>
+        <w:t xml:space="preserve"> ora create verso il centro dell’immagine, più grandi in dimensione e sono trascinabili e ridimensionabili </w:t>
+      </w:r>
+      <w:proofErr w:type="spellStart"/>
+      <w:r>
+        <w:rPr>
+          <w:rFonts w:ascii="Adobe Caslon Pro" w:hAnsi="Adobe Caslon Pro"/>
+        </w:rPr>
+        <w:t>trmite</w:t>
+      </w:r>
+      <w:proofErr w:type="spellEnd"/>
+      <w:r>
+        <w:rPr>
+          <w:rFonts w:ascii="Adobe Caslon Pro" w:hAnsi="Adobe Caslon Pro"/>
+        </w:rPr>
+        <w:t xml:space="preserve"> l’uso del mouse.</w:t>
       </w:r>
     </w:p>
     <w:p>
@@ -416,8 +863,16 @@
         <w:rPr>
           <w:rFonts w:ascii="Adobe Caslon Pro" w:hAnsi="Adobe Caslon Pro"/>
         </w:rPr>
-        <w:t>Pannelli persone e gruppi, rivisto CSS e ridefinito stile</w:t>
-      </w:r>
+        <w:t xml:space="preserve">Pannelli persone e gruppi, rivisto CSS e ridefinito </w:t>
+      </w:r>
+      <w:proofErr w:type="gramStart"/>
+      <w:r>
+        <w:rPr>
+          <w:rFonts w:ascii="Adobe Caslon Pro" w:hAnsi="Adobe Caslon Pro"/>
+        </w:rPr>
+        <w:t>stile</w:t>
+      </w:r>
+      <w:proofErr w:type="gramEnd"/>
     </w:p>
     <w:p>
       <w:pPr>
@@ -434,8 +889,44 @@
         <w:rPr>
           <w:rFonts w:ascii="Adobe Caslon Pro" w:hAnsi="Adobe Caslon Pro"/>
         </w:rPr>
-        <w:t>Creato plugin jQuery per la timeline</w:t>
-      </w:r>
+        <w:t xml:space="preserve">Creato </w:t>
+      </w:r>
+      <w:proofErr w:type="spellStart"/>
+      <w:r>
+        <w:rPr>
+          <w:rFonts w:ascii="Adobe Caslon Pro" w:hAnsi="Adobe Caslon Pro"/>
+        </w:rPr>
+        <w:t>plugin</w:t>
+      </w:r>
+      <w:proofErr w:type="spellEnd"/>
+      <w:r>
+        <w:rPr>
+          <w:rFonts w:ascii="Adobe Caslon Pro" w:hAnsi="Adobe Caslon Pro"/>
+        </w:rPr>
+        <w:t xml:space="preserve"> </w:t>
+      </w:r>
+      <w:proofErr w:type="spellStart"/>
+      <w:r>
+        <w:rPr>
+          <w:rFonts w:ascii="Adobe Caslon Pro" w:hAnsi="Adobe Caslon Pro"/>
+        </w:rPr>
+        <w:t>jQuery</w:t>
+      </w:r>
+      <w:proofErr w:type="spellEnd"/>
+      <w:r>
+        <w:rPr>
+          <w:rFonts w:ascii="Adobe Caslon Pro" w:hAnsi="Adobe Caslon Pro"/>
+        </w:rPr>
+        <w:t xml:space="preserve"> per la </w:t>
+      </w:r>
+      <w:proofErr w:type="spellStart"/>
+      <w:r>
+        <w:rPr>
+          <w:rFonts w:ascii="Adobe Caslon Pro" w:hAnsi="Adobe Caslon Pro"/>
+        </w:rPr>
+        <w:t>timeline</w:t>
+      </w:r>
+      <w:proofErr w:type="spellEnd"/>
     </w:p>
     <w:p>
       <w:pPr>
@@ -452,8 +943,30 @@
         <w:rPr>
           <w:rFonts w:ascii="Adobe Caslon Pro" w:hAnsi="Adobe Caslon Pro"/>
         </w:rPr>
-        <w:t>Visualizzazione frames nella timeline</w:t>
-      </w:r>
+        <w:t xml:space="preserve">Visualizzazione </w:t>
+      </w:r>
+      <w:proofErr w:type="spellStart"/>
+      <w:r>
+        <w:rPr>
+          <w:rFonts w:ascii="Adobe Caslon Pro" w:hAnsi="Adobe Caslon Pro"/>
+        </w:rPr>
+        <w:t>frames</w:t>
+      </w:r>
+      <w:proofErr w:type="spellEnd"/>
+      <w:r>
+        <w:rPr>
+          <w:rFonts w:ascii="Adobe Caslon Pro" w:hAnsi="Adobe Caslon Pro"/>
+        </w:rPr>
+        <w:t xml:space="preserve"> nella </w:t>
+      </w:r>
+      <w:proofErr w:type="spellStart"/>
+      <w:r>
+        <w:rPr>
+          <w:rFonts w:ascii="Adobe Caslon Pro" w:hAnsi="Adobe Caslon Pro"/>
+        </w:rPr>
+        <w:t>timeline</w:t>
+      </w:r>
+      <w:proofErr w:type="spellEnd"/>
     </w:p>
     <w:p>
       <w:pPr>
@@ -470,8 +983,30 @@
         <w:rPr>
           <w:rFonts w:ascii="Adobe Caslon Pro" w:hAnsi="Adobe Caslon Pro"/>
         </w:rPr>
-        <w:t>Per ciascuna frame viene visualizzato un elenco delle persone che vi sono prosenti</w:t>
-      </w:r>
+        <w:t xml:space="preserve">Per ciascuna frame </w:t>
+      </w:r>
+      <w:proofErr w:type="gramStart"/>
+      <w:r>
+        <w:rPr>
+          <w:rFonts w:ascii="Adobe Caslon Pro" w:hAnsi="Adobe Caslon Pro"/>
+        </w:rPr>
+        <w:t>viene</w:t>
+      </w:r>
+      <w:proofErr w:type="gramEnd"/>
+      <w:r>
+        <w:rPr>
+          <w:rFonts w:ascii="Adobe Caslon Pro" w:hAnsi="Adobe Caslon Pro"/>
+        </w:rPr>
+        <w:t xml:space="preserve"> visualizzato un elenco delle persone che vi sono </w:t>
+      </w:r>
+      <w:proofErr w:type="spellStart"/>
+      <w:r>
+        <w:rPr>
+          <w:rFonts w:ascii="Adobe Caslon Pro" w:hAnsi="Adobe Caslon Pro"/>
+        </w:rPr>
+        <w:t>prosenti</w:t>
+      </w:r>
+      <w:proofErr w:type="spellEnd"/>
     </w:p>
     <w:p>
       <w:pPr>
@@ -488,7 +1023,49 @@
         <w:rPr>
           <w:rFonts w:ascii="Adobe Caslon Pro" w:hAnsi="Adobe Caslon Pro"/>
         </w:rPr>
-        <w:t>Selezionando una persona vengono evidenziate nella timeline le frames in cui quella persona è presente</w:t>
+        <w:t xml:space="preserve">Selezionando una persona </w:t>
+      </w:r>
+      <w:proofErr w:type="gramStart"/>
+      <w:r>
+        <w:rPr>
+          <w:rFonts w:ascii="Adobe Caslon Pro" w:hAnsi="Adobe Caslon Pro"/>
+        </w:rPr>
+        <w:t>vengono</w:t>
+      </w:r>
+      <w:proofErr w:type="gramEnd"/>
+      <w:r>
+        <w:rPr>
+          <w:rFonts w:ascii="Adobe Caslon Pro" w:hAnsi="Adobe Caslon Pro"/>
+        </w:rPr>
+        <w:t xml:space="preserve"> evidenziate nella </w:t>
+      </w:r>
+      <w:proofErr w:type="spellStart"/>
+      <w:r>
+        <w:rPr>
+          <w:rFonts w:ascii="Adobe Caslon Pro" w:hAnsi="Adobe Caslon Pro"/>
+        </w:rPr>
+        <w:t>timeline</w:t>
+      </w:r>
+      <w:proofErr w:type="spellEnd"/>
+      <w:r>
+        <w:rPr>
+          <w:rFonts w:ascii="Adobe Caslon Pro" w:hAnsi="Adobe Caslon Pro"/>
+        </w:rPr>
+        <w:t xml:space="preserve"> le </w:t>
+      </w:r>
+      <w:proofErr w:type="spellStart"/>
+      <w:r>
+        <w:rPr>
+          <w:rFonts w:ascii="Adobe Caslon Pro" w:hAnsi="Adobe Caslon Pro"/>
+        </w:rPr>
+        <w:t>frames</w:t>
+      </w:r>
+      <w:proofErr w:type="spellEnd"/>
+      <w:r>
+        <w:rPr>
+          <w:rFonts w:ascii="Adobe Caslon Pro" w:hAnsi="Adobe Caslon Pro"/>
+        </w:rPr>
+        <w:t xml:space="preserve"> in cui quella persona è presente</w:t>
       </w:r>
     </w:p>
     <w:p>
@@ -506,8 +1083,86 @@
         <w:rPr>
           <w:rFonts w:ascii="Adobe Caslon Pro" w:hAnsi="Adobe Caslon Pro"/>
         </w:rPr>
-        <w:t>La timeline è integrata con gli eventi del sistema: selezionando una persona nella lista in alto questa viene selezionata anche nella timeline, selezionando una bounding box nel frame, nella timeline viene evidenziata la persona corrispondente, rimuovendo una persona dal frame questa viene rimossa anche dalla timeline</w:t>
-      </w:r>
+        <w:t xml:space="preserve">La </w:t>
+      </w:r>
+      <w:proofErr w:type="spellStart"/>
+      <w:r>
+        <w:rPr>
+          <w:rFonts w:ascii="Adobe Caslon Pro" w:hAnsi="Adobe Caslon Pro"/>
+        </w:rPr>
+        <w:t>timeline</w:t>
+      </w:r>
+      <w:proofErr w:type="spellEnd"/>
+      <w:r>
+        <w:rPr>
+          <w:rFonts w:ascii="Adobe Caslon Pro" w:hAnsi="Adobe Caslon Pro"/>
+        </w:rPr>
+        <w:t xml:space="preserve"> è integrata con gli eventi del sistema: selezionando una persona nella lista in alto questa </w:t>
+      </w:r>
+      <w:proofErr w:type="gramStart"/>
+      <w:r>
+        <w:rPr>
+          <w:rFonts w:ascii="Adobe Caslon Pro" w:hAnsi="Adobe Caslon Pro"/>
+        </w:rPr>
+        <w:t>viene</w:t>
+      </w:r>
+      <w:proofErr w:type="gramEnd"/>
+      <w:r>
+        <w:rPr>
+          <w:rFonts w:ascii="Adobe Caslon Pro" w:hAnsi="Adobe Caslon Pro"/>
+        </w:rPr>
+        <w:t xml:space="preserve"> selezionata anche nella </w:t>
+      </w:r>
+      <w:proofErr w:type="spellStart"/>
+      <w:r>
+        <w:rPr>
+          <w:rFonts w:ascii="Adobe Caslon Pro" w:hAnsi="Adobe Caslon Pro"/>
+        </w:rPr>
+        <w:t>timeline</w:t>
+      </w:r>
+      <w:proofErr w:type="spellEnd"/>
+      <w:r>
+        <w:rPr>
+          <w:rFonts w:ascii="Adobe Caslon Pro" w:hAnsi="Adobe Caslon Pro"/>
+        </w:rPr>
+        <w:t xml:space="preserve">, selezionando una </w:t>
+      </w:r>
+      <w:proofErr w:type="spellStart"/>
+      <w:r>
+        <w:rPr>
+          <w:rFonts w:ascii="Adobe Caslon Pro" w:hAnsi="Adobe Caslon Pro"/>
+        </w:rPr>
+        <w:t>bounding</w:t>
+      </w:r>
+      <w:proofErr w:type="spellEnd"/>
+      <w:r>
+        <w:rPr>
+          <w:rFonts w:ascii="Adobe Caslon Pro" w:hAnsi="Adobe Caslon Pro"/>
+        </w:rPr>
+        <w:t xml:space="preserve"> box nel frame, nella </w:t>
+      </w:r>
+      <w:proofErr w:type="spellStart"/>
+      <w:r>
+        <w:rPr>
+          <w:rFonts w:ascii="Adobe Caslon Pro" w:hAnsi="Adobe Caslon Pro"/>
+        </w:rPr>
+        <w:t>timeline</w:t>
+      </w:r>
+      <w:proofErr w:type="spellEnd"/>
+      <w:r>
+        <w:rPr>
+          <w:rFonts w:ascii="Adobe Caslon Pro" w:hAnsi="Adobe Caslon Pro"/>
+        </w:rPr>
+        <w:t xml:space="preserve"> viene evidenziata la persona corrispondente, rimuovendo una persona dal frame questa viene rimossa anche dalla </w:t>
+      </w:r>
+      <w:proofErr w:type="spellStart"/>
+      <w:r>
+        <w:rPr>
+          <w:rFonts w:ascii="Adobe Caslon Pro" w:hAnsi="Adobe Caslon Pro"/>
+        </w:rPr>
+        <w:t>timeline</w:t>
+      </w:r>
+      <w:proofErr w:type="spellEnd"/>
     </w:p>
     <w:p>
       <w:pPr>
@@ -524,10 +1179,470 @@
         <w:rPr>
           <w:rFonts w:ascii="Adobe Caslon Pro" w:hAnsi="Adobe Caslon Pro"/>
         </w:rPr>
-        <w:t>TODO: dopo aver premuto INVIO, caricare persona prevista frame successivo</w:t>
+        <w:t xml:space="preserve">TODO: dopo aver premuto INVIO, caricare persona prevista frame </w:t>
+      </w:r>
+      <w:proofErr w:type="gramStart"/>
+      <w:r>
+        <w:rPr>
+          <w:rFonts w:ascii="Adobe Caslon Pro" w:hAnsi="Adobe Caslon Pro"/>
+        </w:rPr>
+        <w:t>successivo</w:t>
+      </w:r>
+      <w:proofErr w:type="gramEnd"/>
+    </w:p>
+    <w:p>
+      <w:pPr>
+        <w:pStyle w:val="Paragrafoelenco"/>
+        <w:numPr>
+          <w:ilvl w:val="0"/>
+          <w:numId w:val="6"/>
+        </w:numPr>
+        <w:rPr>
+          <w:rFonts w:ascii="Adobe Caslon Pro" w:hAnsi="Adobe Caslon Pro"/>
+        </w:rPr>
+      </w:pPr>
+      <w:r>
+        <w:rPr>
+          <w:rFonts w:ascii="Adobe Caslon Pro" w:hAnsi="Adobe Caslon Pro"/>
+        </w:rPr>
+        <w:t>Aggiornata la base dati</w:t>
+      </w:r>
+      <w:r>
+        <w:rPr>
+          <w:rFonts w:ascii="Adobe Caslon Pro" w:hAnsi="Adobe Caslon Pro"/>
+        </w:rPr>
+        <w:t>: corrette le chiavi primarie delle tabelle utenti, came</w:t>
+      </w:r>
+      <w:r>
+        <w:rPr>
+          <w:rFonts w:ascii="Adobe Caslon Pro" w:hAnsi="Adobe Caslon Pro"/>
+        </w:rPr>
+        <w:t xml:space="preserve">re, frame, portate </w:t>
+      </w:r>
+      <w:proofErr w:type="gramStart"/>
+      <w:r>
+        <w:rPr>
+          <w:rFonts w:ascii="Adobe Caslon Pro" w:hAnsi="Adobe Caslon Pro"/>
+        </w:rPr>
+        <w:t>ad</w:t>
+      </w:r>
+      <w:proofErr w:type="gramEnd"/>
+      <w:r>
+        <w:rPr>
+          <w:rFonts w:ascii="Adobe Caslon Pro" w:hAnsi="Adobe Caslon Pro"/>
+        </w:rPr>
+        <w:t xml:space="preserve"> essere numeriche anziché alfanumeriche.</w:t>
+      </w:r>
+    </w:p>
+    <w:p>
+      <w:pPr>
+        <w:pStyle w:val="Paragrafoelenco"/>
+        <w:numPr>
+          <w:ilvl w:val="0"/>
+          <w:numId w:val="6"/>
+        </w:numPr>
+        <w:rPr>
+          <w:rFonts w:ascii="Adobe Caslon Pro" w:hAnsi="Adobe Caslon Pro"/>
+        </w:rPr>
+      </w:pPr>
+      <w:r>
+        <w:rPr>
+          <w:rFonts w:ascii="Adobe Caslon Pro" w:hAnsi="Adobe Caslon Pro"/>
+        </w:rPr>
+        <w:t>Creata pagina di configurazioni in cui è possibile impostare la connessione al database, aggiungere e rimuovere utenti, impostare la calibrazione delle telecamere.</w:t>
       </w:r>
       <w:bookmarkStart w:id="0" w:name="_GoBack"/>
       <w:bookmarkEnd w:id="0"/>
+    </w:p>
+    <w:p>
+      <w:pPr>
+        <w:rPr>
+          <w:rFonts w:ascii="Adobe Caslon Pro" w:hAnsi="Adobe Caslon Pro"/>
+        </w:rPr>
+      </w:pPr>
+    </w:p>
+    <w:p>
+      <w:pPr>
+        <w:rPr>
+          <w:rFonts w:ascii="Adobe Caslon Pro" w:hAnsi="Adobe Caslon Pro"/>
+        </w:rPr>
+      </w:pPr>
+    </w:p>
+    <w:p>
+      <w:pPr>
+        <w:rPr>
+          <w:rFonts w:ascii="Adobe Caslon Pro" w:hAnsi="Adobe Caslon Pro"/>
+        </w:rPr>
+      </w:pPr>
+    </w:p>
+    <w:p>
+      <w:pPr>
+        <w:rPr>
+          <w:rFonts w:ascii="Adobe Caslon Pro" w:hAnsi="Adobe Caslon Pro"/>
+        </w:rPr>
+      </w:pPr>
+    </w:p>
+    <w:p>
+      <w:pPr>
+        <w:rPr>
+          <w:rFonts w:ascii="Adobe Caslon Pro" w:hAnsi="Adobe Caslon Pro"/>
+        </w:rPr>
+      </w:pPr>
+    </w:p>
+    <w:p>
+      <w:pPr>
+        <w:rPr>
+          <w:rFonts w:ascii="Adobe Caslon Pro" w:hAnsi="Adobe Caslon Pro"/>
+        </w:rPr>
+      </w:pPr>
+    </w:p>
+    <w:p>
+      <w:pPr>
+        <w:rPr>
+          <w:rFonts w:ascii="Adobe Caslon Pro" w:hAnsi="Adobe Caslon Pro"/>
+        </w:rPr>
+      </w:pPr>
+    </w:p>
+    <w:p>
+      <w:pPr>
+        <w:rPr>
+          <w:rFonts w:ascii="Adobe Caslon Pro" w:hAnsi="Adobe Caslon Pro"/>
+        </w:rPr>
+      </w:pPr>
+    </w:p>
+    <w:p>
+      <w:pPr>
+        <w:rPr>
+          <w:rFonts w:ascii="Adobe Caslon Pro" w:hAnsi="Adobe Caslon Pro"/>
+        </w:rPr>
+      </w:pPr>
+    </w:p>
+    <w:p>
+      <w:pPr>
+        <w:rPr>
+          <w:rFonts w:ascii="Adobe Caslon Pro" w:hAnsi="Adobe Caslon Pro"/>
+        </w:rPr>
+      </w:pPr>
+    </w:p>
+    <w:p>
+      <w:pPr>
+        <w:rPr>
+          <w:rFonts w:ascii="Adobe Caslon Pro" w:hAnsi="Adobe Caslon Pro"/>
+        </w:rPr>
+      </w:pPr>
+    </w:p>
+    <w:p>
+      <w:pPr>
+        <w:rPr>
+          <w:rFonts w:ascii="Adobe Caslon Pro" w:hAnsi="Adobe Caslon Pro"/>
+        </w:rPr>
+      </w:pPr>
+    </w:p>
+    <w:p>
+      <w:pPr>
+        <w:rPr>
+          <w:rFonts w:ascii="Adobe Caslon Pro" w:hAnsi="Adobe Caslon Pro"/>
+        </w:rPr>
+      </w:pPr>
+    </w:p>
+    <w:p>
+      <w:pPr>
+        <w:rPr>
+          <w:rFonts w:ascii="Adobe Caslon Pro" w:hAnsi="Adobe Caslon Pro"/>
+        </w:rPr>
+      </w:pPr>
+    </w:p>
+    <w:p>
+      <w:pPr>
+        <w:rPr>
+          <w:rFonts w:ascii="Adobe Caslon Pro" w:hAnsi="Adobe Caslon Pro"/>
+        </w:rPr>
+      </w:pPr>
+    </w:p>
+    <w:p>
+      <w:pPr>
+        <w:rPr>
+          <w:rFonts w:ascii="Adobe Caslon Pro" w:hAnsi="Adobe Caslon Pro"/>
+        </w:rPr>
+      </w:pPr>
+    </w:p>
+    <w:p>
+      <w:pPr>
+        <w:rPr>
+          <w:rFonts w:ascii="Adobe Caslon Pro" w:hAnsi="Adobe Caslon Pro"/>
+        </w:rPr>
+      </w:pPr>
+    </w:p>
+    <w:p>
+      <w:pPr>
+        <w:rPr>
+          <w:rFonts w:ascii="Adobe Caslon Pro" w:hAnsi="Adobe Caslon Pro"/>
+        </w:rPr>
+      </w:pPr>
+    </w:p>
+    <w:p>
+      <w:pPr>
+        <w:rPr>
+          <w:rFonts w:ascii="Adobe Caslon Pro" w:hAnsi="Adobe Caslon Pro"/>
+        </w:rPr>
+      </w:pPr>
+    </w:p>
+    <w:p>
+      <w:pPr>
+        <w:rPr>
+          <w:rFonts w:ascii="Adobe Caslon Pro" w:hAnsi="Adobe Caslon Pro"/>
+        </w:rPr>
+      </w:pPr>
+    </w:p>
+    <w:p>
+      <w:pPr>
+        <w:rPr>
+          <w:rFonts w:ascii="Adobe Caslon Pro" w:hAnsi="Adobe Caslon Pro"/>
+        </w:rPr>
+      </w:pPr>
+    </w:p>
+    <w:p>
+      <w:pPr>
+        <w:rPr>
+          <w:rFonts w:ascii="Adobe Caslon Pro" w:hAnsi="Adobe Caslon Pro"/>
+        </w:rPr>
+      </w:pPr>
+    </w:p>
+    <w:p>
+      <w:pPr>
+        <w:rPr>
+          <w:rFonts w:ascii="Adobe Caslon Pro" w:hAnsi="Adobe Caslon Pro"/>
+        </w:rPr>
+      </w:pPr>
+    </w:p>
+    <w:p>
+      <w:pPr>
+        <w:rPr>
+          <w:rFonts w:ascii="Adobe Caslon Pro" w:hAnsi="Adobe Caslon Pro"/>
+        </w:rPr>
+      </w:pPr>
+    </w:p>
+    <w:p>
+      <w:pPr>
+        <w:rPr>
+          <w:rFonts w:ascii="Adobe Caslon Pro" w:hAnsi="Adobe Caslon Pro"/>
+        </w:rPr>
+      </w:pPr>
+    </w:p>
+    <w:p>
+      <w:pPr>
+        <w:rPr>
+          <w:rFonts w:ascii="Adobe Caslon Pro" w:hAnsi="Adobe Caslon Pro"/>
+        </w:rPr>
+      </w:pPr>
+    </w:p>
+    <w:p>
+      <w:pPr>
+        <w:rPr>
+          <w:rFonts w:ascii="Adobe Caslon Pro" w:hAnsi="Adobe Caslon Pro"/>
+        </w:rPr>
+      </w:pPr>
+    </w:p>
+    <w:p>
+      <w:pPr>
+        <w:rPr>
+          <w:rFonts w:ascii="Adobe Caslon Pro" w:hAnsi="Adobe Caslon Pro"/>
+        </w:rPr>
+      </w:pPr>
+    </w:p>
+    <w:p>
+      <w:pPr>
+        <w:rPr>
+          <w:rFonts w:ascii="Adobe Caslon Pro" w:hAnsi="Adobe Caslon Pro"/>
+        </w:rPr>
+      </w:pPr>
+    </w:p>
+    <w:p>
+      <w:pPr>
+        <w:rPr>
+          <w:rFonts w:ascii="Adobe Caslon Pro" w:hAnsi="Adobe Caslon Pro"/>
+        </w:rPr>
+      </w:pPr>
+    </w:p>
+    <w:p>
+      <w:pPr>
+        <w:rPr>
+          <w:rFonts w:ascii="Adobe Caslon Pro" w:hAnsi="Adobe Caslon Pro"/>
+        </w:rPr>
+      </w:pPr>
+    </w:p>
+    <w:p>
+      <w:pPr>
+        <w:rPr>
+          <w:rFonts w:ascii="Adobe Caslon Pro" w:hAnsi="Adobe Caslon Pro"/>
+        </w:rPr>
+      </w:pPr>
+    </w:p>
+    <w:p>
+      <w:pPr>
+        <w:jc w:val="center"/>
+        <w:rPr>
+          <w:rFonts w:ascii="Adobe Caslon Pro" w:eastAsia="Times New Roman" w:hAnsi="Adobe Caslon Pro" w:cs="Times New Roman"/>
+          <w:b/>
+          <w:sz w:val="32"/>
+          <w:shd w:val="clear" w:color="auto" w:fill="FFFFFF"/>
+        </w:rPr>
+      </w:pPr>
+      <w:r>
+        <w:rPr>
+          <w:rFonts w:ascii="Adobe Caslon Pro" w:eastAsia="Times New Roman" w:hAnsi="Adobe Caslon Pro" w:cs="Times New Roman"/>
+          <w:b/>
+          <w:sz w:val="32"/>
+          <w:shd w:val="clear" w:color="auto" w:fill="FFFFFF"/>
+        </w:rPr>
+        <w:t>Proposta di modifica base dati</w:t>
+      </w:r>
+    </w:p>
+    <w:p>
+      <w:pPr>
+        <w:jc w:val="center"/>
+        <w:rPr>
+          <w:rFonts w:ascii="Adobe Caslon Pro" w:eastAsia="Times New Roman" w:hAnsi="Adobe Caslon Pro" w:cs="Times New Roman"/>
+          <w:b/>
+          <w:sz w:val="32"/>
+          <w:shd w:val="clear" w:color="auto" w:fill="FFFFFF"/>
+        </w:rPr>
+      </w:pPr>
+    </w:p>
+    <w:p>
+      <w:pPr>
+        <w:rPr>
+          <w:rFonts w:ascii="Adobe Caslon Pro" w:eastAsia="Times New Roman" w:hAnsi="Adobe Caslon Pro" w:cs="Times New Roman"/>
+          <w:shd w:val="clear" w:color="auto" w:fill="FFFFFF"/>
+        </w:rPr>
+      </w:pPr>
+      <w:r>
+        <w:rPr>
+          <w:rFonts w:ascii="Adobe Caslon Pro" w:eastAsia="Times New Roman" w:hAnsi="Adobe Caslon Pro" w:cs="Times New Roman"/>
+          <w:shd w:val="clear" w:color="auto" w:fill="FFFFFF"/>
+        </w:rPr>
+        <w:t xml:space="preserve">Di seguito è presentato lo schema relazionale di modifica alla base dati. La modifica principale riguarda i campi identificativi delle varie tabelle, </w:t>
+      </w:r>
+      <w:proofErr w:type="gramStart"/>
+      <w:r>
+        <w:rPr>
+          <w:rFonts w:ascii="Adobe Caslon Pro" w:eastAsia="Times New Roman" w:hAnsi="Adobe Caslon Pro" w:cs="Times New Roman"/>
+          <w:shd w:val="clear" w:color="auto" w:fill="FFFFFF"/>
+        </w:rPr>
+        <w:t>precedentemente</w:t>
+      </w:r>
+      <w:proofErr w:type="gramEnd"/>
+      <w:r>
+        <w:rPr>
+          <w:rFonts w:ascii="Adobe Caslon Pro" w:eastAsia="Times New Roman" w:hAnsi="Adobe Caslon Pro" w:cs="Times New Roman"/>
+          <w:shd w:val="clear" w:color="auto" w:fill="FFFFFF"/>
+        </w:rPr>
+        <w:t xml:space="preserve"> impostati su un valore alfanumerico e convertiti in numerico.</w:t>
+      </w:r>
+    </w:p>
+    <w:p>
+      <w:pPr>
+        <w:rPr>
+          <w:rFonts w:ascii="Adobe Caslon Pro" w:eastAsia="Times New Roman" w:hAnsi="Adobe Caslon Pro" w:cs="Times New Roman"/>
+          <w:shd w:val="clear" w:color="auto" w:fill="FFFFFF"/>
+        </w:rPr>
+      </w:pPr>
+      <w:r>
+        <w:rPr>
+          <w:rFonts w:ascii="Adobe Caslon Pro" w:eastAsia="Times New Roman" w:hAnsi="Adobe Caslon Pro" w:cs="Times New Roman"/>
+          <w:shd w:val="clear" w:color="auto" w:fill="FFFFFF"/>
+        </w:rPr>
+        <w:t>Le relazioni di chiave esterna e primaria sono rimaste invariate.</w:t>
+      </w:r>
+    </w:p>
+    <w:p>
+      <w:pPr>
+        <w:jc w:val="center"/>
+        <w:rPr>
+          <w:rFonts w:ascii="Adobe Caslon Pro" w:eastAsia="Times New Roman" w:hAnsi="Adobe Caslon Pro" w:cs="Times New Roman"/>
+          <w:b/>
+          <w:sz w:val="32"/>
+          <w:shd w:val="clear" w:color="auto" w:fill="FFFFFF"/>
+        </w:rPr>
+      </w:pPr>
+    </w:p>
+    <w:p>
+      <w:pPr>
+        <w:jc w:val="center"/>
+        <w:rPr>
+          <w:rFonts w:ascii="Adobe Caslon Pro" w:eastAsia="Times New Roman" w:hAnsi="Adobe Caslon Pro" w:cs="Times New Roman"/>
+          <w:b/>
+          <w:sz w:val="32"/>
+          <w:shd w:val="clear" w:color="auto" w:fill="FFFFFF"/>
+        </w:rPr>
+      </w:pPr>
+      <w:r>
+        <w:rPr>
+          <w:rFonts w:ascii="Adobe Caslon Pro" w:eastAsia="Times New Roman" w:hAnsi="Adobe Caslon Pro" w:cs="Times New Roman"/>
+          <w:b/>
+          <w:noProof/>
+          <w:sz w:val="32"/>
+          <w:shd w:val="clear" w:color="auto" w:fill="FFFFFF"/>
+        </w:rPr>
+        <w:drawing>
+          <wp:inline distT="0" distB="0" distL="0" distR="0" wp14:anchorId="7A2C63B5" wp14:editId="6C59099C">
+            <wp:extent cx="6116320" cy="4069715"/>
+            <wp:effectExtent l="0" t="0" r="5080" b="0"/>
+            <wp:docPr id="3" name="Immagine 3"/>
+            <wp:cNvGraphicFramePr>
+              <a:graphicFrameLocks xmlns:a="http://schemas.openxmlformats.org/drawingml/2006/main" noChangeAspect="1"/>
+            </wp:cNvGraphicFramePr>
+            <a:graphic xmlns:a="http://schemas.openxmlformats.org/drawingml/2006/main">
+              <a:graphicData uri="http://schemas.openxmlformats.org/drawingml/2006/picture">
+                <pic:pic xmlns:pic="http://schemas.openxmlformats.org/drawingml/2006/picture">
+                  <pic:nvPicPr>
+                    <pic:cNvPr id="0" name="erDiagram.png"/>
+                    <pic:cNvPicPr/>
+                  </pic:nvPicPr>
+                  <pic:blipFill>
+                    <a:blip r:embed="rId7">
+                      <a:extLst>
+                        <a:ext uri="{28A0092B-C50C-407E-A947-70E740481C1C}">
+                          <a14:useLocalDpi xmlns:a14="http://schemas.microsoft.com/office/drawing/2010/main" val="0"/>
+                        </a:ext>
+                      </a:extLst>
+                    </a:blip>
+                    <a:stretch>
+                      <a:fillRect/>
+                    </a:stretch>
+                  </pic:blipFill>
+                  <pic:spPr>
+                    <a:xfrm>
+                      <a:off x="0" y="0"/>
+                      <a:ext cx="6116320" cy="4069715"/>
+                    </a:xfrm>
+                    <a:prstGeom prst="rect">
+                      <a:avLst/>
+                    </a:prstGeom>
+                  </pic:spPr>
+                </pic:pic>
+              </a:graphicData>
+            </a:graphic>
+          </wp:inline>
+        </w:drawing>
+      </w:r>
+    </w:p>
+    <w:p>
+      <w:pPr>
+        <w:jc w:val="center"/>
+        <w:rPr>
+          <w:rFonts w:ascii="Adobe Caslon Pro" w:eastAsia="Times New Roman" w:hAnsi="Adobe Caslon Pro" w:cs="Times New Roman"/>
+          <w:b/>
+          <w:szCs w:val="20"/>
+        </w:rPr>
+      </w:pPr>
+    </w:p>
+    <w:p>
+      <w:pPr>
+        <w:rPr>
+          <w:rFonts w:ascii="Adobe Caslon Pro" w:hAnsi="Adobe Caslon Pro"/>
+        </w:rPr>
+      </w:pPr>
     </w:p>
     <w:sectPr>
       <w:pgSz w:w="11900" w:h="16840"/>
@@ -854,6 +1969,119 @@
     </w:lvl>
   </w:abstractNum>
   <w:abstractNum w:abstractNumId="3">
+    <w:nsid w:val="2D31777C"/>
+    <w:multiLevelType w:val="hybridMultilevel"/>
+    <w:tmpl w:val="3D94B6A2"/>
+    <w:lvl w:ilvl="0" w:tplc="04100001">
+      <w:start w:val="1"/>
+      <w:numFmt w:val="bullet"/>
+      <w:lvlText w:val=""/>
+      <w:lvlJc w:val="left"/>
+      <w:pPr>
+        <w:ind w:left="720" w:hanging="360"/>
+      </w:pPr>
+      <w:rPr>
+        <w:rFonts w:ascii="Symbol" w:hAnsi="Symbol" w:hint="default"/>
+      </w:rPr>
+    </w:lvl>
+    <w:lvl w:ilvl="1" w:tplc="04100003" w:tentative="1">
+      <w:start w:val="1"/>
+      <w:numFmt w:val="bullet"/>
+      <w:lvlText w:val="o"/>
+      <w:lvlJc w:val="left"/>
+      <w:pPr>
+        <w:ind w:left="1440" w:hanging="360"/>
+      </w:pPr>
+      <w:rPr>
+        <w:rFonts w:ascii="Courier New" w:hAnsi="Courier New" w:hint="default"/>
+      </w:rPr>
+    </w:lvl>
+    <w:lvl w:ilvl="2" w:tplc="04100005" w:tentative="1">
+      <w:start w:val="1"/>
+      <w:numFmt w:val="bullet"/>
+      <w:lvlText w:val=""/>
+      <w:lvlJc w:val="left"/>
+      <w:pPr>
+        <w:ind w:left="2160" w:hanging="360"/>
+      </w:pPr>
+      <w:rPr>
+        <w:rFonts w:ascii="Wingdings" w:hAnsi="Wingdings" w:hint="default"/>
+      </w:rPr>
+    </w:lvl>
+    <w:lvl w:ilvl="3" w:tplc="04100001" w:tentative="1">
+      <w:start w:val="1"/>
+      <w:numFmt w:val="bullet"/>
+      <w:lvlText w:val=""/>
+      <w:lvlJc w:val="left"/>
+      <w:pPr>
+        <w:ind w:left="2880" w:hanging="360"/>
+      </w:pPr>
+      <w:rPr>
+        <w:rFonts w:ascii="Symbol" w:hAnsi="Symbol" w:hint="default"/>
+      </w:rPr>
+    </w:lvl>
+    <w:lvl w:ilvl="4" w:tplc="04100003" w:tentative="1">
+      <w:start w:val="1"/>
+      <w:numFmt w:val="bullet"/>
+      <w:lvlText w:val="o"/>
+      <w:lvlJc w:val="left"/>
+      <w:pPr>
+        <w:ind w:left="3600" w:hanging="360"/>
+      </w:pPr>
+      <w:rPr>
+        <w:rFonts w:ascii="Courier New" w:hAnsi="Courier New" w:hint="default"/>
+      </w:rPr>
+    </w:lvl>
+    <w:lvl w:ilvl="5" w:tplc="04100005" w:tentative="1">
+      <w:start w:val="1"/>
+      <w:numFmt w:val="bullet"/>
+      <w:lvlText w:val=""/>
+      <w:lvlJc w:val="left"/>
+      <w:pPr>
+        <w:ind w:left="4320" w:hanging="360"/>
+      </w:pPr>
+      <w:rPr>
+        <w:rFonts w:ascii="Wingdings" w:hAnsi="Wingdings" w:hint="default"/>
+      </w:rPr>
+    </w:lvl>
+    <w:lvl w:ilvl="6" w:tplc="04100001" w:tentative="1">
+      <w:start w:val="1"/>
+      <w:numFmt w:val="bullet"/>
+      <w:lvlText w:val=""/>
+      <w:lvlJc w:val="left"/>
+      <w:pPr>
+        <w:ind w:left="5040" w:hanging="360"/>
+      </w:pPr>
+      <w:rPr>
+        <w:rFonts w:ascii="Symbol" w:hAnsi="Symbol" w:hint="default"/>
+      </w:rPr>
+    </w:lvl>
+    <w:lvl w:ilvl="7" w:tplc="04100003" w:tentative="1">
+      <w:start w:val="1"/>
+      <w:numFmt w:val="bullet"/>
+      <w:lvlText w:val="o"/>
+      <w:lvlJc w:val="left"/>
+      <w:pPr>
+        <w:ind w:left="5760" w:hanging="360"/>
+      </w:pPr>
+      <w:rPr>
+        <w:rFonts w:ascii="Courier New" w:hAnsi="Courier New" w:hint="default"/>
+      </w:rPr>
+    </w:lvl>
+    <w:lvl w:ilvl="8" w:tplc="04100005" w:tentative="1">
+      <w:start w:val="1"/>
+      <w:numFmt w:val="bullet"/>
+      <w:lvlText w:val=""/>
+      <w:lvlJc w:val="left"/>
+      <w:pPr>
+        <w:ind w:left="6480" w:hanging="360"/>
+      </w:pPr>
+      <w:rPr>
+        <w:rFonts w:ascii="Wingdings" w:hAnsi="Wingdings" w:hint="default"/>
+      </w:rPr>
+    </w:lvl>
+  </w:abstractNum>
+  <w:abstractNum w:abstractNumId="4">
     <w:nsid w:val="4DE477C4"/>
     <w:multiLevelType w:val="hybridMultilevel"/>
     <w:tmpl w:val="B26C7E98"/>
@@ -966,7 +2194,7 @@
       </w:rPr>
     </w:lvl>
   </w:abstractNum>
-  <w:abstractNum w:abstractNumId="4">
+  <w:abstractNum w:abstractNumId="5">
     <w:nsid w:val="5CE62A81"/>
     <w:multiLevelType w:val="hybridMultilevel"/>
     <w:tmpl w:val="AF2A5252"/>
@@ -1079,7 +2307,7 @@
       </w:rPr>
     </w:lvl>
   </w:abstractNum>
-  <w:abstractNum w:abstractNumId="5">
+  <w:abstractNum w:abstractNumId="6">
     <w:nsid w:val="765E4FA3"/>
     <w:multiLevelType w:val="hybridMultilevel"/>
     <w:tmpl w:val="E82A0F64"/>
@@ -1199,16 +2427,19 @@
     <w:abstractNumId w:val="1"/>
   </w:num>
   <w:num w:numId="3">
-    <w:abstractNumId w:val="4"/>
+    <w:abstractNumId w:val="5"/>
   </w:num>
   <w:num w:numId="4">
     <w:abstractNumId w:val="2"/>
   </w:num>
   <w:num w:numId="5">
-    <w:abstractNumId w:val="3"/>
+    <w:abstractNumId w:val="4"/>
   </w:num>
   <w:num w:numId="6">
-    <w:abstractNumId w:val="5"/>
+    <w:abstractNumId w:val="6"/>
+  </w:num>
+  <w:num w:numId="7">
+    <w:abstractNumId w:val="3"/>
   </w:num>
 </w:numbering>
 </file>

</xml_diff>

<commit_message>
comments on updating people
</commit_message>
<xml_diff>
--- a/doc/Features.docx
+++ b/doc/Features.docx
@@ -470,7 +470,19 @@
         <w:rPr>
           <w:rFonts w:ascii="Adobe Caslon Pro" w:hAnsi="Adobe Caslon Pro"/>
         </w:rPr>
-        <w:t>Per ciascuna frame viene visualizzato un elenco delle persone che vi sono prosenti</w:t>
+        <w:t>Per ciascuna frame viene visualizzato un elen</w:t>
+      </w:r>
+      <w:r>
+        <w:rPr>
+          <w:rFonts w:ascii="Adobe Caslon Pro" w:hAnsi="Adobe Caslon Pro"/>
+        </w:rPr>
+        <w:t>co delle persone che vi sono pre</w:t>
+      </w:r>
+      <w:r>
+        <w:rPr>
+          <w:rFonts w:ascii="Adobe Caslon Pro" w:hAnsi="Adobe Caslon Pro"/>
+        </w:rPr>
+        <w:t>senti</w:t>
       </w:r>
     </w:p>
     <w:p>
@@ -514,8 +526,38 @@
         </w:rPr>
         <w:t>.</w:t>
       </w:r>
+    </w:p>
+    <w:p>
+      <w:pPr>
+        <w:pStyle w:val="Paragrafoelenco"/>
+        <w:numPr>
+          <w:ilvl w:val="1"/>
+          <w:numId w:val="6"/>
+        </w:numPr>
+        <w:rPr>
+          <w:rFonts w:ascii="Adobe Caslon Pro" w:hAnsi="Adobe Caslon Pro"/>
+        </w:rPr>
+      </w:pPr>
+      <w:r>
+        <w:rPr>
+          <w:rFonts w:ascii="Adobe Caslon Pro" w:hAnsi="Adobe Caslon Pro"/>
+        </w:rPr>
+        <w:t>Nella timeline le frames che contengono annotazioni sono evidenziate di un colore diverso</w:t>
+      </w:r>
+      <w:r>
+        <w:rPr>
+          <w:rFonts w:ascii="Adobe Caslon Pro" w:hAnsi="Adobe Caslon Pro"/>
+        </w:rPr>
+        <w:t xml:space="preserve"> al fine di consentire una rapida navigazione tra i frame annotati</w:t>
+      </w:r>
       <w:bookmarkStart w:id="0" w:name="_GoBack"/>
       <w:bookmarkEnd w:id="0"/>
+      <w:r>
+        <w:rPr>
+          <w:rFonts w:ascii="Adobe Caslon Pro" w:hAnsi="Adobe Caslon Pro"/>
+        </w:rPr>
+        <w:t>.</w:t>
+      </w:r>
     </w:p>
     <w:p>
       <w:pPr>

</xml_diff>

<commit_message>
bounding box creation with mouse moving
</commit_message>
<xml_diff>
--- a/doc/Features.docx
+++ b/doc/Features.docx
@@ -416,8 +416,10 @@
         <w:rPr>
           <w:rFonts w:ascii="Adobe Caslon Pro" w:hAnsi="Adobe Caslon Pro"/>
         </w:rPr>
-        <w:t>Pannelli persone e gruppi, rivisto CSS e ridefinito stile</w:t>
-      </w:r>
+        <w:t>In fase di creazione la bounding box rimane attaccata al mouse fino al click, per consentire il posizionamento nel punto del frame desiderato.</w:t>
+      </w:r>
+      <w:bookmarkStart w:id="0" w:name="_GoBack"/>
+      <w:bookmarkEnd w:id="0"/>
     </w:p>
     <w:p>
       <w:pPr>
@@ -434,6 +436,24 @@
         <w:rPr>
           <w:rFonts w:ascii="Adobe Caslon Pro" w:hAnsi="Adobe Caslon Pro"/>
         </w:rPr>
+        <w:t>Pannelli persone e gruppi, rivisto CSS e ridefinito stile</w:t>
+      </w:r>
+    </w:p>
+    <w:p>
+      <w:pPr>
+        <w:pStyle w:val="Paragrafoelenco"/>
+        <w:numPr>
+          <w:ilvl w:val="0"/>
+          <w:numId w:val="6"/>
+        </w:numPr>
+        <w:rPr>
+          <w:rFonts w:ascii="Adobe Caslon Pro" w:hAnsi="Adobe Caslon Pro"/>
+        </w:rPr>
+      </w:pPr>
+      <w:r>
+        <w:rPr>
+          <w:rFonts w:ascii="Adobe Caslon Pro" w:hAnsi="Adobe Caslon Pro"/>
+        </w:rPr>
         <w:t>Creato plugin jQuery per la timeline</w:t>
       </w:r>
     </w:p>
@@ -550,8 +570,6 @@
         </w:rPr>
         <w:t xml:space="preserve"> al fine di consentire una rapida navigazione tra i frame annotati</w:t>
       </w:r>
-      <w:bookmarkStart w:id="0" w:name="_GoBack"/>
-      <w:bookmarkEnd w:id="0"/>
       <w:r>
         <w:rPr>
           <w:rFonts w:ascii="Adobe Caslon Pro" w:hAnsi="Adobe Caslon Pro"/>

</xml_diff>

<commit_message>
timeline updates on select
Selecting frame number from select timeline updates
</commit_message>
<xml_diff>
--- a/doc/Features.docx
+++ b/doc/Features.docx
@@ -682,33 +682,72 @@
         </w:rPr>
         <w:t>Creata una pagina di setup per consentire facilmente nuove installazioni</w:t>
       </w:r>
-    </w:p>
-    <w:p>
-      <w:pPr>
-        <w:rPr>
-          <w:rFonts w:ascii="Adobe Caslon Pro" w:hAnsi="Adobe Caslon Pro"/>
-        </w:rPr>
-      </w:pPr>
-    </w:p>
-    <w:p>
-      <w:pPr>
-        <w:rPr>
-          <w:rFonts w:ascii="Adobe Caslon Pro" w:hAnsi="Adobe Caslon Pro"/>
-        </w:rPr>
-      </w:pPr>
-    </w:p>
-    <w:p>
-      <w:pPr>
-        <w:rPr>
-          <w:rFonts w:ascii="Adobe Caslon Pro" w:hAnsi="Adobe Caslon Pro"/>
-        </w:rPr>
-      </w:pPr>
-      <w:r>
-        <w:rPr>
-          <w:rFonts w:ascii="Adobe Caslon Pro" w:hAnsi="Adobe Caslon Pro"/>
-        </w:rPr>
-        <w:t>Da fare</w:t>
-      </w:r>
+      <w:r>
+        <w:rPr>
+          <w:rFonts w:ascii="Adobe Caslon Pro" w:hAnsi="Adobe Caslon Pro"/>
+        </w:rPr>
+        <w:t>. La pagina di setup permette di installare facilmente l’applicativo e la base dati con uno wizard intuitivo.</w:t>
+      </w:r>
+    </w:p>
+    <w:p>
+      <w:pPr>
+        <w:pStyle w:val="Paragrafoelenco"/>
+        <w:numPr>
+          <w:ilvl w:val="0"/>
+          <w:numId w:val="6"/>
+        </w:numPr>
+        <w:rPr>
+          <w:rFonts w:ascii="Adobe Caslon Pro" w:hAnsi="Adobe Caslon Pro"/>
+        </w:rPr>
+      </w:pPr>
+      <w:r>
+        <w:rPr>
+          <w:rFonts w:ascii="Adobe Caslon Pro" w:hAnsi="Adobe Caslon Pro"/>
+        </w:rPr>
+        <w:t>Selezionando una frame dalla select non viene aggiornata la timeline.</w:t>
+      </w:r>
+    </w:p>
+    <w:p>
+      <w:pPr>
+        <w:pStyle w:val="Paragrafoelenco"/>
+        <w:rPr>
+          <w:rFonts w:ascii="Adobe Caslon Pro" w:hAnsi="Adobe Caslon Pro"/>
+        </w:rPr>
+      </w:pPr>
+    </w:p>
+    <w:p>
+      <w:pPr>
+        <w:rPr>
+          <w:rFonts w:ascii="Adobe Caslon Pro" w:hAnsi="Adobe Caslon Pro"/>
+        </w:rPr>
+      </w:pPr>
+    </w:p>
+    <w:p>
+      <w:pPr>
+        <w:rPr>
+          <w:rFonts w:ascii="Adobe Caslon Pro" w:hAnsi="Adobe Caslon Pro"/>
+        </w:rPr>
+      </w:pPr>
+    </w:p>
+    <w:p>
+      <w:pPr>
+        <w:rPr>
+          <w:rFonts w:ascii="Adobe Caslon Pro" w:hAnsi="Adobe Caslon Pro"/>
+        </w:rPr>
+      </w:pPr>
+      <w:r>
+        <w:rPr>
+          <w:rFonts w:ascii="Adobe Caslon Pro" w:hAnsi="Adobe Caslon Pro"/>
+        </w:rPr>
+        <w:t>TODO List</w:t>
+      </w:r>
+    </w:p>
+    <w:p>
+      <w:pPr>
+        <w:rPr>
+          <w:rFonts w:ascii="Adobe Caslon Pro" w:hAnsi="Adobe Caslon Pro"/>
+        </w:rPr>
+      </w:pPr>
     </w:p>
     <w:p>
       <w:pPr>
@@ -725,7 +764,7 @@
         <w:rPr>
           <w:rFonts w:ascii="Adobe Caslon Pro" w:hAnsi="Adobe Caslon Pro"/>
         </w:rPr>
-        <w:t>Selezionando una frame dalla select non viene aggiornata la timeline.</w:t>
+        <w:t>Cambiando colore ad una persona dalla tabella la timeline deve essere aggiornata</w:t>
       </w:r>
     </w:p>
     <w:p>
@@ -743,7 +782,7 @@
         <w:rPr>
           <w:rFonts w:ascii="Adobe Caslon Pro" w:hAnsi="Adobe Caslon Pro"/>
         </w:rPr>
-        <w:t>Cambiando colore ad una persona dalla tabella la timeline deve essere aggiornata</w:t>
+        <w:t>I frame della timeline non possono essere tutti precaricati nel DOM</w:t>
       </w:r>
     </w:p>
     <w:p>
@@ -761,7 +800,19 @@
         <w:rPr>
           <w:rFonts w:ascii="Adobe Caslon Pro" w:hAnsi="Adobe Caslon Pro"/>
         </w:rPr>
-        <w:t>I frame della timeline non possono essere tutti precaricati nel DOM</w:t>
+        <w:t>Premendo ES</w:t>
+      </w:r>
+      <w:r>
+        <w:rPr>
+          <w:rFonts w:ascii="Adobe Caslon Pro" w:hAnsi="Adobe Caslon Pro"/>
+        </w:rPr>
+        <w:t>C durante l’inserimento della BB di una nuova persona si deve annullare il processo (al momento è necessario comunque inserirla)</w:t>
+      </w:r>
+      <w:r>
+        <w:rPr>
+          <w:rFonts w:ascii="Adobe Caslon Pro" w:hAnsi="Adobe Caslon Pro"/>
+        </w:rPr>
+        <w:t>.</w:t>
       </w:r>
     </w:p>
     <w:p>
@@ -779,13 +830,13 @@
         <w:rPr>
           <w:rFonts w:ascii="Adobe Caslon Pro" w:hAnsi="Adobe Caslon Pro"/>
         </w:rPr>
-        <w:t>Premendo ES</w:t>
-      </w:r>
-      <w:r>
-        <w:rPr>
-          <w:rFonts w:ascii="Adobe Caslon Pro" w:hAnsi="Adobe Caslon Pro"/>
-        </w:rPr>
-        <w:t>C durante l’inserimento della BB di una nuova persona si deve annullare il processo (al momento è necessario comunque inserirla)</w:t>
+        <w:t>Installazione</w:t>
+      </w:r>
+      <w:r>
+        <w:rPr>
+          <w:rFonts w:ascii="Adobe Caslon Pro" w:hAnsi="Adobe Caslon Pro"/>
+        </w:rPr>
+        <w:t xml:space="preserve"> WATSS con import script SQL.</w:t>
       </w:r>
       <w:bookmarkStart w:id="0" w:name="_GoBack"/>
       <w:bookmarkEnd w:id="0"/>

</xml_diff>

<commit_message>
update person color persistent
</commit_message>
<xml_diff>
--- a/doc/Features.docx
+++ b/doc/Features.docx
@@ -11,6 +11,7 @@
           <w:szCs w:val="20"/>
         </w:rPr>
       </w:pPr>
+      <w:proofErr w:type="spellStart"/>
       <w:r>
         <w:rPr>
           <w:rFonts w:ascii="Adobe Caslon Pro" w:eastAsia="Times New Roman" w:hAnsi="Adobe Caslon Pro" w:cs="Times New Roman"/>
@@ -18,7 +19,117 @@
           <w:sz w:val="32"/>
           <w:shd w:val="clear" w:color="auto" w:fill="FFFFFF"/>
         </w:rPr>
-        <w:t>Improve the Web Annotaton Tool for Surveillance Scenarios with Computer Vision</w:t>
+        <w:t>Improve</w:t>
+      </w:r>
+      <w:proofErr w:type="spellEnd"/>
+      <w:r>
+        <w:rPr>
+          <w:rFonts w:ascii="Adobe Caslon Pro" w:eastAsia="Times New Roman" w:hAnsi="Adobe Caslon Pro" w:cs="Times New Roman"/>
+          <w:b/>
+          <w:sz w:val="32"/>
+          <w:shd w:val="clear" w:color="auto" w:fill="FFFFFF"/>
+        </w:rPr>
+        <w:t xml:space="preserve"> the Web </w:t>
+      </w:r>
+      <w:proofErr w:type="spellStart"/>
+      <w:r>
+        <w:rPr>
+          <w:rFonts w:ascii="Adobe Caslon Pro" w:eastAsia="Times New Roman" w:hAnsi="Adobe Caslon Pro" w:cs="Times New Roman"/>
+          <w:b/>
+          <w:sz w:val="32"/>
+          <w:shd w:val="clear" w:color="auto" w:fill="FFFFFF"/>
+        </w:rPr>
+        <w:t>Annotaton</w:t>
+      </w:r>
+      <w:proofErr w:type="spellEnd"/>
+      <w:r>
+        <w:rPr>
+          <w:rFonts w:ascii="Adobe Caslon Pro" w:eastAsia="Times New Roman" w:hAnsi="Adobe Caslon Pro" w:cs="Times New Roman"/>
+          <w:b/>
+          <w:sz w:val="32"/>
+          <w:shd w:val="clear" w:color="auto" w:fill="FFFFFF"/>
+        </w:rPr>
+        <w:t xml:space="preserve"> </w:t>
+      </w:r>
+      <w:proofErr w:type="spellStart"/>
+      <w:r>
+        <w:rPr>
+          <w:rFonts w:ascii="Adobe Caslon Pro" w:eastAsia="Times New Roman" w:hAnsi="Adobe Caslon Pro" w:cs="Times New Roman"/>
+          <w:b/>
+          <w:sz w:val="32"/>
+          <w:shd w:val="clear" w:color="auto" w:fill="FFFFFF"/>
+        </w:rPr>
+        <w:t>Tool</w:t>
+      </w:r>
+      <w:proofErr w:type="spellEnd"/>
+      <w:r>
+        <w:rPr>
+          <w:rFonts w:ascii="Adobe Caslon Pro" w:eastAsia="Times New Roman" w:hAnsi="Adobe Caslon Pro" w:cs="Times New Roman"/>
+          <w:b/>
+          <w:sz w:val="32"/>
+          <w:shd w:val="clear" w:color="auto" w:fill="FFFFFF"/>
+        </w:rPr>
+        <w:t xml:space="preserve"> for </w:t>
+      </w:r>
+      <w:proofErr w:type="spellStart"/>
+      <w:r>
+        <w:rPr>
+          <w:rFonts w:ascii="Adobe Caslon Pro" w:eastAsia="Times New Roman" w:hAnsi="Adobe Caslon Pro" w:cs="Times New Roman"/>
+          <w:b/>
+          <w:sz w:val="32"/>
+          <w:shd w:val="clear" w:color="auto" w:fill="FFFFFF"/>
+        </w:rPr>
+        <w:t>Surveillance</w:t>
+      </w:r>
+      <w:proofErr w:type="spellEnd"/>
+      <w:r>
+        <w:rPr>
+          <w:rFonts w:ascii="Adobe Caslon Pro" w:eastAsia="Times New Roman" w:hAnsi="Adobe Caslon Pro" w:cs="Times New Roman"/>
+          <w:b/>
+          <w:sz w:val="32"/>
+          <w:shd w:val="clear" w:color="auto" w:fill="FFFFFF"/>
+        </w:rPr>
+        <w:t xml:space="preserve"> </w:t>
+      </w:r>
+      <w:proofErr w:type="spellStart"/>
+      <w:r>
+        <w:rPr>
+          <w:rFonts w:ascii="Adobe Caslon Pro" w:eastAsia="Times New Roman" w:hAnsi="Adobe Caslon Pro" w:cs="Times New Roman"/>
+          <w:b/>
+          <w:sz w:val="32"/>
+          <w:shd w:val="clear" w:color="auto" w:fill="FFFFFF"/>
+        </w:rPr>
+        <w:t>Scenarios</w:t>
+      </w:r>
+      <w:proofErr w:type="spellEnd"/>
+      <w:r>
+        <w:rPr>
+          <w:rFonts w:ascii="Adobe Caslon Pro" w:eastAsia="Times New Roman" w:hAnsi="Adobe Caslon Pro" w:cs="Times New Roman"/>
+          <w:b/>
+          <w:sz w:val="32"/>
+          <w:shd w:val="clear" w:color="auto" w:fill="FFFFFF"/>
+        </w:rPr>
+        <w:t xml:space="preserve"> </w:t>
+      </w:r>
+      <w:proofErr w:type="gramStart"/>
+      <w:r>
+        <w:rPr>
+          <w:rFonts w:ascii="Adobe Caslon Pro" w:eastAsia="Times New Roman" w:hAnsi="Adobe Caslon Pro" w:cs="Times New Roman"/>
+          <w:b/>
+          <w:sz w:val="32"/>
+          <w:shd w:val="clear" w:color="auto" w:fill="FFFFFF"/>
+        </w:rPr>
+        <w:t>with</w:t>
+      </w:r>
+      <w:proofErr w:type="gramEnd"/>
+      <w:r>
+        <w:rPr>
+          <w:rFonts w:ascii="Adobe Caslon Pro" w:eastAsia="Times New Roman" w:hAnsi="Adobe Caslon Pro" w:cs="Times New Roman"/>
+          <w:b/>
+          <w:sz w:val="32"/>
+          <w:shd w:val="clear" w:color="auto" w:fill="FFFFFF"/>
+        </w:rPr>
+        <w:t xml:space="preserve"> Computer Vision</w:t>
       </w:r>
     </w:p>
     <w:p>
@@ -71,18 +182,43 @@
           <w:rFonts w:ascii="Adobe Caslon Pro" w:hAnsi="Adobe Caslon Pro"/>
         </w:rPr>
       </w:pPr>
-      <w:r>
-        <w:rPr>
-          <w:rFonts w:ascii="Adobe Caslon Pro" w:hAnsi="Adobe Caslon Pro"/>
-        </w:rPr>
-        <w:t>Pagina di configurazione per la connessione al database, camere, utenti (se necessario), point of interest</w:t>
-      </w:r>
+      <w:proofErr w:type="gramStart"/>
+      <w:r>
+        <w:rPr>
+          <w:rFonts w:ascii="Adobe Caslon Pro" w:hAnsi="Adobe Caslon Pro"/>
+        </w:rPr>
+        <w:t xml:space="preserve">Pagina di configurazione per la connessione al database, camere, utenti (se necessario), </w:t>
+      </w:r>
+      <w:proofErr w:type="spellStart"/>
+      <w:r>
+        <w:rPr>
+          <w:rFonts w:ascii="Adobe Caslon Pro" w:hAnsi="Adobe Caslon Pro"/>
+        </w:rPr>
+        <w:t>point</w:t>
+      </w:r>
+      <w:proofErr w:type="spellEnd"/>
+      <w:r>
+        <w:rPr>
+          <w:rFonts w:ascii="Adobe Caslon Pro" w:hAnsi="Adobe Caslon Pro"/>
+        </w:rPr>
+        <w:t xml:space="preserve"> of </w:t>
+      </w:r>
+      <w:proofErr w:type="spellStart"/>
+      <w:r>
+        <w:rPr>
+          <w:rFonts w:ascii="Adobe Caslon Pro" w:hAnsi="Adobe Caslon Pro"/>
+        </w:rPr>
+        <w:t>interest</w:t>
+      </w:r>
+      <w:proofErr w:type="spellEnd"/>
+      <w:proofErr w:type="gramEnd"/>
       <w:r>
         <w:rPr>
           <w:rFonts w:ascii="Adobe Caslon Pro" w:hAnsi="Adobe Caslon Pro"/>
         </w:rPr>
         <w:t xml:space="preserve">. Questa pagina consentirà la modifica rapida delle impostazioni di sistema senza necessariamente dover modificare il file </w:t>
       </w:r>
+      <w:proofErr w:type="gramStart"/>
       <w:r>
         <w:rPr>
           <w:rFonts w:ascii="Adobe Caslon Pro" w:hAnsi="Adobe Caslon Pro"/>
@@ -90,6 +226,7 @@
         </w:rPr>
         <w:t>connection.ini</w:t>
       </w:r>
+      <w:proofErr w:type="gramEnd"/>
     </w:p>
     <w:p>
       <w:pPr>
@@ -114,7 +251,21 @@
         <w:rPr>
           <w:rFonts w:ascii="Adobe Caslon Pro" w:hAnsi="Adobe Caslon Pro"/>
         </w:rPr>
-        <w:t>Migliorazioni nella creazione e nella modifica delle bounding boxes</w:t>
+        <w:t xml:space="preserve">Migliorazioni nella creazione e nella modifica delle </w:t>
+      </w:r>
+      <w:proofErr w:type="spellStart"/>
+      <w:r>
+        <w:rPr>
+          <w:rFonts w:ascii="Adobe Caslon Pro" w:hAnsi="Adobe Caslon Pro"/>
+        </w:rPr>
+        <w:t>bounding</w:t>
+      </w:r>
+      <w:proofErr w:type="spellEnd"/>
+      <w:r>
+        <w:rPr>
+          <w:rFonts w:ascii="Adobe Caslon Pro" w:hAnsi="Adobe Caslon Pro"/>
+        </w:rPr>
+        <w:t xml:space="preserve"> boxes</w:t>
       </w:r>
     </w:p>
     <w:p>
@@ -132,7 +283,63 @@
         <w:rPr>
           <w:rFonts w:ascii="Adobe Caslon Pro" w:hAnsi="Adobe Caslon Pro"/>
         </w:rPr>
-        <w:t>Migliorare l’inizializzazione della bounding box: allo stato attuale viene creata di una dimensione prefissata in un punto prefissato dell’immagine. L’obiettivo è di far inizializzare la bb all’utente in un punto selezionato dall’utente con il click del mouse.</w:t>
+        <w:t xml:space="preserve">Migliorare l’inizializzazione della </w:t>
+      </w:r>
+      <w:proofErr w:type="spellStart"/>
+      <w:r>
+        <w:rPr>
+          <w:rFonts w:ascii="Adobe Caslon Pro" w:hAnsi="Adobe Caslon Pro"/>
+        </w:rPr>
+        <w:t>bounding</w:t>
+      </w:r>
+      <w:proofErr w:type="spellEnd"/>
+      <w:r>
+        <w:rPr>
+          <w:rFonts w:ascii="Adobe Caslon Pro" w:hAnsi="Adobe Caslon Pro"/>
+        </w:rPr>
+        <w:t xml:space="preserve"> box: allo stato attuale </w:t>
+      </w:r>
+      <w:proofErr w:type="gramStart"/>
+      <w:r>
+        <w:rPr>
+          <w:rFonts w:ascii="Adobe Caslon Pro" w:hAnsi="Adobe Caslon Pro"/>
+        </w:rPr>
+        <w:t>viene</w:t>
+      </w:r>
+      <w:proofErr w:type="gramEnd"/>
+      <w:r>
+        <w:rPr>
+          <w:rFonts w:ascii="Adobe Caslon Pro" w:hAnsi="Adobe Caslon Pro"/>
+        </w:rPr>
+        <w:t xml:space="preserve"> creata di una dimensione prefissata in un punto prefissato dell’immagine. L’obiettivo è di far inizializzare la </w:t>
+      </w:r>
+      <w:proofErr w:type="spellStart"/>
+      <w:r>
+        <w:rPr>
+          <w:rFonts w:ascii="Adobe Caslon Pro" w:hAnsi="Adobe Caslon Pro"/>
+        </w:rPr>
+        <w:t>bb</w:t>
+      </w:r>
+      <w:proofErr w:type="spellEnd"/>
+      <w:r>
+        <w:rPr>
+          <w:rFonts w:ascii="Adobe Caslon Pro" w:hAnsi="Adobe Caslon Pro"/>
+        </w:rPr>
+        <w:t xml:space="preserve"> all’utente in un punto selezionato dall’</w:t>
+      </w:r>
+      <w:proofErr w:type="gramStart"/>
+      <w:r>
+        <w:rPr>
+          <w:rFonts w:ascii="Adobe Caslon Pro" w:hAnsi="Adobe Caslon Pro"/>
+        </w:rPr>
+        <w:t>utente</w:t>
+      </w:r>
+      <w:proofErr w:type="gramEnd"/>
+      <w:r>
+        <w:rPr>
+          <w:rFonts w:ascii="Adobe Caslon Pro" w:hAnsi="Adobe Caslon Pro"/>
+        </w:rPr>
+        <w:t xml:space="preserve"> con il click del mouse.</w:t>
       </w:r>
     </w:p>
     <w:p>
@@ -146,11 +353,33 @@
           <w:rFonts w:ascii="Adobe Caslon Pro" w:hAnsi="Adobe Caslon Pro"/>
         </w:rPr>
       </w:pPr>
-      <w:r>
-        <w:rPr>
-          <w:rFonts w:ascii="Adobe Caslon Pro" w:hAnsi="Adobe Caslon Pro"/>
-        </w:rPr>
-        <w:t>Bounding boxes trascinabili nell’immagine e ridimensionabili (sia quella globale che quella relativa alla parte visibile).</w:t>
+      <w:proofErr w:type="spellStart"/>
+      <w:r>
+        <w:rPr>
+          <w:rFonts w:ascii="Adobe Caslon Pro" w:hAnsi="Adobe Caslon Pro"/>
+        </w:rPr>
+        <w:t>Bounding</w:t>
+      </w:r>
+      <w:proofErr w:type="spellEnd"/>
+      <w:r>
+        <w:rPr>
+          <w:rFonts w:ascii="Adobe Caslon Pro" w:hAnsi="Adobe Caslon Pro"/>
+        </w:rPr>
+        <w:t xml:space="preserve"> boxes trascinabili nell’immagine e ridimensionabili (sia quella globale </w:t>
+      </w:r>
+      <w:proofErr w:type="gramStart"/>
+      <w:r>
+        <w:rPr>
+          <w:rFonts w:ascii="Adobe Caslon Pro" w:hAnsi="Adobe Caslon Pro"/>
+        </w:rPr>
+        <w:t>che</w:t>
+      </w:r>
+      <w:proofErr w:type="gramEnd"/>
+      <w:r>
+        <w:rPr>
+          <w:rFonts w:ascii="Adobe Caslon Pro" w:hAnsi="Adobe Caslon Pro"/>
+        </w:rPr>
+        <w:t xml:space="preserve"> quella relativa alla parte visibile).</w:t>
       </w:r>
     </w:p>
     <w:p>
@@ -176,7 +405,21 @@
         <w:rPr>
           <w:rFonts w:ascii="Adobe Caslon Pro" w:hAnsi="Adobe Caslon Pro"/>
         </w:rPr>
-        <w:t>Rivedere il sistema di creazione e scelta dell’avatar di ciascuna persona: al momento si sistema recupera la prima immagine salvata e la imposta come avatar della persona, ma esiste un metodo già implementato per la scelta dell’avatar ottimale. Il metodo è da verificare ed in caso correggere.</w:t>
+        <w:t xml:space="preserve">Rivedere il sistema di creazione e scelta dell’avatar di ciascuna persona: al momento si sistema recupera la prima immagine salvata e la imposta come avatar della persona, ma esiste un metodo già implementato per la scelta dell’avatar ottimale. Il metodo è da verificare </w:t>
+      </w:r>
+      <w:proofErr w:type="gramStart"/>
+      <w:r>
+        <w:rPr>
+          <w:rFonts w:ascii="Adobe Caslon Pro" w:hAnsi="Adobe Caslon Pro"/>
+        </w:rPr>
+        <w:t>ed</w:t>
+      </w:r>
+      <w:proofErr w:type="gramEnd"/>
+      <w:r>
+        <w:rPr>
+          <w:rFonts w:ascii="Adobe Caslon Pro" w:hAnsi="Adobe Caslon Pro"/>
+        </w:rPr>
+        <w:t xml:space="preserve"> in caso correggere.</w:t>
       </w:r>
     </w:p>
     <w:p>
@@ -202,7 +445,77 @@
         <w:rPr>
           <w:rFonts w:ascii="Adobe Caslon Pro" w:hAnsi="Adobe Caslon Pro"/>
         </w:rPr>
-        <w:t>Introdurre un sistema di predizione per un’annotazione a partire dal frame corrente per il frame successivo che milgliori lo stato attuale: al momento la bounding box selezionata ad un frame viene replicata nella stessa posizione nel frame successivo. Mediante tecniche di computer vision si vuole fornire dei proposal per la posizione della persona nei frame successivi.</w:t>
+        <w:t xml:space="preserve">Introdurre un sistema di predizione per un’annotazione </w:t>
+      </w:r>
+      <w:proofErr w:type="gramStart"/>
+      <w:r>
+        <w:rPr>
+          <w:rFonts w:ascii="Adobe Caslon Pro" w:hAnsi="Adobe Caslon Pro"/>
+        </w:rPr>
+        <w:t>a partire dal</w:t>
+      </w:r>
+      <w:proofErr w:type="gramEnd"/>
+      <w:r>
+        <w:rPr>
+          <w:rFonts w:ascii="Adobe Caslon Pro" w:hAnsi="Adobe Caslon Pro"/>
+        </w:rPr>
+        <w:t xml:space="preserve"> frame corrente per il frame successivo che </w:t>
+      </w:r>
+      <w:proofErr w:type="spellStart"/>
+      <w:r>
+        <w:rPr>
+          <w:rFonts w:ascii="Adobe Caslon Pro" w:hAnsi="Adobe Caslon Pro"/>
+        </w:rPr>
+        <w:t>milgliori</w:t>
+      </w:r>
+      <w:proofErr w:type="spellEnd"/>
+      <w:r>
+        <w:rPr>
+          <w:rFonts w:ascii="Adobe Caslon Pro" w:hAnsi="Adobe Caslon Pro"/>
+        </w:rPr>
+        <w:t xml:space="preserve"> lo stato attuale: al momento la </w:t>
+      </w:r>
+      <w:proofErr w:type="spellStart"/>
+      <w:r>
+        <w:rPr>
+          <w:rFonts w:ascii="Adobe Caslon Pro" w:hAnsi="Adobe Caslon Pro"/>
+        </w:rPr>
+        <w:t>bounding</w:t>
+      </w:r>
+      <w:proofErr w:type="spellEnd"/>
+      <w:r>
+        <w:rPr>
+          <w:rFonts w:ascii="Adobe Caslon Pro" w:hAnsi="Adobe Caslon Pro"/>
+        </w:rPr>
+        <w:t xml:space="preserve"> box selezionata ad un frame viene replicata nella stessa posizione nel frame successivo. Mediante tecniche di computer </w:t>
+      </w:r>
+      <w:proofErr w:type="spellStart"/>
+      <w:r>
+        <w:rPr>
+          <w:rFonts w:ascii="Adobe Caslon Pro" w:hAnsi="Adobe Caslon Pro"/>
+        </w:rPr>
+        <w:t>vision</w:t>
+      </w:r>
+      <w:proofErr w:type="spellEnd"/>
+      <w:r>
+        <w:rPr>
+          <w:rFonts w:ascii="Adobe Caslon Pro" w:hAnsi="Adobe Caslon Pro"/>
+        </w:rPr>
+        <w:t xml:space="preserve"> si vuole fornire dei </w:t>
+      </w:r>
+      <w:proofErr w:type="spellStart"/>
+      <w:r>
+        <w:rPr>
+          <w:rFonts w:ascii="Adobe Caslon Pro" w:hAnsi="Adobe Caslon Pro"/>
+        </w:rPr>
+        <w:t>proposal</w:t>
+      </w:r>
+      <w:proofErr w:type="spellEnd"/>
+      <w:r>
+        <w:rPr>
+          <w:rFonts w:ascii="Adobe Caslon Pro" w:hAnsi="Adobe Caslon Pro"/>
+        </w:rPr>
+        <w:t xml:space="preserve"> per la posizione della persona nei frame successivi.</w:t>
       </w:r>
     </w:p>
     <w:p>
@@ -220,7 +533,35 @@
         <w:rPr>
           <w:rFonts w:ascii="Adobe Caslon Pro" w:hAnsi="Adobe Caslon Pro"/>
         </w:rPr>
-        <w:t>I proposal verranno calcolati mediante tecniche basate su stima del moto della persona a partire da frame precedenti in cui è stata annotata</w:t>
+        <w:t xml:space="preserve">I </w:t>
+      </w:r>
+      <w:proofErr w:type="spellStart"/>
+      <w:r>
+        <w:rPr>
+          <w:rFonts w:ascii="Adobe Caslon Pro" w:hAnsi="Adobe Caslon Pro"/>
+        </w:rPr>
+        <w:t>proposal</w:t>
+      </w:r>
+      <w:proofErr w:type="spellEnd"/>
+      <w:r>
+        <w:rPr>
+          <w:rFonts w:ascii="Adobe Caslon Pro" w:hAnsi="Adobe Caslon Pro"/>
+        </w:rPr>
+        <w:t xml:space="preserve"> </w:t>
+      </w:r>
+      <w:proofErr w:type="gramStart"/>
+      <w:r>
+        <w:rPr>
+          <w:rFonts w:ascii="Adobe Caslon Pro" w:hAnsi="Adobe Caslon Pro"/>
+        </w:rPr>
+        <w:t>verranno</w:t>
+      </w:r>
+      <w:proofErr w:type="gramEnd"/>
+      <w:r>
+        <w:rPr>
+          <w:rFonts w:ascii="Adobe Caslon Pro" w:hAnsi="Adobe Caslon Pro"/>
+        </w:rPr>
+        <w:t xml:space="preserve"> calcolati mediante tecniche basate su stima del moto della persona a partire da frame precedenti in cui è stata annotata</w:t>
       </w:r>
     </w:p>
     <w:p>
@@ -245,7 +586,35 @@
         <w:rPr>
           <w:rFonts w:ascii="Adobe Caslon Pro" w:hAnsi="Adobe Caslon Pro"/>
         </w:rPr>
-        <w:t>Introduzione di una timeline per la navigazione tra i frame che mostri la presenza o meno di annotazioni all’interno degli stessi e consenta di visualizzare la durata di permanenza di una persona in più frame consecutivi.</w:t>
+        <w:t xml:space="preserve">Introduzione di una </w:t>
+      </w:r>
+      <w:proofErr w:type="spellStart"/>
+      <w:r>
+        <w:rPr>
+          <w:rFonts w:ascii="Adobe Caslon Pro" w:hAnsi="Adobe Caslon Pro"/>
+        </w:rPr>
+        <w:t>timeline</w:t>
+      </w:r>
+      <w:proofErr w:type="spellEnd"/>
+      <w:r>
+        <w:rPr>
+          <w:rFonts w:ascii="Adobe Caslon Pro" w:hAnsi="Adobe Caslon Pro"/>
+        </w:rPr>
+        <w:t xml:space="preserve"> per la navigazione tra i frame che mostri la presenza o meno di annotazioni all’interno degli stessi e consenta di visualizzare la durata di permanenza </w:t>
+      </w:r>
+      <w:proofErr w:type="gramStart"/>
+      <w:r>
+        <w:rPr>
+          <w:rFonts w:ascii="Adobe Caslon Pro" w:hAnsi="Adobe Caslon Pro"/>
+        </w:rPr>
+        <w:t>di</w:t>
+      </w:r>
+      <w:proofErr w:type="gramEnd"/>
+      <w:r>
+        <w:rPr>
+          <w:rFonts w:ascii="Adobe Caslon Pro" w:hAnsi="Adobe Caslon Pro"/>
+        </w:rPr>
+        <w:t xml:space="preserve"> una persona in più frame consecutivi.</w:t>
       </w:r>
     </w:p>
     <w:p>
@@ -263,7 +632,35 @@
         <w:rPr>
           <w:rFonts w:ascii="Adobe Caslon Pro" w:hAnsi="Adobe Caslon Pro"/>
         </w:rPr>
-        <w:t xml:space="preserve">Lo stile della timeline è quello proposto dal software Viper GT, che visualizza, per ciascuna persona, la sua permanenza nei frame successivi. </w:t>
+        <w:t xml:space="preserve">Lo stile della </w:t>
+      </w:r>
+      <w:proofErr w:type="spellStart"/>
+      <w:r>
+        <w:rPr>
+          <w:rFonts w:ascii="Adobe Caslon Pro" w:hAnsi="Adobe Caslon Pro"/>
+        </w:rPr>
+        <w:t>timeline</w:t>
+      </w:r>
+      <w:proofErr w:type="spellEnd"/>
+      <w:r>
+        <w:rPr>
+          <w:rFonts w:ascii="Adobe Caslon Pro" w:hAnsi="Adobe Caslon Pro"/>
+        </w:rPr>
+        <w:t xml:space="preserve"> è quello proposto dal software </w:t>
+      </w:r>
+      <w:proofErr w:type="spellStart"/>
+      <w:r>
+        <w:rPr>
+          <w:rFonts w:ascii="Adobe Caslon Pro" w:hAnsi="Adobe Caslon Pro"/>
+        </w:rPr>
+        <w:t>Viper</w:t>
+      </w:r>
+      <w:proofErr w:type="spellEnd"/>
+      <w:r>
+        <w:rPr>
+          <w:rFonts w:ascii="Adobe Caslon Pro" w:hAnsi="Adobe Caslon Pro"/>
+        </w:rPr>
+        <w:t xml:space="preserve"> GT, che visualizza, per ciascuna persona, la sua permanenza nei frame successivi. </w:t>
       </w:r>
     </w:p>
     <w:p>
@@ -388,17 +785,67 @@
           <w:rFonts w:ascii="Adobe Caslon Pro" w:hAnsi="Adobe Caslon Pro"/>
         </w:rPr>
       </w:pPr>
-      <w:r>
-        <w:rPr>
-          <w:rFonts w:ascii="Adobe Caslon Pro" w:hAnsi="Adobe Caslon Pro"/>
-        </w:rPr>
-        <w:t>Bounding boxes trascinabili e ridimensionabili</w:t>
-      </w:r>
-      <w:r>
-        <w:rPr>
-          <w:rFonts w:ascii="Adobe Caslon Pro" w:hAnsi="Adobe Caslon Pro"/>
-        </w:rPr>
-        <w:t>. Le bounding box vengono ora create verso il centro dell’immagine, più grandi in dimensione e sono trascinabili e ridimensionabili trmite l’uso del mouse.</w:t>
+      <w:proofErr w:type="spellStart"/>
+      <w:r>
+        <w:rPr>
+          <w:rFonts w:ascii="Adobe Caslon Pro" w:hAnsi="Adobe Caslon Pro"/>
+        </w:rPr>
+        <w:t>Bounding</w:t>
+      </w:r>
+      <w:proofErr w:type="spellEnd"/>
+      <w:r>
+        <w:rPr>
+          <w:rFonts w:ascii="Adobe Caslon Pro" w:hAnsi="Adobe Caslon Pro"/>
+        </w:rPr>
+        <w:t xml:space="preserve"> boxes trascinabili e ridimensionabili</w:t>
+      </w:r>
+      <w:r>
+        <w:rPr>
+          <w:rFonts w:ascii="Adobe Caslon Pro" w:hAnsi="Adobe Caslon Pro"/>
+        </w:rPr>
+        <w:t xml:space="preserve">. Le </w:t>
+      </w:r>
+      <w:proofErr w:type="spellStart"/>
+      <w:r>
+        <w:rPr>
+          <w:rFonts w:ascii="Adobe Caslon Pro" w:hAnsi="Adobe Caslon Pro"/>
+        </w:rPr>
+        <w:t>bounding</w:t>
+      </w:r>
+      <w:proofErr w:type="spellEnd"/>
+      <w:r>
+        <w:rPr>
+          <w:rFonts w:ascii="Adobe Caslon Pro" w:hAnsi="Adobe Caslon Pro"/>
+        </w:rPr>
+        <w:t xml:space="preserve"> box </w:t>
+      </w:r>
+      <w:proofErr w:type="gramStart"/>
+      <w:r>
+        <w:rPr>
+          <w:rFonts w:ascii="Adobe Caslon Pro" w:hAnsi="Adobe Caslon Pro"/>
+        </w:rPr>
+        <w:t>vengono</w:t>
+      </w:r>
+      <w:proofErr w:type="gramEnd"/>
+      <w:r>
+        <w:rPr>
+          <w:rFonts w:ascii="Adobe Caslon Pro" w:hAnsi="Adobe Caslon Pro"/>
+        </w:rPr>
+        <w:t xml:space="preserve"> ora create verso il centro dell’immagine, più grandi in dimensione e sono trascinabili e ridimensionabili </w:t>
+      </w:r>
+      <w:proofErr w:type="spellStart"/>
+      <w:r>
+        <w:rPr>
+          <w:rFonts w:ascii="Adobe Caslon Pro" w:hAnsi="Adobe Caslon Pro"/>
+        </w:rPr>
+        <w:t>trmite</w:t>
+      </w:r>
+      <w:proofErr w:type="spellEnd"/>
+      <w:r>
+        <w:rPr>
+          <w:rFonts w:ascii="Adobe Caslon Pro" w:hAnsi="Adobe Caslon Pro"/>
+        </w:rPr>
+        <w:t xml:space="preserve"> l’uso del mouse.</w:t>
       </w:r>
     </w:p>
     <w:p>
@@ -416,7 +863,35 @@
         <w:rPr>
           <w:rFonts w:ascii="Adobe Caslon Pro" w:hAnsi="Adobe Caslon Pro"/>
         </w:rPr>
-        <w:t>In fase di creazione la bounding box rimane attaccata al mouse fino al click, per consentire il posizionamento nel punto del frame desiderato.</w:t>
+        <w:t xml:space="preserve">In fase di creazione la </w:t>
+      </w:r>
+      <w:proofErr w:type="spellStart"/>
+      <w:r>
+        <w:rPr>
+          <w:rFonts w:ascii="Adobe Caslon Pro" w:hAnsi="Adobe Caslon Pro"/>
+        </w:rPr>
+        <w:t>bounding</w:t>
+      </w:r>
+      <w:proofErr w:type="spellEnd"/>
+      <w:r>
+        <w:rPr>
+          <w:rFonts w:ascii="Adobe Caslon Pro" w:hAnsi="Adobe Caslon Pro"/>
+        </w:rPr>
+        <w:t xml:space="preserve"> box rimane attaccata al mouse fino al click, per consentire il </w:t>
+      </w:r>
+      <w:proofErr w:type="gramStart"/>
+      <w:r>
+        <w:rPr>
+          <w:rFonts w:ascii="Adobe Caslon Pro" w:hAnsi="Adobe Caslon Pro"/>
+        </w:rPr>
+        <w:t>posizionamento</w:t>
+      </w:r>
+      <w:proofErr w:type="gramEnd"/>
+      <w:r>
+        <w:rPr>
+          <w:rFonts w:ascii="Adobe Caslon Pro" w:hAnsi="Adobe Caslon Pro"/>
+        </w:rPr>
+        <w:t xml:space="preserve"> nel punto del frame desiderato.</w:t>
       </w:r>
     </w:p>
     <w:p>
@@ -434,8 +909,16 @@
         <w:rPr>
           <w:rFonts w:ascii="Adobe Caslon Pro" w:hAnsi="Adobe Caslon Pro"/>
         </w:rPr>
-        <w:t>Pannelli persone e gruppi, rivisto CSS e ridefinito stile</w:t>
-      </w:r>
+        <w:t xml:space="preserve">Pannelli persone e gruppi, rivisto CSS e ridefinito </w:t>
+      </w:r>
+      <w:proofErr w:type="gramStart"/>
+      <w:r>
+        <w:rPr>
+          <w:rFonts w:ascii="Adobe Caslon Pro" w:hAnsi="Adobe Caslon Pro"/>
+        </w:rPr>
+        <w:t>stile</w:t>
+      </w:r>
+      <w:proofErr w:type="gramEnd"/>
     </w:p>
     <w:p>
       <w:pPr>
@@ -452,8 +935,44 @@
         <w:rPr>
           <w:rFonts w:ascii="Adobe Caslon Pro" w:hAnsi="Adobe Caslon Pro"/>
         </w:rPr>
-        <w:t>Creato plugin jQuery per la timeline</w:t>
-      </w:r>
+        <w:t xml:space="preserve">Creato </w:t>
+      </w:r>
+      <w:proofErr w:type="spellStart"/>
+      <w:r>
+        <w:rPr>
+          <w:rFonts w:ascii="Adobe Caslon Pro" w:hAnsi="Adobe Caslon Pro"/>
+        </w:rPr>
+        <w:t>plugin</w:t>
+      </w:r>
+      <w:proofErr w:type="spellEnd"/>
+      <w:r>
+        <w:rPr>
+          <w:rFonts w:ascii="Adobe Caslon Pro" w:hAnsi="Adobe Caslon Pro"/>
+        </w:rPr>
+        <w:t xml:space="preserve"> </w:t>
+      </w:r>
+      <w:proofErr w:type="spellStart"/>
+      <w:r>
+        <w:rPr>
+          <w:rFonts w:ascii="Adobe Caslon Pro" w:hAnsi="Adobe Caslon Pro"/>
+        </w:rPr>
+        <w:t>jQuery</w:t>
+      </w:r>
+      <w:proofErr w:type="spellEnd"/>
+      <w:r>
+        <w:rPr>
+          <w:rFonts w:ascii="Adobe Caslon Pro" w:hAnsi="Adobe Caslon Pro"/>
+        </w:rPr>
+        <w:t xml:space="preserve"> per la </w:t>
+      </w:r>
+      <w:proofErr w:type="spellStart"/>
+      <w:r>
+        <w:rPr>
+          <w:rFonts w:ascii="Adobe Caslon Pro" w:hAnsi="Adobe Caslon Pro"/>
+        </w:rPr>
+        <w:t>timeline</w:t>
+      </w:r>
+      <w:proofErr w:type="spellEnd"/>
     </w:p>
     <w:p>
       <w:pPr>
@@ -470,8 +989,30 @@
         <w:rPr>
           <w:rFonts w:ascii="Adobe Caslon Pro" w:hAnsi="Adobe Caslon Pro"/>
         </w:rPr>
-        <w:t>Visualizzazione frames nella timeline</w:t>
-      </w:r>
+        <w:t xml:space="preserve">Visualizzazione </w:t>
+      </w:r>
+      <w:proofErr w:type="spellStart"/>
+      <w:r>
+        <w:rPr>
+          <w:rFonts w:ascii="Adobe Caslon Pro" w:hAnsi="Adobe Caslon Pro"/>
+        </w:rPr>
+        <w:t>frames</w:t>
+      </w:r>
+      <w:proofErr w:type="spellEnd"/>
+      <w:r>
+        <w:rPr>
+          <w:rFonts w:ascii="Adobe Caslon Pro" w:hAnsi="Adobe Caslon Pro"/>
+        </w:rPr>
+        <w:t xml:space="preserve"> nella </w:t>
+      </w:r>
+      <w:proofErr w:type="spellStart"/>
+      <w:r>
+        <w:rPr>
+          <w:rFonts w:ascii="Adobe Caslon Pro" w:hAnsi="Adobe Caslon Pro"/>
+        </w:rPr>
+        <w:t>timeline</w:t>
+      </w:r>
+      <w:proofErr w:type="spellEnd"/>
     </w:p>
     <w:p>
       <w:pPr>
@@ -488,7 +1029,21 @@
         <w:rPr>
           <w:rFonts w:ascii="Adobe Caslon Pro" w:hAnsi="Adobe Caslon Pro"/>
         </w:rPr>
-        <w:t>Per ciascuna frame viene visualizzato un elen</w:t>
+        <w:t xml:space="preserve">Per ciascuna frame </w:t>
+      </w:r>
+      <w:proofErr w:type="gramStart"/>
+      <w:r>
+        <w:rPr>
+          <w:rFonts w:ascii="Adobe Caslon Pro" w:hAnsi="Adobe Caslon Pro"/>
+        </w:rPr>
+        <w:t>viene</w:t>
+      </w:r>
+      <w:proofErr w:type="gramEnd"/>
+      <w:r>
+        <w:rPr>
+          <w:rFonts w:ascii="Adobe Caslon Pro" w:hAnsi="Adobe Caslon Pro"/>
+        </w:rPr>
+        <w:t xml:space="preserve"> visualizzato un elen</w:t>
       </w:r>
       <w:r>
         <w:rPr>
@@ -518,7 +1073,49 @@
         <w:rPr>
           <w:rFonts w:ascii="Adobe Caslon Pro" w:hAnsi="Adobe Caslon Pro"/>
         </w:rPr>
-        <w:t>Selezionando una persona vengono evidenziate nella timeline le frames in cui quella persona è presente</w:t>
+        <w:t xml:space="preserve">Selezionando una persona </w:t>
+      </w:r>
+      <w:proofErr w:type="gramStart"/>
+      <w:r>
+        <w:rPr>
+          <w:rFonts w:ascii="Adobe Caslon Pro" w:hAnsi="Adobe Caslon Pro"/>
+        </w:rPr>
+        <w:t>vengono</w:t>
+      </w:r>
+      <w:proofErr w:type="gramEnd"/>
+      <w:r>
+        <w:rPr>
+          <w:rFonts w:ascii="Adobe Caslon Pro" w:hAnsi="Adobe Caslon Pro"/>
+        </w:rPr>
+        <w:t xml:space="preserve"> evidenziate nella </w:t>
+      </w:r>
+      <w:proofErr w:type="spellStart"/>
+      <w:r>
+        <w:rPr>
+          <w:rFonts w:ascii="Adobe Caslon Pro" w:hAnsi="Adobe Caslon Pro"/>
+        </w:rPr>
+        <w:t>timeline</w:t>
+      </w:r>
+      <w:proofErr w:type="spellEnd"/>
+      <w:r>
+        <w:rPr>
+          <w:rFonts w:ascii="Adobe Caslon Pro" w:hAnsi="Adobe Caslon Pro"/>
+        </w:rPr>
+        <w:t xml:space="preserve"> le </w:t>
+      </w:r>
+      <w:proofErr w:type="spellStart"/>
+      <w:r>
+        <w:rPr>
+          <w:rFonts w:ascii="Adobe Caslon Pro" w:hAnsi="Adobe Caslon Pro"/>
+        </w:rPr>
+        <w:t>frames</w:t>
+      </w:r>
+      <w:proofErr w:type="spellEnd"/>
+      <w:r>
+        <w:rPr>
+          <w:rFonts w:ascii="Adobe Caslon Pro" w:hAnsi="Adobe Caslon Pro"/>
+        </w:rPr>
+        <w:t xml:space="preserve"> in cui quella persona è presente</w:t>
       </w:r>
     </w:p>
     <w:p>
@@ -536,8 +1133,86 @@
         <w:rPr>
           <w:rFonts w:ascii="Adobe Caslon Pro" w:hAnsi="Adobe Caslon Pro"/>
         </w:rPr>
-        <w:t>La timeline è integrata con gli eventi del sistema: selezionando una persona nella lista in alto questa viene selezionata anche nella timeline, selezionando una bounding box nel frame, nella timeline viene evidenziata la persona corrispondente, rimuovendo una persona dal frame questa viene rimossa anche dalla timeline</w:t>
-      </w:r>
+        <w:t xml:space="preserve">La </w:t>
+      </w:r>
+      <w:proofErr w:type="spellStart"/>
+      <w:r>
+        <w:rPr>
+          <w:rFonts w:ascii="Adobe Caslon Pro" w:hAnsi="Adobe Caslon Pro"/>
+        </w:rPr>
+        <w:t>timeline</w:t>
+      </w:r>
+      <w:proofErr w:type="spellEnd"/>
+      <w:r>
+        <w:rPr>
+          <w:rFonts w:ascii="Adobe Caslon Pro" w:hAnsi="Adobe Caslon Pro"/>
+        </w:rPr>
+        <w:t xml:space="preserve"> è integrata con gli eventi del sistema: selezionando una persona nella lista in alto questa </w:t>
+      </w:r>
+      <w:proofErr w:type="gramStart"/>
+      <w:r>
+        <w:rPr>
+          <w:rFonts w:ascii="Adobe Caslon Pro" w:hAnsi="Adobe Caslon Pro"/>
+        </w:rPr>
+        <w:t>viene</w:t>
+      </w:r>
+      <w:proofErr w:type="gramEnd"/>
+      <w:r>
+        <w:rPr>
+          <w:rFonts w:ascii="Adobe Caslon Pro" w:hAnsi="Adobe Caslon Pro"/>
+        </w:rPr>
+        <w:t xml:space="preserve"> selezionata anche nella </w:t>
+      </w:r>
+      <w:proofErr w:type="spellStart"/>
+      <w:r>
+        <w:rPr>
+          <w:rFonts w:ascii="Adobe Caslon Pro" w:hAnsi="Adobe Caslon Pro"/>
+        </w:rPr>
+        <w:t>timeline</w:t>
+      </w:r>
+      <w:proofErr w:type="spellEnd"/>
+      <w:r>
+        <w:rPr>
+          <w:rFonts w:ascii="Adobe Caslon Pro" w:hAnsi="Adobe Caslon Pro"/>
+        </w:rPr>
+        <w:t xml:space="preserve">, selezionando una </w:t>
+      </w:r>
+      <w:proofErr w:type="spellStart"/>
+      <w:r>
+        <w:rPr>
+          <w:rFonts w:ascii="Adobe Caslon Pro" w:hAnsi="Adobe Caslon Pro"/>
+        </w:rPr>
+        <w:t>bounding</w:t>
+      </w:r>
+      <w:proofErr w:type="spellEnd"/>
+      <w:r>
+        <w:rPr>
+          <w:rFonts w:ascii="Adobe Caslon Pro" w:hAnsi="Adobe Caslon Pro"/>
+        </w:rPr>
+        <w:t xml:space="preserve"> box nel frame, nella </w:t>
+      </w:r>
+      <w:proofErr w:type="spellStart"/>
+      <w:r>
+        <w:rPr>
+          <w:rFonts w:ascii="Adobe Caslon Pro" w:hAnsi="Adobe Caslon Pro"/>
+        </w:rPr>
+        <w:t>timeline</w:t>
+      </w:r>
+      <w:proofErr w:type="spellEnd"/>
+      <w:r>
+        <w:rPr>
+          <w:rFonts w:ascii="Adobe Caslon Pro" w:hAnsi="Adobe Caslon Pro"/>
+        </w:rPr>
+        <w:t xml:space="preserve"> viene evidenziata la persona corrispondente, rimuovendo una persona dal frame questa viene rimossa anche dalla </w:t>
+      </w:r>
+      <w:proofErr w:type="spellStart"/>
+      <w:r>
+        <w:rPr>
+          <w:rFonts w:ascii="Adobe Caslon Pro" w:hAnsi="Adobe Caslon Pro"/>
+        </w:rPr>
+        <w:t>timeline</w:t>
+      </w:r>
+      <w:proofErr w:type="spellEnd"/>
       <w:r>
         <w:rPr>
           <w:rFonts w:ascii="Adobe Caslon Pro" w:hAnsi="Adobe Caslon Pro"/>
@@ -560,7 +1235,35 @@
         <w:rPr>
           <w:rFonts w:ascii="Adobe Caslon Pro" w:hAnsi="Adobe Caslon Pro"/>
         </w:rPr>
-        <w:t>Nella timeline le frames che contengono annotazioni sono evidenziate di un colore diverso</w:t>
+        <w:t xml:space="preserve">Nella </w:t>
+      </w:r>
+      <w:proofErr w:type="spellStart"/>
+      <w:r>
+        <w:rPr>
+          <w:rFonts w:ascii="Adobe Caslon Pro" w:hAnsi="Adobe Caslon Pro"/>
+        </w:rPr>
+        <w:t>timeline</w:t>
+      </w:r>
+      <w:proofErr w:type="spellEnd"/>
+      <w:r>
+        <w:rPr>
+          <w:rFonts w:ascii="Adobe Caslon Pro" w:hAnsi="Adobe Caslon Pro"/>
+        </w:rPr>
+        <w:t xml:space="preserve"> le </w:t>
+      </w:r>
+      <w:proofErr w:type="spellStart"/>
+      <w:r>
+        <w:rPr>
+          <w:rFonts w:ascii="Adobe Caslon Pro" w:hAnsi="Adobe Caslon Pro"/>
+        </w:rPr>
+        <w:t>frames</w:t>
+      </w:r>
+      <w:proofErr w:type="spellEnd"/>
+      <w:r>
+        <w:rPr>
+          <w:rFonts w:ascii="Adobe Caslon Pro" w:hAnsi="Adobe Caslon Pro"/>
+        </w:rPr>
+        <w:t xml:space="preserve"> che contengono annotazioni sono evidenziate di un colore diverso</w:t>
       </w:r>
       <w:r>
         <w:rPr>
@@ -602,7 +1305,21 @@
         <w:rPr>
           <w:rFonts w:ascii="Adobe Caslon Pro" w:hAnsi="Adobe Caslon Pro"/>
         </w:rPr>
-        <w:t>re, frame, portate ad essere numeriche anziché alfanumeriche.</w:t>
+        <w:t xml:space="preserve">re, frame, portate </w:t>
+      </w:r>
+      <w:proofErr w:type="gramStart"/>
+      <w:r>
+        <w:rPr>
+          <w:rFonts w:ascii="Adobe Caslon Pro" w:hAnsi="Adobe Caslon Pro"/>
+        </w:rPr>
+        <w:t>ad</w:t>
+      </w:r>
+      <w:proofErr w:type="gramEnd"/>
+      <w:r>
+        <w:rPr>
+          <w:rFonts w:ascii="Adobe Caslon Pro" w:hAnsi="Adobe Caslon Pro"/>
+        </w:rPr>
+        <w:t xml:space="preserve"> essere numeriche anziché alfanumeriche.</w:t>
       </w:r>
     </w:p>
     <w:p>
@@ -626,7 +1343,35 @@
         <w:rPr>
           <w:rFonts w:ascii="Adobe Caslon Pro" w:hAnsi="Adobe Caslon Pro"/>
         </w:rPr>
-        <w:t>a calibrazione delle telecamere, aggiungere nuovi points of interest.</w:t>
+        <w:t xml:space="preserve">a calibrazione delle telecamere, aggiungere nuovi </w:t>
+      </w:r>
+      <w:proofErr w:type="spellStart"/>
+      <w:r>
+        <w:rPr>
+          <w:rFonts w:ascii="Adobe Caslon Pro" w:hAnsi="Adobe Caslon Pro"/>
+        </w:rPr>
+        <w:t>points</w:t>
+      </w:r>
+      <w:proofErr w:type="spellEnd"/>
+      <w:r>
+        <w:rPr>
+          <w:rFonts w:ascii="Adobe Caslon Pro" w:hAnsi="Adobe Caslon Pro"/>
+        </w:rPr>
+        <w:t xml:space="preserve"> of </w:t>
+      </w:r>
+      <w:proofErr w:type="spellStart"/>
+      <w:r>
+        <w:rPr>
+          <w:rFonts w:ascii="Adobe Caslon Pro" w:hAnsi="Adobe Caslon Pro"/>
+        </w:rPr>
+        <w:t>interest</w:t>
+      </w:r>
+      <w:proofErr w:type="spellEnd"/>
+      <w:r>
+        <w:rPr>
+          <w:rFonts w:ascii="Adobe Caslon Pro" w:hAnsi="Adobe Caslon Pro"/>
+        </w:rPr>
+        <w:t>.</w:t>
       </w:r>
     </w:p>
     <w:p>
@@ -644,7 +1389,49 @@
         <w:rPr>
           <w:rFonts w:ascii="Adobe Caslon Pro" w:hAnsi="Adobe Caslon Pro"/>
         </w:rPr>
-        <w:t>Pulizia del codice: creata classe di utilità per la creazione delle query su db e file di configurazione per le API</w:t>
+        <w:t xml:space="preserve">Pulizia del codice: creata classe di utilità per la creazione delle </w:t>
+      </w:r>
+      <w:proofErr w:type="spellStart"/>
+      <w:r>
+        <w:rPr>
+          <w:rFonts w:ascii="Adobe Caslon Pro" w:hAnsi="Adobe Caslon Pro"/>
+        </w:rPr>
+        <w:t>query</w:t>
+      </w:r>
+      <w:proofErr w:type="spellEnd"/>
+      <w:r>
+        <w:rPr>
+          <w:rFonts w:ascii="Adobe Caslon Pro" w:hAnsi="Adobe Caslon Pro"/>
+        </w:rPr>
+        <w:t xml:space="preserve"> </w:t>
+      </w:r>
+      <w:proofErr w:type="gramStart"/>
+      <w:r>
+        <w:rPr>
+          <w:rFonts w:ascii="Adobe Caslon Pro" w:hAnsi="Adobe Caslon Pro"/>
+        </w:rPr>
+        <w:t>su</w:t>
+      </w:r>
+      <w:proofErr w:type="gramEnd"/>
+      <w:r>
+        <w:rPr>
+          <w:rFonts w:ascii="Adobe Caslon Pro" w:hAnsi="Adobe Caslon Pro"/>
+        </w:rPr>
+        <w:t xml:space="preserve"> </w:t>
+      </w:r>
+      <w:proofErr w:type="spellStart"/>
+      <w:r>
+        <w:rPr>
+          <w:rFonts w:ascii="Adobe Caslon Pro" w:hAnsi="Adobe Caslon Pro"/>
+        </w:rPr>
+        <w:t>db</w:t>
+      </w:r>
+      <w:proofErr w:type="spellEnd"/>
+      <w:r>
+        <w:rPr>
+          <w:rFonts w:ascii="Adobe Caslon Pro" w:hAnsi="Adobe Caslon Pro"/>
+        </w:rPr>
+        <w:t xml:space="preserve"> e file di configurazione per le API</w:t>
       </w:r>
     </w:p>
     <w:p>
@@ -662,8 +1449,16 @@
         <w:rPr>
           <w:rFonts w:ascii="Adobe Caslon Pro" w:hAnsi="Adobe Caslon Pro"/>
         </w:rPr>
-        <w:t>Creato un logo da utilizzare nelle varie schermate dell’applicazione</w:t>
-      </w:r>
+        <w:t>Creato un logo da utilizzare nelle varie schermate dell’</w:t>
+      </w:r>
+      <w:proofErr w:type="gramStart"/>
+      <w:r>
+        <w:rPr>
+          <w:rFonts w:ascii="Adobe Caslon Pro" w:hAnsi="Adobe Caslon Pro"/>
+        </w:rPr>
+        <w:t>applicazione</w:t>
+      </w:r>
+      <w:proofErr w:type="gramEnd"/>
     </w:p>
     <w:p>
       <w:pPr>
@@ -686,7 +1481,35 @@
         <w:rPr>
           <w:rFonts w:ascii="Adobe Caslon Pro" w:hAnsi="Adobe Caslon Pro"/>
         </w:rPr>
-        <w:t>. La pagina di setup permette di installare facilmente l’applicativo e la base dati con uno wizard intuitivo.</w:t>
+        <w:t xml:space="preserve">. La pagina di setup permette di installare facilmente l’applicativo e la base dati con </w:t>
+      </w:r>
+      <w:proofErr w:type="gramStart"/>
+      <w:r>
+        <w:rPr>
+          <w:rFonts w:ascii="Adobe Caslon Pro" w:hAnsi="Adobe Caslon Pro"/>
+        </w:rPr>
+        <w:t>uno</w:t>
+      </w:r>
+      <w:proofErr w:type="gramEnd"/>
+      <w:r>
+        <w:rPr>
+          <w:rFonts w:ascii="Adobe Caslon Pro" w:hAnsi="Adobe Caslon Pro"/>
+        </w:rPr>
+        <w:t xml:space="preserve"> </w:t>
+      </w:r>
+      <w:proofErr w:type="spellStart"/>
+      <w:r>
+        <w:rPr>
+          <w:rFonts w:ascii="Adobe Caslon Pro" w:hAnsi="Adobe Caslon Pro"/>
+        </w:rPr>
+        <w:t>wizard</w:t>
+      </w:r>
+      <w:proofErr w:type="spellEnd"/>
+      <w:r>
+        <w:rPr>
+          <w:rFonts w:ascii="Adobe Caslon Pro" w:hAnsi="Adobe Caslon Pro"/>
+        </w:rPr>
+        <w:t xml:space="preserve"> intuitivo.</w:t>
       </w:r>
     </w:p>
     <w:p>
@@ -704,8 +1527,110 @@
         <w:rPr>
           <w:rFonts w:ascii="Adobe Caslon Pro" w:hAnsi="Adobe Caslon Pro"/>
         </w:rPr>
-        <w:t>Selezionando una frame dalla select non viene aggiornata la timeline.</w:t>
-      </w:r>
+        <w:t xml:space="preserve">Selezionando </w:t>
+      </w:r>
+      <w:proofErr w:type="gramStart"/>
+      <w:r>
+        <w:rPr>
+          <w:rFonts w:ascii="Adobe Caslon Pro" w:hAnsi="Adobe Caslon Pro"/>
+        </w:rPr>
+        <w:t>una</w:t>
+      </w:r>
+      <w:proofErr w:type="gramEnd"/>
+      <w:r>
+        <w:rPr>
+          <w:rFonts w:ascii="Adobe Caslon Pro" w:hAnsi="Adobe Caslon Pro"/>
+        </w:rPr>
+        <w:t xml:space="preserve"> frame dalla </w:t>
+      </w:r>
+      <w:proofErr w:type="spellStart"/>
+      <w:r>
+        <w:rPr>
+          <w:rFonts w:ascii="Adobe Caslon Pro" w:hAnsi="Adobe Caslon Pro"/>
+        </w:rPr>
+        <w:t>select</w:t>
+      </w:r>
+      <w:proofErr w:type="spellEnd"/>
+      <w:r>
+        <w:rPr>
+          <w:rFonts w:ascii="Adobe Caslon Pro" w:hAnsi="Adobe Caslon Pro"/>
+        </w:rPr>
+        <w:t xml:space="preserve"> non viene aggiornata la </w:t>
+      </w:r>
+      <w:proofErr w:type="spellStart"/>
+      <w:r>
+        <w:rPr>
+          <w:rFonts w:ascii="Adobe Caslon Pro" w:hAnsi="Adobe Caslon Pro"/>
+        </w:rPr>
+        <w:t>timeline</w:t>
+      </w:r>
+      <w:proofErr w:type="spellEnd"/>
+      <w:r>
+        <w:rPr>
+          <w:rFonts w:ascii="Adobe Caslon Pro" w:hAnsi="Adobe Caslon Pro"/>
+        </w:rPr>
+        <w:t>.</w:t>
+      </w:r>
+    </w:p>
+    <w:p>
+      <w:pPr>
+        <w:pStyle w:val="Paragrafoelenco"/>
+        <w:numPr>
+          <w:ilvl w:val="0"/>
+          <w:numId w:val="6"/>
+        </w:numPr>
+        <w:rPr>
+          <w:rFonts w:ascii="Adobe Caslon Pro" w:hAnsi="Adobe Caslon Pro"/>
+        </w:rPr>
+      </w:pPr>
+      <w:r>
+        <w:rPr>
+          <w:rFonts w:ascii="Adobe Caslon Pro" w:hAnsi="Adobe Caslon Pro"/>
+        </w:rPr>
+        <w:t xml:space="preserve">Cambiando colore </w:t>
+      </w:r>
+      <w:proofErr w:type="gramStart"/>
+      <w:r>
+        <w:rPr>
+          <w:rFonts w:ascii="Adobe Caslon Pro" w:hAnsi="Adobe Caslon Pro"/>
+        </w:rPr>
+        <w:t>ad</w:t>
+      </w:r>
+      <w:proofErr w:type="gramEnd"/>
+      <w:r>
+        <w:rPr>
+          <w:rFonts w:ascii="Adobe Caslon Pro" w:hAnsi="Adobe Caslon Pro"/>
+        </w:rPr>
+        <w:t xml:space="preserve"> una persona dalla tabella la </w:t>
+      </w:r>
+      <w:proofErr w:type="spellStart"/>
+      <w:r>
+        <w:rPr>
+          <w:rFonts w:ascii="Adobe Caslon Pro" w:hAnsi="Adobe Caslon Pro"/>
+        </w:rPr>
+        <w:t>timeline</w:t>
+      </w:r>
+      <w:proofErr w:type="spellEnd"/>
+      <w:r>
+        <w:rPr>
+          <w:rFonts w:ascii="Adobe Caslon Pro" w:hAnsi="Adobe Caslon Pro"/>
+        </w:rPr>
+        <w:t xml:space="preserve"> deve essere aggiornata</w:t>
+      </w:r>
+    </w:p>
+    <w:p>
+      <w:pPr>
+        <w:pStyle w:val="Paragrafoelenco"/>
+        <w:numPr>
+          <w:ilvl w:val="0"/>
+          <w:numId w:val="6"/>
+        </w:numPr>
+        <w:rPr>
+          <w:rFonts w:ascii="Adobe Caslon Pro" w:hAnsi="Adobe Caslon Pro"/>
+        </w:rPr>
+      </w:pPr>
+      <w:bookmarkStart w:id="0" w:name="_GoBack"/>
+      <w:bookmarkEnd w:id="0"/>
     </w:p>
     <w:p>
       <w:pPr>
@@ -764,8 +1689,30 @@
         <w:rPr>
           <w:rFonts w:ascii="Adobe Caslon Pro" w:hAnsi="Adobe Caslon Pro"/>
         </w:rPr>
-        <w:t>Cambiando colore ad una persona dalla tabella la timeline deve essere aggiornata</w:t>
-      </w:r>
+        <w:t xml:space="preserve">I frame della </w:t>
+      </w:r>
+      <w:proofErr w:type="spellStart"/>
+      <w:r>
+        <w:rPr>
+          <w:rFonts w:ascii="Adobe Caslon Pro" w:hAnsi="Adobe Caslon Pro"/>
+        </w:rPr>
+        <w:t>timeline</w:t>
+      </w:r>
+      <w:proofErr w:type="spellEnd"/>
+      <w:r>
+        <w:rPr>
+          <w:rFonts w:ascii="Adobe Caslon Pro" w:hAnsi="Adobe Caslon Pro"/>
+        </w:rPr>
+        <w:t xml:space="preserve"> non possono essere tutti precaricati nel </w:t>
+      </w:r>
+      <w:proofErr w:type="gramStart"/>
+      <w:r>
+        <w:rPr>
+          <w:rFonts w:ascii="Adobe Caslon Pro" w:hAnsi="Adobe Caslon Pro"/>
+        </w:rPr>
+        <w:t>DOM</w:t>
+      </w:r>
+      <w:proofErr w:type="gramEnd"/>
     </w:p>
     <w:p>
       <w:pPr>
@@ -782,7 +1729,19 @@
         <w:rPr>
           <w:rFonts w:ascii="Adobe Caslon Pro" w:hAnsi="Adobe Caslon Pro"/>
         </w:rPr>
-        <w:t>I frame della timeline non possono essere tutti precaricati nel DOM</w:t>
+        <w:t>Premendo ES</w:t>
+      </w:r>
+      <w:r>
+        <w:rPr>
+          <w:rFonts w:ascii="Adobe Caslon Pro" w:hAnsi="Adobe Caslon Pro"/>
+        </w:rPr>
+        <w:t>C durante l’inserimento della BB di una nuova persona si deve annullare il processo (al momento è necessario comunque inserirla)</w:t>
+      </w:r>
+      <w:r>
+        <w:rPr>
+          <w:rFonts w:ascii="Adobe Caslon Pro" w:hAnsi="Adobe Caslon Pro"/>
+        </w:rPr>
+        <w:t>.</w:t>
       </w:r>
     </w:p>
     <w:p>
@@ -800,36 +1759,6 @@
         <w:rPr>
           <w:rFonts w:ascii="Adobe Caslon Pro" w:hAnsi="Adobe Caslon Pro"/>
         </w:rPr>
-        <w:t>Premendo ES</w:t>
-      </w:r>
-      <w:r>
-        <w:rPr>
-          <w:rFonts w:ascii="Adobe Caslon Pro" w:hAnsi="Adobe Caslon Pro"/>
-        </w:rPr>
-        <w:t>C durante l’inserimento della BB di una nuova persona si deve annullare il processo (al momento è necessario comunque inserirla)</w:t>
-      </w:r>
-      <w:r>
-        <w:rPr>
-          <w:rFonts w:ascii="Adobe Caslon Pro" w:hAnsi="Adobe Caslon Pro"/>
-        </w:rPr>
-        <w:t>.</w:t>
-      </w:r>
-    </w:p>
-    <w:p>
-      <w:pPr>
-        <w:pStyle w:val="Paragrafoelenco"/>
-        <w:numPr>
-          <w:ilvl w:val="0"/>
-          <w:numId w:val="8"/>
-        </w:numPr>
-        <w:rPr>
-          <w:rFonts w:ascii="Adobe Caslon Pro" w:hAnsi="Adobe Caslon Pro"/>
-        </w:rPr>
-      </w:pPr>
-      <w:r>
-        <w:rPr>
-          <w:rFonts w:ascii="Adobe Caslon Pro" w:hAnsi="Adobe Caslon Pro"/>
-        </w:rPr>
         <w:t>Installazione</w:t>
       </w:r>
       <w:r>
@@ -838,8 +1767,6 @@
         </w:rPr>
         <w:t xml:space="preserve"> WATSS con import script SQL.</w:t>
       </w:r>
-      <w:bookmarkStart w:id="0" w:name="_GoBack"/>
-      <w:bookmarkEnd w:id="0"/>
     </w:p>
     <w:p>
       <w:pPr>
@@ -1108,7 +2035,23 @@
           <w:rFonts w:ascii="Adobe Caslon Pro" w:eastAsia="Times New Roman" w:hAnsi="Adobe Caslon Pro" w:cs="Times New Roman"/>
           <w:shd w:val="clear" w:color="auto" w:fill="FFFFFF"/>
         </w:rPr>
-        <w:t>Di seguito è presentato lo schema relazionale di modifica alla base dati. La modifica principale riguarda i campi identificativi delle varie tabelle, precedentemente impostati su un valore alfanumerico e convertiti in numerico.</w:t>
+        <w:t xml:space="preserve">Di seguito è presentato lo schema relazionale di modifica alla base dati. La modifica principale riguarda i campi identificativi delle varie tabelle, </w:t>
+      </w:r>
+      <w:proofErr w:type="gramStart"/>
+      <w:r>
+        <w:rPr>
+          <w:rFonts w:ascii="Adobe Caslon Pro" w:eastAsia="Times New Roman" w:hAnsi="Adobe Caslon Pro" w:cs="Times New Roman"/>
+          <w:shd w:val="clear" w:color="auto" w:fill="FFFFFF"/>
+        </w:rPr>
+        <w:t>precedentemente</w:t>
+      </w:r>
+      <w:proofErr w:type="gramEnd"/>
+      <w:r>
+        <w:rPr>
+          <w:rFonts w:ascii="Adobe Caslon Pro" w:eastAsia="Times New Roman" w:hAnsi="Adobe Caslon Pro" w:cs="Times New Roman"/>
+          <w:shd w:val="clear" w:color="auto" w:fill="FFFFFF"/>
+        </w:rPr>
+        <w:t xml:space="preserve"> impostati su un valore alfanumerico e convertiti in numerico.</w:t>
       </w:r>
     </w:p>
     <w:p>

</xml_diff>

<commit_message>
undo action on adding person to frame
Pressing ESC while adding a person to a frame the process will be
aborted
</commit_message>
<xml_diff>
--- a/doc/Features.docx
+++ b/doc/Features.docx
@@ -1617,6 +1617,26 @@
         </w:rPr>
         <w:t xml:space="preserve"> deve essere aggiornata</w:t>
       </w:r>
+      <w:r>
+        <w:rPr>
+          <w:rFonts w:ascii="Adobe Caslon Pro" w:hAnsi="Adobe Caslon Pro"/>
+        </w:rPr>
+        <w:t xml:space="preserve">. Il colore è ora persistente in tutti i frame (prima </w:t>
+      </w:r>
+      <w:proofErr w:type="gramStart"/>
+      <w:r>
+        <w:rPr>
+          <w:rFonts w:ascii="Adobe Caslon Pro" w:hAnsi="Adobe Caslon Pro"/>
+        </w:rPr>
+        <w:t>veniva</w:t>
+      </w:r>
+      <w:proofErr w:type="gramEnd"/>
+      <w:r>
+        <w:rPr>
+          <w:rFonts w:ascii="Adobe Caslon Pro" w:hAnsi="Adobe Caslon Pro"/>
+        </w:rPr>
+        <w:t xml:space="preserve"> aggiornato solo il colore di quel frame)</w:t>
+      </w:r>
     </w:p>
     <w:p>
       <w:pPr>
@@ -1629,23 +1649,47 @@
           <w:rFonts w:ascii="Adobe Caslon Pro" w:hAnsi="Adobe Caslon Pro"/>
         </w:rPr>
       </w:pPr>
+      <w:r>
+        <w:rPr>
+          <w:rFonts w:ascii="Adobe Caslon Pro" w:hAnsi="Adobe Caslon Pro"/>
+        </w:rPr>
+        <w:t xml:space="preserve">Premendo ESC durante l’inserimento della BB di una nuova persona si deve annullare il </w:t>
+      </w:r>
+      <w:r>
+        <w:rPr>
+          <w:rFonts w:ascii="Adobe Caslon Pro" w:hAnsi="Adobe Caslon Pro"/>
+        </w:rPr>
+        <w:t>processo.</w:t>
+      </w:r>
+    </w:p>
+    <w:p>
+      <w:pPr>
+        <w:pStyle w:val="Paragrafoelenco"/>
+        <w:numPr>
+          <w:ilvl w:val="0"/>
+          <w:numId w:val="6"/>
+        </w:numPr>
+        <w:rPr>
+          <w:rFonts w:ascii="Adobe Caslon Pro" w:hAnsi="Adobe Caslon Pro"/>
+        </w:rPr>
+      </w:pPr>
+    </w:p>
+    <w:p>
+      <w:pPr>
+        <w:pStyle w:val="Paragrafoelenco"/>
+        <w:rPr>
+          <w:rFonts w:ascii="Adobe Caslon Pro" w:hAnsi="Adobe Caslon Pro"/>
+        </w:rPr>
+      </w:pPr>
+    </w:p>
+    <w:p>
+      <w:pPr>
+        <w:rPr>
+          <w:rFonts w:ascii="Adobe Caslon Pro" w:hAnsi="Adobe Caslon Pro"/>
+        </w:rPr>
+      </w:pPr>
       <w:bookmarkStart w:id="0" w:name="_GoBack"/>
       <w:bookmarkEnd w:id="0"/>
-    </w:p>
-    <w:p>
-      <w:pPr>
-        <w:pStyle w:val="Paragrafoelenco"/>
-        <w:rPr>
-          <w:rFonts w:ascii="Adobe Caslon Pro" w:hAnsi="Adobe Caslon Pro"/>
-        </w:rPr>
-      </w:pPr>
-    </w:p>
-    <w:p>
-      <w:pPr>
-        <w:rPr>
-          <w:rFonts w:ascii="Adobe Caslon Pro" w:hAnsi="Adobe Caslon Pro"/>
-        </w:rPr>
-      </w:pPr>
     </w:p>
     <w:p>
       <w:pPr>
@@ -1713,36 +1757,6 @@
         <w:t>DOM</w:t>
       </w:r>
       <w:proofErr w:type="gramEnd"/>
-    </w:p>
-    <w:p>
-      <w:pPr>
-        <w:pStyle w:val="Paragrafoelenco"/>
-        <w:numPr>
-          <w:ilvl w:val="0"/>
-          <w:numId w:val="8"/>
-        </w:numPr>
-        <w:rPr>
-          <w:rFonts w:ascii="Adobe Caslon Pro" w:hAnsi="Adobe Caslon Pro"/>
-        </w:rPr>
-      </w:pPr>
-      <w:r>
-        <w:rPr>
-          <w:rFonts w:ascii="Adobe Caslon Pro" w:hAnsi="Adobe Caslon Pro"/>
-        </w:rPr>
-        <w:t>Premendo ES</w:t>
-      </w:r>
-      <w:r>
-        <w:rPr>
-          <w:rFonts w:ascii="Adobe Caslon Pro" w:hAnsi="Adobe Caslon Pro"/>
-        </w:rPr>
-        <w:t>C durante l’inserimento della BB di una nuova persona si deve annullare il processo (al momento è necessario comunque inserirla)</w:t>
-      </w:r>
-      <w:r>
-        <w:rPr>
-          <w:rFonts w:ascii="Adobe Caslon Pro" w:hAnsi="Adobe Caslon Pro"/>
-        </w:rPr>
-        <w:t>.</w:t>
-      </w:r>
     </w:p>
     <w:p>
       <w:pPr>

</xml_diff>

<commit_message>
timeline frame not loaded entirely
</commit_message>
<xml_diff>
--- a/doc/Features.docx
+++ b/doc/Features.docx
@@ -3620,6 +3620,82 @@
         </w:rPr>
         <w:t>Nomi tabelle database</w:t>
       </w:r>
+      <w:r>
+        <w:rPr>
+          <w:rFonts w:ascii="Adobe Caslon Pro" w:hAnsi="Adobe Caslon Pro"/>
+        </w:rPr>
+        <w:t xml:space="preserve"> aggiornati e concordi con il contenuto delle tabelle.</w:t>
+      </w:r>
+    </w:p>
+    <w:p>
+      <w:pPr>
+        <w:pStyle w:val="Paragrafoelenco"/>
+        <w:numPr>
+          <w:ilvl w:val="0"/>
+          <w:numId w:val="6"/>
+        </w:numPr>
+        <w:rPr>
+          <w:rFonts w:ascii="Adobe Caslon Pro" w:hAnsi="Adobe Caslon Pro"/>
+        </w:rPr>
+      </w:pPr>
+      <w:r>
+        <w:rPr>
+          <w:rFonts w:ascii="Adobe Caslon Pro" w:hAnsi="Adobe Caslon Pro"/>
+        </w:rPr>
+        <w:t xml:space="preserve">I frame della </w:t>
+      </w:r>
+      <w:proofErr w:type="spellStart"/>
+      <w:r>
+        <w:rPr>
+          <w:rFonts w:ascii="Adobe Caslon Pro" w:hAnsi="Adobe Caslon Pro"/>
+        </w:rPr>
+        <w:t>timeline</w:t>
+      </w:r>
+      <w:proofErr w:type="spellEnd"/>
+      <w:r>
+        <w:rPr>
+          <w:rFonts w:ascii="Adobe Caslon Pro" w:hAnsi="Adobe Caslon Pro"/>
+        </w:rPr>
+        <w:t xml:space="preserve"> non sono più caricati interamente nel DOM ma caricati dinamicamente</w:t>
+      </w:r>
+      <w:r>
+        <w:rPr>
+          <w:rFonts w:ascii="Adobe Caslon Pro" w:hAnsi="Adobe Caslon Pro"/>
+        </w:rPr>
+        <w:t xml:space="preserve"> in una finestra (delta) predefinita (100 </w:t>
+      </w:r>
+      <w:proofErr w:type="spellStart"/>
+      <w:r>
+        <w:rPr>
+          <w:rFonts w:ascii="Adobe Caslon Pro" w:hAnsi="Adobe Caslon Pro"/>
+        </w:rPr>
+        <w:t>frames</w:t>
+      </w:r>
+      <w:proofErr w:type="spellEnd"/>
+      <w:r>
+        <w:rPr>
+          <w:rFonts w:ascii="Adobe Caslon Pro" w:hAnsi="Adobe Caslon Pro"/>
+        </w:rPr>
+        <w:t xml:space="preserve"> alla volta</w:t>
+      </w:r>
+      <w:proofErr w:type="gramStart"/>
+      <w:r>
+        <w:rPr>
+          <w:rFonts w:ascii="Adobe Caslon Pro" w:hAnsi="Adobe Caslon Pro"/>
+        </w:rPr>
+        <w:t>)</w:t>
+      </w:r>
+      <w:proofErr w:type="gramEnd"/>
+    </w:p>
+    <w:p>
+      <w:pPr>
+        <w:pStyle w:val="Paragrafoelenco"/>
+        <w:rPr>
+          <w:rFonts w:ascii="Adobe Caslon Pro" w:hAnsi="Adobe Caslon Pro"/>
+        </w:rPr>
+      </w:pPr>
+      <w:bookmarkStart w:id="0" w:name="_GoBack"/>
+      <w:bookmarkEnd w:id="0"/>
     </w:p>
     <w:p>
       <w:pPr>
@@ -3690,28 +3766,28 @@
         <w:rPr>
           <w:rFonts w:ascii="Adobe Caslon Pro" w:hAnsi="Adobe Caslon Pro"/>
         </w:rPr>
-        <w:t xml:space="preserve">I frame della </w:t>
-      </w:r>
-      <w:proofErr w:type="spellStart"/>
-      <w:r>
-        <w:rPr>
-          <w:rFonts w:ascii="Adobe Caslon Pro" w:hAnsi="Adobe Caslon Pro"/>
-        </w:rPr>
-        <w:t>timeline</w:t>
-      </w:r>
-      <w:proofErr w:type="spellEnd"/>
-      <w:r>
-        <w:rPr>
-          <w:rFonts w:ascii="Adobe Caslon Pro" w:hAnsi="Adobe Caslon Pro"/>
-        </w:rPr>
-        <w:t xml:space="preserve"> non possono essere tutti precaricati nel </w:t>
+        <w:t xml:space="preserve">Miglioramento della creazione delle </w:t>
+      </w:r>
+      <w:proofErr w:type="spellStart"/>
+      <w:r>
+        <w:rPr>
+          <w:rFonts w:ascii="Adobe Caslon Pro" w:hAnsi="Adobe Caslon Pro"/>
+        </w:rPr>
+        <w:t>bounding</w:t>
+      </w:r>
+      <w:proofErr w:type="spellEnd"/>
+      <w:r>
+        <w:rPr>
+          <w:rFonts w:ascii="Adobe Caslon Pro" w:hAnsi="Adobe Caslon Pro"/>
+        </w:rPr>
+        <w:t xml:space="preserve"> box: utilizzare sistema </w:t>
       </w:r>
       <w:proofErr w:type="gramStart"/>
       <w:r>
         <w:rPr>
           <w:rFonts w:ascii="Adobe Caslon Pro" w:hAnsi="Adobe Caslon Pro"/>
         </w:rPr>
-        <w:t>DOM</w:t>
+        <w:t>VATIC</w:t>
       </w:r>
       <w:proofErr w:type="gramEnd"/>
     </w:p>
@@ -3730,30 +3806,22 @@
         <w:rPr>
           <w:rFonts w:ascii="Adobe Caslon Pro" w:hAnsi="Adobe Caslon Pro"/>
         </w:rPr>
-        <w:t xml:space="preserve">Miglioramento della creazione delle </w:t>
-      </w:r>
-      <w:proofErr w:type="spellStart"/>
-      <w:r>
-        <w:rPr>
-          <w:rFonts w:ascii="Adobe Caslon Pro" w:hAnsi="Adobe Caslon Pro"/>
-        </w:rPr>
-        <w:t>bounding</w:t>
-      </w:r>
-      <w:proofErr w:type="spellEnd"/>
-      <w:r>
-        <w:rPr>
-          <w:rFonts w:ascii="Adobe Caslon Pro" w:hAnsi="Adobe Caslon Pro"/>
-        </w:rPr>
-        <w:t xml:space="preserve"> box: utilizzare sistema </w:t>
+        <w:t xml:space="preserve">Configurazione calibrazione telecamere dalla pagina di </w:t>
       </w:r>
       <w:proofErr w:type="gramStart"/>
       <w:r>
         <w:rPr>
           <w:rFonts w:ascii="Adobe Caslon Pro" w:hAnsi="Adobe Caslon Pro"/>
         </w:rPr>
-        <w:t>VATIC</w:t>
+        <w:t>configurazione</w:t>
       </w:r>
       <w:proofErr w:type="gramEnd"/>
+      <w:r>
+        <w:rPr>
+          <w:rFonts w:ascii="Adobe Caslon Pro" w:hAnsi="Adobe Caslon Pro"/>
+        </w:rPr>
+        <w:t>.</w:t>
+      </w:r>
     </w:p>
     <w:p>
       <w:pPr>
@@ -3770,22 +3838,42 @@
         <w:rPr>
           <w:rFonts w:ascii="Adobe Caslon Pro" w:hAnsi="Adobe Caslon Pro"/>
         </w:rPr>
-        <w:t xml:space="preserve">Configurazione calibrazione telecamere dalla pagina di </w:t>
+        <w:t>Miglioramento pagina iniziale</w:t>
+      </w:r>
+      <w:r>
+        <w:rPr>
+          <w:rFonts w:ascii="Adobe Caslon Pro" w:hAnsi="Adobe Caslon Pro"/>
+        </w:rPr>
+        <w:t xml:space="preserve"> (</w:t>
+      </w:r>
+      <w:r>
+        <w:rPr>
+          <w:rFonts w:ascii="Adobe Caslon Pro" w:hAnsi="Adobe Caslon Pro"/>
+        </w:rPr>
+        <w:t xml:space="preserve">le parti evidenziate in </w:t>
+      </w:r>
+      <w:proofErr w:type="spellStart"/>
+      <w:r>
+        <w:rPr>
+          <w:rFonts w:ascii="Adobe Caslon Pro" w:hAnsi="Adobe Caslon Pro"/>
+        </w:rPr>
+        <w:t>hover</w:t>
+      </w:r>
+      <w:proofErr w:type="spellEnd"/>
+      <w:r>
+        <w:rPr>
+          <w:rFonts w:ascii="Adobe Caslon Pro" w:hAnsi="Adobe Caslon Pro"/>
+        </w:rPr>
+        <w:t xml:space="preserve"> sul frame devono essere ben visibili</w:t>
       </w:r>
       <w:proofErr w:type="gramStart"/>
       <w:r>
         <w:rPr>
           <w:rFonts w:ascii="Adobe Caslon Pro" w:hAnsi="Adobe Caslon Pro"/>
         </w:rPr>
-        <w:t>configurazione</w:t>
+        <w:t>)</w:t>
       </w:r>
       <w:proofErr w:type="gramEnd"/>
-      <w:r>
-        <w:rPr>
-          <w:rFonts w:ascii="Adobe Caslon Pro" w:hAnsi="Adobe Caslon Pro"/>
-        </w:rPr>
-        <w:t>.</w:t>
-      </w:r>
     </w:p>
     <w:p>
       <w:pPr>
@@ -3802,40 +3890,14 @@
         <w:rPr>
           <w:rFonts w:ascii="Adobe Caslon Pro" w:hAnsi="Adobe Caslon Pro"/>
         </w:rPr>
-        <w:t>Miglioramento pagina iniziale</w:t>
-      </w:r>
-      <w:r>
-        <w:rPr>
-          <w:rFonts w:ascii="Adobe Caslon Pro" w:hAnsi="Adobe Caslon Pro"/>
-        </w:rPr>
-        <w:t xml:space="preserve"> (</w:t>
-      </w:r>
-      <w:r>
-        <w:rPr>
-          <w:rFonts w:ascii="Adobe Caslon Pro" w:hAnsi="Adobe Caslon Pro"/>
-        </w:rPr>
-        <w:t xml:space="preserve">le parti evidenziate in </w:t>
-      </w:r>
-      <w:proofErr w:type="spellStart"/>
-      <w:r>
-        <w:rPr>
-          <w:rFonts w:ascii="Adobe Caslon Pro" w:hAnsi="Adobe Caslon Pro"/>
-        </w:rPr>
-        <w:t>hover</w:t>
-      </w:r>
-      <w:proofErr w:type="spellEnd"/>
-      <w:r>
-        <w:rPr>
-          <w:rFonts w:ascii="Adobe Caslon Pro" w:hAnsi="Adobe Caslon Pro"/>
-        </w:rPr>
-        <w:t xml:space="preserve"> sul frame devono essere ben visibili</w:t>
+        <w:t xml:space="preserve">Predizioni dati di una persona al frame successivo, da </w:t>
       </w:r>
       <w:proofErr w:type="gramStart"/>
       <w:r>
         <w:rPr>
           <w:rFonts w:ascii="Adobe Caslon Pro" w:hAnsi="Adobe Caslon Pro"/>
         </w:rPr>
-        <w:t>)</w:t>
+        <w:t>rivedere</w:t>
       </w:r>
       <w:proofErr w:type="gramEnd"/>
     </w:p>
@@ -3850,19 +3912,29 @@
           <w:rFonts w:ascii="Adobe Caslon Pro" w:hAnsi="Adobe Caslon Pro"/>
         </w:rPr>
       </w:pPr>
-      <w:r>
-        <w:rPr>
-          <w:rFonts w:ascii="Adobe Caslon Pro" w:hAnsi="Adobe Caslon Pro"/>
-        </w:rPr>
-        <w:t xml:space="preserve">Predizioni dati di una persona al frame successivo, da </w:t>
-      </w:r>
+      <w:proofErr w:type="spellStart"/>
+      <w:r>
+        <w:rPr>
+          <w:rFonts w:ascii="Adobe Caslon Pro" w:hAnsi="Adobe Caslon Pro"/>
+        </w:rPr>
+        <w:t>Proposal</w:t>
+      </w:r>
+      <w:proofErr w:type="spellEnd"/>
+      <w:r>
+        <w:rPr>
+          <w:rFonts w:ascii="Adobe Caslon Pro" w:hAnsi="Adobe Caslon Pro"/>
+        </w:rPr>
+        <w:t xml:space="preserve"> basati su tecniche di computer </w:t>
+      </w:r>
+      <w:proofErr w:type="spellStart"/>
       <w:proofErr w:type="gramStart"/>
       <w:r>
         <w:rPr>
           <w:rFonts w:ascii="Adobe Caslon Pro" w:hAnsi="Adobe Caslon Pro"/>
         </w:rPr>
-        <w:t>rivedere</w:t>
-      </w:r>
+        <w:t>vision</w:t>
+      </w:r>
+      <w:proofErr w:type="spellEnd"/>
       <w:proofErr w:type="gramEnd"/>
     </w:p>
     <w:p>
@@ -3881,67 +3953,29 @@
         <w:rPr>
           <w:rFonts w:ascii="Adobe Caslon Pro" w:hAnsi="Adobe Caslon Pro"/>
         </w:rPr>
-        <w:t>Proposal</w:t>
-      </w:r>
-      <w:proofErr w:type="spellEnd"/>
-      <w:r>
-        <w:rPr>
-          <w:rFonts w:ascii="Adobe Caslon Pro" w:hAnsi="Adobe Caslon Pro"/>
-        </w:rPr>
-        <w:t xml:space="preserve"> basati su tecniche di computer </w:t>
-      </w:r>
-      <w:proofErr w:type="spellStart"/>
+        <w:t>Bounding</w:t>
+      </w:r>
+      <w:proofErr w:type="spellEnd"/>
+      <w:r>
+        <w:rPr>
+          <w:rFonts w:ascii="Adobe Caslon Pro" w:hAnsi="Adobe Caslon Pro"/>
+        </w:rPr>
+        <w:t xml:space="preserve"> box che </w:t>
+      </w:r>
       <w:proofErr w:type="gramStart"/>
       <w:r>
         <w:rPr>
           <w:rFonts w:ascii="Adobe Caslon Pro" w:hAnsi="Adobe Caslon Pro"/>
         </w:rPr>
-        <w:t>vision</w:t>
-      </w:r>
-      <w:proofErr w:type="spellEnd"/>
+        <w:t>sfruttano</w:t>
+      </w:r>
       <w:proofErr w:type="gramEnd"/>
-    </w:p>
-    <w:p>
-      <w:pPr>
-        <w:pStyle w:val="Paragrafoelenco"/>
-        <w:numPr>
-          <w:ilvl w:val="0"/>
-          <w:numId w:val="8"/>
-        </w:numPr>
-        <w:rPr>
-          <w:rFonts w:ascii="Adobe Caslon Pro" w:hAnsi="Adobe Caslon Pro"/>
-        </w:rPr>
-      </w:pPr>
-      <w:proofErr w:type="spellStart"/>
-      <w:r>
-        <w:rPr>
-          <w:rFonts w:ascii="Adobe Caslon Pro" w:hAnsi="Adobe Caslon Pro"/>
-        </w:rPr>
-        <w:t>Bounding</w:t>
-      </w:r>
-      <w:proofErr w:type="spellEnd"/>
-      <w:r>
-        <w:rPr>
-          <w:rFonts w:ascii="Adobe Caslon Pro" w:hAnsi="Adobe Caslon Pro"/>
-        </w:rPr>
-        <w:t xml:space="preserve"> box che </w:t>
-      </w:r>
-      <w:proofErr w:type="gramStart"/>
-      <w:r>
-        <w:rPr>
-          <w:rFonts w:ascii="Adobe Caslon Pro" w:hAnsi="Adobe Caslon Pro"/>
-        </w:rPr>
-        <w:t>sfruttano</w:t>
-      </w:r>
-      <w:proofErr w:type="gramEnd"/>
       <w:r>
         <w:rPr>
           <w:rFonts w:ascii="Adobe Caslon Pro" w:hAnsi="Adobe Caslon Pro"/>
         </w:rPr>
         <w:t xml:space="preserve"> la geometria delle camere</w:t>
       </w:r>
-      <w:bookmarkStart w:id="0" w:name="_GoBack"/>
-      <w:bookmarkEnd w:id="0"/>
     </w:p>
     <w:p>
       <w:pPr>

</xml_diff>

<commit_message>
fix on next and previous frame in timeline
</commit_message>
<xml_diff>
--- a/doc/Features.docx
+++ b/doc/Features.docx
@@ -3698,16 +3698,53 @@
         <w:rPr>
           <w:rFonts w:ascii="Adobe Caslon Pro" w:hAnsi="Adobe Caslon Pro"/>
         </w:rPr>
-        <w:t xml:space="preserve"> alla volta</w:t>
+        <w:t xml:space="preserve"> alla volta)</w:t>
+      </w:r>
+      <w:r>
+        <w:rPr>
+          <w:rFonts w:ascii="Adobe Caslon Pro" w:hAnsi="Adobe Caslon Pro"/>
+        </w:rPr>
+        <w:t xml:space="preserve"> </w:t>
+      </w:r>
+      <w:r>
+        <w:rPr>
+          <w:rFonts w:ascii="Adobe Caslon Pro" w:hAnsi="Adobe Caslon Pro"/>
+          <w:highlight w:val="yellow"/>
+        </w:rPr>
+        <w:t xml:space="preserve">[scorrendo troppo veloce i </w:t>
+      </w:r>
+      <w:proofErr w:type="spellStart"/>
+      <w:r>
+        <w:rPr>
+          <w:rFonts w:ascii="Adobe Caslon Pro" w:hAnsi="Adobe Caslon Pro"/>
+          <w:highlight w:val="yellow"/>
+        </w:rPr>
+        <w:t>frames</w:t>
+      </w:r>
+      <w:proofErr w:type="spellEnd"/>
+      <w:r>
+        <w:rPr>
+          <w:rFonts w:ascii="Adobe Caslon Pro" w:hAnsi="Adobe Caslon Pro"/>
+          <w:highlight w:val="yellow"/>
+        </w:rPr>
+        <w:t xml:space="preserve"> </w:t>
       </w:r>
       <w:proofErr w:type="gramStart"/>
       <w:r>
         <w:rPr>
           <w:rFonts w:ascii="Adobe Caslon Pro" w:hAnsi="Adobe Caslon Pro"/>
-        </w:rPr>
-        <w:t>)</w:t>
+          <w:highlight w:val="yellow"/>
+        </w:rPr>
+        <w:t>vengono</w:t>
       </w:r>
       <w:proofErr w:type="gramEnd"/>
+      <w:r>
+        <w:rPr>
+          <w:rFonts w:ascii="Adobe Caslon Pro" w:hAnsi="Adobe Caslon Pro"/>
+          <w:highlight w:val="yellow"/>
+        </w:rPr>
+        <w:t xml:space="preserve"> creati lentamente]</w:t>
+      </w:r>
     </w:p>
     <w:p>
       <w:pPr>
@@ -3718,25 +3755,14 @@
         </w:numPr>
         <w:rPr>
           <w:rFonts w:ascii="Adobe Caslon Pro" w:hAnsi="Adobe Caslon Pro"/>
-        </w:rPr>
-      </w:pPr>
-      <w:r>
-        <w:rPr>
-          <w:rFonts w:ascii="Adobe Caslon Pro" w:hAnsi="Adobe Caslon Pro"/>
-        </w:rPr>
-        <w:t>Predizioni dati</w:t>
-      </w:r>
-      <w:r>
-        <w:rPr>
-          <w:rFonts w:ascii="Adobe Caslon Pro" w:hAnsi="Adobe Caslon Pro"/>
-        </w:rPr>
-        <w:t xml:space="preserve"> statica</w:t>
-      </w:r>
-      <w:r>
-        <w:rPr>
-          <w:rFonts w:ascii="Adobe Caslon Pro" w:hAnsi="Adobe Caslon Pro"/>
-        </w:rPr>
-        <w:t xml:space="preserve"> di una persona al frame successivo</w:t>
+          <w:highlight w:val="yellow"/>
+        </w:rPr>
+      </w:pPr>
+      <w:r>
+        <w:rPr>
+          <w:rFonts w:ascii="Adobe Caslon Pro" w:hAnsi="Adobe Caslon Pro"/>
+        </w:rPr>
+        <w:t>Predizioni dati statica di una persona al frame successivo</w:t>
       </w:r>
       <w:r>
         <w:rPr>
@@ -3756,7 +3782,14 @@
         <w:rPr>
           <w:rFonts w:ascii="Adobe Caslon Pro" w:hAnsi="Adobe Caslon Pro"/>
         </w:rPr>
-        <w:t xml:space="preserve"> approvata nel frame successivo tutti i suoi dati vengono copiati. [da rivedere]</w:t>
+        <w:t xml:space="preserve"> approvata nel frame successivo tutti i suoi dati vengono copiati. </w:t>
+      </w:r>
+      <w:r>
+        <w:rPr>
+          <w:rFonts w:ascii="Adobe Caslon Pro" w:hAnsi="Adobe Caslon Pro"/>
+          <w:highlight w:val="yellow"/>
+        </w:rPr>
+        <w:t>[da rivedere]</w:t>
       </w:r>
     </w:p>
     <w:p>
@@ -3785,32 +3818,64 @@
           <w:rFonts w:ascii="Adobe Caslon Pro" w:hAnsi="Adobe Caslon Pro"/>
         </w:rPr>
       </w:pPr>
+    </w:p>
+    <w:p>
+      <w:pPr>
+        <w:rPr>
+          <w:rFonts w:ascii="Adobe Caslon Pro" w:hAnsi="Adobe Caslon Pro"/>
+          <w:b/>
+          <w:sz w:val="32"/>
+        </w:rPr>
+      </w:pPr>
+      <w:r>
+        <w:rPr>
+          <w:rFonts w:ascii="Adobe Caslon Pro" w:hAnsi="Adobe Caslon Pro"/>
+          <w:b/>
+          <w:sz w:val="32"/>
+        </w:rPr>
+        <w:t>TODO List</w:t>
+      </w:r>
+    </w:p>
+    <w:p>
+      <w:pPr>
+        <w:rPr>
+          <w:rFonts w:ascii="Adobe Caslon Pro" w:hAnsi="Adobe Caslon Pro"/>
+        </w:rPr>
+      </w:pPr>
+    </w:p>
+    <w:p>
+      <w:pPr>
+        <w:pStyle w:val="Paragrafoelenco"/>
+        <w:numPr>
+          <w:ilvl w:val="0"/>
+          <w:numId w:val="8"/>
+        </w:numPr>
+        <w:rPr>
+          <w:rFonts w:ascii="Adobe Caslon Pro" w:hAnsi="Adobe Caslon Pro"/>
+        </w:rPr>
+      </w:pPr>
       <w:bookmarkStart w:id="0" w:name="_GoBack"/>
       <w:bookmarkEnd w:id="0"/>
-    </w:p>
-    <w:p>
-      <w:pPr>
-        <w:rPr>
-          <w:rFonts w:ascii="Adobe Caslon Pro" w:hAnsi="Adobe Caslon Pro"/>
-          <w:b/>
-          <w:sz w:val="32"/>
-        </w:rPr>
-      </w:pPr>
-      <w:r>
-        <w:rPr>
-          <w:rFonts w:ascii="Adobe Caslon Pro" w:hAnsi="Adobe Caslon Pro"/>
-          <w:b/>
-          <w:sz w:val="32"/>
-        </w:rPr>
-        <w:t>TODO List</w:t>
-      </w:r>
-    </w:p>
-    <w:p>
-      <w:pPr>
-        <w:rPr>
-          <w:rFonts w:ascii="Adobe Caslon Pro" w:hAnsi="Adobe Caslon Pro"/>
-        </w:rPr>
-      </w:pPr>
+      <w:r>
+        <w:rPr>
+          <w:rFonts w:ascii="Adobe Caslon Pro" w:hAnsi="Adobe Caslon Pro"/>
+        </w:rPr>
+        <w:t xml:space="preserve">Miglioramento della creazione delle </w:t>
+      </w:r>
+      <w:proofErr w:type="spellStart"/>
+      <w:r>
+        <w:rPr>
+          <w:rFonts w:ascii="Adobe Caslon Pro" w:hAnsi="Adobe Caslon Pro"/>
+        </w:rPr>
+        <w:t>bounding</w:t>
+      </w:r>
+      <w:proofErr w:type="spellEnd"/>
+      <w:r>
+        <w:rPr>
+          <w:rFonts w:ascii="Adobe Caslon Pro" w:hAnsi="Adobe Caslon Pro"/>
+        </w:rPr>
+        <w:t xml:space="preserve"> box: utilizzare sistema VATIC</w:t>
+      </w:r>
     </w:p>
     <w:p>
       <w:pPr>
@@ -3827,30 +3892,22 @@
         <w:rPr>
           <w:rFonts w:ascii="Adobe Caslon Pro" w:hAnsi="Adobe Caslon Pro"/>
         </w:rPr>
-        <w:t xml:space="preserve">Miglioramento della creazione delle </w:t>
-      </w:r>
-      <w:proofErr w:type="spellStart"/>
-      <w:r>
-        <w:rPr>
-          <w:rFonts w:ascii="Adobe Caslon Pro" w:hAnsi="Adobe Caslon Pro"/>
-        </w:rPr>
-        <w:t>bounding</w:t>
-      </w:r>
-      <w:proofErr w:type="spellEnd"/>
-      <w:r>
-        <w:rPr>
-          <w:rFonts w:ascii="Adobe Caslon Pro" w:hAnsi="Adobe Caslon Pro"/>
-        </w:rPr>
-        <w:t xml:space="preserve"> box: utilizzare sistema </w:t>
+        <w:t xml:space="preserve">Configurazione calibrazione telecamere dalla pagina di </w:t>
       </w:r>
       <w:proofErr w:type="gramStart"/>
       <w:r>
         <w:rPr>
           <w:rFonts w:ascii="Adobe Caslon Pro" w:hAnsi="Adobe Caslon Pro"/>
         </w:rPr>
-        <w:t>VATIC</w:t>
+        <w:t>configurazione</w:t>
       </w:r>
       <w:proofErr w:type="gramEnd"/>
+      <w:r>
+        <w:rPr>
+          <w:rFonts w:ascii="Adobe Caslon Pro" w:hAnsi="Adobe Caslon Pro"/>
+        </w:rPr>
+        <w:t>.</w:t>
+      </w:r>
     </w:p>
     <w:p>
       <w:pPr>
@@ -3867,22 +3924,42 @@
         <w:rPr>
           <w:rFonts w:ascii="Adobe Caslon Pro" w:hAnsi="Adobe Caslon Pro"/>
         </w:rPr>
-        <w:t xml:space="preserve">Configurazione calibrazione telecamere dalla pagina di </w:t>
+        <w:t>Miglioramento pagina iniziale</w:t>
+      </w:r>
+      <w:r>
+        <w:rPr>
+          <w:rFonts w:ascii="Adobe Caslon Pro" w:hAnsi="Adobe Caslon Pro"/>
+        </w:rPr>
+        <w:t xml:space="preserve"> (</w:t>
+      </w:r>
+      <w:r>
+        <w:rPr>
+          <w:rFonts w:ascii="Adobe Caslon Pro" w:hAnsi="Adobe Caslon Pro"/>
+        </w:rPr>
+        <w:t xml:space="preserve">le parti evidenziate in </w:t>
+      </w:r>
+      <w:proofErr w:type="spellStart"/>
+      <w:r>
+        <w:rPr>
+          <w:rFonts w:ascii="Adobe Caslon Pro" w:hAnsi="Adobe Caslon Pro"/>
+        </w:rPr>
+        <w:t>hover</w:t>
+      </w:r>
+      <w:proofErr w:type="spellEnd"/>
+      <w:r>
+        <w:rPr>
+          <w:rFonts w:ascii="Adobe Caslon Pro" w:hAnsi="Adobe Caslon Pro"/>
+        </w:rPr>
+        <w:t xml:space="preserve"> sul frame devono essere ben visibili</w:t>
       </w:r>
       <w:proofErr w:type="gramStart"/>
       <w:r>
         <w:rPr>
           <w:rFonts w:ascii="Adobe Caslon Pro" w:hAnsi="Adobe Caslon Pro"/>
         </w:rPr>
-        <w:t>configurazione</w:t>
+        <w:t>)</w:t>
       </w:r>
       <w:proofErr w:type="gramEnd"/>
-      <w:r>
-        <w:rPr>
-          <w:rFonts w:ascii="Adobe Caslon Pro" w:hAnsi="Adobe Caslon Pro"/>
-        </w:rPr>
-        <w:t>.</w:t>
-      </w:r>
     </w:p>
     <w:p>
       <w:pPr>
@@ -3895,45 +3972,29 @@
           <w:rFonts w:ascii="Adobe Caslon Pro" w:hAnsi="Adobe Caslon Pro"/>
         </w:rPr>
       </w:pPr>
-      <w:r>
-        <w:rPr>
-          <w:rFonts w:ascii="Adobe Caslon Pro" w:hAnsi="Adobe Caslon Pro"/>
-        </w:rPr>
-        <w:t>Miglioramento pagina iniziale</w:t>
-      </w:r>
-      <w:r>
-        <w:rPr>
-          <w:rFonts w:ascii="Adobe Caslon Pro" w:hAnsi="Adobe Caslon Pro"/>
-        </w:rPr>
-        <w:t xml:space="preserve"> (</w:t>
-      </w:r>
-      <w:r>
-        <w:rPr>
-          <w:rFonts w:ascii="Adobe Caslon Pro" w:hAnsi="Adobe Caslon Pro"/>
-        </w:rPr>
-        <w:t xml:space="preserve">le parti evidenziate in </w:t>
-      </w:r>
-      <w:proofErr w:type="spellStart"/>
-      <w:r>
-        <w:rPr>
-          <w:rFonts w:ascii="Adobe Caslon Pro" w:hAnsi="Adobe Caslon Pro"/>
-        </w:rPr>
-        <w:t>hover</w:t>
-      </w:r>
-      <w:proofErr w:type="spellEnd"/>
-      <w:r>
-        <w:rPr>
-          <w:rFonts w:ascii="Adobe Caslon Pro" w:hAnsi="Adobe Caslon Pro"/>
-        </w:rPr>
-        <w:t xml:space="preserve"> sul frame devono essere ben visibili</w:t>
-      </w:r>
+      <w:proofErr w:type="spellStart"/>
+      <w:r>
+        <w:rPr>
+          <w:rFonts w:ascii="Adobe Caslon Pro" w:hAnsi="Adobe Caslon Pro"/>
+        </w:rPr>
+        <w:t>Proposal</w:t>
+      </w:r>
+      <w:proofErr w:type="spellEnd"/>
+      <w:r>
+        <w:rPr>
+          <w:rFonts w:ascii="Adobe Caslon Pro" w:hAnsi="Adobe Caslon Pro"/>
+        </w:rPr>
+        <w:t xml:space="preserve"> basati su tecniche di computer </w:t>
+      </w:r>
+      <w:proofErr w:type="spellStart"/>
       <w:proofErr w:type="gramStart"/>
       <w:r>
         <w:rPr>
           <w:rFonts w:ascii="Adobe Caslon Pro" w:hAnsi="Adobe Caslon Pro"/>
         </w:rPr>
-        <w:t>)</w:t>
-      </w:r>
+        <w:t>vision</w:t>
+      </w:r>
+      <w:proofErr w:type="spellEnd"/>
       <w:proofErr w:type="gramEnd"/>
     </w:p>
     <w:p>
@@ -3952,25 +4013,29 @@
         <w:rPr>
           <w:rFonts w:ascii="Adobe Caslon Pro" w:hAnsi="Adobe Caslon Pro"/>
         </w:rPr>
-        <w:t>Proposal</w:t>
-      </w:r>
-      <w:proofErr w:type="spellEnd"/>
-      <w:r>
-        <w:rPr>
-          <w:rFonts w:ascii="Adobe Caslon Pro" w:hAnsi="Adobe Caslon Pro"/>
-        </w:rPr>
-        <w:t xml:space="preserve"> basati su tecniche di computer </w:t>
-      </w:r>
-      <w:proofErr w:type="spellStart"/>
+        <w:t>Bounding</w:t>
+      </w:r>
+      <w:proofErr w:type="spellEnd"/>
+      <w:r>
+        <w:rPr>
+          <w:rFonts w:ascii="Adobe Caslon Pro" w:hAnsi="Adobe Caslon Pro"/>
+        </w:rPr>
+        <w:t xml:space="preserve"> box che </w:t>
+      </w:r>
       <w:proofErr w:type="gramStart"/>
       <w:r>
         <w:rPr>
           <w:rFonts w:ascii="Adobe Caslon Pro" w:hAnsi="Adobe Caslon Pro"/>
         </w:rPr>
-        <w:t>vision</w:t>
-      </w:r>
-      <w:proofErr w:type="spellEnd"/>
+        <w:t>sfruttano</w:t>
+      </w:r>
       <w:proofErr w:type="gramEnd"/>
+      <w:r>
+        <w:rPr>
+          <w:rFonts w:ascii="Adobe Caslon Pro" w:hAnsi="Adobe Caslon Pro"/>
+        </w:rPr>
+        <w:t xml:space="preserve"> la geometria delle camere</w:t>
+      </w:r>
     </w:p>
     <w:p>
       <w:pPr>
@@ -3983,34 +4048,24 @@
           <w:rFonts w:ascii="Adobe Caslon Pro" w:hAnsi="Adobe Caslon Pro"/>
         </w:rPr>
       </w:pPr>
-      <w:proofErr w:type="spellStart"/>
-      <w:r>
-        <w:rPr>
-          <w:rFonts w:ascii="Adobe Caslon Pro" w:hAnsi="Adobe Caslon Pro"/>
-        </w:rPr>
-        <w:t>Bounding</w:t>
-      </w:r>
-      <w:proofErr w:type="spellEnd"/>
-      <w:r>
-        <w:rPr>
-          <w:rFonts w:ascii="Adobe Caslon Pro" w:hAnsi="Adobe Caslon Pro"/>
-        </w:rPr>
-        <w:t xml:space="preserve"> box che </w:t>
-      </w:r>
-      <w:proofErr w:type="gramStart"/>
-      <w:r>
-        <w:rPr>
-          <w:rFonts w:ascii="Adobe Caslon Pro" w:hAnsi="Adobe Caslon Pro"/>
-        </w:rPr>
-        <w:t>sfruttano</w:t>
-      </w:r>
-      <w:proofErr w:type="gramEnd"/>
-      <w:r>
-        <w:rPr>
-          <w:rFonts w:ascii="Adobe Caslon Pro" w:hAnsi="Adobe Caslon Pro"/>
-        </w:rPr>
-        <w:t xml:space="preserve"> la geometria delle camere</w:t>
-      </w:r>
+      <w:r>
+        <w:rPr>
+          <w:rFonts w:ascii="Adobe Caslon Pro" w:hAnsi="Adobe Caslon Pro"/>
+        </w:rPr>
+        <w:t>Studio usabilità a posteriori.</w:t>
+      </w:r>
+    </w:p>
+    <w:p>
+      <w:pPr>
+        <w:pStyle w:val="Paragrafoelenco"/>
+        <w:numPr>
+          <w:ilvl w:val="0"/>
+          <w:numId w:val="8"/>
+        </w:numPr>
+        <w:rPr>
+          <w:rFonts w:ascii="Adobe Caslon Pro" w:hAnsi="Adobe Caslon Pro"/>
+        </w:rPr>
+      </w:pPr>
     </w:p>
     <w:p>
       <w:pPr>

</xml_diff>

<commit_message>
people detection with hog
To be integrated with background subs
</commit_message>
<xml_diff>
--- a/doc/Features.docx
+++ b/doc/Features.docx
@@ -3545,7 +3545,7 @@
         <w:rPr>
           <w:rFonts w:ascii="Adobe Caslon Pro" w:hAnsi="Adobe Caslon Pro"/>
         </w:rPr>
-        <w:t>Migliorato</w:t>
+        <w:t>Corretto</w:t>
       </w:r>
       <w:r>
         <w:rPr>
@@ -3795,22 +3795,12 @@
     <w:p>
       <w:pPr>
         <w:pStyle w:val="Paragrafoelenco"/>
-        <w:numPr>
-          <w:ilvl w:val="0"/>
-          <w:numId w:val="6"/>
-        </w:numPr>
-        <w:rPr>
-          <w:rFonts w:ascii="Adobe Caslon Pro" w:hAnsi="Adobe Caslon Pro"/>
-        </w:rPr>
-      </w:pPr>
-    </w:p>
-    <w:p>
-      <w:pPr>
-        <w:pStyle w:val="Paragrafoelenco"/>
-        <w:rPr>
-          <w:rFonts w:ascii="Adobe Caslon Pro" w:hAnsi="Adobe Caslon Pro"/>
-        </w:rPr>
-      </w:pPr>
+        <w:rPr>
+          <w:rFonts w:ascii="Adobe Caslon Pro" w:hAnsi="Adobe Caslon Pro"/>
+        </w:rPr>
+      </w:pPr>
+      <w:bookmarkStart w:id="0" w:name="_GoBack"/>
+      <w:bookmarkEnd w:id="0"/>
     </w:p>
     <w:p>
       <w:pPr>
@@ -3854,8 +3844,6 @@
           <w:rFonts w:ascii="Adobe Caslon Pro" w:hAnsi="Adobe Caslon Pro"/>
         </w:rPr>
       </w:pPr>
-      <w:bookmarkStart w:id="0" w:name="_GoBack"/>
-      <w:bookmarkEnd w:id="0"/>
       <w:r>
         <w:rPr>
           <w:rFonts w:ascii="Adobe Caslon Pro" w:hAnsi="Adobe Caslon Pro"/>

</xml_diff>

<commit_message>
previous and next extends timeline
</commit_message>
<xml_diff>
--- a/doc/Features.docx
+++ b/doc/Features.docx
@@ -2147,6 +2147,35 @@
     <w:p>
       <w:pPr>
         <w:pStyle w:val="Paragrafoelenco"/>
+        <w:numPr>
+          <w:ilvl w:val="0"/>
+          <w:numId w:val="10"/>
+        </w:numPr>
+        <w:rPr>
+          <w:rFonts w:ascii="Adobe Caslon Pro" w:hAnsi="Adobe Caslon Pro"/>
+          <w:sz w:val="22"/>
+        </w:rPr>
+      </w:pPr>
+      <w:proofErr w:type="spellStart"/>
+      <w:r>
+        <w:rPr>
+          <w:rFonts w:ascii="Adobe Caslon Pro" w:hAnsi="Adobe Caslon Pro"/>
+          <w:sz w:val="22"/>
+        </w:rPr>
+        <w:t>Tracking</w:t>
+      </w:r>
+      <w:proofErr w:type="spellEnd"/>
+      <w:r>
+        <w:rPr>
+          <w:rFonts w:ascii="Adobe Caslon Pro" w:hAnsi="Adobe Caslon Pro"/>
+          <w:sz w:val="22"/>
+        </w:rPr>
+        <w:t xml:space="preserve"> di oggetti mediante rimozione del background</w:t>
+      </w:r>
+    </w:p>
+    <w:p>
+      <w:pPr>
+        <w:pStyle w:val="Paragrafoelenco"/>
         <w:rPr>
           <w:rFonts w:ascii="Adobe Caslon Pro" w:hAnsi="Adobe Caslon Pro"/>
           <w:sz w:val="22"/>
@@ -2613,49 +2642,7 @@
         <w:rPr>
           <w:rFonts w:ascii="Adobe Caslon Pro" w:hAnsi="Adobe Caslon Pro"/>
         </w:rPr>
-        <w:t xml:space="preserve">. Le </w:t>
-      </w:r>
-      <w:proofErr w:type="spellStart"/>
-      <w:r>
-        <w:rPr>
-          <w:rFonts w:ascii="Adobe Caslon Pro" w:hAnsi="Adobe Caslon Pro"/>
-        </w:rPr>
-        <w:t>bounding</w:t>
-      </w:r>
-      <w:proofErr w:type="spellEnd"/>
-      <w:r>
-        <w:rPr>
-          <w:rFonts w:ascii="Adobe Caslon Pro" w:hAnsi="Adobe Caslon Pro"/>
-        </w:rPr>
-        <w:t xml:space="preserve"> box </w:t>
-      </w:r>
-      <w:proofErr w:type="gramStart"/>
-      <w:r>
-        <w:rPr>
-          <w:rFonts w:ascii="Adobe Caslon Pro" w:hAnsi="Adobe Caslon Pro"/>
-        </w:rPr>
-        <w:t>vengono</w:t>
-      </w:r>
-      <w:proofErr w:type="gramEnd"/>
-      <w:r>
-        <w:rPr>
-          <w:rFonts w:ascii="Adobe Caslon Pro" w:hAnsi="Adobe Caslon Pro"/>
-        </w:rPr>
-        <w:t xml:space="preserve"> ora create verso il centro dell’immagine, più grandi in dimensione e sono trascinabili e ridimensionabili </w:t>
-      </w:r>
-      <w:proofErr w:type="spellStart"/>
-      <w:r>
-        <w:rPr>
-          <w:rFonts w:ascii="Adobe Caslon Pro" w:hAnsi="Adobe Caslon Pro"/>
-        </w:rPr>
-        <w:t>trmite</w:t>
-      </w:r>
-      <w:proofErr w:type="spellEnd"/>
-      <w:r>
-        <w:rPr>
-          <w:rFonts w:ascii="Adobe Caslon Pro" w:hAnsi="Adobe Caslon Pro"/>
-        </w:rPr>
-        <w:t xml:space="preserve"> l’uso del mouse.</w:t>
+        <w:t xml:space="preserve">. </w:t>
       </w:r>
     </w:p>
     <w:p>
@@ -2673,7 +2660,21 @@
         <w:rPr>
           <w:rFonts w:ascii="Adobe Caslon Pro" w:hAnsi="Adobe Caslon Pro"/>
         </w:rPr>
-        <w:t xml:space="preserve">In fase di creazione la </w:t>
+        <w:t xml:space="preserve">Due </w:t>
+      </w:r>
+      <w:proofErr w:type="gramStart"/>
+      <w:r>
+        <w:rPr>
+          <w:rFonts w:ascii="Adobe Caslon Pro" w:hAnsi="Adobe Caslon Pro"/>
+        </w:rPr>
+        <w:t>modalità</w:t>
+      </w:r>
+      <w:proofErr w:type="gramEnd"/>
+      <w:r>
+        <w:rPr>
+          <w:rFonts w:ascii="Adobe Caslon Pro" w:hAnsi="Adobe Caslon Pro"/>
+        </w:rPr>
+        <w:t xml:space="preserve"> di creazione di nuove </w:t>
       </w:r>
       <w:proofErr w:type="spellStart"/>
       <w:r>
@@ -2687,6 +2688,40 @@
         <w:rPr>
           <w:rFonts w:ascii="Adobe Caslon Pro" w:hAnsi="Adobe Caslon Pro"/>
         </w:rPr>
+        <w:t xml:space="preserve"> boxes: con o senza la geometria.</w:t>
+      </w:r>
+    </w:p>
+    <w:p>
+      <w:pPr>
+        <w:pStyle w:val="Paragrafoelenco"/>
+        <w:rPr>
+          <w:rFonts w:ascii="Adobe Caslon Pro" w:hAnsi="Adobe Caslon Pro"/>
+        </w:rPr>
+      </w:pPr>
+      <w:r>
+        <w:rPr>
+          <w:rFonts w:ascii="Adobe Caslon Pro" w:hAnsi="Adobe Caslon Pro"/>
+        </w:rPr>
+        <w:t>Con la geometria</w:t>
+      </w:r>
+      <w:r>
+        <w:rPr>
+          <w:rFonts w:ascii="Adobe Caslon Pro" w:hAnsi="Adobe Caslon Pro"/>
+        </w:rPr>
+        <w:t xml:space="preserve"> </w:t>
+      </w:r>
+      <w:proofErr w:type="spellStart"/>
+      <w:r>
+        <w:rPr>
+          <w:rFonts w:ascii="Adobe Caslon Pro" w:hAnsi="Adobe Caslon Pro"/>
+        </w:rPr>
+        <w:t>bounding</w:t>
+      </w:r>
+      <w:proofErr w:type="spellEnd"/>
+      <w:r>
+        <w:rPr>
+          <w:rFonts w:ascii="Adobe Caslon Pro" w:hAnsi="Adobe Caslon Pro"/>
+        </w:rPr>
         <w:t xml:space="preserve"> box rimane attaccata al mouse fino al click, per consentire il </w:t>
       </w:r>
       <w:proofErr w:type="gramStart"/>
@@ -2702,6 +2737,40 @@
           <w:rFonts w:ascii="Adobe Caslon Pro" w:hAnsi="Adobe Caslon Pro"/>
         </w:rPr>
         <w:t xml:space="preserve"> nel punto del frame desiderato.</w:t>
+      </w:r>
+      <w:r>
+        <w:rPr>
+          <w:rFonts w:ascii="Adobe Caslon Pro" w:hAnsi="Adobe Caslon Pro"/>
+        </w:rPr>
+        <w:t xml:space="preserve"> Senza si va a definire una nuova </w:t>
+      </w:r>
+      <w:proofErr w:type="spellStart"/>
+      <w:r>
+        <w:rPr>
+          <w:rFonts w:ascii="Adobe Caslon Pro" w:hAnsi="Adobe Caslon Pro"/>
+        </w:rPr>
+        <w:t>bounding</w:t>
+      </w:r>
+      <w:proofErr w:type="spellEnd"/>
+      <w:r>
+        <w:rPr>
+          <w:rFonts w:ascii="Adobe Caslon Pro" w:hAnsi="Adobe Caslon Pro"/>
+        </w:rPr>
+        <w:t xml:space="preserve"> box con la tecnica del click and </w:t>
+      </w:r>
+      <w:proofErr w:type="spellStart"/>
+      <w:r>
+        <w:rPr>
+          <w:rFonts w:ascii="Adobe Caslon Pro" w:hAnsi="Adobe Caslon Pro"/>
+        </w:rPr>
+        <w:t>hold</w:t>
+      </w:r>
+      <w:proofErr w:type="spellEnd"/>
+      <w:r>
+        <w:rPr>
+          <w:rFonts w:ascii="Adobe Caslon Pro" w:hAnsi="Adobe Caslon Pro"/>
+        </w:rPr>
+        <w:t>.</w:t>
       </w:r>
     </w:p>
     <w:p>
@@ -3784,12 +3853,53 @@
         </w:rPr>
         <w:t xml:space="preserve"> approvata nel frame successivo tutti i suoi dati vengono copiati. </w:t>
       </w:r>
+      <w:proofErr w:type="gramStart"/>
       <w:r>
         <w:rPr>
           <w:rFonts w:ascii="Adobe Caslon Pro" w:hAnsi="Adobe Caslon Pro"/>
           <w:highlight w:val="yellow"/>
         </w:rPr>
-        <w:t>[da rivedere]</w:t>
+        <w:t>[da</w:t>
+      </w:r>
+      <w:proofErr w:type="gramEnd"/>
+      <w:r>
+        <w:rPr>
+          <w:rFonts w:ascii="Adobe Caslon Pro" w:hAnsi="Adobe Caslon Pro"/>
+          <w:highlight w:val="yellow"/>
+        </w:rPr>
+        <w:t xml:space="preserve"> rivedere]</w:t>
+      </w:r>
+    </w:p>
+    <w:p>
+      <w:pPr>
+        <w:pStyle w:val="Paragrafoelenco"/>
+        <w:numPr>
+          <w:ilvl w:val="0"/>
+          <w:numId w:val="6"/>
+        </w:numPr>
+        <w:rPr>
+          <w:rFonts w:ascii="Adobe Caslon Pro" w:hAnsi="Adobe Caslon Pro"/>
+        </w:rPr>
+      </w:pPr>
+      <w:r>
+        <w:rPr>
+          <w:rFonts w:ascii="Adobe Caslon Pro" w:hAnsi="Adobe Caslon Pro"/>
+        </w:rPr>
+        <w:t xml:space="preserve">Propagazione di annotazioni di una persona mediante la </w:t>
+      </w:r>
+      <w:proofErr w:type="spellStart"/>
+      <w:r>
+        <w:rPr>
+          <w:rFonts w:ascii="Adobe Caslon Pro" w:hAnsi="Adobe Caslon Pro"/>
+        </w:rPr>
+        <w:t>timeline</w:t>
+      </w:r>
+      <w:proofErr w:type="spellEnd"/>
+      <w:r>
+        <w:rPr>
+          <w:rFonts w:ascii="Adobe Caslon Pro" w:hAnsi="Adobe Caslon Pro"/>
+        </w:rPr>
+        <w:t>.</w:t>
       </w:r>
     </w:p>
     <w:p>
@@ -3813,6 +3923,13 @@
       <w:pPr>
         <w:rPr>
           <w:rFonts w:ascii="Adobe Caslon Pro" w:hAnsi="Adobe Caslon Pro"/>
+        </w:rPr>
+      </w:pPr>
+    </w:p>
+    <w:p>
+      <w:pPr>
+        <w:rPr>
+          <w:rFonts w:ascii="Adobe Caslon Pro" w:hAnsi="Adobe Caslon Pro"/>
           <w:b/>
           <w:sz w:val="32"/>
         </w:rPr>
@@ -3848,21 +3965,21 @@
         <w:rPr>
           <w:rFonts w:ascii="Adobe Caslon Pro" w:hAnsi="Adobe Caslon Pro"/>
         </w:rPr>
-        <w:t xml:space="preserve">Miglioramento della creazione delle </w:t>
-      </w:r>
-      <w:proofErr w:type="spellStart"/>
-      <w:r>
-        <w:rPr>
-          <w:rFonts w:ascii="Adobe Caslon Pro" w:hAnsi="Adobe Caslon Pro"/>
-        </w:rPr>
-        <w:t>bounding</w:t>
-      </w:r>
-      <w:proofErr w:type="spellEnd"/>
-      <w:r>
-        <w:rPr>
-          <w:rFonts w:ascii="Adobe Caslon Pro" w:hAnsi="Adobe Caslon Pro"/>
-        </w:rPr>
-        <w:t xml:space="preserve"> box: utilizzare sistema VATIC</w:t>
+        <w:t xml:space="preserve">Configurazione calibrazione telecamere dalla pagina di </w:t>
+      </w:r>
+      <w:proofErr w:type="gramStart"/>
+      <w:r>
+        <w:rPr>
+          <w:rFonts w:ascii="Adobe Caslon Pro" w:hAnsi="Adobe Caslon Pro"/>
+        </w:rPr>
+        <w:t>configurazione</w:t>
+      </w:r>
+      <w:proofErr w:type="gramEnd"/>
+      <w:r>
+        <w:rPr>
+          <w:rFonts w:ascii="Adobe Caslon Pro" w:hAnsi="Adobe Caslon Pro"/>
+        </w:rPr>
+        <w:t>.</w:t>
       </w:r>
     </w:p>
     <w:p>
@@ -3880,22 +3997,42 @@
         <w:rPr>
           <w:rFonts w:ascii="Adobe Caslon Pro" w:hAnsi="Adobe Caslon Pro"/>
         </w:rPr>
-        <w:t xml:space="preserve">Configurazione calibrazione telecamere dalla pagina di </w:t>
+        <w:t>Miglioramento pagina iniziale</w:t>
+      </w:r>
+      <w:r>
+        <w:rPr>
+          <w:rFonts w:ascii="Adobe Caslon Pro" w:hAnsi="Adobe Caslon Pro"/>
+        </w:rPr>
+        <w:t xml:space="preserve"> (</w:t>
+      </w:r>
+      <w:r>
+        <w:rPr>
+          <w:rFonts w:ascii="Adobe Caslon Pro" w:hAnsi="Adobe Caslon Pro"/>
+        </w:rPr>
+        <w:t xml:space="preserve">le parti evidenziate in </w:t>
+      </w:r>
+      <w:proofErr w:type="spellStart"/>
+      <w:r>
+        <w:rPr>
+          <w:rFonts w:ascii="Adobe Caslon Pro" w:hAnsi="Adobe Caslon Pro"/>
+        </w:rPr>
+        <w:t>hover</w:t>
+      </w:r>
+      <w:proofErr w:type="spellEnd"/>
+      <w:r>
+        <w:rPr>
+          <w:rFonts w:ascii="Adobe Caslon Pro" w:hAnsi="Adobe Caslon Pro"/>
+        </w:rPr>
+        <w:t xml:space="preserve"> sul frame devono essere ben visibili</w:t>
       </w:r>
       <w:proofErr w:type="gramStart"/>
       <w:r>
         <w:rPr>
           <w:rFonts w:ascii="Adobe Caslon Pro" w:hAnsi="Adobe Caslon Pro"/>
         </w:rPr>
-        <w:t>configurazione</w:t>
+        <w:t>)</w:t>
       </w:r>
       <w:proofErr w:type="gramEnd"/>
-      <w:r>
-        <w:rPr>
-          <w:rFonts w:ascii="Adobe Caslon Pro" w:hAnsi="Adobe Caslon Pro"/>
-        </w:rPr>
-        <w:t>.</w:t>
-      </w:r>
     </w:p>
     <w:p>
       <w:pPr>
@@ -3908,46 +4045,34 @@
           <w:rFonts w:ascii="Adobe Caslon Pro" w:hAnsi="Adobe Caslon Pro"/>
         </w:rPr>
       </w:pPr>
-      <w:r>
-        <w:rPr>
-          <w:rFonts w:ascii="Adobe Caslon Pro" w:hAnsi="Adobe Caslon Pro"/>
-        </w:rPr>
-        <w:t>Miglioramento pagina iniziale</w:t>
-      </w:r>
-      <w:r>
-        <w:rPr>
-          <w:rFonts w:ascii="Adobe Caslon Pro" w:hAnsi="Adobe Caslon Pro"/>
-        </w:rPr>
-        <w:t xml:space="preserve"> (</w:t>
-      </w:r>
-      <w:r>
-        <w:rPr>
-          <w:rFonts w:ascii="Adobe Caslon Pro" w:hAnsi="Adobe Caslon Pro"/>
-        </w:rPr>
-        <w:t xml:space="preserve">le parti evidenziate in </w:t>
-      </w:r>
-      <w:proofErr w:type="spellStart"/>
-      <w:r>
-        <w:rPr>
-          <w:rFonts w:ascii="Adobe Caslon Pro" w:hAnsi="Adobe Caslon Pro"/>
-        </w:rPr>
-        <w:t>hover</w:t>
-      </w:r>
-      <w:proofErr w:type="spellEnd"/>
-      <w:r>
-        <w:rPr>
-          <w:rFonts w:ascii="Adobe Caslon Pro" w:hAnsi="Adobe Caslon Pro"/>
-        </w:rPr>
-        <w:t xml:space="preserve"> sul frame devono essere ben visibili</w:t>
+      <w:proofErr w:type="spellStart"/>
+      <w:r>
+        <w:rPr>
+          <w:rFonts w:ascii="Adobe Caslon Pro" w:hAnsi="Adobe Caslon Pro"/>
+        </w:rPr>
+        <w:t>Bounding</w:t>
+      </w:r>
+      <w:proofErr w:type="spellEnd"/>
+      <w:r>
+        <w:rPr>
+          <w:rFonts w:ascii="Adobe Caslon Pro" w:hAnsi="Adobe Caslon Pro"/>
+        </w:rPr>
+        <w:t xml:space="preserve"> box che </w:t>
       </w:r>
       <w:proofErr w:type="gramStart"/>
       <w:r>
         <w:rPr>
           <w:rFonts w:ascii="Adobe Caslon Pro" w:hAnsi="Adobe Caslon Pro"/>
         </w:rPr>
-        <w:t>)</w:t>
+        <w:t>sfruttano</w:t>
       </w:r>
       <w:proofErr w:type="gramEnd"/>
+      <w:r>
+        <w:rPr>
+          <w:rFonts w:ascii="Adobe Caslon Pro" w:hAnsi="Adobe Caslon Pro"/>
+        </w:rPr>
+        <w:t xml:space="preserve"> la geometria delle camere</w:t>
+      </w:r>
     </w:p>
     <w:p>
       <w:pPr>
@@ -3960,82 +4085,6 @@
           <w:rFonts w:ascii="Adobe Caslon Pro" w:hAnsi="Adobe Caslon Pro"/>
         </w:rPr>
       </w:pPr>
-      <w:proofErr w:type="spellStart"/>
-      <w:r>
-        <w:rPr>
-          <w:rFonts w:ascii="Adobe Caslon Pro" w:hAnsi="Adobe Caslon Pro"/>
-        </w:rPr>
-        <w:t>Proposal</w:t>
-      </w:r>
-      <w:proofErr w:type="spellEnd"/>
-      <w:r>
-        <w:rPr>
-          <w:rFonts w:ascii="Adobe Caslon Pro" w:hAnsi="Adobe Caslon Pro"/>
-        </w:rPr>
-        <w:t xml:space="preserve"> basati su tecniche di computer </w:t>
-      </w:r>
-      <w:proofErr w:type="spellStart"/>
-      <w:proofErr w:type="gramStart"/>
-      <w:r>
-        <w:rPr>
-          <w:rFonts w:ascii="Adobe Caslon Pro" w:hAnsi="Adobe Caslon Pro"/>
-        </w:rPr>
-        <w:t>vision</w:t>
-      </w:r>
-      <w:proofErr w:type="spellEnd"/>
-      <w:proofErr w:type="gramEnd"/>
-    </w:p>
-    <w:p>
-      <w:pPr>
-        <w:pStyle w:val="Paragrafoelenco"/>
-        <w:numPr>
-          <w:ilvl w:val="0"/>
-          <w:numId w:val="8"/>
-        </w:numPr>
-        <w:rPr>
-          <w:rFonts w:ascii="Adobe Caslon Pro" w:hAnsi="Adobe Caslon Pro"/>
-        </w:rPr>
-      </w:pPr>
-      <w:proofErr w:type="spellStart"/>
-      <w:r>
-        <w:rPr>
-          <w:rFonts w:ascii="Adobe Caslon Pro" w:hAnsi="Adobe Caslon Pro"/>
-        </w:rPr>
-        <w:t>Bounding</w:t>
-      </w:r>
-      <w:proofErr w:type="spellEnd"/>
-      <w:r>
-        <w:rPr>
-          <w:rFonts w:ascii="Adobe Caslon Pro" w:hAnsi="Adobe Caslon Pro"/>
-        </w:rPr>
-        <w:t xml:space="preserve"> box che </w:t>
-      </w:r>
-      <w:proofErr w:type="gramStart"/>
-      <w:r>
-        <w:rPr>
-          <w:rFonts w:ascii="Adobe Caslon Pro" w:hAnsi="Adobe Caslon Pro"/>
-        </w:rPr>
-        <w:t>sfruttano</w:t>
-      </w:r>
-      <w:proofErr w:type="gramEnd"/>
-      <w:r>
-        <w:rPr>
-          <w:rFonts w:ascii="Adobe Caslon Pro" w:hAnsi="Adobe Caslon Pro"/>
-        </w:rPr>
-        <w:t xml:space="preserve"> la geometria delle camere</w:t>
-      </w:r>
-    </w:p>
-    <w:p>
-      <w:pPr>
-        <w:pStyle w:val="Paragrafoelenco"/>
-        <w:numPr>
-          <w:ilvl w:val="0"/>
-          <w:numId w:val="8"/>
-        </w:numPr>
-        <w:rPr>
-          <w:rFonts w:ascii="Adobe Caslon Pro" w:hAnsi="Adobe Caslon Pro"/>
-        </w:rPr>
-      </w:pPr>
       <w:r>
         <w:rPr>
           <w:rFonts w:ascii="Adobe Caslon Pro" w:hAnsi="Adobe Caslon Pro"/>
@@ -4046,10 +4095,6 @@
     <w:p>
       <w:pPr>
         <w:pStyle w:val="Paragrafoelenco"/>
-        <w:numPr>
-          <w:ilvl w:val="0"/>
-          <w:numId w:val="8"/>
-        </w:numPr>
         <w:rPr>
           <w:rFonts w:ascii="Adobe Caslon Pro" w:hAnsi="Adobe Caslon Pro"/>
         </w:rPr>
@@ -5548,7 +5593,7 @@
   <w:abstractNum w:abstractNumId="11">
     <w:nsid w:val="765E4FA3"/>
     <w:multiLevelType w:val="hybridMultilevel"/>
-    <w:tmpl w:val="E82A0F64"/>
+    <w:tmpl w:val="EB909DE0"/>
     <w:lvl w:ilvl="0" w:tplc="04100001">
       <w:start w:val="1"/>
       <w:numFmt w:val="bullet"/>

</xml_diff>

<commit_message>
initialisation of kaman filter
</commit_message>
<xml_diff>
--- a/doc/Features.docx
+++ b/doc/Features.docx
@@ -11,7 +11,6 @@
           <w:szCs w:val="20"/>
         </w:rPr>
       </w:pPr>
-      <w:proofErr w:type="spellStart"/>
       <w:r>
         <w:rPr>
           <w:rFonts w:ascii="Adobe Caslon Pro" w:eastAsia="Times New Roman" w:hAnsi="Adobe Caslon Pro" w:cs="Times New Roman"/>
@@ -19,117 +18,7 @@
           <w:sz w:val="32"/>
           <w:shd w:val="clear" w:color="auto" w:fill="FFFFFF"/>
         </w:rPr>
-        <w:t>Improve</w:t>
-      </w:r>
-      <w:proofErr w:type="spellEnd"/>
-      <w:r>
-        <w:rPr>
-          <w:rFonts w:ascii="Adobe Caslon Pro" w:eastAsia="Times New Roman" w:hAnsi="Adobe Caslon Pro" w:cs="Times New Roman"/>
-          <w:b/>
-          <w:sz w:val="32"/>
-          <w:shd w:val="clear" w:color="auto" w:fill="FFFFFF"/>
-        </w:rPr>
-        <w:t xml:space="preserve"> the Web </w:t>
-      </w:r>
-      <w:proofErr w:type="spellStart"/>
-      <w:r>
-        <w:rPr>
-          <w:rFonts w:ascii="Adobe Caslon Pro" w:eastAsia="Times New Roman" w:hAnsi="Adobe Caslon Pro" w:cs="Times New Roman"/>
-          <w:b/>
-          <w:sz w:val="32"/>
-          <w:shd w:val="clear" w:color="auto" w:fill="FFFFFF"/>
-        </w:rPr>
-        <w:t>Annotaton</w:t>
-      </w:r>
-      <w:proofErr w:type="spellEnd"/>
-      <w:r>
-        <w:rPr>
-          <w:rFonts w:ascii="Adobe Caslon Pro" w:eastAsia="Times New Roman" w:hAnsi="Adobe Caslon Pro" w:cs="Times New Roman"/>
-          <w:b/>
-          <w:sz w:val="32"/>
-          <w:shd w:val="clear" w:color="auto" w:fill="FFFFFF"/>
-        </w:rPr>
-        <w:t xml:space="preserve"> </w:t>
-      </w:r>
-      <w:proofErr w:type="spellStart"/>
-      <w:r>
-        <w:rPr>
-          <w:rFonts w:ascii="Adobe Caslon Pro" w:eastAsia="Times New Roman" w:hAnsi="Adobe Caslon Pro" w:cs="Times New Roman"/>
-          <w:b/>
-          <w:sz w:val="32"/>
-          <w:shd w:val="clear" w:color="auto" w:fill="FFFFFF"/>
-        </w:rPr>
-        <w:t>Tool</w:t>
-      </w:r>
-      <w:proofErr w:type="spellEnd"/>
-      <w:r>
-        <w:rPr>
-          <w:rFonts w:ascii="Adobe Caslon Pro" w:eastAsia="Times New Roman" w:hAnsi="Adobe Caslon Pro" w:cs="Times New Roman"/>
-          <w:b/>
-          <w:sz w:val="32"/>
-          <w:shd w:val="clear" w:color="auto" w:fill="FFFFFF"/>
-        </w:rPr>
-        <w:t xml:space="preserve"> for </w:t>
-      </w:r>
-      <w:proofErr w:type="spellStart"/>
-      <w:r>
-        <w:rPr>
-          <w:rFonts w:ascii="Adobe Caslon Pro" w:eastAsia="Times New Roman" w:hAnsi="Adobe Caslon Pro" w:cs="Times New Roman"/>
-          <w:b/>
-          <w:sz w:val="32"/>
-          <w:shd w:val="clear" w:color="auto" w:fill="FFFFFF"/>
-        </w:rPr>
-        <w:t>Surveillance</w:t>
-      </w:r>
-      <w:proofErr w:type="spellEnd"/>
-      <w:r>
-        <w:rPr>
-          <w:rFonts w:ascii="Adobe Caslon Pro" w:eastAsia="Times New Roman" w:hAnsi="Adobe Caslon Pro" w:cs="Times New Roman"/>
-          <w:b/>
-          <w:sz w:val="32"/>
-          <w:shd w:val="clear" w:color="auto" w:fill="FFFFFF"/>
-        </w:rPr>
-        <w:t xml:space="preserve"> </w:t>
-      </w:r>
-      <w:proofErr w:type="spellStart"/>
-      <w:r>
-        <w:rPr>
-          <w:rFonts w:ascii="Adobe Caslon Pro" w:eastAsia="Times New Roman" w:hAnsi="Adobe Caslon Pro" w:cs="Times New Roman"/>
-          <w:b/>
-          <w:sz w:val="32"/>
-          <w:shd w:val="clear" w:color="auto" w:fill="FFFFFF"/>
-        </w:rPr>
-        <w:t>Scenarios</w:t>
-      </w:r>
-      <w:proofErr w:type="spellEnd"/>
-      <w:r>
-        <w:rPr>
-          <w:rFonts w:ascii="Adobe Caslon Pro" w:eastAsia="Times New Roman" w:hAnsi="Adobe Caslon Pro" w:cs="Times New Roman"/>
-          <w:b/>
-          <w:sz w:val="32"/>
-          <w:shd w:val="clear" w:color="auto" w:fill="FFFFFF"/>
-        </w:rPr>
-        <w:t xml:space="preserve"> </w:t>
-      </w:r>
-      <w:proofErr w:type="gramStart"/>
-      <w:r>
-        <w:rPr>
-          <w:rFonts w:ascii="Adobe Caslon Pro" w:eastAsia="Times New Roman" w:hAnsi="Adobe Caslon Pro" w:cs="Times New Roman"/>
-          <w:b/>
-          <w:sz w:val="32"/>
-          <w:shd w:val="clear" w:color="auto" w:fill="FFFFFF"/>
-        </w:rPr>
-        <w:t>with</w:t>
-      </w:r>
-      <w:proofErr w:type="gramEnd"/>
-      <w:r>
-        <w:rPr>
-          <w:rFonts w:ascii="Adobe Caslon Pro" w:eastAsia="Times New Roman" w:hAnsi="Adobe Caslon Pro" w:cs="Times New Roman"/>
-          <w:b/>
-          <w:sz w:val="32"/>
-          <w:shd w:val="clear" w:color="auto" w:fill="FFFFFF"/>
-        </w:rPr>
-        <w:t xml:space="preserve"> Computer Vision</w:t>
+        <w:t>Improve the Web Annotaton Tool for Surveillance Scenarios with Computer Vision</w:t>
       </w:r>
     </w:p>
     <w:p>
@@ -228,36 +117,12 @@
           <w:rFonts w:ascii="Adobe Caslon Pro" w:hAnsi="Adobe Caslon Pro"/>
         </w:rPr>
       </w:pPr>
-      <w:proofErr w:type="gramStart"/>
-      <w:r>
-        <w:rPr>
-          <w:rFonts w:ascii="Adobe Caslon Pro" w:hAnsi="Adobe Caslon Pro"/>
-        </w:rPr>
-        <w:t xml:space="preserve">Pagina di configurazione per la connessione al database, camere, utenti (se necessario), </w:t>
-      </w:r>
-      <w:proofErr w:type="spellStart"/>
-      <w:r>
-        <w:rPr>
-          <w:rFonts w:ascii="Adobe Caslon Pro" w:hAnsi="Adobe Caslon Pro"/>
-        </w:rPr>
-        <w:t>point</w:t>
-      </w:r>
-      <w:proofErr w:type="spellEnd"/>
-      <w:r>
-        <w:rPr>
-          <w:rFonts w:ascii="Adobe Caslon Pro" w:hAnsi="Adobe Caslon Pro"/>
-        </w:rPr>
-        <w:t xml:space="preserve"> of </w:t>
-      </w:r>
-      <w:proofErr w:type="spellStart"/>
-      <w:r>
-        <w:rPr>
-          <w:rFonts w:ascii="Adobe Caslon Pro" w:hAnsi="Adobe Caslon Pro"/>
-        </w:rPr>
-        <w:t>interest</w:t>
-      </w:r>
-      <w:proofErr w:type="spellEnd"/>
-      <w:proofErr w:type="gramEnd"/>
+      <w:r>
+        <w:rPr>
+          <w:rFonts w:ascii="Adobe Caslon Pro" w:hAnsi="Adobe Caslon Pro"/>
+        </w:rPr>
+        <w:t>Pagina di configurazione per la connessione al database, camere, utenti (se necessario), point of interest</w:t>
+      </w:r>
       <w:r>
         <w:rPr>
           <w:rFonts w:ascii="Adobe Caslon Pro" w:hAnsi="Adobe Caslon Pro"/>
@@ -321,21 +186,7 @@
         <w:rPr>
           <w:rFonts w:ascii="Adobe Caslon Pro" w:hAnsi="Adobe Caslon Pro"/>
         </w:rPr>
-        <w:t xml:space="preserve">Migliorazioni nella creazione e nella modifica delle </w:t>
-      </w:r>
-      <w:proofErr w:type="spellStart"/>
-      <w:r>
-        <w:rPr>
-          <w:rFonts w:ascii="Adobe Caslon Pro" w:hAnsi="Adobe Caslon Pro"/>
-        </w:rPr>
-        <w:t>bounding</w:t>
-      </w:r>
-      <w:proofErr w:type="spellEnd"/>
-      <w:r>
-        <w:rPr>
-          <w:rFonts w:ascii="Adobe Caslon Pro" w:hAnsi="Adobe Caslon Pro"/>
-        </w:rPr>
-        <w:t xml:space="preserve"> boxes</w:t>
+        <w:t>Migliorazioni nella creazione e nella modifica delle bounding boxes</w:t>
       </w:r>
     </w:p>
     <w:p>
@@ -353,63 +204,7 @@
         <w:rPr>
           <w:rFonts w:ascii="Adobe Caslon Pro" w:hAnsi="Adobe Caslon Pro"/>
         </w:rPr>
-        <w:t xml:space="preserve">Migliorare l’inizializzazione della </w:t>
-      </w:r>
-      <w:proofErr w:type="spellStart"/>
-      <w:r>
-        <w:rPr>
-          <w:rFonts w:ascii="Adobe Caslon Pro" w:hAnsi="Adobe Caslon Pro"/>
-        </w:rPr>
-        <w:t>bounding</w:t>
-      </w:r>
-      <w:proofErr w:type="spellEnd"/>
-      <w:r>
-        <w:rPr>
-          <w:rFonts w:ascii="Adobe Caslon Pro" w:hAnsi="Adobe Caslon Pro"/>
-        </w:rPr>
-        <w:t xml:space="preserve"> box: allo stato attuale </w:t>
-      </w:r>
-      <w:proofErr w:type="gramStart"/>
-      <w:r>
-        <w:rPr>
-          <w:rFonts w:ascii="Adobe Caslon Pro" w:hAnsi="Adobe Caslon Pro"/>
-        </w:rPr>
-        <w:t>viene</w:t>
-      </w:r>
-      <w:proofErr w:type="gramEnd"/>
-      <w:r>
-        <w:rPr>
-          <w:rFonts w:ascii="Adobe Caslon Pro" w:hAnsi="Adobe Caslon Pro"/>
-        </w:rPr>
-        <w:t xml:space="preserve"> creata di una dimensione prefissata in un punto prefissato dell’immagine. L’obiettivo è di far inizializzare la </w:t>
-      </w:r>
-      <w:proofErr w:type="spellStart"/>
-      <w:r>
-        <w:rPr>
-          <w:rFonts w:ascii="Adobe Caslon Pro" w:hAnsi="Adobe Caslon Pro"/>
-        </w:rPr>
-        <w:t>bb</w:t>
-      </w:r>
-      <w:proofErr w:type="spellEnd"/>
-      <w:r>
-        <w:rPr>
-          <w:rFonts w:ascii="Adobe Caslon Pro" w:hAnsi="Adobe Caslon Pro"/>
-        </w:rPr>
-        <w:t xml:space="preserve"> all’utente in un punto selezionato dall’</w:t>
-      </w:r>
-      <w:proofErr w:type="gramStart"/>
-      <w:r>
-        <w:rPr>
-          <w:rFonts w:ascii="Adobe Caslon Pro" w:hAnsi="Adobe Caslon Pro"/>
-        </w:rPr>
-        <w:t>utente</w:t>
-      </w:r>
-      <w:proofErr w:type="gramEnd"/>
-      <w:r>
-        <w:rPr>
-          <w:rFonts w:ascii="Adobe Caslon Pro" w:hAnsi="Adobe Caslon Pro"/>
-        </w:rPr>
-        <w:t xml:space="preserve"> con il click del mouse.</w:t>
+        <w:t>Migliorare l’inizializzazione della bounding box: allo stato attuale viene creata di una dimensione prefissata in un punto prefissato dell’immagine. L’obiettivo è di far inizializzare la bb all’utente in un punto selezionato dall’utente con il click del mouse.</w:t>
       </w:r>
     </w:p>
     <w:p>
@@ -423,33 +218,11 @@
           <w:rFonts w:ascii="Adobe Caslon Pro" w:hAnsi="Adobe Caslon Pro"/>
         </w:rPr>
       </w:pPr>
-      <w:proofErr w:type="spellStart"/>
-      <w:r>
-        <w:rPr>
-          <w:rFonts w:ascii="Adobe Caslon Pro" w:hAnsi="Adobe Caslon Pro"/>
-        </w:rPr>
-        <w:t>Bounding</w:t>
-      </w:r>
-      <w:proofErr w:type="spellEnd"/>
-      <w:r>
-        <w:rPr>
-          <w:rFonts w:ascii="Adobe Caslon Pro" w:hAnsi="Adobe Caslon Pro"/>
-        </w:rPr>
-        <w:t xml:space="preserve"> boxes trascinabili nell’immagine e ridimensionabili (sia quella globale </w:t>
-      </w:r>
-      <w:proofErr w:type="gramStart"/>
-      <w:r>
-        <w:rPr>
-          <w:rFonts w:ascii="Adobe Caslon Pro" w:hAnsi="Adobe Caslon Pro"/>
-        </w:rPr>
-        <w:t>che</w:t>
-      </w:r>
-      <w:proofErr w:type="gramEnd"/>
-      <w:r>
-        <w:rPr>
-          <w:rFonts w:ascii="Adobe Caslon Pro" w:hAnsi="Adobe Caslon Pro"/>
-        </w:rPr>
-        <w:t xml:space="preserve"> quella relativa alla parte visibile).</w:t>
+      <w:r>
+        <w:rPr>
+          <w:rFonts w:ascii="Adobe Caslon Pro" w:hAnsi="Adobe Caslon Pro"/>
+        </w:rPr>
+        <w:t>Bounding boxes trascinabili nell’immagine e ridimensionabili (sia quella globale che quella relativa alla parte visibile).</w:t>
       </w:r>
     </w:p>
     <w:p>
@@ -467,21 +240,7 @@
         <w:rPr>
           <w:rFonts w:ascii="Adobe Caslon Pro" w:hAnsi="Adobe Caslon Pro"/>
         </w:rPr>
-        <w:t xml:space="preserve">La </w:t>
-      </w:r>
-      <w:proofErr w:type="spellStart"/>
-      <w:r>
-        <w:rPr>
-          <w:rFonts w:ascii="Adobe Caslon Pro" w:hAnsi="Adobe Caslon Pro"/>
-        </w:rPr>
-        <w:t>bounding</w:t>
-      </w:r>
-      <w:proofErr w:type="spellEnd"/>
-      <w:r>
-        <w:rPr>
-          <w:rFonts w:ascii="Adobe Caslon Pro" w:hAnsi="Adobe Caslon Pro"/>
-        </w:rPr>
-        <w:t xml:space="preserve"> box, in fase di creazione, deve adattarsi alla geometria del frame, ingrandendosi o rimpicciolendosi in base alla sua posizione.</w:t>
+        <w:t>La bounding box, in fase di creazione, deve adattarsi alla geometria del frame, ingrandendosi o rimpicciolendosi in base alla sua posizione.</w:t>
       </w:r>
     </w:p>
     <w:p>
@@ -525,21 +284,7 @@
         <w:rPr>
           <w:rFonts w:ascii="Adobe Caslon Pro" w:hAnsi="Adobe Caslon Pro"/>
         </w:rPr>
-        <w:t xml:space="preserve">Rivedere il sistema di creazione e scelta dell’avatar di ciascuna persona: al momento si sistema recupera la prima immagine salvata e la imposta come avatar della persona, ma esiste un metodo già implementato per la scelta dell’avatar ottimale. Il metodo è da verificare </w:t>
-      </w:r>
-      <w:proofErr w:type="gramStart"/>
-      <w:r>
-        <w:rPr>
-          <w:rFonts w:ascii="Adobe Caslon Pro" w:hAnsi="Adobe Caslon Pro"/>
-        </w:rPr>
-        <w:t>ed</w:t>
-      </w:r>
-      <w:proofErr w:type="gramEnd"/>
-      <w:r>
-        <w:rPr>
-          <w:rFonts w:ascii="Adobe Caslon Pro" w:hAnsi="Adobe Caslon Pro"/>
-        </w:rPr>
-        <w:t xml:space="preserve"> in caso correggere.</w:t>
+        <w:t>Rivedere il sistema di creazione e scelta dell’avatar di ciascuna persona: al momento si sistema recupera la prima immagine salvata e la imposta come avatar della persona, ma esiste un metodo già implementato per la scelta dell’avatar ottimale. Il metodo è da verificare ed in caso correggere.</w:t>
       </w:r>
       <w:r>
         <w:rPr>
@@ -565,33 +310,8 @@
           <w:rFonts w:ascii="Adobe Caslon Pro" w:hAnsi="Adobe Caslon Pro"/>
           <w:i/>
         </w:rPr>
-        <w:t xml:space="preserve">Della dimensione della </w:t>
-      </w:r>
-      <w:proofErr w:type="spellStart"/>
-      <w:r>
-        <w:rPr>
-          <w:rFonts w:ascii="Adobe Caslon Pro" w:hAnsi="Adobe Caslon Pro"/>
-          <w:i/>
-        </w:rPr>
-        <w:t>bounding</w:t>
-      </w:r>
-      <w:proofErr w:type="spellEnd"/>
-      <w:r>
-        <w:rPr>
-          <w:rFonts w:ascii="Adobe Caslon Pro" w:hAnsi="Adobe Caslon Pro"/>
-          <w:i/>
-        </w:rPr>
-        <w:t xml:space="preserve"> box (una maggior risoluzione è preferibile</w:t>
-      </w:r>
-      <w:proofErr w:type="gramStart"/>
-      <w:r>
-        <w:rPr>
-          <w:rFonts w:ascii="Adobe Caslon Pro" w:hAnsi="Adobe Caslon Pro"/>
-          <w:i/>
-        </w:rPr>
-        <w:t>)</w:t>
-      </w:r>
-      <w:proofErr w:type="gramEnd"/>
+        <w:t>Della dimensione della bounding box (una maggior risoluzione è preferibile)</w:t>
+      </w:r>
     </w:p>
     <w:p>
       <w:pPr>
@@ -617,23 +337,7 @@
           <w:rFonts w:ascii="Adobe Caslon Pro" w:hAnsi="Adobe Caslon Pro"/>
           <w:i/>
         </w:rPr>
-        <w:t xml:space="preserve"> (e quindi della </w:t>
-      </w:r>
-      <w:proofErr w:type="spellStart"/>
-      <w:r>
-        <w:rPr>
-          <w:rFonts w:ascii="Adobe Caslon Pro" w:hAnsi="Adobe Caslon Pro"/>
-          <w:i/>
-        </w:rPr>
-        <w:t>bounding</w:t>
-      </w:r>
-      <w:proofErr w:type="spellEnd"/>
-      <w:r>
-        <w:rPr>
-          <w:rFonts w:ascii="Adobe Caslon Pro" w:hAnsi="Adobe Caslon Pro"/>
-          <w:i/>
-        </w:rPr>
-        <w:t xml:space="preserve"> box visibile)</w:t>
+        <w:t xml:space="preserve"> (e quindi della bounding box visibile)</w:t>
       </w:r>
     </w:p>
     <w:p>
@@ -653,17 +357,8 @@
           <w:rFonts w:ascii="Adobe Caslon Pro" w:hAnsi="Adobe Caslon Pro"/>
           <w:i/>
         </w:rPr>
-        <w:t>Dell’orientazione del suo sguardo (è preferibile una persona che guarda verso la camera</w:t>
-      </w:r>
-      <w:proofErr w:type="gramStart"/>
-      <w:r>
-        <w:rPr>
-          <w:rFonts w:ascii="Adobe Caslon Pro" w:hAnsi="Adobe Caslon Pro"/>
-          <w:i/>
-        </w:rPr>
-        <w:t>)</w:t>
-      </w:r>
-      <w:proofErr w:type="gramEnd"/>
+        <w:t>Dell’orientazione del suo sguardo (è preferibile una persona che guarda verso la camera)</w:t>
+      </w:r>
     </w:p>
     <w:p>
       <w:pPr>
@@ -688,77 +383,7 @@
         <w:rPr>
           <w:rFonts w:ascii="Adobe Caslon Pro" w:hAnsi="Adobe Caslon Pro"/>
         </w:rPr>
-        <w:t xml:space="preserve">Introdurre un sistema di predizione per un’annotazione </w:t>
-      </w:r>
-      <w:proofErr w:type="gramStart"/>
-      <w:r>
-        <w:rPr>
-          <w:rFonts w:ascii="Adobe Caslon Pro" w:hAnsi="Adobe Caslon Pro"/>
-        </w:rPr>
-        <w:t>a partire dal</w:t>
-      </w:r>
-      <w:proofErr w:type="gramEnd"/>
-      <w:r>
-        <w:rPr>
-          <w:rFonts w:ascii="Adobe Caslon Pro" w:hAnsi="Adobe Caslon Pro"/>
-        </w:rPr>
-        <w:t xml:space="preserve"> frame corrente per il frame successivo che </w:t>
-      </w:r>
-      <w:proofErr w:type="spellStart"/>
-      <w:r>
-        <w:rPr>
-          <w:rFonts w:ascii="Adobe Caslon Pro" w:hAnsi="Adobe Caslon Pro"/>
-        </w:rPr>
-        <w:t>milgliori</w:t>
-      </w:r>
-      <w:proofErr w:type="spellEnd"/>
-      <w:r>
-        <w:rPr>
-          <w:rFonts w:ascii="Adobe Caslon Pro" w:hAnsi="Adobe Caslon Pro"/>
-        </w:rPr>
-        <w:t xml:space="preserve"> lo stato attuale: al momento la </w:t>
-      </w:r>
-      <w:proofErr w:type="spellStart"/>
-      <w:r>
-        <w:rPr>
-          <w:rFonts w:ascii="Adobe Caslon Pro" w:hAnsi="Adobe Caslon Pro"/>
-        </w:rPr>
-        <w:t>bounding</w:t>
-      </w:r>
-      <w:proofErr w:type="spellEnd"/>
-      <w:r>
-        <w:rPr>
-          <w:rFonts w:ascii="Adobe Caslon Pro" w:hAnsi="Adobe Caslon Pro"/>
-        </w:rPr>
-        <w:t xml:space="preserve"> box selezionata ad un frame viene replicata nella stessa posizione nel frame successivo. Mediante tecniche di computer </w:t>
-      </w:r>
-      <w:proofErr w:type="spellStart"/>
-      <w:r>
-        <w:rPr>
-          <w:rFonts w:ascii="Adobe Caslon Pro" w:hAnsi="Adobe Caslon Pro"/>
-        </w:rPr>
-        <w:t>vision</w:t>
-      </w:r>
-      <w:proofErr w:type="spellEnd"/>
-      <w:r>
-        <w:rPr>
-          <w:rFonts w:ascii="Adobe Caslon Pro" w:hAnsi="Adobe Caslon Pro"/>
-        </w:rPr>
-        <w:t xml:space="preserve"> si vuole fornire dei </w:t>
-      </w:r>
-      <w:proofErr w:type="spellStart"/>
-      <w:r>
-        <w:rPr>
-          <w:rFonts w:ascii="Adobe Caslon Pro" w:hAnsi="Adobe Caslon Pro"/>
-        </w:rPr>
-        <w:t>proposal</w:t>
-      </w:r>
-      <w:proofErr w:type="spellEnd"/>
-      <w:r>
-        <w:rPr>
-          <w:rFonts w:ascii="Adobe Caslon Pro" w:hAnsi="Adobe Caslon Pro"/>
-        </w:rPr>
-        <w:t xml:space="preserve"> per la posizione della persona nei frame successivi.</w:t>
+        <w:t>Introdurre un sistema di predizione per un’annotazione a partire dal frame corrente per il frame successivo che milgliori lo stato attuale: al momento la bounding box selezionata ad un frame viene replicata nella stessa posizione nel frame successivo. Mediante tecniche di computer vision si vuole fornire dei proposal per la posizione della persona nei frame successivi.</w:t>
       </w:r>
     </w:p>
     <w:p>
@@ -798,39 +423,7 @@
           <w:rFonts w:ascii="Adobe Caslon Pro" w:hAnsi="Adobe Caslon Pro"/>
           <w:i/>
         </w:rPr>
-        <w:t xml:space="preserve">I </w:t>
-      </w:r>
-      <w:proofErr w:type="spellStart"/>
-      <w:r>
-        <w:rPr>
-          <w:rFonts w:ascii="Adobe Caslon Pro" w:hAnsi="Adobe Caslon Pro"/>
-          <w:i/>
-        </w:rPr>
-        <w:t>proposal</w:t>
-      </w:r>
-      <w:proofErr w:type="spellEnd"/>
-      <w:r>
-        <w:rPr>
-          <w:rFonts w:ascii="Adobe Caslon Pro" w:hAnsi="Adobe Caslon Pro"/>
-          <w:i/>
-        </w:rPr>
-        <w:t xml:space="preserve"> </w:t>
-      </w:r>
-      <w:proofErr w:type="gramStart"/>
-      <w:r>
-        <w:rPr>
-          <w:rFonts w:ascii="Adobe Caslon Pro" w:hAnsi="Adobe Caslon Pro"/>
-          <w:i/>
-        </w:rPr>
-        <w:t>verranno</w:t>
-      </w:r>
-      <w:proofErr w:type="gramEnd"/>
-      <w:r>
-        <w:rPr>
-          <w:rFonts w:ascii="Adobe Caslon Pro" w:hAnsi="Adobe Caslon Pro"/>
-          <w:i/>
-        </w:rPr>
-        <w:t xml:space="preserve"> calcolati m</w:t>
+        <w:t>I proposal verranno calcolati m</w:t>
       </w:r>
       <w:r>
         <w:rPr>
@@ -857,17 +450,8 @@
           <w:rFonts w:ascii="Adobe Caslon Pro" w:hAnsi="Adobe Caslon Pro"/>
           <w:sz w:val="22"/>
         </w:rPr>
-        <w:t>Basate sulla stima del moto (analizzando i frame successivi al corrente</w:t>
-      </w:r>
-      <w:proofErr w:type="gramStart"/>
-      <w:r>
-        <w:rPr>
-          <w:rFonts w:ascii="Adobe Caslon Pro" w:hAnsi="Adobe Caslon Pro"/>
-          <w:sz w:val="22"/>
-        </w:rPr>
-        <w:t>)</w:t>
-      </w:r>
-      <w:proofErr w:type="gramEnd"/>
+        <w:t>Basate sulla stima del moto (analizzando i frame successivi al corrente)</w:t>
+      </w:r>
     </w:p>
     <w:p>
       <w:pPr>
@@ -886,26 +470,8 @@
           <w:rFonts w:ascii="Adobe Caslon Pro" w:hAnsi="Adobe Caslon Pro"/>
           <w:sz w:val="22"/>
         </w:rPr>
-        <w:t xml:space="preserve">Basate su una stima data dai frame precedenti (filtro di </w:t>
-      </w:r>
-      <w:proofErr w:type="spellStart"/>
-      <w:r>
-        <w:rPr>
-          <w:rFonts w:ascii="Adobe Caslon Pro" w:hAnsi="Adobe Caslon Pro"/>
-          <w:sz w:val="22"/>
-        </w:rPr>
-        <w:t>Kalman</w:t>
-      </w:r>
-      <w:proofErr w:type="spellEnd"/>
-      <w:proofErr w:type="gramStart"/>
-      <w:r>
-        <w:rPr>
-          <w:rFonts w:ascii="Adobe Caslon Pro" w:hAnsi="Adobe Caslon Pro"/>
-          <w:sz w:val="22"/>
-        </w:rPr>
-        <w:t>)</w:t>
-      </w:r>
-      <w:proofErr w:type="gramEnd"/>
+        <w:t>Basate su una stima data dai frame precedenti (filtro di Kalman)</w:t>
+      </w:r>
     </w:p>
     <w:p>
       <w:pPr>
@@ -929,35 +495,7 @@
         <w:rPr>
           <w:rFonts w:ascii="Adobe Caslon Pro" w:hAnsi="Adobe Caslon Pro"/>
         </w:rPr>
-        <w:t xml:space="preserve">Introduzione di una </w:t>
-      </w:r>
-      <w:proofErr w:type="spellStart"/>
-      <w:r>
-        <w:rPr>
-          <w:rFonts w:ascii="Adobe Caslon Pro" w:hAnsi="Adobe Caslon Pro"/>
-        </w:rPr>
-        <w:t>timeline</w:t>
-      </w:r>
-      <w:proofErr w:type="spellEnd"/>
-      <w:r>
-        <w:rPr>
-          <w:rFonts w:ascii="Adobe Caslon Pro" w:hAnsi="Adobe Caslon Pro"/>
-        </w:rPr>
-        <w:t xml:space="preserve"> per la navigazione tra i frame che mostri la presenza o meno di annotazioni all’interno degli stessi e consenta di visualizzare la durata di permanenza </w:t>
-      </w:r>
-      <w:proofErr w:type="gramStart"/>
-      <w:r>
-        <w:rPr>
-          <w:rFonts w:ascii="Adobe Caslon Pro" w:hAnsi="Adobe Caslon Pro"/>
-        </w:rPr>
-        <w:t>di</w:t>
-      </w:r>
-      <w:proofErr w:type="gramEnd"/>
-      <w:r>
-        <w:rPr>
-          <w:rFonts w:ascii="Adobe Caslon Pro" w:hAnsi="Adobe Caslon Pro"/>
-        </w:rPr>
-        <w:t xml:space="preserve"> una persona in più frame consecutivi.</w:t>
+        <w:t>Introduzione di una timeline per la navigazione tra i frame che mostri la presenza o meno di annotazioni all’interno degli stessi e consenta di visualizzare la durata di permanenza di una persona in più frame consecutivi.</w:t>
       </w:r>
     </w:p>
     <w:p>
@@ -976,35 +514,7 @@
           <w:rFonts w:ascii="Adobe Caslon Pro" w:hAnsi="Adobe Caslon Pro"/>
         </w:rPr>
         <w:lastRenderedPageBreak/>
-        <w:t xml:space="preserve">Lo stile della </w:t>
-      </w:r>
-      <w:proofErr w:type="spellStart"/>
-      <w:r>
-        <w:rPr>
-          <w:rFonts w:ascii="Adobe Caslon Pro" w:hAnsi="Adobe Caslon Pro"/>
-        </w:rPr>
-        <w:t>timeline</w:t>
-      </w:r>
-      <w:proofErr w:type="spellEnd"/>
-      <w:r>
-        <w:rPr>
-          <w:rFonts w:ascii="Adobe Caslon Pro" w:hAnsi="Adobe Caslon Pro"/>
-        </w:rPr>
-        <w:t xml:space="preserve"> è quello proposto dal software </w:t>
-      </w:r>
-      <w:proofErr w:type="spellStart"/>
-      <w:r>
-        <w:rPr>
-          <w:rFonts w:ascii="Adobe Caslon Pro" w:hAnsi="Adobe Caslon Pro"/>
-        </w:rPr>
-        <w:t>Viper</w:t>
-      </w:r>
-      <w:proofErr w:type="spellEnd"/>
-      <w:r>
-        <w:rPr>
-          <w:rFonts w:ascii="Adobe Caslon Pro" w:hAnsi="Adobe Caslon Pro"/>
-        </w:rPr>
-        <w:t xml:space="preserve"> GT, che visualizza, per ciascuna persona, la sua permanenza nei frame successivi. </w:t>
+        <w:t xml:space="preserve">Lo stile della timeline è quello proposto dal software Viper GT, che visualizza, per ciascuna persona, la sua permanenza nei frame successivi. </w:t>
       </w:r>
     </w:p>
     <w:p>
@@ -1148,63 +658,7 @@
         <w:rPr>
           <w:rFonts w:ascii="Adobe Caslon Pro" w:hAnsi="Adobe Caslon Pro"/>
         </w:rPr>
-        <w:t xml:space="preserve">Creazione di una pagina </w:t>
-      </w:r>
-      <w:proofErr w:type="gramStart"/>
-      <w:r>
-        <w:rPr>
-          <w:rFonts w:ascii="Adobe Caslon Pro" w:hAnsi="Adobe Caslon Pro"/>
-        </w:rPr>
-        <w:t xml:space="preserve">di </w:t>
-      </w:r>
-      <w:proofErr w:type="gramEnd"/>
-      <w:r>
-        <w:rPr>
-          <w:rFonts w:ascii="Adobe Caslon Pro" w:hAnsi="Adobe Caslon Pro"/>
-        </w:rPr>
-        <w:t xml:space="preserve">installazione del sistema. </w:t>
-      </w:r>
-      <w:proofErr w:type="gramStart"/>
-      <w:r>
-        <w:rPr>
-          <w:rFonts w:ascii="Adobe Caslon Pro" w:hAnsi="Adobe Caslon Pro"/>
-        </w:rPr>
-        <w:t>Attualmente</w:t>
-      </w:r>
-      <w:proofErr w:type="gramEnd"/>
-      <w:r>
-        <w:rPr>
-          <w:rFonts w:ascii="Adobe Caslon Pro" w:hAnsi="Adobe Caslon Pro"/>
-        </w:rPr>
-        <w:t xml:space="preserve"> l’installazione richiede all’utente la modifica di un file di configurazione e di eseguire uno script </w:t>
-      </w:r>
-      <w:proofErr w:type="spellStart"/>
-      <w:r>
-        <w:rPr>
-          <w:rFonts w:ascii="Adobe Caslon Pro" w:hAnsi="Adobe Caslon Pro"/>
-        </w:rPr>
-        <w:t>python</w:t>
-      </w:r>
-      <w:proofErr w:type="spellEnd"/>
-      <w:r>
-        <w:rPr>
-          <w:rFonts w:ascii="Adobe Caslon Pro" w:hAnsi="Adobe Caslon Pro"/>
-        </w:rPr>
-        <w:t xml:space="preserve"> per la generazione di uno script SQL con cui popolare il database. Mediante la pagina </w:t>
-      </w:r>
-      <w:proofErr w:type="gramStart"/>
-      <w:r>
-        <w:rPr>
-          <w:rFonts w:ascii="Adobe Caslon Pro" w:hAnsi="Adobe Caslon Pro"/>
-        </w:rPr>
-        <w:t xml:space="preserve">di </w:t>
-      </w:r>
-      <w:proofErr w:type="gramEnd"/>
-      <w:r>
-        <w:rPr>
-          <w:rFonts w:ascii="Adobe Caslon Pro" w:hAnsi="Adobe Caslon Pro"/>
-        </w:rPr>
-        <w:t>installazione si vuole effettuare queste operazioni preliminari solamente mediante interfaccia grafica.</w:t>
+        <w:t>Creazione di una pagina di installazione del sistema. Attualmente l’installazione richiede all’utente la modifica di un file di configurazione e di eseguire uno script python per la generazione di uno script SQL con cui popolare il database. Mediante la pagina di installazione si vuole effettuare queste operazioni preliminari solamente mediante interfaccia grafica.</w:t>
       </w:r>
     </w:p>
     <w:p>
@@ -1260,7 +714,6 @@
           <w:sz w:val="28"/>
         </w:rPr>
       </w:pPr>
-      <w:proofErr w:type="spellStart"/>
       <w:r>
         <w:rPr>
           <w:rFonts w:ascii="Adobe Caslon Pro" w:hAnsi="Adobe Caslon Pro"/>
@@ -1269,7 +722,6 @@
         </w:rPr>
         <w:t>LabelMe</w:t>
       </w:r>
-      <w:proofErr w:type="spellEnd"/>
     </w:p>
     <w:p>
       <w:pPr>
@@ -1297,33 +749,8 @@
           <w:rFonts w:ascii="Adobe Caslon Pro" w:hAnsi="Adobe Caslon Pro"/>
           <w:sz w:val="22"/>
         </w:rPr>
-        <w:t xml:space="preserve">Annotazione mediante definizione di aree poligonali nell’immagine. A ciascun poligono è possibile associare una </w:t>
-      </w:r>
-      <w:proofErr w:type="spellStart"/>
-      <w:r>
-        <w:rPr>
-          <w:rFonts w:ascii="Adobe Caslon Pro" w:hAnsi="Adobe Caslon Pro"/>
-          <w:sz w:val="22"/>
-        </w:rPr>
-        <w:t>label</w:t>
-      </w:r>
-      <w:proofErr w:type="spellEnd"/>
-      <w:r>
-        <w:rPr>
-          <w:rFonts w:ascii="Adobe Caslon Pro" w:hAnsi="Adobe Caslon Pro"/>
-          <w:sz w:val="22"/>
-        </w:rPr>
-        <w:t xml:space="preserve">, impostare come </w:t>
-      </w:r>
-      <w:proofErr w:type="gramStart"/>
-      <w:r>
-        <w:rPr>
-          <w:rFonts w:ascii="Adobe Caslon Pro" w:hAnsi="Adobe Caslon Pro"/>
-          <w:sz w:val="22"/>
-        </w:rPr>
-        <w:t>occluso o meno da altri oggetti</w:t>
-      </w:r>
-      <w:proofErr w:type="gramEnd"/>
+        <w:t>Annotazione mediante definizione di aree poligonali nell’immagine. A ciascun poligono è possibile associare una label, impostare come occluso o meno da altri oggetti</w:t>
+      </w:r>
       <w:r>
         <w:rPr>
           <w:rFonts w:ascii="Adobe Caslon Pro" w:hAnsi="Adobe Caslon Pro"/>
@@ -1349,23 +776,7 @@
           <w:rFonts w:ascii="Adobe Caslon Pro" w:hAnsi="Adobe Caslon Pro"/>
           <w:sz w:val="22"/>
         </w:rPr>
-        <w:t xml:space="preserve">Consente annotazioni annidate per etichettare oggetti che ne </w:t>
-      </w:r>
-      <w:proofErr w:type="gramStart"/>
-      <w:r>
-        <w:rPr>
-          <w:rFonts w:ascii="Adobe Caslon Pro" w:hAnsi="Adobe Caslon Pro"/>
-          <w:sz w:val="22"/>
-        </w:rPr>
-        <w:t>includo</w:t>
-      </w:r>
-      <w:proofErr w:type="gramEnd"/>
-      <w:r>
-        <w:rPr>
-          <w:rFonts w:ascii="Adobe Caslon Pro" w:hAnsi="Adobe Caslon Pro"/>
-          <w:sz w:val="22"/>
-        </w:rPr>
-        <w:t xml:space="preserve"> altri.</w:t>
+        <w:t>Consente annotazioni annidate per etichettare oggetti che ne includo altri.</w:t>
       </w:r>
     </w:p>
     <w:p>
@@ -1385,23 +796,7 @@
           <w:rFonts w:ascii="Adobe Caslon Pro" w:hAnsi="Adobe Caslon Pro"/>
           <w:sz w:val="22"/>
         </w:rPr>
-        <w:t xml:space="preserve">Permette la definizione di aree dell’immagine andando a colorare oggetti </w:t>
-      </w:r>
-      <w:proofErr w:type="gramStart"/>
-      <w:r>
-        <w:rPr>
-          <w:rFonts w:ascii="Adobe Caslon Pro" w:hAnsi="Adobe Caslon Pro"/>
-          <w:sz w:val="22"/>
-        </w:rPr>
-        <w:t>a partire da</w:t>
-      </w:r>
-      <w:proofErr w:type="gramEnd"/>
-      <w:r>
-        <w:rPr>
-          <w:rFonts w:ascii="Adobe Caslon Pro" w:hAnsi="Adobe Caslon Pro"/>
-          <w:sz w:val="22"/>
-        </w:rPr>
-        <w:t xml:space="preserve"> tracce disegnate su di essi. Permette di definire aree esterne o interne agli oggetti.</w:t>
+        <w:t>Permette la definizione di aree dell’immagine andando a colorare oggetti a partire da tracce disegnate su di essi. Permette di definire aree esterne o interne agli oggetti.</w:t>
       </w:r>
     </w:p>
     <w:p>
@@ -1461,23 +856,7 @@
           <w:rFonts w:ascii="Adobe Caslon Pro" w:hAnsi="Adobe Caslon Pro"/>
           <w:sz w:val="22"/>
         </w:rPr>
-        <w:t xml:space="preserve">Non gestisce la possibilità di </w:t>
-      </w:r>
-      <w:proofErr w:type="spellStart"/>
-      <w:r>
-        <w:rPr>
-          <w:rFonts w:ascii="Adobe Caslon Pro" w:hAnsi="Adobe Caslon Pro"/>
-          <w:sz w:val="22"/>
-        </w:rPr>
-        <w:t>proposals</w:t>
-      </w:r>
-      <w:proofErr w:type="spellEnd"/>
-      <w:r>
-        <w:rPr>
-          <w:rFonts w:ascii="Adobe Caslon Pro" w:hAnsi="Adobe Caslon Pro"/>
-          <w:sz w:val="22"/>
-        </w:rPr>
-        <w:t xml:space="preserve"> per le annotazioni.</w:t>
+        <w:t>Non gestisce la possibilità di proposals per le annotazioni.</w:t>
       </w:r>
     </w:p>
     <w:p>
@@ -1502,24 +881,193 @@
           <w:sz w:val="28"/>
         </w:rPr>
       </w:pPr>
-      <w:proofErr w:type="spellStart"/>
       <w:r>
         <w:rPr>
           <w:rFonts w:ascii="Adobe Caslon Pro" w:hAnsi="Adobe Caslon Pro"/>
           <w:b/>
           <w:sz w:val="28"/>
         </w:rPr>
-        <w:t>Viper</w:t>
-      </w:r>
-      <w:proofErr w:type="spellEnd"/>
-      <w:r>
+        <w:t>Viper-GT</w:t>
+      </w:r>
+    </w:p>
+    <w:p>
+      <w:pPr>
         <w:rPr>
           <w:rFonts w:ascii="Adobe Caslon Pro" w:hAnsi="Adobe Caslon Pro"/>
           <w:b/>
           <w:sz w:val="28"/>
         </w:rPr>
-        <w:t>-GT</w:t>
-      </w:r>
+      </w:pPr>
+    </w:p>
+    <w:p>
+      <w:pPr>
+        <w:pStyle w:val="Paragrafoelenco"/>
+        <w:numPr>
+          <w:ilvl w:val="0"/>
+          <w:numId w:val="10"/>
+        </w:numPr>
+        <w:rPr>
+          <w:rFonts w:ascii="Adobe Caslon Pro" w:hAnsi="Adobe Caslon Pro"/>
+          <w:sz w:val="22"/>
+        </w:rPr>
+      </w:pPr>
+      <w:r>
+        <w:rPr>
+          <w:rFonts w:ascii="Adobe Caslon Pro" w:hAnsi="Adobe Caslon Pro"/>
+          <w:sz w:val="22"/>
+        </w:rPr>
+        <w:t>Annotazione video, perfezionamento metadati</w:t>
+      </w:r>
+    </w:p>
+    <w:p>
+      <w:pPr>
+        <w:pStyle w:val="Paragrafoelenco"/>
+        <w:numPr>
+          <w:ilvl w:val="0"/>
+          <w:numId w:val="10"/>
+        </w:numPr>
+        <w:rPr>
+          <w:rFonts w:ascii="Adobe Caslon Pro" w:hAnsi="Adobe Caslon Pro"/>
+          <w:sz w:val="22"/>
+        </w:rPr>
+      </w:pPr>
+      <w:r>
+        <w:rPr>
+          <w:rFonts w:ascii="Adobe Caslon Pro" w:hAnsi="Adobe Caslon Pro"/>
+          <w:sz w:val="22"/>
+        </w:rPr>
+        <w:t>Utilizza bounding boxes per annotare gli oggetti sui vari frames dei video</w:t>
+      </w:r>
+    </w:p>
+    <w:p>
+      <w:pPr>
+        <w:pStyle w:val="Paragrafoelenco"/>
+        <w:numPr>
+          <w:ilvl w:val="0"/>
+          <w:numId w:val="10"/>
+        </w:numPr>
+        <w:rPr>
+          <w:rFonts w:ascii="Adobe Caslon Pro" w:hAnsi="Adobe Caslon Pro"/>
+          <w:sz w:val="22"/>
+        </w:rPr>
+      </w:pPr>
+      <w:r>
+        <w:rPr>
+          <w:rFonts w:ascii="Adobe Caslon Pro" w:hAnsi="Adobe Caslon Pro"/>
+          <w:sz w:val="22"/>
+        </w:rPr>
+        <w:t>Annotazioni collezionate su una timeline, durante l’esecuzione del video vengono mostrate le bb del frame corrispondente e queste vengono evidenziate nella timeline</w:t>
+      </w:r>
+    </w:p>
+    <w:p>
+      <w:pPr>
+        <w:pStyle w:val="Paragrafoelenco"/>
+        <w:numPr>
+          <w:ilvl w:val="0"/>
+          <w:numId w:val="10"/>
+        </w:numPr>
+        <w:rPr>
+          <w:rFonts w:ascii="Adobe Caslon Pro" w:hAnsi="Adobe Caslon Pro"/>
+          <w:sz w:val="22"/>
+        </w:rPr>
+      </w:pPr>
+      <w:r>
+        <w:rPr>
+          <w:rFonts w:ascii="Adobe Caslon Pro" w:hAnsi="Adobe Caslon Pro"/>
+          <w:sz w:val="22"/>
+        </w:rPr>
+        <w:t>Tool non intuitivo, necessaria un’ampia lettura delle documentazione per prendere confidenza. Alcune operazioni semplici, come l’inserimento di una nuova bb, non sono affatto intuitive.</w:t>
+      </w:r>
+    </w:p>
+    <w:p>
+      <w:pPr>
+        <w:pStyle w:val="Paragrafoelenco"/>
+        <w:numPr>
+          <w:ilvl w:val="0"/>
+          <w:numId w:val="10"/>
+        </w:numPr>
+        <w:rPr>
+          <w:rFonts w:ascii="Adobe Caslon Pro" w:hAnsi="Adobe Caslon Pro"/>
+          <w:sz w:val="22"/>
+        </w:rPr>
+      </w:pPr>
+      <w:r>
+        <w:rPr>
+          <w:rFonts w:ascii="Adobe Caslon Pro" w:hAnsi="Adobe Caslon Pro"/>
+          <w:sz w:val="22"/>
+        </w:rPr>
+        <w:t>Permette l’annotazione utilizzando diversi tipi di figure geometriche: cerchi, rettangoli, ellissi, poligoni.</w:t>
+      </w:r>
+    </w:p>
+    <w:p>
+      <w:pPr>
+        <w:pStyle w:val="Paragrafoelenco"/>
+        <w:numPr>
+          <w:ilvl w:val="0"/>
+          <w:numId w:val="10"/>
+        </w:numPr>
+        <w:rPr>
+          <w:rFonts w:ascii="Adobe Caslon Pro" w:hAnsi="Adobe Caslon Pro"/>
+          <w:sz w:val="22"/>
+        </w:rPr>
+      </w:pPr>
+      <w:r>
+        <w:rPr>
+          <w:rFonts w:ascii="Adobe Caslon Pro" w:hAnsi="Adobe Caslon Pro"/>
+          <w:sz w:val="22"/>
+        </w:rPr>
+        <w:t>Possibilità di effettuare una propagazione mediante interpolazione tra frame consecutivi.</w:t>
+      </w:r>
+      <w:r>
+        <w:rPr>
+          <w:rFonts w:ascii="Adobe Caslon Pro" w:hAnsi="Adobe Caslon Pro"/>
+          <w:sz w:val="22"/>
+        </w:rPr>
+        <w:t xml:space="preserve"> </w:t>
+      </w:r>
+    </w:p>
+    <w:p>
+      <w:pPr>
+        <w:pStyle w:val="Paragrafoelenco"/>
+        <w:numPr>
+          <w:ilvl w:val="0"/>
+          <w:numId w:val="10"/>
+        </w:numPr>
+        <w:rPr>
+          <w:rFonts w:ascii="Adobe Caslon Pro" w:hAnsi="Adobe Caslon Pro"/>
+          <w:sz w:val="22"/>
+        </w:rPr>
+      </w:pPr>
+      <w:r>
+        <w:rPr>
+          <w:rFonts w:ascii="Adobe Caslon Pro" w:hAnsi="Adobe Caslon Pro"/>
+          <w:sz w:val="22"/>
+        </w:rPr>
+        <w:t>Zoom In/Zoom Out nell’immagine per definire particolari.</w:t>
+      </w:r>
+    </w:p>
+    <w:p>
+      <w:pPr>
+        <w:rPr>
+          <w:rFonts w:ascii="Adobe Caslon Pro" w:hAnsi="Adobe Caslon Pro"/>
+          <w:sz w:val="22"/>
+        </w:rPr>
+      </w:pPr>
+    </w:p>
+    <w:p>
+      <w:pPr>
+        <w:rPr>
+          <w:rFonts w:ascii="Adobe Caslon Pro" w:hAnsi="Adobe Caslon Pro"/>
+          <w:sz w:val="22"/>
+        </w:rPr>
+      </w:pPr>
+    </w:p>
+    <w:p>
+      <w:pPr>
+        <w:rPr>
+          <w:rFonts w:ascii="Adobe Caslon Pro" w:hAnsi="Adobe Caslon Pro"/>
+        </w:rPr>
+      </w:pPr>
     </w:p>
     <w:p>
       <w:pPr>
@@ -1529,375 +1077,200 @@
           <w:sz w:val="28"/>
         </w:rPr>
       </w:pPr>
-    </w:p>
-    <w:p>
-      <w:pPr>
-        <w:pStyle w:val="Paragrafoelenco"/>
-        <w:numPr>
-          <w:ilvl w:val="0"/>
-          <w:numId w:val="10"/>
-        </w:numPr>
-        <w:rPr>
-          <w:rFonts w:ascii="Adobe Caslon Pro" w:hAnsi="Adobe Caslon Pro"/>
-          <w:sz w:val="22"/>
-        </w:rPr>
-      </w:pPr>
-      <w:proofErr w:type="gramStart"/>
-      <w:r>
-        <w:rPr>
-          <w:rFonts w:ascii="Adobe Caslon Pro" w:hAnsi="Adobe Caslon Pro"/>
-          <w:sz w:val="22"/>
-        </w:rPr>
-        <w:t>Annotazione video</w:t>
-      </w:r>
-      <w:proofErr w:type="gramEnd"/>
-      <w:r>
-        <w:rPr>
-          <w:rFonts w:ascii="Adobe Caslon Pro" w:hAnsi="Adobe Caslon Pro"/>
-          <w:sz w:val="22"/>
-        </w:rPr>
-        <w:t>, perfezionamento metadati</w:t>
-      </w:r>
-    </w:p>
-    <w:p>
-      <w:pPr>
-        <w:pStyle w:val="Paragrafoelenco"/>
-        <w:numPr>
-          <w:ilvl w:val="0"/>
-          <w:numId w:val="10"/>
-        </w:numPr>
-        <w:rPr>
-          <w:rFonts w:ascii="Adobe Caslon Pro" w:hAnsi="Adobe Caslon Pro"/>
-          <w:sz w:val="22"/>
-        </w:rPr>
-      </w:pPr>
-      <w:r>
-        <w:rPr>
-          <w:rFonts w:ascii="Adobe Caslon Pro" w:hAnsi="Adobe Caslon Pro"/>
-          <w:sz w:val="22"/>
-        </w:rPr>
-        <w:t xml:space="preserve">Utilizza </w:t>
-      </w:r>
-      <w:proofErr w:type="spellStart"/>
-      <w:r>
-        <w:rPr>
-          <w:rFonts w:ascii="Adobe Caslon Pro" w:hAnsi="Adobe Caslon Pro"/>
-          <w:sz w:val="22"/>
-        </w:rPr>
-        <w:t>bounding</w:t>
-      </w:r>
-      <w:proofErr w:type="spellEnd"/>
-      <w:r>
-        <w:rPr>
-          <w:rFonts w:ascii="Adobe Caslon Pro" w:hAnsi="Adobe Caslon Pro"/>
-          <w:sz w:val="22"/>
-        </w:rPr>
-        <w:t xml:space="preserve"> boxes per annotare gli oggetti sui vari </w:t>
-      </w:r>
-      <w:proofErr w:type="spellStart"/>
-      <w:r>
-        <w:rPr>
-          <w:rFonts w:ascii="Adobe Caslon Pro" w:hAnsi="Adobe Caslon Pro"/>
-          <w:sz w:val="22"/>
-        </w:rPr>
-        <w:t>frames</w:t>
-      </w:r>
-      <w:proofErr w:type="spellEnd"/>
-      <w:r>
-        <w:rPr>
-          <w:rFonts w:ascii="Adobe Caslon Pro" w:hAnsi="Adobe Caslon Pro"/>
-          <w:sz w:val="22"/>
-        </w:rPr>
-        <w:t xml:space="preserve"> dei </w:t>
-      </w:r>
-      <w:proofErr w:type="gramStart"/>
-      <w:r>
-        <w:rPr>
-          <w:rFonts w:ascii="Adobe Caslon Pro" w:hAnsi="Adobe Caslon Pro"/>
-          <w:sz w:val="22"/>
-        </w:rPr>
-        <w:t>video</w:t>
-      </w:r>
-      <w:proofErr w:type="gramEnd"/>
-    </w:p>
-    <w:p>
-      <w:pPr>
-        <w:pStyle w:val="Paragrafoelenco"/>
-        <w:numPr>
-          <w:ilvl w:val="0"/>
-          <w:numId w:val="10"/>
-        </w:numPr>
-        <w:rPr>
-          <w:rFonts w:ascii="Adobe Caslon Pro" w:hAnsi="Adobe Caslon Pro"/>
-          <w:sz w:val="22"/>
-        </w:rPr>
-      </w:pPr>
-      <w:r>
-        <w:rPr>
-          <w:rFonts w:ascii="Adobe Caslon Pro" w:hAnsi="Adobe Caslon Pro"/>
-          <w:sz w:val="22"/>
-        </w:rPr>
-        <w:t xml:space="preserve">Annotazioni collezionate su una </w:t>
-      </w:r>
-      <w:proofErr w:type="spellStart"/>
-      <w:r>
-        <w:rPr>
-          <w:rFonts w:ascii="Adobe Caslon Pro" w:hAnsi="Adobe Caslon Pro"/>
-          <w:sz w:val="22"/>
-        </w:rPr>
-        <w:t>timeline</w:t>
-      </w:r>
-      <w:proofErr w:type="spellEnd"/>
-      <w:r>
-        <w:rPr>
-          <w:rFonts w:ascii="Adobe Caslon Pro" w:hAnsi="Adobe Caslon Pro"/>
-          <w:sz w:val="22"/>
-        </w:rPr>
-        <w:t xml:space="preserve">, durante l’esecuzione del video </w:t>
-      </w:r>
-      <w:proofErr w:type="gramStart"/>
-      <w:r>
-        <w:rPr>
-          <w:rFonts w:ascii="Adobe Caslon Pro" w:hAnsi="Adobe Caslon Pro"/>
-          <w:sz w:val="22"/>
-        </w:rPr>
-        <w:t>vengono</w:t>
-      </w:r>
-      <w:proofErr w:type="gramEnd"/>
-      <w:r>
-        <w:rPr>
-          <w:rFonts w:ascii="Adobe Caslon Pro" w:hAnsi="Adobe Caslon Pro"/>
-          <w:sz w:val="22"/>
-        </w:rPr>
-        <w:t xml:space="preserve"> mostrate le </w:t>
-      </w:r>
-      <w:proofErr w:type="spellStart"/>
-      <w:r>
-        <w:rPr>
-          <w:rFonts w:ascii="Adobe Caslon Pro" w:hAnsi="Adobe Caslon Pro"/>
-          <w:sz w:val="22"/>
-        </w:rPr>
-        <w:t>bb</w:t>
-      </w:r>
-      <w:proofErr w:type="spellEnd"/>
-      <w:r>
-        <w:rPr>
-          <w:rFonts w:ascii="Adobe Caslon Pro" w:hAnsi="Adobe Caslon Pro"/>
-          <w:sz w:val="22"/>
-        </w:rPr>
-        <w:t xml:space="preserve"> del frame corrispondente e queste vengono evidenziate nella </w:t>
-      </w:r>
-      <w:proofErr w:type="spellStart"/>
-      <w:r>
-        <w:rPr>
-          <w:rFonts w:ascii="Adobe Caslon Pro" w:hAnsi="Adobe Caslon Pro"/>
-          <w:sz w:val="22"/>
-        </w:rPr>
-        <w:t>timeline</w:t>
-      </w:r>
-      <w:proofErr w:type="spellEnd"/>
-    </w:p>
-    <w:p>
-      <w:pPr>
-        <w:pStyle w:val="Paragrafoelenco"/>
-        <w:numPr>
-          <w:ilvl w:val="0"/>
-          <w:numId w:val="10"/>
-        </w:numPr>
-        <w:rPr>
-          <w:rFonts w:ascii="Adobe Caslon Pro" w:hAnsi="Adobe Caslon Pro"/>
-          <w:sz w:val="22"/>
-        </w:rPr>
-      </w:pPr>
-      <w:proofErr w:type="spellStart"/>
-      <w:r>
-        <w:rPr>
-          <w:rFonts w:ascii="Adobe Caslon Pro" w:hAnsi="Adobe Caslon Pro"/>
-          <w:sz w:val="22"/>
-        </w:rPr>
-        <w:t>Tool</w:t>
-      </w:r>
-      <w:proofErr w:type="spellEnd"/>
-      <w:r>
-        <w:rPr>
-          <w:rFonts w:ascii="Adobe Caslon Pro" w:hAnsi="Adobe Caslon Pro"/>
-          <w:sz w:val="22"/>
-        </w:rPr>
-        <w:t xml:space="preserve"> non intuitivo, necessaria un’ampia lettura </w:t>
-      </w:r>
-      <w:proofErr w:type="gramStart"/>
-      <w:r>
-        <w:rPr>
-          <w:rFonts w:ascii="Adobe Caslon Pro" w:hAnsi="Adobe Caslon Pro"/>
-          <w:sz w:val="22"/>
-        </w:rPr>
-        <w:t>delle</w:t>
-      </w:r>
-      <w:proofErr w:type="gramEnd"/>
-      <w:r>
-        <w:rPr>
-          <w:rFonts w:ascii="Adobe Caslon Pro" w:hAnsi="Adobe Caslon Pro"/>
-          <w:sz w:val="22"/>
-        </w:rPr>
-        <w:t xml:space="preserve"> documentazione per prendere confidenza. Alcune operazioni semplici, come l’inserimento di una nuova </w:t>
-      </w:r>
-      <w:proofErr w:type="spellStart"/>
-      <w:r>
-        <w:rPr>
-          <w:rFonts w:ascii="Adobe Caslon Pro" w:hAnsi="Adobe Caslon Pro"/>
-          <w:sz w:val="22"/>
-        </w:rPr>
-        <w:t>bb</w:t>
-      </w:r>
-      <w:proofErr w:type="spellEnd"/>
-      <w:r>
-        <w:rPr>
-          <w:rFonts w:ascii="Adobe Caslon Pro" w:hAnsi="Adobe Caslon Pro"/>
-          <w:sz w:val="22"/>
-        </w:rPr>
-        <w:t xml:space="preserve">, </w:t>
-      </w:r>
-      <w:proofErr w:type="gramStart"/>
-      <w:r>
-        <w:rPr>
-          <w:rFonts w:ascii="Adobe Caslon Pro" w:hAnsi="Adobe Caslon Pro"/>
-          <w:sz w:val="22"/>
-        </w:rPr>
-        <w:t>non sono affatto</w:t>
-      </w:r>
-      <w:proofErr w:type="gramEnd"/>
-      <w:r>
-        <w:rPr>
-          <w:rFonts w:ascii="Adobe Caslon Pro" w:hAnsi="Adobe Caslon Pro"/>
-          <w:sz w:val="22"/>
-        </w:rPr>
-        <w:t xml:space="preserve"> intuitive.</w:t>
-      </w:r>
-    </w:p>
-    <w:p>
-      <w:pPr>
-        <w:pStyle w:val="Paragrafoelenco"/>
-        <w:numPr>
-          <w:ilvl w:val="0"/>
-          <w:numId w:val="10"/>
-        </w:numPr>
-        <w:rPr>
-          <w:rFonts w:ascii="Adobe Caslon Pro" w:hAnsi="Adobe Caslon Pro"/>
-          <w:sz w:val="22"/>
-        </w:rPr>
-      </w:pPr>
-      <w:r>
-        <w:rPr>
-          <w:rFonts w:ascii="Adobe Caslon Pro" w:hAnsi="Adobe Caslon Pro"/>
-          <w:sz w:val="22"/>
-        </w:rPr>
-        <w:t>Permette l’annotazione utilizzando diversi tipi di figure geometriche: cerchi, rettangoli, ellissi, poligoni.</w:t>
-      </w:r>
-    </w:p>
-    <w:p>
-      <w:pPr>
-        <w:pStyle w:val="Paragrafoelenco"/>
-        <w:numPr>
-          <w:ilvl w:val="0"/>
-          <w:numId w:val="10"/>
-        </w:numPr>
-        <w:rPr>
-          <w:rFonts w:ascii="Adobe Caslon Pro" w:hAnsi="Adobe Caslon Pro"/>
-          <w:sz w:val="22"/>
-        </w:rPr>
-      </w:pPr>
-      <w:r>
-        <w:rPr>
-          <w:rFonts w:ascii="Adobe Caslon Pro" w:hAnsi="Adobe Caslon Pro"/>
-          <w:sz w:val="22"/>
-        </w:rPr>
-        <w:t xml:space="preserve">Possibilità di </w:t>
-      </w:r>
-      <w:proofErr w:type="gramStart"/>
-      <w:r>
-        <w:rPr>
-          <w:rFonts w:ascii="Adobe Caslon Pro" w:hAnsi="Adobe Caslon Pro"/>
-          <w:sz w:val="22"/>
-        </w:rPr>
-        <w:t>effettuare</w:t>
-      </w:r>
-      <w:proofErr w:type="gramEnd"/>
-      <w:r>
-        <w:rPr>
-          <w:rFonts w:ascii="Adobe Caslon Pro" w:hAnsi="Adobe Caslon Pro"/>
-          <w:sz w:val="22"/>
-        </w:rPr>
-        <w:t xml:space="preserve"> una propagazione mediante interpolazione tra frame consecutivi.</w:t>
-      </w:r>
-      <w:r>
-        <w:rPr>
-          <w:rFonts w:ascii="Adobe Caslon Pro" w:hAnsi="Adobe Caslon Pro"/>
-          <w:sz w:val="22"/>
-        </w:rPr>
-        <w:t xml:space="preserve"> </w:t>
-      </w:r>
-    </w:p>
-    <w:p>
-      <w:pPr>
-        <w:pStyle w:val="Paragrafoelenco"/>
-        <w:numPr>
-          <w:ilvl w:val="0"/>
-          <w:numId w:val="10"/>
-        </w:numPr>
-        <w:rPr>
-          <w:rFonts w:ascii="Adobe Caslon Pro" w:hAnsi="Adobe Caslon Pro"/>
-          <w:sz w:val="22"/>
-        </w:rPr>
-      </w:pPr>
-      <w:r>
-        <w:rPr>
-          <w:rFonts w:ascii="Adobe Caslon Pro" w:hAnsi="Adobe Caslon Pro"/>
-          <w:sz w:val="22"/>
-        </w:rPr>
-        <w:t>Zoom In/Zoom Out nell’immagine per definire particolari.</w:t>
-      </w:r>
-    </w:p>
-    <w:p>
-      <w:pPr>
-        <w:rPr>
-          <w:rFonts w:ascii="Adobe Caslon Pro" w:hAnsi="Adobe Caslon Pro"/>
-          <w:sz w:val="22"/>
-        </w:rPr>
-      </w:pPr>
-    </w:p>
-    <w:p>
-      <w:pPr>
-        <w:rPr>
-          <w:rFonts w:ascii="Adobe Caslon Pro" w:hAnsi="Adobe Caslon Pro"/>
-          <w:sz w:val="22"/>
-        </w:rPr>
-      </w:pPr>
-    </w:p>
-    <w:p>
-      <w:pPr>
-        <w:rPr>
-          <w:rFonts w:ascii="Adobe Caslon Pro" w:hAnsi="Adobe Caslon Pro"/>
-        </w:rPr>
-      </w:pPr>
-    </w:p>
-    <w:p>
-      <w:pPr>
+      <w:r>
         <w:rPr>
           <w:rFonts w:ascii="Adobe Caslon Pro" w:hAnsi="Adobe Caslon Pro"/>
           <w:b/>
           <w:sz w:val="28"/>
         </w:rPr>
-      </w:pPr>
-      <w:proofErr w:type="spellStart"/>
-      <w:r>
+        <w:t>Vatic</w:t>
+      </w:r>
+    </w:p>
+    <w:p>
+      <w:pPr>
         <w:rPr>
           <w:rFonts w:ascii="Adobe Caslon Pro" w:hAnsi="Adobe Caslon Pro"/>
           <w:b/>
           <w:sz w:val="28"/>
         </w:rPr>
-        <w:t>Vatic</w:t>
-      </w:r>
-      <w:proofErr w:type="spellEnd"/>
+      </w:pPr>
+    </w:p>
+    <w:p>
+      <w:pPr>
+        <w:pStyle w:val="Paragrafoelenco"/>
+        <w:numPr>
+          <w:ilvl w:val="0"/>
+          <w:numId w:val="10"/>
+        </w:numPr>
+        <w:rPr>
+          <w:rFonts w:ascii="Adobe Caslon Pro" w:hAnsi="Adobe Caslon Pro"/>
+          <w:sz w:val="22"/>
+        </w:rPr>
+      </w:pPr>
+      <w:r>
+        <w:rPr>
+          <w:rFonts w:ascii="Adobe Caslon Pro" w:hAnsi="Adobe Caslon Pro"/>
+          <w:sz w:val="22"/>
+        </w:rPr>
+        <w:t>Annotazione mediante bounding box nell’immagine.</w:t>
+      </w:r>
+    </w:p>
+    <w:p>
+      <w:pPr>
+        <w:pStyle w:val="Paragrafoelenco"/>
+        <w:numPr>
+          <w:ilvl w:val="0"/>
+          <w:numId w:val="10"/>
+        </w:numPr>
+        <w:rPr>
+          <w:rFonts w:ascii="Adobe Caslon Pro" w:hAnsi="Adobe Caslon Pro"/>
+          <w:sz w:val="22"/>
+        </w:rPr>
+      </w:pPr>
+      <w:r>
+        <w:rPr>
+          <w:rFonts w:ascii="Adobe Caslon Pro" w:hAnsi="Adobe Caslon Pro"/>
+          <w:sz w:val="22"/>
+        </w:rPr>
+        <w:t>Interfaccia pensata per annotazione di video.</w:t>
+      </w:r>
+    </w:p>
+    <w:p>
+      <w:pPr>
+        <w:pStyle w:val="Paragrafoelenco"/>
+        <w:numPr>
+          <w:ilvl w:val="0"/>
+          <w:numId w:val="10"/>
+        </w:numPr>
+        <w:rPr>
+          <w:rFonts w:ascii="Adobe Caslon Pro" w:hAnsi="Adobe Caslon Pro"/>
+          <w:sz w:val="22"/>
+        </w:rPr>
+      </w:pPr>
+      <w:r>
+        <w:rPr>
+          <w:rFonts w:ascii="Adobe Caslon Pro" w:hAnsi="Adobe Caslon Pro"/>
+          <w:sz w:val="22"/>
+        </w:rPr>
+        <w:t>Utilizzo offline con esportazione delle annotazioni effettuate.</w:t>
+      </w:r>
+    </w:p>
+    <w:p>
+      <w:pPr>
+        <w:pStyle w:val="Paragrafoelenco"/>
+        <w:numPr>
+          <w:ilvl w:val="0"/>
+          <w:numId w:val="10"/>
+        </w:numPr>
+        <w:rPr>
+          <w:rFonts w:ascii="Adobe Caslon Pro" w:hAnsi="Adobe Caslon Pro"/>
+          <w:sz w:val="22"/>
+        </w:rPr>
+      </w:pPr>
+      <w:r>
+        <w:rPr>
+          <w:rFonts w:ascii="Adobe Caslon Pro" w:hAnsi="Adobe Caslon Pro"/>
+          <w:sz w:val="22"/>
+        </w:rPr>
+        <w:t>Per la definizione di bounding box viene proposto un sistema intuitivo basato sul click and drag.</w:t>
+      </w:r>
+    </w:p>
+    <w:p>
+      <w:pPr>
+        <w:pStyle w:val="Paragrafoelenco"/>
+        <w:numPr>
+          <w:ilvl w:val="0"/>
+          <w:numId w:val="10"/>
+        </w:numPr>
+        <w:rPr>
+          <w:rFonts w:ascii="Adobe Caslon Pro" w:hAnsi="Adobe Caslon Pro"/>
+          <w:sz w:val="22"/>
+        </w:rPr>
+      </w:pPr>
+      <w:r>
+        <w:rPr>
+          <w:rFonts w:ascii="Adobe Caslon Pro" w:hAnsi="Adobe Caslon Pro"/>
+          <w:sz w:val="22"/>
+        </w:rPr>
+        <w:t xml:space="preserve">Integrazione con OpenCV per Object tracking nel video. </w:t>
+      </w:r>
+    </w:p>
+    <w:p>
+      <w:pPr>
+        <w:pStyle w:val="Paragrafoelenco"/>
+        <w:numPr>
+          <w:ilvl w:val="0"/>
+          <w:numId w:val="10"/>
+        </w:numPr>
+        <w:rPr>
+          <w:rFonts w:ascii="Adobe Caslon Pro" w:hAnsi="Adobe Caslon Pro"/>
+          <w:sz w:val="22"/>
+        </w:rPr>
+      </w:pPr>
+      <w:r>
+        <w:rPr>
+          <w:rFonts w:ascii="Adobe Caslon Pro" w:hAnsi="Adobe Caslon Pro"/>
+          <w:sz w:val="22"/>
+        </w:rPr>
+        <w:t>Possibilità di aggiungere annotazioni sui testi.</w:t>
+      </w:r>
+    </w:p>
+    <w:p>
+      <w:pPr>
+        <w:pStyle w:val="Paragrafoelenco"/>
+        <w:numPr>
+          <w:ilvl w:val="0"/>
+          <w:numId w:val="10"/>
+        </w:numPr>
+        <w:rPr>
+          <w:rFonts w:ascii="Adobe Caslon Pro" w:hAnsi="Adobe Caslon Pro"/>
+          <w:sz w:val="22"/>
+        </w:rPr>
+      </w:pPr>
+      <w:r>
+        <w:rPr>
+          <w:rFonts w:ascii="Adobe Caslon Pro" w:hAnsi="Adobe Caslon Pro"/>
+          <w:sz w:val="22"/>
+        </w:rPr>
+        <w:t>Possibilità di annotazione di oggetti di tipo differente.</w:t>
+      </w:r>
+    </w:p>
+    <w:p>
+      <w:pPr>
+        <w:pStyle w:val="Paragrafoelenco"/>
+        <w:numPr>
+          <w:ilvl w:val="0"/>
+          <w:numId w:val="10"/>
+        </w:numPr>
+        <w:rPr>
+          <w:rFonts w:ascii="Adobe Caslon Pro" w:hAnsi="Adobe Caslon Pro"/>
+          <w:sz w:val="22"/>
+        </w:rPr>
+      </w:pPr>
+      <w:r>
+        <w:rPr>
+          <w:rFonts w:ascii="Adobe Caslon Pro" w:hAnsi="Adobe Caslon Pro"/>
+          <w:sz w:val="22"/>
+        </w:rPr>
+        <w:t>Tracking di oggetti mediante rimozione del background</w:t>
+      </w:r>
+    </w:p>
+    <w:p>
+      <w:pPr>
+        <w:pStyle w:val="Paragrafoelenco"/>
+        <w:rPr>
+          <w:rFonts w:ascii="Adobe Caslon Pro" w:hAnsi="Adobe Caslon Pro"/>
+          <w:sz w:val="22"/>
+        </w:rPr>
+      </w:pPr>
+    </w:p>
+    <w:p>
+      <w:pPr>
+        <w:rPr>
+          <w:rFonts w:ascii="Adobe Caslon Pro" w:hAnsi="Adobe Caslon Pro"/>
+          <w:sz w:val="22"/>
+        </w:rPr>
+      </w:pPr>
     </w:p>
     <w:p>
       <w:pPr>
@@ -1907,313 +1280,22 @@
           <w:sz w:val="28"/>
         </w:rPr>
       </w:pPr>
-    </w:p>
-    <w:p>
-      <w:pPr>
-        <w:pStyle w:val="Paragrafoelenco"/>
-        <w:numPr>
-          <w:ilvl w:val="0"/>
-          <w:numId w:val="10"/>
-        </w:numPr>
-        <w:rPr>
-          <w:rFonts w:ascii="Adobe Caslon Pro" w:hAnsi="Adobe Caslon Pro"/>
-          <w:sz w:val="22"/>
-        </w:rPr>
-      </w:pPr>
-      <w:r>
-        <w:rPr>
-          <w:rFonts w:ascii="Adobe Caslon Pro" w:hAnsi="Adobe Caslon Pro"/>
-          <w:sz w:val="22"/>
-        </w:rPr>
-        <w:t xml:space="preserve">Annotazione mediante </w:t>
-      </w:r>
-      <w:proofErr w:type="spellStart"/>
-      <w:r>
-        <w:rPr>
-          <w:rFonts w:ascii="Adobe Caslon Pro" w:hAnsi="Adobe Caslon Pro"/>
-          <w:sz w:val="22"/>
-        </w:rPr>
-        <w:t>bounding</w:t>
-      </w:r>
-      <w:proofErr w:type="spellEnd"/>
-      <w:r>
-        <w:rPr>
-          <w:rFonts w:ascii="Adobe Caslon Pro" w:hAnsi="Adobe Caslon Pro"/>
-          <w:sz w:val="22"/>
-        </w:rPr>
-        <w:t xml:space="preserve"> box nell’immagine.</w:t>
-      </w:r>
-    </w:p>
-    <w:p>
-      <w:pPr>
-        <w:pStyle w:val="Paragrafoelenco"/>
-        <w:numPr>
-          <w:ilvl w:val="0"/>
-          <w:numId w:val="10"/>
-        </w:numPr>
-        <w:rPr>
-          <w:rFonts w:ascii="Adobe Caslon Pro" w:hAnsi="Adobe Caslon Pro"/>
-          <w:sz w:val="22"/>
-        </w:rPr>
-      </w:pPr>
-      <w:r>
-        <w:rPr>
-          <w:rFonts w:ascii="Adobe Caslon Pro" w:hAnsi="Adobe Caslon Pro"/>
-          <w:sz w:val="22"/>
-        </w:rPr>
-        <w:t>Interfaccia pensata per annotazione di video.</w:t>
-      </w:r>
-    </w:p>
-    <w:p>
-      <w:pPr>
-        <w:pStyle w:val="Paragrafoelenco"/>
-        <w:numPr>
-          <w:ilvl w:val="0"/>
-          <w:numId w:val="10"/>
-        </w:numPr>
-        <w:rPr>
-          <w:rFonts w:ascii="Adobe Caslon Pro" w:hAnsi="Adobe Caslon Pro"/>
-          <w:sz w:val="22"/>
-        </w:rPr>
-      </w:pPr>
-      <w:r>
-        <w:rPr>
-          <w:rFonts w:ascii="Adobe Caslon Pro" w:hAnsi="Adobe Caslon Pro"/>
-          <w:sz w:val="22"/>
-        </w:rPr>
-        <w:t>Utilizzo offline con esportazione delle annotazioni effettuate.</w:t>
-      </w:r>
-    </w:p>
-    <w:p>
-      <w:pPr>
-        <w:pStyle w:val="Paragrafoelenco"/>
-        <w:numPr>
-          <w:ilvl w:val="0"/>
-          <w:numId w:val="10"/>
-        </w:numPr>
-        <w:rPr>
-          <w:rFonts w:ascii="Adobe Caslon Pro" w:hAnsi="Adobe Caslon Pro"/>
-          <w:sz w:val="22"/>
-        </w:rPr>
-      </w:pPr>
-      <w:r>
-        <w:rPr>
-          <w:rFonts w:ascii="Adobe Caslon Pro" w:hAnsi="Adobe Caslon Pro"/>
-          <w:sz w:val="22"/>
-        </w:rPr>
-        <w:t xml:space="preserve">Per la definizione di </w:t>
-      </w:r>
-      <w:proofErr w:type="spellStart"/>
-      <w:r>
-        <w:rPr>
-          <w:rFonts w:ascii="Adobe Caslon Pro" w:hAnsi="Adobe Caslon Pro"/>
-          <w:sz w:val="22"/>
-        </w:rPr>
-        <w:t>bounding</w:t>
-      </w:r>
-      <w:proofErr w:type="spellEnd"/>
-      <w:r>
-        <w:rPr>
-          <w:rFonts w:ascii="Adobe Caslon Pro" w:hAnsi="Adobe Caslon Pro"/>
-          <w:sz w:val="22"/>
-        </w:rPr>
-        <w:t xml:space="preserve"> box </w:t>
-      </w:r>
-      <w:proofErr w:type="gramStart"/>
-      <w:r>
-        <w:rPr>
-          <w:rFonts w:ascii="Adobe Caslon Pro" w:hAnsi="Adobe Caslon Pro"/>
-          <w:sz w:val="22"/>
-        </w:rPr>
-        <w:t>viene</w:t>
-      </w:r>
-      <w:proofErr w:type="gramEnd"/>
-      <w:r>
-        <w:rPr>
-          <w:rFonts w:ascii="Adobe Caslon Pro" w:hAnsi="Adobe Caslon Pro"/>
-          <w:sz w:val="22"/>
-        </w:rPr>
-        <w:t xml:space="preserve"> proposto un sistema intuitivo basato sul click and drag.</w:t>
-      </w:r>
-    </w:p>
-    <w:p>
-      <w:pPr>
-        <w:pStyle w:val="Paragrafoelenco"/>
-        <w:numPr>
-          <w:ilvl w:val="0"/>
-          <w:numId w:val="10"/>
-        </w:numPr>
-        <w:rPr>
-          <w:rFonts w:ascii="Adobe Caslon Pro" w:hAnsi="Adobe Caslon Pro"/>
-          <w:sz w:val="22"/>
-        </w:rPr>
-      </w:pPr>
-      <w:r>
-        <w:rPr>
-          <w:rFonts w:ascii="Adobe Caslon Pro" w:hAnsi="Adobe Caslon Pro"/>
-          <w:sz w:val="22"/>
-        </w:rPr>
-        <w:t xml:space="preserve">Integrazione con </w:t>
-      </w:r>
-      <w:proofErr w:type="spellStart"/>
-      <w:r>
-        <w:rPr>
-          <w:rFonts w:ascii="Adobe Caslon Pro" w:hAnsi="Adobe Caslon Pro"/>
-          <w:sz w:val="22"/>
-        </w:rPr>
-        <w:t>OpenCV</w:t>
-      </w:r>
-      <w:proofErr w:type="spellEnd"/>
-      <w:r>
-        <w:rPr>
-          <w:rFonts w:ascii="Adobe Caslon Pro" w:hAnsi="Adobe Caslon Pro"/>
-          <w:sz w:val="22"/>
-        </w:rPr>
-        <w:t xml:space="preserve"> per Object </w:t>
-      </w:r>
-      <w:proofErr w:type="spellStart"/>
-      <w:r>
-        <w:rPr>
-          <w:rFonts w:ascii="Adobe Caslon Pro" w:hAnsi="Adobe Caslon Pro"/>
-          <w:sz w:val="22"/>
-        </w:rPr>
-        <w:t>tracking</w:t>
-      </w:r>
-      <w:proofErr w:type="spellEnd"/>
-      <w:r>
-        <w:rPr>
-          <w:rFonts w:ascii="Adobe Caslon Pro" w:hAnsi="Adobe Caslon Pro"/>
-          <w:sz w:val="22"/>
-        </w:rPr>
-        <w:t xml:space="preserve"> nel video. </w:t>
-      </w:r>
-    </w:p>
-    <w:p>
-      <w:pPr>
-        <w:pStyle w:val="Paragrafoelenco"/>
-        <w:numPr>
-          <w:ilvl w:val="0"/>
-          <w:numId w:val="10"/>
-        </w:numPr>
-        <w:rPr>
-          <w:rFonts w:ascii="Adobe Caslon Pro" w:hAnsi="Adobe Caslon Pro"/>
-          <w:sz w:val="22"/>
-        </w:rPr>
-      </w:pPr>
-      <w:r>
-        <w:rPr>
-          <w:rFonts w:ascii="Adobe Caslon Pro" w:hAnsi="Adobe Caslon Pro"/>
-          <w:sz w:val="22"/>
-        </w:rPr>
-        <w:t>Possibilità di aggiungere annotazioni sui testi.</w:t>
-      </w:r>
-    </w:p>
-    <w:p>
-      <w:pPr>
-        <w:pStyle w:val="Paragrafoelenco"/>
-        <w:numPr>
-          <w:ilvl w:val="0"/>
-          <w:numId w:val="10"/>
-        </w:numPr>
-        <w:rPr>
-          <w:rFonts w:ascii="Adobe Caslon Pro" w:hAnsi="Adobe Caslon Pro"/>
-          <w:sz w:val="22"/>
-        </w:rPr>
-      </w:pPr>
-      <w:r>
-        <w:rPr>
-          <w:rFonts w:ascii="Adobe Caslon Pro" w:hAnsi="Adobe Caslon Pro"/>
-          <w:sz w:val="22"/>
-        </w:rPr>
-        <w:t xml:space="preserve">Possibilità di annotazione di oggetti </w:t>
-      </w:r>
-      <w:proofErr w:type="gramStart"/>
-      <w:r>
-        <w:rPr>
-          <w:rFonts w:ascii="Adobe Caslon Pro" w:hAnsi="Adobe Caslon Pro"/>
-          <w:sz w:val="22"/>
-        </w:rPr>
-        <w:t>di</w:t>
-      </w:r>
-      <w:proofErr w:type="gramEnd"/>
-      <w:r>
-        <w:rPr>
-          <w:rFonts w:ascii="Adobe Caslon Pro" w:hAnsi="Adobe Caslon Pro"/>
-          <w:sz w:val="22"/>
-        </w:rPr>
-        <w:t xml:space="preserve"> tipo differente.</w:t>
-      </w:r>
-    </w:p>
-    <w:p>
-      <w:pPr>
-        <w:pStyle w:val="Paragrafoelenco"/>
-        <w:numPr>
-          <w:ilvl w:val="0"/>
-          <w:numId w:val="10"/>
-        </w:numPr>
-        <w:rPr>
-          <w:rFonts w:ascii="Adobe Caslon Pro" w:hAnsi="Adobe Caslon Pro"/>
-          <w:sz w:val="22"/>
-        </w:rPr>
-      </w:pPr>
-      <w:proofErr w:type="spellStart"/>
-      <w:r>
-        <w:rPr>
-          <w:rFonts w:ascii="Adobe Caslon Pro" w:hAnsi="Adobe Caslon Pro"/>
-          <w:sz w:val="22"/>
-        </w:rPr>
-        <w:t>Tracking</w:t>
-      </w:r>
-      <w:proofErr w:type="spellEnd"/>
-      <w:r>
-        <w:rPr>
-          <w:rFonts w:ascii="Adobe Caslon Pro" w:hAnsi="Adobe Caslon Pro"/>
-          <w:sz w:val="22"/>
-        </w:rPr>
-        <w:t xml:space="preserve"> di oggetti mediante rimozione del background</w:t>
-      </w:r>
-    </w:p>
-    <w:p>
-      <w:pPr>
-        <w:pStyle w:val="Paragrafoelenco"/>
-        <w:rPr>
-          <w:rFonts w:ascii="Adobe Caslon Pro" w:hAnsi="Adobe Caslon Pro"/>
-          <w:sz w:val="22"/>
-        </w:rPr>
-      </w:pPr>
-    </w:p>
-    <w:p>
-      <w:pPr>
-        <w:rPr>
-          <w:rFonts w:ascii="Adobe Caslon Pro" w:hAnsi="Adobe Caslon Pro"/>
-          <w:sz w:val="22"/>
-        </w:rPr>
-      </w:pPr>
-    </w:p>
-    <w:p>
-      <w:pPr>
+      <w:r>
         <w:rPr>
           <w:rFonts w:ascii="Adobe Caslon Pro" w:hAnsi="Adobe Caslon Pro"/>
           <w:b/>
           <w:sz w:val="28"/>
         </w:rPr>
-      </w:pPr>
-      <w:r>
+        <w:t>WATSS</w:t>
+      </w:r>
+    </w:p>
+    <w:p>
+      <w:pPr>
         <w:rPr>
           <w:rFonts w:ascii="Adobe Caslon Pro" w:hAnsi="Adobe Caslon Pro"/>
           <w:b/>
           <w:sz w:val="28"/>
         </w:rPr>
-        <w:t>WATSS</w:t>
-      </w:r>
-    </w:p>
-    <w:p>
-      <w:pPr>
-        <w:rPr>
-          <w:rFonts w:ascii="Adobe Caslon Pro" w:hAnsi="Adobe Caslon Pro"/>
-          <w:b/>
-          <w:sz w:val="28"/>
-        </w:rPr>
       </w:pPr>
     </w:p>
     <w:p>
@@ -2233,23 +1315,7 @@
           <w:rFonts w:ascii="Adobe Caslon Pro" w:hAnsi="Adobe Caslon Pro"/>
           <w:sz w:val="22"/>
         </w:rPr>
-        <w:t xml:space="preserve">Annotazione mediante </w:t>
-      </w:r>
-      <w:proofErr w:type="spellStart"/>
-      <w:r>
-        <w:rPr>
-          <w:rFonts w:ascii="Adobe Caslon Pro" w:hAnsi="Adobe Caslon Pro"/>
-          <w:sz w:val="22"/>
-        </w:rPr>
-        <w:t>bounding</w:t>
-      </w:r>
-      <w:proofErr w:type="spellEnd"/>
-      <w:r>
-        <w:rPr>
-          <w:rFonts w:ascii="Adobe Caslon Pro" w:hAnsi="Adobe Caslon Pro"/>
-          <w:sz w:val="22"/>
-        </w:rPr>
-        <w:t xml:space="preserve"> box per singola persona</w:t>
+        <w:t>Annotazione mediante bounding box per singola persona</w:t>
       </w:r>
     </w:p>
     <w:p>
@@ -2269,39 +1335,7 @@
           <w:rFonts w:ascii="Adobe Caslon Pro" w:hAnsi="Adobe Caslon Pro"/>
           <w:sz w:val="22"/>
         </w:rPr>
-        <w:t xml:space="preserve">Possibilità di definire la parte visibile della persona (all’interno delle </w:t>
-      </w:r>
-      <w:proofErr w:type="spellStart"/>
-      <w:r>
-        <w:rPr>
-          <w:rFonts w:ascii="Adobe Caslon Pro" w:hAnsi="Adobe Caslon Pro"/>
-          <w:sz w:val="22"/>
-        </w:rPr>
-        <w:t>bounding</w:t>
-      </w:r>
-      <w:proofErr w:type="spellEnd"/>
-      <w:r>
-        <w:rPr>
-          <w:rFonts w:ascii="Adobe Caslon Pro" w:hAnsi="Adobe Caslon Pro"/>
-          <w:sz w:val="22"/>
-        </w:rPr>
-        <w:t xml:space="preserve"> </w:t>
-      </w:r>
-      <w:proofErr w:type="gramStart"/>
-      <w:r>
-        <w:rPr>
-          <w:rFonts w:ascii="Adobe Caslon Pro" w:hAnsi="Adobe Caslon Pro"/>
-          <w:sz w:val="22"/>
-        </w:rPr>
-        <w:t>box definita</w:t>
-      </w:r>
-      <w:proofErr w:type="gramEnd"/>
-      <w:r>
-        <w:rPr>
-          <w:rFonts w:ascii="Adobe Caslon Pro" w:hAnsi="Adobe Caslon Pro"/>
-          <w:sz w:val="22"/>
-        </w:rPr>
-        <w:t>)</w:t>
+        <w:t>Possibilità di definire la parte visibile della persona (all’interno delle bounding box definita)</w:t>
       </w:r>
     </w:p>
     <w:p>
@@ -2321,23 +1355,7 @@
           <w:rFonts w:ascii="Adobe Caslon Pro" w:hAnsi="Adobe Caslon Pro"/>
           <w:sz w:val="22"/>
         </w:rPr>
-        <w:t xml:space="preserve">Ciascuna persona </w:t>
-      </w:r>
-      <w:proofErr w:type="gramStart"/>
-      <w:r>
-        <w:rPr>
-          <w:rFonts w:ascii="Adobe Caslon Pro" w:hAnsi="Adobe Caslon Pro"/>
-          <w:sz w:val="22"/>
-        </w:rPr>
-        <w:t>viene</w:t>
-      </w:r>
-      <w:proofErr w:type="gramEnd"/>
-      <w:r>
-        <w:rPr>
-          <w:rFonts w:ascii="Adobe Caslon Pro" w:hAnsi="Adobe Caslon Pro"/>
-          <w:sz w:val="22"/>
-        </w:rPr>
-        <w:t xml:space="preserve"> registrata nel sistema e ne viene definito un avatar per consentire un successivo reinserimento della stessa in altri frame</w:t>
+        <w:t>Ciascuna persona viene registrata nel sistema e ne viene definito un avatar per consentire un successivo reinserimento della stessa in altri frame</w:t>
       </w:r>
     </w:p>
     <w:p>
@@ -2357,23 +1375,7 @@
           <w:rFonts w:ascii="Adobe Caslon Pro" w:hAnsi="Adobe Caslon Pro"/>
           <w:sz w:val="22"/>
         </w:rPr>
-        <w:t xml:space="preserve">Possibilità di definizione di gruppi </w:t>
-      </w:r>
-      <w:proofErr w:type="gramStart"/>
-      <w:r>
-        <w:rPr>
-          <w:rFonts w:ascii="Adobe Caslon Pro" w:hAnsi="Adobe Caslon Pro"/>
-          <w:sz w:val="22"/>
-        </w:rPr>
-        <w:t>di</w:t>
-      </w:r>
-      <w:proofErr w:type="gramEnd"/>
-      <w:r>
-        <w:rPr>
-          <w:rFonts w:ascii="Adobe Caslon Pro" w:hAnsi="Adobe Caslon Pro"/>
-          <w:sz w:val="22"/>
-        </w:rPr>
-        <w:t xml:space="preserve"> persone</w:t>
+        <w:t>Possibilità di definizione di gruppi di persone</w:t>
       </w:r>
     </w:p>
     <w:p>
@@ -2393,17 +1395,8 @@
           <w:rFonts w:ascii="Adobe Caslon Pro" w:hAnsi="Adobe Caslon Pro"/>
           <w:sz w:val="22"/>
         </w:rPr>
-        <w:t xml:space="preserve">A ciascuna persona è poi possibile attribuire un POI (scelto da una lista di possibili) che corrisponde all’opera di fronte al quale si </w:t>
-      </w:r>
-      <w:proofErr w:type="gramStart"/>
-      <w:r>
-        <w:rPr>
-          <w:rFonts w:ascii="Adobe Caslon Pro" w:hAnsi="Adobe Caslon Pro"/>
-          <w:sz w:val="22"/>
-        </w:rPr>
-        <w:t>trova</w:t>
-      </w:r>
-      <w:proofErr w:type="gramEnd"/>
+        <w:t>A ciascuna persona è poi possibile attribuire un POI (scelto da una lista di possibili) che corrisponde all’opera di fronte al quale si trova</w:t>
+      </w:r>
     </w:p>
     <w:p>
       <w:pPr>
@@ -2482,55 +1475,7 @@
           <w:rFonts w:ascii="Adobe Caslon Pro" w:hAnsi="Adobe Caslon Pro"/>
           <w:sz w:val="22"/>
         </w:rPr>
-        <w:t xml:space="preserve">Predizione della persona nel frame successivo: selezionando una </w:t>
-      </w:r>
-      <w:proofErr w:type="gramStart"/>
-      <w:r>
-        <w:rPr>
-          <w:rFonts w:ascii="Adobe Caslon Pro" w:hAnsi="Adobe Caslon Pro"/>
-          <w:sz w:val="22"/>
-        </w:rPr>
-        <w:t>persona</w:t>
-      </w:r>
-      <w:proofErr w:type="gramEnd"/>
-      <w:r>
-        <w:rPr>
-          <w:rFonts w:ascii="Adobe Caslon Pro" w:hAnsi="Adobe Caslon Pro"/>
-          <w:sz w:val="22"/>
-        </w:rPr>
-        <w:t xml:space="preserve"> in un frame è possibile predirla nel frame successivo. Predizione </w:t>
-      </w:r>
-      <w:proofErr w:type="gramStart"/>
-      <w:r>
-        <w:rPr>
-          <w:rFonts w:ascii="Adobe Caslon Pro" w:hAnsi="Adobe Caslon Pro"/>
-          <w:sz w:val="22"/>
-        </w:rPr>
-        <w:t>statica,</w:t>
-      </w:r>
-      <w:proofErr w:type="gramEnd"/>
-      <w:r>
-        <w:rPr>
-          <w:rFonts w:ascii="Adobe Caslon Pro" w:hAnsi="Adobe Caslon Pro"/>
-          <w:sz w:val="22"/>
-        </w:rPr>
-        <w:t xml:space="preserve"> si riproduce la </w:t>
-      </w:r>
-      <w:proofErr w:type="spellStart"/>
-      <w:r>
-        <w:rPr>
-          <w:rFonts w:ascii="Adobe Caslon Pro" w:hAnsi="Adobe Caslon Pro"/>
-          <w:sz w:val="22"/>
-        </w:rPr>
-        <w:t>bounding</w:t>
-      </w:r>
-      <w:proofErr w:type="spellEnd"/>
-      <w:r>
-        <w:rPr>
-          <w:rFonts w:ascii="Adobe Caslon Pro" w:hAnsi="Adobe Caslon Pro"/>
-          <w:sz w:val="22"/>
-        </w:rPr>
-        <w:t xml:space="preserve"> box nella stessa posizione.</w:t>
+        <w:t>Predizione della persona nel frame successivo: selezionando una persona in un frame è possibile predirla nel frame successivo. Predizione statica, si riproduce la bounding box nella stessa posizione.</w:t>
       </w:r>
     </w:p>
     <w:p>
@@ -2624,19 +1569,11 @@
           <w:rFonts w:ascii="Adobe Caslon Pro" w:hAnsi="Adobe Caslon Pro"/>
         </w:rPr>
       </w:pPr>
-      <w:proofErr w:type="spellStart"/>
-      <w:r>
-        <w:rPr>
-          <w:rFonts w:ascii="Adobe Caslon Pro" w:hAnsi="Adobe Caslon Pro"/>
-        </w:rPr>
-        <w:t>Bounding</w:t>
-      </w:r>
-      <w:proofErr w:type="spellEnd"/>
-      <w:r>
-        <w:rPr>
-          <w:rFonts w:ascii="Adobe Caslon Pro" w:hAnsi="Adobe Caslon Pro"/>
-        </w:rPr>
-        <w:t xml:space="preserve"> boxes trascinabili e ridimensionabili</w:t>
+      <w:r>
+        <w:rPr>
+          <w:rFonts w:ascii="Adobe Caslon Pro" w:hAnsi="Adobe Caslon Pro"/>
+        </w:rPr>
+        <w:t>Bounding boxes trascinabili e ridimensionabili</w:t>
       </w:r>
       <w:r>
         <w:rPr>
@@ -2660,35 +1597,7 @@
         <w:rPr>
           <w:rFonts w:ascii="Adobe Caslon Pro" w:hAnsi="Adobe Caslon Pro"/>
         </w:rPr>
-        <w:t xml:space="preserve">Due </w:t>
-      </w:r>
-      <w:proofErr w:type="gramStart"/>
-      <w:r>
-        <w:rPr>
-          <w:rFonts w:ascii="Adobe Caslon Pro" w:hAnsi="Adobe Caslon Pro"/>
-        </w:rPr>
-        <w:t>modalità</w:t>
-      </w:r>
-      <w:proofErr w:type="gramEnd"/>
-      <w:r>
-        <w:rPr>
-          <w:rFonts w:ascii="Adobe Caslon Pro" w:hAnsi="Adobe Caslon Pro"/>
-        </w:rPr>
-        <w:t xml:space="preserve"> di creazione di nuove </w:t>
-      </w:r>
-      <w:proofErr w:type="spellStart"/>
-      <w:r>
-        <w:rPr>
-          <w:rFonts w:ascii="Adobe Caslon Pro" w:hAnsi="Adobe Caslon Pro"/>
-        </w:rPr>
-        <w:t>bounding</w:t>
-      </w:r>
-      <w:proofErr w:type="spellEnd"/>
-      <w:r>
-        <w:rPr>
-          <w:rFonts w:ascii="Adobe Caslon Pro" w:hAnsi="Adobe Caslon Pro"/>
-        </w:rPr>
-        <w:t xml:space="preserve"> boxes: con o senza la geometria.</w:t>
+        <w:t>Due modalità di creazione di nuove bounding boxes: con o senza la geometria.</w:t>
       </w:r>
     </w:p>
     <w:p>
@@ -2708,69 +1617,13 @@
         <w:rPr>
           <w:rFonts w:ascii="Adobe Caslon Pro" w:hAnsi="Adobe Caslon Pro"/>
         </w:rPr>
-        <w:t xml:space="preserve"> </w:t>
-      </w:r>
-      <w:proofErr w:type="spellStart"/>
-      <w:r>
-        <w:rPr>
-          <w:rFonts w:ascii="Adobe Caslon Pro" w:hAnsi="Adobe Caslon Pro"/>
-        </w:rPr>
-        <w:t>bounding</w:t>
-      </w:r>
-      <w:proofErr w:type="spellEnd"/>
-      <w:r>
-        <w:rPr>
-          <w:rFonts w:ascii="Adobe Caslon Pro" w:hAnsi="Adobe Caslon Pro"/>
-        </w:rPr>
-        <w:t xml:space="preserve"> box rimane attaccata al mouse fino al click, per consentire il </w:t>
-      </w:r>
-      <w:proofErr w:type="gramStart"/>
-      <w:r>
-        <w:rPr>
-          <w:rFonts w:ascii="Adobe Caslon Pro" w:hAnsi="Adobe Caslon Pro"/>
-        </w:rPr>
-        <w:t>posizionamento</w:t>
-      </w:r>
-      <w:proofErr w:type="gramEnd"/>
-      <w:r>
-        <w:rPr>
-          <w:rFonts w:ascii="Adobe Caslon Pro" w:hAnsi="Adobe Caslon Pro"/>
-        </w:rPr>
-        <w:t xml:space="preserve"> nel punto del frame desiderato.</w:t>
-      </w:r>
-      <w:r>
-        <w:rPr>
-          <w:rFonts w:ascii="Adobe Caslon Pro" w:hAnsi="Adobe Caslon Pro"/>
-        </w:rPr>
-        <w:t xml:space="preserve"> Senza si va a definire una nuova </w:t>
-      </w:r>
-      <w:proofErr w:type="spellStart"/>
-      <w:r>
-        <w:rPr>
-          <w:rFonts w:ascii="Adobe Caslon Pro" w:hAnsi="Adobe Caslon Pro"/>
-        </w:rPr>
-        <w:t>bounding</w:t>
-      </w:r>
-      <w:proofErr w:type="spellEnd"/>
-      <w:r>
-        <w:rPr>
-          <w:rFonts w:ascii="Adobe Caslon Pro" w:hAnsi="Adobe Caslon Pro"/>
-        </w:rPr>
-        <w:t xml:space="preserve"> box con la tecnica del click and </w:t>
-      </w:r>
-      <w:proofErr w:type="spellStart"/>
-      <w:r>
-        <w:rPr>
-          <w:rFonts w:ascii="Adobe Caslon Pro" w:hAnsi="Adobe Caslon Pro"/>
-        </w:rPr>
-        <w:t>hold</w:t>
-      </w:r>
-      <w:proofErr w:type="spellEnd"/>
-      <w:r>
-        <w:rPr>
-          <w:rFonts w:ascii="Adobe Caslon Pro" w:hAnsi="Adobe Caslon Pro"/>
-        </w:rPr>
-        <w:t>.</w:t>
+        <w:t xml:space="preserve"> bounding box rimane attaccata al mouse fino al click, per consentire il posizionamento nel punto del frame desiderato.</w:t>
+      </w:r>
+      <w:r>
+        <w:rPr>
+          <w:rFonts w:ascii="Adobe Caslon Pro" w:hAnsi="Adobe Caslon Pro"/>
+        </w:rPr>
+        <w:t xml:space="preserve"> Senza si va a definire una nuova bounding box con la tecnica del click and hold.</w:t>
       </w:r>
     </w:p>
     <w:p>
@@ -2788,16 +1641,8 @@
         <w:rPr>
           <w:rFonts w:ascii="Adobe Caslon Pro" w:hAnsi="Adobe Caslon Pro"/>
         </w:rPr>
-        <w:t xml:space="preserve">Pannelli persone e gruppi, rivisto CSS e ridefinito </w:t>
-      </w:r>
-      <w:proofErr w:type="gramStart"/>
-      <w:r>
-        <w:rPr>
-          <w:rFonts w:ascii="Adobe Caslon Pro" w:hAnsi="Adobe Caslon Pro"/>
-        </w:rPr>
-        <w:t>stile</w:t>
-      </w:r>
-      <w:proofErr w:type="gramEnd"/>
+        <w:t>Pannelli persone e gruppi, rivisto CSS e ridefinito stile</w:t>
+      </w:r>
     </w:p>
     <w:p>
       <w:pPr>
@@ -2814,44 +1659,8 @@
         <w:rPr>
           <w:rFonts w:ascii="Adobe Caslon Pro" w:hAnsi="Adobe Caslon Pro"/>
         </w:rPr>
-        <w:t xml:space="preserve">Creato </w:t>
-      </w:r>
-      <w:proofErr w:type="spellStart"/>
-      <w:r>
-        <w:rPr>
-          <w:rFonts w:ascii="Adobe Caslon Pro" w:hAnsi="Adobe Caslon Pro"/>
-        </w:rPr>
-        <w:t>plugin</w:t>
-      </w:r>
-      <w:proofErr w:type="spellEnd"/>
-      <w:r>
-        <w:rPr>
-          <w:rFonts w:ascii="Adobe Caslon Pro" w:hAnsi="Adobe Caslon Pro"/>
-        </w:rPr>
-        <w:t xml:space="preserve"> </w:t>
-      </w:r>
-      <w:proofErr w:type="spellStart"/>
-      <w:r>
-        <w:rPr>
-          <w:rFonts w:ascii="Adobe Caslon Pro" w:hAnsi="Adobe Caslon Pro"/>
-        </w:rPr>
-        <w:t>jQuery</w:t>
-      </w:r>
-      <w:proofErr w:type="spellEnd"/>
-      <w:r>
-        <w:rPr>
-          <w:rFonts w:ascii="Adobe Caslon Pro" w:hAnsi="Adobe Caslon Pro"/>
-        </w:rPr>
-        <w:t xml:space="preserve"> per la </w:t>
-      </w:r>
-      <w:proofErr w:type="spellStart"/>
-      <w:r>
-        <w:rPr>
-          <w:rFonts w:ascii="Adobe Caslon Pro" w:hAnsi="Adobe Caslon Pro"/>
-        </w:rPr>
-        <w:t>timeline</w:t>
-      </w:r>
-      <w:proofErr w:type="spellEnd"/>
+        <w:t>Creato plugin jQuery per la timeline</w:t>
+      </w:r>
     </w:p>
     <w:p>
       <w:pPr>
@@ -2868,30 +1677,8 @@
         <w:rPr>
           <w:rFonts w:ascii="Adobe Caslon Pro" w:hAnsi="Adobe Caslon Pro"/>
         </w:rPr>
-        <w:t xml:space="preserve">Visualizzazione </w:t>
-      </w:r>
-      <w:proofErr w:type="spellStart"/>
-      <w:r>
-        <w:rPr>
-          <w:rFonts w:ascii="Adobe Caslon Pro" w:hAnsi="Adobe Caslon Pro"/>
-        </w:rPr>
-        <w:t>frames</w:t>
-      </w:r>
-      <w:proofErr w:type="spellEnd"/>
-      <w:r>
-        <w:rPr>
-          <w:rFonts w:ascii="Adobe Caslon Pro" w:hAnsi="Adobe Caslon Pro"/>
-        </w:rPr>
-        <w:t xml:space="preserve"> nella </w:t>
-      </w:r>
-      <w:proofErr w:type="spellStart"/>
-      <w:r>
-        <w:rPr>
-          <w:rFonts w:ascii="Adobe Caslon Pro" w:hAnsi="Adobe Caslon Pro"/>
-        </w:rPr>
-        <w:t>timeline</w:t>
-      </w:r>
-      <w:proofErr w:type="spellEnd"/>
+        <w:t>Visualizzazione frames nella timeline</w:t>
+      </w:r>
     </w:p>
     <w:p>
       <w:pPr>
@@ -2908,21 +1695,7 @@
         <w:rPr>
           <w:rFonts w:ascii="Adobe Caslon Pro" w:hAnsi="Adobe Caslon Pro"/>
         </w:rPr>
-        <w:t xml:space="preserve">Per ciascuna frame </w:t>
-      </w:r>
-      <w:proofErr w:type="gramStart"/>
-      <w:r>
-        <w:rPr>
-          <w:rFonts w:ascii="Adobe Caslon Pro" w:hAnsi="Adobe Caslon Pro"/>
-        </w:rPr>
-        <w:t>viene</w:t>
-      </w:r>
-      <w:proofErr w:type="gramEnd"/>
-      <w:r>
-        <w:rPr>
-          <w:rFonts w:ascii="Adobe Caslon Pro" w:hAnsi="Adobe Caslon Pro"/>
-        </w:rPr>
-        <w:t xml:space="preserve"> visualizzato un elen</w:t>
+        <w:t>Per ciascuna frame viene visualizzato un elen</w:t>
       </w:r>
       <w:r>
         <w:rPr>
@@ -2952,49 +1725,7 @@
         <w:rPr>
           <w:rFonts w:ascii="Adobe Caslon Pro" w:hAnsi="Adobe Caslon Pro"/>
         </w:rPr>
-        <w:t xml:space="preserve">Selezionando una persona </w:t>
-      </w:r>
-      <w:proofErr w:type="gramStart"/>
-      <w:r>
-        <w:rPr>
-          <w:rFonts w:ascii="Adobe Caslon Pro" w:hAnsi="Adobe Caslon Pro"/>
-        </w:rPr>
-        <w:t>vengono</w:t>
-      </w:r>
-      <w:proofErr w:type="gramEnd"/>
-      <w:r>
-        <w:rPr>
-          <w:rFonts w:ascii="Adobe Caslon Pro" w:hAnsi="Adobe Caslon Pro"/>
-        </w:rPr>
-        <w:t xml:space="preserve"> evidenziate nella </w:t>
-      </w:r>
-      <w:proofErr w:type="spellStart"/>
-      <w:r>
-        <w:rPr>
-          <w:rFonts w:ascii="Adobe Caslon Pro" w:hAnsi="Adobe Caslon Pro"/>
-        </w:rPr>
-        <w:t>timeline</w:t>
-      </w:r>
-      <w:proofErr w:type="spellEnd"/>
-      <w:r>
-        <w:rPr>
-          <w:rFonts w:ascii="Adobe Caslon Pro" w:hAnsi="Adobe Caslon Pro"/>
-        </w:rPr>
-        <w:t xml:space="preserve"> le </w:t>
-      </w:r>
-      <w:proofErr w:type="spellStart"/>
-      <w:r>
-        <w:rPr>
-          <w:rFonts w:ascii="Adobe Caslon Pro" w:hAnsi="Adobe Caslon Pro"/>
-        </w:rPr>
-        <w:t>frames</w:t>
-      </w:r>
-      <w:proofErr w:type="spellEnd"/>
-      <w:r>
-        <w:rPr>
-          <w:rFonts w:ascii="Adobe Caslon Pro" w:hAnsi="Adobe Caslon Pro"/>
-        </w:rPr>
-        <w:t xml:space="preserve"> in cui quella persona è presente</w:t>
+        <w:t>Selezionando una persona vengono evidenziate nella timeline le frames in cui quella persona è presente</w:t>
       </w:r>
     </w:p>
     <w:p>
@@ -3012,86 +1743,8 @@
         <w:rPr>
           <w:rFonts w:ascii="Adobe Caslon Pro" w:hAnsi="Adobe Caslon Pro"/>
         </w:rPr>
-        <w:t xml:space="preserve">La </w:t>
-      </w:r>
-      <w:proofErr w:type="spellStart"/>
-      <w:r>
-        <w:rPr>
-          <w:rFonts w:ascii="Adobe Caslon Pro" w:hAnsi="Adobe Caslon Pro"/>
-        </w:rPr>
-        <w:t>timeline</w:t>
-      </w:r>
-      <w:proofErr w:type="spellEnd"/>
-      <w:r>
-        <w:rPr>
-          <w:rFonts w:ascii="Adobe Caslon Pro" w:hAnsi="Adobe Caslon Pro"/>
-        </w:rPr>
-        <w:t xml:space="preserve"> è integrata con gli eventi del sistema: selezionando una persona nella lista in alto questa </w:t>
-      </w:r>
-      <w:proofErr w:type="gramStart"/>
-      <w:r>
-        <w:rPr>
-          <w:rFonts w:ascii="Adobe Caslon Pro" w:hAnsi="Adobe Caslon Pro"/>
-        </w:rPr>
-        <w:t>viene</w:t>
-      </w:r>
-      <w:proofErr w:type="gramEnd"/>
-      <w:r>
-        <w:rPr>
-          <w:rFonts w:ascii="Adobe Caslon Pro" w:hAnsi="Adobe Caslon Pro"/>
-        </w:rPr>
-        <w:t xml:space="preserve"> selezionata anche nella </w:t>
-      </w:r>
-      <w:proofErr w:type="spellStart"/>
-      <w:r>
-        <w:rPr>
-          <w:rFonts w:ascii="Adobe Caslon Pro" w:hAnsi="Adobe Caslon Pro"/>
-        </w:rPr>
-        <w:t>timeline</w:t>
-      </w:r>
-      <w:proofErr w:type="spellEnd"/>
-      <w:r>
-        <w:rPr>
-          <w:rFonts w:ascii="Adobe Caslon Pro" w:hAnsi="Adobe Caslon Pro"/>
-        </w:rPr>
-        <w:t xml:space="preserve">, selezionando una </w:t>
-      </w:r>
-      <w:proofErr w:type="spellStart"/>
-      <w:r>
-        <w:rPr>
-          <w:rFonts w:ascii="Adobe Caslon Pro" w:hAnsi="Adobe Caslon Pro"/>
-        </w:rPr>
-        <w:t>bounding</w:t>
-      </w:r>
-      <w:proofErr w:type="spellEnd"/>
-      <w:r>
-        <w:rPr>
-          <w:rFonts w:ascii="Adobe Caslon Pro" w:hAnsi="Adobe Caslon Pro"/>
-        </w:rPr>
-        <w:t xml:space="preserve"> box nel frame, nella </w:t>
-      </w:r>
-      <w:proofErr w:type="spellStart"/>
-      <w:r>
-        <w:rPr>
-          <w:rFonts w:ascii="Adobe Caslon Pro" w:hAnsi="Adobe Caslon Pro"/>
-        </w:rPr>
-        <w:t>timeline</w:t>
-      </w:r>
-      <w:proofErr w:type="spellEnd"/>
-      <w:r>
-        <w:rPr>
-          <w:rFonts w:ascii="Adobe Caslon Pro" w:hAnsi="Adobe Caslon Pro"/>
-        </w:rPr>
-        <w:t xml:space="preserve"> viene evidenziata la persona corrispondente, rimuovendo una persona dal frame questa viene rimossa anche dalla </w:t>
-      </w:r>
-      <w:proofErr w:type="spellStart"/>
-      <w:r>
-        <w:rPr>
-          <w:rFonts w:ascii="Adobe Caslon Pro" w:hAnsi="Adobe Caslon Pro"/>
-        </w:rPr>
-        <w:t>timeline</w:t>
-      </w:r>
-      <w:proofErr w:type="spellEnd"/>
+        <w:t>La timeline è integrata con gli eventi del sistema: selezionando una persona nella lista in alto questa viene selezionata anche nella timeline, selezionando una bounding box nel frame, nella timeline viene evidenziata la persona corrispondente, rimuovendo una persona dal frame questa viene rimossa anche dalla timeline</w:t>
+      </w:r>
       <w:r>
         <w:rPr>
           <w:rFonts w:ascii="Adobe Caslon Pro" w:hAnsi="Adobe Caslon Pro"/>
@@ -3114,35 +1767,7 @@
         <w:rPr>
           <w:rFonts w:ascii="Adobe Caslon Pro" w:hAnsi="Adobe Caslon Pro"/>
         </w:rPr>
-        <w:t xml:space="preserve">Nella </w:t>
-      </w:r>
-      <w:proofErr w:type="spellStart"/>
-      <w:r>
-        <w:rPr>
-          <w:rFonts w:ascii="Adobe Caslon Pro" w:hAnsi="Adobe Caslon Pro"/>
-        </w:rPr>
-        <w:t>timeline</w:t>
-      </w:r>
-      <w:proofErr w:type="spellEnd"/>
-      <w:r>
-        <w:rPr>
-          <w:rFonts w:ascii="Adobe Caslon Pro" w:hAnsi="Adobe Caslon Pro"/>
-        </w:rPr>
-        <w:t xml:space="preserve"> le </w:t>
-      </w:r>
-      <w:proofErr w:type="spellStart"/>
-      <w:r>
-        <w:rPr>
-          <w:rFonts w:ascii="Adobe Caslon Pro" w:hAnsi="Adobe Caslon Pro"/>
-        </w:rPr>
-        <w:t>frames</w:t>
-      </w:r>
-      <w:proofErr w:type="spellEnd"/>
-      <w:r>
-        <w:rPr>
-          <w:rFonts w:ascii="Adobe Caslon Pro" w:hAnsi="Adobe Caslon Pro"/>
-        </w:rPr>
-        <w:t xml:space="preserve"> che contengono annotazioni sono evidenziate di un colore diverso</w:t>
+        <w:t>Nella timeline le frames che contengono annotazioni sono evidenziate di un colore diverso</w:t>
       </w:r>
       <w:r>
         <w:rPr>
@@ -3184,21 +1809,7 @@
         <w:rPr>
           <w:rFonts w:ascii="Adobe Caslon Pro" w:hAnsi="Adobe Caslon Pro"/>
         </w:rPr>
-        <w:t xml:space="preserve">re, frame, portate </w:t>
-      </w:r>
-      <w:proofErr w:type="gramStart"/>
-      <w:r>
-        <w:rPr>
-          <w:rFonts w:ascii="Adobe Caslon Pro" w:hAnsi="Adobe Caslon Pro"/>
-        </w:rPr>
-        <w:t>ad</w:t>
-      </w:r>
-      <w:proofErr w:type="gramEnd"/>
-      <w:r>
-        <w:rPr>
-          <w:rFonts w:ascii="Adobe Caslon Pro" w:hAnsi="Adobe Caslon Pro"/>
-        </w:rPr>
-        <w:t xml:space="preserve"> essere numeriche anziché alfanumeriche.</w:t>
+        <w:t>re, frame, portate ad essere numeriche anziché alfanumeriche.</w:t>
       </w:r>
     </w:p>
     <w:p>
@@ -3222,35 +1833,7 @@
         <w:rPr>
           <w:rFonts w:ascii="Adobe Caslon Pro" w:hAnsi="Adobe Caslon Pro"/>
         </w:rPr>
-        <w:t xml:space="preserve">a calibrazione delle telecamere, aggiungere nuovi </w:t>
-      </w:r>
-      <w:proofErr w:type="spellStart"/>
-      <w:r>
-        <w:rPr>
-          <w:rFonts w:ascii="Adobe Caslon Pro" w:hAnsi="Adobe Caslon Pro"/>
-        </w:rPr>
-        <w:t>points</w:t>
-      </w:r>
-      <w:proofErr w:type="spellEnd"/>
-      <w:r>
-        <w:rPr>
-          <w:rFonts w:ascii="Adobe Caslon Pro" w:hAnsi="Adobe Caslon Pro"/>
-        </w:rPr>
-        <w:t xml:space="preserve"> of </w:t>
-      </w:r>
-      <w:proofErr w:type="spellStart"/>
-      <w:r>
-        <w:rPr>
-          <w:rFonts w:ascii="Adobe Caslon Pro" w:hAnsi="Adobe Caslon Pro"/>
-        </w:rPr>
-        <w:t>interest</w:t>
-      </w:r>
-      <w:proofErr w:type="spellEnd"/>
-      <w:r>
-        <w:rPr>
-          <w:rFonts w:ascii="Adobe Caslon Pro" w:hAnsi="Adobe Caslon Pro"/>
-        </w:rPr>
-        <w:t>.</w:t>
+        <w:t>a calibrazione delle telecamere, aggiungere nuovi points of interest.</w:t>
       </w:r>
     </w:p>
     <w:p>
@@ -3264,7 +1847,6 @@
           <w:rFonts w:ascii="Adobe Caslon Pro" w:hAnsi="Adobe Caslon Pro"/>
         </w:rPr>
       </w:pPr>
-      <w:proofErr w:type="gramStart"/>
       <w:r>
         <w:rPr>
           <w:rFonts w:ascii="Adobe Caslon Pro" w:hAnsi="Adobe Caslon Pro"/>
@@ -3275,64 +1857,7 @@
         <w:rPr>
           <w:rFonts w:ascii="Adobe Caslon Pro" w:hAnsi="Adobe Caslon Pro"/>
         </w:rPr>
-        <w:t xml:space="preserve"> la creazione delle </w:t>
-      </w:r>
-      <w:proofErr w:type="spellStart"/>
-      <w:r>
-        <w:rPr>
-          <w:rFonts w:ascii="Adobe Caslon Pro" w:hAnsi="Adobe Caslon Pro"/>
-        </w:rPr>
-        <w:t>query</w:t>
-      </w:r>
-      <w:proofErr w:type="spellEnd"/>
-      <w:r>
-        <w:rPr>
-          <w:rFonts w:ascii="Adobe Caslon Pro" w:hAnsi="Adobe Caslon Pro"/>
-        </w:rPr>
-        <w:t xml:space="preserve"> su </w:t>
-      </w:r>
-      <w:proofErr w:type="spellStart"/>
-      <w:r>
-        <w:rPr>
-          <w:rFonts w:ascii="Adobe Caslon Pro" w:hAnsi="Adobe Caslon Pro"/>
-        </w:rPr>
-        <w:t>db</w:t>
-      </w:r>
-      <w:proofErr w:type="spellEnd"/>
-      <w:proofErr w:type="gramEnd"/>
-      <w:r>
-        <w:rPr>
-          <w:rFonts w:ascii="Adobe Caslon Pro" w:hAnsi="Adobe Caslon Pro"/>
-        </w:rPr>
-        <w:t xml:space="preserve">. Questa classe consente di incapsulare la generazione di </w:t>
-      </w:r>
-      <w:proofErr w:type="spellStart"/>
-      <w:r>
-        <w:rPr>
-          <w:rFonts w:ascii="Adobe Caslon Pro" w:hAnsi="Adobe Caslon Pro"/>
-        </w:rPr>
-        <w:t>query</w:t>
-      </w:r>
-      <w:proofErr w:type="spellEnd"/>
-      <w:r>
-        <w:rPr>
-          <w:rFonts w:ascii="Adobe Caslon Pro" w:hAnsi="Adobe Caslon Pro"/>
-        </w:rPr>
-        <w:t xml:space="preserve"> per il </w:t>
-      </w:r>
-      <w:proofErr w:type="spellStart"/>
-      <w:r>
-        <w:rPr>
-          <w:rFonts w:ascii="Adobe Caslon Pro" w:hAnsi="Adobe Caslon Pro"/>
-        </w:rPr>
-        <w:t>db</w:t>
-      </w:r>
-      <w:proofErr w:type="spellEnd"/>
-      <w:r>
-        <w:rPr>
-          <w:rFonts w:ascii="Adobe Caslon Pro" w:hAnsi="Adobe Caslon Pro"/>
-        </w:rPr>
-        <w:t>. E’ configurabile per cambiare i nomi delle tabelle.</w:t>
+        <w:t xml:space="preserve"> la creazione delle query su db. Questa classe consente di incapsulare la generazione di query per il db. E’ configurabile per cambiare i nomi delle tabelle.</w:t>
       </w:r>
     </w:p>
     <w:p>
@@ -3350,16 +1875,8 @@
         <w:rPr>
           <w:rFonts w:ascii="Adobe Caslon Pro" w:hAnsi="Adobe Caslon Pro"/>
         </w:rPr>
-        <w:t>Creato un logo da utilizzare nelle varie schermate dell’</w:t>
-      </w:r>
-      <w:proofErr w:type="gramStart"/>
-      <w:r>
-        <w:rPr>
-          <w:rFonts w:ascii="Adobe Caslon Pro" w:hAnsi="Adobe Caslon Pro"/>
-        </w:rPr>
-        <w:t>applicazione</w:t>
-      </w:r>
-      <w:proofErr w:type="gramEnd"/>
+        <w:t>Creato un logo da utilizzare nelle varie schermate dell’applicazione</w:t>
+      </w:r>
     </w:p>
     <w:p>
       <w:pPr>
@@ -3382,35 +1899,226 @@
         <w:rPr>
           <w:rFonts w:ascii="Adobe Caslon Pro" w:hAnsi="Adobe Caslon Pro"/>
         </w:rPr>
-        <w:t xml:space="preserve">. La pagina di setup permette di installare facilmente l’applicativo e la base dati con </w:t>
-      </w:r>
-      <w:proofErr w:type="gramStart"/>
-      <w:r>
-        <w:rPr>
-          <w:rFonts w:ascii="Adobe Caslon Pro" w:hAnsi="Adobe Caslon Pro"/>
-        </w:rPr>
-        <w:t>uno</w:t>
-      </w:r>
-      <w:proofErr w:type="gramEnd"/>
+        <w:t>. La pagina di setup permette di installare facilmente l’applicativo e la base dati con uno wizard intuitivo.</w:t>
+      </w:r>
+    </w:p>
+    <w:p>
+      <w:pPr>
+        <w:pStyle w:val="Paragrafoelenco"/>
+        <w:numPr>
+          <w:ilvl w:val="0"/>
+          <w:numId w:val="6"/>
+        </w:numPr>
+        <w:rPr>
+          <w:rFonts w:ascii="Adobe Caslon Pro" w:hAnsi="Adobe Caslon Pro"/>
+        </w:rPr>
+      </w:pPr>
+      <w:r>
+        <w:rPr>
+          <w:rFonts w:ascii="Adobe Caslon Pro" w:hAnsi="Adobe Caslon Pro"/>
+        </w:rPr>
+        <w:t>Selezionando una frame dalla select viene aggiornata la timeline.</w:t>
+      </w:r>
+    </w:p>
+    <w:p>
+      <w:pPr>
+        <w:pStyle w:val="Paragrafoelenco"/>
+        <w:numPr>
+          <w:ilvl w:val="0"/>
+          <w:numId w:val="6"/>
+        </w:numPr>
+        <w:rPr>
+          <w:rFonts w:ascii="Adobe Caslon Pro" w:hAnsi="Adobe Caslon Pro"/>
+        </w:rPr>
+      </w:pPr>
+      <w:r>
+        <w:rPr>
+          <w:rFonts w:ascii="Adobe Caslon Pro" w:hAnsi="Adobe Caslon Pro"/>
+        </w:rPr>
+        <w:t xml:space="preserve">Cambiando colore ad una persona dalla tabella la timeline </w:t>
+      </w:r>
+      <w:r>
+        <w:rPr>
+          <w:rFonts w:ascii="Adobe Caslon Pro" w:hAnsi="Adobe Caslon Pro"/>
+        </w:rPr>
+        <w:t>questa viene</w:t>
+      </w:r>
+      <w:r>
+        <w:rPr>
+          <w:rFonts w:ascii="Adobe Caslon Pro" w:hAnsi="Adobe Caslon Pro"/>
+        </w:rPr>
+        <w:t xml:space="preserve"> aggiornata</w:t>
+      </w:r>
+      <w:r>
+        <w:rPr>
+          <w:rFonts w:ascii="Adobe Caslon Pro" w:hAnsi="Adobe Caslon Pro"/>
+        </w:rPr>
+        <w:t>. Il colore è ora persistente in tutti i frame (prima veniva aggiornato solo il colore di quel frame)</w:t>
+      </w:r>
+      <w:r>
+        <w:rPr>
+          <w:rFonts w:ascii="Adobe Caslon Pro" w:hAnsi="Adobe Caslon Pro"/>
+        </w:rPr>
+        <w:t xml:space="preserve">. Il colore della persona inserita è generato escludendo </w:t>
+      </w:r>
+      <w:r>
+        <w:rPr>
+          <w:rFonts w:ascii="Adobe Caslon Pro" w:hAnsi="Adobe Caslon Pro"/>
+        </w:rPr>
+        <w:t>i colori già assegnati.</w:t>
+      </w:r>
+    </w:p>
+    <w:p>
+      <w:pPr>
+        <w:pStyle w:val="Paragrafoelenco"/>
+        <w:numPr>
+          <w:ilvl w:val="0"/>
+          <w:numId w:val="6"/>
+        </w:numPr>
+        <w:rPr>
+          <w:rFonts w:ascii="Adobe Caslon Pro" w:hAnsi="Adobe Caslon Pro"/>
+        </w:rPr>
+      </w:pPr>
+      <w:r>
+        <w:rPr>
+          <w:rFonts w:ascii="Adobe Caslon Pro" w:hAnsi="Adobe Caslon Pro"/>
+        </w:rPr>
+        <w:t xml:space="preserve">Premendo ESC durante l’inserimento della BB di una nuova persona si </w:t>
+      </w:r>
+      <w:r>
+        <w:rPr>
+          <w:rFonts w:ascii="Adobe Caslon Pro" w:hAnsi="Adobe Caslon Pro"/>
+        </w:rPr>
+        <w:t>annulla</w:t>
+      </w:r>
+      <w:r>
+        <w:rPr>
+          <w:rFonts w:ascii="Adobe Caslon Pro" w:hAnsi="Adobe Caslon Pro"/>
+        </w:rPr>
+        <w:t xml:space="preserve"> il </w:t>
+      </w:r>
+      <w:r>
+        <w:rPr>
+          <w:rFonts w:ascii="Adobe Caslon Pro" w:hAnsi="Adobe Caslon Pro"/>
+        </w:rPr>
+        <w:t>processo.</w:t>
+      </w:r>
+    </w:p>
+    <w:p>
+      <w:pPr>
+        <w:pStyle w:val="Paragrafoelenco"/>
+        <w:numPr>
+          <w:ilvl w:val="0"/>
+          <w:numId w:val="6"/>
+        </w:numPr>
+        <w:rPr>
+          <w:rFonts w:ascii="Adobe Caslon Pro" w:hAnsi="Adobe Caslon Pro"/>
+        </w:rPr>
+      </w:pPr>
+      <w:r>
+        <w:rPr>
+          <w:rFonts w:ascii="Adobe Caslon Pro" w:hAnsi="Adobe Caslon Pro"/>
+        </w:rPr>
+        <w:t>Corretto</w:t>
+      </w:r>
+      <w:r>
+        <w:rPr>
+          <w:rFonts w:ascii="Adobe Caslon Pro" w:hAnsi="Adobe Caslon Pro"/>
+        </w:rPr>
+        <w:t xml:space="preserve"> sistema creazione avatar </w:t>
+      </w:r>
+      <w:r>
+        <w:rPr>
+          <w:rFonts w:ascii="Adobe Caslon Pro" w:hAnsi="Adobe Caslon Pro"/>
+          <w:highlight w:val="yellow"/>
+        </w:rPr>
+        <w:t>[da rivedere]</w:t>
+      </w:r>
+    </w:p>
+    <w:p>
+      <w:pPr>
+        <w:pStyle w:val="Paragrafoelenco"/>
+        <w:numPr>
+          <w:ilvl w:val="0"/>
+          <w:numId w:val="6"/>
+        </w:numPr>
+        <w:rPr>
+          <w:rFonts w:ascii="Adobe Caslon Pro" w:hAnsi="Adobe Caslon Pro"/>
+        </w:rPr>
+      </w:pPr>
+      <w:r>
+        <w:rPr>
+          <w:rFonts w:ascii="Adobe Caslon Pro" w:hAnsi="Adobe Caslon Pro"/>
+        </w:rPr>
+        <w:t xml:space="preserve">Installazione WATSS con import script SQL, parsing SQL </w:t>
+      </w:r>
+      <w:r>
+        <w:rPr>
+          <w:rFonts w:ascii="Adobe Caslon Pro" w:hAnsi="Adobe Caslon Pro"/>
+          <w:highlight w:val="yellow"/>
+        </w:rPr>
+        <w:t>[da correggere esecuzione script importato, in alcuni casi viene riportato un errore in esecuzione]</w:t>
+      </w:r>
+    </w:p>
+    <w:p>
+      <w:pPr>
+        <w:pStyle w:val="Paragrafoelenco"/>
+        <w:numPr>
+          <w:ilvl w:val="0"/>
+          <w:numId w:val="6"/>
+        </w:numPr>
+        <w:rPr>
+          <w:rFonts w:ascii="Adobe Caslon Pro" w:hAnsi="Adobe Caslon Pro"/>
+        </w:rPr>
+      </w:pPr>
+      <w:r>
+        <w:rPr>
+          <w:rFonts w:ascii="Adobe Caslon Pro" w:hAnsi="Adobe Caslon Pro"/>
+        </w:rPr>
+        <w:t>Nomi tabelle database</w:t>
+      </w:r>
+      <w:r>
+        <w:rPr>
+          <w:rFonts w:ascii="Adobe Caslon Pro" w:hAnsi="Adobe Caslon Pro"/>
+        </w:rPr>
+        <w:t xml:space="preserve"> aggiornati e concordi con il contenuto delle tabelle.</w:t>
+      </w:r>
+    </w:p>
+    <w:p>
+      <w:pPr>
+        <w:pStyle w:val="Paragrafoelenco"/>
+        <w:numPr>
+          <w:ilvl w:val="0"/>
+          <w:numId w:val="6"/>
+        </w:numPr>
+        <w:rPr>
+          <w:rFonts w:ascii="Adobe Caslon Pro" w:hAnsi="Adobe Caslon Pro"/>
+        </w:rPr>
+      </w:pPr>
+      <w:r>
+        <w:rPr>
+          <w:rFonts w:ascii="Adobe Caslon Pro" w:hAnsi="Adobe Caslon Pro"/>
+        </w:rPr>
+        <w:t>I frame della timeline non sono più caricati interamente nel DOM ma caricati dinamicamente</w:t>
+      </w:r>
+      <w:r>
+        <w:rPr>
+          <w:rFonts w:ascii="Adobe Caslon Pro" w:hAnsi="Adobe Caslon Pro"/>
+        </w:rPr>
+        <w:t xml:space="preserve"> in una finestra (delta) predefinita (100 frames alla volta)</w:t>
+      </w:r>
       <w:r>
         <w:rPr>
           <w:rFonts w:ascii="Adobe Caslon Pro" w:hAnsi="Adobe Caslon Pro"/>
         </w:rPr>
         <w:t xml:space="preserve"> </w:t>
       </w:r>
-      <w:proofErr w:type="spellStart"/>
-      <w:r>
-        <w:rPr>
-          <w:rFonts w:ascii="Adobe Caslon Pro" w:hAnsi="Adobe Caslon Pro"/>
-        </w:rPr>
-        <w:t>wizard</w:t>
-      </w:r>
-      <w:proofErr w:type="spellEnd"/>
-      <w:r>
-        <w:rPr>
-          <w:rFonts w:ascii="Adobe Caslon Pro" w:hAnsi="Adobe Caslon Pro"/>
-        </w:rPr>
-        <w:t xml:space="preserve"> intuitivo.</w:t>
+      <w:r>
+        <w:rPr>
+          <w:rFonts w:ascii="Adobe Caslon Pro" w:hAnsi="Adobe Caslon Pro"/>
+          <w:highlight w:val="yellow"/>
+        </w:rPr>
+        <w:t>[scorrendo troppo veloce i frames vengono creati lentamente]</w:t>
       </w:r>
     </w:p>
     <w:p>
@@ -3422,55 +2130,27 @@
         </w:numPr>
         <w:rPr>
           <w:rFonts w:ascii="Adobe Caslon Pro" w:hAnsi="Adobe Caslon Pro"/>
-        </w:rPr>
-      </w:pPr>
-      <w:r>
-        <w:rPr>
-          <w:rFonts w:ascii="Adobe Caslon Pro" w:hAnsi="Adobe Caslon Pro"/>
-        </w:rPr>
-        <w:t xml:space="preserve">Selezionando </w:t>
-      </w:r>
-      <w:proofErr w:type="gramStart"/>
-      <w:r>
-        <w:rPr>
-          <w:rFonts w:ascii="Adobe Caslon Pro" w:hAnsi="Adobe Caslon Pro"/>
-        </w:rPr>
-        <w:t>una</w:t>
-      </w:r>
-      <w:proofErr w:type="gramEnd"/>
-      <w:r>
-        <w:rPr>
-          <w:rFonts w:ascii="Adobe Caslon Pro" w:hAnsi="Adobe Caslon Pro"/>
-        </w:rPr>
-        <w:t xml:space="preserve"> frame dalla </w:t>
-      </w:r>
-      <w:proofErr w:type="spellStart"/>
-      <w:r>
-        <w:rPr>
-          <w:rFonts w:ascii="Adobe Caslon Pro" w:hAnsi="Adobe Caslon Pro"/>
-        </w:rPr>
-        <w:t>select</w:t>
-      </w:r>
-      <w:proofErr w:type="spellEnd"/>
-      <w:r>
-        <w:rPr>
-          <w:rFonts w:ascii="Adobe Caslon Pro" w:hAnsi="Adobe Caslon Pro"/>
-        </w:rPr>
-        <w:t xml:space="preserve"> viene aggiornata la </w:t>
-      </w:r>
-      <w:proofErr w:type="spellStart"/>
-      <w:r>
-        <w:rPr>
-          <w:rFonts w:ascii="Adobe Caslon Pro" w:hAnsi="Adobe Caslon Pro"/>
-        </w:rPr>
-        <w:t>timeline</w:t>
-      </w:r>
-      <w:proofErr w:type="spellEnd"/>
-      <w:r>
-        <w:rPr>
-          <w:rFonts w:ascii="Adobe Caslon Pro" w:hAnsi="Adobe Caslon Pro"/>
-        </w:rPr>
-        <w:t>.</w:t>
+          <w:highlight w:val="yellow"/>
+        </w:rPr>
+      </w:pPr>
+      <w:r>
+        <w:rPr>
+          <w:rFonts w:ascii="Adobe Caslon Pro" w:hAnsi="Adobe Caslon Pro"/>
+        </w:rPr>
+        <w:t>Predizioni dati statica di una persona al frame successivo</w:t>
+      </w:r>
+      <w:r>
+        <w:rPr>
+          <w:rFonts w:ascii="Adobe Caslon Pro" w:hAnsi="Adobe Caslon Pro"/>
+        </w:rPr>
+        <w:t xml:space="preserve">. Se una persona viene approvata nel frame successivo tutti i suoi dati vengono copiati. </w:t>
+      </w:r>
+      <w:r>
+        <w:rPr>
+          <w:rFonts w:ascii="Adobe Caslon Pro" w:hAnsi="Adobe Caslon Pro"/>
+          <w:highlight w:val="yellow"/>
+        </w:rPr>
+        <w:t>[da rivedere]</w:t>
       </w:r>
     </w:p>
     <w:p>
@@ -3488,609 +2168,218 @@
         <w:rPr>
           <w:rFonts w:ascii="Adobe Caslon Pro" w:hAnsi="Adobe Caslon Pro"/>
         </w:rPr>
-        <w:t xml:space="preserve">Cambiando colore </w:t>
-      </w:r>
-      <w:proofErr w:type="gramStart"/>
-      <w:r>
-        <w:rPr>
-          <w:rFonts w:ascii="Adobe Caslon Pro" w:hAnsi="Adobe Caslon Pro"/>
-        </w:rPr>
-        <w:t>ad</w:t>
-      </w:r>
-      <w:proofErr w:type="gramEnd"/>
-      <w:r>
-        <w:rPr>
-          <w:rFonts w:ascii="Adobe Caslon Pro" w:hAnsi="Adobe Caslon Pro"/>
-        </w:rPr>
-        <w:t xml:space="preserve"> una persona dalla tabella la </w:t>
-      </w:r>
-      <w:proofErr w:type="spellStart"/>
-      <w:r>
-        <w:rPr>
-          <w:rFonts w:ascii="Adobe Caslon Pro" w:hAnsi="Adobe Caslon Pro"/>
-        </w:rPr>
-        <w:t>timeline</w:t>
-      </w:r>
-      <w:proofErr w:type="spellEnd"/>
-      <w:r>
-        <w:rPr>
-          <w:rFonts w:ascii="Adobe Caslon Pro" w:hAnsi="Adobe Caslon Pro"/>
-        </w:rPr>
-        <w:t xml:space="preserve"> </w:t>
-      </w:r>
-      <w:r>
-        <w:rPr>
-          <w:rFonts w:ascii="Adobe Caslon Pro" w:hAnsi="Adobe Caslon Pro"/>
-        </w:rPr>
-        <w:t>questa viene</w:t>
-      </w:r>
-      <w:r>
-        <w:rPr>
-          <w:rFonts w:ascii="Adobe Caslon Pro" w:hAnsi="Adobe Caslon Pro"/>
-        </w:rPr>
-        <w:t xml:space="preserve"> aggiornata</w:t>
-      </w:r>
-      <w:r>
-        <w:rPr>
-          <w:rFonts w:ascii="Adobe Caslon Pro" w:hAnsi="Adobe Caslon Pro"/>
-        </w:rPr>
-        <w:t xml:space="preserve">. Il colore è ora persistente in tutti i frame (prima </w:t>
-      </w:r>
-      <w:proofErr w:type="gramStart"/>
-      <w:r>
-        <w:rPr>
-          <w:rFonts w:ascii="Adobe Caslon Pro" w:hAnsi="Adobe Caslon Pro"/>
-        </w:rPr>
-        <w:t>veniva</w:t>
-      </w:r>
-      <w:proofErr w:type="gramEnd"/>
-      <w:r>
-        <w:rPr>
-          <w:rFonts w:ascii="Adobe Caslon Pro" w:hAnsi="Adobe Caslon Pro"/>
-        </w:rPr>
-        <w:t xml:space="preserve"> aggiornato solo il colore di quel frame)</w:t>
-      </w:r>
-      <w:r>
-        <w:rPr>
-          <w:rFonts w:ascii="Adobe Caslon Pro" w:hAnsi="Adobe Caslon Pro"/>
-        </w:rPr>
-        <w:t xml:space="preserve">. Il colore della persona inserita è generato escludendo </w:t>
-      </w:r>
-      <w:r>
-        <w:rPr>
-          <w:rFonts w:ascii="Adobe Caslon Pro" w:hAnsi="Adobe Caslon Pro"/>
-        </w:rPr>
-        <w:t>i colori già assegnati.</w:t>
-      </w:r>
-    </w:p>
-    <w:p>
-      <w:pPr>
-        <w:pStyle w:val="Paragrafoelenco"/>
-        <w:numPr>
-          <w:ilvl w:val="0"/>
-          <w:numId w:val="6"/>
-        </w:numPr>
-        <w:rPr>
-          <w:rFonts w:ascii="Adobe Caslon Pro" w:hAnsi="Adobe Caslon Pro"/>
-        </w:rPr>
-      </w:pPr>
-      <w:r>
-        <w:rPr>
-          <w:rFonts w:ascii="Adobe Caslon Pro" w:hAnsi="Adobe Caslon Pro"/>
-        </w:rPr>
-        <w:t xml:space="preserve">Premendo ESC durante l’inserimento della BB di una nuova persona si </w:t>
-      </w:r>
-      <w:r>
-        <w:rPr>
-          <w:rFonts w:ascii="Adobe Caslon Pro" w:hAnsi="Adobe Caslon Pro"/>
-        </w:rPr>
-        <w:t>annulla</w:t>
-      </w:r>
-      <w:r>
-        <w:rPr>
-          <w:rFonts w:ascii="Adobe Caslon Pro" w:hAnsi="Adobe Caslon Pro"/>
-        </w:rPr>
-        <w:t xml:space="preserve"> il </w:t>
-      </w:r>
-      <w:r>
-        <w:rPr>
-          <w:rFonts w:ascii="Adobe Caslon Pro" w:hAnsi="Adobe Caslon Pro"/>
-        </w:rPr>
-        <w:t>processo.</w:t>
-      </w:r>
-    </w:p>
-    <w:p>
-      <w:pPr>
-        <w:pStyle w:val="Paragrafoelenco"/>
-        <w:numPr>
-          <w:ilvl w:val="0"/>
-          <w:numId w:val="6"/>
-        </w:numPr>
-        <w:rPr>
-          <w:rFonts w:ascii="Adobe Caslon Pro" w:hAnsi="Adobe Caslon Pro"/>
-        </w:rPr>
-      </w:pPr>
-      <w:r>
-        <w:rPr>
-          <w:rFonts w:ascii="Adobe Caslon Pro" w:hAnsi="Adobe Caslon Pro"/>
-        </w:rPr>
-        <w:t>Corretto</w:t>
-      </w:r>
-      <w:r>
-        <w:rPr>
-          <w:rFonts w:ascii="Adobe Caslon Pro" w:hAnsi="Adobe Caslon Pro"/>
-        </w:rPr>
-        <w:t xml:space="preserve"> sistema creazione avatar </w:t>
-      </w:r>
-      <w:r>
-        <w:rPr>
-          <w:rFonts w:ascii="Adobe Caslon Pro" w:hAnsi="Adobe Caslon Pro"/>
-          <w:highlight w:val="yellow"/>
-        </w:rPr>
-        <w:t>[da rivedere</w:t>
-      </w:r>
-      <w:proofErr w:type="gramStart"/>
-      <w:r>
-        <w:rPr>
-          <w:rFonts w:ascii="Adobe Caslon Pro" w:hAnsi="Adobe Caslon Pro"/>
-          <w:highlight w:val="yellow"/>
-        </w:rPr>
-        <w:t>]</w:t>
-      </w:r>
-      <w:proofErr w:type="gramEnd"/>
-    </w:p>
-    <w:p>
-      <w:pPr>
-        <w:pStyle w:val="Paragrafoelenco"/>
-        <w:numPr>
-          <w:ilvl w:val="0"/>
-          <w:numId w:val="6"/>
-        </w:numPr>
-        <w:rPr>
-          <w:rFonts w:ascii="Adobe Caslon Pro" w:hAnsi="Adobe Caslon Pro"/>
-        </w:rPr>
-      </w:pPr>
-      <w:r>
-        <w:rPr>
-          <w:rFonts w:ascii="Adobe Caslon Pro" w:hAnsi="Adobe Caslon Pro"/>
-        </w:rPr>
-        <w:t xml:space="preserve">Installazione WATSS con import script SQL, </w:t>
-      </w:r>
-      <w:proofErr w:type="spellStart"/>
-      <w:r>
-        <w:rPr>
-          <w:rFonts w:ascii="Adobe Caslon Pro" w:hAnsi="Adobe Caslon Pro"/>
-        </w:rPr>
-        <w:t>parsing</w:t>
-      </w:r>
-      <w:proofErr w:type="spellEnd"/>
-      <w:r>
-        <w:rPr>
-          <w:rFonts w:ascii="Adobe Caslon Pro" w:hAnsi="Adobe Caslon Pro"/>
-        </w:rPr>
-        <w:t xml:space="preserve"> SQL </w:t>
-      </w:r>
-      <w:r>
-        <w:rPr>
-          <w:rFonts w:ascii="Adobe Caslon Pro" w:hAnsi="Adobe Caslon Pro"/>
-          <w:highlight w:val="yellow"/>
-        </w:rPr>
-        <w:t xml:space="preserve">[da correggere esecuzione script importato, in alcuni casi </w:t>
-      </w:r>
-      <w:proofErr w:type="gramStart"/>
-      <w:r>
-        <w:rPr>
-          <w:rFonts w:ascii="Adobe Caslon Pro" w:hAnsi="Adobe Caslon Pro"/>
-          <w:highlight w:val="yellow"/>
-        </w:rPr>
-        <w:t>viene</w:t>
-      </w:r>
-      <w:proofErr w:type="gramEnd"/>
-      <w:r>
-        <w:rPr>
-          <w:rFonts w:ascii="Adobe Caslon Pro" w:hAnsi="Adobe Caslon Pro"/>
-          <w:highlight w:val="yellow"/>
-        </w:rPr>
-        <w:t xml:space="preserve"> riportato un errore in esecuzione]</w:t>
-      </w:r>
-    </w:p>
-    <w:p>
-      <w:pPr>
-        <w:pStyle w:val="Paragrafoelenco"/>
-        <w:numPr>
-          <w:ilvl w:val="0"/>
-          <w:numId w:val="6"/>
-        </w:numPr>
-        <w:rPr>
-          <w:rFonts w:ascii="Adobe Caslon Pro" w:hAnsi="Adobe Caslon Pro"/>
-        </w:rPr>
-      </w:pPr>
-      <w:r>
-        <w:rPr>
-          <w:rFonts w:ascii="Adobe Caslon Pro" w:hAnsi="Adobe Caslon Pro"/>
-        </w:rPr>
-        <w:t>Nomi tabelle database</w:t>
-      </w:r>
-      <w:r>
-        <w:rPr>
-          <w:rFonts w:ascii="Adobe Caslon Pro" w:hAnsi="Adobe Caslon Pro"/>
-        </w:rPr>
-        <w:t xml:space="preserve"> aggiornati e concordi con il contenuto delle tabelle.</w:t>
-      </w:r>
-    </w:p>
-    <w:p>
-      <w:pPr>
-        <w:pStyle w:val="Paragrafoelenco"/>
-        <w:numPr>
-          <w:ilvl w:val="0"/>
-          <w:numId w:val="6"/>
-        </w:numPr>
-        <w:rPr>
-          <w:rFonts w:ascii="Adobe Caslon Pro" w:hAnsi="Adobe Caslon Pro"/>
-        </w:rPr>
-      </w:pPr>
-      <w:r>
-        <w:rPr>
-          <w:rFonts w:ascii="Adobe Caslon Pro" w:hAnsi="Adobe Caslon Pro"/>
-        </w:rPr>
-        <w:t xml:space="preserve">I frame della </w:t>
-      </w:r>
-      <w:proofErr w:type="spellStart"/>
-      <w:r>
-        <w:rPr>
-          <w:rFonts w:ascii="Adobe Caslon Pro" w:hAnsi="Adobe Caslon Pro"/>
-        </w:rPr>
-        <w:t>timeline</w:t>
-      </w:r>
-      <w:proofErr w:type="spellEnd"/>
-      <w:r>
-        <w:rPr>
-          <w:rFonts w:ascii="Adobe Caslon Pro" w:hAnsi="Adobe Caslon Pro"/>
-        </w:rPr>
-        <w:t xml:space="preserve"> non sono più caricati interamente nel DOM ma caricati dinamicamente</w:t>
-      </w:r>
-      <w:r>
-        <w:rPr>
-          <w:rFonts w:ascii="Adobe Caslon Pro" w:hAnsi="Adobe Caslon Pro"/>
-        </w:rPr>
-        <w:t xml:space="preserve"> in una finestra (delta) predefinita (100 </w:t>
-      </w:r>
-      <w:proofErr w:type="spellStart"/>
-      <w:r>
-        <w:rPr>
-          <w:rFonts w:ascii="Adobe Caslon Pro" w:hAnsi="Adobe Caslon Pro"/>
-        </w:rPr>
-        <w:t>frames</w:t>
-      </w:r>
-      <w:proofErr w:type="spellEnd"/>
-      <w:r>
-        <w:rPr>
-          <w:rFonts w:ascii="Adobe Caslon Pro" w:hAnsi="Adobe Caslon Pro"/>
-        </w:rPr>
-        <w:t xml:space="preserve"> alla volta)</w:t>
-      </w:r>
-      <w:r>
-        <w:rPr>
-          <w:rFonts w:ascii="Adobe Caslon Pro" w:hAnsi="Adobe Caslon Pro"/>
-        </w:rPr>
-        <w:t xml:space="preserve"> </w:t>
-      </w:r>
-      <w:r>
-        <w:rPr>
-          <w:rFonts w:ascii="Adobe Caslon Pro" w:hAnsi="Adobe Caslon Pro"/>
-          <w:highlight w:val="yellow"/>
-        </w:rPr>
-        <w:t xml:space="preserve">[scorrendo troppo veloce i </w:t>
-      </w:r>
-      <w:proofErr w:type="spellStart"/>
-      <w:r>
-        <w:rPr>
-          <w:rFonts w:ascii="Adobe Caslon Pro" w:hAnsi="Adobe Caslon Pro"/>
-          <w:highlight w:val="yellow"/>
-        </w:rPr>
-        <w:t>frames</w:t>
-      </w:r>
-      <w:proofErr w:type="spellEnd"/>
-      <w:r>
-        <w:rPr>
-          <w:rFonts w:ascii="Adobe Caslon Pro" w:hAnsi="Adobe Caslon Pro"/>
-          <w:highlight w:val="yellow"/>
-        </w:rPr>
-        <w:t xml:space="preserve"> </w:t>
-      </w:r>
-      <w:proofErr w:type="gramStart"/>
-      <w:r>
-        <w:rPr>
-          <w:rFonts w:ascii="Adobe Caslon Pro" w:hAnsi="Adobe Caslon Pro"/>
-          <w:highlight w:val="yellow"/>
-        </w:rPr>
-        <w:t>vengono</w:t>
-      </w:r>
-      <w:proofErr w:type="gramEnd"/>
-      <w:r>
-        <w:rPr>
-          <w:rFonts w:ascii="Adobe Caslon Pro" w:hAnsi="Adobe Caslon Pro"/>
-          <w:highlight w:val="yellow"/>
-        </w:rPr>
-        <w:t xml:space="preserve"> creati lentamente]</w:t>
-      </w:r>
-    </w:p>
-    <w:p>
-      <w:pPr>
-        <w:pStyle w:val="Paragrafoelenco"/>
-        <w:numPr>
-          <w:ilvl w:val="0"/>
-          <w:numId w:val="6"/>
-        </w:numPr>
-        <w:rPr>
-          <w:rFonts w:ascii="Adobe Caslon Pro" w:hAnsi="Adobe Caslon Pro"/>
-          <w:highlight w:val="yellow"/>
-        </w:rPr>
-      </w:pPr>
-      <w:r>
-        <w:rPr>
-          <w:rFonts w:ascii="Adobe Caslon Pro" w:hAnsi="Adobe Caslon Pro"/>
-        </w:rPr>
-        <w:t>Predizioni dati statica di una persona al frame successivo</w:t>
-      </w:r>
-      <w:r>
-        <w:rPr>
-          <w:rFonts w:ascii="Adobe Caslon Pro" w:hAnsi="Adobe Caslon Pro"/>
-        </w:rPr>
-        <w:t xml:space="preserve">. Se una persona </w:t>
-      </w:r>
-      <w:proofErr w:type="gramStart"/>
-      <w:r>
-        <w:rPr>
-          <w:rFonts w:ascii="Adobe Caslon Pro" w:hAnsi="Adobe Caslon Pro"/>
-        </w:rPr>
-        <w:t>viene</w:t>
-      </w:r>
-      <w:proofErr w:type="gramEnd"/>
-      <w:r>
-        <w:rPr>
-          <w:rFonts w:ascii="Adobe Caslon Pro" w:hAnsi="Adobe Caslon Pro"/>
-        </w:rPr>
-        <w:t xml:space="preserve"> approvata nel frame successivo tutti i suoi dati vengono copiati. </w:t>
-      </w:r>
-      <w:proofErr w:type="gramStart"/>
-      <w:r>
-        <w:rPr>
-          <w:rFonts w:ascii="Adobe Caslon Pro" w:hAnsi="Adobe Caslon Pro"/>
-          <w:highlight w:val="yellow"/>
-        </w:rPr>
-        <w:t>[da</w:t>
-      </w:r>
-      <w:proofErr w:type="gramEnd"/>
-      <w:r>
-        <w:rPr>
-          <w:rFonts w:ascii="Adobe Caslon Pro" w:hAnsi="Adobe Caslon Pro"/>
-          <w:highlight w:val="yellow"/>
-        </w:rPr>
-        <w:t xml:space="preserve"> rivedere]</w:t>
-      </w:r>
-    </w:p>
-    <w:p>
-      <w:pPr>
-        <w:pStyle w:val="Paragrafoelenco"/>
-        <w:numPr>
-          <w:ilvl w:val="0"/>
-          <w:numId w:val="6"/>
-        </w:numPr>
-        <w:rPr>
-          <w:rFonts w:ascii="Adobe Caslon Pro" w:hAnsi="Adobe Caslon Pro"/>
-        </w:rPr>
-      </w:pPr>
-      <w:r>
-        <w:rPr>
-          <w:rFonts w:ascii="Adobe Caslon Pro" w:hAnsi="Adobe Caslon Pro"/>
-        </w:rPr>
-        <w:t xml:space="preserve">Propagazione di annotazioni di una persona mediante la </w:t>
-      </w:r>
-      <w:proofErr w:type="spellStart"/>
-      <w:r>
-        <w:rPr>
-          <w:rFonts w:ascii="Adobe Caslon Pro" w:hAnsi="Adobe Caslon Pro"/>
-        </w:rPr>
-        <w:t>timeline</w:t>
-      </w:r>
-      <w:proofErr w:type="spellEnd"/>
-      <w:r>
-        <w:rPr>
-          <w:rFonts w:ascii="Adobe Caslon Pro" w:hAnsi="Adobe Caslon Pro"/>
-        </w:rPr>
-        <w:t>.</w:t>
-      </w:r>
-    </w:p>
-    <w:p>
-      <w:pPr>
-        <w:pStyle w:val="Paragrafoelenco"/>
-        <w:rPr>
-          <w:rFonts w:ascii="Adobe Caslon Pro" w:hAnsi="Adobe Caslon Pro"/>
-        </w:rPr>
-      </w:pPr>
+        <w:t>Propagazione di annotazioni di una persona mediante la timeline.</w:t>
+      </w:r>
+    </w:p>
+    <w:p>
+      <w:pPr>
+        <w:pStyle w:val="Paragrafoelenco"/>
+        <w:rPr>
+          <w:rFonts w:ascii="Adobe Caslon Pro" w:hAnsi="Adobe Caslon Pro"/>
+        </w:rPr>
+      </w:pPr>
+    </w:p>
+    <w:p>
+      <w:pPr>
+        <w:rPr>
+          <w:rFonts w:ascii="Adobe Caslon Pro" w:hAnsi="Adobe Caslon Pro"/>
+        </w:rPr>
+      </w:pPr>
+    </w:p>
+    <w:p>
+      <w:pPr>
+        <w:rPr>
+          <w:rFonts w:ascii="Adobe Caslon Pro" w:hAnsi="Adobe Caslon Pro"/>
+        </w:rPr>
+      </w:pPr>
+    </w:p>
+    <w:p>
+      <w:pPr>
+        <w:rPr>
+          <w:rFonts w:ascii="Adobe Caslon Pro" w:hAnsi="Adobe Caslon Pro"/>
+          <w:b/>
+          <w:sz w:val="32"/>
+        </w:rPr>
+      </w:pPr>
+      <w:r>
+        <w:rPr>
+          <w:rFonts w:ascii="Adobe Caslon Pro" w:hAnsi="Adobe Caslon Pro"/>
+          <w:b/>
+          <w:sz w:val="32"/>
+        </w:rPr>
+        <w:t>TODO List</w:t>
+      </w:r>
+    </w:p>
+    <w:p>
+      <w:pPr>
+        <w:rPr>
+          <w:rFonts w:ascii="Adobe Caslon Pro" w:hAnsi="Adobe Caslon Pro"/>
+        </w:rPr>
+      </w:pPr>
+    </w:p>
+    <w:p>
+      <w:pPr>
+        <w:pStyle w:val="Paragrafoelenco"/>
+        <w:numPr>
+          <w:ilvl w:val="0"/>
+          <w:numId w:val="8"/>
+        </w:numPr>
+        <w:rPr>
+          <w:rFonts w:ascii="Adobe Caslon Pro" w:hAnsi="Adobe Caslon Pro"/>
+        </w:rPr>
+      </w:pPr>
+      <w:r>
+        <w:rPr>
+          <w:rFonts w:ascii="Adobe Caslon Pro" w:hAnsi="Adobe Caslon Pro"/>
+        </w:rPr>
+        <w:t>Configurazione calibrazione telecamere dalla pagina di configurazione.</w:t>
+      </w:r>
+    </w:p>
+    <w:p>
+      <w:pPr>
+        <w:pStyle w:val="Paragrafoelenco"/>
+        <w:numPr>
+          <w:ilvl w:val="0"/>
+          <w:numId w:val="8"/>
+        </w:numPr>
+        <w:rPr>
+          <w:rFonts w:ascii="Adobe Caslon Pro" w:hAnsi="Adobe Caslon Pro"/>
+        </w:rPr>
+      </w:pPr>
+      <w:r>
+        <w:rPr>
+          <w:rFonts w:ascii="Adobe Caslon Pro" w:hAnsi="Adobe Caslon Pro"/>
+        </w:rPr>
+        <w:t>Miglioramento pagina iniziale</w:t>
+      </w:r>
+      <w:r>
+        <w:rPr>
+          <w:rFonts w:ascii="Adobe Caslon Pro" w:hAnsi="Adobe Caslon Pro"/>
+        </w:rPr>
+        <w:t xml:space="preserve"> (</w:t>
+      </w:r>
+      <w:r>
+        <w:rPr>
+          <w:rFonts w:ascii="Adobe Caslon Pro" w:hAnsi="Adobe Caslon Pro"/>
+        </w:rPr>
+        <w:t>le parti evidenziate in hover sul frame devono essere ben visibili)</w:t>
+      </w:r>
+    </w:p>
+    <w:p>
+      <w:pPr>
+        <w:pStyle w:val="Paragrafoelenco"/>
+        <w:numPr>
+          <w:ilvl w:val="0"/>
+          <w:numId w:val="8"/>
+        </w:numPr>
+        <w:rPr>
+          <w:rFonts w:ascii="Adobe Caslon Pro" w:hAnsi="Adobe Caslon Pro"/>
+        </w:rPr>
+      </w:pPr>
+      <w:r>
+        <w:rPr>
+          <w:rFonts w:ascii="Adobe Caslon Pro" w:hAnsi="Adobe Caslon Pro"/>
+        </w:rPr>
+        <w:t>Bounding box che sfruttano la geometria delle camere</w:t>
+      </w:r>
+    </w:p>
+    <w:p>
+      <w:pPr>
+        <w:pStyle w:val="Paragrafoelenco"/>
+        <w:numPr>
+          <w:ilvl w:val="0"/>
+          <w:numId w:val="8"/>
+        </w:numPr>
+        <w:rPr>
+          <w:rFonts w:ascii="Adobe Caslon Pro" w:hAnsi="Adobe Caslon Pro"/>
+        </w:rPr>
+      </w:pPr>
+      <w:r>
+        <w:rPr>
+          <w:rFonts w:ascii="Adobe Caslon Pro" w:hAnsi="Adobe Caslon Pro"/>
+        </w:rPr>
+        <w:t>Studio usabilità a posteriori.</w:t>
+      </w:r>
+    </w:p>
+    <w:p>
+      <w:pPr>
+        <w:pStyle w:val="Paragrafoelenco"/>
+        <w:numPr>
+          <w:ilvl w:val="0"/>
+          <w:numId w:val="8"/>
+        </w:numPr>
+        <w:rPr>
+          <w:rFonts w:ascii="Adobe Caslon Pro" w:hAnsi="Adobe Caslon Pro"/>
+        </w:rPr>
+      </w:pPr>
+      <w:r>
+        <w:rPr>
+          <w:rFonts w:ascii="Adobe Caslon Pro" w:hAnsi="Adobe Caslon Pro"/>
+        </w:rPr>
+        <w:t>Correggere dataset annotazioni preesistenti</w:t>
+      </w:r>
+    </w:p>
+    <w:p>
+      <w:pPr>
+        <w:pStyle w:val="Paragrafoelenco"/>
+        <w:numPr>
+          <w:ilvl w:val="0"/>
+          <w:numId w:val="8"/>
+        </w:numPr>
+        <w:rPr>
+          <w:rFonts w:ascii="Adobe Caslon Pro" w:hAnsi="Adobe Caslon Pro"/>
+        </w:rPr>
+      </w:pPr>
+      <w:r>
+        <w:rPr>
+          <w:rFonts w:ascii="Adobe Caslon Pro" w:hAnsi="Adobe Caslon Pro"/>
+        </w:rPr>
+        <w:t>Visualizzare sequenza frames con motion</w:t>
+      </w:r>
+    </w:p>
+    <w:p>
+      <w:pPr>
+        <w:pStyle w:val="Paragrafoelenco"/>
+        <w:numPr>
+          <w:ilvl w:val="0"/>
+          <w:numId w:val="8"/>
+        </w:numPr>
+        <w:rPr>
+          <w:rFonts w:ascii="Adobe Caslon Pro" w:hAnsi="Adobe Caslon Pro"/>
+        </w:rPr>
+      </w:pPr>
+      <w:r>
+        <w:rPr>
+          <w:rFonts w:ascii="Adobe Caslon Pro" w:hAnsi="Adobe Caslon Pro"/>
+        </w:rPr>
+        <w:t>Rivedere exporting function</w:t>
+      </w:r>
+      <w:r>
+        <w:rPr>
+          <w:rFonts w:ascii="Adobe Caslon Pro" w:hAnsi="Adobe Caslon Pro"/>
+        </w:rPr>
+        <w:t xml:space="preserve"> (evitare righe duplicate)</w:t>
+      </w:r>
+    </w:p>
+    <w:p>
+      <w:pPr>
+        <w:pStyle w:val="Paragrafoelenco"/>
+        <w:numPr>
+          <w:ilvl w:val="0"/>
+          <w:numId w:val="8"/>
+        </w:numPr>
+        <w:rPr>
+          <w:rFonts w:ascii="Adobe Caslon Pro" w:hAnsi="Adobe Caslon Pro"/>
+        </w:rPr>
+      </w:pPr>
+      <w:r>
+        <w:rPr>
+          <w:rFonts w:ascii="Adobe Caslon Pro" w:hAnsi="Adobe Caslon Pro"/>
+        </w:rPr>
+        <w:t>Rivedere aggiornamento timeline dopo predizione (in alcuni casi si comporta in modo strano)</w:t>
+      </w:r>
       <w:bookmarkStart w:id="0" w:name="_GoBack"/>
       <w:bookmarkEnd w:id="0"/>
-    </w:p>
-    <w:p>
-      <w:pPr>
-        <w:rPr>
-          <w:rFonts w:ascii="Adobe Caslon Pro" w:hAnsi="Adobe Caslon Pro"/>
-        </w:rPr>
-      </w:pPr>
-    </w:p>
-    <w:p>
-      <w:pPr>
-        <w:rPr>
-          <w:rFonts w:ascii="Adobe Caslon Pro" w:hAnsi="Adobe Caslon Pro"/>
-        </w:rPr>
-      </w:pPr>
-    </w:p>
-    <w:p>
-      <w:pPr>
-        <w:rPr>
-          <w:rFonts w:ascii="Adobe Caslon Pro" w:hAnsi="Adobe Caslon Pro"/>
-          <w:b/>
-          <w:sz w:val="32"/>
-        </w:rPr>
-      </w:pPr>
-      <w:r>
-        <w:rPr>
-          <w:rFonts w:ascii="Adobe Caslon Pro" w:hAnsi="Adobe Caslon Pro"/>
-          <w:b/>
-          <w:sz w:val="32"/>
-        </w:rPr>
-        <w:t>TODO List</w:t>
-      </w:r>
-    </w:p>
-    <w:p>
-      <w:pPr>
-        <w:rPr>
-          <w:rFonts w:ascii="Adobe Caslon Pro" w:hAnsi="Adobe Caslon Pro"/>
-        </w:rPr>
-      </w:pPr>
-    </w:p>
-    <w:p>
-      <w:pPr>
-        <w:pStyle w:val="Paragrafoelenco"/>
-        <w:numPr>
-          <w:ilvl w:val="0"/>
-          <w:numId w:val="8"/>
-        </w:numPr>
-        <w:rPr>
-          <w:rFonts w:ascii="Adobe Caslon Pro" w:hAnsi="Adobe Caslon Pro"/>
-        </w:rPr>
-      </w:pPr>
-      <w:r>
-        <w:rPr>
-          <w:rFonts w:ascii="Adobe Caslon Pro" w:hAnsi="Adobe Caslon Pro"/>
-        </w:rPr>
-        <w:t xml:space="preserve">Configurazione calibrazione telecamere dalla pagina di </w:t>
-      </w:r>
-      <w:proofErr w:type="gramStart"/>
-      <w:r>
-        <w:rPr>
-          <w:rFonts w:ascii="Adobe Caslon Pro" w:hAnsi="Adobe Caslon Pro"/>
-        </w:rPr>
-        <w:t>configurazione</w:t>
-      </w:r>
-      <w:proofErr w:type="gramEnd"/>
-      <w:r>
-        <w:rPr>
-          <w:rFonts w:ascii="Adobe Caslon Pro" w:hAnsi="Adobe Caslon Pro"/>
-        </w:rPr>
-        <w:t>.</w:t>
-      </w:r>
-    </w:p>
-    <w:p>
-      <w:pPr>
-        <w:pStyle w:val="Paragrafoelenco"/>
-        <w:numPr>
-          <w:ilvl w:val="0"/>
-          <w:numId w:val="8"/>
-        </w:numPr>
-        <w:rPr>
-          <w:rFonts w:ascii="Adobe Caslon Pro" w:hAnsi="Adobe Caslon Pro"/>
-        </w:rPr>
-      </w:pPr>
-      <w:r>
-        <w:rPr>
-          <w:rFonts w:ascii="Adobe Caslon Pro" w:hAnsi="Adobe Caslon Pro"/>
-        </w:rPr>
-        <w:t>Miglioramento pagina iniziale</w:t>
-      </w:r>
-      <w:r>
-        <w:rPr>
-          <w:rFonts w:ascii="Adobe Caslon Pro" w:hAnsi="Adobe Caslon Pro"/>
-        </w:rPr>
-        <w:t xml:space="preserve"> (</w:t>
-      </w:r>
-      <w:r>
-        <w:rPr>
-          <w:rFonts w:ascii="Adobe Caslon Pro" w:hAnsi="Adobe Caslon Pro"/>
-        </w:rPr>
-        <w:t xml:space="preserve">le parti evidenziate in </w:t>
-      </w:r>
-      <w:proofErr w:type="spellStart"/>
-      <w:r>
-        <w:rPr>
-          <w:rFonts w:ascii="Adobe Caslon Pro" w:hAnsi="Adobe Caslon Pro"/>
-        </w:rPr>
-        <w:t>hover</w:t>
-      </w:r>
-      <w:proofErr w:type="spellEnd"/>
-      <w:r>
-        <w:rPr>
-          <w:rFonts w:ascii="Adobe Caslon Pro" w:hAnsi="Adobe Caslon Pro"/>
-        </w:rPr>
-        <w:t xml:space="preserve"> sul frame devono essere ben visibili</w:t>
-      </w:r>
-      <w:proofErr w:type="gramStart"/>
-      <w:r>
-        <w:rPr>
-          <w:rFonts w:ascii="Adobe Caslon Pro" w:hAnsi="Adobe Caslon Pro"/>
-        </w:rPr>
-        <w:t>)</w:t>
-      </w:r>
-      <w:proofErr w:type="gramEnd"/>
-    </w:p>
-    <w:p>
-      <w:pPr>
-        <w:pStyle w:val="Paragrafoelenco"/>
-        <w:numPr>
-          <w:ilvl w:val="0"/>
-          <w:numId w:val="8"/>
-        </w:numPr>
-        <w:rPr>
-          <w:rFonts w:ascii="Adobe Caslon Pro" w:hAnsi="Adobe Caslon Pro"/>
-        </w:rPr>
-      </w:pPr>
-      <w:proofErr w:type="spellStart"/>
-      <w:r>
-        <w:rPr>
-          <w:rFonts w:ascii="Adobe Caslon Pro" w:hAnsi="Adobe Caslon Pro"/>
-        </w:rPr>
-        <w:t>Bounding</w:t>
-      </w:r>
-      <w:proofErr w:type="spellEnd"/>
-      <w:r>
-        <w:rPr>
-          <w:rFonts w:ascii="Adobe Caslon Pro" w:hAnsi="Adobe Caslon Pro"/>
-        </w:rPr>
-        <w:t xml:space="preserve"> box che </w:t>
-      </w:r>
-      <w:proofErr w:type="gramStart"/>
-      <w:r>
-        <w:rPr>
-          <w:rFonts w:ascii="Adobe Caslon Pro" w:hAnsi="Adobe Caslon Pro"/>
-        </w:rPr>
-        <w:t>sfruttano</w:t>
-      </w:r>
-      <w:proofErr w:type="gramEnd"/>
-      <w:r>
-        <w:rPr>
-          <w:rFonts w:ascii="Adobe Caslon Pro" w:hAnsi="Adobe Caslon Pro"/>
-        </w:rPr>
-        <w:t xml:space="preserve"> la geometria delle camere</w:t>
-      </w:r>
-    </w:p>
-    <w:p>
-      <w:pPr>
-        <w:pStyle w:val="Paragrafoelenco"/>
-        <w:numPr>
-          <w:ilvl w:val="0"/>
-          <w:numId w:val="8"/>
-        </w:numPr>
-        <w:rPr>
-          <w:rFonts w:ascii="Adobe Caslon Pro" w:hAnsi="Adobe Caslon Pro"/>
-        </w:rPr>
-      </w:pPr>
-      <w:r>
-        <w:rPr>
-          <w:rFonts w:ascii="Adobe Caslon Pro" w:hAnsi="Adobe Caslon Pro"/>
-        </w:rPr>
-        <w:t>Studio usabilità a posteriori.</w:t>
-      </w:r>
     </w:p>
     <w:p>
       <w:pPr>
@@ -4159,23 +2448,7 @@
           <w:rFonts w:ascii="Adobe Caslon Pro" w:eastAsia="Times New Roman" w:hAnsi="Adobe Caslon Pro" w:cs="Times New Roman"/>
           <w:shd w:val="clear" w:color="auto" w:fill="FFFFFF"/>
         </w:rPr>
-        <w:t xml:space="preserve">Di seguito è presentato lo schema relazionale di modifica alla base dati. La modifica principale riguarda i campi identificativi delle varie tabelle, </w:t>
-      </w:r>
-      <w:proofErr w:type="gramStart"/>
-      <w:r>
-        <w:rPr>
-          <w:rFonts w:ascii="Adobe Caslon Pro" w:eastAsia="Times New Roman" w:hAnsi="Adobe Caslon Pro" w:cs="Times New Roman"/>
-          <w:shd w:val="clear" w:color="auto" w:fill="FFFFFF"/>
-        </w:rPr>
-        <w:t>precedentemente</w:t>
-      </w:r>
-      <w:proofErr w:type="gramEnd"/>
-      <w:r>
-        <w:rPr>
-          <w:rFonts w:ascii="Adobe Caslon Pro" w:eastAsia="Times New Roman" w:hAnsi="Adobe Caslon Pro" w:cs="Times New Roman"/>
-          <w:shd w:val="clear" w:color="auto" w:fill="FFFFFF"/>
-        </w:rPr>
-        <w:t xml:space="preserve"> impostati su un valore alfanumerico e convertiti in numerico.</w:t>
+        <w:t>Di seguito è presentato lo schema relazionale di modifica alla base dati. La modifica principale riguarda i campi identificativi delle varie tabelle, precedentemente impostati su un valore alfanumerico e convertiti in numerico.</w:t>
       </w:r>
     </w:p>
     <w:p>

</xml_diff>

<commit_message>
fixing for approving person on frame
</commit_message>
<xml_diff>
--- a/doc/Features.docx
+++ b/doc/Features.docx
@@ -11,7 +11,6 @@
           <w:szCs w:val="20"/>
         </w:rPr>
       </w:pPr>
-      <w:proofErr w:type="spellStart"/>
       <w:r>
         <w:rPr>
           <w:rFonts w:ascii="Adobe Caslon Pro" w:eastAsia="Times New Roman" w:hAnsi="Adobe Caslon Pro" w:cs="Times New Roman"/>
@@ -19,117 +18,7 @@
           <w:sz w:val="32"/>
           <w:shd w:val="clear" w:color="auto" w:fill="FFFFFF"/>
         </w:rPr>
-        <w:t>Improve</w:t>
-      </w:r>
-      <w:proofErr w:type="spellEnd"/>
-      <w:r>
-        <w:rPr>
-          <w:rFonts w:ascii="Adobe Caslon Pro" w:eastAsia="Times New Roman" w:hAnsi="Adobe Caslon Pro" w:cs="Times New Roman"/>
-          <w:b/>
-          <w:sz w:val="32"/>
-          <w:shd w:val="clear" w:color="auto" w:fill="FFFFFF"/>
-        </w:rPr>
-        <w:t xml:space="preserve"> the Web </w:t>
-      </w:r>
-      <w:proofErr w:type="spellStart"/>
-      <w:r>
-        <w:rPr>
-          <w:rFonts w:ascii="Adobe Caslon Pro" w:eastAsia="Times New Roman" w:hAnsi="Adobe Caslon Pro" w:cs="Times New Roman"/>
-          <w:b/>
-          <w:sz w:val="32"/>
-          <w:shd w:val="clear" w:color="auto" w:fill="FFFFFF"/>
-        </w:rPr>
-        <w:t>Annotaton</w:t>
-      </w:r>
-      <w:proofErr w:type="spellEnd"/>
-      <w:r>
-        <w:rPr>
-          <w:rFonts w:ascii="Adobe Caslon Pro" w:eastAsia="Times New Roman" w:hAnsi="Adobe Caslon Pro" w:cs="Times New Roman"/>
-          <w:b/>
-          <w:sz w:val="32"/>
-          <w:shd w:val="clear" w:color="auto" w:fill="FFFFFF"/>
-        </w:rPr>
-        <w:t xml:space="preserve"> </w:t>
-      </w:r>
-      <w:proofErr w:type="spellStart"/>
-      <w:r>
-        <w:rPr>
-          <w:rFonts w:ascii="Adobe Caslon Pro" w:eastAsia="Times New Roman" w:hAnsi="Adobe Caslon Pro" w:cs="Times New Roman"/>
-          <w:b/>
-          <w:sz w:val="32"/>
-          <w:shd w:val="clear" w:color="auto" w:fill="FFFFFF"/>
-        </w:rPr>
-        <w:t>Tool</w:t>
-      </w:r>
-      <w:proofErr w:type="spellEnd"/>
-      <w:r>
-        <w:rPr>
-          <w:rFonts w:ascii="Adobe Caslon Pro" w:eastAsia="Times New Roman" w:hAnsi="Adobe Caslon Pro" w:cs="Times New Roman"/>
-          <w:b/>
-          <w:sz w:val="32"/>
-          <w:shd w:val="clear" w:color="auto" w:fill="FFFFFF"/>
-        </w:rPr>
-        <w:t xml:space="preserve"> for </w:t>
-      </w:r>
-      <w:proofErr w:type="spellStart"/>
-      <w:r>
-        <w:rPr>
-          <w:rFonts w:ascii="Adobe Caslon Pro" w:eastAsia="Times New Roman" w:hAnsi="Adobe Caslon Pro" w:cs="Times New Roman"/>
-          <w:b/>
-          <w:sz w:val="32"/>
-          <w:shd w:val="clear" w:color="auto" w:fill="FFFFFF"/>
-        </w:rPr>
-        <w:t>Surveillance</w:t>
-      </w:r>
-      <w:proofErr w:type="spellEnd"/>
-      <w:r>
-        <w:rPr>
-          <w:rFonts w:ascii="Adobe Caslon Pro" w:eastAsia="Times New Roman" w:hAnsi="Adobe Caslon Pro" w:cs="Times New Roman"/>
-          <w:b/>
-          <w:sz w:val="32"/>
-          <w:shd w:val="clear" w:color="auto" w:fill="FFFFFF"/>
-        </w:rPr>
-        <w:t xml:space="preserve"> </w:t>
-      </w:r>
-      <w:proofErr w:type="spellStart"/>
-      <w:r>
-        <w:rPr>
-          <w:rFonts w:ascii="Adobe Caslon Pro" w:eastAsia="Times New Roman" w:hAnsi="Adobe Caslon Pro" w:cs="Times New Roman"/>
-          <w:b/>
-          <w:sz w:val="32"/>
-          <w:shd w:val="clear" w:color="auto" w:fill="FFFFFF"/>
-        </w:rPr>
-        <w:t>Scenarios</w:t>
-      </w:r>
-      <w:proofErr w:type="spellEnd"/>
-      <w:r>
-        <w:rPr>
-          <w:rFonts w:ascii="Adobe Caslon Pro" w:eastAsia="Times New Roman" w:hAnsi="Adobe Caslon Pro" w:cs="Times New Roman"/>
-          <w:b/>
-          <w:sz w:val="32"/>
-          <w:shd w:val="clear" w:color="auto" w:fill="FFFFFF"/>
-        </w:rPr>
-        <w:t xml:space="preserve"> </w:t>
-      </w:r>
-      <w:proofErr w:type="gramStart"/>
-      <w:r>
-        <w:rPr>
-          <w:rFonts w:ascii="Adobe Caslon Pro" w:eastAsia="Times New Roman" w:hAnsi="Adobe Caslon Pro" w:cs="Times New Roman"/>
-          <w:b/>
-          <w:sz w:val="32"/>
-          <w:shd w:val="clear" w:color="auto" w:fill="FFFFFF"/>
-        </w:rPr>
-        <w:t>with</w:t>
-      </w:r>
-      <w:proofErr w:type="gramEnd"/>
-      <w:r>
-        <w:rPr>
-          <w:rFonts w:ascii="Adobe Caslon Pro" w:eastAsia="Times New Roman" w:hAnsi="Adobe Caslon Pro" w:cs="Times New Roman"/>
-          <w:b/>
-          <w:sz w:val="32"/>
-          <w:shd w:val="clear" w:color="auto" w:fill="FFFFFF"/>
-        </w:rPr>
-        <w:t xml:space="preserve"> Computer Vision</w:t>
+        <w:t>Improve the Web Annotaton Tool for Surveillance Scenarios with Computer Vision</w:t>
       </w:r>
     </w:p>
     <w:p>
@@ -228,36 +117,12 @@
           <w:rFonts w:ascii="Adobe Caslon Pro" w:hAnsi="Adobe Caslon Pro"/>
         </w:rPr>
       </w:pPr>
-      <w:proofErr w:type="gramStart"/>
-      <w:r>
-        <w:rPr>
-          <w:rFonts w:ascii="Adobe Caslon Pro" w:hAnsi="Adobe Caslon Pro"/>
-        </w:rPr>
-        <w:t xml:space="preserve">Pagina di configurazione per la connessione al database, camere, utenti (se necessario), </w:t>
-      </w:r>
-      <w:proofErr w:type="spellStart"/>
-      <w:r>
-        <w:rPr>
-          <w:rFonts w:ascii="Adobe Caslon Pro" w:hAnsi="Adobe Caslon Pro"/>
-        </w:rPr>
-        <w:t>point</w:t>
-      </w:r>
-      <w:proofErr w:type="spellEnd"/>
-      <w:r>
-        <w:rPr>
-          <w:rFonts w:ascii="Adobe Caslon Pro" w:hAnsi="Adobe Caslon Pro"/>
-        </w:rPr>
-        <w:t xml:space="preserve"> of </w:t>
-      </w:r>
-      <w:proofErr w:type="spellStart"/>
-      <w:r>
-        <w:rPr>
-          <w:rFonts w:ascii="Adobe Caslon Pro" w:hAnsi="Adobe Caslon Pro"/>
-        </w:rPr>
-        <w:t>interest</w:t>
-      </w:r>
-      <w:proofErr w:type="spellEnd"/>
-      <w:proofErr w:type="gramEnd"/>
+      <w:r>
+        <w:rPr>
+          <w:rFonts w:ascii="Adobe Caslon Pro" w:hAnsi="Adobe Caslon Pro"/>
+        </w:rPr>
+        <w:t>Pagina di configurazione per la connessione al database, camere, utenti (se necessario), point of interest</w:t>
+      </w:r>
       <w:r>
         <w:rPr>
           <w:rFonts w:ascii="Adobe Caslon Pro" w:hAnsi="Adobe Caslon Pro"/>
@@ -321,21 +186,7 @@
         <w:rPr>
           <w:rFonts w:ascii="Adobe Caslon Pro" w:hAnsi="Adobe Caslon Pro"/>
         </w:rPr>
-        <w:t xml:space="preserve">Migliorazioni nella creazione e nella modifica delle </w:t>
-      </w:r>
-      <w:proofErr w:type="spellStart"/>
-      <w:r>
-        <w:rPr>
-          <w:rFonts w:ascii="Adobe Caslon Pro" w:hAnsi="Adobe Caslon Pro"/>
-        </w:rPr>
-        <w:t>bounding</w:t>
-      </w:r>
-      <w:proofErr w:type="spellEnd"/>
-      <w:r>
-        <w:rPr>
-          <w:rFonts w:ascii="Adobe Caslon Pro" w:hAnsi="Adobe Caslon Pro"/>
-        </w:rPr>
-        <w:t xml:space="preserve"> boxes</w:t>
+        <w:t>Migliorazioni nella creazione e nella modifica delle bounding boxes</w:t>
       </w:r>
     </w:p>
     <w:p>
@@ -353,63 +204,7 @@
         <w:rPr>
           <w:rFonts w:ascii="Adobe Caslon Pro" w:hAnsi="Adobe Caslon Pro"/>
         </w:rPr>
-        <w:t xml:space="preserve">Migliorare l’inizializzazione della </w:t>
-      </w:r>
-      <w:proofErr w:type="spellStart"/>
-      <w:r>
-        <w:rPr>
-          <w:rFonts w:ascii="Adobe Caslon Pro" w:hAnsi="Adobe Caslon Pro"/>
-        </w:rPr>
-        <w:t>bounding</w:t>
-      </w:r>
-      <w:proofErr w:type="spellEnd"/>
-      <w:r>
-        <w:rPr>
-          <w:rFonts w:ascii="Adobe Caslon Pro" w:hAnsi="Adobe Caslon Pro"/>
-        </w:rPr>
-        <w:t xml:space="preserve"> box: allo stato attuale </w:t>
-      </w:r>
-      <w:proofErr w:type="gramStart"/>
-      <w:r>
-        <w:rPr>
-          <w:rFonts w:ascii="Adobe Caslon Pro" w:hAnsi="Adobe Caslon Pro"/>
-        </w:rPr>
-        <w:t>viene</w:t>
-      </w:r>
-      <w:proofErr w:type="gramEnd"/>
-      <w:r>
-        <w:rPr>
-          <w:rFonts w:ascii="Adobe Caslon Pro" w:hAnsi="Adobe Caslon Pro"/>
-        </w:rPr>
-        <w:t xml:space="preserve"> creata di una dimensione prefissata in un punto prefissato dell’immagine. L’obiettivo è di far inizializzare la </w:t>
-      </w:r>
-      <w:proofErr w:type="spellStart"/>
-      <w:r>
-        <w:rPr>
-          <w:rFonts w:ascii="Adobe Caslon Pro" w:hAnsi="Adobe Caslon Pro"/>
-        </w:rPr>
-        <w:t>bb</w:t>
-      </w:r>
-      <w:proofErr w:type="spellEnd"/>
-      <w:r>
-        <w:rPr>
-          <w:rFonts w:ascii="Adobe Caslon Pro" w:hAnsi="Adobe Caslon Pro"/>
-        </w:rPr>
-        <w:t xml:space="preserve"> all’utente in un punto selezionato dall’</w:t>
-      </w:r>
-      <w:proofErr w:type="gramStart"/>
-      <w:r>
-        <w:rPr>
-          <w:rFonts w:ascii="Adobe Caslon Pro" w:hAnsi="Adobe Caslon Pro"/>
-        </w:rPr>
-        <w:t>utente</w:t>
-      </w:r>
-      <w:proofErr w:type="gramEnd"/>
-      <w:r>
-        <w:rPr>
-          <w:rFonts w:ascii="Adobe Caslon Pro" w:hAnsi="Adobe Caslon Pro"/>
-        </w:rPr>
-        <w:t xml:space="preserve"> con il click del mouse.</w:t>
+        <w:t>Migliorare l’inizializzazione della bounding box: allo stato attuale viene creata di una dimensione prefissata in un punto prefissato dell’immagine. L’obiettivo è di far inizializzare la bb all’utente in un punto selezionato dall’utente con il click del mouse.</w:t>
       </w:r>
     </w:p>
     <w:p>
@@ -423,33 +218,11 @@
           <w:rFonts w:ascii="Adobe Caslon Pro" w:hAnsi="Adobe Caslon Pro"/>
         </w:rPr>
       </w:pPr>
-      <w:proofErr w:type="spellStart"/>
-      <w:r>
-        <w:rPr>
-          <w:rFonts w:ascii="Adobe Caslon Pro" w:hAnsi="Adobe Caslon Pro"/>
-        </w:rPr>
-        <w:t>Bounding</w:t>
-      </w:r>
-      <w:proofErr w:type="spellEnd"/>
-      <w:r>
-        <w:rPr>
-          <w:rFonts w:ascii="Adobe Caslon Pro" w:hAnsi="Adobe Caslon Pro"/>
-        </w:rPr>
-        <w:t xml:space="preserve"> boxes trascinabili nell’immagine e ridimensionabili (sia quella globale </w:t>
-      </w:r>
-      <w:proofErr w:type="gramStart"/>
-      <w:r>
-        <w:rPr>
-          <w:rFonts w:ascii="Adobe Caslon Pro" w:hAnsi="Adobe Caslon Pro"/>
-        </w:rPr>
-        <w:t>che</w:t>
-      </w:r>
-      <w:proofErr w:type="gramEnd"/>
-      <w:r>
-        <w:rPr>
-          <w:rFonts w:ascii="Adobe Caslon Pro" w:hAnsi="Adobe Caslon Pro"/>
-        </w:rPr>
-        <w:t xml:space="preserve"> quella relativa alla parte visibile).</w:t>
+      <w:r>
+        <w:rPr>
+          <w:rFonts w:ascii="Adobe Caslon Pro" w:hAnsi="Adobe Caslon Pro"/>
+        </w:rPr>
+        <w:t>Bounding boxes trascinabili nell’immagine e ridimensionabili (sia quella globale che quella relativa alla parte visibile).</w:t>
       </w:r>
     </w:p>
     <w:p>
@@ -467,21 +240,7 @@
         <w:rPr>
           <w:rFonts w:ascii="Adobe Caslon Pro" w:hAnsi="Adobe Caslon Pro"/>
         </w:rPr>
-        <w:t xml:space="preserve">La </w:t>
-      </w:r>
-      <w:proofErr w:type="spellStart"/>
-      <w:r>
-        <w:rPr>
-          <w:rFonts w:ascii="Adobe Caslon Pro" w:hAnsi="Adobe Caslon Pro"/>
-        </w:rPr>
-        <w:t>bounding</w:t>
-      </w:r>
-      <w:proofErr w:type="spellEnd"/>
-      <w:r>
-        <w:rPr>
-          <w:rFonts w:ascii="Adobe Caslon Pro" w:hAnsi="Adobe Caslon Pro"/>
-        </w:rPr>
-        <w:t xml:space="preserve"> box, in fase di creazione, deve adattarsi alla geometria del frame, ingrandendosi o rimpicciolendosi in base alla sua posizione.</w:t>
+        <w:t>La bounding box, in fase di creazione, deve adattarsi alla geometria del frame, ingrandendosi o rimpicciolendosi in base alla sua posizione.</w:t>
       </w:r>
     </w:p>
     <w:p>
@@ -525,21 +284,7 @@
         <w:rPr>
           <w:rFonts w:ascii="Adobe Caslon Pro" w:hAnsi="Adobe Caslon Pro"/>
         </w:rPr>
-        <w:t xml:space="preserve">Rivedere il sistema di creazione e scelta dell’avatar di ciascuna persona: al momento si sistema recupera la prima immagine salvata e la imposta come avatar della persona, ma esiste un metodo già implementato per la scelta dell’avatar ottimale. Il metodo è da verificare </w:t>
-      </w:r>
-      <w:proofErr w:type="gramStart"/>
-      <w:r>
-        <w:rPr>
-          <w:rFonts w:ascii="Adobe Caslon Pro" w:hAnsi="Adobe Caslon Pro"/>
-        </w:rPr>
-        <w:t>ed</w:t>
-      </w:r>
-      <w:proofErr w:type="gramEnd"/>
-      <w:r>
-        <w:rPr>
-          <w:rFonts w:ascii="Adobe Caslon Pro" w:hAnsi="Adobe Caslon Pro"/>
-        </w:rPr>
-        <w:t xml:space="preserve"> in caso correggere.</w:t>
+        <w:t>Rivedere il sistema di creazione e scelta dell’avatar di ciascuna persona: al momento si sistema recupera la prima immagine salvata e la imposta come avatar della persona, ma esiste un metodo già implementato per la scelta dell’avatar ottimale. Il metodo è da verificare ed in caso correggere.</w:t>
       </w:r>
       <w:r>
         <w:rPr>
@@ -565,33 +310,8 @@
           <w:rFonts w:ascii="Adobe Caslon Pro" w:hAnsi="Adobe Caslon Pro"/>
           <w:i/>
         </w:rPr>
-        <w:t xml:space="preserve">Della dimensione della </w:t>
-      </w:r>
-      <w:proofErr w:type="spellStart"/>
-      <w:r>
-        <w:rPr>
-          <w:rFonts w:ascii="Adobe Caslon Pro" w:hAnsi="Adobe Caslon Pro"/>
-          <w:i/>
-        </w:rPr>
-        <w:t>bounding</w:t>
-      </w:r>
-      <w:proofErr w:type="spellEnd"/>
-      <w:r>
-        <w:rPr>
-          <w:rFonts w:ascii="Adobe Caslon Pro" w:hAnsi="Adobe Caslon Pro"/>
-          <w:i/>
-        </w:rPr>
-        <w:t xml:space="preserve"> box (una maggior risoluzione è preferibile</w:t>
-      </w:r>
-      <w:proofErr w:type="gramStart"/>
-      <w:r>
-        <w:rPr>
-          <w:rFonts w:ascii="Adobe Caslon Pro" w:hAnsi="Adobe Caslon Pro"/>
-          <w:i/>
-        </w:rPr>
-        <w:t>)</w:t>
-      </w:r>
-      <w:proofErr w:type="gramEnd"/>
+        <w:t>Della dimensione della bounding box (una maggior risoluzione è preferibile)</w:t>
+      </w:r>
     </w:p>
     <w:p>
       <w:pPr>
@@ -617,23 +337,7 @@
           <w:rFonts w:ascii="Adobe Caslon Pro" w:hAnsi="Adobe Caslon Pro"/>
           <w:i/>
         </w:rPr>
-        <w:t xml:space="preserve"> (e quindi della </w:t>
-      </w:r>
-      <w:proofErr w:type="spellStart"/>
-      <w:r>
-        <w:rPr>
-          <w:rFonts w:ascii="Adobe Caslon Pro" w:hAnsi="Adobe Caslon Pro"/>
-          <w:i/>
-        </w:rPr>
-        <w:t>bounding</w:t>
-      </w:r>
-      <w:proofErr w:type="spellEnd"/>
-      <w:r>
-        <w:rPr>
-          <w:rFonts w:ascii="Adobe Caslon Pro" w:hAnsi="Adobe Caslon Pro"/>
-          <w:i/>
-        </w:rPr>
-        <w:t xml:space="preserve"> box visibile)</w:t>
+        <w:t xml:space="preserve"> (e quindi della bounding box visibile)</w:t>
       </w:r>
     </w:p>
     <w:p>
@@ -653,17 +357,8 @@
           <w:rFonts w:ascii="Adobe Caslon Pro" w:hAnsi="Adobe Caslon Pro"/>
           <w:i/>
         </w:rPr>
-        <w:t>Dell’orientazione del suo sguardo (è preferibile una persona che guarda verso la camera</w:t>
-      </w:r>
-      <w:proofErr w:type="gramStart"/>
-      <w:r>
-        <w:rPr>
-          <w:rFonts w:ascii="Adobe Caslon Pro" w:hAnsi="Adobe Caslon Pro"/>
-          <w:i/>
-        </w:rPr>
-        <w:t>)</w:t>
-      </w:r>
-      <w:proofErr w:type="gramEnd"/>
+        <w:t>Dell’orientazione del suo sguardo (è preferibile una persona che guarda verso la camera)</w:t>
+      </w:r>
     </w:p>
     <w:p>
       <w:pPr>
@@ -688,77 +383,7 @@
         <w:rPr>
           <w:rFonts w:ascii="Adobe Caslon Pro" w:hAnsi="Adobe Caslon Pro"/>
         </w:rPr>
-        <w:t xml:space="preserve">Introdurre un sistema di predizione per un’annotazione </w:t>
-      </w:r>
-      <w:proofErr w:type="gramStart"/>
-      <w:r>
-        <w:rPr>
-          <w:rFonts w:ascii="Adobe Caslon Pro" w:hAnsi="Adobe Caslon Pro"/>
-        </w:rPr>
-        <w:t>a partire dal</w:t>
-      </w:r>
-      <w:proofErr w:type="gramEnd"/>
-      <w:r>
-        <w:rPr>
-          <w:rFonts w:ascii="Adobe Caslon Pro" w:hAnsi="Adobe Caslon Pro"/>
-        </w:rPr>
-        <w:t xml:space="preserve"> frame corrente per il frame successivo che </w:t>
-      </w:r>
-      <w:proofErr w:type="spellStart"/>
-      <w:r>
-        <w:rPr>
-          <w:rFonts w:ascii="Adobe Caslon Pro" w:hAnsi="Adobe Caslon Pro"/>
-        </w:rPr>
-        <w:t>milgliori</w:t>
-      </w:r>
-      <w:proofErr w:type="spellEnd"/>
-      <w:r>
-        <w:rPr>
-          <w:rFonts w:ascii="Adobe Caslon Pro" w:hAnsi="Adobe Caslon Pro"/>
-        </w:rPr>
-        <w:t xml:space="preserve"> lo stato attuale: al momento la </w:t>
-      </w:r>
-      <w:proofErr w:type="spellStart"/>
-      <w:r>
-        <w:rPr>
-          <w:rFonts w:ascii="Adobe Caslon Pro" w:hAnsi="Adobe Caslon Pro"/>
-        </w:rPr>
-        <w:t>bounding</w:t>
-      </w:r>
-      <w:proofErr w:type="spellEnd"/>
-      <w:r>
-        <w:rPr>
-          <w:rFonts w:ascii="Adobe Caslon Pro" w:hAnsi="Adobe Caslon Pro"/>
-        </w:rPr>
-        <w:t xml:space="preserve"> box selezionata ad un frame viene replicata nella stessa posizione nel frame successivo. Mediante tecniche di computer </w:t>
-      </w:r>
-      <w:proofErr w:type="spellStart"/>
-      <w:r>
-        <w:rPr>
-          <w:rFonts w:ascii="Adobe Caslon Pro" w:hAnsi="Adobe Caslon Pro"/>
-        </w:rPr>
-        <w:t>vision</w:t>
-      </w:r>
-      <w:proofErr w:type="spellEnd"/>
-      <w:r>
-        <w:rPr>
-          <w:rFonts w:ascii="Adobe Caslon Pro" w:hAnsi="Adobe Caslon Pro"/>
-        </w:rPr>
-        <w:t xml:space="preserve"> si vuole fornire dei </w:t>
-      </w:r>
-      <w:proofErr w:type="spellStart"/>
-      <w:r>
-        <w:rPr>
-          <w:rFonts w:ascii="Adobe Caslon Pro" w:hAnsi="Adobe Caslon Pro"/>
-        </w:rPr>
-        <w:t>proposal</w:t>
-      </w:r>
-      <w:proofErr w:type="spellEnd"/>
-      <w:r>
-        <w:rPr>
-          <w:rFonts w:ascii="Adobe Caslon Pro" w:hAnsi="Adobe Caslon Pro"/>
-        </w:rPr>
-        <w:t xml:space="preserve"> per la posizione della persona nei frame successivi.</w:t>
+        <w:t>Introdurre un sistema di predizione per un’annotazione a partire dal frame corrente per il frame successivo che milgliori lo stato attuale: al momento la bounding box selezionata ad un frame viene replicata nella stessa posizione nel frame successivo. Mediante tecniche di computer vision si vuole fornire dei proposal per la posizione della persona nei frame successivi.</w:t>
       </w:r>
     </w:p>
     <w:p>
@@ -798,39 +423,7 @@
           <w:rFonts w:ascii="Adobe Caslon Pro" w:hAnsi="Adobe Caslon Pro"/>
           <w:i/>
         </w:rPr>
-        <w:t xml:space="preserve">I </w:t>
-      </w:r>
-      <w:proofErr w:type="spellStart"/>
-      <w:r>
-        <w:rPr>
-          <w:rFonts w:ascii="Adobe Caslon Pro" w:hAnsi="Adobe Caslon Pro"/>
-          <w:i/>
-        </w:rPr>
-        <w:t>proposal</w:t>
-      </w:r>
-      <w:proofErr w:type="spellEnd"/>
-      <w:r>
-        <w:rPr>
-          <w:rFonts w:ascii="Adobe Caslon Pro" w:hAnsi="Adobe Caslon Pro"/>
-          <w:i/>
-        </w:rPr>
-        <w:t xml:space="preserve"> </w:t>
-      </w:r>
-      <w:proofErr w:type="gramStart"/>
-      <w:r>
-        <w:rPr>
-          <w:rFonts w:ascii="Adobe Caslon Pro" w:hAnsi="Adobe Caslon Pro"/>
-          <w:i/>
-        </w:rPr>
-        <w:t>verranno</w:t>
-      </w:r>
-      <w:proofErr w:type="gramEnd"/>
-      <w:r>
-        <w:rPr>
-          <w:rFonts w:ascii="Adobe Caslon Pro" w:hAnsi="Adobe Caslon Pro"/>
-          <w:i/>
-        </w:rPr>
-        <w:t xml:space="preserve"> calcolati m</w:t>
+        <w:t>I proposal verranno calcolati m</w:t>
       </w:r>
       <w:r>
         <w:rPr>
@@ -857,17 +450,8 @@
           <w:rFonts w:ascii="Adobe Caslon Pro" w:hAnsi="Adobe Caslon Pro"/>
           <w:sz w:val="22"/>
         </w:rPr>
-        <w:t>Basate sulla stima del moto (analizzando i frame successivi al corrente</w:t>
-      </w:r>
-      <w:proofErr w:type="gramStart"/>
-      <w:r>
-        <w:rPr>
-          <w:rFonts w:ascii="Adobe Caslon Pro" w:hAnsi="Adobe Caslon Pro"/>
-          <w:sz w:val="22"/>
-        </w:rPr>
-        <w:t>)</w:t>
-      </w:r>
-      <w:proofErr w:type="gramEnd"/>
+        <w:t>Basate sulla stima del moto (analizzando i frame successivi al corrente)</w:t>
+      </w:r>
     </w:p>
     <w:p>
       <w:pPr>
@@ -886,26 +470,8 @@
           <w:rFonts w:ascii="Adobe Caslon Pro" w:hAnsi="Adobe Caslon Pro"/>
           <w:sz w:val="22"/>
         </w:rPr>
-        <w:t xml:space="preserve">Basate su una stima data dai frame precedenti (filtro di </w:t>
-      </w:r>
-      <w:proofErr w:type="spellStart"/>
-      <w:r>
-        <w:rPr>
-          <w:rFonts w:ascii="Adobe Caslon Pro" w:hAnsi="Adobe Caslon Pro"/>
-          <w:sz w:val="22"/>
-        </w:rPr>
-        <w:t>Kalman</w:t>
-      </w:r>
-      <w:proofErr w:type="spellEnd"/>
-      <w:proofErr w:type="gramStart"/>
-      <w:r>
-        <w:rPr>
-          <w:rFonts w:ascii="Adobe Caslon Pro" w:hAnsi="Adobe Caslon Pro"/>
-          <w:sz w:val="22"/>
-        </w:rPr>
-        <w:t>)</w:t>
-      </w:r>
-      <w:proofErr w:type="gramEnd"/>
+        <w:t>Basate su una stima data dai frame precedenti (filtro di Kalman)</w:t>
+      </w:r>
     </w:p>
     <w:p>
       <w:pPr>
@@ -929,35 +495,7 @@
         <w:rPr>
           <w:rFonts w:ascii="Adobe Caslon Pro" w:hAnsi="Adobe Caslon Pro"/>
         </w:rPr>
-        <w:t xml:space="preserve">Introduzione di una </w:t>
-      </w:r>
-      <w:proofErr w:type="spellStart"/>
-      <w:r>
-        <w:rPr>
-          <w:rFonts w:ascii="Adobe Caslon Pro" w:hAnsi="Adobe Caslon Pro"/>
-        </w:rPr>
-        <w:t>timeline</w:t>
-      </w:r>
-      <w:proofErr w:type="spellEnd"/>
-      <w:r>
-        <w:rPr>
-          <w:rFonts w:ascii="Adobe Caslon Pro" w:hAnsi="Adobe Caslon Pro"/>
-        </w:rPr>
-        <w:t xml:space="preserve"> per la navigazione tra i frame che mostri la presenza o meno di annotazioni all’interno degli stessi e consenta di visualizzare la durata di permanenza </w:t>
-      </w:r>
-      <w:proofErr w:type="gramStart"/>
-      <w:r>
-        <w:rPr>
-          <w:rFonts w:ascii="Adobe Caslon Pro" w:hAnsi="Adobe Caslon Pro"/>
-        </w:rPr>
-        <w:t>di</w:t>
-      </w:r>
-      <w:proofErr w:type="gramEnd"/>
-      <w:r>
-        <w:rPr>
-          <w:rFonts w:ascii="Adobe Caslon Pro" w:hAnsi="Adobe Caslon Pro"/>
-        </w:rPr>
-        <w:t xml:space="preserve"> una persona in più frame consecutivi.</w:t>
+        <w:t>Introduzione di una timeline per la navigazione tra i frame che mostri la presenza o meno di annotazioni all’interno degli stessi e consenta di visualizzare la durata di permanenza di una persona in più frame consecutivi.</w:t>
       </w:r>
     </w:p>
     <w:p>
@@ -976,35 +514,7 @@
           <w:rFonts w:ascii="Adobe Caslon Pro" w:hAnsi="Adobe Caslon Pro"/>
         </w:rPr>
         <w:lastRenderedPageBreak/>
-        <w:t xml:space="preserve">Lo stile della </w:t>
-      </w:r>
-      <w:proofErr w:type="spellStart"/>
-      <w:r>
-        <w:rPr>
-          <w:rFonts w:ascii="Adobe Caslon Pro" w:hAnsi="Adobe Caslon Pro"/>
-        </w:rPr>
-        <w:t>timeline</w:t>
-      </w:r>
-      <w:proofErr w:type="spellEnd"/>
-      <w:r>
-        <w:rPr>
-          <w:rFonts w:ascii="Adobe Caslon Pro" w:hAnsi="Adobe Caslon Pro"/>
-        </w:rPr>
-        <w:t xml:space="preserve"> è quello proposto dal software </w:t>
-      </w:r>
-      <w:proofErr w:type="spellStart"/>
-      <w:r>
-        <w:rPr>
-          <w:rFonts w:ascii="Adobe Caslon Pro" w:hAnsi="Adobe Caslon Pro"/>
-        </w:rPr>
-        <w:t>Viper</w:t>
-      </w:r>
-      <w:proofErr w:type="spellEnd"/>
-      <w:r>
-        <w:rPr>
-          <w:rFonts w:ascii="Adobe Caslon Pro" w:hAnsi="Adobe Caslon Pro"/>
-        </w:rPr>
-        <w:t xml:space="preserve"> GT, che visualizza, per ciascuna persona, la sua permanenza nei frame successivi. </w:t>
+        <w:t xml:space="preserve">Lo stile della timeline è quello proposto dal software Viper GT, che visualizza, per ciascuna persona, la sua permanenza nei frame successivi. </w:t>
       </w:r>
     </w:p>
     <w:p>
@@ -1148,63 +658,7 @@
         <w:rPr>
           <w:rFonts w:ascii="Adobe Caslon Pro" w:hAnsi="Adobe Caslon Pro"/>
         </w:rPr>
-        <w:t xml:space="preserve">Creazione di una pagina </w:t>
-      </w:r>
-      <w:proofErr w:type="gramStart"/>
-      <w:r>
-        <w:rPr>
-          <w:rFonts w:ascii="Adobe Caslon Pro" w:hAnsi="Adobe Caslon Pro"/>
-        </w:rPr>
-        <w:t xml:space="preserve">di </w:t>
-      </w:r>
-      <w:proofErr w:type="gramEnd"/>
-      <w:r>
-        <w:rPr>
-          <w:rFonts w:ascii="Adobe Caslon Pro" w:hAnsi="Adobe Caslon Pro"/>
-        </w:rPr>
-        <w:t xml:space="preserve">installazione del sistema. </w:t>
-      </w:r>
-      <w:proofErr w:type="gramStart"/>
-      <w:r>
-        <w:rPr>
-          <w:rFonts w:ascii="Adobe Caslon Pro" w:hAnsi="Adobe Caslon Pro"/>
-        </w:rPr>
-        <w:t>Attualmente</w:t>
-      </w:r>
-      <w:proofErr w:type="gramEnd"/>
-      <w:r>
-        <w:rPr>
-          <w:rFonts w:ascii="Adobe Caslon Pro" w:hAnsi="Adobe Caslon Pro"/>
-        </w:rPr>
-        <w:t xml:space="preserve"> l’installazione richiede all’utente la modifica di un file di configurazione e di eseguire uno script </w:t>
-      </w:r>
-      <w:proofErr w:type="spellStart"/>
-      <w:r>
-        <w:rPr>
-          <w:rFonts w:ascii="Adobe Caslon Pro" w:hAnsi="Adobe Caslon Pro"/>
-        </w:rPr>
-        <w:t>python</w:t>
-      </w:r>
-      <w:proofErr w:type="spellEnd"/>
-      <w:r>
-        <w:rPr>
-          <w:rFonts w:ascii="Adobe Caslon Pro" w:hAnsi="Adobe Caslon Pro"/>
-        </w:rPr>
-        <w:t xml:space="preserve"> per la generazione di uno script SQL con cui popolare il database. Mediante la pagina </w:t>
-      </w:r>
-      <w:proofErr w:type="gramStart"/>
-      <w:r>
-        <w:rPr>
-          <w:rFonts w:ascii="Adobe Caslon Pro" w:hAnsi="Adobe Caslon Pro"/>
-        </w:rPr>
-        <w:t xml:space="preserve">di </w:t>
-      </w:r>
-      <w:proofErr w:type="gramEnd"/>
-      <w:r>
-        <w:rPr>
-          <w:rFonts w:ascii="Adobe Caslon Pro" w:hAnsi="Adobe Caslon Pro"/>
-        </w:rPr>
-        <w:t>installazione si vuole effettuare queste operazioni preliminari solamente mediante interfaccia grafica.</w:t>
+        <w:t>Creazione di una pagina di installazione del sistema. Attualmente l’installazione richiede all’utente la modifica di un file di configurazione e di eseguire uno script python per la generazione di uno script SQL con cui popolare il database. Mediante la pagina di installazione si vuole effettuare queste operazioni preliminari solamente mediante interfaccia grafica.</w:t>
       </w:r>
     </w:p>
     <w:p>
@@ -1260,7 +714,6 @@
           <w:sz w:val="28"/>
         </w:rPr>
       </w:pPr>
-      <w:proofErr w:type="spellStart"/>
       <w:r>
         <w:rPr>
           <w:rFonts w:ascii="Adobe Caslon Pro" w:hAnsi="Adobe Caslon Pro"/>
@@ -1269,7 +722,6 @@
         </w:rPr>
         <w:t>LabelMe</w:t>
       </w:r>
-      <w:proofErr w:type="spellEnd"/>
     </w:p>
     <w:p>
       <w:pPr>
@@ -1297,33 +749,8 @@
           <w:rFonts w:ascii="Adobe Caslon Pro" w:hAnsi="Adobe Caslon Pro"/>
           <w:sz w:val="22"/>
         </w:rPr>
-        <w:t xml:space="preserve">Annotazione mediante definizione di aree poligonali nell’immagine. A ciascun poligono è possibile associare una </w:t>
-      </w:r>
-      <w:proofErr w:type="spellStart"/>
-      <w:r>
-        <w:rPr>
-          <w:rFonts w:ascii="Adobe Caslon Pro" w:hAnsi="Adobe Caslon Pro"/>
-          <w:sz w:val="22"/>
-        </w:rPr>
-        <w:t>label</w:t>
-      </w:r>
-      <w:proofErr w:type="spellEnd"/>
-      <w:r>
-        <w:rPr>
-          <w:rFonts w:ascii="Adobe Caslon Pro" w:hAnsi="Adobe Caslon Pro"/>
-          <w:sz w:val="22"/>
-        </w:rPr>
-        <w:t xml:space="preserve">, impostare come </w:t>
-      </w:r>
-      <w:proofErr w:type="gramStart"/>
-      <w:r>
-        <w:rPr>
-          <w:rFonts w:ascii="Adobe Caslon Pro" w:hAnsi="Adobe Caslon Pro"/>
-          <w:sz w:val="22"/>
-        </w:rPr>
-        <w:t>occluso o meno da altri oggetti</w:t>
-      </w:r>
-      <w:proofErr w:type="gramEnd"/>
+        <w:t>Annotazione mediante definizione di aree poligonali nell’immagine. A ciascun poligono è possibile associare una label, impostare come occluso o meno da altri oggetti</w:t>
+      </w:r>
       <w:r>
         <w:rPr>
           <w:rFonts w:ascii="Adobe Caslon Pro" w:hAnsi="Adobe Caslon Pro"/>
@@ -1349,23 +776,7 @@
           <w:rFonts w:ascii="Adobe Caslon Pro" w:hAnsi="Adobe Caslon Pro"/>
           <w:sz w:val="22"/>
         </w:rPr>
-        <w:t xml:space="preserve">Consente annotazioni annidate per etichettare oggetti che ne </w:t>
-      </w:r>
-      <w:proofErr w:type="gramStart"/>
-      <w:r>
-        <w:rPr>
-          <w:rFonts w:ascii="Adobe Caslon Pro" w:hAnsi="Adobe Caslon Pro"/>
-          <w:sz w:val="22"/>
-        </w:rPr>
-        <w:t>includo</w:t>
-      </w:r>
-      <w:proofErr w:type="gramEnd"/>
-      <w:r>
-        <w:rPr>
-          <w:rFonts w:ascii="Adobe Caslon Pro" w:hAnsi="Adobe Caslon Pro"/>
-          <w:sz w:val="22"/>
-        </w:rPr>
-        <w:t xml:space="preserve"> altri.</w:t>
+        <w:t>Consente annotazioni annidate per etichettare oggetti che ne includo altri.</w:t>
       </w:r>
     </w:p>
     <w:p>
@@ -1385,23 +796,7 @@
           <w:rFonts w:ascii="Adobe Caslon Pro" w:hAnsi="Adobe Caslon Pro"/>
           <w:sz w:val="22"/>
         </w:rPr>
-        <w:t xml:space="preserve">Permette la definizione di aree dell’immagine andando a colorare oggetti </w:t>
-      </w:r>
-      <w:proofErr w:type="gramStart"/>
-      <w:r>
-        <w:rPr>
-          <w:rFonts w:ascii="Adobe Caslon Pro" w:hAnsi="Adobe Caslon Pro"/>
-          <w:sz w:val="22"/>
-        </w:rPr>
-        <w:t>a partire da</w:t>
-      </w:r>
-      <w:proofErr w:type="gramEnd"/>
-      <w:r>
-        <w:rPr>
-          <w:rFonts w:ascii="Adobe Caslon Pro" w:hAnsi="Adobe Caslon Pro"/>
-          <w:sz w:val="22"/>
-        </w:rPr>
-        <w:t xml:space="preserve"> tracce disegnate su di essi. Permette di definire aree esterne o interne agli oggetti.</w:t>
+        <w:t>Permette la definizione di aree dell’immagine andando a colorare oggetti a partire da tracce disegnate su di essi. Permette di definire aree esterne o interne agli oggetti.</w:t>
       </w:r>
     </w:p>
     <w:p>
@@ -1461,23 +856,7 @@
           <w:rFonts w:ascii="Adobe Caslon Pro" w:hAnsi="Adobe Caslon Pro"/>
           <w:sz w:val="22"/>
         </w:rPr>
-        <w:t xml:space="preserve">Non gestisce la possibilità di </w:t>
-      </w:r>
-      <w:proofErr w:type="spellStart"/>
-      <w:r>
-        <w:rPr>
-          <w:rFonts w:ascii="Adobe Caslon Pro" w:hAnsi="Adobe Caslon Pro"/>
-          <w:sz w:val="22"/>
-        </w:rPr>
-        <w:t>proposals</w:t>
-      </w:r>
-      <w:proofErr w:type="spellEnd"/>
-      <w:r>
-        <w:rPr>
-          <w:rFonts w:ascii="Adobe Caslon Pro" w:hAnsi="Adobe Caslon Pro"/>
-          <w:sz w:val="22"/>
-        </w:rPr>
-        <w:t xml:space="preserve"> per le annotazioni.</w:t>
+        <w:t>Non gestisce la possibilità di proposals per le annotazioni.</w:t>
       </w:r>
     </w:p>
     <w:p>
@@ -1502,24 +881,185 @@
           <w:sz w:val="28"/>
         </w:rPr>
       </w:pPr>
-      <w:proofErr w:type="spellStart"/>
       <w:r>
         <w:rPr>
           <w:rFonts w:ascii="Adobe Caslon Pro" w:hAnsi="Adobe Caslon Pro"/>
           <w:b/>
           <w:sz w:val="28"/>
         </w:rPr>
-        <w:t>Viper</w:t>
-      </w:r>
-      <w:proofErr w:type="spellEnd"/>
-      <w:r>
+        <w:t>Viper-GT</w:t>
+      </w:r>
+    </w:p>
+    <w:p>
+      <w:pPr>
         <w:rPr>
           <w:rFonts w:ascii="Adobe Caslon Pro" w:hAnsi="Adobe Caslon Pro"/>
           <w:b/>
           <w:sz w:val="28"/>
         </w:rPr>
-        <w:t>-GT</w:t>
-      </w:r>
+      </w:pPr>
+    </w:p>
+    <w:p>
+      <w:pPr>
+        <w:pStyle w:val="Paragrafoelenco"/>
+        <w:numPr>
+          <w:ilvl w:val="0"/>
+          <w:numId w:val="10"/>
+        </w:numPr>
+        <w:rPr>
+          <w:rFonts w:ascii="Adobe Caslon Pro" w:hAnsi="Adobe Caslon Pro"/>
+          <w:sz w:val="22"/>
+        </w:rPr>
+      </w:pPr>
+      <w:r>
+        <w:rPr>
+          <w:rFonts w:ascii="Adobe Caslon Pro" w:hAnsi="Adobe Caslon Pro"/>
+          <w:sz w:val="22"/>
+        </w:rPr>
+        <w:t>Annotazione video, perfezionamento metadati</w:t>
+      </w:r>
+    </w:p>
+    <w:p>
+      <w:pPr>
+        <w:pStyle w:val="Paragrafoelenco"/>
+        <w:numPr>
+          <w:ilvl w:val="0"/>
+          <w:numId w:val="10"/>
+        </w:numPr>
+        <w:rPr>
+          <w:rFonts w:ascii="Adobe Caslon Pro" w:hAnsi="Adobe Caslon Pro"/>
+          <w:sz w:val="22"/>
+        </w:rPr>
+      </w:pPr>
+      <w:r>
+        <w:rPr>
+          <w:rFonts w:ascii="Adobe Caslon Pro" w:hAnsi="Adobe Caslon Pro"/>
+          <w:sz w:val="22"/>
+        </w:rPr>
+        <w:t>Utilizza bounding boxes per annotare gli oggetti sui vari frames dei video</w:t>
+      </w:r>
+    </w:p>
+    <w:p>
+      <w:pPr>
+        <w:pStyle w:val="Paragrafoelenco"/>
+        <w:numPr>
+          <w:ilvl w:val="0"/>
+          <w:numId w:val="10"/>
+        </w:numPr>
+        <w:rPr>
+          <w:rFonts w:ascii="Adobe Caslon Pro" w:hAnsi="Adobe Caslon Pro"/>
+          <w:sz w:val="22"/>
+        </w:rPr>
+      </w:pPr>
+      <w:r>
+        <w:rPr>
+          <w:rFonts w:ascii="Adobe Caslon Pro" w:hAnsi="Adobe Caslon Pro"/>
+          <w:sz w:val="22"/>
+        </w:rPr>
+        <w:t>Annotazioni collezionate su una timeline, durante l’esecuzione del video vengono mostrate le bb del frame corrispondente e queste vengono evidenziate nella timeline</w:t>
+      </w:r>
+    </w:p>
+    <w:p>
+      <w:pPr>
+        <w:pStyle w:val="Paragrafoelenco"/>
+        <w:numPr>
+          <w:ilvl w:val="0"/>
+          <w:numId w:val="10"/>
+        </w:numPr>
+        <w:rPr>
+          <w:rFonts w:ascii="Adobe Caslon Pro" w:hAnsi="Adobe Caslon Pro"/>
+          <w:sz w:val="22"/>
+        </w:rPr>
+      </w:pPr>
+      <w:r>
+        <w:rPr>
+          <w:rFonts w:ascii="Adobe Caslon Pro" w:hAnsi="Adobe Caslon Pro"/>
+          <w:sz w:val="22"/>
+        </w:rPr>
+        <w:t>Tool non intuitivo, necessaria un’ampia lettura delle documentazione per prendere confidenza. Alcune operazioni semplici, come l’inserimento di una nuova bb, non sono affatto intuitive.</w:t>
+      </w:r>
+    </w:p>
+    <w:p>
+      <w:pPr>
+        <w:pStyle w:val="Paragrafoelenco"/>
+        <w:numPr>
+          <w:ilvl w:val="0"/>
+          <w:numId w:val="10"/>
+        </w:numPr>
+        <w:rPr>
+          <w:rFonts w:ascii="Adobe Caslon Pro" w:hAnsi="Adobe Caslon Pro"/>
+          <w:sz w:val="22"/>
+        </w:rPr>
+      </w:pPr>
+      <w:r>
+        <w:rPr>
+          <w:rFonts w:ascii="Adobe Caslon Pro" w:hAnsi="Adobe Caslon Pro"/>
+          <w:sz w:val="22"/>
+        </w:rPr>
+        <w:t>Permette l’annotazione utilizzando diversi tipi di figure geometriche: cerchi, rettangoli, ellissi, poligoni.</w:t>
+      </w:r>
+    </w:p>
+    <w:p>
+      <w:pPr>
+        <w:pStyle w:val="Paragrafoelenco"/>
+        <w:numPr>
+          <w:ilvl w:val="0"/>
+          <w:numId w:val="10"/>
+        </w:numPr>
+        <w:rPr>
+          <w:rFonts w:ascii="Adobe Caslon Pro" w:hAnsi="Adobe Caslon Pro"/>
+          <w:sz w:val="22"/>
+        </w:rPr>
+      </w:pPr>
+      <w:r>
+        <w:rPr>
+          <w:rFonts w:ascii="Adobe Caslon Pro" w:hAnsi="Adobe Caslon Pro"/>
+          <w:sz w:val="22"/>
+        </w:rPr>
+        <w:t>Possibilità di effettuare una propagazione mediante interpolazione tra frame consecutivi.</w:t>
+      </w:r>
+      <w:r>
+        <w:rPr>
+          <w:rFonts w:ascii="Adobe Caslon Pro" w:hAnsi="Adobe Caslon Pro"/>
+          <w:sz w:val="22"/>
+        </w:rPr>
+        <w:t xml:space="preserve"> </w:t>
+      </w:r>
+    </w:p>
+    <w:p>
+      <w:pPr>
+        <w:pStyle w:val="Paragrafoelenco"/>
+        <w:numPr>
+          <w:ilvl w:val="0"/>
+          <w:numId w:val="10"/>
+        </w:numPr>
+        <w:rPr>
+          <w:rFonts w:ascii="Adobe Caslon Pro" w:hAnsi="Adobe Caslon Pro"/>
+          <w:sz w:val="22"/>
+        </w:rPr>
+      </w:pPr>
+      <w:r>
+        <w:rPr>
+          <w:rFonts w:ascii="Adobe Caslon Pro" w:hAnsi="Adobe Caslon Pro"/>
+          <w:sz w:val="22"/>
+        </w:rPr>
+        <w:t>Zoom In/Zoom Out nell’immagine per definire particolari.</w:t>
+      </w:r>
+    </w:p>
+    <w:p>
+      <w:pPr>
+        <w:rPr>
+          <w:rFonts w:ascii="Adobe Caslon Pro" w:hAnsi="Adobe Caslon Pro"/>
+          <w:sz w:val="22"/>
+        </w:rPr>
+      </w:pPr>
+    </w:p>
+    <w:p>
+      <w:pPr>
+        <w:rPr>
+          <w:rFonts w:ascii="Adobe Caslon Pro" w:hAnsi="Adobe Caslon Pro"/>
+        </w:rPr>
+      </w:pPr>
     </w:p>
     <w:p>
       <w:pPr>
@@ -1529,375 +1069,200 @@
           <w:sz w:val="28"/>
         </w:rPr>
       </w:pPr>
-    </w:p>
-    <w:p>
-      <w:pPr>
-        <w:pStyle w:val="Paragrafoelenco"/>
-        <w:numPr>
-          <w:ilvl w:val="0"/>
-          <w:numId w:val="10"/>
-        </w:numPr>
-        <w:rPr>
-          <w:rFonts w:ascii="Adobe Caslon Pro" w:hAnsi="Adobe Caslon Pro"/>
-          <w:sz w:val="22"/>
-        </w:rPr>
-      </w:pPr>
-      <w:proofErr w:type="gramStart"/>
-      <w:r>
-        <w:rPr>
-          <w:rFonts w:ascii="Adobe Caslon Pro" w:hAnsi="Adobe Caslon Pro"/>
-          <w:sz w:val="22"/>
-        </w:rPr>
-        <w:t>Annotazione video</w:t>
-      </w:r>
-      <w:proofErr w:type="gramEnd"/>
-      <w:r>
-        <w:rPr>
-          <w:rFonts w:ascii="Adobe Caslon Pro" w:hAnsi="Adobe Caslon Pro"/>
-          <w:sz w:val="22"/>
-        </w:rPr>
-        <w:t>, perfezionamento metadati</w:t>
-      </w:r>
-    </w:p>
-    <w:p>
-      <w:pPr>
-        <w:pStyle w:val="Paragrafoelenco"/>
-        <w:numPr>
-          <w:ilvl w:val="0"/>
-          <w:numId w:val="10"/>
-        </w:numPr>
-        <w:rPr>
-          <w:rFonts w:ascii="Adobe Caslon Pro" w:hAnsi="Adobe Caslon Pro"/>
-          <w:sz w:val="22"/>
-        </w:rPr>
-      </w:pPr>
-      <w:r>
-        <w:rPr>
-          <w:rFonts w:ascii="Adobe Caslon Pro" w:hAnsi="Adobe Caslon Pro"/>
-          <w:sz w:val="22"/>
-        </w:rPr>
-        <w:t xml:space="preserve">Utilizza </w:t>
-      </w:r>
-      <w:proofErr w:type="spellStart"/>
-      <w:r>
-        <w:rPr>
-          <w:rFonts w:ascii="Adobe Caslon Pro" w:hAnsi="Adobe Caslon Pro"/>
-          <w:sz w:val="22"/>
-        </w:rPr>
-        <w:t>bounding</w:t>
-      </w:r>
-      <w:proofErr w:type="spellEnd"/>
-      <w:r>
-        <w:rPr>
-          <w:rFonts w:ascii="Adobe Caslon Pro" w:hAnsi="Adobe Caslon Pro"/>
-          <w:sz w:val="22"/>
-        </w:rPr>
-        <w:t xml:space="preserve"> boxes per annotare gli oggetti sui vari </w:t>
-      </w:r>
-      <w:proofErr w:type="spellStart"/>
-      <w:r>
-        <w:rPr>
-          <w:rFonts w:ascii="Adobe Caslon Pro" w:hAnsi="Adobe Caslon Pro"/>
-          <w:sz w:val="22"/>
-        </w:rPr>
-        <w:t>frames</w:t>
-      </w:r>
-      <w:proofErr w:type="spellEnd"/>
-      <w:r>
-        <w:rPr>
-          <w:rFonts w:ascii="Adobe Caslon Pro" w:hAnsi="Adobe Caslon Pro"/>
-          <w:sz w:val="22"/>
-        </w:rPr>
-        <w:t xml:space="preserve"> dei </w:t>
-      </w:r>
-      <w:proofErr w:type="gramStart"/>
-      <w:r>
-        <w:rPr>
-          <w:rFonts w:ascii="Adobe Caslon Pro" w:hAnsi="Adobe Caslon Pro"/>
-          <w:sz w:val="22"/>
-        </w:rPr>
-        <w:t>video</w:t>
-      </w:r>
-      <w:proofErr w:type="gramEnd"/>
-    </w:p>
-    <w:p>
-      <w:pPr>
-        <w:pStyle w:val="Paragrafoelenco"/>
-        <w:numPr>
-          <w:ilvl w:val="0"/>
-          <w:numId w:val="10"/>
-        </w:numPr>
-        <w:rPr>
-          <w:rFonts w:ascii="Adobe Caslon Pro" w:hAnsi="Adobe Caslon Pro"/>
-          <w:sz w:val="22"/>
-        </w:rPr>
-      </w:pPr>
-      <w:r>
-        <w:rPr>
-          <w:rFonts w:ascii="Adobe Caslon Pro" w:hAnsi="Adobe Caslon Pro"/>
-          <w:sz w:val="22"/>
-        </w:rPr>
-        <w:t xml:space="preserve">Annotazioni collezionate su una </w:t>
-      </w:r>
-      <w:proofErr w:type="spellStart"/>
-      <w:r>
-        <w:rPr>
-          <w:rFonts w:ascii="Adobe Caslon Pro" w:hAnsi="Adobe Caslon Pro"/>
-          <w:sz w:val="22"/>
-        </w:rPr>
-        <w:t>timeline</w:t>
-      </w:r>
-      <w:proofErr w:type="spellEnd"/>
-      <w:r>
-        <w:rPr>
-          <w:rFonts w:ascii="Adobe Caslon Pro" w:hAnsi="Adobe Caslon Pro"/>
-          <w:sz w:val="22"/>
-        </w:rPr>
-        <w:t xml:space="preserve">, durante l’esecuzione del video </w:t>
-      </w:r>
-      <w:proofErr w:type="gramStart"/>
-      <w:r>
-        <w:rPr>
-          <w:rFonts w:ascii="Adobe Caslon Pro" w:hAnsi="Adobe Caslon Pro"/>
-          <w:sz w:val="22"/>
-        </w:rPr>
-        <w:t>vengono</w:t>
-      </w:r>
-      <w:proofErr w:type="gramEnd"/>
-      <w:r>
-        <w:rPr>
-          <w:rFonts w:ascii="Adobe Caslon Pro" w:hAnsi="Adobe Caslon Pro"/>
-          <w:sz w:val="22"/>
-        </w:rPr>
-        <w:t xml:space="preserve"> mostrate le </w:t>
-      </w:r>
-      <w:proofErr w:type="spellStart"/>
-      <w:r>
-        <w:rPr>
-          <w:rFonts w:ascii="Adobe Caslon Pro" w:hAnsi="Adobe Caslon Pro"/>
-          <w:sz w:val="22"/>
-        </w:rPr>
-        <w:t>bb</w:t>
-      </w:r>
-      <w:proofErr w:type="spellEnd"/>
-      <w:r>
-        <w:rPr>
-          <w:rFonts w:ascii="Adobe Caslon Pro" w:hAnsi="Adobe Caslon Pro"/>
-          <w:sz w:val="22"/>
-        </w:rPr>
-        <w:t xml:space="preserve"> del frame corrispondente e queste vengono evidenziate nella </w:t>
-      </w:r>
-      <w:proofErr w:type="spellStart"/>
-      <w:r>
-        <w:rPr>
-          <w:rFonts w:ascii="Adobe Caslon Pro" w:hAnsi="Adobe Caslon Pro"/>
-          <w:sz w:val="22"/>
-        </w:rPr>
-        <w:t>timeline</w:t>
-      </w:r>
-      <w:proofErr w:type="spellEnd"/>
-    </w:p>
-    <w:p>
-      <w:pPr>
-        <w:pStyle w:val="Paragrafoelenco"/>
-        <w:numPr>
-          <w:ilvl w:val="0"/>
-          <w:numId w:val="10"/>
-        </w:numPr>
-        <w:rPr>
-          <w:rFonts w:ascii="Adobe Caslon Pro" w:hAnsi="Adobe Caslon Pro"/>
-          <w:sz w:val="22"/>
-        </w:rPr>
-      </w:pPr>
-      <w:proofErr w:type="spellStart"/>
-      <w:r>
-        <w:rPr>
-          <w:rFonts w:ascii="Adobe Caslon Pro" w:hAnsi="Adobe Caslon Pro"/>
-          <w:sz w:val="22"/>
-        </w:rPr>
-        <w:t>Tool</w:t>
-      </w:r>
-      <w:proofErr w:type="spellEnd"/>
-      <w:r>
-        <w:rPr>
-          <w:rFonts w:ascii="Adobe Caslon Pro" w:hAnsi="Adobe Caslon Pro"/>
-          <w:sz w:val="22"/>
-        </w:rPr>
-        <w:t xml:space="preserve"> non intuitivo, necessaria un’ampia lettura </w:t>
-      </w:r>
-      <w:proofErr w:type="gramStart"/>
-      <w:r>
-        <w:rPr>
-          <w:rFonts w:ascii="Adobe Caslon Pro" w:hAnsi="Adobe Caslon Pro"/>
-          <w:sz w:val="22"/>
-        </w:rPr>
-        <w:t>delle</w:t>
-      </w:r>
-      <w:proofErr w:type="gramEnd"/>
-      <w:r>
-        <w:rPr>
-          <w:rFonts w:ascii="Adobe Caslon Pro" w:hAnsi="Adobe Caslon Pro"/>
-          <w:sz w:val="22"/>
-        </w:rPr>
-        <w:t xml:space="preserve"> documentazione per prendere confidenza. Alcune operazioni semplici, come l’inserimento di una nuova </w:t>
-      </w:r>
-      <w:proofErr w:type="spellStart"/>
-      <w:r>
-        <w:rPr>
-          <w:rFonts w:ascii="Adobe Caslon Pro" w:hAnsi="Adobe Caslon Pro"/>
-          <w:sz w:val="22"/>
-        </w:rPr>
-        <w:t>bb</w:t>
-      </w:r>
-      <w:proofErr w:type="spellEnd"/>
-      <w:r>
-        <w:rPr>
-          <w:rFonts w:ascii="Adobe Caslon Pro" w:hAnsi="Adobe Caslon Pro"/>
-          <w:sz w:val="22"/>
-        </w:rPr>
-        <w:t xml:space="preserve">, </w:t>
-      </w:r>
-      <w:proofErr w:type="gramStart"/>
-      <w:r>
-        <w:rPr>
-          <w:rFonts w:ascii="Adobe Caslon Pro" w:hAnsi="Adobe Caslon Pro"/>
-          <w:sz w:val="22"/>
-        </w:rPr>
-        <w:t>non sono affatto</w:t>
-      </w:r>
-      <w:proofErr w:type="gramEnd"/>
-      <w:r>
-        <w:rPr>
-          <w:rFonts w:ascii="Adobe Caslon Pro" w:hAnsi="Adobe Caslon Pro"/>
-          <w:sz w:val="22"/>
-        </w:rPr>
-        <w:t xml:space="preserve"> intuitive.</w:t>
-      </w:r>
-    </w:p>
-    <w:p>
-      <w:pPr>
-        <w:pStyle w:val="Paragrafoelenco"/>
-        <w:numPr>
-          <w:ilvl w:val="0"/>
-          <w:numId w:val="10"/>
-        </w:numPr>
-        <w:rPr>
-          <w:rFonts w:ascii="Adobe Caslon Pro" w:hAnsi="Adobe Caslon Pro"/>
-          <w:sz w:val="22"/>
-        </w:rPr>
-      </w:pPr>
-      <w:r>
-        <w:rPr>
-          <w:rFonts w:ascii="Adobe Caslon Pro" w:hAnsi="Adobe Caslon Pro"/>
-          <w:sz w:val="22"/>
-        </w:rPr>
-        <w:t>Permette l’annotazione utilizzando diversi tipi di figure geometriche: cerchi, rettangoli, ellissi, poligoni.</w:t>
-      </w:r>
-    </w:p>
-    <w:p>
-      <w:pPr>
-        <w:pStyle w:val="Paragrafoelenco"/>
-        <w:numPr>
-          <w:ilvl w:val="0"/>
-          <w:numId w:val="10"/>
-        </w:numPr>
-        <w:rPr>
-          <w:rFonts w:ascii="Adobe Caslon Pro" w:hAnsi="Adobe Caslon Pro"/>
-          <w:sz w:val="22"/>
-        </w:rPr>
-      </w:pPr>
-      <w:r>
-        <w:rPr>
-          <w:rFonts w:ascii="Adobe Caslon Pro" w:hAnsi="Adobe Caslon Pro"/>
-          <w:sz w:val="22"/>
-        </w:rPr>
-        <w:t xml:space="preserve">Possibilità di </w:t>
-      </w:r>
-      <w:proofErr w:type="gramStart"/>
-      <w:r>
-        <w:rPr>
-          <w:rFonts w:ascii="Adobe Caslon Pro" w:hAnsi="Adobe Caslon Pro"/>
-          <w:sz w:val="22"/>
-        </w:rPr>
-        <w:t>effettuare</w:t>
-      </w:r>
-      <w:proofErr w:type="gramEnd"/>
-      <w:r>
-        <w:rPr>
-          <w:rFonts w:ascii="Adobe Caslon Pro" w:hAnsi="Adobe Caslon Pro"/>
-          <w:sz w:val="22"/>
-        </w:rPr>
-        <w:t xml:space="preserve"> una propagazione mediante interpolazione tra frame consecutivi.</w:t>
-      </w:r>
-      <w:r>
-        <w:rPr>
-          <w:rFonts w:ascii="Adobe Caslon Pro" w:hAnsi="Adobe Caslon Pro"/>
-          <w:sz w:val="22"/>
-        </w:rPr>
-        <w:t xml:space="preserve"> </w:t>
-      </w:r>
-    </w:p>
-    <w:p>
-      <w:pPr>
-        <w:pStyle w:val="Paragrafoelenco"/>
-        <w:numPr>
-          <w:ilvl w:val="0"/>
-          <w:numId w:val="10"/>
-        </w:numPr>
-        <w:rPr>
-          <w:rFonts w:ascii="Adobe Caslon Pro" w:hAnsi="Adobe Caslon Pro"/>
-          <w:sz w:val="22"/>
-        </w:rPr>
-      </w:pPr>
-      <w:r>
-        <w:rPr>
-          <w:rFonts w:ascii="Adobe Caslon Pro" w:hAnsi="Adobe Caslon Pro"/>
-          <w:sz w:val="22"/>
-        </w:rPr>
-        <w:t>Zoom In/Zoom Out nell’immagine per definire particolari.</w:t>
-      </w:r>
-    </w:p>
-    <w:p>
-      <w:pPr>
-        <w:rPr>
-          <w:rFonts w:ascii="Adobe Caslon Pro" w:hAnsi="Adobe Caslon Pro"/>
-          <w:sz w:val="22"/>
-        </w:rPr>
-      </w:pPr>
-    </w:p>
-    <w:p>
-      <w:pPr>
-        <w:rPr>
-          <w:rFonts w:ascii="Adobe Caslon Pro" w:hAnsi="Adobe Caslon Pro"/>
-          <w:sz w:val="22"/>
-        </w:rPr>
-      </w:pPr>
-    </w:p>
-    <w:p>
-      <w:pPr>
-        <w:rPr>
-          <w:rFonts w:ascii="Adobe Caslon Pro" w:hAnsi="Adobe Caslon Pro"/>
-        </w:rPr>
-      </w:pPr>
-    </w:p>
-    <w:p>
-      <w:pPr>
+      <w:r>
         <w:rPr>
           <w:rFonts w:ascii="Adobe Caslon Pro" w:hAnsi="Adobe Caslon Pro"/>
           <w:b/>
           <w:sz w:val="28"/>
         </w:rPr>
-      </w:pPr>
-      <w:proofErr w:type="spellStart"/>
-      <w:r>
+        <w:t>Vatic</w:t>
+      </w:r>
+    </w:p>
+    <w:p>
+      <w:pPr>
         <w:rPr>
           <w:rFonts w:ascii="Adobe Caslon Pro" w:hAnsi="Adobe Caslon Pro"/>
           <w:b/>
           <w:sz w:val="28"/>
         </w:rPr>
-        <w:t>Vatic</w:t>
-      </w:r>
-      <w:proofErr w:type="spellEnd"/>
+      </w:pPr>
+    </w:p>
+    <w:p>
+      <w:pPr>
+        <w:pStyle w:val="Paragrafoelenco"/>
+        <w:numPr>
+          <w:ilvl w:val="0"/>
+          <w:numId w:val="10"/>
+        </w:numPr>
+        <w:rPr>
+          <w:rFonts w:ascii="Adobe Caslon Pro" w:hAnsi="Adobe Caslon Pro"/>
+          <w:sz w:val="22"/>
+        </w:rPr>
+      </w:pPr>
+      <w:r>
+        <w:rPr>
+          <w:rFonts w:ascii="Adobe Caslon Pro" w:hAnsi="Adobe Caslon Pro"/>
+          <w:sz w:val="22"/>
+        </w:rPr>
+        <w:t>Annotazione mediante bounding box nell’immagine.</w:t>
+      </w:r>
+    </w:p>
+    <w:p>
+      <w:pPr>
+        <w:pStyle w:val="Paragrafoelenco"/>
+        <w:numPr>
+          <w:ilvl w:val="0"/>
+          <w:numId w:val="10"/>
+        </w:numPr>
+        <w:rPr>
+          <w:rFonts w:ascii="Adobe Caslon Pro" w:hAnsi="Adobe Caslon Pro"/>
+          <w:sz w:val="22"/>
+        </w:rPr>
+      </w:pPr>
+      <w:r>
+        <w:rPr>
+          <w:rFonts w:ascii="Adobe Caslon Pro" w:hAnsi="Adobe Caslon Pro"/>
+          <w:sz w:val="22"/>
+        </w:rPr>
+        <w:t>Interfaccia pensata per annotazione di video.</w:t>
+      </w:r>
+    </w:p>
+    <w:p>
+      <w:pPr>
+        <w:pStyle w:val="Paragrafoelenco"/>
+        <w:numPr>
+          <w:ilvl w:val="0"/>
+          <w:numId w:val="10"/>
+        </w:numPr>
+        <w:rPr>
+          <w:rFonts w:ascii="Adobe Caslon Pro" w:hAnsi="Adobe Caslon Pro"/>
+          <w:sz w:val="22"/>
+        </w:rPr>
+      </w:pPr>
+      <w:r>
+        <w:rPr>
+          <w:rFonts w:ascii="Adobe Caslon Pro" w:hAnsi="Adobe Caslon Pro"/>
+          <w:sz w:val="22"/>
+        </w:rPr>
+        <w:t>Utilizzo offline con esportazione delle annotazioni effettuate.</w:t>
+      </w:r>
+    </w:p>
+    <w:p>
+      <w:pPr>
+        <w:pStyle w:val="Paragrafoelenco"/>
+        <w:numPr>
+          <w:ilvl w:val="0"/>
+          <w:numId w:val="10"/>
+        </w:numPr>
+        <w:rPr>
+          <w:rFonts w:ascii="Adobe Caslon Pro" w:hAnsi="Adobe Caslon Pro"/>
+          <w:sz w:val="22"/>
+        </w:rPr>
+      </w:pPr>
+      <w:r>
+        <w:rPr>
+          <w:rFonts w:ascii="Adobe Caslon Pro" w:hAnsi="Adobe Caslon Pro"/>
+          <w:sz w:val="22"/>
+        </w:rPr>
+        <w:t>Per la definizione di bounding box viene proposto un sistema intuitivo basato sul click and drag.</w:t>
+      </w:r>
+    </w:p>
+    <w:p>
+      <w:pPr>
+        <w:pStyle w:val="Paragrafoelenco"/>
+        <w:numPr>
+          <w:ilvl w:val="0"/>
+          <w:numId w:val="10"/>
+        </w:numPr>
+        <w:rPr>
+          <w:rFonts w:ascii="Adobe Caslon Pro" w:hAnsi="Adobe Caslon Pro"/>
+          <w:sz w:val="22"/>
+        </w:rPr>
+      </w:pPr>
+      <w:r>
+        <w:rPr>
+          <w:rFonts w:ascii="Adobe Caslon Pro" w:hAnsi="Adobe Caslon Pro"/>
+          <w:sz w:val="22"/>
+        </w:rPr>
+        <w:t xml:space="preserve">Integrazione con OpenCV per Object tracking nel video. </w:t>
+      </w:r>
+    </w:p>
+    <w:p>
+      <w:pPr>
+        <w:pStyle w:val="Paragrafoelenco"/>
+        <w:numPr>
+          <w:ilvl w:val="0"/>
+          <w:numId w:val="10"/>
+        </w:numPr>
+        <w:rPr>
+          <w:rFonts w:ascii="Adobe Caslon Pro" w:hAnsi="Adobe Caslon Pro"/>
+          <w:sz w:val="22"/>
+        </w:rPr>
+      </w:pPr>
+      <w:r>
+        <w:rPr>
+          <w:rFonts w:ascii="Adobe Caslon Pro" w:hAnsi="Adobe Caslon Pro"/>
+          <w:sz w:val="22"/>
+        </w:rPr>
+        <w:t>Possibilità di aggiungere annotazioni sui testi.</w:t>
+      </w:r>
+    </w:p>
+    <w:p>
+      <w:pPr>
+        <w:pStyle w:val="Paragrafoelenco"/>
+        <w:numPr>
+          <w:ilvl w:val="0"/>
+          <w:numId w:val="10"/>
+        </w:numPr>
+        <w:rPr>
+          <w:rFonts w:ascii="Adobe Caslon Pro" w:hAnsi="Adobe Caslon Pro"/>
+          <w:sz w:val="22"/>
+        </w:rPr>
+      </w:pPr>
+      <w:r>
+        <w:rPr>
+          <w:rFonts w:ascii="Adobe Caslon Pro" w:hAnsi="Adobe Caslon Pro"/>
+          <w:sz w:val="22"/>
+        </w:rPr>
+        <w:t>Possibilità di annotazione di oggetti di tipo differente.</w:t>
+      </w:r>
+    </w:p>
+    <w:p>
+      <w:pPr>
+        <w:pStyle w:val="Paragrafoelenco"/>
+        <w:numPr>
+          <w:ilvl w:val="0"/>
+          <w:numId w:val="10"/>
+        </w:numPr>
+        <w:rPr>
+          <w:rFonts w:ascii="Adobe Caslon Pro" w:hAnsi="Adobe Caslon Pro"/>
+          <w:sz w:val="22"/>
+        </w:rPr>
+      </w:pPr>
+      <w:r>
+        <w:rPr>
+          <w:rFonts w:ascii="Adobe Caslon Pro" w:hAnsi="Adobe Caslon Pro"/>
+          <w:sz w:val="22"/>
+        </w:rPr>
+        <w:t>Tracking di oggetti mediante rimozione del background</w:t>
+      </w:r>
+    </w:p>
+    <w:p>
+      <w:pPr>
+        <w:pStyle w:val="Paragrafoelenco"/>
+        <w:rPr>
+          <w:rFonts w:ascii="Adobe Caslon Pro" w:hAnsi="Adobe Caslon Pro"/>
+          <w:sz w:val="22"/>
+        </w:rPr>
+      </w:pPr>
+    </w:p>
+    <w:p>
+      <w:pPr>
+        <w:rPr>
+          <w:rFonts w:ascii="Adobe Caslon Pro" w:hAnsi="Adobe Caslon Pro"/>
+          <w:sz w:val="22"/>
+        </w:rPr>
+      </w:pPr>
     </w:p>
     <w:p>
       <w:pPr>
@@ -1907,313 +1272,22 @@
           <w:sz w:val="28"/>
         </w:rPr>
       </w:pPr>
-    </w:p>
-    <w:p>
-      <w:pPr>
-        <w:pStyle w:val="Paragrafoelenco"/>
-        <w:numPr>
-          <w:ilvl w:val="0"/>
-          <w:numId w:val="10"/>
-        </w:numPr>
-        <w:rPr>
-          <w:rFonts w:ascii="Adobe Caslon Pro" w:hAnsi="Adobe Caslon Pro"/>
-          <w:sz w:val="22"/>
-        </w:rPr>
-      </w:pPr>
-      <w:r>
-        <w:rPr>
-          <w:rFonts w:ascii="Adobe Caslon Pro" w:hAnsi="Adobe Caslon Pro"/>
-          <w:sz w:val="22"/>
-        </w:rPr>
-        <w:t xml:space="preserve">Annotazione mediante </w:t>
-      </w:r>
-      <w:proofErr w:type="spellStart"/>
-      <w:r>
-        <w:rPr>
-          <w:rFonts w:ascii="Adobe Caslon Pro" w:hAnsi="Adobe Caslon Pro"/>
-          <w:sz w:val="22"/>
-        </w:rPr>
-        <w:t>bounding</w:t>
-      </w:r>
-      <w:proofErr w:type="spellEnd"/>
-      <w:r>
-        <w:rPr>
-          <w:rFonts w:ascii="Adobe Caslon Pro" w:hAnsi="Adobe Caslon Pro"/>
-          <w:sz w:val="22"/>
-        </w:rPr>
-        <w:t xml:space="preserve"> box nell’immagine.</w:t>
-      </w:r>
-    </w:p>
-    <w:p>
-      <w:pPr>
-        <w:pStyle w:val="Paragrafoelenco"/>
-        <w:numPr>
-          <w:ilvl w:val="0"/>
-          <w:numId w:val="10"/>
-        </w:numPr>
-        <w:rPr>
-          <w:rFonts w:ascii="Adobe Caslon Pro" w:hAnsi="Adobe Caslon Pro"/>
-          <w:sz w:val="22"/>
-        </w:rPr>
-      </w:pPr>
-      <w:r>
-        <w:rPr>
-          <w:rFonts w:ascii="Adobe Caslon Pro" w:hAnsi="Adobe Caslon Pro"/>
-          <w:sz w:val="22"/>
-        </w:rPr>
-        <w:t>Interfaccia pensata per annotazione di video.</w:t>
-      </w:r>
-    </w:p>
-    <w:p>
-      <w:pPr>
-        <w:pStyle w:val="Paragrafoelenco"/>
-        <w:numPr>
-          <w:ilvl w:val="0"/>
-          <w:numId w:val="10"/>
-        </w:numPr>
-        <w:rPr>
-          <w:rFonts w:ascii="Adobe Caslon Pro" w:hAnsi="Adobe Caslon Pro"/>
-          <w:sz w:val="22"/>
-        </w:rPr>
-      </w:pPr>
-      <w:r>
-        <w:rPr>
-          <w:rFonts w:ascii="Adobe Caslon Pro" w:hAnsi="Adobe Caslon Pro"/>
-          <w:sz w:val="22"/>
-        </w:rPr>
-        <w:t>Utilizzo offline con esportazione delle annotazioni effettuate.</w:t>
-      </w:r>
-    </w:p>
-    <w:p>
-      <w:pPr>
-        <w:pStyle w:val="Paragrafoelenco"/>
-        <w:numPr>
-          <w:ilvl w:val="0"/>
-          <w:numId w:val="10"/>
-        </w:numPr>
-        <w:rPr>
-          <w:rFonts w:ascii="Adobe Caslon Pro" w:hAnsi="Adobe Caslon Pro"/>
-          <w:sz w:val="22"/>
-        </w:rPr>
-      </w:pPr>
-      <w:r>
-        <w:rPr>
-          <w:rFonts w:ascii="Adobe Caslon Pro" w:hAnsi="Adobe Caslon Pro"/>
-          <w:sz w:val="22"/>
-        </w:rPr>
-        <w:t xml:space="preserve">Per la definizione di </w:t>
-      </w:r>
-      <w:proofErr w:type="spellStart"/>
-      <w:r>
-        <w:rPr>
-          <w:rFonts w:ascii="Adobe Caslon Pro" w:hAnsi="Adobe Caslon Pro"/>
-          <w:sz w:val="22"/>
-        </w:rPr>
-        <w:t>bounding</w:t>
-      </w:r>
-      <w:proofErr w:type="spellEnd"/>
-      <w:r>
-        <w:rPr>
-          <w:rFonts w:ascii="Adobe Caslon Pro" w:hAnsi="Adobe Caslon Pro"/>
-          <w:sz w:val="22"/>
-        </w:rPr>
-        <w:t xml:space="preserve"> box </w:t>
-      </w:r>
-      <w:proofErr w:type="gramStart"/>
-      <w:r>
-        <w:rPr>
-          <w:rFonts w:ascii="Adobe Caslon Pro" w:hAnsi="Adobe Caslon Pro"/>
-          <w:sz w:val="22"/>
-        </w:rPr>
-        <w:t>viene</w:t>
-      </w:r>
-      <w:proofErr w:type="gramEnd"/>
-      <w:r>
-        <w:rPr>
-          <w:rFonts w:ascii="Adobe Caslon Pro" w:hAnsi="Adobe Caslon Pro"/>
-          <w:sz w:val="22"/>
-        </w:rPr>
-        <w:t xml:space="preserve"> proposto un sistema intuitivo basato sul click and drag.</w:t>
-      </w:r>
-    </w:p>
-    <w:p>
-      <w:pPr>
-        <w:pStyle w:val="Paragrafoelenco"/>
-        <w:numPr>
-          <w:ilvl w:val="0"/>
-          <w:numId w:val="10"/>
-        </w:numPr>
-        <w:rPr>
-          <w:rFonts w:ascii="Adobe Caslon Pro" w:hAnsi="Adobe Caslon Pro"/>
-          <w:sz w:val="22"/>
-        </w:rPr>
-      </w:pPr>
-      <w:r>
-        <w:rPr>
-          <w:rFonts w:ascii="Adobe Caslon Pro" w:hAnsi="Adobe Caslon Pro"/>
-          <w:sz w:val="22"/>
-        </w:rPr>
-        <w:t xml:space="preserve">Integrazione con </w:t>
-      </w:r>
-      <w:proofErr w:type="spellStart"/>
-      <w:r>
-        <w:rPr>
-          <w:rFonts w:ascii="Adobe Caslon Pro" w:hAnsi="Adobe Caslon Pro"/>
-          <w:sz w:val="22"/>
-        </w:rPr>
-        <w:t>OpenCV</w:t>
-      </w:r>
-      <w:proofErr w:type="spellEnd"/>
-      <w:r>
-        <w:rPr>
-          <w:rFonts w:ascii="Adobe Caslon Pro" w:hAnsi="Adobe Caslon Pro"/>
-          <w:sz w:val="22"/>
-        </w:rPr>
-        <w:t xml:space="preserve"> per Object </w:t>
-      </w:r>
-      <w:proofErr w:type="spellStart"/>
-      <w:r>
-        <w:rPr>
-          <w:rFonts w:ascii="Adobe Caslon Pro" w:hAnsi="Adobe Caslon Pro"/>
-          <w:sz w:val="22"/>
-        </w:rPr>
-        <w:t>tracking</w:t>
-      </w:r>
-      <w:proofErr w:type="spellEnd"/>
-      <w:r>
-        <w:rPr>
-          <w:rFonts w:ascii="Adobe Caslon Pro" w:hAnsi="Adobe Caslon Pro"/>
-          <w:sz w:val="22"/>
-        </w:rPr>
-        <w:t xml:space="preserve"> nel video. </w:t>
-      </w:r>
-    </w:p>
-    <w:p>
-      <w:pPr>
-        <w:pStyle w:val="Paragrafoelenco"/>
-        <w:numPr>
-          <w:ilvl w:val="0"/>
-          <w:numId w:val="10"/>
-        </w:numPr>
-        <w:rPr>
-          <w:rFonts w:ascii="Adobe Caslon Pro" w:hAnsi="Adobe Caslon Pro"/>
-          <w:sz w:val="22"/>
-        </w:rPr>
-      </w:pPr>
-      <w:r>
-        <w:rPr>
-          <w:rFonts w:ascii="Adobe Caslon Pro" w:hAnsi="Adobe Caslon Pro"/>
-          <w:sz w:val="22"/>
-        </w:rPr>
-        <w:t>Possibilità di aggiungere annotazioni sui testi.</w:t>
-      </w:r>
-    </w:p>
-    <w:p>
-      <w:pPr>
-        <w:pStyle w:val="Paragrafoelenco"/>
-        <w:numPr>
-          <w:ilvl w:val="0"/>
-          <w:numId w:val="10"/>
-        </w:numPr>
-        <w:rPr>
-          <w:rFonts w:ascii="Adobe Caslon Pro" w:hAnsi="Adobe Caslon Pro"/>
-          <w:sz w:val="22"/>
-        </w:rPr>
-      </w:pPr>
-      <w:r>
-        <w:rPr>
-          <w:rFonts w:ascii="Adobe Caslon Pro" w:hAnsi="Adobe Caslon Pro"/>
-          <w:sz w:val="22"/>
-        </w:rPr>
-        <w:t xml:space="preserve">Possibilità di annotazione di oggetti </w:t>
-      </w:r>
-      <w:proofErr w:type="gramStart"/>
-      <w:r>
-        <w:rPr>
-          <w:rFonts w:ascii="Adobe Caslon Pro" w:hAnsi="Adobe Caslon Pro"/>
-          <w:sz w:val="22"/>
-        </w:rPr>
-        <w:t>di</w:t>
-      </w:r>
-      <w:proofErr w:type="gramEnd"/>
-      <w:r>
-        <w:rPr>
-          <w:rFonts w:ascii="Adobe Caslon Pro" w:hAnsi="Adobe Caslon Pro"/>
-          <w:sz w:val="22"/>
-        </w:rPr>
-        <w:t xml:space="preserve"> tipo differente.</w:t>
-      </w:r>
-    </w:p>
-    <w:p>
-      <w:pPr>
-        <w:pStyle w:val="Paragrafoelenco"/>
-        <w:numPr>
-          <w:ilvl w:val="0"/>
-          <w:numId w:val="10"/>
-        </w:numPr>
-        <w:rPr>
-          <w:rFonts w:ascii="Adobe Caslon Pro" w:hAnsi="Adobe Caslon Pro"/>
-          <w:sz w:val="22"/>
-        </w:rPr>
-      </w:pPr>
-      <w:proofErr w:type="spellStart"/>
-      <w:r>
-        <w:rPr>
-          <w:rFonts w:ascii="Adobe Caslon Pro" w:hAnsi="Adobe Caslon Pro"/>
-          <w:sz w:val="22"/>
-        </w:rPr>
-        <w:t>Tracking</w:t>
-      </w:r>
-      <w:proofErr w:type="spellEnd"/>
-      <w:r>
-        <w:rPr>
-          <w:rFonts w:ascii="Adobe Caslon Pro" w:hAnsi="Adobe Caslon Pro"/>
-          <w:sz w:val="22"/>
-        </w:rPr>
-        <w:t xml:space="preserve"> di oggetti mediante rimozione del background</w:t>
-      </w:r>
-    </w:p>
-    <w:p>
-      <w:pPr>
-        <w:pStyle w:val="Paragrafoelenco"/>
-        <w:rPr>
-          <w:rFonts w:ascii="Adobe Caslon Pro" w:hAnsi="Adobe Caslon Pro"/>
-          <w:sz w:val="22"/>
-        </w:rPr>
-      </w:pPr>
-    </w:p>
-    <w:p>
-      <w:pPr>
-        <w:rPr>
-          <w:rFonts w:ascii="Adobe Caslon Pro" w:hAnsi="Adobe Caslon Pro"/>
-          <w:sz w:val="22"/>
-        </w:rPr>
-      </w:pPr>
-    </w:p>
-    <w:p>
-      <w:pPr>
+      <w:r>
         <w:rPr>
           <w:rFonts w:ascii="Adobe Caslon Pro" w:hAnsi="Adobe Caslon Pro"/>
           <w:b/>
           <w:sz w:val="28"/>
         </w:rPr>
-      </w:pPr>
-      <w:r>
+        <w:t>WATSS</w:t>
+      </w:r>
+    </w:p>
+    <w:p>
+      <w:pPr>
         <w:rPr>
           <w:rFonts w:ascii="Adobe Caslon Pro" w:hAnsi="Adobe Caslon Pro"/>
           <w:b/>
           <w:sz w:val="28"/>
         </w:rPr>
-        <w:t>WATSS</w:t>
-      </w:r>
-    </w:p>
-    <w:p>
-      <w:pPr>
-        <w:rPr>
-          <w:rFonts w:ascii="Adobe Caslon Pro" w:hAnsi="Adobe Caslon Pro"/>
-          <w:b/>
-          <w:sz w:val="28"/>
-        </w:rPr>
       </w:pPr>
     </w:p>
     <w:p>
@@ -2233,23 +1307,7 @@
           <w:rFonts w:ascii="Adobe Caslon Pro" w:hAnsi="Adobe Caslon Pro"/>
           <w:sz w:val="22"/>
         </w:rPr>
-        <w:t xml:space="preserve">Annotazione mediante </w:t>
-      </w:r>
-      <w:proofErr w:type="spellStart"/>
-      <w:r>
-        <w:rPr>
-          <w:rFonts w:ascii="Adobe Caslon Pro" w:hAnsi="Adobe Caslon Pro"/>
-          <w:sz w:val="22"/>
-        </w:rPr>
-        <w:t>bounding</w:t>
-      </w:r>
-      <w:proofErr w:type="spellEnd"/>
-      <w:r>
-        <w:rPr>
-          <w:rFonts w:ascii="Adobe Caslon Pro" w:hAnsi="Adobe Caslon Pro"/>
-          <w:sz w:val="22"/>
-        </w:rPr>
-        <w:t xml:space="preserve"> box per singola persona</w:t>
+        <w:t>Annotazione mediante bounding box per singola persona</w:t>
       </w:r>
     </w:p>
     <w:p>
@@ -2269,39 +1327,7 @@
           <w:rFonts w:ascii="Adobe Caslon Pro" w:hAnsi="Adobe Caslon Pro"/>
           <w:sz w:val="22"/>
         </w:rPr>
-        <w:t xml:space="preserve">Possibilità di definire la parte visibile della persona (all’interno delle </w:t>
-      </w:r>
-      <w:proofErr w:type="spellStart"/>
-      <w:r>
-        <w:rPr>
-          <w:rFonts w:ascii="Adobe Caslon Pro" w:hAnsi="Adobe Caslon Pro"/>
-          <w:sz w:val="22"/>
-        </w:rPr>
-        <w:t>bounding</w:t>
-      </w:r>
-      <w:proofErr w:type="spellEnd"/>
-      <w:r>
-        <w:rPr>
-          <w:rFonts w:ascii="Adobe Caslon Pro" w:hAnsi="Adobe Caslon Pro"/>
-          <w:sz w:val="22"/>
-        </w:rPr>
-        <w:t xml:space="preserve"> </w:t>
-      </w:r>
-      <w:proofErr w:type="gramStart"/>
-      <w:r>
-        <w:rPr>
-          <w:rFonts w:ascii="Adobe Caslon Pro" w:hAnsi="Adobe Caslon Pro"/>
-          <w:sz w:val="22"/>
-        </w:rPr>
-        <w:t>box definita</w:t>
-      </w:r>
-      <w:proofErr w:type="gramEnd"/>
-      <w:r>
-        <w:rPr>
-          <w:rFonts w:ascii="Adobe Caslon Pro" w:hAnsi="Adobe Caslon Pro"/>
-          <w:sz w:val="22"/>
-        </w:rPr>
-        <w:t>)</w:t>
+        <w:t>Possibilità di definire la parte visibile della persona (all’interno delle bounding box definita)</w:t>
       </w:r>
     </w:p>
     <w:p>
@@ -2321,23 +1347,7 @@
           <w:rFonts w:ascii="Adobe Caslon Pro" w:hAnsi="Adobe Caslon Pro"/>
           <w:sz w:val="22"/>
         </w:rPr>
-        <w:t xml:space="preserve">Ciascuna persona </w:t>
-      </w:r>
-      <w:proofErr w:type="gramStart"/>
-      <w:r>
-        <w:rPr>
-          <w:rFonts w:ascii="Adobe Caslon Pro" w:hAnsi="Adobe Caslon Pro"/>
-          <w:sz w:val="22"/>
-        </w:rPr>
-        <w:t>viene</w:t>
-      </w:r>
-      <w:proofErr w:type="gramEnd"/>
-      <w:r>
-        <w:rPr>
-          <w:rFonts w:ascii="Adobe Caslon Pro" w:hAnsi="Adobe Caslon Pro"/>
-          <w:sz w:val="22"/>
-        </w:rPr>
-        <w:t xml:space="preserve"> registrata nel sistema e ne viene definito un avatar per consentire un successivo reinserimento della stessa in altri frame</w:t>
+        <w:t>Ciascuna persona viene registrata nel sistema e ne viene definito un avatar per consentire un successivo reinserimento della stessa in altri frame</w:t>
       </w:r>
     </w:p>
     <w:p>
@@ -2357,23 +1367,7 @@
           <w:rFonts w:ascii="Adobe Caslon Pro" w:hAnsi="Adobe Caslon Pro"/>
           <w:sz w:val="22"/>
         </w:rPr>
-        <w:t xml:space="preserve">Possibilità di definizione di gruppi </w:t>
-      </w:r>
-      <w:proofErr w:type="gramStart"/>
-      <w:r>
-        <w:rPr>
-          <w:rFonts w:ascii="Adobe Caslon Pro" w:hAnsi="Adobe Caslon Pro"/>
-          <w:sz w:val="22"/>
-        </w:rPr>
-        <w:t>di</w:t>
-      </w:r>
-      <w:proofErr w:type="gramEnd"/>
-      <w:r>
-        <w:rPr>
-          <w:rFonts w:ascii="Adobe Caslon Pro" w:hAnsi="Adobe Caslon Pro"/>
-          <w:sz w:val="22"/>
-        </w:rPr>
-        <w:t xml:space="preserve"> persone</w:t>
+        <w:t>Possibilità di definizione di gruppi di persone</w:t>
       </w:r>
     </w:p>
     <w:p>
@@ -2393,17 +1387,8 @@
           <w:rFonts w:ascii="Adobe Caslon Pro" w:hAnsi="Adobe Caslon Pro"/>
           <w:sz w:val="22"/>
         </w:rPr>
-        <w:t xml:space="preserve">A ciascuna persona è poi possibile attribuire un POI (scelto da una lista di possibili) che corrisponde all’opera di fronte al quale si </w:t>
-      </w:r>
-      <w:proofErr w:type="gramStart"/>
-      <w:r>
-        <w:rPr>
-          <w:rFonts w:ascii="Adobe Caslon Pro" w:hAnsi="Adobe Caslon Pro"/>
-          <w:sz w:val="22"/>
-        </w:rPr>
-        <w:t>trova</w:t>
-      </w:r>
-      <w:proofErr w:type="gramEnd"/>
+        <w:t>A ciascuna persona è poi possibile attribuire un POI (scelto da una lista di possibili) che corrisponde all’opera di fronte al quale si trova</w:t>
+      </w:r>
     </w:p>
     <w:p>
       <w:pPr>
@@ -2482,55 +1467,7 @@
           <w:rFonts w:ascii="Adobe Caslon Pro" w:hAnsi="Adobe Caslon Pro"/>
           <w:sz w:val="22"/>
         </w:rPr>
-        <w:t xml:space="preserve">Predizione della persona nel frame successivo: selezionando una </w:t>
-      </w:r>
-      <w:proofErr w:type="gramStart"/>
-      <w:r>
-        <w:rPr>
-          <w:rFonts w:ascii="Adobe Caslon Pro" w:hAnsi="Adobe Caslon Pro"/>
-          <w:sz w:val="22"/>
-        </w:rPr>
-        <w:t>persona</w:t>
-      </w:r>
-      <w:proofErr w:type="gramEnd"/>
-      <w:r>
-        <w:rPr>
-          <w:rFonts w:ascii="Adobe Caslon Pro" w:hAnsi="Adobe Caslon Pro"/>
-          <w:sz w:val="22"/>
-        </w:rPr>
-        <w:t xml:space="preserve"> in un frame è possibile predirla nel frame successivo. Predizione </w:t>
-      </w:r>
-      <w:proofErr w:type="gramStart"/>
-      <w:r>
-        <w:rPr>
-          <w:rFonts w:ascii="Adobe Caslon Pro" w:hAnsi="Adobe Caslon Pro"/>
-          <w:sz w:val="22"/>
-        </w:rPr>
-        <w:t>statica,</w:t>
-      </w:r>
-      <w:proofErr w:type="gramEnd"/>
-      <w:r>
-        <w:rPr>
-          <w:rFonts w:ascii="Adobe Caslon Pro" w:hAnsi="Adobe Caslon Pro"/>
-          <w:sz w:val="22"/>
-        </w:rPr>
-        <w:t xml:space="preserve"> si riproduce la </w:t>
-      </w:r>
-      <w:proofErr w:type="spellStart"/>
-      <w:r>
-        <w:rPr>
-          <w:rFonts w:ascii="Adobe Caslon Pro" w:hAnsi="Adobe Caslon Pro"/>
-          <w:sz w:val="22"/>
-        </w:rPr>
-        <w:t>bounding</w:t>
-      </w:r>
-      <w:proofErr w:type="spellEnd"/>
-      <w:r>
-        <w:rPr>
-          <w:rFonts w:ascii="Adobe Caslon Pro" w:hAnsi="Adobe Caslon Pro"/>
-          <w:sz w:val="22"/>
-        </w:rPr>
-        <w:t xml:space="preserve"> box nella stessa posizione.</w:t>
+        <w:t>Predizione della persona nel frame successivo: selezionando una persona in un frame è possibile predirla nel frame successivo. Predizione statica, si riproduce la bounding box nella stessa posizione.</w:t>
       </w:r>
     </w:p>
     <w:p>
@@ -2624,19 +1561,11 @@
           <w:rFonts w:ascii="Adobe Caslon Pro" w:hAnsi="Adobe Caslon Pro"/>
         </w:rPr>
       </w:pPr>
-      <w:proofErr w:type="spellStart"/>
-      <w:r>
-        <w:rPr>
-          <w:rFonts w:ascii="Adobe Caslon Pro" w:hAnsi="Adobe Caslon Pro"/>
-        </w:rPr>
-        <w:t>Bounding</w:t>
-      </w:r>
-      <w:proofErr w:type="spellEnd"/>
-      <w:r>
-        <w:rPr>
-          <w:rFonts w:ascii="Adobe Caslon Pro" w:hAnsi="Adobe Caslon Pro"/>
-        </w:rPr>
-        <w:t xml:space="preserve"> boxes trascinabili e ridimensionabili</w:t>
+      <w:r>
+        <w:rPr>
+          <w:rFonts w:ascii="Adobe Caslon Pro" w:hAnsi="Adobe Caslon Pro"/>
+        </w:rPr>
+        <w:t>Bounding boxes trascinabili e ridimensionabili</w:t>
       </w:r>
       <w:r>
         <w:rPr>
@@ -2660,35 +1589,7 @@
         <w:rPr>
           <w:rFonts w:ascii="Adobe Caslon Pro" w:hAnsi="Adobe Caslon Pro"/>
         </w:rPr>
-        <w:t xml:space="preserve">Due </w:t>
-      </w:r>
-      <w:proofErr w:type="gramStart"/>
-      <w:r>
-        <w:rPr>
-          <w:rFonts w:ascii="Adobe Caslon Pro" w:hAnsi="Adobe Caslon Pro"/>
-        </w:rPr>
-        <w:t>modalità</w:t>
-      </w:r>
-      <w:proofErr w:type="gramEnd"/>
-      <w:r>
-        <w:rPr>
-          <w:rFonts w:ascii="Adobe Caslon Pro" w:hAnsi="Adobe Caslon Pro"/>
-        </w:rPr>
-        <w:t xml:space="preserve"> di creazione di nuove </w:t>
-      </w:r>
-      <w:proofErr w:type="spellStart"/>
-      <w:r>
-        <w:rPr>
-          <w:rFonts w:ascii="Adobe Caslon Pro" w:hAnsi="Adobe Caslon Pro"/>
-        </w:rPr>
-        <w:t>bounding</w:t>
-      </w:r>
-      <w:proofErr w:type="spellEnd"/>
-      <w:r>
-        <w:rPr>
-          <w:rFonts w:ascii="Adobe Caslon Pro" w:hAnsi="Adobe Caslon Pro"/>
-        </w:rPr>
-        <w:t xml:space="preserve"> boxes: con o senza la geometria.</w:t>
+        <w:t>Due modalità di creazione di nuove bounding boxes: con o senza la geometria.</w:t>
       </w:r>
     </w:p>
     <w:p>
@@ -2708,69 +1609,13 @@
         <w:rPr>
           <w:rFonts w:ascii="Adobe Caslon Pro" w:hAnsi="Adobe Caslon Pro"/>
         </w:rPr>
-        <w:t xml:space="preserve"> </w:t>
-      </w:r>
-      <w:proofErr w:type="spellStart"/>
-      <w:r>
-        <w:rPr>
-          <w:rFonts w:ascii="Adobe Caslon Pro" w:hAnsi="Adobe Caslon Pro"/>
-        </w:rPr>
-        <w:t>bounding</w:t>
-      </w:r>
-      <w:proofErr w:type="spellEnd"/>
-      <w:r>
-        <w:rPr>
-          <w:rFonts w:ascii="Adobe Caslon Pro" w:hAnsi="Adobe Caslon Pro"/>
-        </w:rPr>
-        <w:t xml:space="preserve"> box rimane attaccata al mouse fino al click, per consentire il </w:t>
-      </w:r>
-      <w:proofErr w:type="gramStart"/>
-      <w:r>
-        <w:rPr>
-          <w:rFonts w:ascii="Adobe Caslon Pro" w:hAnsi="Adobe Caslon Pro"/>
-        </w:rPr>
-        <w:t>posizionamento</w:t>
-      </w:r>
-      <w:proofErr w:type="gramEnd"/>
-      <w:r>
-        <w:rPr>
-          <w:rFonts w:ascii="Adobe Caslon Pro" w:hAnsi="Adobe Caslon Pro"/>
-        </w:rPr>
-        <w:t xml:space="preserve"> nel punto del frame desiderato.</w:t>
-      </w:r>
-      <w:r>
-        <w:rPr>
-          <w:rFonts w:ascii="Adobe Caslon Pro" w:hAnsi="Adobe Caslon Pro"/>
-        </w:rPr>
-        <w:t xml:space="preserve"> Senza si va a definire una nuova </w:t>
-      </w:r>
-      <w:proofErr w:type="spellStart"/>
-      <w:r>
-        <w:rPr>
-          <w:rFonts w:ascii="Adobe Caslon Pro" w:hAnsi="Adobe Caslon Pro"/>
-        </w:rPr>
-        <w:t>bounding</w:t>
-      </w:r>
-      <w:proofErr w:type="spellEnd"/>
-      <w:r>
-        <w:rPr>
-          <w:rFonts w:ascii="Adobe Caslon Pro" w:hAnsi="Adobe Caslon Pro"/>
-        </w:rPr>
-        <w:t xml:space="preserve"> box con la tecnica del click and </w:t>
-      </w:r>
-      <w:proofErr w:type="spellStart"/>
-      <w:r>
-        <w:rPr>
-          <w:rFonts w:ascii="Adobe Caslon Pro" w:hAnsi="Adobe Caslon Pro"/>
-        </w:rPr>
-        <w:t>hold</w:t>
-      </w:r>
-      <w:proofErr w:type="spellEnd"/>
-      <w:r>
-        <w:rPr>
-          <w:rFonts w:ascii="Adobe Caslon Pro" w:hAnsi="Adobe Caslon Pro"/>
-        </w:rPr>
-        <w:t>.</w:t>
+        <w:t xml:space="preserve"> bounding box rimane attaccata al mouse fino al click, per consentire il posizionamento nel punto del frame desiderato.</w:t>
+      </w:r>
+      <w:r>
+        <w:rPr>
+          <w:rFonts w:ascii="Adobe Caslon Pro" w:hAnsi="Adobe Caslon Pro"/>
+        </w:rPr>
+        <w:t xml:space="preserve"> Senza si va a definire una nuova bounding box con la tecnica del click and hold.</w:t>
       </w:r>
     </w:p>
     <w:p>
@@ -2788,16 +1633,8 @@
         <w:rPr>
           <w:rFonts w:ascii="Adobe Caslon Pro" w:hAnsi="Adobe Caslon Pro"/>
         </w:rPr>
-        <w:t xml:space="preserve">Pannelli persone e gruppi, rivisto CSS e ridefinito </w:t>
-      </w:r>
-      <w:proofErr w:type="gramStart"/>
-      <w:r>
-        <w:rPr>
-          <w:rFonts w:ascii="Adobe Caslon Pro" w:hAnsi="Adobe Caslon Pro"/>
-        </w:rPr>
-        <w:t>stile</w:t>
-      </w:r>
-      <w:proofErr w:type="gramEnd"/>
+        <w:t>Pannelli persone e gruppi, rivisto CSS e ridefinito stile</w:t>
+      </w:r>
     </w:p>
     <w:p>
       <w:pPr>
@@ -2814,44 +1651,8 @@
         <w:rPr>
           <w:rFonts w:ascii="Adobe Caslon Pro" w:hAnsi="Adobe Caslon Pro"/>
         </w:rPr>
-        <w:t xml:space="preserve">Creato </w:t>
-      </w:r>
-      <w:proofErr w:type="spellStart"/>
-      <w:r>
-        <w:rPr>
-          <w:rFonts w:ascii="Adobe Caslon Pro" w:hAnsi="Adobe Caslon Pro"/>
-        </w:rPr>
-        <w:t>plugin</w:t>
-      </w:r>
-      <w:proofErr w:type="spellEnd"/>
-      <w:r>
-        <w:rPr>
-          <w:rFonts w:ascii="Adobe Caslon Pro" w:hAnsi="Adobe Caslon Pro"/>
-        </w:rPr>
-        <w:t xml:space="preserve"> </w:t>
-      </w:r>
-      <w:proofErr w:type="spellStart"/>
-      <w:r>
-        <w:rPr>
-          <w:rFonts w:ascii="Adobe Caslon Pro" w:hAnsi="Adobe Caslon Pro"/>
-        </w:rPr>
-        <w:t>jQuery</w:t>
-      </w:r>
-      <w:proofErr w:type="spellEnd"/>
-      <w:r>
-        <w:rPr>
-          <w:rFonts w:ascii="Adobe Caslon Pro" w:hAnsi="Adobe Caslon Pro"/>
-        </w:rPr>
-        <w:t xml:space="preserve"> per la </w:t>
-      </w:r>
-      <w:proofErr w:type="spellStart"/>
-      <w:r>
-        <w:rPr>
-          <w:rFonts w:ascii="Adobe Caslon Pro" w:hAnsi="Adobe Caslon Pro"/>
-        </w:rPr>
-        <w:t>timeline</w:t>
-      </w:r>
-      <w:proofErr w:type="spellEnd"/>
+        <w:t>Creato plugin jQuery per la timeline</w:t>
+      </w:r>
     </w:p>
     <w:p>
       <w:pPr>
@@ -2868,30 +1669,8 @@
         <w:rPr>
           <w:rFonts w:ascii="Adobe Caslon Pro" w:hAnsi="Adobe Caslon Pro"/>
         </w:rPr>
-        <w:t xml:space="preserve">Visualizzazione </w:t>
-      </w:r>
-      <w:proofErr w:type="spellStart"/>
-      <w:r>
-        <w:rPr>
-          <w:rFonts w:ascii="Adobe Caslon Pro" w:hAnsi="Adobe Caslon Pro"/>
-        </w:rPr>
-        <w:t>frames</w:t>
-      </w:r>
-      <w:proofErr w:type="spellEnd"/>
-      <w:r>
-        <w:rPr>
-          <w:rFonts w:ascii="Adobe Caslon Pro" w:hAnsi="Adobe Caslon Pro"/>
-        </w:rPr>
-        <w:t xml:space="preserve"> nella </w:t>
-      </w:r>
-      <w:proofErr w:type="spellStart"/>
-      <w:r>
-        <w:rPr>
-          <w:rFonts w:ascii="Adobe Caslon Pro" w:hAnsi="Adobe Caslon Pro"/>
-        </w:rPr>
-        <w:t>timeline</w:t>
-      </w:r>
-      <w:proofErr w:type="spellEnd"/>
+        <w:t>Visualizzazione frames nella timeline</w:t>
+      </w:r>
     </w:p>
     <w:p>
       <w:pPr>
@@ -2908,21 +1687,7 @@
         <w:rPr>
           <w:rFonts w:ascii="Adobe Caslon Pro" w:hAnsi="Adobe Caslon Pro"/>
         </w:rPr>
-        <w:t xml:space="preserve">Per ciascuna frame </w:t>
-      </w:r>
-      <w:proofErr w:type="gramStart"/>
-      <w:r>
-        <w:rPr>
-          <w:rFonts w:ascii="Adobe Caslon Pro" w:hAnsi="Adobe Caslon Pro"/>
-        </w:rPr>
-        <w:t>viene</w:t>
-      </w:r>
-      <w:proofErr w:type="gramEnd"/>
-      <w:r>
-        <w:rPr>
-          <w:rFonts w:ascii="Adobe Caslon Pro" w:hAnsi="Adobe Caslon Pro"/>
-        </w:rPr>
-        <w:t xml:space="preserve"> visualizzato un elen</w:t>
+        <w:t>Per ciascuna frame viene visualizzato un elen</w:t>
       </w:r>
       <w:r>
         <w:rPr>
@@ -2952,49 +1717,7 @@
         <w:rPr>
           <w:rFonts w:ascii="Adobe Caslon Pro" w:hAnsi="Adobe Caslon Pro"/>
         </w:rPr>
-        <w:t xml:space="preserve">Selezionando una persona </w:t>
-      </w:r>
-      <w:proofErr w:type="gramStart"/>
-      <w:r>
-        <w:rPr>
-          <w:rFonts w:ascii="Adobe Caslon Pro" w:hAnsi="Adobe Caslon Pro"/>
-        </w:rPr>
-        <w:t>vengono</w:t>
-      </w:r>
-      <w:proofErr w:type="gramEnd"/>
-      <w:r>
-        <w:rPr>
-          <w:rFonts w:ascii="Adobe Caslon Pro" w:hAnsi="Adobe Caslon Pro"/>
-        </w:rPr>
-        <w:t xml:space="preserve"> evidenziate nella </w:t>
-      </w:r>
-      <w:proofErr w:type="spellStart"/>
-      <w:r>
-        <w:rPr>
-          <w:rFonts w:ascii="Adobe Caslon Pro" w:hAnsi="Adobe Caslon Pro"/>
-        </w:rPr>
-        <w:t>timeline</w:t>
-      </w:r>
-      <w:proofErr w:type="spellEnd"/>
-      <w:r>
-        <w:rPr>
-          <w:rFonts w:ascii="Adobe Caslon Pro" w:hAnsi="Adobe Caslon Pro"/>
-        </w:rPr>
-        <w:t xml:space="preserve"> le </w:t>
-      </w:r>
-      <w:proofErr w:type="spellStart"/>
-      <w:r>
-        <w:rPr>
-          <w:rFonts w:ascii="Adobe Caslon Pro" w:hAnsi="Adobe Caslon Pro"/>
-        </w:rPr>
-        <w:t>frames</w:t>
-      </w:r>
-      <w:proofErr w:type="spellEnd"/>
-      <w:r>
-        <w:rPr>
-          <w:rFonts w:ascii="Adobe Caslon Pro" w:hAnsi="Adobe Caslon Pro"/>
-        </w:rPr>
-        <w:t xml:space="preserve"> in cui quella persona è presente</w:t>
+        <w:t>Selezionando una persona vengono evidenziate nella timeline le frames in cui quella persona è presente</w:t>
       </w:r>
     </w:p>
     <w:p>
@@ -3012,86 +1735,8 @@
         <w:rPr>
           <w:rFonts w:ascii="Adobe Caslon Pro" w:hAnsi="Adobe Caslon Pro"/>
         </w:rPr>
-        <w:t xml:space="preserve">La </w:t>
-      </w:r>
-      <w:proofErr w:type="spellStart"/>
-      <w:r>
-        <w:rPr>
-          <w:rFonts w:ascii="Adobe Caslon Pro" w:hAnsi="Adobe Caslon Pro"/>
-        </w:rPr>
-        <w:t>timeline</w:t>
-      </w:r>
-      <w:proofErr w:type="spellEnd"/>
-      <w:r>
-        <w:rPr>
-          <w:rFonts w:ascii="Adobe Caslon Pro" w:hAnsi="Adobe Caslon Pro"/>
-        </w:rPr>
-        <w:t xml:space="preserve"> è integrata con gli eventi del sistema: selezionando una persona nella lista in alto questa </w:t>
-      </w:r>
-      <w:proofErr w:type="gramStart"/>
-      <w:r>
-        <w:rPr>
-          <w:rFonts w:ascii="Adobe Caslon Pro" w:hAnsi="Adobe Caslon Pro"/>
-        </w:rPr>
-        <w:t>viene</w:t>
-      </w:r>
-      <w:proofErr w:type="gramEnd"/>
-      <w:r>
-        <w:rPr>
-          <w:rFonts w:ascii="Adobe Caslon Pro" w:hAnsi="Adobe Caslon Pro"/>
-        </w:rPr>
-        <w:t xml:space="preserve"> selezionata anche nella </w:t>
-      </w:r>
-      <w:proofErr w:type="spellStart"/>
-      <w:r>
-        <w:rPr>
-          <w:rFonts w:ascii="Adobe Caslon Pro" w:hAnsi="Adobe Caslon Pro"/>
-        </w:rPr>
-        <w:t>timeline</w:t>
-      </w:r>
-      <w:proofErr w:type="spellEnd"/>
-      <w:r>
-        <w:rPr>
-          <w:rFonts w:ascii="Adobe Caslon Pro" w:hAnsi="Adobe Caslon Pro"/>
-        </w:rPr>
-        <w:t xml:space="preserve">, selezionando una </w:t>
-      </w:r>
-      <w:proofErr w:type="spellStart"/>
-      <w:r>
-        <w:rPr>
-          <w:rFonts w:ascii="Adobe Caslon Pro" w:hAnsi="Adobe Caslon Pro"/>
-        </w:rPr>
-        <w:t>bounding</w:t>
-      </w:r>
-      <w:proofErr w:type="spellEnd"/>
-      <w:r>
-        <w:rPr>
-          <w:rFonts w:ascii="Adobe Caslon Pro" w:hAnsi="Adobe Caslon Pro"/>
-        </w:rPr>
-        <w:t xml:space="preserve"> box nel frame, nella </w:t>
-      </w:r>
-      <w:proofErr w:type="spellStart"/>
-      <w:r>
-        <w:rPr>
-          <w:rFonts w:ascii="Adobe Caslon Pro" w:hAnsi="Adobe Caslon Pro"/>
-        </w:rPr>
-        <w:t>timeline</w:t>
-      </w:r>
-      <w:proofErr w:type="spellEnd"/>
-      <w:r>
-        <w:rPr>
-          <w:rFonts w:ascii="Adobe Caslon Pro" w:hAnsi="Adobe Caslon Pro"/>
-        </w:rPr>
-        <w:t xml:space="preserve"> viene evidenziata la persona corrispondente, rimuovendo una persona dal frame questa viene rimossa anche dalla </w:t>
-      </w:r>
-      <w:proofErr w:type="spellStart"/>
-      <w:r>
-        <w:rPr>
-          <w:rFonts w:ascii="Adobe Caslon Pro" w:hAnsi="Adobe Caslon Pro"/>
-        </w:rPr>
-        <w:t>timeline</w:t>
-      </w:r>
-      <w:proofErr w:type="spellEnd"/>
+        <w:t>La timeline è integrata con gli eventi del sistema: selezionando una persona nella lista in alto questa viene selezionata anche nella timeline, selezionando una bounding box nel frame, nella timeline viene evidenziata la persona corrispondente, rimuovendo una persona dal frame questa viene rimossa anche dalla timeline</w:t>
+      </w:r>
       <w:r>
         <w:rPr>
           <w:rFonts w:ascii="Adobe Caslon Pro" w:hAnsi="Adobe Caslon Pro"/>
@@ -3114,35 +1759,7 @@
         <w:rPr>
           <w:rFonts w:ascii="Adobe Caslon Pro" w:hAnsi="Adobe Caslon Pro"/>
         </w:rPr>
-        <w:t xml:space="preserve">Nella </w:t>
-      </w:r>
-      <w:proofErr w:type="spellStart"/>
-      <w:r>
-        <w:rPr>
-          <w:rFonts w:ascii="Adobe Caslon Pro" w:hAnsi="Adobe Caslon Pro"/>
-        </w:rPr>
-        <w:t>timeline</w:t>
-      </w:r>
-      <w:proofErr w:type="spellEnd"/>
-      <w:r>
-        <w:rPr>
-          <w:rFonts w:ascii="Adobe Caslon Pro" w:hAnsi="Adobe Caslon Pro"/>
-        </w:rPr>
-        <w:t xml:space="preserve"> le </w:t>
-      </w:r>
-      <w:proofErr w:type="spellStart"/>
-      <w:r>
-        <w:rPr>
-          <w:rFonts w:ascii="Adobe Caslon Pro" w:hAnsi="Adobe Caslon Pro"/>
-        </w:rPr>
-        <w:t>frames</w:t>
-      </w:r>
-      <w:proofErr w:type="spellEnd"/>
-      <w:r>
-        <w:rPr>
-          <w:rFonts w:ascii="Adobe Caslon Pro" w:hAnsi="Adobe Caslon Pro"/>
-        </w:rPr>
-        <w:t xml:space="preserve"> che contengono annotazioni sono evidenziate di un colore diverso</w:t>
+        <w:t>Nella timeline le frames che contengono annotazioni sono evidenziate di un colore diverso</w:t>
       </w:r>
       <w:r>
         <w:rPr>
@@ -3184,21 +1801,7 @@
         <w:rPr>
           <w:rFonts w:ascii="Adobe Caslon Pro" w:hAnsi="Adobe Caslon Pro"/>
         </w:rPr>
-        <w:t xml:space="preserve">re, frame, portate </w:t>
-      </w:r>
-      <w:proofErr w:type="gramStart"/>
-      <w:r>
-        <w:rPr>
-          <w:rFonts w:ascii="Adobe Caslon Pro" w:hAnsi="Adobe Caslon Pro"/>
-        </w:rPr>
-        <w:t>ad</w:t>
-      </w:r>
-      <w:proofErr w:type="gramEnd"/>
-      <w:r>
-        <w:rPr>
-          <w:rFonts w:ascii="Adobe Caslon Pro" w:hAnsi="Adobe Caslon Pro"/>
-        </w:rPr>
-        <w:t xml:space="preserve"> essere numeriche anziché alfanumeriche.</w:t>
+        <w:t>re, frame, portate ad essere numeriche anziché alfanumeriche.</w:t>
       </w:r>
     </w:p>
     <w:p>
@@ -3222,35 +1825,7 @@
         <w:rPr>
           <w:rFonts w:ascii="Adobe Caslon Pro" w:hAnsi="Adobe Caslon Pro"/>
         </w:rPr>
-        <w:t xml:space="preserve">a calibrazione delle telecamere, aggiungere nuovi </w:t>
-      </w:r>
-      <w:proofErr w:type="spellStart"/>
-      <w:r>
-        <w:rPr>
-          <w:rFonts w:ascii="Adobe Caslon Pro" w:hAnsi="Adobe Caslon Pro"/>
-        </w:rPr>
-        <w:t>points</w:t>
-      </w:r>
-      <w:proofErr w:type="spellEnd"/>
-      <w:r>
-        <w:rPr>
-          <w:rFonts w:ascii="Adobe Caslon Pro" w:hAnsi="Adobe Caslon Pro"/>
-        </w:rPr>
-        <w:t xml:space="preserve"> of </w:t>
-      </w:r>
-      <w:proofErr w:type="spellStart"/>
-      <w:r>
-        <w:rPr>
-          <w:rFonts w:ascii="Adobe Caslon Pro" w:hAnsi="Adobe Caslon Pro"/>
-        </w:rPr>
-        <w:t>interest</w:t>
-      </w:r>
-      <w:proofErr w:type="spellEnd"/>
-      <w:r>
-        <w:rPr>
-          <w:rFonts w:ascii="Adobe Caslon Pro" w:hAnsi="Adobe Caslon Pro"/>
-        </w:rPr>
-        <w:t>.</w:t>
+        <w:t>a calibrazione delle telecamere, aggiungere nuovi points of interest.</w:t>
       </w:r>
     </w:p>
     <w:p>
@@ -3264,7 +1839,6 @@
           <w:rFonts w:ascii="Adobe Caslon Pro" w:hAnsi="Adobe Caslon Pro"/>
         </w:rPr>
       </w:pPr>
-      <w:proofErr w:type="gramStart"/>
       <w:r>
         <w:rPr>
           <w:rFonts w:ascii="Adobe Caslon Pro" w:hAnsi="Adobe Caslon Pro"/>
@@ -3275,64 +1849,7 @@
         <w:rPr>
           <w:rFonts w:ascii="Adobe Caslon Pro" w:hAnsi="Adobe Caslon Pro"/>
         </w:rPr>
-        <w:t xml:space="preserve"> la creazione delle </w:t>
-      </w:r>
-      <w:proofErr w:type="spellStart"/>
-      <w:r>
-        <w:rPr>
-          <w:rFonts w:ascii="Adobe Caslon Pro" w:hAnsi="Adobe Caslon Pro"/>
-        </w:rPr>
-        <w:t>query</w:t>
-      </w:r>
-      <w:proofErr w:type="spellEnd"/>
-      <w:r>
-        <w:rPr>
-          <w:rFonts w:ascii="Adobe Caslon Pro" w:hAnsi="Adobe Caslon Pro"/>
-        </w:rPr>
-        <w:t xml:space="preserve"> su </w:t>
-      </w:r>
-      <w:proofErr w:type="spellStart"/>
-      <w:r>
-        <w:rPr>
-          <w:rFonts w:ascii="Adobe Caslon Pro" w:hAnsi="Adobe Caslon Pro"/>
-        </w:rPr>
-        <w:t>db</w:t>
-      </w:r>
-      <w:proofErr w:type="spellEnd"/>
-      <w:proofErr w:type="gramEnd"/>
-      <w:r>
-        <w:rPr>
-          <w:rFonts w:ascii="Adobe Caslon Pro" w:hAnsi="Adobe Caslon Pro"/>
-        </w:rPr>
-        <w:t xml:space="preserve">. Questa classe consente di incapsulare la generazione di </w:t>
-      </w:r>
-      <w:proofErr w:type="spellStart"/>
-      <w:r>
-        <w:rPr>
-          <w:rFonts w:ascii="Adobe Caslon Pro" w:hAnsi="Adobe Caslon Pro"/>
-        </w:rPr>
-        <w:t>query</w:t>
-      </w:r>
-      <w:proofErr w:type="spellEnd"/>
-      <w:r>
-        <w:rPr>
-          <w:rFonts w:ascii="Adobe Caslon Pro" w:hAnsi="Adobe Caslon Pro"/>
-        </w:rPr>
-        <w:t xml:space="preserve"> per il </w:t>
-      </w:r>
-      <w:proofErr w:type="spellStart"/>
-      <w:r>
-        <w:rPr>
-          <w:rFonts w:ascii="Adobe Caslon Pro" w:hAnsi="Adobe Caslon Pro"/>
-        </w:rPr>
-        <w:t>db</w:t>
-      </w:r>
-      <w:proofErr w:type="spellEnd"/>
-      <w:r>
-        <w:rPr>
-          <w:rFonts w:ascii="Adobe Caslon Pro" w:hAnsi="Adobe Caslon Pro"/>
-        </w:rPr>
-        <w:t>. E’ configurabile per cambiare i nomi delle tabelle.</w:t>
+        <w:t xml:space="preserve"> la creazione delle query su db. Questa classe consente di incapsulare la generazione di query per il db. E’ configurabile per cambiare i nomi delle tabelle.</w:t>
       </w:r>
     </w:p>
     <w:p>
@@ -3350,16 +1867,8 @@
         <w:rPr>
           <w:rFonts w:ascii="Adobe Caslon Pro" w:hAnsi="Adobe Caslon Pro"/>
         </w:rPr>
-        <w:t>Creato un logo da utilizzare nelle varie schermate dell’</w:t>
-      </w:r>
-      <w:proofErr w:type="gramStart"/>
-      <w:r>
-        <w:rPr>
-          <w:rFonts w:ascii="Adobe Caslon Pro" w:hAnsi="Adobe Caslon Pro"/>
-        </w:rPr>
-        <w:t>applicazione</w:t>
-      </w:r>
-      <w:proofErr w:type="gramEnd"/>
+        <w:t>Creato un logo da utilizzare nelle varie schermate dell’applicazione</w:t>
+      </w:r>
     </w:p>
     <w:p>
       <w:pPr>
@@ -3382,35 +1891,226 @@
         <w:rPr>
           <w:rFonts w:ascii="Adobe Caslon Pro" w:hAnsi="Adobe Caslon Pro"/>
         </w:rPr>
-        <w:t xml:space="preserve">. La pagina di setup permette di installare facilmente l’applicativo e la base dati con </w:t>
-      </w:r>
-      <w:proofErr w:type="gramStart"/>
-      <w:r>
-        <w:rPr>
-          <w:rFonts w:ascii="Adobe Caslon Pro" w:hAnsi="Adobe Caslon Pro"/>
-        </w:rPr>
-        <w:t>uno</w:t>
-      </w:r>
-      <w:proofErr w:type="gramEnd"/>
+        <w:t>. La pagina di setup permette di installare facilmente l’applicativo e la base dati con uno wizard intuitivo.</w:t>
+      </w:r>
+    </w:p>
+    <w:p>
+      <w:pPr>
+        <w:pStyle w:val="Paragrafoelenco"/>
+        <w:numPr>
+          <w:ilvl w:val="0"/>
+          <w:numId w:val="6"/>
+        </w:numPr>
+        <w:rPr>
+          <w:rFonts w:ascii="Adobe Caslon Pro" w:hAnsi="Adobe Caslon Pro"/>
+        </w:rPr>
+      </w:pPr>
+      <w:r>
+        <w:rPr>
+          <w:rFonts w:ascii="Adobe Caslon Pro" w:hAnsi="Adobe Caslon Pro"/>
+        </w:rPr>
+        <w:t>Selezionando una frame dalla select viene aggiornata la timeline.</w:t>
+      </w:r>
+    </w:p>
+    <w:p>
+      <w:pPr>
+        <w:pStyle w:val="Paragrafoelenco"/>
+        <w:numPr>
+          <w:ilvl w:val="0"/>
+          <w:numId w:val="6"/>
+        </w:numPr>
+        <w:rPr>
+          <w:rFonts w:ascii="Adobe Caslon Pro" w:hAnsi="Adobe Caslon Pro"/>
+        </w:rPr>
+      </w:pPr>
+      <w:r>
+        <w:rPr>
+          <w:rFonts w:ascii="Adobe Caslon Pro" w:hAnsi="Adobe Caslon Pro"/>
+        </w:rPr>
+        <w:t xml:space="preserve">Cambiando colore ad una persona dalla tabella la timeline </w:t>
+      </w:r>
+      <w:r>
+        <w:rPr>
+          <w:rFonts w:ascii="Adobe Caslon Pro" w:hAnsi="Adobe Caslon Pro"/>
+        </w:rPr>
+        <w:t>questa viene</w:t>
+      </w:r>
+      <w:r>
+        <w:rPr>
+          <w:rFonts w:ascii="Adobe Caslon Pro" w:hAnsi="Adobe Caslon Pro"/>
+        </w:rPr>
+        <w:t xml:space="preserve"> aggiornata</w:t>
+      </w:r>
+      <w:r>
+        <w:rPr>
+          <w:rFonts w:ascii="Adobe Caslon Pro" w:hAnsi="Adobe Caslon Pro"/>
+        </w:rPr>
+        <w:t>. Il colore è ora persistente in tutti i frame (prima veniva aggiornato solo il colore di quel frame)</w:t>
+      </w:r>
+      <w:r>
+        <w:rPr>
+          <w:rFonts w:ascii="Adobe Caslon Pro" w:hAnsi="Adobe Caslon Pro"/>
+        </w:rPr>
+        <w:t xml:space="preserve">. Il colore della persona inserita è generato escludendo </w:t>
+      </w:r>
+      <w:r>
+        <w:rPr>
+          <w:rFonts w:ascii="Adobe Caslon Pro" w:hAnsi="Adobe Caslon Pro"/>
+        </w:rPr>
+        <w:t>i colori già assegnati.</w:t>
+      </w:r>
+    </w:p>
+    <w:p>
+      <w:pPr>
+        <w:pStyle w:val="Paragrafoelenco"/>
+        <w:numPr>
+          <w:ilvl w:val="0"/>
+          <w:numId w:val="6"/>
+        </w:numPr>
+        <w:rPr>
+          <w:rFonts w:ascii="Adobe Caslon Pro" w:hAnsi="Adobe Caslon Pro"/>
+        </w:rPr>
+      </w:pPr>
+      <w:r>
+        <w:rPr>
+          <w:rFonts w:ascii="Adobe Caslon Pro" w:hAnsi="Adobe Caslon Pro"/>
+        </w:rPr>
+        <w:t xml:space="preserve">Premendo ESC durante l’inserimento della BB di una nuova persona si </w:t>
+      </w:r>
+      <w:r>
+        <w:rPr>
+          <w:rFonts w:ascii="Adobe Caslon Pro" w:hAnsi="Adobe Caslon Pro"/>
+        </w:rPr>
+        <w:t>annulla</w:t>
+      </w:r>
+      <w:r>
+        <w:rPr>
+          <w:rFonts w:ascii="Adobe Caslon Pro" w:hAnsi="Adobe Caslon Pro"/>
+        </w:rPr>
+        <w:t xml:space="preserve"> il </w:t>
+      </w:r>
+      <w:r>
+        <w:rPr>
+          <w:rFonts w:ascii="Adobe Caslon Pro" w:hAnsi="Adobe Caslon Pro"/>
+        </w:rPr>
+        <w:t>processo.</w:t>
+      </w:r>
+    </w:p>
+    <w:p>
+      <w:pPr>
+        <w:pStyle w:val="Paragrafoelenco"/>
+        <w:numPr>
+          <w:ilvl w:val="0"/>
+          <w:numId w:val="6"/>
+        </w:numPr>
+        <w:rPr>
+          <w:rFonts w:ascii="Adobe Caslon Pro" w:hAnsi="Adobe Caslon Pro"/>
+        </w:rPr>
+      </w:pPr>
+      <w:r>
+        <w:rPr>
+          <w:rFonts w:ascii="Adobe Caslon Pro" w:hAnsi="Adobe Caslon Pro"/>
+        </w:rPr>
+        <w:t>Corretto</w:t>
+      </w:r>
+      <w:r>
+        <w:rPr>
+          <w:rFonts w:ascii="Adobe Caslon Pro" w:hAnsi="Adobe Caslon Pro"/>
+        </w:rPr>
+        <w:t xml:space="preserve"> sistema creazione avatar </w:t>
+      </w:r>
+      <w:r>
+        <w:rPr>
+          <w:rFonts w:ascii="Adobe Caslon Pro" w:hAnsi="Adobe Caslon Pro"/>
+          <w:highlight w:val="yellow"/>
+        </w:rPr>
+        <w:t>[da rivedere]</w:t>
+      </w:r>
+    </w:p>
+    <w:p>
+      <w:pPr>
+        <w:pStyle w:val="Paragrafoelenco"/>
+        <w:numPr>
+          <w:ilvl w:val="0"/>
+          <w:numId w:val="6"/>
+        </w:numPr>
+        <w:rPr>
+          <w:rFonts w:ascii="Adobe Caslon Pro" w:hAnsi="Adobe Caslon Pro"/>
+        </w:rPr>
+      </w:pPr>
+      <w:r>
+        <w:rPr>
+          <w:rFonts w:ascii="Adobe Caslon Pro" w:hAnsi="Adobe Caslon Pro"/>
+        </w:rPr>
+        <w:t xml:space="preserve">Installazione WATSS con import script SQL, parsing SQL </w:t>
+      </w:r>
+      <w:r>
+        <w:rPr>
+          <w:rFonts w:ascii="Adobe Caslon Pro" w:hAnsi="Adobe Caslon Pro"/>
+          <w:highlight w:val="yellow"/>
+        </w:rPr>
+        <w:t>[da correggere esecuzione script importato, in alcuni casi viene riportato un errore in esecuzione]</w:t>
+      </w:r>
+    </w:p>
+    <w:p>
+      <w:pPr>
+        <w:pStyle w:val="Paragrafoelenco"/>
+        <w:numPr>
+          <w:ilvl w:val="0"/>
+          <w:numId w:val="6"/>
+        </w:numPr>
+        <w:rPr>
+          <w:rFonts w:ascii="Adobe Caslon Pro" w:hAnsi="Adobe Caslon Pro"/>
+        </w:rPr>
+      </w:pPr>
+      <w:r>
+        <w:rPr>
+          <w:rFonts w:ascii="Adobe Caslon Pro" w:hAnsi="Adobe Caslon Pro"/>
+        </w:rPr>
+        <w:t>Nomi tabelle database</w:t>
+      </w:r>
+      <w:r>
+        <w:rPr>
+          <w:rFonts w:ascii="Adobe Caslon Pro" w:hAnsi="Adobe Caslon Pro"/>
+        </w:rPr>
+        <w:t xml:space="preserve"> aggiornati e concordi con il contenuto delle tabelle.</w:t>
+      </w:r>
+    </w:p>
+    <w:p>
+      <w:pPr>
+        <w:pStyle w:val="Paragrafoelenco"/>
+        <w:numPr>
+          <w:ilvl w:val="0"/>
+          <w:numId w:val="6"/>
+        </w:numPr>
+        <w:rPr>
+          <w:rFonts w:ascii="Adobe Caslon Pro" w:hAnsi="Adobe Caslon Pro"/>
+        </w:rPr>
+      </w:pPr>
+      <w:r>
+        <w:rPr>
+          <w:rFonts w:ascii="Adobe Caslon Pro" w:hAnsi="Adobe Caslon Pro"/>
+        </w:rPr>
+        <w:t>I frame della timeline non sono più caricati interamente nel DOM ma caricati dinamicamente</w:t>
+      </w:r>
+      <w:r>
+        <w:rPr>
+          <w:rFonts w:ascii="Adobe Caslon Pro" w:hAnsi="Adobe Caslon Pro"/>
+        </w:rPr>
+        <w:t xml:space="preserve"> in una finestra (delta) predefinita (100 frames alla volta)</w:t>
+      </w:r>
       <w:r>
         <w:rPr>
           <w:rFonts w:ascii="Adobe Caslon Pro" w:hAnsi="Adobe Caslon Pro"/>
         </w:rPr>
         <w:t xml:space="preserve"> </w:t>
       </w:r>
-      <w:proofErr w:type="spellStart"/>
-      <w:r>
-        <w:rPr>
-          <w:rFonts w:ascii="Adobe Caslon Pro" w:hAnsi="Adobe Caslon Pro"/>
-        </w:rPr>
-        <w:t>wizard</w:t>
-      </w:r>
-      <w:proofErr w:type="spellEnd"/>
-      <w:r>
-        <w:rPr>
-          <w:rFonts w:ascii="Adobe Caslon Pro" w:hAnsi="Adobe Caslon Pro"/>
-        </w:rPr>
-        <w:t xml:space="preserve"> intuitivo.</w:t>
+      <w:r>
+        <w:rPr>
+          <w:rFonts w:ascii="Adobe Caslon Pro" w:hAnsi="Adobe Caslon Pro"/>
+          <w:highlight w:val="yellow"/>
+        </w:rPr>
+        <w:t>[scorrendo troppo veloce i frames vengono creati lentamente]</w:t>
       </w:r>
     </w:p>
     <w:p>
@@ -3422,55 +2122,27 @@
         </w:numPr>
         <w:rPr>
           <w:rFonts w:ascii="Adobe Caslon Pro" w:hAnsi="Adobe Caslon Pro"/>
-        </w:rPr>
-      </w:pPr>
-      <w:r>
-        <w:rPr>
-          <w:rFonts w:ascii="Adobe Caslon Pro" w:hAnsi="Adobe Caslon Pro"/>
-        </w:rPr>
-        <w:t xml:space="preserve">Selezionando </w:t>
-      </w:r>
-      <w:proofErr w:type="gramStart"/>
-      <w:r>
-        <w:rPr>
-          <w:rFonts w:ascii="Adobe Caslon Pro" w:hAnsi="Adobe Caslon Pro"/>
-        </w:rPr>
-        <w:t>una</w:t>
-      </w:r>
-      <w:proofErr w:type="gramEnd"/>
-      <w:r>
-        <w:rPr>
-          <w:rFonts w:ascii="Adobe Caslon Pro" w:hAnsi="Adobe Caslon Pro"/>
-        </w:rPr>
-        <w:t xml:space="preserve"> frame dalla </w:t>
-      </w:r>
-      <w:proofErr w:type="spellStart"/>
-      <w:r>
-        <w:rPr>
-          <w:rFonts w:ascii="Adobe Caslon Pro" w:hAnsi="Adobe Caslon Pro"/>
-        </w:rPr>
-        <w:t>select</w:t>
-      </w:r>
-      <w:proofErr w:type="spellEnd"/>
-      <w:r>
-        <w:rPr>
-          <w:rFonts w:ascii="Adobe Caslon Pro" w:hAnsi="Adobe Caslon Pro"/>
-        </w:rPr>
-        <w:t xml:space="preserve"> viene aggiornata la </w:t>
-      </w:r>
-      <w:proofErr w:type="spellStart"/>
-      <w:r>
-        <w:rPr>
-          <w:rFonts w:ascii="Adobe Caslon Pro" w:hAnsi="Adobe Caslon Pro"/>
-        </w:rPr>
-        <w:t>timeline</w:t>
-      </w:r>
-      <w:proofErr w:type="spellEnd"/>
-      <w:r>
-        <w:rPr>
-          <w:rFonts w:ascii="Adobe Caslon Pro" w:hAnsi="Adobe Caslon Pro"/>
-        </w:rPr>
-        <w:t>.</w:t>
+          <w:highlight w:val="yellow"/>
+        </w:rPr>
+      </w:pPr>
+      <w:r>
+        <w:rPr>
+          <w:rFonts w:ascii="Adobe Caslon Pro" w:hAnsi="Adobe Caslon Pro"/>
+        </w:rPr>
+        <w:t>Predizioni dati statica di una persona al frame successivo</w:t>
+      </w:r>
+      <w:r>
+        <w:rPr>
+          <w:rFonts w:ascii="Adobe Caslon Pro" w:hAnsi="Adobe Caslon Pro"/>
+        </w:rPr>
+        <w:t xml:space="preserve">. Se una persona viene approvata nel frame successivo tutti i suoi dati vengono copiati. </w:t>
+      </w:r>
+      <w:r>
+        <w:rPr>
+          <w:rFonts w:ascii="Adobe Caslon Pro" w:hAnsi="Adobe Caslon Pro"/>
+          <w:highlight w:val="yellow"/>
+        </w:rPr>
+        <w:t>[da rivedere]</w:t>
       </w:r>
     </w:p>
     <w:p>
@@ -3488,79 +2160,7 @@
         <w:rPr>
           <w:rFonts w:ascii="Adobe Caslon Pro" w:hAnsi="Adobe Caslon Pro"/>
         </w:rPr>
-        <w:t xml:space="preserve">Cambiando colore </w:t>
-      </w:r>
-      <w:proofErr w:type="gramStart"/>
-      <w:r>
-        <w:rPr>
-          <w:rFonts w:ascii="Adobe Caslon Pro" w:hAnsi="Adobe Caslon Pro"/>
-        </w:rPr>
-        <w:t>ad</w:t>
-      </w:r>
-      <w:proofErr w:type="gramEnd"/>
-      <w:r>
-        <w:rPr>
-          <w:rFonts w:ascii="Adobe Caslon Pro" w:hAnsi="Adobe Caslon Pro"/>
-        </w:rPr>
-        <w:t xml:space="preserve"> una persona dalla tabella la </w:t>
-      </w:r>
-      <w:proofErr w:type="spellStart"/>
-      <w:r>
-        <w:rPr>
-          <w:rFonts w:ascii="Adobe Caslon Pro" w:hAnsi="Adobe Caslon Pro"/>
-        </w:rPr>
-        <w:t>timeline</w:t>
-      </w:r>
-      <w:proofErr w:type="spellEnd"/>
-      <w:r>
-        <w:rPr>
-          <w:rFonts w:ascii="Adobe Caslon Pro" w:hAnsi="Adobe Caslon Pro"/>
-        </w:rPr>
-        <w:t xml:space="preserve"> </w:t>
-      </w:r>
-      <w:r>
-        <w:rPr>
-          <w:rFonts w:ascii="Adobe Caslon Pro" w:hAnsi="Adobe Caslon Pro"/>
-        </w:rPr>
-        <w:t>questa viene</w:t>
-      </w:r>
-      <w:r>
-        <w:rPr>
-          <w:rFonts w:ascii="Adobe Caslon Pro" w:hAnsi="Adobe Caslon Pro"/>
-        </w:rPr>
-        <w:t xml:space="preserve"> aggiornata</w:t>
-      </w:r>
-      <w:r>
-        <w:rPr>
-          <w:rFonts w:ascii="Adobe Caslon Pro" w:hAnsi="Adobe Caslon Pro"/>
-        </w:rPr>
-        <w:t xml:space="preserve">. Il colore è ora persistente in tutti i frame (prima </w:t>
-      </w:r>
-      <w:proofErr w:type="gramStart"/>
-      <w:r>
-        <w:rPr>
-          <w:rFonts w:ascii="Adobe Caslon Pro" w:hAnsi="Adobe Caslon Pro"/>
-        </w:rPr>
-        <w:t>veniva</w:t>
-      </w:r>
-      <w:proofErr w:type="gramEnd"/>
-      <w:r>
-        <w:rPr>
-          <w:rFonts w:ascii="Adobe Caslon Pro" w:hAnsi="Adobe Caslon Pro"/>
-        </w:rPr>
-        <w:t xml:space="preserve"> aggiornato solo il colore di quel frame)</w:t>
-      </w:r>
-      <w:r>
-        <w:rPr>
-          <w:rFonts w:ascii="Adobe Caslon Pro" w:hAnsi="Adobe Caslon Pro"/>
-        </w:rPr>
-        <w:t xml:space="preserve">. Il colore della persona inserita è generato escludendo </w:t>
-      </w:r>
-      <w:r>
-        <w:rPr>
-          <w:rFonts w:ascii="Adobe Caslon Pro" w:hAnsi="Adobe Caslon Pro"/>
-        </w:rPr>
-        <w:t>i colori già assegnati.</w:t>
+        <w:t>Propagazione di annotazioni di una persona mediante la timeline.</w:t>
       </w:r>
     </w:p>
     <w:p>
@@ -3578,25 +2178,26 @@
         <w:rPr>
           <w:rFonts w:ascii="Adobe Caslon Pro" w:hAnsi="Adobe Caslon Pro"/>
         </w:rPr>
-        <w:t xml:space="preserve">Premendo ESC durante l’inserimento della BB di una nuova persona si </w:t>
-      </w:r>
-      <w:r>
-        <w:rPr>
-          <w:rFonts w:ascii="Adobe Caslon Pro" w:hAnsi="Adobe Caslon Pro"/>
-        </w:rPr>
-        <w:t>annulla</w:t>
-      </w:r>
-      <w:r>
-        <w:rPr>
-          <w:rFonts w:ascii="Adobe Caslon Pro" w:hAnsi="Adobe Caslon Pro"/>
-        </w:rPr>
-        <w:t xml:space="preserve"> il </w:t>
-      </w:r>
-      <w:r>
-        <w:rPr>
-          <w:rFonts w:ascii="Adobe Caslon Pro" w:hAnsi="Adobe Caslon Pro"/>
-        </w:rPr>
-        <w:t>processo.</w:t>
+        <w:t>Visualizzare sequenza frames con motion</w:t>
+      </w:r>
+      <w:r>
+        <w:rPr>
+          <w:rFonts w:ascii="Adobe Caslon Pro" w:hAnsi="Adobe Caslon Pro"/>
+        </w:rPr>
+        <w:t xml:space="preserve"> (vengono salvate le immagini nella cartella </w:t>
+      </w:r>
+      <w:r>
+        <w:rPr>
+          <w:rFonts w:ascii="Adobe Caslon Pro" w:hAnsi="Adobe Caslon Pro"/>
+          <w:i/>
+        </w:rPr>
+        <w:t>results</w:t>
+      </w:r>
+      <w:r>
+        <w:rPr>
+          <w:rFonts w:ascii="Adobe Caslon Pro" w:hAnsi="Adobe Caslon Pro"/>
+        </w:rPr>
+        <w:t>)</w:t>
       </w:r>
     </w:p>
     <w:p>
@@ -3614,371 +2215,17 @@
         <w:rPr>
           <w:rFonts w:ascii="Adobe Caslon Pro" w:hAnsi="Adobe Caslon Pro"/>
         </w:rPr>
-        <w:t>Corretto</w:t>
-      </w:r>
-      <w:r>
-        <w:rPr>
-          <w:rFonts w:ascii="Adobe Caslon Pro" w:hAnsi="Adobe Caslon Pro"/>
-        </w:rPr>
-        <w:t xml:space="preserve"> sistema creazione avatar </w:t>
-      </w:r>
-      <w:r>
-        <w:rPr>
-          <w:rFonts w:ascii="Adobe Caslon Pro" w:hAnsi="Adobe Caslon Pro"/>
-          <w:highlight w:val="yellow"/>
-        </w:rPr>
-        <w:t>[da rivedere</w:t>
-      </w:r>
-      <w:proofErr w:type="gramStart"/>
-      <w:r>
-        <w:rPr>
-          <w:rFonts w:ascii="Adobe Caslon Pro" w:hAnsi="Adobe Caslon Pro"/>
-          <w:highlight w:val="yellow"/>
-        </w:rPr>
-        <w:t>]</w:t>
-      </w:r>
-      <w:proofErr w:type="gramEnd"/>
-    </w:p>
-    <w:p>
-      <w:pPr>
-        <w:pStyle w:val="Paragrafoelenco"/>
-        <w:numPr>
-          <w:ilvl w:val="0"/>
-          <w:numId w:val="6"/>
-        </w:numPr>
-        <w:rPr>
-          <w:rFonts w:ascii="Adobe Caslon Pro" w:hAnsi="Adobe Caslon Pro"/>
-        </w:rPr>
-      </w:pPr>
-      <w:r>
-        <w:rPr>
-          <w:rFonts w:ascii="Adobe Caslon Pro" w:hAnsi="Adobe Caslon Pro"/>
-        </w:rPr>
-        <w:t xml:space="preserve">Installazione WATSS con import script SQL, </w:t>
-      </w:r>
-      <w:proofErr w:type="spellStart"/>
-      <w:r>
-        <w:rPr>
-          <w:rFonts w:ascii="Adobe Caslon Pro" w:hAnsi="Adobe Caslon Pro"/>
-        </w:rPr>
-        <w:t>parsing</w:t>
-      </w:r>
-      <w:proofErr w:type="spellEnd"/>
-      <w:r>
-        <w:rPr>
-          <w:rFonts w:ascii="Adobe Caslon Pro" w:hAnsi="Adobe Caslon Pro"/>
-        </w:rPr>
-        <w:t xml:space="preserve"> SQL </w:t>
-      </w:r>
-      <w:r>
-        <w:rPr>
-          <w:rFonts w:ascii="Adobe Caslon Pro" w:hAnsi="Adobe Caslon Pro"/>
-          <w:highlight w:val="yellow"/>
-        </w:rPr>
-        <w:t xml:space="preserve">[da correggere esecuzione script importato, in alcuni casi </w:t>
-      </w:r>
-      <w:proofErr w:type="gramStart"/>
-      <w:r>
-        <w:rPr>
-          <w:rFonts w:ascii="Adobe Caslon Pro" w:hAnsi="Adobe Caslon Pro"/>
-          <w:highlight w:val="yellow"/>
-        </w:rPr>
-        <w:t>viene</w:t>
-      </w:r>
-      <w:proofErr w:type="gramEnd"/>
-      <w:r>
-        <w:rPr>
-          <w:rFonts w:ascii="Adobe Caslon Pro" w:hAnsi="Adobe Caslon Pro"/>
-          <w:highlight w:val="yellow"/>
-        </w:rPr>
-        <w:t xml:space="preserve"> riportato un errore in esecuzione]</w:t>
-      </w:r>
-    </w:p>
-    <w:p>
-      <w:pPr>
-        <w:pStyle w:val="Paragrafoelenco"/>
-        <w:numPr>
-          <w:ilvl w:val="0"/>
-          <w:numId w:val="6"/>
-        </w:numPr>
-        <w:rPr>
-          <w:rFonts w:ascii="Adobe Caslon Pro" w:hAnsi="Adobe Caslon Pro"/>
-        </w:rPr>
-      </w:pPr>
-      <w:r>
-        <w:rPr>
-          <w:rFonts w:ascii="Adobe Caslon Pro" w:hAnsi="Adobe Caslon Pro"/>
-        </w:rPr>
-        <w:t>Nomi tabelle database</w:t>
-      </w:r>
-      <w:r>
-        <w:rPr>
-          <w:rFonts w:ascii="Adobe Caslon Pro" w:hAnsi="Adobe Caslon Pro"/>
-        </w:rPr>
-        <w:t xml:space="preserve"> aggiornati e concordi con il contenuto delle tabelle.</w:t>
-      </w:r>
-    </w:p>
-    <w:p>
-      <w:pPr>
-        <w:pStyle w:val="Paragrafoelenco"/>
-        <w:numPr>
-          <w:ilvl w:val="0"/>
-          <w:numId w:val="6"/>
-        </w:numPr>
-        <w:rPr>
-          <w:rFonts w:ascii="Adobe Caslon Pro" w:hAnsi="Adobe Caslon Pro"/>
-        </w:rPr>
-      </w:pPr>
-      <w:r>
-        <w:rPr>
-          <w:rFonts w:ascii="Adobe Caslon Pro" w:hAnsi="Adobe Caslon Pro"/>
-        </w:rPr>
-        <w:t xml:space="preserve">I frame della </w:t>
-      </w:r>
-      <w:proofErr w:type="spellStart"/>
-      <w:r>
-        <w:rPr>
-          <w:rFonts w:ascii="Adobe Caslon Pro" w:hAnsi="Adobe Caslon Pro"/>
-        </w:rPr>
-        <w:t>timeline</w:t>
-      </w:r>
-      <w:proofErr w:type="spellEnd"/>
-      <w:r>
-        <w:rPr>
-          <w:rFonts w:ascii="Adobe Caslon Pro" w:hAnsi="Adobe Caslon Pro"/>
-        </w:rPr>
-        <w:t xml:space="preserve"> non sono più caricati interamente nel DOM ma caricati dinamicamente</w:t>
-      </w:r>
-      <w:r>
-        <w:rPr>
-          <w:rFonts w:ascii="Adobe Caslon Pro" w:hAnsi="Adobe Caslon Pro"/>
-        </w:rPr>
-        <w:t xml:space="preserve"> in una finestra (delta) predefinita (100 </w:t>
-      </w:r>
-      <w:proofErr w:type="spellStart"/>
-      <w:r>
-        <w:rPr>
-          <w:rFonts w:ascii="Adobe Caslon Pro" w:hAnsi="Adobe Caslon Pro"/>
-        </w:rPr>
-        <w:t>frames</w:t>
-      </w:r>
-      <w:proofErr w:type="spellEnd"/>
-      <w:r>
-        <w:rPr>
-          <w:rFonts w:ascii="Adobe Caslon Pro" w:hAnsi="Adobe Caslon Pro"/>
-        </w:rPr>
-        <w:t xml:space="preserve"> alla volta)</w:t>
-      </w:r>
-      <w:r>
-        <w:rPr>
-          <w:rFonts w:ascii="Adobe Caslon Pro" w:hAnsi="Adobe Caslon Pro"/>
-        </w:rPr>
-        <w:t xml:space="preserve"> </w:t>
-      </w:r>
-      <w:r>
-        <w:rPr>
-          <w:rFonts w:ascii="Adobe Caslon Pro" w:hAnsi="Adobe Caslon Pro"/>
-          <w:highlight w:val="yellow"/>
-        </w:rPr>
-        <w:t xml:space="preserve">[scorrendo troppo veloce i </w:t>
-      </w:r>
-      <w:proofErr w:type="spellStart"/>
-      <w:r>
-        <w:rPr>
-          <w:rFonts w:ascii="Adobe Caslon Pro" w:hAnsi="Adobe Caslon Pro"/>
-          <w:highlight w:val="yellow"/>
-        </w:rPr>
-        <w:t>frames</w:t>
-      </w:r>
-      <w:proofErr w:type="spellEnd"/>
-      <w:r>
-        <w:rPr>
-          <w:rFonts w:ascii="Adobe Caslon Pro" w:hAnsi="Adobe Caslon Pro"/>
-          <w:highlight w:val="yellow"/>
-        </w:rPr>
-        <w:t xml:space="preserve"> </w:t>
-      </w:r>
-      <w:proofErr w:type="gramStart"/>
-      <w:r>
-        <w:rPr>
-          <w:rFonts w:ascii="Adobe Caslon Pro" w:hAnsi="Adobe Caslon Pro"/>
-          <w:highlight w:val="yellow"/>
-        </w:rPr>
-        <w:t>vengono</w:t>
-      </w:r>
-      <w:proofErr w:type="gramEnd"/>
-      <w:r>
-        <w:rPr>
-          <w:rFonts w:ascii="Adobe Caslon Pro" w:hAnsi="Adobe Caslon Pro"/>
-          <w:highlight w:val="yellow"/>
-        </w:rPr>
-        <w:t xml:space="preserve"> creati lentamente]</w:t>
-      </w:r>
-    </w:p>
-    <w:p>
-      <w:pPr>
-        <w:pStyle w:val="Paragrafoelenco"/>
-        <w:numPr>
-          <w:ilvl w:val="0"/>
-          <w:numId w:val="6"/>
-        </w:numPr>
-        <w:rPr>
-          <w:rFonts w:ascii="Adobe Caslon Pro" w:hAnsi="Adobe Caslon Pro"/>
-          <w:highlight w:val="yellow"/>
-        </w:rPr>
-      </w:pPr>
-      <w:r>
-        <w:rPr>
-          <w:rFonts w:ascii="Adobe Caslon Pro" w:hAnsi="Adobe Caslon Pro"/>
-        </w:rPr>
-        <w:t>Predizioni dati statica di una persona al frame successivo</w:t>
-      </w:r>
-      <w:r>
-        <w:rPr>
-          <w:rFonts w:ascii="Adobe Caslon Pro" w:hAnsi="Adobe Caslon Pro"/>
-        </w:rPr>
-        <w:t xml:space="preserve">. Se una persona </w:t>
-      </w:r>
-      <w:proofErr w:type="gramStart"/>
-      <w:r>
-        <w:rPr>
-          <w:rFonts w:ascii="Adobe Caslon Pro" w:hAnsi="Adobe Caslon Pro"/>
-        </w:rPr>
-        <w:t>viene</w:t>
-      </w:r>
-      <w:proofErr w:type="gramEnd"/>
-      <w:r>
-        <w:rPr>
-          <w:rFonts w:ascii="Adobe Caslon Pro" w:hAnsi="Adobe Caslon Pro"/>
-        </w:rPr>
-        <w:t xml:space="preserve"> approvata nel frame successivo tutti i suoi dati vengono copiati. </w:t>
-      </w:r>
-      <w:proofErr w:type="gramStart"/>
-      <w:r>
-        <w:rPr>
-          <w:rFonts w:ascii="Adobe Caslon Pro" w:hAnsi="Adobe Caslon Pro"/>
-          <w:highlight w:val="yellow"/>
-        </w:rPr>
-        <w:t>[da</w:t>
-      </w:r>
-      <w:proofErr w:type="gramEnd"/>
-      <w:r>
-        <w:rPr>
-          <w:rFonts w:ascii="Adobe Caslon Pro" w:hAnsi="Adobe Caslon Pro"/>
-          <w:highlight w:val="yellow"/>
-        </w:rPr>
-        <w:t xml:space="preserve"> rivedere]</w:t>
-      </w:r>
-    </w:p>
-    <w:p>
-      <w:pPr>
-        <w:pStyle w:val="Paragrafoelenco"/>
-        <w:numPr>
-          <w:ilvl w:val="0"/>
-          <w:numId w:val="6"/>
-        </w:numPr>
-        <w:rPr>
-          <w:rFonts w:ascii="Adobe Caslon Pro" w:hAnsi="Adobe Caslon Pro"/>
-        </w:rPr>
-      </w:pPr>
-      <w:r>
-        <w:rPr>
-          <w:rFonts w:ascii="Adobe Caslon Pro" w:hAnsi="Adobe Caslon Pro"/>
-        </w:rPr>
-        <w:t xml:space="preserve">Propagazione di annotazioni di una persona mediante la </w:t>
-      </w:r>
-      <w:proofErr w:type="spellStart"/>
-      <w:r>
-        <w:rPr>
-          <w:rFonts w:ascii="Adobe Caslon Pro" w:hAnsi="Adobe Caslon Pro"/>
-        </w:rPr>
-        <w:t>timeline</w:t>
-      </w:r>
-      <w:proofErr w:type="spellEnd"/>
-      <w:r>
-        <w:rPr>
-          <w:rFonts w:ascii="Adobe Caslon Pro" w:hAnsi="Adobe Caslon Pro"/>
-        </w:rPr>
-        <w:t>.</w:t>
-      </w:r>
-    </w:p>
-    <w:p>
-      <w:pPr>
-        <w:pStyle w:val="Paragrafoelenco"/>
-        <w:numPr>
-          <w:ilvl w:val="0"/>
-          <w:numId w:val="6"/>
-        </w:numPr>
-        <w:rPr>
-          <w:rFonts w:ascii="Adobe Caslon Pro" w:hAnsi="Adobe Caslon Pro"/>
-        </w:rPr>
-      </w:pPr>
-      <w:r>
-        <w:rPr>
-          <w:rFonts w:ascii="Adobe Caslon Pro" w:hAnsi="Adobe Caslon Pro"/>
-        </w:rPr>
-        <w:t xml:space="preserve">Visualizzare sequenza </w:t>
-      </w:r>
-      <w:proofErr w:type="spellStart"/>
-      <w:r>
-        <w:rPr>
-          <w:rFonts w:ascii="Adobe Caslon Pro" w:hAnsi="Adobe Caslon Pro"/>
-        </w:rPr>
-        <w:t>frames</w:t>
-      </w:r>
-      <w:proofErr w:type="spellEnd"/>
-      <w:r>
-        <w:rPr>
-          <w:rFonts w:ascii="Adobe Caslon Pro" w:hAnsi="Adobe Caslon Pro"/>
-        </w:rPr>
-        <w:t xml:space="preserve"> con </w:t>
-      </w:r>
-      <w:proofErr w:type="spellStart"/>
-      <w:r>
-        <w:rPr>
-          <w:rFonts w:ascii="Adobe Caslon Pro" w:hAnsi="Adobe Caslon Pro"/>
-        </w:rPr>
-        <w:t>motion</w:t>
-      </w:r>
-      <w:proofErr w:type="spellEnd"/>
-      <w:r>
-        <w:rPr>
-          <w:rFonts w:ascii="Adobe Caslon Pro" w:hAnsi="Adobe Caslon Pro"/>
-        </w:rPr>
-        <w:t xml:space="preserve"> (</w:t>
-      </w:r>
-      <w:proofErr w:type="gramStart"/>
-      <w:r>
-        <w:rPr>
-          <w:rFonts w:ascii="Adobe Caslon Pro" w:hAnsi="Adobe Caslon Pro"/>
-        </w:rPr>
-        <w:t>vengono</w:t>
-      </w:r>
-      <w:proofErr w:type="gramEnd"/>
-      <w:r>
-        <w:rPr>
-          <w:rFonts w:ascii="Adobe Caslon Pro" w:hAnsi="Adobe Caslon Pro"/>
-        </w:rPr>
-        <w:t xml:space="preserve"> salvate le immagini nella cartella </w:t>
-      </w:r>
-      <w:proofErr w:type="spellStart"/>
-      <w:r>
-        <w:rPr>
-          <w:rFonts w:ascii="Adobe Caslon Pro" w:hAnsi="Adobe Caslon Pro"/>
-        </w:rPr>
-        <w:t>results</w:t>
-      </w:r>
-      <w:proofErr w:type="spellEnd"/>
-      <w:r>
-        <w:rPr>
-          <w:rFonts w:ascii="Adobe Caslon Pro" w:hAnsi="Adobe Caslon Pro"/>
-        </w:rPr>
-        <w:t>)</w:t>
-      </w:r>
-    </w:p>
-    <w:p>
-      <w:pPr>
-        <w:pStyle w:val="Paragrafoelenco"/>
+        <w:t>Rivedere aggiornamento timeline dopo predizione (in alcuni casi si comporta in modo strano)</w:t>
+      </w:r>
+      <w:r>
+        <w:rPr>
+          <w:rFonts w:ascii="Adobe Caslon Pro" w:hAnsi="Adobe Caslon Pro"/>
+        </w:rPr>
+        <w:t>. Era causato da un aggiornamento errato delle persone nella timeline a causa di caricamento persona precedentemente selezionata.</w:t>
+      </w:r>
+    </w:p>
+    <w:p>
+      <w:pPr>
         <w:rPr>
           <w:rFonts w:ascii="Adobe Caslon Pro" w:hAnsi="Adobe Caslon Pro"/>
         </w:rPr>
@@ -3988,21 +2235,6 @@
     </w:p>
     <w:p>
       <w:pPr>
-        <w:pStyle w:val="Paragrafoelenco"/>
-        <w:rPr>
-          <w:rFonts w:ascii="Adobe Caslon Pro" w:hAnsi="Adobe Caslon Pro"/>
-        </w:rPr>
-      </w:pPr>
-    </w:p>
-    <w:p>
-      <w:pPr>
-        <w:rPr>
-          <w:rFonts w:ascii="Adobe Caslon Pro" w:hAnsi="Adobe Caslon Pro"/>
-        </w:rPr>
-      </w:pPr>
-    </w:p>
-    <w:p>
-      <w:pPr>
         <w:rPr>
           <w:rFonts w:ascii="Adobe Caslon Pro" w:hAnsi="Adobe Caslon Pro"/>
         </w:rPr>
@@ -4047,21 +2279,7 @@
         <w:rPr>
           <w:rFonts w:ascii="Adobe Caslon Pro" w:hAnsi="Adobe Caslon Pro"/>
         </w:rPr>
-        <w:t xml:space="preserve">Configurazione calibrazione telecamere dalla pagina di </w:t>
-      </w:r>
-      <w:proofErr w:type="gramStart"/>
-      <w:r>
-        <w:rPr>
-          <w:rFonts w:ascii="Adobe Caslon Pro" w:hAnsi="Adobe Caslon Pro"/>
-        </w:rPr>
-        <w:t>configurazione</w:t>
-      </w:r>
-      <w:proofErr w:type="gramEnd"/>
-      <w:r>
-        <w:rPr>
-          <w:rFonts w:ascii="Adobe Caslon Pro" w:hAnsi="Adobe Caslon Pro"/>
-        </w:rPr>
-        <w:t>.</w:t>
+        <w:t>Configurazione calibrazione telecamere dalla pagina di configurazione.</w:t>
       </w:r>
     </w:p>
     <w:p>
@@ -4091,30 +2309,8 @@
         <w:rPr>
           <w:rFonts w:ascii="Adobe Caslon Pro" w:hAnsi="Adobe Caslon Pro"/>
         </w:rPr>
-        <w:t xml:space="preserve">le parti evidenziate in </w:t>
-      </w:r>
-      <w:proofErr w:type="spellStart"/>
-      <w:r>
-        <w:rPr>
-          <w:rFonts w:ascii="Adobe Caslon Pro" w:hAnsi="Adobe Caslon Pro"/>
-        </w:rPr>
-        <w:t>hover</w:t>
-      </w:r>
-      <w:proofErr w:type="spellEnd"/>
-      <w:r>
-        <w:rPr>
-          <w:rFonts w:ascii="Adobe Caslon Pro" w:hAnsi="Adobe Caslon Pro"/>
-        </w:rPr>
-        <w:t xml:space="preserve"> sul frame devono essere ben visibili</w:t>
-      </w:r>
-      <w:proofErr w:type="gramStart"/>
-      <w:r>
-        <w:rPr>
-          <w:rFonts w:ascii="Adobe Caslon Pro" w:hAnsi="Adobe Caslon Pro"/>
-        </w:rPr>
-        <w:t>)</w:t>
-      </w:r>
-      <w:proofErr w:type="gramEnd"/>
+        <w:t>le parti evidenziate in hover sul frame devono essere ben visibili)</w:t>
+      </w:r>
     </w:p>
     <w:p>
       <w:pPr>
@@ -4127,33 +2323,11 @@
           <w:rFonts w:ascii="Adobe Caslon Pro" w:hAnsi="Adobe Caslon Pro"/>
         </w:rPr>
       </w:pPr>
-      <w:proofErr w:type="spellStart"/>
-      <w:r>
-        <w:rPr>
-          <w:rFonts w:ascii="Adobe Caslon Pro" w:hAnsi="Adobe Caslon Pro"/>
-        </w:rPr>
-        <w:t>Bounding</w:t>
-      </w:r>
-      <w:proofErr w:type="spellEnd"/>
-      <w:r>
-        <w:rPr>
-          <w:rFonts w:ascii="Adobe Caslon Pro" w:hAnsi="Adobe Caslon Pro"/>
-        </w:rPr>
-        <w:t xml:space="preserve"> box che </w:t>
-      </w:r>
-      <w:proofErr w:type="gramStart"/>
-      <w:r>
-        <w:rPr>
-          <w:rFonts w:ascii="Adobe Caslon Pro" w:hAnsi="Adobe Caslon Pro"/>
-        </w:rPr>
-        <w:t>sfruttano</w:t>
-      </w:r>
-      <w:proofErr w:type="gramEnd"/>
-      <w:r>
-        <w:rPr>
-          <w:rFonts w:ascii="Adobe Caslon Pro" w:hAnsi="Adobe Caslon Pro"/>
-        </w:rPr>
-        <w:t xml:space="preserve"> la geometria delle camere</w:t>
+      <w:r>
+        <w:rPr>
+          <w:rFonts w:ascii="Adobe Caslon Pro" w:hAnsi="Adobe Caslon Pro"/>
+        </w:rPr>
+        <w:t>Bounding box che sfruttano la geometria delle camere</w:t>
       </w:r>
     </w:p>
     <w:p>
@@ -4189,30 +2363,8 @@
         <w:rPr>
           <w:rFonts w:ascii="Adobe Caslon Pro" w:hAnsi="Adobe Caslon Pro"/>
         </w:rPr>
-        <w:t xml:space="preserve">Correggere </w:t>
-      </w:r>
-      <w:proofErr w:type="spellStart"/>
-      <w:r>
-        <w:rPr>
-          <w:rFonts w:ascii="Adobe Caslon Pro" w:hAnsi="Adobe Caslon Pro"/>
-        </w:rPr>
-        <w:t>dataset</w:t>
-      </w:r>
-      <w:proofErr w:type="spellEnd"/>
-      <w:r>
-        <w:rPr>
-          <w:rFonts w:ascii="Adobe Caslon Pro" w:hAnsi="Adobe Caslon Pro"/>
-        </w:rPr>
-        <w:t xml:space="preserve"> annotazioni </w:t>
-      </w:r>
-      <w:proofErr w:type="gramStart"/>
-      <w:r>
-        <w:rPr>
-          <w:rFonts w:ascii="Adobe Caslon Pro" w:hAnsi="Adobe Caslon Pro"/>
-        </w:rPr>
-        <w:t>preesistenti</w:t>
-      </w:r>
-      <w:proofErr w:type="gramEnd"/>
+        <w:t>Correggere dataset annotazioni preesistenti</w:t>
+      </w:r>
     </w:p>
     <w:p>
       <w:pPr>
@@ -4229,84 +2381,14 @@
         <w:rPr>
           <w:rFonts w:ascii="Adobe Caslon Pro" w:hAnsi="Adobe Caslon Pro"/>
         </w:rPr>
-        <w:t xml:space="preserve">Rivedere </w:t>
-      </w:r>
-      <w:proofErr w:type="spellStart"/>
-      <w:r>
-        <w:rPr>
-          <w:rFonts w:ascii="Adobe Caslon Pro" w:hAnsi="Adobe Caslon Pro"/>
-        </w:rPr>
-        <w:t>exporting</w:t>
-      </w:r>
-      <w:proofErr w:type="spellEnd"/>
-      <w:r>
-        <w:rPr>
-          <w:rFonts w:ascii="Adobe Caslon Pro" w:hAnsi="Adobe Caslon Pro"/>
-        </w:rPr>
-        <w:t xml:space="preserve"> </w:t>
-      </w:r>
-      <w:proofErr w:type="spellStart"/>
-      <w:r>
-        <w:rPr>
-          <w:rFonts w:ascii="Adobe Caslon Pro" w:hAnsi="Adobe Caslon Pro"/>
-        </w:rPr>
-        <w:t>function</w:t>
-      </w:r>
-      <w:proofErr w:type="spellEnd"/>
-      <w:r>
-        <w:rPr>
-          <w:rFonts w:ascii="Adobe Caslon Pro" w:hAnsi="Adobe Caslon Pro"/>
-        </w:rPr>
-        <w:t xml:space="preserve"> (evitare righe duplicate</w:t>
-      </w:r>
-      <w:proofErr w:type="gramStart"/>
-      <w:r>
-        <w:rPr>
-          <w:rFonts w:ascii="Adobe Caslon Pro" w:hAnsi="Adobe Caslon Pro"/>
-        </w:rPr>
-        <w:t>)</w:t>
-      </w:r>
-      <w:proofErr w:type="gramEnd"/>
-    </w:p>
-    <w:p>
-      <w:pPr>
-        <w:pStyle w:val="Paragrafoelenco"/>
-        <w:numPr>
-          <w:ilvl w:val="0"/>
-          <w:numId w:val="8"/>
-        </w:numPr>
-        <w:rPr>
-          <w:rFonts w:ascii="Adobe Caslon Pro" w:hAnsi="Adobe Caslon Pro"/>
-        </w:rPr>
-      </w:pPr>
-      <w:r>
-        <w:rPr>
-          <w:rFonts w:ascii="Adobe Caslon Pro" w:hAnsi="Adobe Caslon Pro"/>
-        </w:rPr>
-        <w:t xml:space="preserve">Rivedere aggiornamento </w:t>
-      </w:r>
-      <w:proofErr w:type="spellStart"/>
-      <w:r>
-        <w:rPr>
-          <w:rFonts w:ascii="Adobe Caslon Pro" w:hAnsi="Adobe Caslon Pro"/>
-        </w:rPr>
-        <w:t>timeline</w:t>
-      </w:r>
-      <w:proofErr w:type="spellEnd"/>
-      <w:r>
-        <w:rPr>
-          <w:rFonts w:ascii="Adobe Caslon Pro" w:hAnsi="Adobe Caslon Pro"/>
-        </w:rPr>
-        <w:t xml:space="preserve"> dopo predizione (in alcuni casi si comporta in modo strano</w:t>
-      </w:r>
-      <w:proofErr w:type="gramStart"/>
-      <w:r>
-        <w:rPr>
-          <w:rFonts w:ascii="Adobe Caslon Pro" w:hAnsi="Adobe Caslon Pro"/>
-        </w:rPr>
-        <w:t>)</w:t>
-      </w:r>
-      <w:proofErr w:type="gramEnd"/>
+        <w:t>Rivedere exporting function</w:t>
+      </w:r>
+      <w:r>
+        <w:rPr>
+          <w:rFonts w:ascii="Adobe Caslon Pro" w:hAnsi="Adobe Caslon Pro"/>
+        </w:rPr>
+        <w:t xml:space="preserve"> (evitare righe duplicate)</w:t>
+      </w:r>
     </w:p>
     <w:p>
       <w:pPr>
@@ -4375,23 +2457,7 @@
           <w:rFonts w:ascii="Adobe Caslon Pro" w:eastAsia="Times New Roman" w:hAnsi="Adobe Caslon Pro" w:cs="Times New Roman"/>
           <w:shd w:val="clear" w:color="auto" w:fill="FFFFFF"/>
         </w:rPr>
-        <w:t xml:space="preserve">Di seguito è presentato lo schema relazionale di modifica alla base dati. La modifica principale riguarda i campi identificativi delle varie tabelle, </w:t>
-      </w:r>
-      <w:proofErr w:type="gramStart"/>
-      <w:r>
-        <w:rPr>
-          <w:rFonts w:ascii="Adobe Caslon Pro" w:eastAsia="Times New Roman" w:hAnsi="Adobe Caslon Pro" w:cs="Times New Roman"/>
-          <w:shd w:val="clear" w:color="auto" w:fill="FFFFFF"/>
-        </w:rPr>
-        <w:t>precedentemente</w:t>
-      </w:r>
-      <w:proofErr w:type="gramEnd"/>
-      <w:r>
-        <w:rPr>
-          <w:rFonts w:ascii="Adobe Caslon Pro" w:eastAsia="Times New Roman" w:hAnsi="Adobe Caslon Pro" w:cs="Times New Roman"/>
-          <w:shd w:val="clear" w:color="auto" w:fill="FFFFFF"/>
-        </w:rPr>
-        <w:t xml:space="preserve"> impostati su un valore alfanumerico e convertiti in numerico.</w:t>
+        <w:t>Di seguito è presentato lo schema relazionale di modifica alla base dati. La modifica principale riguarda i campi identificativi delle varie tabelle, precedentemente impostati su un valore alfanumerico e convertiti in numerico.</w:t>
       </w:r>
     </w:p>
     <w:p>

</xml_diff>

<commit_message>
file size on download
</commit_message>
<xml_diff>
--- a/doc/Features.docx
+++ b/doc/Features.docx
@@ -11,6 +11,7 @@
           <w:szCs w:val="20"/>
         </w:rPr>
       </w:pPr>
+      <w:proofErr w:type="spellStart"/>
       <w:r>
         <w:rPr>
           <w:rFonts w:ascii="Adobe Caslon Pro" w:eastAsia="Times New Roman" w:hAnsi="Adobe Caslon Pro" w:cs="Times New Roman"/>
@@ -18,7 +19,117 @@
           <w:sz w:val="32"/>
           <w:shd w:val="clear" w:color="auto" w:fill="FFFFFF"/>
         </w:rPr>
-        <w:t>Improve the Web Annotaton Tool for Surveillance Scenarios with Computer Vision</w:t>
+        <w:t>Improve</w:t>
+      </w:r>
+      <w:proofErr w:type="spellEnd"/>
+      <w:r>
+        <w:rPr>
+          <w:rFonts w:ascii="Adobe Caslon Pro" w:eastAsia="Times New Roman" w:hAnsi="Adobe Caslon Pro" w:cs="Times New Roman"/>
+          <w:b/>
+          <w:sz w:val="32"/>
+          <w:shd w:val="clear" w:color="auto" w:fill="FFFFFF"/>
+        </w:rPr>
+        <w:t xml:space="preserve"> the Web </w:t>
+      </w:r>
+      <w:proofErr w:type="spellStart"/>
+      <w:r>
+        <w:rPr>
+          <w:rFonts w:ascii="Adobe Caslon Pro" w:eastAsia="Times New Roman" w:hAnsi="Adobe Caslon Pro" w:cs="Times New Roman"/>
+          <w:b/>
+          <w:sz w:val="32"/>
+          <w:shd w:val="clear" w:color="auto" w:fill="FFFFFF"/>
+        </w:rPr>
+        <w:t>Annotaton</w:t>
+      </w:r>
+      <w:proofErr w:type="spellEnd"/>
+      <w:r>
+        <w:rPr>
+          <w:rFonts w:ascii="Adobe Caslon Pro" w:eastAsia="Times New Roman" w:hAnsi="Adobe Caslon Pro" w:cs="Times New Roman"/>
+          <w:b/>
+          <w:sz w:val="32"/>
+          <w:shd w:val="clear" w:color="auto" w:fill="FFFFFF"/>
+        </w:rPr>
+        <w:t xml:space="preserve"> </w:t>
+      </w:r>
+      <w:proofErr w:type="spellStart"/>
+      <w:r>
+        <w:rPr>
+          <w:rFonts w:ascii="Adobe Caslon Pro" w:eastAsia="Times New Roman" w:hAnsi="Adobe Caslon Pro" w:cs="Times New Roman"/>
+          <w:b/>
+          <w:sz w:val="32"/>
+          <w:shd w:val="clear" w:color="auto" w:fill="FFFFFF"/>
+        </w:rPr>
+        <w:t>Tool</w:t>
+      </w:r>
+      <w:proofErr w:type="spellEnd"/>
+      <w:r>
+        <w:rPr>
+          <w:rFonts w:ascii="Adobe Caslon Pro" w:eastAsia="Times New Roman" w:hAnsi="Adobe Caslon Pro" w:cs="Times New Roman"/>
+          <w:b/>
+          <w:sz w:val="32"/>
+          <w:shd w:val="clear" w:color="auto" w:fill="FFFFFF"/>
+        </w:rPr>
+        <w:t xml:space="preserve"> for </w:t>
+      </w:r>
+      <w:proofErr w:type="spellStart"/>
+      <w:r>
+        <w:rPr>
+          <w:rFonts w:ascii="Adobe Caslon Pro" w:eastAsia="Times New Roman" w:hAnsi="Adobe Caslon Pro" w:cs="Times New Roman"/>
+          <w:b/>
+          <w:sz w:val="32"/>
+          <w:shd w:val="clear" w:color="auto" w:fill="FFFFFF"/>
+        </w:rPr>
+        <w:t>Surveillance</w:t>
+      </w:r>
+      <w:proofErr w:type="spellEnd"/>
+      <w:r>
+        <w:rPr>
+          <w:rFonts w:ascii="Adobe Caslon Pro" w:eastAsia="Times New Roman" w:hAnsi="Adobe Caslon Pro" w:cs="Times New Roman"/>
+          <w:b/>
+          <w:sz w:val="32"/>
+          <w:shd w:val="clear" w:color="auto" w:fill="FFFFFF"/>
+        </w:rPr>
+        <w:t xml:space="preserve"> </w:t>
+      </w:r>
+      <w:proofErr w:type="spellStart"/>
+      <w:r>
+        <w:rPr>
+          <w:rFonts w:ascii="Adobe Caslon Pro" w:eastAsia="Times New Roman" w:hAnsi="Adobe Caslon Pro" w:cs="Times New Roman"/>
+          <w:b/>
+          <w:sz w:val="32"/>
+          <w:shd w:val="clear" w:color="auto" w:fill="FFFFFF"/>
+        </w:rPr>
+        <w:t>Scenarios</w:t>
+      </w:r>
+      <w:proofErr w:type="spellEnd"/>
+      <w:r>
+        <w:rPr>
+          <w:rFonts w:ascii="Adobe Caslon Pro" w:eastAsia="Times New Roman" w:hAnsi="Adobe Caslon Pro" w:cs="Times New Roman"/>
+          <w:b/>
+          <w:sz w:val="32"/>
+          <w:shd w:val="clear" w:color="auto" w:fill="FFFFFF"/>
+        </w:rPr>
+        <w:t xml:space="preserve"> </w:t>
+      </w:r>
+      <w:proofErr w:type="gramStart"/>
+      <w:r>
+        <w:rPr>
+          <w:rFonts w:ascii="Adobe Caslon Pro" w:eastAsia="Times New Roman" w:hAnsi="Adobe Caslon Pro" w:cs="Times New Roman"/>
+          <w:b/>
+          <w:sz w:val="32"/>
+          <w:shd w:val="clear" w:color="auto" w:fill="FFFFFF"/>
+        </w:rPr>
+        <w:t>with</w:t>
+      </w:r>
+      <w:proofErr w:type="gramEnd"/>
+      <w:r>
+        <w:rPr>
+          <w:rFonts w:ascii="Adobe Caslon Pro" w:eastAsia="Times New Roman" w:hAnsi="Adobe Caslon Pro" w:cs="Times New Roman"/>
+          <w:b/>
+          <w:sz w:val="32"/>
+          <w:shd w:val="clear" w:color="auto" w:fill="FFFFFF"/>
+        </w:rPr>
+        <w:t xml:space="preserve"> Computer Vision</w:t>
       </w:r>
     </w:p>
     <w:p>
@@ -117,12 +228,36 @@
           <w:rFonts w:ascii="Adobe Caslon Pro" w:hAnsi="Adobe Caslon Pro"/>
         </w:rPr>
       </w:pPr>
-      <w:r>
-        <w:rPr>
-          <w:rFonts w:ascii="Adobe Caslon Pro" w:hAnsi="Adobe Caslon Pro"/>
-        </w:rPr>
-        <w:t>Pagina di configurazione per la connessione al database, camere, utenti (se necessario), point of interest</w:t>
-      </w:r>
+      <w:proofErr w:type="gramStart"/>
+      <w:r>
+        <w:rPr>
+          <w:rFonts w:ascii="Adobe Caslon Pro" w:hAnsi="Adobe Caslon Pro"/>
+        </w:rPr>
+        <w:t xml:space="preserve">Pagina di configurazione per la connessione al database, camere, utenti (se necessario), </w:t>
+      </w:r>
+      <w:proofErr w:type="spellStart"/>
+      <w:r>
+        <w:rPr>
+          <w:rFonts w:ascii="Adobe Caslon Pro" w:hAnsi="Adobe Caslon Pro"/>
+        </w:rPr>
+        <w:t>point</w:t>
+      </w:r>
+      <w:proofErr w:type="spellEnd"/>
+      <w:r>
+        <w:rPr>
+          <w:rFonts w:ascii="Adobe Caslon Pro" w:hAnsi="Adobe Caslon Pro"/>
+        </w:rPr>
+        <w:t xml:space="preserve"> of </w:t>
+      </w:r>
+      <w:proofErr w:type="spellStart"/>
+      <w:r>
+        <w:rPr>
+          <w:rFonts w:ascii="Adobe Caslon Pro" w:hAnsi="Adobe Caslon Pro"/>
+        </w:rPr>
+        <w:t>interest</w:t>
+      </w:r>
+      <w:proofErr w:type="spellEnd"/>
+      <w:proofErr w:type="gramEnd"/>
       <w:r>
         <w:rPr>
           <w:rFonts w:ascii="Adobe Caslon Pro" w:hAnsi="Adobe Caslon Pro"/>
@@ -186,7 +321,21 @@
         <w:rPr>
           <w:rFonts w:ascii="Adobe Caslon Pro" w:hAnsi="Adobe Caslon Pro"/>
         </w:rPr>
-        <w:t>Migliorazioni nella creazione e nella modifica delle bounding boxes</w:t>
+        <w:t xml:space="preserve">Migliorazioni nella creazione e nella modifica delle </w:t>
+      </w:r>
+      <w:proofErr w:type="spellStart"/>
+      <w:r>
+        <w:rPr>
+          <w:rFonts w:ascii="Adobe Caslon Pro" w:hAnsi="Adobe Caslon Pro"/>
+        </w:rPr>
+        <w:t>bounding</w:t>
+      </w:r>
+      <w:proofErr w:type="spellEnd"/>
+      <w:r>
+        <w:rPr>
+          <w:rFonts w:ascii="Adobe Caslon Pro" w:hAnsi="Adobe Caslon Pro"/>
+        </w:rPr>
+        <w:t xml:space="preserve"> boxes</w:t>
       </w:r>
     </w:p>
     <w:p>
@@ -204,7 +353,63 @@
         <w:rPr>
           <w:rFonts w:ascii="Adobe Caslon Pro" w:hAnsi="Adobe Caslon Pro"/>
         </w:rPr>
-        <w:t>Migliorare l’inizializzazione della bounding box: allo stato attuale viene creata di una dimensione prefissata in un punto prefissato dell’immagine. L’obiettivo è di far inizializzare la bb all’utente in un punto selezionato dall’utente con il click del mouse.</w:t>
+        <w:t xml:space="preserve">Migliorare l’inizializzazione della </w:t>
+      </w:r>
+      <w:proofErr w:type="spellStart"/>
+      <w:r>
+        <w:rPr>
+          <w:rFonts w:ascii="Adobe Caslon Pro" w:hAnsi="Adobe Caslon Pro"/>
+        </w:rPr>
+        <w:t>bounding</w:t>
+      </w:r>
+      <w:proofErr w:type="spellEnd"/>
+      <w:r>
+        <w:rPr>
+          <w:rFonts w:ascii="Adobe Caslon Pro" w:hAnsi="Adobe Caslon Pro"/>
+        </w:rPr>
+        <w:t xml:space="preserve"> box: allo stato attuale </w:t>
+      </w:r>
+      <w:proofErr w:type="gramStart"/>
+      <w:r>
+        <w:rPr>
+          <w:rFonts w:ascii="Adobe Caslon Pro" w:hAnsi="Adobe Caslon Pro"/>
+        </w:rPr>
+        <w:t>viene</w:t>
+      </w:r>
+      <w:proofErr w:type="gramEnd"/>
+      <w:r>
+        <w:rPr>
+          <w:rFonts w:ascii="Adobe Caslon Pro" w:hAnsi="Adobe Caslon Pro"/>
+        </w:rPr>
+        <w:t xml:space="preserve"> creata di una dimensione prefissata in un punto prefissato dell’immagine. L’obiettivo è di far inizializzare la </w:t>
+      </w:r>
+      <w:proofErr w:type="spellStart"/>
+      <w:r>
+        <w:rPr>
+          <w:rFonts w:ascii="Adobe Caslon Pro" w:hAnsi="Adobe Caslon Pro"/>
+        </w:rPr>
+        <w:t>bb</w:t>
+      </w:r>
+      <w:proofErr w:type="spellEnd"/>
+      <w:r>
+        <w:rPr>
+          <w:rFonts w:ascii="Adobe Caslon Pro" w:hAnsi="Adobe Caslon Pro"/>
+        </w:rPr>
+        <w:t xml:space="preserve"> all’utente in un punto selezionato dall’</w:t>
+      </w:r>
+      <w:proofErr w:type="gramStart"/>
+      <w:r>
+        <w:rPr>
+          <w:rFonts w:ascii="Adobe Caslon Pro" w:hAnsi="Adobe Caslon Pro"/>
+        </w:rPr>
+        <w:t>utente</w:t>
+      </w:r>
+      <w:proofErr w:type="gramEnd"/>
+      <w:r>
+        <w:rPr>
+          <w:rFonts w:ascii="Adobe Caslon Pro" w:hAnsi="Adobe Caslon Pro"/>
+        </w:rPr>
+        <w:t xml:space="preserve"> con il click del mouse.</w:t>
       </w:r>
     </w:p>
     <w:p>
@@ -218,11 +423,33 @@
           <w:rFonts w:ascii="Adobe Caslon Pro" w:hAnsi="Adobe Caslon Pro"/>
         </w:rPr>
       </w:pPr>
-      <w:r>
-        <w:rPr>
-          <w:rFonts w:ascii="Adobe Caslon Pro" w:hAnsi="Adobe Caslon Pro"/>
-        </w:rPr>
-        <w:t>Bounding boxes trascinabili nell’immagine e ridimensionabili (sia quella globale che quella relativa alla parte visibile).</w:t>
+      <w:proofErr w:type="spellStart"/>
+      <w:r>
+        <w:rPr>
+          <w:rFonts w:ascii="Adobe Caslon Pro" w:hAnsi="Adobe Caslon Pro"/>
+        </w:rPr>
+        <w:t>Bounding</w:t>
+      </w:r>
+      <w:proofErr w:type="spellEnd"/>
+      <w:r>
+        <w:rPr>
+          <w:rFonts w:ascii="Adobe Caslon Pro" w:hAnsi="Adobe Caslon Pro"/>
+        </w:rPr>
+        <w:t xml:space="preserve"> boxes trascinabili nell’immagine e ridimensionabili (sia quella globale </w:t>
+      </w:r>
+      <w:proofErr w:type="gramStart"/>
+      <w:r>
+        <w:rPr>
+          <w:rFonts w:ascii="Adobe Caslon Pro" w:hAnsi="Adobe Caslon Pro"/>
+        </w:rPr>
+        <w:t>che</w:t>
+      </w:r>
+      <w:proofErr w:type="gramEnd"/>
+      <w:r>
+        <w:rPr>
+          <w:rFonts w:ascii="Adobe Caslon Pro" w:hAnsi="Adobe Caslon Pro"/>
+        </w:rPr>
+        <w:t xml:space="preserve"> quella relativa alla parte visibile).</w:t>
       </w:r>
     </w:p>
     <w:p>
@@ -240,7 +467,21 @@
         <w:rPr>
           <w:rFonts w:ascii="Adobe Caslon Pro" w:hAnsi="Adobe Caslon Pro"/>
         </w:rPr>
-        <w:t>La bounding box, in fase di creazione, deve adattarsi alla geometria del frame, ingrandendosi o rimpicciolendosi in base alla sua posizione.</w:t>
+        <w:t xml:space="preserve">La </w:t>
+      </w:r>
+      <w:proofErr w:type="spellStart"/>
+      <w:r>
+        <w:rPr>
+          <w:rFonts w:ascii="Adobe Caslon Pro" w:hAnsi="Adobe Caslon Pro"/>
+        </w:rPr>
+        <w:t>bounding</w:t>
+      </w:r>
+      <w:proofErr w:type="spellEnd"/>
+      <w:r>
+        <w:rPr>
+          <w:rFonts w:ascii="Adobe Caslon Pro" w:hAnsi="Adobe Caslon Pro"/>
+        </w:rPr>
+        <w:t xml:space="preserve"> box, in fase di creazione, deve adattarsi alla geometria del frame, ingrandendosi o rimpicciolendosi in base alla sua posizione.</w:t>
       </w:r>
     </w:p>
     <w:p>
@@ -284,7 +525,21 @@
         <w:rPr>
           <w:rFonts w:ascii="Adobe Caslon Pro" w:hAnsi="Adobe Caslon Pro"/>
         </w:rPr>
-        <w:t>Rivedere il sistema di creazione e scelta dell’avatar di ciascuna persona: al momento si sistema recupera la prima immagine salvata e la imposta come avatar della persona, ma esiste un metodo già implementato per la scelta dell’avatar ottimale. Il metodo è da verificare ed in caso correggere.</w:t>
+        <w:t xml:space="preserve">Rivedere il sistema di creazione e scelta dell’avatar di ciascuna persona: al momento si sistema recupera la prima immagine salvata e la imposta come avatar della persona, ma esiste un metodo già implementato per la scelta dell’avatar ottimale. Il metodo è da verificare </w:t>
+      </w:r>
+      <w:proofErr w:type="gramStart"/>
+      <w:r>
+        <w:rPr>
+          <w:rFonts w:ascii="Adobe Caslon Pro" w:hAnsi="Adobe Caslon Pro"/>
+        </w:rPr>
+        <w:t>ed</w:t>
+      </w:r>
+      <w:proofErr w:type="gramEnd"/>
+      <w:r>
+        <w:rPr>
+          <w:rFonts w:ascii="Adobe Caslon Pro" w:hAnsi="Adobe Caslon Pro"/>
+        </w:rPr>
+        <w:t xml:space="preserve"> in caso correggere.</w:t>
       </w:r>
       <w:r>
         <w:rPr>
@@ -310,8 +565,33 @@
           <w:rFonts w:ascii="Adobe Caslon Pro" w:hAnsi="Adobe Caslon Pro"/>
           <w:i/>
         </w:rPr>
-        <w:t>Della dimensione della bounding box (una maggior risoluzione è preferibile)</w:t>
-      </w:r>
+        <w:t xml:space="preserve">Della dimensione della </w:t>
+      </w:r>
+      <w:proofErr w:type="spellStart"/>
+      <w:r>
+        <w:rPr>
+          <w:rFonts w:ascii="Adobe Caslon Pro" w:hAnsi="Adobe Caslon Pro"/>
+          <w:i/>
+        </w:rPr>
+        <w:t>bounding</w:t>
+      </w:r>
+      <w:proofErr w:type="spellEnd"/>
+      <w:r>
+        <w:rPr>
+          <w:rFonts w:ascii="Adobe Caslon Pro" w:hAnsi="Adobe Caslon Pro"/>
+          <w:i/>
+        </w:rPr>
+        <w:t xml:space="preserve"> box (una maggior risoluzione è preferibile</w:t>
+      </w:r>
+      <w:proofErr w:type="gramStart"/>
+      <w:r>
+        <w:rPr>
+          <w:rFonts w:ascii="Adobe Caslon Pro" w:hAnsi="Adobe Caslon Pro"/>
+          <w:i/>
+        </w:rPr>
+        <w:t>)</w:t>
+      </w:r>
+      <w:proofErr w:type="gramEnd"/>
     </w:p>
     <w:p>
       <w:pPr>
@@ -337,7 +617,23 @@
           <w:rFonts w:ascii="Adobe Caslon Pro" w:hAnsi="Adobe Caslon Pro"/>
           <w:i/>
         </w:rPr>
-        <w:t xml:space="preserve"> (e quindi della bounding box visibile)</w:t>
+        <w:t xml:space="preserve"> (e quindi della </w:t>
+      </w:r>
+      <w:proofErr w:type="spellStart"/>
+      <w:r>
+        <w:rPr>
+          <w:rFonts w:ascii="Adobe Caslon Pro" w:hAnsi="Adobe Caslon Pro"/>
+          <w:i/>
+        </w:rPr>
+        <w:t>bounding</w:t>
+      </w:r>
+      <w:proofErr w:type="spellEnd"/>
+      <w:r>
+        <w:rPr>
+          <w:rFonts w:ascii="Adobe Caslon Pro" w:hAnsi="Adobe Caslon Pro"/>
+          <w:i/>
+        </w:rPr>
+        <w:t xml:space="preserve"> box visibile)</w:t>
       </w:r>
     </w:p>
     <w:p>
@@ -357,8 +653,17 @@
           <w:rFonts w:ascii="Adobe Caslon Pro" w:hAnsi="Adobe Caslon Pro"/>
           <w:i/>
         </w:rPr>
-        <w:t>Dell’orientazione del suo sguardo (è preferibile una persona che guarda verso la camera)</w:t>
-      </w:r>
+        <w:t>Dell’orientazione del suo sguardo (è preferibile una persona che guarda verso la camera</w:t>
+      </w:r>
+      <w:proofErr w:type="gramStart"/>
+      <w:r>
+        <w:rPr>
+          <w:rFonts w:ascii="Adobe Caslon Pro" w:hAnsi="Adobe Caslon Pro"/>
+          <w:i/>
+        </w:rPr>
+        <w:t>)</w:t>
+      </w:r>
+      <w:proofErr w:type="gramEnd"/>
     </w:p>
     <w:p>
       <w:pPr>
@@ -383,7 +688,77 @@
         <w:rPr>
           <w:rFonts w:ascii="Adobe Caslon Pro" w:hAnsi="Adobe Caslon Pro"/>
         </w:rPr>
-        <w:t>Introdurre un sistema di predizione per un’annotazione a partire dal frame corrente per il frame successivo che milgliori lo stato attuale: al momento la bounding box selezionata ad un frame viene replicata nella stessa posizione nel frame successivo. Mediante tecniche di computer vision si vuole fornire dei proposal per la posizione della persona nei frame successivi.</w:t>
+        <w:t xml:space="preserve">Introdurre un sistema di predizione per un’annotazione </w:t>
+      </w:r>
+      <w:proofErr w:type="gramStart"/>
+      <w:r>
+        <w:rPr>
+          <w:rFonts w:ascii="Adobe Caslon Pro" w:hAnsi="Adobe Caslon Pro"/>
+        </w:rPr>
+        <w:t>a partire dal</w:t>
+      </w:r>
+      <w:proofErr w:type="gramEnd"/>
+      <w:r>
+        <w:rPr>
+          <w:rFonts w:ascii="Adobe Caslon Pro" w:hAnsi="Adobe Caslon Pro"/>
+        </w:rPr>
+        <w:t xml:space="preserve"> frame corrente per il frame successivo che </w:t>
+      </w:r>
+      <w:proofErr w:type="spellStart"/>
+      <w:r>
+        <w:rPr>
+          <w:rFonts w:ascii="Adobe Caslon Pro" w:hAnsi="Adobe Caslon Pro"/>
+        </w:rPr>
+        <w:t>milgliori</w:t>
+      </w:r>
+      <w:proofErr w:type="spellEnd"/>
+      <w:r>
+        <w:rPr>
+          <w:rFonts w:ascii="Adobe Caslon Pro" w:hAnsi="Adobe Caslon Pro"/>
+        </w:rPr>
+        <w:t xml:space="preserve"> lo stato attuale: al momento la </w:t>
+      </w:r>
+      <w:proofErr w:type="spellStart"/>
+      <w:r>
+        <w:rPr>
+          <w:rFonts w:ascii="Adobe Caslon Pro" w:hAnsi="Adobe Caslon Pro"/>
+        </w:rPr>
+        <w:t>bounding</w:t>
+      </w:r>
+      <w:proofErr w:type="spellEnd"/>
+      <w:r>
+        <w:rPr>
+          <w:rFonts w:ascii="Adobe Caslon Pro" w:hAnsi="Adobe Caslon Pro"/>
+        </w:rPr>
+        <w:t xml:space="preserve"> box selezionata ad un frame viene replicata nella stessa posizione nel frame successivo. Mediante tecniche di computer </w:t>
+      </w:r>
+      <w:proofErr w:type="spellStart"/>
+      <w:r>
+        <w:rPr>
+          <w:rFonts w:ascii="Adobe Caslon Pro" w:hAnsi="Adobe Caslon Pro"/>
+        </w:rPr>
+        <w:t>vision</w:t>
+      </w:r>
+      <w:proofErr w:type="spellEnd"/>
+      <w:r>
+        <w:rPr>
+          <w:rFonts w:ascii="Adobe Caslon Pro" w:hAnsi="Adobe Caslon Pro"/>
+        </w:rPr>
+        <w:t xml:space="preserve"> si vuole fornire dei </w:t>
+      </w:r>
+      <w:proofErr w:type="spellStart"/>
+      <w:r>
+        <w:rPr>
+          <w:rFonts w:ascii="Adobe Caslon Pro" w:hAnsi="Adobe Caslon Pro"/>
+        </w:rPr>
+        <w:t>proposal</w:t>
+      </w:r>
+      <w:proofErr w:type="spellEnd"/>
+      <w:r>
+        <w:rPr>
+          <w:rFonts w:ascii="Adobe Caslon Pro" w:hAnsi="Adobe Caslon Pro"/>
+        </w:rPr>
+        <w:t xml:space="preserve"> per la posizione della persona nei frame successivi.</w:t>
       </w:r>
     </w:p>
     <w:p>
@@ -423,7 +798,39 @@
           <w:rFonts w:ascii="Adobe Caslon Pro" w:hAnsi="Adobe Caslon Pro"/>
           <w:i/>
         </w:rPr>
-        <w:t>I proposal verranno calcolati m</w:t>
+        <w:t xml:space="preserve">I </w:t>
+      </w:r>
+      <w:proofErr w:type="spellStart"/>
+      <w:r>
+        <w:rPr>
+          <w:rFonts w:ascii="Adobe Caslon Pro" w:hAnsi="Adobe Caslon Pro"/>
+          <w:i/>
+        </w:rPr>
+        <w:t>proposal</w:t>
+      </w:r>
+      <w:proofErr w:type="spellEnd"/>
+      <w:r>
+        <w:rPr>
+          <w:rFonts w:ascii="Adobe Caslon Pro" w:hAnsi="Adobe Caslon Pro"/>
+          <w:i/>
+        </w:rPr>
+        <w:t xml:space="preserve"> </w:t>
+      </w:r>
+      <w:proofErr w:type="gramStart"/>
+      <w:r>
+        <w:rPr>
+          <w:rFonts w:ascii="Adobe Caslon Pro" w:hAnsi="Adobe Caslon Pro"/>
+          <w:i/>
+        </w:rPr>
+        <w:t>verranno</w:t>
+      </w:r>
+      <w:proofErr w:type="gramEnd"/>
+      <w:r>
+        <w:rPr>
+          <w:rFonts w:ascii="Adobe Caslon Pro" w:hAnsi="Adobe Caslon Pro"/>
+          <w:i/>
+        </w:rPr>
+        <w:t xml:space="preserve"> calcolati m</w:t>
       </w:r>
       <w:r>
         <w:rPr>
@@ -450,8 +857,17 @@
           <w:rFonts w:ascii="Adobe Caslon Pro" w:hAnsi="Adobe Caslon Pro"/>
           <w:sz w:val="22"/>
         </w:rPr>
-        <w:t>Basate sulla stima del moto (analizzando i frame successivi al corrente)</w:t>
-      </w:r>
+        <w:t>Basate sulla stima del moto (analizzando i frame successivi al corrente</w:t>
+      </w:r>
+      <w:proofErr w:type="gramStart"/>
+      <w:r>
+        <w:rPr>
+          <w:rFonts w:ascii="Adobe Caslon Pro" w:hAnsi="Adobe Caslon Pro"/>
+          <w:sz w:val="22"/>
+        </w:rPr>
+        <w:t>)</w:t>
+      </w:r>
+      <w:proofErr w:type="gramEnd"/>
     </w:p>
     <w:p>
       <w:pPr>
@@ -470,8 +886,26 @@
           <w:rFonts w:ascii="Adobe Caslon Pro" w:hAnsi="Adobe Caslon Pro"/>
           <w:sz w:val="22"/>
         </w:rPr>
-        <w:t>Basate su una stima data dai frame precedenti (filtro di Kalman)</w:t>
-      </w:r>
+        <w:t xml:space="preserve">Basate su una stima data dai frame precedenti (filtro di </w:t>
+      </w:r>
+      <w:proofErr w:type="spellStart"/>
+      <w:r>
+        <w:rPr>
+          <w:rFonts w:ascii="Adobe Caslon Pro" w:hAnsi="Adobe Caslon Pro"/>
+          <w:sz w:val="22"/>
+        </w:rPr>
+        <w:t>Kalman</w:t>
+      </w:r>
+      <w:proofErr w:type="spellEnd"/>
+      <w:proofErr w:type="gramStart"/>
+      <w:r>
+        <w:rPr>
+          <w:rFonts w:ascii="Adobe Caslon Pro" w:hAnsi="Adobe Caslon Pro"/>
+          <w:sz w:val="22"/>
+        </w:rPr>
+        <w:t>)</w:t>
+      </w:r>
+      <w:proofErr w:type="gramEnd"/>
     </w:p>
     <w:p>
       <w:pPr>
@@ -495,7 +929,35 @@
         <w:rPr>
           <w:rFonts w:ascii="Adobe Caslon Pro" w:hAnsi="Adobe Caslon Pro"/>
         </w:rPr>
-        <w:t>Introduzione di una timeline per la navigazione tra i frame che mostri la presenza o meno di annotazioni all’interno degli stessi e consenta di visualizzare la durata di permanenza di una persona in più frame consecutivi.</w:t>
+        <w:t xml:space="preserve">Introduzione di una </w:t>
+      </w:r>
+      <w:proofErr w:type="spellStart"/>
+      <w:r>
+        <w:rPr>
+          <w:rFonts w:ascii="Adobe Caslon Pro" w:hAnsi="Adobe Caslon Pro"/>
+        </w:rPr>
+        <w:t>timeline</w:t>
+      </w:r>
+      <w:proofErr w:type="spellEnd"/>
+      <w:r>
+        <w:rPr>
+          <w:rFonts w:ascii="Adobe Caslon Pro" w:hAnsi="Adobe Caslon Pro"/>
+        </w:rPr>
+        <w:t xml:space="preserve"> per la navigazione tra i frame che mostri la presenza o meno di annotazioni all’interno degli stessi e consenta di visualizzare la durata di permanenza </w:t>
+      </w:r>
+      <w:proofErr w:type="gramStart"/>
+      <w:r>
+        <w:rPr>
+          <w:rFonts w:ascii="Adobe Caslon Pro" w:hAnsi="Adobe Caslon Pro"/>
+        </w:rPr>
+        <w:t>di</w:t>
+      </w:r>
+      <w:proofErr w:type="gramEnd"/>
+      <w:r>
+        <w:rPr>
+          <w:rFonts w:ascii="Adobe Caslon Pro" w:hAnsi="Adobe Caslon Pro"/>
+        </w:rPr>
+        <w:t xml:space="preserve"> una persona in più frame consecutivi.</w:t>
       </w:r>
     </w:p>
     <w:p>
@@ -514,7 +976,35 @@
           <w:rFonts w:ascii="Adobe Caslon Pro" w:hAnsi="Adobe Caslon Pro"/>
         </w:rPr>
         <w:lastRenderedPageBreak/>
-        <w:t xml:space="preserve">Lo stile della timeline è quello proposto dal software Viper GT, che visualizza, per ciascuna persona, la sua permanenza nei frame successivi. </w:t>
+        <w:t xml:space="preserve">Lo stile della </w:t>
+      </w:r>
+      <w:proofErr w:type="spellStart"/>
+      <w:r>
+        <w:rPr>
+          <w:rFonts w:ascii="Adobe Caslon Pro" w:hAnsi="Adobe Caslon Pro"/>
+        </w:rPr>
+        <w:t>timeline</w:t>
+      </w:r>
+      <w:proofErr w:type="spellEnd"/>
+      <w:r>
+        <w:rPr>
+          <w:rFonts w:ascii="Adobe Caslon Pro" w:hAnsi="Adobe Caslon Pro"/>
+        </w:rPr>
+        <w:t xml:space="preserve"> è quello proposto dal software </w:t>
+      </w:r>
+      <w:proofErr w:type="spellStart"/>
+      <w:r>
+        <w:rPr>
+          <w:rFonts w:ascii="Adobe Caslon Pro" w:hAnsi="Adobe Caslon Pro"/>
+        </w:rPr>
+        <w:t>Viper</w:t>
+      </w:r>
+      <w:proofErr w:type="spellEnd"/>
+      <w:r>
+        <w:rPr>
+          <w:rFonts w:ascii="Adobe Caslon Pro" w:hAnsi="Adobe Caslon Pro"/>
+        </w:rPr>
+        <w:t xml:space="preserve"> GT, che visualizza, per ciascuna persona, la sua permanenza nei frame successivi. </w:t>
       </w:r>
     </w:p>
     <w:p>
@@ -658,7 +1148,63 @@
         <w:rPr>
           <w:rFonts w:ascii="Adobe Caslon Pro" w:hAnsi="Adobe Caslon Pro"/>
         </w:rPr>
-        <w:t>Creazione di una pagina di installazione del sistema. Attualmente l’installazione richiede all’utente la modifica di un file di configurazione e di eseguire uno script python per la generazione di uno script SQL con cui popolare il database. Mediante la pagina di installazione si vuole effettuare queste operazioni preliminari solamente mediante interfaccia grafica.</w:t>
+        <w:t xml:space="preserve">Creazione di una pagina </w:t>
+      </w:r>
+      <w:proofErr w:type="gramStart"/>
+      <w:r>
+        <w:rPr>
+          <w:rFonts w:ascii="Adobe Caslon Pro" w:hAnsi="Adobe Caslon Pro"/>
+        </w:rPr>
+        <w:t xml:space="preserve">di </w:t>
+      </w:r>
+      <w:proofErr w:type="gramEnd"/>
+      <w:r>
+        <w:rPr>
+          <w:rFonts w:ascii="Adobe Caslon Pro" w:hAnsi="Adobe Caslon Pro"/>
+        </w:rPr>
+        <w:t xml:space="preserve">installazione del sistema. </w:t>
+      </w:r>
+      <w:proofErr w:type="gramStart"/>
+      <w:r>
+        <w:rPr>
+          <w:rFonts w:ascii="Adobe Caslon Pro" w:hAnsi="Adobe Caslon Pro"/>
+        </w:rPr>
+        <w:t>Attualmente</w:t>
+      </w:r>
+      <w:proofErr w:type="gramEnd"/>
+      <w:r>
+        <w:rPr>
+          <w:rFonts w:ascii="Adobe Caslon Pro" w:hAnsi="Adobe Caslon Pro"/>
+        </w:rPr>
+        <w:t xml:space="preserve"> l’installazione richiede all’utente la modifica di un file di configurazione e di eseguire uno script </w:t>
+      </w:r>
+      <w:proofErr w:type="spellStart"/>
+      <w:r>
+        <w:rPr>
+          <w:rFonts w:ascii="Adobe Caslon Pro" w:hAnsi="Adobe Caslon Pro"/>
+        </w:rPr>
+        <w:t>python</w:t>
+      </w:r>
+      <w:proofErr w:type="spellEnd"/>
+      <w:r>
+        <w:rPr>
+          <w:rFonts w:ascii="Adobe Caslon Pro" w:hAnsi="Adobe Caslon Pro"/>
+        </w:rPr>
+        <w:t xml:space="preserve"> per la generazione di uno script SQL con cui popolare il database. Mediante la pagina </w:t>
+      </w:r>
+      <w:proofErr w:type="gramStart"/>
+      <w:r>
+        <w:rPr>
+          <w:rFonts w:ascii="Adobe Caslon Pro" w:hAnsi="Adobe Caslon Pro"/>
+        </w:rPr>
+        <w:t xml:space="preserve">di </w:t>
+      </w:r>
+      <w:proofErr w:type="gramEnd"/>
+      <w:r>
+        <w:rPr>
+          <w:rFonts w:ascii="Adobe Caslon Pro" w:hAnsi="Adobe Caslon Pro"/>
+        </w:rPr>
+        <w:t>installazione si vuole effettuare queste operazioni preliminari solamente mediante interfaccia grafica.</w:t>
       </w:r>
     </w:p>
     <w:p>
@@ -714,6 +1260,7 @@
           <w:sz w:val="28"/>
         </w:rPr>
       </w:pPr>
+      <w:proofErr w:type="spellStart"/>
       <w:r>
         <w:rPr>
           <w:rFonts w:ascii="Adobe Caslon Pro" w:hAnsi="Adobe Caslon Pro"/>
@@ -722,6 +1269,7 @@
         </w:rPr>
         <w:t>LabelMe</w:t>
       </w:r>
+      <w:proofErr w:type="spellEnd"/>
     </w:p>
     <w:p>
       <w:pPr>
@@ -749,8 +1297,33 @@
           <w:rFonts w:ascii="Adobe Caslon Pro" w:hAnsi="Adobe Caslon Pro"/>
           <w:sz w:val="22"/>
         </w:rPr>
-        <w:t>Annotazione mediante definizione di aree poligonali nell’immagine. A ciascun poligono è possibile associare una label, impostare come occluso o meno da altri oggetti</w:t>
-      </w:r>
+        <w:t xml:space="preserve">Annotazione mediante definizione di aree poligonali nell’immagine. A ciascun poligono è possibile associare una </w:t>
+      </w:r>
+      <w:proofErr w:type="spellStart"/>
+      <w:r>
+        <w:rPr>
+          <w:rFonts w:ascii="Adobe Caslon Pro" w:hAnsi="Adobe Caslon Pro"/>
+          <w:sz w:val="22"/>
+        </w:rPr>
+        <w:t>label</w:t>
+      </w:r>
+      <w:proofErr w:type="spellEnd"/>
+      <w:r>
+        <w:rPr>
+          <w:rFonts w:ascii="Adobe Caslon Pro" w:hAnsi="Adobe Caslon Pro"/>
+          <w:sz w:val="22"/>
+        </w:rPr>
+        <w:t xml:space="preserve">, impostare come </w:t>
+      </w:r>
+      <w:proofErr w:type="gramStart"/>
+      <w:r>
+        <w:rPr>
+          <w:rFonts w:ascii="Adobe Caslon Pro" w:hAnsi="Adobe Caslon Pro"/>
+          <w:sz w:val="22"/>
+        </w:rPr>
+        <w:t>occluso o meno da altri oggetti</w:t>
+      </w:r>
+      <w:proofErr w:type="gramEnd"/>
       <w:r>
         <w:rPr>
           <w:rFonts w:ascii="Adobe Caslon Pro" w:hAnsi="Adobe Caslon Pro"/>
@@ -776,7 +1349,23 @@
           <w:rFonts w:ascii="Adobe Caslon Pro" w:hAnsi="Adobe Caslon Pro"/>
           <w:sz w:val="22"/>
         </w:rPr>
-        <w:t>Consente annotazioni annidate per etichettare oggetti che ne includo altri.</w:t>
+        <w:t xml:space="preserve">Consente annotazioni annidate per etichettare oggetti che ne </w:t>
+      </w:r>
+      <w:proofErr w:type="gramStart"/>
+      <w:r>
+        <w:rPr>
+          <w:rFonts w:ascii="Adobe Caslon Pro" w:hAnsi="Adobe Caslon Pro"/>
+          <w:sz w:val="22"/>
+        </w:rPr>
+        <w:t>includo</w:t>
+      </w:r>
+      <w:proofErr w:type="gramEnd"/>
+      <w:r>
+        <w:rPr>
+          <w:rFonts w:ascii="Adobe Caslon Pro" w:hAnsi="Adobe Caslon Pro"/>
+          <w:sz w:val="22"/>
+        </w:rPr>
+        <w:t xml:space="preserve"> altri.</w:t>
       </w:r>
     </w:p>
     <w:p>
@@ -796,7 +1385,23 @@
           <w:rFonts w:ascii="Adobe Caslon Pro" w:hAnsi="Adobe Caslon Pro"/>
           <w:sz w:val="22"/>
         </w:rPr>
-        <w:t>Permette la definizione di aree dell’immagine andando a colorare oggetti a partire da tracce disegnate su di essi. Permette di definire aree esterne o interne agli oggetti.</w:t>
+        <w:t xml:space="preserve">Permette la definizione di aree dell’immagine andando a colorare oggetti </w:t>
+      </w:r>
+      <w:proofErr w:type="gramStart"/>
+      <w:r>
+        <w:rPr>
+          <w:rFonts w:ascii="Adobe Caslon Pro" w:hAnsi="Adobe Caslon Pro"/>
+          <w:sz w:val="22"/>
+        </w:rPr>
+        <w:t>a partire da</w:t>
+      </w:r>
+      <w:proofErr w:type="gramEnd"/>
+      <w:r>
+        <w:rPr>
+          <w:rFonts w:ascii="Adobe Caslon Pro" w:hAnsi="Adobe Caslon Pro"/>
+          <w:sz w:val="22"/>
+        </w:rPr>
+        <w:t xml:space="preserve"> tracce disegnate su di essi. Permette di definire aree esterne o interne agli oggetti.</w:t>
       </w:r>
     </w:p>
     <w:p>
@@ -856,7 +1461,23 @@
           <w:rFonts w:ascii="Adobe Caslon Pro" w:hAnsi="Adobe Caslon Pro"/>
           <w:sz w:val="22"/>
         </w:rPr>
-        <w:t>Non gestisce la possibilità di proposals per le annotazioni.</w:t>
+        <w:t xml:space="preserve">Non gestisce la possibilità di </w:t>
+      </w:r>
+      <w:proofErr w:type="spellStart"/>
+      <w:r>
+        <w:rPr>
+          <w:rFonts w:ascii="Adobe Caslon Pro" w:hAnsi="Adobe Caslon Pro"/>
+          <w:sz w:val="22"/>
+        </w:rPr>
+        <w:t>proposals</w:t>
+      </w:r>
+      <w:proofErr w:type="spellEnd"/>
+      <w:r>
+        <w:rPr>
+          <w:rFonts w:ascii="Adobe Caslon Pro" w:hAnsi="Adobe Caslon Pro"/>
+          <w:sz w:val="22"/>
+        </w:rPr>
+        <w:t xml:space="preserve"> per le annotazioni.</w:t>
       </w:r>
     </w:p>
     <w:p>
@@ -881,22 +1502,32 @@
           <w:sz w:val="28"/>
         </w:rPr>
       </w:pPr>
+      <w:proofErr w:type="spellStart"/>
       <w:r>
         <w:rPr>
           <w:rFonts w:ascii="Adobe Caslon Pro" w:hAnsi="Adobe Caslon Pro"/>
           <w:b/>
           <w:sz w:val="28"/>
         </w:rPr>
-        <w:t>Viper-GT</w:t>
-      </w:r>
-    </w:p>
-    <w:p>
-      <w:pPr>
+        <w:t>Viper</w:t>
+      </w:r>
+      <w:proofErr w:type="spellEnd"/>
+      <w:r>
         <w:rPr>
           <w:rFonts w:ascii="Adobe Caslon Pro" w:hAnsi="Adobe Caslon Pro"/>
           <w:b/>
           <w:sz w:val="28"/>
         </w:rPr>
+        <w:t>-GT</w:t>
+      </w:r>
+    </w:p>
+    <w:p>
+      <w:pPr>
+        <w:rPr>
+          <w:rFonts w:ascii="Adobe Caslon Pro" w:hAnsi="Adobe Caslon Pro"/>
+          <w:b/>
+          <w:sz w:val="28"/>
+        </w:rPr>
       </w:pPr>
     </w:p>
     <w:p>
@@ -911,12 +1542,21 @@
           <w:sz w:val="22"/>
         </w:rPr>
       </w:pPr>
-      <w:r>
-        <w:rPr>
-          <w:rFonts w:ascii="Adobe Caslon Pro" w:hAnsi="Adobe Caslon Pro"/>
-          <w:sz w:val="22"/>
-        </w:rPr>
-        <w:t>Annotazione video, perfezionamento metadati</w:t>
+      <w:proofErr w:type="gramStart"/>
+      <w:r>
+        <w:rPr>
+          <w:rFonts w:ascii="Adobe Caslon Pro" w:hAnsi="Adobe Caslon Pro"/>
+          <w:sz w:val="22"/>
+        </w:rPr>
+        <w:t>Annotazione video</w:t>
+      </w:r>
+      <w:proofErr w:type="gramEnd"/>
+      <w:r>
+        <w:rPr>
+          <w:rFonts w:ascii="Adobe Caslon Pro" w:hAnsi="Adobe Caslon Pro"/>
+          <w:sz w:val="22"/>
+        </w:rPr>
+        <w:t>, perfezionamento metadati</w:t>
       </w:r>
     </w:p>
     <w:p>
@@ -936,8 +1576,49 @@
           <w:rFonts w:ascii="Adobe Caslon Pro" w:hAnsi="Adobe Caslon Pro"/>
           <w:sz w:val="22"/>
         </w:rPr>
-        <w:t>Utilizza bounding boxes per annotare gli oggetti sui vari frames dei video</w:t>
-      </w:r>
+        <w:t xml:space="preserve">Utilizza </w:t>
+      </w:r>
+      <w:proofErr w:type="spellStart"/>
+      <w:r>
+        <w:rPr>
+          <w:rFonts w:ascii="Adobe Caslon Pro" w:hAnsi="Adobe Caslon Pro"/>
+          <w:sz w:val="22"/>
+        </w:rPr>
+        <w:t>bounding</w:t>
+      </w:r>
+      <w:proofErr w:type="spellEnd"/>
+      <w:r>
+        <w:rPr>
+          <w:rFonts w:ascii="Adobe Caslon Pro" w:hAnsi="Adobe Caslon Pro"/>
+          <w:sz w:val="22"/>
+        </w:rPr>
+        <w:t xml:space="preserve"> boxes per annotare gli oggetti sui vari </w:t>
+      </w:r>
+      <w:proofErr w:type="spellStart"/>
+      <w:r>
+        <w:rPr>
+          <w:rFonts w:ascii="Adobe Caslon Pro" w:hAnsi="Adobe Caslon Pro"/>
+          <w:sz w:val="22"/>
+        </w:rPr>
+        <w:t>frames</w:t>
+      </w:r>
+      <w:proofErr w:type="spellEnd"/>
+      <w:r>
+        <w:rPr>
+          <w:rFonts w:ascii="Adobe Caslon Pro" w:hAnsi="Adobe Caslon Pro"/>
+          <w:sz w:val="22"/>
+        </w:rPr>
+        <w:t xml:space="preserve"> dei </w:t>
+      </w:r>
+      <w:proofErr w:type="gramStart"/>
+      <w:r>
+        <w:rPr>
+          <w:rFonts w:ascii="Adobe Caslon Pro" w:hAnsi="Adobe Caslon Pro"/>
+          <w:sz w:val="22"/>
+        </w:rPr>
+        <w:t>video</w:t>
+      </w:r>
+      <w:proofErr w:type="gramEnd"/>
     </w:p>
     <w:p>
       <w:pPr>
@@ -956,8 +1637,65 @@
           <w:rFonts w:ascii="Adobe Caslon Pro" w:hAnsi="Adobe Caslon Pro"/>
           <w:sz w:val="22"/>
         </w:rPr>
-        <w:t>Annotazioni collezionate su una timeline, durante l’esecuzione del video vengono mostrate le bb del frame corrispondente e queste vengono evidenziate nella timeline</w:t>
-      </w:r>
+        <w:t xml:space="preserve">Annotazioni collezionate su una </w:t>
+      </w:r>
+      <w:proofErr w:type="spellStart"/>
+      <w:r>
+        <w:rPr>
+          <w:rFonts w:ascii="Adobe Caslon Pro" w:hAnsi="Adobe Caslon Pro"/>
+          <w:sz w:val="22"/>
+        </w:rPr>
+        <w:t>timeline</w:t>
+      </w:r>
+      <w:proofErr w:type="spellEnd"/>
+      <w:r>
+        <w:rPr>
+          <w:rFonts w:ascii="Adobe Caslon Pro" w:hAnsi="Adobe Caslon Pro"/>
+          <w:sz w:val="22"/>
+        </w:rPr>
+        <w:t xml:space="preserve">, durante l’esecuzione del video </w:t>
+      </w:r>
+      <w:proofErr w:type="gramStart"/>
+      <w:r>
+        <w:rPr>
+          <w:rFonts w:ascii="Adobe Caslon Pro" w:hAnsi="Adobe Caslon Pro"/>
+          <w:sz w:val="22"/>
+        </w:rPr>
+        <w:t>vengono</w:t>
+      </w:r>
+      <w:proofErr w:type="gramEnd"/>
+      <w:r>
+        <w:rPr>
+          <w:rFonts w:ascii="Adobe Caslon Pro" w:hAnsi="Adobe Caslon Pro"/>
+          <w:sz w:val="22"/>
+        </w:rPr>
+        <w:t xml:space="preserve"> mostrate le </w:t>
+      </w:r>
+      <w:proofErr w:type="spellStart"/>
+      <w:r>
+        <w:rPr>
+          <w:rFonts w:ascii="Adobe Caslon Pro" w:hAnsi="Adobe Caslon Pro"/>
+          <w:sz w:val="22"/>
+        </w:rPr>
+        <w:t>bb</w:t>
+      </w:r>
+      <w:proofErr w:type="spellEnd"/>
+      <w:r>
+        <w:rPr>
+          <w:rFonts w:ascii="Adobe Caslon Pro" w:hAnsi="Adobe Caslon Pro"/>
+          <w:sz w:val="22"/>
+        </w:rPr>
+        <w:t xml:space="preserve"> del frame corrispondente e queste vengono evidenziate nella </w:t>
+      </w:r>
+      <w:proofErr w:type="spellStart"/>
+      <w:r>
+        <w:rPr>
+          <w:rFonts w:ascii="Adobe Caslon Pro" w:hAnsi="Adobe Caslon Pro"/>
+          <w:sz w:val="22"/>
+        </w:rPr>
+        <w:t>timeline</w:t>
+      </w:r>
+      <w:proofErr w:type="spellEnd"/>
     </w:p>
     <w:p>
       <w:pPr>
@@ -971,12 +1709,69 @@
           <w:sz w:val="22"/>
         </w:rPr>
       </w:pPr>
-      <w:r>
-        <w:rPr>
-          <w:rFonts w:ascii="Adobe Caslon Pro" w:hAnsi="Adobe Caslon Pro"/>
-          <w:sz w:val="22"/>
-        </w:rPr>
-        <w:t>Tool non intuitivo, necessaria un’ampia lettura delle documentazione per prendere confidenza. Alcune operazioni semplici, come l’inserimento di una nuova bb, non sono affatto intuitive.</w:t>
+      <w:proofErr w:type="spellStart"/>
+      <w:r>
+        <w:rPr>
+          <w:rFonts w:ascii="Adobe Caslon Pro" w:hAnsi="Adobe Caslon Pro"/>
+          <w:sz w:val="22"/>
+        </w:rPr>
+        <w:t>Tool</w:t>
+      </w:r>
+      <w:proofErr w:type="spellEnd"/>
+      <w:r>
+        <w:rPr>
+          <w:rFonts w:ascii="Adobe Caslon Pro" w:hAnsi="Adobe Caslon Pro"/>
+          <w:sz w:val="22"/>
+        </w:rPr>
+        <w:t xml:space="preserve"> non intuitivo, necessaria un’ampia lettura </w:t>
+      </w:r>
+      <w:proofErr w:type="gramStart"/>
+      <w:r>
+        <w:rPr>
+          <w:rFonts w:ascii="Adobe Caslon Pro" w:hAnsi="Adobe Caslon Pro"/>
+          <w:sz w:val="22"/>
+        </w:rPr>
+        <w:t>delle</w:t>
+      </w:r>
+      <w:proofErr w:type="gramEnd"/>
+      <w:r>
+        <w:rPr>
+          <w:rFonts w:ascii="Adobe Caslon Pro" w:hAnsi="Adobe Caslon Pro"/>
+          <w:sz w:val="22"/>
+        </w:rPr>
+        <w:t xml:space="preserve"> documentazione per prendere confidenza. Alcune operazioni semplici, come l’inserimento di una nuova </w:t>
+      </w:r>
+      <w:proofErr w:type="spellStart"/>
+      <w:r>
+        <w:rPr>
+          <w:rFonts w:ascii="Adobe Caslon Pro" w:hAnsi="Adobe Caslon Pro"/>
+          <w:sz w:val="22"/>
+        </w:rPr>
+        <w:t>bb</w:t>
+      </w:r>
+      <w:proofErr w:type="spellEnd"/>
+      <w:r>
+        <w:rPr>
+          <w:rFonts w:ascii="Adobe Caslon Pro" w:hAnsi="Adobe Caslon Pro"/>
+          <w:sz w:val="22"/>
+        </w:rPr>
+        <w:t xml:space="preserve">, </w:t>
+      </w:r>
+      <w:proofErr w:type="gramStart"/>
+      <w:r>
+        <w:rPr>
+          <w:rFonts w:ascii="Adobe Caslon Pro" w:hAnsi="Adobe Caslon Pro"/>
+          <w:sz w:val="22"/>
+        </w:rPr>
+        <w:t>non sono affatto</w:t>
+      </w:r>
+      <w:proofErr w:type="gramEnd"/>
+      <w:r>
+        <w:rPr>
+          <w:rFonts w:ascii="Adobe Caslon Pro" w:hAnsi="Adobe Caslon Pro"/>
+          <w:sz w:val="22"/>
+        </w:rPr>
+        <w:t xml:space="preserve"> intuitive.</w:t>
       </w:r>
     </w:p>
     <w:p>
@@ -1016,7 +1811,23 @@
           <w:rFonts w:ascii="Adobe Caslon Pro" w:hAnsi="Adobe Caslon Pro"/>
           <w:sz w:val="22"/>
         </w:rPr>
-        <w:t>Possibilità di effettuare una propagazione mediante interpolazione tra frame consecutivi.</w:t>
+        <w:t xml:space="preserve">Possibilità di </w:t>
+      </w:r>
+      <w:proofErr w:type="gramStart"/>
+      <w:r>
+        <w:rPr>
+          <w:rFonts w:ascii="Adobe Caslon Pro" w:hAnsi="Adobe Caslon Pro"/>
+          <w:sz w:val="22"/>
+        </w:rPr>
+        <w:t>effettuare</w:t>
+      </w:r>
+      <w:proofErr w:type="gramEnd"/>
+      <w:r>
+        <w:rPr>
+          <w:rFonts w:ascii="Adobe Caslon Pro" w:hAnsi="Adobe Caslon Pro"/>
+          <w:sz w:val="22"/>
+        </w:rPr>
+        <w:t xml:space="preserve"> una propagazione mediante interpolazione tra frame consecutivi.</w:t>
       </w:r>
       <w:r>
         <w:rPr>
@@ -1069,6 +1880,7 @@
           <w:sz w:val="28"/>
         </w:rPr>
       </w:pPr>
+      <w:proofErr w:type="spellStart"/>
       <w:r>
         <w:rPr>
           <w:rFonts w:ascii="Adobe Caslon Pro" w:hAnsi="Adobe Caslon Pro"/>
@@ -1077,6 +1889,7 @@
         </w:rPr>
         <w:t>Vatic</w:t>
       </w:r>
+      <w:proofErr w:type="spellEnd"/>
     </w:p>
     <w:p>
       <w:pPr>
@@ -1104,7 +1917,23 @@
           <w:rFonts w:ascii="Adobe Caslon Pro" w:hAnsi="Adobe Caslon Pro"/>
           <w:sz w:val="22"/>
         </w:rPr>
-        <w:t>Annotazione mediante bounding box nell’immagine.</w:t>
+        <w:t xml:space="preserve">Annotazione mediante </w:t>
+      </w:r>
+      <w:proofErr w:type="spellStart"/>
+      <w:r>
+        <w:rPr>
+          <w:rFonts w:ascii="Adobe Caslon Pro" w:hAnsi="Adobe Caslon Pro"/>
+          <w:sz w:val="22"/>
+        </w:rPr>
+        <w:t>bounding</w:t>
+      </w:r>
+      <w:proofErr w:type="spellEnd"/>
+      <w:r>
+        <w:rPr>
+          <w:rFonts w:ascii="Adobe Caslon Pro" w:hAnsi="Adobe Caslon Pro"/>
+          <w:sz w:val="22"/>
+        </w:rPr>
+        <w:t xml:space="preserve"> box nell’immagine.</w:t>
       </w:r>
     </w:p>
     <w:p>
@@ -1164,7 +1993,39 @@
           <w:rFonts w:ascii="Adobe Caslon Pro" w:hAnsi="Adobe Caslon Pro"/>
           <w:sz w:val="22"/>
         </w:rPr>
-        <w:t>Per la definizione di bounding box viene proposto un sistema intuitivo basato sul click and drag.</w:t>
+        <w:t xml:space="preserve">Per la definizione di </w:t>
+      </w:r>
+      <w:proofErr w:type="spellStart"/>
+      <w:r>
+        <w:rPr>
+          <w:rFonts w:ascii="Adobe Caslon Pro" w:hAnsi="Adobe Caslon Pro"/>
+          <w:sz w:val="22"/>
+        </w:rPr>
+        <w:t>bounding</w:t>
+      </w:r>
+      <w:proofErr w:type="spellEnd"/>
+      <w:r>
+        <w:rPr>
+          <w:rFonts w:ascii="Adobe Caslon Pro" w:hAnsi="Adobe Caslon Pro"/>
+          <w:sz w:val="22"/>
+        </w:rPr>
+        <w:t xml:space="preserve"> box </w:t>
+      </w:r>
+      <w:proofErr w:type="gramStart"/>
+      <w:r>
+        <w:rPr>
+          <w:rFonts w:ascii="Adobe Caslon Pro" w:hAnsi="Adobe Caslon Pro"/>
+          <w:sz w:val="22"/>
+        </w:rPr>
+        <w:t>viene</w:t>
+      </w:r>
+      <w:proofErr w:type="gramEnd"/>
+      <w:r>
+        <w:rPr>
+          <w:rFonts w:ascii="Adobe Caslon Pro" w:hAnsi="Adobe Caslon Pro"/>
+          <w:sz w:val="22"/>
+        </w:rPr>
+        <w:t xml:space="preserve"> proposto un sistema intuitivo basato sul click and drag.</w:t>
       </w:r>
     </w:p>
     <w:p>
@@ -1184,7 +2045,39 @@
           <w:rFonts w:ascii="Adobe Caslon Pro" w:hAnsi="Adobe Caslon Pro"/>
           <w:sz w:val="22"/>
         </w:rPr>
-        <w:t xml:space="preserve">Integrazione con OpenCV per Object tracking nel video. </w:t>
+        <w:t xml:space="preserve">Integrazione con </w:t>
+      </w:r>
+      <w:proofErr w:type="spellStart"/>
+      <w:r>
+        <w:rPr>
+          <w:rFonts w:ascii="Adobe Caslon Pro" w:hAnsi="Adobe Caslon Pro"/>
+          <w:sz w:val="22"/>
+        </w:rPr>
+        <w:t>OpenCV</w:t>
+      </w:r>
+      <w:proofErr w:type="spellEnd"/>
+      <w:r>
+        <w:rPr>
+          <w:rFonts w:ascii="Adobe Caslon Pro" w:hAnsi="Adobe Caslon Pro"/>
+          <w:sz w:val="22"/>
+        </w:rPr>
+        <w:t xml:space="preserve"> per Object </w:t>
+      </w:r>
+      <w:proofErr w:type="spellStart"/>
+      <w:r>
+        <w:rPr>
+          <w:rFonts w:ascii="Adobe Caslon Pro" w:hAnsi="Adobe Caslon Pro"/>
+          <w:sz w:val="22"/>
+        </w:rPr>
+        <w:t>tracking</w:t>
+      </w:r>
+      <w:proofErr w:type="spellEnd"/>
+      <w:r>
+        <w:rPr>
+          <w:rFonts w:ascii="Adobe Caslon Pro" w:hAnsi="Adobe Caslon Pro"/>
+          <w:sz w:val="22"/>
+        </w:rPr>
+        <w:t xml:space="preserve"> nel video. </w:t>
       </w:r>
     </w:p>
     <w:p>
@@ -1224,7 +2117,23 @@
           <w:rFonts w:ascii="Adobe Caslon Pro" w:hAnsi="Adobe Caslon Pro"/>
           <w:sz w:val="22"/>
         </w:rPr>
-        <w:t>Possibilità di annotazione di oggetti di tipo differente.</w:t>
+        <w:t xml:space="preserve">Possibilità di annotazione di oggetti </w:t>
+      </w:r>
+      <w:proofErr w:type="gramStart"/>
+      <w:r>
+        <w:rPr>
+          <w:rFonts w:ascii="Adobe Caslon Pro" w:hAnsi="Adobe Caslon Pro"/>
+          <w:sz w:val="22"/>
+        </w:rPr>
+        <w:t>di</w:t>
+      </w:r>
+      <w:proofErr w:type="gramEnd"/>
+      <w:r>
+        <w:rPr>
+          <w:rFonts w:ascii="Adobe Caslon Pro" w:hAnsi="Adobe Caslon Pro"/>
+          <w:sz w:val="22"/>
+        </w:rPr>
+        <w:t xml:space="preserve"> tipo differente.</w:t>
       </w:r>
     </w:p>
     <w:p>
@@ -1239,12 +2148,21 @@
           <w:sz w:val="22"/>
         </w:rPr>
       </w:pPr>
-      <w:r>
-        <w:rPr>
-          <w:rFonts w:ascii="Adobe Caslon Pro" w:hAnsi="Adobe Caslon Pro"/>
-          <w:sz w:val="22"/>
-        </w:rPr>
-        <w:t>Tracking di oggetti mediante rimozione del background</w:t>
+      <w:proofErr w:type="spellStart"/>
+      <w:r>
+        <w:rPr>
+          <w:rFonts w:ascii="Adobe Caslon Pro" w:hAnsi="Adobe Caslon Pro"/>
+          <w:sz w:val="22"/>
+        </w:rPr>
+        <w:t>Tracking</w:t>
+      </w:r>
+      <w:proofErr w:type="spellEnd"/>
+      <w:r>
+        <w:rPr>
+          <w:rFonts w:ascii="Adobe Caslon Pro" w:hAnsi="Adobe Caslon Pro"/>
+          <w:sz w:val="22"/>
+        </w:rPr>
+        <w:t xml:space="preserve"> di oggetti mediante rimozione del background</w:t>
       </w:r>
     </w:p>
     <w:p>
@@ -1307,7 +2225,23 @@
           <w:rFonts w:ascii="Adobe Caslon Pro" w:hAnsi="Adobe Caslon Pro"/>
           <w:sz w:val="22"/>
         </w:rPr>
-        <w:t>Annotazione mediante bounding box per singola persona</w:t>
+        <w:t xml:space="preserve">Annotazione mediante </w:t>
+      </w:r>
+      <w:proofErr w:type="spellStart"/>
+      <w:r>
+        <w:rPr>
+          <w:rFonts w:ascii="Adobe Caslon Pro" w:hAnsi="Adobe Caslon Pro"/>
+          <w:sz w:val="22"/>
+        </w:rPr>
+        <w:t>bounding</w:t>
+      </w:r>
+      <w:proofErr w:type="spellEnd"/>
+      <w:r>
+        <w:rPr>
+          <w:rFonts w:ascii="Adobe Caslon Pro" w:hAnsi="Adobe Caslon Pro"/>
+          <w:sz w:val="22"/>
+        </w:rPr>
+        <w:t xml:space="preserve"> box per singola persona</w:t>
       </w:r>
     </w:p>
     <w:p>
@@ -1327,7 +2261,39 @@
           <w:rFonts w:ascii="Adobe Caslon Pro" w:hAnsi="Adobe Caslon Pro"/>
           <w:sz w:val="22"/>
         </w:rPr>
-        <w:t>Possibilità di definire la parte visibile della persona (all’interno delle bounding box definita)</w:t>
+        <w:t xml:space="preserve">Possibilità di definire la parte visibile della persona (all’interno delle </w:t>
+      </w:r>
+      <w:proofErr w:type="spellStart"/>
+      <w:r>
+        <w:rPr>
+          <w:rFonts w:ascii="Adobe Caslon Pro" w:hAnsi="Adobe Caslon Pro"/>
+          <w:sz w:val="22"/>
+        </w:rPr>
+        <w:t>bounding</w:t>
+      </w:r>
+      <w:proofErr w:type="spellEnd"/>
+      <w:r>
+        <w:rPr>
+          <w:rFonts w:ascii="Adobe Caslon Pro" w:hAnsi="Adobe Caslon Pro"/>
+          <w:sz w:val="22"/>
+        </w:rPr>
+        <w:t xml:space="preserve"> </w:t>
+      </w:r>
+      <w:proofErr w:type="gramStart"/>
+      <w:r>
+        <w:rPr>
+          <w:rFonts w:ascii="Adobe Caslon Pro" w:hAnsi="Adobe Caslon Pro"/>
+          <w:sz w:val="22"/>
+        </w:rPr>
+        <w:t>box definita</w:t>
+      </w:r>
+      <w:proofErr w:type="gramEnd"/>
+      <w:r>
+        <w:rPr>
+          <w:rFonts w:ascii="Adobe Caslon Pro" w:hAnsi="Adobe Caslon Pro"/>
+          <w:sz w:val="22"/>
+        </w:rPr>
+        <w:t>)</w:t>
       </w:r>
     </w:p>
     <w:p>
@@ -1347,7 +2313,23 @@
           <w:rFonts w:ascii="Adobe Caslon Pro" w:hAnsi="Adobe Caslon Pro"/>
           <w:sz w:val="22"/>
         </w:rPr>
-        <w:t>Ciascuna persona viene registrata nel sistema e ne viene definito un avatar per consentire un successivo reinserimento della stessa in altri frame</w:t>
+        <w:t xml:space="preserve">Ciascuna persona </w:t>
+      </w:r>
+      <w:proofErr w:type="gramStart"/>
+      <w:r>
+        <w:rPr>
+          <w:rFonts w:ascii="Adobe Caslon Pro" w:hAnsi="Adobe Caslon Pro"/>
+          <w:sz w:val="22"/>
+        </w:rPr>
+        <w:t>viene</w:t>
+      </w:r>
+      <w:proofErr w:type="gramEnd"/>
+      <w:r>
+        <w:rPr>
+          <w:rFonts w:ascii="Adobe Caslon Pro" w:hAnsi="Adobe Caslon Pro"/>
+          <w:sz w:val="22"/>
+        </w:rPr>
+        <w:t xml:space="preserve"> registrata nel sistema e ne viene definito un avatar per consentire un successivo reinserimento della stessa in altri frame</w:t>
       </w:r>
     </w:p>
     <w:p>
@@ -1367,7 +2349,23 @@
           <w:rFonts w:ascii="Adobe Caslon Pro" w:hAnsi="Adobe Caslon Pro"/>
           <w:sz w:val="22"/>
         </w:rPr>
-        <w:t>Possibilità di definizione di gruppi di persone</w:t>
+        <w:t xml:space="preserve">Possibilità di definizione di gruppi </w:t>
+      </w:r>
+      <w:proofErr w:type="gramStart"/>
+      <w:r>
+        <w:rPr>
+          <w:rFonts w:ascii="Adobe Caslon Pro" w:hAnsi="Adobe Caslon Pro"/>
+          <w:sz w:val="22"/>
+        </w:rPr>
+        <w:t>di</w:t>
+      </w:r>
+      <w:proofErr w:type="gramEnd"/>
+      <w:r>
+        <w:rPr>
+          <w:rFonts w:ascii="Adobe Caslon Pro" w:hAnsi="Adobe Caslon Pro"/>
+          <w:sz w:val="22"/>
+        </w:rPr>
+        <w:t xml:space="preserve"> persone</w:t>
       </w:r>
     </w:p>
     <w:p>
@@ -1387,8 +2385,17 @@
           <w:rFonts w:ascii="Adobe Caslon Pro" w:hAnsi="Adobe Caslon Pro"/>
           <w:sz w:val="22"/>
         </w:rPr>
-        <w:t>A ciascuna persona è poi possibile attribuire un POI (scelto da una lista di possibili) che corrisponde all’opera di fronte al quale si trova</w:t>
-      </w:r>
+        <w:t xml:space="preserve">A ciascuna persona è poi possibile attribuire un POI (scelto da una lista di possibili) che corrisponde all’opera di fronte al quale si </w:t>
+      </w:r>
+      <w:proofErr w:type="gramStart"/>
+      <w:r>
+        <w:rPr>
+          <w:rFonts w:ascii="Adobe Caslon Pro" w:hAnsi="Adobe Caslon Pro"/>
+          <w:sz w:val="22"/>
+        </w:rPr>
+        <w:t>trova</w:t>
+      </w:r>
+      <w:proofErr w:type="gramEnd"/>
     </w:p>
     <w:p>
       <w:pPr>
@@ -1467,7 +2474,55 @@
           <w:rFonts w:ascii="Adobe Caslon Pro" w:hAnsi="Adobe Caslon Pro"/>
           <w:sz w:val="22"/>
         </w:rPr>
-        <w:t>Predizione della persona nel frame successivo: selezionando una persona in un frame è possibile predirla nel frame successivo. Predizione statica, si riproduce la bounding box nella stessa posizione.</w:t>
+        <w:t xml:space="preserve">Predizione della persona nel frame successivo: selezionando una </w:t>
+      </w:r>
+      <w:proofErr w:type="gramStart"/>
+      <w:r>
+        <w:rPr>
+          <w:rFonts w:ascii="Adobe Caslon Pro" w:hAnsi="Adobe Caslon Pro"/>
+          <w:sz w:val="22"/>
+        </w:rPr>
+        <w:t>persona</w:t>
+      </w:r>
+      <w:proofErr w:type="gramEnd"/>
+      <w:r>
+        <w:rPr>
+          <w:rFonts w:ascii="Adobe Caslon Pro" w:hAnsi="Adobe Caslon Pro"/>
+          <w:sz w:val="22"/>
+        </w:rPr>
+        <w:t xml:space="preserve"> in un frame è possibile predirla nel frame successivo. Predizione </w:t>
+      </w:r>
+      <w:proofErr w:type="gramStart"/>
+      <w:r>
+        <w:rPr>
+          <w:rFonts w:ascii="Adobe Caslon Pro" w:hAnsi="Adobe Caslon Pro"/>
+          <w:sz w:val="22"/>
+        </w:rPr>
+        <w:t>statica,</w:t>
+      </w:r>
+      <w:proofErr w:type="gramEnd"/>
+      <w:r>
+        <w:rPr>
+          <w:rFonts w:ascii="Adobe Caslon Pro" w:hAnsi="Adobe Caslon Pro"/>
+          <w:sz w:val="22"/>
+        </w:rPr>
+        <w:t xml:space="preserve"> si riproduce la </w:t>
+      </w:r>
+      <w:proofErr w:type="spellStart"/>
+      <w:r>
+        <w:rPr>
+          <w:rFonts w:ascii="Adobe Caslon Pro" w:hAnsi="Adobe Caslon Pro"/>
+          <w:sz w:val="22"/>
+        </w:rPr>
+        <w:t>bounding</w:t>
+      </w:r>
+      <w:proofErr w:type="spellEnd"/>
+      <w:r>
+        <w:rPr>
+          <w:rFonts w:ascii="Adobe Caslon Pro" w:hAnsi="Adobe Caslon Pro"/>
+          <w:sz w:val="22"/>
+        </w:rPr>
+        <w:t xml:space="preserve"> box nella stessa posizione.</w:t>
       </w:r>
     </w:p>
     <w:p>
@@ -1561,11 +2616,19 @@
           <w:rFonts w:ascii="Adobe Caslon Pro" w:hAnsi="Adobe Caslon Pro"/>
         </w:rPr>
       </w:pPr>
-      <w:r>
-        <w:rPr>
-          <w:rFonts w:ascii="Adobe Caslon Pro" w:hAnsi="Adobe Caslon Pro"/>
-        </w:rPr>
-        <w:t>Bounding boxes trascinabili e ridimensionabili</w:t>
+      <w:proofErr w:type="spellStart"/>
+      <w:r>
+        <w:rPr>
+          <w:rFonts w:ascii="Adobe Caslon Pro" w:hAnsi="Adobe Caslon Pro"/>
+        </w:rPr>
+        <w:t>Bounding</w:t>
+      </w:r>
+      <w:proofErr w:type="spellEnd"/>
+      <w:r>
+        <w:rPr>
+          <w:rFonts w:ascii="Adobe Caslon Pro" w:hAnsi="Adobe Caslon Pro"/>
+        </w:rPr>
+        <w:t xml:space="preserve"> boxes trascinabili e ridimensionabili</w:t>
       </w:r>
       <w:r>
         <w:rPr>
@@ -1589,7 +2652,35 @@
         <w:rPr>
           <w:rFonts w:ascii="Adobe Caslon Pro" w:hAnsi="Adobe Caslon Pro"/>
         </w:rPr>
-        <w:t>Due modalità di creazione di nuove bounding boxes: con o senza la geometria.</w:t>
+        <w:t xml:space="preserve">Due </w:t>
+      </w:r>
+      <w:proofErr w:type="gramStart"/>
+      <w:r>
+        <w:rPr>
+          <w:rFonts w:ascii="Adobe Caslon Pro" w:hAnsi="Adobe Caslon Pro"/>
+        </w:rPr>
+        <w:t>modalità</w:t>
+      </w:r>
+      <w:proofErr w:type="gramEnd"/>
+      <w:r>
+        <w:rPr>
+          <w:rFonts w:ascii="Adobe Caslon Pro" w:hAnsi="Adobe Caslon Pro"/>
+        </w:rPr>
+        <w:t xml:space="preserve"> di creazione di nuove </w:t>
+      </w:r>
+      <w:proofErr w:type="spellStart"/>
+      <w:r>
+        <w:rPr>
+          <w:rFonts w:ascii="Adobe Caslon Pro" w:hAnsi="Adobe Caslon Pro"/>
+        </w:rPr>
+        <w:t>bounding</w:t>
+      </w:r>
+      <w:proofErr w:type="spellEnd"/>
+      <w:r>
+        <w:rPr>
+          <w:rFonts w:ascii="Adobe Caslon Pro" w:hAnsi="Adobe Caslon Pro"/>
+        </w:rPr>
+        <w:t xml:space="preserve"> boxes: con o senza la geometria.</w:t>
       </w:r>
     </w:p>
     <w:p>
@@ -1609,13 +2700,69 @@
         <w:rPr>
           <w:rFonts w:ascii="Adobe Caslon Pro" w:hAnsi="Adobe Caslon Pro"/>
         </w:rPr>
-        <w:t xml:space="preserve"> bounding box rimane attaccata al mouse fino al click, per consentire il posizionamento nel punto del frame desiderato.</w:t>
-      </w:r>
-      <w:r>
-        <w:rPr>
-          <w:rFonts w:ascii="Adobe Caslon Pro" w:hAnsi="Adobe Caslon Pro"/>
-        </w:rPr>
-        <w:t xml:space="preserve"> Senza si va a definire una nuova bounding box con la tecnica del click and hold.</w:t>
+        <w:t xml:space="preserve"> </w:t>
+      </w:r>
+      <w:proofErr w:type="spellStart"/>
+      <w:r>
+        <w:rPr>
+          <w:rFonts w:ascii="Adobe Caslon Pro" w:hAnsi="Adobe Caslon Pro"/>
+        </w:rPr>
+        <w:t>bounding</w:t>
+      </w:r>
+      <w:proofErr w:type="spellEnd"/>
+      <w:r>
+        <w:rPr>
+          <w:rFonts w:ascii="Adobe Caslon Pro" w:hAnsi="Adobe Caslon Pro"/>
+        </w:rPr>
+        <w:t xml:space="preserve"> box rimane attaccata al mouse fino al click, per consentire il </w:t>
+      </w:r>
+      <w:proofErr w:type="gramStart"/>
+      <w:r>
+        <w:rPr>
+          <w:rFonts w:ascii="Adobe Caslon Pro" w:hAnsi="Adobe Caslon Pro"/>
+        </w:rPr>
+        <w:t>posizionamento</w:t>
+      </w:r>
+      <w:proofErr w:type="gramEnd"/>
+      <w:r>
+        <w:rPr>
+          <w:rFonts w:ascii="Adobe Caslon Pro" w:hAnsi="Adobe Caslon Pro"/>
+        </w:rPr>
+        <w:t xml:space="preserve"> nel punto del frame desiderato.</w:t>
+      </w:r>
+      <w:r>
+        <w:rPr>
+          <w:rFonts w:ascii="Adobe Caslon Pro" w:hAnsi="Adobe Caslon Pro"/>
+        </w:rPr>
+        <w:t xml:space="preserve"> Senza si va a definire una nuova </w:t>
+      </w:r>
+      <w:proofErr w:type="spellStart"/>
+      <w:r>
+        <w:rPr>
+          <w:rFonts w:ascii="Adobe Caslon Pro" w:hAnsi="Adobe Caslon Pro"/>
+        </w:rPr>
+        <w:t>bounding</w:t>
+      </w:r>
+      <w:proofErr w:type="spellEnd"/>
+      <w:r>
+        <w:rPr>
+          <w:rFonts w:ascii="Adobe Caslon Pro" w:hAnsi="Adobe Caslon Pro"/>
+        </w:rPr>
+        <w:t xml:space="preserve"> box con la tecnica del click and </w:t>
+      </w:r>
+      <w:proofErr w:type="spellStart"/>
+      <w:r>
+        <w:rPr>
+          <w:rFonts w:ascii="Adobe Caslon Pro" w:hAnsi="Adobe Caslon Pro"/>
+        </w:rPr>
+        <w:t>hold</w:t>
+      </w:r>
+      <w:proofErr w:type="spellEnd"/>
+      <w:r>
+        <w:rPr>
+          <w:rFonts w:ascii="Adobe Caslon Pro" w:hAnsi="Adobe Caslon Pro"/>
+        </w:rPr>
+        <w:t>.</w:t>
       </w:r>
     </w:p>
     <w:p>
@@ -1633,8 +2780,16 @@
         <w:rPr>
           <w:rFonts w:ascii="Adobe Caslon Pro" w:hAnsi="Adobe Caslon Pro"/>
         </w:rPr>
-        <w:t>Pannelli persone e gruppi, rivisto CSS e ridefinito stile</w:t>
-      </w:r>
+        <w:t xml:space="preserve">Pannelli persone e gruppi, rivisto CSS e ridefinito </w:t>
+      </w:r>
+      <w:proofErr w:type="gramStart"/>
+      <w:r>
+        <w:rPr>
+          <w:rFonts w:ascii="Adobe Caslon Pro" w:hAnsi="Adobe Caslon Pro"/>
+        </w:rPr>
+        <w:t>stile</w:t>
+      </w:r>
+      <w:proofErr w:type="gramEnd"/>
     </w:p>
     <w:p>
       <w:pPr>
@@ -1651,8 +2806,44 @@
         <w:rPr>
           <w:rFonts w:ascii="Adobe Caslon Pro" w:hAnsi="Adobe Caslon Pro"/>
         </w:rPr>
-        <w:t>Creato plugin jQuery per la timeline</w:t>
-      </w:r>
+        <w:t xml:space="preserve">Creato </w:t>
+      </w:r>
+      <w:proofErr w:type="spellStart"/>
+      <w:r>
+        <w:rPr>
+          <w:rFonts w:ascii="Adobe Caslon Pro" w:hAnsi="Adobe Caslon Pro"/>
+        </w:rPr>
+        <w:t>plugin</w:t>
+      </w:r>
+      <w:proofErr w:type="spellEnd"/>
+      <w:r>
+        <w:rPr>
+          <w:rFonts w:ascii="Adobe Caslon Pro" w:hAnsi="Adobe Caslon Pro"/>
+        </w:rPr>
+        <w:t xml:space="preserve"> </w:t>
+      </w:r>
+      <w:proofErr w:type="spellStart"/>
+      <w:r>
+        <w:rPr>
+          <w:rFonts w:ascii="Adobe Caslon Pro" w:hAnsi="Adobe Caslon Pro"/>
+        </w:rPr>
+        <w:t>jQuery</w:t>
+      </w:r>
+      <w:proofErr w:type="spellEnd"/>
+      <w:r>
+        <w:rPr>
+          <w:rFonts w:ascii="Adobe Caslon Pro" w:hAnsi="Adobe Caslon Pro"/>
+        </w:rPr>
+        <w:t xml:space="preserve"> per la </w:t>
+      </w:r>
+      <w:proofErr w:type="spellStart"/>
+      <w:r>
+        <w:rPr>
+          <w:rFonts w:ascii="Adobe Caslon Pro" w:hAnsi="Adobe Caslon Pro"/>
+        </w:rPr>
+        <w:t>timeline</w:t>
+      </w:r>
+      <w:proofErr w:type="spellEnd"/>
     </w:p>
     <w:p>
       <w:pPr>
@@ -1669,8 +2860,30 @@
         <w:rPr>
           <w:rFonts w:ascii="Adobe Caslon Pro" w:hAnsi="Adobe Caslon Pro"/>
         </w:rPr>
-        <w:t>Visualizzazione frames nella timeline</w:t>
-      </w:r>
+        <w:t xml:space="preserve">Visualizzazione </w:t>
+      </w:r>
+      <w:proofErr w:type="spellStart"/>
+      <w:r>
+        <w:rPr>
+          <w:rFonts w:ascii="Adobe Caslon Pro" w:hAnsi="Adobe Caslon Pro"/>
+        </w:rPr>
+        <w:t>frames</w:t>
+      </w:r>
+      <w:proofErr w:type="spellEnd"/>
+      <w:r>
+        <w:rPr>
+          <w:rFonts w:ascii="Adobe Caslon Pro" w:hAnsi="Adobe Caslon Pro"/>
+        </w:rPr>
+        <w:t xml:space="preserve"> nella </w:t>
+      </w:r>
+      <w:proofErr w:type="spellStart"/>
+      <w:r>
+        <w:rPr>
+          <w:rFonts w:ascii="Adobe Caslon Pro" w:hAnsi="Adobe Caslon Pro"/>
+        </w:rPr>
+        <w:t>timeline</w:t>
+      </w:r>
+      <w:proofErr w:type="spellEnd"/>
     </w:p>
     <w:p>
       <w:pPr>
@@ -1687,7 +2900,21 @@
         <w:rPr>
           <w:rFonts w:ascii="Adobe Caslon Pro" w:hAnsi="Adobe Caslon Pro"/>
         </w:rPr>
-        <w:t>Per ciascuna frame viene visualizzato un elen</w:t>
+        <w:t xml:space="preserve">Per ciascuna frame </w:t>
+      </w:r>
+      <w:proofErr w:type="gramStart"/>
+      <w:r>
+        <w:rPr>
+          <w:rFonts w:ascii="Adobe Caslon Pro" w:hAnsi="Adobe Caslon Pro"/>
+        </w:rPr>
+        <w:t>viene</w:t>
+      </w:r>
+      <w:proofErr w:type="gramEnd"/>
+      <w:r>
+        <w:rPr>
+          <w:rFonts w:ascii="Adobe Caslon Pro" w:hAnsi="Adobe Caslon Pro"/>
+        </w:rPr>
+        <w:t xml:space="preserve"> visualizzato un elen</w:t>
       </w:r>
       <w:r>
         <w:rPr>
@@ -1717,7 +2944,49 @@
         <w:rPr>
           <w:rFonts w:ascii="Adobe Caslon Pro" w:hAnsi="Adobe Caslon Pro"/>
         </w:rPr>
-        <w:t>Selezionando una persona vengono evidenziate nella timeline le frames in cui quella persona è presente</w:t>
+        <w:t xml:space="preserve">Selezionando una persona </w:t>
+      </w:r>
+      <w:proofErr w:type="gramStart"/>
+      <w:r>
+        <w:rPr>
+          <w:rFonts w:ascii="Adobe Caslon Pro" w:hAnsi="Adobe Caslon Pro"/>
+        </w:rPr>
+        <w:t>vengono</w:t>
+      </w:r>
+      <w:proofErr w:type="gramEnd"/>
+      <w:r>
+        <w:rPr>
+          <w:rFonts w:ascii="Adobe Caslon Pro" w:hAnsi="Adobe Caslon Pro"/>
+        </w:rPr>
+        <w:t xml:space="preserve"> evidenziate nella </w:t>
+      </w:r>
+      <w:proofErr w:type="spellStart"/>
+      <w:r>
+        <w:rPr>
+          <w:rFonts w:ascii="Adobe Caslon Pro" w:hAnsi="Adobe Caslon Pro"/>
+        </w:rPr>
+        <w:t>timeline</w:t>
+      </w:r>
+      <w:proofErr w:type="spellEnd"/>
+      <w:r>
+        <w:rPr>
+          <w:rFonts w:ascii="Adobe Caslon Pro" w:hAnsi="Adobe Caslon Pro"/>
+        </w:rPr>
+        <w:t xml:space="preserve"> le </w:t>
+      </w:r>
+      <w:proofErr w:type="spellStart"/>
+      <w:r>
+        <w:rPr>
+          <w:rFonts w:ascii="Adobe Caslon Pro" w:hAnsi="Adobe Caslon Pro"/>
+        </w:rPr>
+        <w:t>frames</w:t>
+      </w:r>
+      <w:proofErr w:type="spellEnd"/>
+      <w:r>
+        <w:rPr>
+          <w:rFonts w:ascii="Adobe Caslon Pro" w:hAnsi="Adobe Caslon Pro"/>
+        </w:rPr>
+        <w:t xml:space="preserve"> in cui quella persona è presente</w:t>
       </w:r>
     </w:p>
     <w:p>
@@ -1735,8 +3004,86 @@
         <w:rPr>
           <w:rFonts w:ascii="Adobe Caslon Pro" w:hAnsi="Adobe Caslon Pro"/>
         </w:rPr>
-        <w:t>La timeline è integrata con gli eventi del sistema: selezionando una persona nella lista in alto questa viene selezionata anche nella timeline, selezionando una bounding box nel frame, nella timeline viene evidenziata la persona corrispondente, rimuovendo una persona dal frame questa viene rimossa anche dalla timeline</w:t>
-      </w:r>
+        <w:t xml:space="preserve">La </w:t>
+      </w:r>
+      <w:proofErr w:type="spellStart"/>
+      <w:r>
+        <w:rPr>
+          <w:rFonts w:ascii="Adobe Caslon Pro" w:hAnsi="Adobe Caslon Pro"/>
+        </w:rPr>
+        <w:t>timeline</w:t>
+      </w:r>
+      <w:proofErr w:type="spellEnd"/>
+      <w:r>
+        <w:rPr>
+          <w:rFonts w:ascii="Adobe Caslon Pro" w:hAnsi="Adobe Caslon Pro"/>
+        </w:rPr>
+        <w:t xml:space="preserve"> è integrata con gli eventi del sistema: selezionando una persona nella lista in alto questa </w:t>
+      </w:r>
+      <w:proofErr w:type="gramStart"/>
+      <w:r>
+        <w:rPr>
+          <w:rFonts w:ascii="Adobe Caslon Pro" w:hAnsi="Adobe Caslon Pro"/>
+        </w:rPr>
+        <w:t>viene</w:t>
+      </w:r>
+      <w:proofErr w:type="gramEnd"/>
+      <w:r>
+        <w:rPr>
+          <w:rFonts w:ascii="Adobe Caslon Pro" w:hAnsi="Adobe Caslon Pro"/>
+        </w:rPr>
+        <w:t xml:space="preserve"> selezionata anche nella </w:t>
+      </w:r>
+      <w:proofErr w:type="spellStart"/>
+      <w:r>
+        <w:rPr>
+          <w:rFonts w:ascii="Adobe Caslon Pro" w:hAnsi="Adobe Caslon Pro"/>
+        </w:rPr>
+        <w:t>timeline</w:t>
+      </w:r>
+      <w:proofErr w:type="spellEnd"/>
+      <w:r>
+        <w:rPr>
+          <w:rFonts w:ascii="Adobe Caslon Pro" w:hAnsi="Adobe Caslon Pro"/>
+        </w:rPr>
+        <w:t xml:space="preserve">, selezionando una </w:t>
+      </w:r>
+      <w:proofErr w:type="spellStart"/>
+      <w:r>
+        <w:rPr>
+          <w:rFonts w:ascii="Adobe Caslon Pro" w:hAnsi="Adobe Caslon Pro"/>
+        </w:rPr>
+        <w:t>bounding</w:t>
+      </w:r>
+      <w:proofErr w:type="spellEnd"/>
+      <w:r>
+        <w:rPr>
+          <w:rFonts w:ascii="Adobe Caslon Pro" w:hAnsi="Adobe Caslon Pro"/>
+        </w:rPr>
+        <w:t xml:space="preserve"> box nel frame, nella </w:t>
+      </w:r>
+      <w:proofErr w:type="spellStart"/>
+      <w:r>
+        <w:rPr>
+          <w:rFonts w:ascii="Adobe Caslon Pro" w:hAnsi="Adobe Caslon Pro"/>
+        </w:rPr>
+        <w:t>timeline</w:t>
+      </w:r>
+      <w:proofErr w:type="spellEnd"/>
+      <w:r>
+        <w:rPr>
+          <w:rFonts w:ascii="Adobe Caslon Pro" w:hAnsi="Adobe Caslon Pro"/>
+        </w:rPr>
+        <w:t xml:space="preserve"> viene evidenziata la persona corrispondente, rimuovendo una persona dal frame questa viene rimossa anche dalla </w:t>
+      </w:r>
+      <w:proofErr w:type="spellStart"/>
+      <w:r>
+        <w:rPr>
+          <w:rFonts w:ascii="Adobe Caslon Pro" w:hAnsi="Adobe Caslon Pro"/>
+        </w:rPr>
+        <w:t>timeline</w:t>
+      </w:r>
+      <w:proofErr w:type="spellEnd"/>
       <w:r>
         <w:rPr>
           <w:rFonts w:ascii="Adobe Caslon Pro" w:hAnsi="Adobe Caslon Pro"/>
@@ -1759,7 +3106,35 @@
         <w:rPr>
           <w:rFonts w:ascii="Adobe Caslon Pro" w:hAnsi="Adobe Caslon Pro"/>
         </w:rPr>
-        <w:t>Nella timeline le frames che contengono annotazioni sono evidenziate di un colore diverso</w:t>
+        <w:t xml:space="preserve">Nella </w:t>
+      </w:r>
+      <w:proofErr w:type="spellStart"/>
+      <w:r>
+        <w:rPr>
+          <w:rFonts w:ascii="Adobe Caslon Pro" w:hAnsi="Adobe Caslon Pro"/>
+        </w:rPr>
+        <w:t>timeline</w:t>
+      </w:r>
+      <w:proofErr w:type="spellEnd"/>
+      <w:r>
+        <w:rPr>
+          <w:rFonts w:ascii="Adobe Caslon Pro" w:hAnsi="Adobe Caslon Pro"/>
+        </w:rPr>
+        <w:t xml:space="preserve"> le </w:t>
+      </w:r>
+      <w:proofErr w:type="spellStart"/>
+      <w:r>
+        <w:rPr>
+          <w:rFonts w:ascii="Adobe Caslon Pro" w:hAnsi="Adobe Caslon Pro"/>
+        </w:rPr>
+        <w:t>frames</w:t>
+      </w:r>
+      <w:proofErr w:type="spellEnd"/>
+      <w:r>
+        <w:rPr>
+          <w:rFonts w:ascii="Adobe Caslon Pro" w:hAnsi="Adobe Caslon Pro"/>
+        </w:rPr>
+        <w:t xml:space="preserve"> che contengono annotazioni sono evidenziate di un colore diverso</w:t>
       </w:r>
       <w:r>
         <w:rPr>
@@ -1801,7 +3176,21 @@
         <w:rPr>
           <w:rFonts w:ascii="Adobe Caslon Pro" w:hAnsi="Adobe Caslon Pro"/>
         </w:rPr>
-        <w:t>re, frame, portate ad essere numeriche anziché alfanumeriche.</w:t>
+        <w:t xml:space="preserve">re, frame, portate </w:t>
+      </w:r>
+      <w:proofErr w:type="gramStart"/>
+      <w:r>
+        <w:rPr>
+          <w:rFonts w:ascii="Adobe Caslon Pro" w:hAnsi="Adobe Caslon Pro"/>
+        </w:rPr>
+        <w:t>ad</w:t>
+      </w:r>
+      <w:proofErr w:type="gramEnd"/>
+      <w:r>
+        <w:rPr>
+          <w:rFonts w:ascii="Adobe Caslon Pro" w:hAnsi="Adobe Caslon Pro"/>
+        </w:rPr>
+        <w:t xml:space="preserve"> essere numeriche anziché alfanumeriche.</w:t>
       </w:r>
     </w:p>
     <w:p>
@@ -1825,7 +3214,35 @@
         <w:rPr>
           <w:rFonts w:ascii="Adobe Caslon Pro" w:hAnsi="Adobe Caslon Pro"/>
         </w:rPr>
-        <w:t>a calibrazione delle telecamere, aggiungere nuovi points of interest.</w:t>
+        <w:t xml:space="preserve">a calibrazione delle telecamere, aggiungere nuovi </w:t>
+      </w:r>
+      <w:proofErr w:type="spellStart"/>
+      <w:r>
+        <w:rPr>
+          <w:rFonts w:ascii="Adobe Caslon Pro" w:hAnsi="Adobe Caslon Pro"/>
+        </w:rPr>
+        <w:t>points</w:t>
+      </w:r>
+      <w:proofErr w:type="spellEnd"/>
+      <w:r>
+        <w:rPr>
+          <w:rFonts w:ascii="Adobe Caslon Pro" w:hAnsi="Adobe Caslon Pro"/>
+        </w:rPr>
+        <w:t xml:space="preserve"> of </w:t>
+      </w:r>
+      <w:proofErr w:type="spellStart"/>
+      <w:r>
+        <w:rPr>
+          <w:rFonts w:ascii="Adobe Caslon Pro" w:hAnsi="Adobe Caslon Pro"/>
+        </w:rPr>
+        <w:t>interest</w:t>
+      </w:r>
+      <w:proofErr w:type="spellEnd"/>
+      <w:r>
+        <w:rPr>
+          <w:rFonts w:ascii="Adobe Caslon Pro" w:hAnsi="Adobe Caslon Pro"/>
+        </w:rPr>
+        <w:t>.</w:t>
       </w:r>
     </w:p>
     <w:p>
@@ -1839,6 +3256,7 @@
           <w:rFonts w:ascii="Adobe Caslon Pro" w:hAnsi="Adobe Caslon Pro"/>
         </w:rPr>
       </w:pPr>
+      <w:proofErr w:type="gramStart"/>
       <w:r>
         <w:rPr>
           <w:rFonts w:ascii="Adobe Caslon Pro" w:hAnsi="Adobe Caslon Pro"/>
@@ -1849,7 +3267,64 @@
         <w:rPr>
           <w:rFonts w:ascii="Adobe Caslon Pro" w:hAnsi="Adobe Caslon Pro"/>
         </w:rPr>
-        <w:t xml:space="preserve"> la creazione delle query su db. Questa classe consente di incapsulare la generazione di query per il db. E’ configurabile per cambiare i nomi delle tabelle.</w:t>
+        <w:t xml:space="preserve"> la creazione delle </w:t>
+      </w:r>
+      <w:proofErr w:type="spellStart"/>
+      <w:r>
+        <w:rPr>
+          <w:rFonts w:ascii="Adobe Caslon Pro" w:hAnsi="Adobe Caslon Pro"/>
+        </w:rPr>
+        <w:t>query</w:t>
+      </w:r>
+      <w:proofErr w:type="spellEnd"/>
+      <w:r>
+        <w:rPr>
+          <w:rFonts w:ascii="Adobe Caslon Pro" w:hAnsi="Adobe Caslon Pro"/>
+        </w:rPr>
+        <w:t xml:space="preserve"> su </w:t>
+      </w:r>
+      <w:proofErr w:type="spellStart"/>
+      <w:r>
+        <w:rPr>
+          <w:rFonts w:ascii="Adobe Caslon Pro" w:hAnsi="Adobe Caslon Pro"/>
+        </w:rPr>
+        <w:t>db</w:t>
+      </w:r>
+      <w:proofErr w:type="spellEnd"/>
+      <w:proofErr w:type="gramEnd"/>
+      <w:r>
+        <w:rPr>
+          <w:rFonts w:ascii="Adobe Caslon Pro" w:hAnsi="Adobe Caslon Pro"/>
+        </w:rPr>
+        <w:t xml:space="preserve">. Questa classe consente di incapsulare la generazione di </w:t>
+      </w:r>
+      <w:proofErr w:type="spellStart"/>
+      <w:r>
+        <w:rPr>
+          <w:rFonts w:ascii="Adobe Caslon Pro" w:hAnsi="Adobe Caslon Pro"/>
+        </w:rPr>
+        <w:t>query</w:t>
+      </w:r>
+      <w:proofErr w:type="spellEnd"/>
+      <w:r>
+        <w:rPr>
+          <w:rFonts w:ascii="Adobe Caslon Pro" w:hAnsi="Adobe Caslon Pro"/>
+        </w:rPr>
+        <w:t xml:space="preserve"> per il </w:t>
+      </w:r>
+      <w:proofErr w:type="spellStart"/>
+      <w:r>
+        <w:rPr>
+          <w:rFonts w:ascii="Adobe Caslon Pro" w:hAnsi="Adobe Caslon Pro"/>
+        </w:rPr>
+        <w:t>db</w:t>
+      </w:r>
+      <w:proofErr w:type="spellEnd"/>
+      <w:r>
+        <w:rPr>
+          <w:rFonts w:ascii="Adobe Caslon Pro" w:hAnsi="Adobe Caslon Pro"/>
+        </w:rPr>
+        <w:t>. E’ configurabile per cambiare i nomi delle tabelle.</w:t>
       </w:r>
     </w:p>
     <w:p>
@@ -1867,8 +3342,16 @@
         <w:rPr>
           <w:rFonts w:ascii="Adobe Caslon Pro" w:hAnsi="Adobe Caslon Pro"/>
         </w:rPr>
-        <w:t>Creato un logo da utilizzare nelle varie schermate dell’applicazione</w:t>
-      </w:r>
+        <w:t>Creato un logo da utilizzare nelle varie schermate dell’</w:t>
+      </w:r>
+      <w:proofErr w:type="gramStart"/>
+      <w:r>
+        <w:rPr>
+          <w:rFonts w:ascii="Adobe Caslon Pro" w:hAnsi="Adobe Caslon Pro"/>
+        </w:rPr>
+        <w:t>applicazione</w:t>
+      </w:r>
+      <w:proofErr w:type="gramEnd"/>
     </w:p>
     <w:p>
       <w:pPr>
@@ -1891,7 +3374,35 @@
         <w:rPr>
           <w:rFonts w:ascii="Adobe Caslon Pro" w:hAnsi="Adobe Caslon Pro"/>
         </w:rPr>
-        <w:t>. La pagina di setup permette di installare facilmente l’applicativo e la base dati con uno wizard intuitivo.</w:t>
+        <w:t xml:space="preserve">. La pagina di setup permette di installare facilmente l’applicativo e la base dati con </w:t>
+      </w:r>
+      <w:proofErr w:type="gramStart"/>
+      <w:r>
+        <w:rPr>
+          <w:rFonts w:ascii="Adobe Caslon Pro" w:hAnsi="Adobe Caslon Pro"/>
+        </w:rPr>
+        <w:t>uno</w:t>
+      </w:r>
+      <w:proofErr w:type="gramEnd"/>
+      <w:r>
+        <w:rPr>
+          <w:rFonts w:ascii="Adobe Caslon Pro" w:hAnsi="Adobe Caslon Pro"/>
+        </w:rPr>
+        <w:t xml:space="preserve"> </w:t>
+      </w:r>
+      <w:proofErr w:type="spellStart"/>
+      <w:r>
+        <w:rPr>
+          <w:rFonts w:ascii="Adobe Caslon Pro" w:hAnsi="Adobe Caslon Pro"/>
+        </w:rPr>
+        <w:t>wizard</w:t>
+      </w:r>
+      <w:proofErr w:type="spellEnd"/>
+      <w:r>
+        <w:rPr>
+          <w:rFonts w:ascii="Adobe Caslon Pro" w:hAnsi="Adobe Caslon Pro"/>
+        </w:rPr>
+        <w:t xml:space="preserve"> intuitivo.</w:t>
       </w:r>
     </w:p>
     <w:p>
@@ -1909,7 +3420,49 @@
         <w:rPr>
           <w:rFonts w:ascii="Adobe Caslon Pro" w:hAnsi="Adobe Caslon Pro"/>
         </w:rPr>
-        <w:t>Selezionando una frame dalla select viene aggiornata la timeline.</w:t>
+        <w:t xml:space="preserve">Selezionando </w:t>
+      </w:r>
+      <w:proofErr w:type="gramStart"/>
+      <w:r>
+        <w:rPr>
+          <w:rFonts w:ascii="Adobe Caslon Pro" w:hAnsi="Adobe Caslon Pro"/>
+        </w:rPr>
+        <w:t>una</w:t>
+      </w:r>
+      <w:proofErr w:type="gramEnd"/>
+      <w:r>
+        <w:rPr>
+          <w:rFonts w:ascii="Adobe Caslon Pro" w:hAnsi="Adobe Caslon Pro"/>
+        </w:rPr>
+        <w:t xml:space="preserve"> frame dalla </w:t>
+      </w:r>
+      <w:proofErr w:type="spellStart"/>
+      <w:r>
+        <w:rPr>
+          <w:rFonts w:ascii="Adobe Caslon Pro" w:hAnsi="Adobe Caslon Pro"/>
+        </w:rPr>
+        <w:t>select</w:t>
+      </w:r>
+      <w:proofErr w:type="spellEnd"/>
+      <w:r>
+        <w:rPr>
+          <w:rFonts w:ascii="Adobe Caslon Pro" w:hAnsi="Adobe Caslon Pro"/>
+        </w:rPr>
+        <w:t xml:space="preserve"> viene aggiornata la </w:t>
+      </w:r>
+      <w:proofErr w:type="spellStart"/>
+      <w:r>
+        <w:rPr>
+          <w:rFonts w:ascii="Adobe Caslon Pro" w:hAnsi="Adobe Caslon Pro"/>
+        </w:rPr>
+        <w:t>timeline</w:t>
+      </w:r>
+      <w:proofErr w:type="spellEnd"/>
+      <w:r>
+        <w:rPr>
+          <w:rFonts w:ascii="Adobe Caslon Pro" w:hAnsi="Adobe Caslon Pro"/>
+        </w:rPr>
+        <w:t>.</w:t>
       </w:r>
     </w:p>
     <w:p>
@@ -1927,7 +3480,35 @@
         <w:rPr>
           <w:rFonts w:ascii="Adobe Caslon Pro" w:hAnsi="Adobe Caslon Pro"/>
         </w:rPr>
-        <w:t xml:space="preserve">Cambiando colore ad una persona dalla tabella la timeline </w:t>
+        <w:t xml:space="preserve">Cambiando colore </w:t>
+      </w:r>
+      <w:proofErr w:type="gramStart"/>
+      <w:r>
+        <w:rPr>
+          <w:rFonts w:ascii="Adobe Caslon Pro" w:hAnsi="Adobe Caslon Pro"/>
+        </w:rPr>
+        <w:t>ad</w:t>
+      </w:r>
+      <w:proofErr w:type="gramEnd"/>
+      <w:r>
+        <w:rPr>
+          <w:rFonts w:ascii="Adobe Caslon Pro" w:hAnsi="Adobe Caslon Pro"/>
+        </w:rPr>
+        <w:t xml:space="preserve"> una persona dalla tabella la </w:t>
+      </w:r>
+      <w:proofErr w:type="spellStart"/>
+      <w:r>
+        <w:rPr>
+          <w:rFonts w:ascii="Adobe Caslon Pro" w:hAnsi="Adobe Caslon Pro"/>
+        </w:rPr>
+        <w:t>timeline</w:t>
+      </w:r>
+      <w:proofErr w:type="spellEnd"/>
+      <w:r>
+        <w:rPr>
+          <w:rFonts w:ascii="Adobe Caslon Pro" w:hAnsi="Adobe Caslon Pro"/>
+        </w:rPr>
+        <w:t xml:space="preserve"> </w:t>
       </w:r>
       <w:r>
         <w:rPr>
@@ -1945,7 +3526,21 @@
         <w:rPr>
           <w:rFonts w:ascii="Adobe Caslon Pro" w:hAnsi="Adobe Caslon Pro"/>
         </w:rPr>
-        <w:t>. Il colore è ora persistente in tutti i frame (prima veniva aggiornato solo il colore di quel frame)</w:t>
+        <w:t xml:space="preserve">. Il colore è ora persistente in tutti i frame (prima </w:t>
+      </w:r>
+      <w:proofErr w:type="gramStart"/>
+      <w:r>
+        <w:rPr>
+          <w:rFonts w:ascii="Adobe Caslon Pro" w:hAnsi="Adobe Caslon Pro"/>
+        </w:rPr>
+        <w:t>veniva</w:t>
+      </w:r>
+      <w:proofErr w:type="gramEnd"/>
+      <w:r>
+        <w:rPr>
+          <w:rFonts w:ascii="Adobe Caslon Pro" w:hAnsi="Adobe Caslon Pro"/>
+        </w:rPr>
+        <w:t xml:space="preserve"> aggiornato solo il colore di quel frame)</w:t>
       </w:r>
       <w:r>
         <w:rPr>
@@ -2040,12 +3635,14 @@
         </w:rPr>
         <w:t>]</w:t>
       </w:r>
+      <w:proofErr w:type="gramStart"/>
       <w:r>
         <w:rPr>
           <w:rFonts w:ascii="Adobe Caslon Pro" w:hAnsi="Adobe Caslon Pro"/>
         </w:rPr>
         <w:t xml:space="preserve">  </w:t>
       </w:r>
+      <w:proofErr w:type="gramEnd"/>
     </w:p>
     <w:p>
       <w:pPr>
@@ -2062,14 +3659,44 @@
         <w:rPr>
           <w:rFonts w:ascii="Adobe Caslon Pro" w:hAnsi="Adobe Caslon Pro"/>
         </w:rPr>
-        <w:t xml:space="preserve">Installazione WATSS con import script SQL, parsing SQL </w:t>
+        <w:t xml:space="preserve">Installazione WATSS con import script SQL, </w:t>
+      </w:r>
+      <w:proofErr w:type="spellStart"/>
+      <w:r>
+        <w:rPr>
+          <w:rFonts w:ascii="Adobe Caslon Pro" w:hAnsi="Adobe Caslon Pro"/>
+        </w:rPr>
+        <w:t>parsing</w:t>
+      </w:r>
+      <w:proofErr w:type="spellEnd"/>
+      <w:r>
+        <w:rPr>
+          <w:rFonts w:ascii="Adobe Caslon Pro" w:hAnsi="Adobe Caslon Pro"/>
+        </w:rPr>
+        <w:t xml:space="preserve"> SQL </w:t>
       </w:r>
       <w:r>
         <w:rPr>
           <w:rFonts w:ascii="Adobe Caslon Pro" w:hAnsi="Adobe Caslon Pro"/>
           <w:highlight w:val="yellow"/>
         </w:rPr>
-        <w:t>[da correggere esecuzione script importato, in alcuni casi viene riportato un errore in esecuzione]</w:t>
+        <w:t xml:space="preserve">[da correggere esecuzione script importato, in alcuni casi </w:t>
+      </w:r>
+      <w:proofErr w:type="gramStart"/>
+      <w:r>
+        <w:rPr>
+          <w:rFonts w:ascii="Adobe Caslon Pro" w:hAnsi="Adobe Caslon Pro"/>
+          <w:highlight w:val="yellow"/>
+        </w:rPr>
+        <w:t>viene</w:t>
+      </w:r>
+      <w:proofErr w:type="gramEnd"/>
+      <w:r>
+        <w:rPr>
+          <w:rFonts w:ascii="Adobe Caslon Pro" w:hAnsi="Adobe Caslon Pro"/>
+          <w:highlight w:val="yellow"/>
+        </w:rPr>
+        <w:t xml:space="preserve"> riportato un errore in esecuzione]</w:t>
       </w:r>
     </w:p>
     <w:p>
@@ -2111,13 +3738,41 @@
         <w:rPr>
           <w:rFonts w:ascii="Adobe Caslon Pro" w:hAnsi="Adobe Caslon Pro"/>
         </w:rPr>
-        <w:t>I frame della timeline non sono più caricati interamente nel DOM ma caricati dinamicamente</w:t>
-      </w:r>
-      <w:r>
-        <w:rPr>
-          <w:rFonts w:ascii="Adobe Caslon Pro" w:hAnsi="Adobe Caslon Pro"/>
-        </w:rPr>
-        <w:t xml:space="preserve"> in una finestra (delta) predefinita (100 frames alla volta)</w:t>
+        <w:t xml:space="preserve">I frame della </w:t>
+      </w:r>
+      <w:proofErr w:type="spellStart"/>
+      <w:r>
+        <w:rPr>
+          <w:rFonts w:ascii="Adobe Caslon Pro" w:hAnsi="Adobe Caslon Pro"/>
+        </w:rPr>
+        <w:t>timeline</w:t>
+      </w:r>
+      <w:proofErr w:type="spellEnd"/>
+      <w:r>
+        <w:rPr>
+          <w:rFonts w:ascii="Adobe Caslon Pro" w:hAnsi="Adobe Caslon Pro"/>
+        </w:rPr>
+        <w:t xml:space="preserve"> non sono più caricati interamente nel DOM ma caricati dinamicamente</w:t>
+      </w:r>
+      <w:r>
+        <w:rPr>
+          <w:rFonts w:ascii="Adobe Caslon Pro" w:hAnsi="Adobe Caslon Pro"/>
+        </w:rPr>
+        <w:t xml:space="preserve"> in una finestra (delta) predefinita (100 </w:t>
+      </w:r>
+      <w:proofErr w:type="spellStart"/>
+      <w:r>
+        <w:rPr>
+          <w:rFonts w:ascii="Adobe Caslon Pro" w:hAnsi="Adobe Caslon Pro"/>
+        </w:rPr>
+        <w:t>frames</w:t>
+      </w:r>
+      <w:proofErr w:type="spellEnd"/>
+      <w:r>
+        <w:rPr>
+          <w:rFonts w:ascii="Adobe Caslon Pro" w:hAnsi="Adobe Caslon Pro"/>
+        </w:rPr>
+        <w:t xml:space="preserve"> alla volta)</w:t>
       </w:r>
       <w:r>
         <w:rPr>
@@ -2130,7 +3785,39 @@
           <w:rFonts w:ascii="Adobe Caslon Pro" w:hAnsi="Adobe Caslon Pro"/>
           <w:highlight w:val="yellow"/>
         </w:rPr>
-        <w:t>[scorrendo troppo veloce i frames vengono creati lentamente]</w:t>
+        <w:t xml:space="preserve">[scorrendo troppo veloce i </w:t>
+      </w:r>
+      <w:proofErr w:type="spellStart"/>
+      <w:r>
+        <w:rPr>
+          <w:rFonts w:ascii="Adobe Caslon Pro" w:hAnsi="Adobe Caslon Pro"/>
+          <w:highlight w:val="yellow"/>
+        </w:rPr>
+        <w:t>frames</w:t>
+      </w:r>
+      <w:proofErr w:type="spellEnd"/>
+      <w:r>
+        <w:rPr>
+          <w:rFonts w:ascii="Adobe Caslon Pro" w:hAnsi="Adobe Caslon Pro"/>
+          <w:highlight w:val="yellow"/>
+        </w:rPr>
+        <w:t xml:space="preserve"> </w:t>
+      </w:r>
+      <w:proofErr w:type="gramStart"/>
+      <w:r>
+        <w:rPr>
+          <w:rFonts w:ascii="Adobe Caslon Pro" w:hAnsi="Adobe Caslon Pro"/>
+          <w:highlight w:val="yellow"/>
+        </w:rPr>
+        <w:t>vengono</w:t>
+      </w:r>
+      <w:proofErr w:type="gramEnd"/>
+      <w:r>
+        <w:rPr>
+          <w:rFonts w:ascii="Adobe Caslon Pro" w:hAnsi="Adobe Caslon Pro"/>
+          <w:highlight w:val="yellow"/>
+        </w:rPr>
+        <w:t xml:space="preserve"> creati lentamente]</w:t>
       </w:r>
     </w:p>
     <w:p>
@@ -2155,14 +3842,37 @@
         <w:rPr>
           <w:rFonts w:ascii="Adobe Caslon Pro" w:hAnsi="Adobe Caslon Pro"/>
         </w:rPr>
-        <w:t xml:space="preserve">. Se una persona viene approvata nel frame successivo tutti i suoi dati vengono copiati. </w:t>
-      </w:r>
+        <w:t xml:space="preserve">. Se una persona </w:t>
+      </w:r>
+      <w:proofErr w:type="gramStart"/>
+      <w:r>
+        <w:rPr>
+          <w:rFonts w:ascii="Adobe Caslon Pro" w:hAnsi="Adobe Caslon Pro"/>
+        </w:rPr>
+        <w:t>viene</w:t>
+      </w:r>
+      <w:proofErr w:type="gramEnd"/>
+      <w:r>
+        <w:rPr>
+          <w:rFonts w:ascii="Adobe Caslon Pro" w:hAnsi="Adobe Caslon Pro"/>
+        </w:rPr>
+        <w:t xml:space="preserve"> approvata nel frame successivo tutti i suoi dati vengono copiati. </w:t>
+      </w:r>
+      <w:proofErr w:type="gramStart"/>
       <w:r>
         <w:rPr>
           <w:rFonts w:ascii="Adobe Caslon Pro" w:hAnsi="Adobe Caslon Pro"/>
           <w:highlight w:val="yellow"/>
         </w:rPr>
-        <w:t>[da rivedere]</w:t>
+        <w:t>[da</w:t>
+      </w:r>
+      <w:proofErr w:type="gramEnd"/>
+      <w:r>
+        <w:rPr>
+          <w:rFonts w:ascii="Adobe Caslon Pro" w:hAnsi="Adobe Caslon Pro"/>
+          <w:highlight w:val="yellow"/>
+        </w:rPr>
+        <w:t xml:space="preserve"> rivedere]</w:t>
       </w:r>
     </w:p>
     <w:p>
@@ -2180,7 +3890,21 @@
         <w:rPr>
           <w:rFonts w:ascii="Adobe Caslon Pro" w:hAnsi="Adobe Caslon Pro"/>
         </w:rPr>
-        <w:t>Propagazione di annotazioni di una persona mediante la timeline.</w:t>
+        <w:t xml:space="preserve">Propagazione di annotazioni di una persona mediante la </w:t>
+      </w:r>
+      <w:proofErr w:type="spellStart"/>
+      <w:r>
+        <w:rPr>
+          <w:rFonts w:ascii="Adobe Caslon Pro" w:hAnsi="Adobe Caslon Pro"/>
+        </w:rPr>
+        <w:t>timeline</w:t>
+      </w:r>
+      <w:proofErr w:type="spellEnd"/>
+      <w:r>
+        <w:rPr>
+          <w:rFonts w:ascii="Adobe Caslon Pro" w:hAnsi="Adobe Caslon Pro"/>
+        </w:rPr>
+        <w:t>.</w:t>
       </w:r>
     </w:p>
     <w:p>
@@ -2198,8 +3922,51 @@
         <w:rPr>
           <w:rFonts w:ascii="Adobe Caslon Pro" w:hAnsi="Adobe Caslon Pro"/>
         </w:rPr>
-        <w:t xml:space="preserve">Visualizzare sequenza frames con motion (vengono salvate le immagini nella cartella </w:t>
-      </w:r>
+        <w:t xml:space="preserve">Visualizzare sequenza </w:t>
+      </w:r>
+      <w:proofErr w:type="spellStart"/>
+      <w:r>
+        <w:rPr>
+          <w:rFonts w:ascii="Adobe Caslon Pro" w:hAnsi="Adobe Caslon Pro"/>
+        </w:rPr>
+        <w:t>frames</w:t>
+      </w:r>
+      <w:proofErr w:type="spellEnd"/>
+      <w:r>
+        <w:rPr>
+          <w:rFonts w:ascii="Adobe Caslon Pro" w:hAnsi="Adobe Caslon Pro"/>
+        </w:rPr>
+        <w:t xml:space="preserve"> con </w:t>
+      </w:r>
+      <w:proofErr w:type="spellStart"/>
+      <w:r>
+        <w:rPr>
+          <w:rFonts w:ascii="Adobe Caslon Pro" w:hAnsi="Adobe Caslon Pro"/>
+        </w:rPr>
+        <w:t>motion</w:t>
+      </w:r>
+      <w:proofErr w:type="spellEnd"/>
+      <w:r>
+        <w:rPr>
+          <w:rFonts w:ascii="Adobe Caslon Pro" w:hAnsi="Adobe Caslon Pro"/>
+        </w:rPr>
+        <w:t xml:space="preserve"> (</w:t>
+      </w:r>
+      <w:proofErr w:type="gramStart"/>
+      <w:r>
+        <w:rPr>
+          <w:rFonts w:ascii="Adobe Caslon Pro" w:hAnsi="Adobe Caslon Pro"/>
+        </w:rPr>
+        <w:t>vengono</w:t>
+      </w:r>
+      <w:proofErr w:type="gramEnd"/>
+      <w:r>
+        <w:rPr>
+          <w:rFonts w:ascii="Adobe Caslon Pro" w:hAnsi="Adobe Caslon Pro"/>
+        </w:rPr>
+        <w:t xml:space="preserve"> salvate le immagini nella cartella </w:t>
+      </w:r>
+      <w:proofErr w:type="spellStart"/>
       <w:r>
         <w:rPr>
           <w:rFonts w:ascii="Adobe Caslon Pro" w:hAnsi="Adobe Caslon Pro"/>
@@ -2207,6 +3974,7 @@
         </w:rPr>
         <w:t>results</w:t>
       </w:r>
+      <w:proofErr w:type="spellEnd"/>
       <w:r>
         <w:rPr>
           <w:rFonts w:ascii="Adobe Caslon Pro" w:hAnsi="Adobe Caslon Pro"/>
@@ -2229,7 +3997,49 @@
         <w:rPr>
           <w:rFonts w:ascii="Adobe Caslon Pro" w:hAnsi="Adobe Caslon Pro"/>
         </w:rPr>
-        <w:t>Rivedere aggiornamento timeline dopo predizione (in alcuni casi si comporta in modo strano). Era causato da un aggiornamento errato delle persone nella timeline a causa di caricamento persona precedentemente selezionata.</w:t>
+        <w:t xml:space="preserve">Rivedere aggiornamento </w:t>
+      </w:r>
+      <w:proofErr w:type="spellStart"/>
+      <w:r>
+        <w:rPr>
+          <w:rFonts w:ascii="Adobe Caslon Pro" w:hAnsi="Adobe Caslon Pro"/>
+        </w:rPr>
+        <w:t>timeline</w:t>
+      </w:r>
+      <w:proofErr w:type="spellEnd"/>
+      <w:r>
+        <w:rPr>
+          <w:rFonts w:ascii="Adobe Caslon Pro" w:hAnsi="Adobe Caslon Pro"/>
+        </w:rPr>
+        <w:t xml:space="preserve"> dopo predizione (in alcuni casi si comporta in modo strano). Era </w:t>
+      </w:r>
+      <w:proofErr w:type="gramStart"/>
+      <w:r>
+        <w:rPr>
+          <w:rFonts w:ascii="Adobe Caslon Pro" w:hAnsi="Adobe Caslon Pro"/>
+        </w:rPr>
+        <w:t>causato</w:t>
+      </w:r>
+      <w:proofErr w:type="gramEnd"/>
+      <w:r>
+        <w:rPr>
+          <w:rFonts w:ascii="Adobe Caslon Pro" w:hAnsi="Adobe Caslon Pro"/>
+        </w:rPr>
+        <w:t xml:space="preserve"> da un aggiornamento errato delle persone nella </w:t>
+      </w:r>
+      <w:proofErr w:type="spellStart"/>
+      <w:r>
+        <w:rPr>
+          <w:rFonts w:ascii="Adobe Caslon Pro" w:hAnsi="Adobe Caslon Pro"/>
+        </w:rPr>
+        <w:t>timeline</w:t>
+      </w:r>
+      <w:proofErr w:type="spellEnd"/>
+      <w:r>
+        <w:rPr>
+          <w:rFonts w:ascii="Adobe Caslon Pro" w:hAnsi="Adobe Caslon Pro"/>
+        </w:rPr>
+        <w:t xml:space="preserve"> a causa di caricamento persona precedentemente selezionata.</w:t>
       </w:r>
     </w:p>
     <w:p>
@@ -2247,8 +4057,38 @@
         <w:rPr>
           <w:rFonts w:ascii="Adobe Caslon Pro" w:hAnsi="Adobe Caslon Pro"/>
         </w:rPr>
-        <w:t>Usare rotellina del mouse per ridimensionare bounding box</w:t>
-      </w:r>
+        <w:t>Usare rotellina del mo</w:t>
+      </w:r>
+      <w:bookmarkStart w:id="0" w:name="_GoBack"/>
+      <w:bookmarkEnd w:id="0"/>
+      <w:r>
+        <w:rPr>
+          <w:rFonts w:ascii="Adobe Caslon Pro" w:hAnsi="Adobe Caslon Pro"/>
+        </w:rPr>
+        <w:t xml:space="preserve">use per ridimensionare </w:t>
+      </w:r>
+      <w:proofErr w:type="spellStart"/>
+      <w:r>
+        <w:rPr>
+          <w:rFonts w:ascii="Adobe Caslon Pro" w:hAnsi="Adobe Caslon Pro"/>
+        </w:rPr>
+        <w:t>bounding</w:t>
+      </w:r>
+      <w:proofErr w:type="spellEnd"/>
+      <w:r>
+        <w:rPr>
+          <w:rFonts w:ascii="Adobe Caslon Pro" w:hAnsi="Adobe Caslon Pro"/>
+        </w:rPr>
+        <w:t xml:space="preserve"> </w:t>
+      </w:r>
+      <w:proofErr w:type="gramStart"/>
+      <w:r>
+        <w:rPr>
+          <w:rFonts w:ascii="Adobe Caslon Pro" w:hAnsi="Adobe Caslon Pro"/>
+        </w:rPr>
+        <w:t>box</w:t>
+      </w:r>
+      <w:proofErr w:type="gramEnd"/>
     </w:p>
     <w:p>
       <w:pPr>
@@ -2261,6 +4101,90 @@
           <w:rFonts w:ascii="Adobe Caslon Pro" w:hAnsi="Adobe Caslon Pro"/>
         </w:rPr>
       </w:pPr>
+      <w:r>
+        <w:rPr>
+          <w:rFonts w:ascii="Adobe Caslon Pro" w:hAnsi="Adobe Caslon Pro"/>
+        </w:rPr>
+        <w:t>Configurazione pagina esportazione</w:t>
+      </w:r>
+      <w:r>
+        <w:rPr>
+          <w:rFonts w:ascii="Adobe Caslon Pro" w:hAnsi="Adobe Caslon Pro"/>
+        </w:rPr>
+        <w:t xml:space="preserve"> (consente di esportare annotazioni, schema dati e </w:t>
+      </w:r>
+      <w:proofErr w:type="gramStart"/>
+      <w:r>
+        <w:rPr>
+          <w:rFonts w:ascii="Adobe Caslon Pro" w:hAnsi="Adobe Caslon Pro"/>
+        </w:rPr>
+        <w:t>dati</w:t>
+      </w:r>
+      <w:proofErr w:type="gramEnd"/>
+      <w:r>
+        <w:rPr>
+          <w:rFonts w:ascii="Adobe Caslon Pro" w:hAnsi="Adobe Caslon Pro"/>
+        </w:rPr>
+        <w:t xml:space="preserve"> </w:t>
+      </w:r>
+      <w:proofErr w:type="spellStart"/>
+      <w:r>
+        <w:rPr>
+          <w:rFonts w:ascii="Adobe Caslon Pro" w:hAnsi="Adobe Caslon Pro"/>
+        </w:rPr>
+        <w:t>sql</w:t>
+      </w:r>
+      <w:proofErr w:type="spellEnd"/>
+      <w:r>
+        <w:rPr>
+          <w:rFonts w:ascii="Adobe Caslon Pro" w:hAnsi="Adobe Caslon Pro"/>
+        </w:rPr>
+        <w:t xml:space="preserve">). </w:t>
+      </w:r>
+      <w:proofErr w:type="gramStart"/>
+      <w:r>
+        <w:rPr>
+          <w:rFonts w:ascii="Adobe Caslon Pro" w:hAnsi="Adobe Caslon Pro"/>
+          <w:highlight w:val="yellow"/>
+        </w:rPr>
+        <w:t>[in</w:t>
+      </w:r>
+      <w:proofErr w:type="gramEnd"/>
+      <w:r>
+        <w:rPr>
+          <w:rFonts w:ascii="Adobe Caslon Pro" w:hAnsi="Adobe Caslon Pro"/>
+          <w:highlight w:val="yellow"/>
+        </w:rPr>
+        <w:t xml:space="preserve"> aggiornamento per esportazione </w:t>
+      </w:r>
+      <w:proofErr w:type="spellStart"/>
+      <w:r>
+        <w:rPr>
+          <w:rFonts w:ascii="Adobe Caslon Pro" w:hAnsi="Adobe Caslon Pro"/>
+          <w:highlight w:val="yellow"/>
+        </w:rPr>
+        <w:t>frames</w:t>
+      </w:r>
+      <w:proofErr w:type="spellEnd"/>
+      <w:r>
+        <w:rPr>
+          <w:rFonts w:ascii="Adobe Caslon Pro" w:hAnsi="Adobe Caslon Pro"/>
+          <w:highlight w:val="yellow"/>
+        </w:rPr>
+        <w:t>]</w:t>
+      </w:r>
+    </w:p>
+    <w:p>
+      <w:pPr>
+        <w:pStyle w:val="Paragrafoelenco"/>
+        <w:numPr>
+          <w:ilvl w:val="0"/>
+          <w:numId w:val="6"/>
+        </w:numPr>
+        <w:rPr>
+          <w:rFonts w:ascii="Adobe Caslon Pro" w:hAnsi="Adobe Caslon Pro"/>
+        </w:rPr>
+      </w:pPr>
     </w:p>
     <w:p>
       <w:pPr>
@@ -2315,7 +4239,21 @@
         <w:rPr>
           <w:rFonts w:ascii="Adobe Caslon Pro" w:hAnsi="Adobe Caslon Pro"/>
         </w:rPr>
-        <w:t>Configurazione calibrazione telecamere dalla pagina di configurazione.</w:t>
+        <w:t xml:space="preserve">Configurazione calibrazione telecamere dalla pagina di </w:t>
+      </w:r>
+      <w:proofErr w:type="gramStart"/>
+      <w:r>
+        <w:rPr>
+          <w:rFonts w:ascii="Adobe Caslon Pro" w:hAnsi="Adobe Caslon Pro"/>
+        </w:rPr>
+        <w:t>configurazione</w:t>
+      </w:r>
+      <w:proofErr w:type="gramEnd"/>
+      <w:r>
+        <w:rPr>
+          <w:rFonts w:ascii="Adobe Caslon Pro" w:hAnsi="Adobe Caslon Pro"/>
+        </w:rPr>
+        <w:t>.</w:t>
       </w:r>
     </w:p>
     <w:p>
@@ -2345,8 +4283,30 @@
         <w:rPr>
           <w:rFonts w:ascii="Adobe Caslon Pro" w:hAnsi="Adobe Caslon Pro"/>
         </w:rPr>
-        <w:t>le parti evidenziate in hover sul frame devono essere ben visibili)</w:t>
-      </w:r>
+        <w:t xml:space="preserve">le parti evidenziate in </w:t>
+      </w:r>
+      <w:proofErr w:type="spellStart"/>
+      <w:r>
+        <w:rPr>
+          <w:rFonts w:ascii="Adobe Caslon Pro" w:hAnsi="Adobe Caslon Pro"/>
+        </w:rPr>
+        <w:t>hover</w:t>
+      </w:r>
+      <w:proofErr w:type="spellEnd"/>
+      <w:r>
+        <w:rPr>
+          <w:rFonts w:ascii="Adobe Caslon Pro" w:hAnsi="Adobe Caslon Pro"/>
+        </w:rPr>
+        <w:t xml:space="preserve"> sul frame devono essere ben visibili</w:t>
+      </w:r>
+      <w:proofErr w:type="gramStart"/>
+      <w:r>
+        <w:rPr>
+          <w:rFonts w:ascii="Adobe Caslon Pro" w:hAnsi="Adobe Caslon Pro"/>
+        </w:rPr>
+        <w:t>)</w:t>
+      </w:r>
+      <w:proofErr w:type="gramEnd"/>
     </w:p>
     <w:p>
       <w:pPr>
@@ -2359,11 +4319,33 @@
           <w:rFonts w:ascii="Adobe Caslon Pro" w:hAnsi="Adobe Caslon Pro"/>
         </w:rPr>
       </w:pPr>
-      <w:r>
-        <w:rPr>
-          <w:rFonts w:ascii="Adobe Caslon Pro" w:hAnsi="Adobe Caslon Pro"/>
-        </w:rPr>
-        <w:t>Bounding box che sfruttano la geometria delle camere</w:t>
+      <w:proofErr w:type="spellStart"/>
+      <w:r>
+        <w:rPr>
+          <w:rFonts w:ascii="Adobe Caslon Pro" w:hAnsi="Adobe Caslon Pro"/>
+        </w:rPr>
+        <w:t>Bounding</w:t>
+      </w:r>
+      <w:proofErr w:type="spellEnd"/>
+      <w:r>
+        <w:rPr>
+          <w:rFonts w:ascii="Adobe Caslon Pro" w:hAnsi="Adobe Caslon Pro"/>
+        </w:rPr>
+        <w:t xml:space="preserve"> box che </w:t>
+      </w:r>
+      <w:proofErr w:type="gramStart"/>
+      <w:r>
+        <w:rPr>
+          <w:rFonts w:ascii="Adobe Caslon Pro" w:hAnsi="Adobe Caslon Pro"/>
+        </w:rPr>
+        <w:t>sfruttano</w:t>
+      </w:r>
+      <w:proofErr w:type="gramEnd"/>
+      <w:r>
+        <w:rPr>
+          <w:rFonts w:ascii="Adobe Caslon Pro" w:hAnsi="Adobe Caslon Pro"/>
+        </w:rPr>
+        <w:t xml:space="preserve"> la geometria delle camere</w:t>
       </w:r>
     </w:p>
     <w:p>
@@ -2399,8 +4381,30 @@
         <w:rPr>
           <w:rFonts w:ascii="Adobe Caslon Pro" w:hAnsi="Adobe Caslon Pro"/>
         </w:rPr>
-        <w:t>Correggere dataset annotazioni preesistenti</w:t>
-      </w:r>
+        <w:t xml:space="preserve">Correggere </w:t>
+      </w:r>
+      <w:proofErr w:type="spellStart"/>
+      <w:r>
+        <w:rPr>
+          <w:rFonts w:ascii="Adobe Caslon Pro" w:hAnsi="Adobe Caslon Pro"/>
+        </w:rPr>
+        <w:t>dataset</w:t>
+      </w:r>
+      <w:proofErr w:type="spellEnd"/>
+      <w:r>
+        <w:rPr>
+          <w:rFonts w:ascii="Adobe Caslon Pro" w:hAnsi="Adobe Caslon Pro"/>
+        </w:rPr>
+        <w:t xml:space="preserve"> annotazioni </w:t>
+      </w:r>
+      <w:proofErr w:type="gramStart"/>
+      <w:r>
+        <w:rPr>
+          <w:rFonts w:ascii="Adobe Caslon Pro" w:hAnsi="Adobe Caslon Pro"/>
+        </w:rPr>
+        <w:t>preesistenti</w:t>
+      </w:r>
+      <w:proofErr w:type="gramEnd"/>
     </w:p>
     <w:p>
       <w:pPr>
@@ -2417,14 +4421,44 @@
         <w:rPr>
           <w:rFonts w:ascii="Adobe Caslon Pro" w:hAnsi="Adobe Caslon Pro"/>
         </w:rPr>
-        <w:t>Rivedere exporting function</w:t>
-      </w:r>
-      <w:r>
-        <w:rPr>
-          <w:rFonts w:ascii="Adobe Caslon Pro" w:hAnsi="Adobe Caslon Pro"/>
-        </w:rPr>
-        <w:t xml:space="preserve"> (evitare righe duplicate)</w:t>
-      </w:r>
+        <w:t xml:space="preserve">Rivedere </w:t>
+      </w:r>
+      <w:proofErr w:type="spellStart"/>
+      <w:r>
+        <w:rPr>
+          <w:rFonts w:ascii="Adobe Caslon Pro" w:hAnsi="Adobe Caslon Pro"/>
+        </w:rPr>
+        <w:t>exporting</w:t>
+      </w:r>
+      <w:proofErr w:type="spellEnd"/>
+      <w:r>
+        <w:rPr>
+          <w:rFonts w:ascii="Adobe Caslon Pro" w:hAnsi="Adobe Caslon Pro"/>
+        </w:rPr>
+        <w:t xml:space="preserve"> </w:t>
+      </w:r>
+      <w:proofErr w:type="spellStart"/>
+      <w:r>
+        <w:rPr>
+          <w:rFonts w:ascii="Adobe Caslon Pro" w:hAnsi="Adobe Caslon Pro"/>
+        </w:rPr>
+        <w:t>function</w:t>
+      </w:r>
+      <w:proofErr w:type="spellEnd"/>
+      <w:r>
+        <w:rPr>
+          <w:rFonts w:ascii="Adobe Caslon Pro" w:hAnsi="Adobe Caslon Pro"/>
+        </w:rPr>
+        <w:t xml:space="preserve"> (evitare righe duplicate</w:t>
+      </w:r>
+      <w:proofErr w:type="gramStart"/>
+      <w:r>
+        <w:rPr>
+          <w:rFonts w:ascii="Adobe Caslon Pro" w:hAnsi="Adobe Caslon Pro"/>
+        </w:rPr>
+        <w:t>)</w:t>
+      </w:r>
+      <w:proofErr w:type="gramEnd"/>
     </w:p>
     <w:p>
       <w:pPr>
@@ -2441,7 +4475,21 @@
         <w:rPr>
           <w:rFonts w:ascii="Adobe Caslon Pro" w:hAnsi="Adobe Caslon Pro"/>
         </w:rPr>
-        <w:t>Configurazione pagina esportazione</w:t>
+        <w:t xml:space="preserve">Configurazione predizioni in pagina </w:t>
+      </w:r>
+      <w:proofErr w:type="gramStart"/>
+      <w:r>
+        <w:rPr>
+          <w:rFonts w:ascii="Adobe Caslon Pro" w:hAnsi="Adobe Caslon Pro"/>
+        </w:rPr>
+        <w:t xml:space="preserve">di </w:t>
+      </w:r>
+      <w:proofErr w:type="gramEnd"/>
+      <w:r>
+        <w:rPr>
+          <w:rFonts w:ascii="Adobe Caslon Pro" w:hAnsi="Adobe Caslon Pro"/>
+        </w:rPr>
+        <w:t>impostazioni</w:t>
       </w:r>
     </w:p>
     <w:p>
@@ -2459,24 +4507,6 @@
         <w:rPr>
           <w:rFonts w:ascii="Adobe Caslon Pro" w:hAnsi="Adobe Caslon Pro"/>
         </w:rPr>
-        <w:t>Configurazione predizioni in pagina di impostazioni</w:t>
-      </w:r>
-    </w:p>
-    <w:p>
-      <w:pPr>
-        <w:pStyle w:val="Paragrafoelenco"/>
-        <w:numPr>
-          <w:ilvl w:val="0"/>
-          <w:numId w:val="8"/>
-        </w:numPr>
-        <w:rPr>
-          <w:rFonts w:ascii="Adobe Caslon Pro" w:hAnsi="Adobe Caslon Pro"/>
-        </w:rPr>
-      </w:pPr>
-      <w:r>
-        <w:rPr>
-          <w:rFonts w:ascii="Adobe Caslon Pro" w:hAnsi="Adobe Caslon Pro"/>
-        </w:rPr>
         <w:t>Esportazione frame annotati</w:t>
       </w:r>
       <w:r>
@@ -2485,8 +4515,6 @@
         </w:rPr>
         <w:t xml:space="preserve"> (scelta)</w:t>
       </w:r>
-      <w:bookmarkStart w:id="0" w:name="_GoBack"/>
-      <w:bookmarkEnd w:id="0"/>
       <w:r>
         <w:rPr>
           <w:rFonts w:ascii="Adobe Caslon Pro" w:hAnsi="Adobe Caslon Pro"/>
@@ -2551,7 +4579,23 @@
           <w:rFonts w:ascii="Adobe Caslon Pro" w:eastAsia="Times New Roman" w:hAnsi="Adobe Caslon Pro" w:cs="Times New Roman"/>
           <w:shd w:val="clear" w:color="auto" w:fill="FFFFFF"/>
         </w:rPr>
-        <w:t>Di seguito è presentato lo schema relazionale di modifica alla base dati. La modifica principale riguarda i campi identificativi delle varie tabelle, precedentemente impostati su un valore alfanumerico e convertiti in numerico.</w:t>
+        <w:t xml:space="preserve">Di seguito è presentato lo schema relazionale di modifica alla base dati. La modifica principale riguarda i campi identificativi delle varie tabelle, </w:t>
+      </w:r>
+      <w:proofErr w:type="gramStart"/>
+      <w:r>
+        <w:rPr>
+          <w:rFonts w:ascii="Adobe Caslon Pro" w:eastAsia="Times New Roman" w:hAnsi="Adobe Caslon Pro" w:cs="Times New Roman"/>
+          <w:shd w:val="clear" w:color="auto" w:fill="FFFFFF"/>
+        </w:rPr>
+        <w:t>precedentemente</w:t>
+      </w:r>
+      <w:proofErr w:type="gramEnd"/>
+      <w:r>
+        <w:rPr>
+          <w:rFonts w:ascii="Adobe Caslon Pro" w:eastAsia="Times New Roman" w:hAnsi="Adobe Caslon Pro" w:cs="Times New Roman"/>
+          <w:shd w:val="clear" w:color="auto" w:fill="FFFFFF"/>
+        </w:rPr>
+        <w:t xml:space="preserve"> impostati su un valore alfanumerico e convertiti in numerico.</w:t>
       </w:r>
     </w:p>
     <w:p>

</xml_diff>

<commit_message>
exception handler in script
</commit_message>
<xml_diff>
--- a/doc/Features.docx
+++ b/doc/Features.docx
@@ -11,7 +11,6 @@
           <w:szCs w:val="20"/>
         </w:rPr>
       </w:pPr>
-      <w:proofErr w:type="spellStart"/>
       <w:r>
         <w:rPr>
           <w:rFonts w:ascii="Adobe Caslon Pro" w:eastAsia="Times New Roman" w:hAnsi="Adobe Caslon Pro" w:cs="Times New Roman"/>
@@ -19,117 +18,7 @@
           <w:sz w:val="32"/>
           <w:shd w:val="clear" w:color="auto" w:fill="FFFFFF"/>
         </w:rPr>
-        <w:t>Improve</w:t>
-      </w:r>
-      <w:proofErr w:type="spellEnd"/>
-      <w:r>
-        <w:rPr>
-          <w:rFonts w:ascii="Adobe Caslon Pro" w:eastAsia="Times New Roman" w:hAnsi="Adobe Caslon Pro" w:cs="Times New Roman"/>
-          <w:b/>
-          <w:sz w:val="32"/>
-          <w:shd w:val="clear" w:color="auto" w:fill="FFFFFF"/>
-        </w:rPr>
-        <w:t xml:space="preserve"> the Web </w:t>
-      </w:r>
-      <w:proofErr w:type="spellStart"/>
-      <w:r>
-        <w:rPr>
-          <w:rFonts w:ascii="Adobe Caslon Pro" w:eastAsia="Times New Roman" w:hAnsi="Adobe Caslon Pro" w:cs="Times New Roman"/>
-          <w:b/>
-          <w:sz w:val="32"/>
-          <w:shd w:val="clear" w:color="auto" w:fill="FFFFFF"/>
-        </w:rPr>
-        <w:t>Annotaton</w:t>
-      </w:r>
-      <w:proofErr w:type="spellEnd"/>
-      <w:r>
-        <w:rPr>
-          <w:rFonts w:ascii="Adobe Caslon Pro" w:eastAsia="Times New Roman" w:hAnsi="Adobe Caslon Pro" w:cs="Times New Roman"/>
-          <w:b/>
-          <w:sz w:val="32"/>
-          <w:shd w:val="clear" w:color="auto" w:fill="FFFFFF"/>
-        </w:rPr>
-        <w:t xml:space="preserve"> </w:t>
-      </w:r>
-      <w:proofErr w:type="spellStart"/>
-      <w:r>
-        <w:rPr>
-          <w:rFonts w:ascii="Adobe Caslon Pro" w:eastAsia="Times New Roman" w:hAnsi="Adobe Caslon Pro" w:cs="Times New Roman"/>
-          <w:b/>
-          <w:sz w:val="32"/>
-          <w:shd w:val="clear" w:color="auto" w:fill="FFFFFF"/>
-        </w:rPr>
-        <w:t>Tool</w:t>
-      </w:r>
-      <w:proofErr w:type="spellEnd"/>
-      <w:r>
-        <w:rPr>
-          <w:rFonts w:ascii="Adobe Caslon Pro" w:eastAsia="Times New Roman" w:hAnsi="Adobe Caslon Pro" w:cs="Times New Roman"/>
-          <w:b/>
-          <w:sz w:val="32"/>
-          <w:shd w:val="clear" w:color="auto" w:fill="FFFFFF"/>
-        </w:rPr>
-        <w:t xml:space="preserve"> for </w:t>
-      </w:r>
-      <w:proofErr w:type="spellStart"/>
-      <w:r>
-        <w:rPr>
-          <w:rFonts w:ascii="Adobe Caslon Pro" w:eastAsia="Times New Roman" w:hAnsi="Adobe Caslon Pro" w:cs="Times New Roman"/>
-          <w:b/>
-          <w:sz w:val="32"/>
-          <w:shd w:val="clear" w:color="auto" w:fill="FFFFFF"/>
-        </w:rPr>
-        <w:t>Surveillance</w:t>
-      </w:r>
-      <w:proofErr w:type="spellEnd"/>
-      <w:r>
-        <w:rPr>
-          <w:rFonts w:ascii="Adobe Caslon Pro" w:eastAsia="Times New Roman" w:hAnsi="Adobe Caslon Pro" w:cs="Times New Roman"/>
-          <w:b/>
-          <w:sz w:val="32"/>
-          <w:shd w:val="clear" w:color="auto" w:fill="FFFFFF"/>
-        </w:rPr>
-        <w:t xml:space="preserve"> </w:t>
-      </w:r>
-      <w:proofErr w:type="spellStart"/>
-      <w:r>
-        <w:rPr>
-          <w:rFonts w:ascii="Adobe Caslon Pro" w:eastAsia="Times New Roman" w:hAnsi="Adobe Caslon Pro" w:cs="Times New Roman"/>
-          <w:b/>
-          <w:sz w:val="32"/>
-          <w:shd w:val="clear" w:color="auto" w:fill="FFFFFF"/>
-        </w:rPr>
-        <w:t>Scenarios</w:t>
-      </w:r>
-      <w:proofErr w:type="spellEnd"/>
-      <w:r>
-        <w:rPr>
-          <w:rFonts w:ascii="Adobe Caslon Pro" w:eastAsia="Times New Roman" w:hAnsi="Adobe Caslon Pro" w:cs="Times New Roman"/>
-          <w:b/>
-          <w:sz w:val="32"/>
-          <w:shd w:val="clear" w:color="auto" w:fill="FFFFFF"/>
-        </w:rPr>
-        <w:t xml:space="preserve"> </w:t>
-      </w:r>
-      <w:proofErr w:type="gramStart"/>
-      <w:r>
-        <w:rPr>
-          <w:rFonts w:ascii="Adobe Caslon Pro" w:eastAsia="Times New Roman" w:hAnsi="Adobe Caslon Pro" w:cs="Times New Roman"/>
-          <w:b/>
-          <w:sz w:val="32"/>
-          <w:shd w:val="clear" w:color="auto" w:fill="FFFFFF"/>
-        </w:rPr>
-        <w:t>with</w:t>
-      </w:r>
-      <w:proofErr w:type="gramEnd"/>
-      <w:r>
-        <w:rPr>
-          <w:rFonts w:ascii="Adobe Caslon Pro" w:eastAsia="Times New Roman" w:hAnsi="Adobe Caslon Pro" w:cs="Times New Roman"/>
-          <w:b/>
-          <w:sz w:val="32"/>
-          <w:shd w:val="clear" w:color="auto" w:fill="FFFFFF"/>
-        </w:rPr>
-        <w:t xml:space="preserve"> Computer Vision</w:t>
+        <w:t>Improve the Web Annotaton Tool for Surveillance Scenarios with Computer Vision</w:t>
       </w:r>
     </w:p>
     <w:p>
@@ -228,36 +117,12 @@
           <w:rFonts w:ascii="Adobe Caslon Pro" w:hAnsi="Adobe Caslon Pro"/>
         </w:rPr>
       </w:pPr>
-      <w:proofErr w:type="gramStart"/>
-      <w:r>
-        <w:rPr>
-          <w:rFonts w:ascii="Adobe Caslon Pro" w:hAnsi="Adobe Caslon Pro"/>
-        </w:rPr>
-        <w:t xml:space="preserve">Pagina di configurazione per la connessione al database, camere, utenti (se necessario), </w:t>
-      </w:r>
-      <w:proofErr w:type="spellStart"/>
-      <w:r>
-        <w:rPr>
-          <w:rFonts w:ascii="Adobe Caslon Pro" w:hAnsi="Adobe Caslon Pro"/>
-        </w:rPr>
-        <w:t>point</w:t>
-      </w:r>
-      <w:proofErr w:type="spellEnd"/>
-      <w:r>
-        <w:rPr>
-          <w:rFonts w:ascii="Adobe Caslon Pro" w:hAnsi="Adobe Caslon Pro"/>
-        </w:rPr>
-        <w:t xml:space="preserve"> of </w:t>
-      </w:r>
-      <w:proofErr w:type="spellStart"/>
-      <w:r>
-        <w:rPr>
-          <w:rFonts w:ascii="Adobe Caslon Pro" w:hAnsi="Adobe Caslon Pro"/>
-        </w:rPr>
-        <w:t>interest</w:t>
-      </w:r>
-      <w:proofErr w:type="spellEnd"/>
-      <w:proofErr w:type="gramEnd"/>
+      <w:r>
+        <w:rPr>
+          <w:rFonts w:ascii="Adobe Caslon Pro" w:hAnsi="Adobe Caslon Pro"/>
+        </w:rPr>
+        <w:t>Pagina di configurazione per la connessione al database, camere, utenti (se necessario), point of interest</w:t>
+      </w:r>
       <w:r>
         <w:rPr>
           <w:rFonts w:ascii="Adobe Caslon Pro" w:hAnsi="Adobe Caslon Pro"/>
@@ -321,21 +186,7 @@
         <w:rPr>
           <w:rFonts w:ascii="Adobe Caslon Pro" w:hAnsi="Adobe Caslon Pro"/>
         </w:rPr>
-        <w:t xml:space="preserve">Migliorazioni nella creazione e nella modifica delle </w:t>
-      </w:r>
-      <w:proofErr w:type="spellStart"/>
-      <w:r>
-        <w:rPr>
-          <w:rFonts w:ascii="Adobe Caslon Pro" w:hAnsi="Adobe Caslon Pro"/>
-        </w:rPr>
-        <w:t>bounding</w:t>
-      </w:r>
-      <w:proofErr w:type="spellEnd"/>
-      <w:r>
-        <w:rPr>
-          <w:rFonts w:ascii="Adobe Caslon Pro" w:hAnsi="Adobe Caslon Pro"/>
-        </w:rPr>
-        <w:t xml:space="preserve"> boxes</w:t>
+        <w:t>Migliorazioni nella creazione e nella modifica delle bounding boxes</w:t>
       </w:r>
     </w:p>
     <w:p>
@@ -353,63 +204,7 @@
         <w:rPr>
           <w:rFonts w:ascii="Adobe Caslon Pro" w:hAnsi="Adobe Caslon Pro"/>
         </w:rPr>
-        <w:t xml:space="preserve">Migliorare l’inizializzazione della </w:t>
-      </w:r>
-      <w:proofErr w:type="spellStart"/>
-      <w:r>
-        <w:rPr>
-          <w:rFonts w:ascii="Adobe Caslon Pro" w:hAnsi="Adobe Caslon Pro"/>
-        </w:rPr>
-        <w:t>bounding</w:t>
-      </w:r>
-      <w:proofErr w:type="spellEnd"/>
-      <w:r>
-        <w:rPr>
-          <w:rFonts w:ascii="Adobe Caslon Pro" w:hAnsi="Adobe Caslon Pro"/>
-        </w:rPr>
-        <w:t xml:space="preserve"> box: allo stato attuale </w:t>
-      </w:r>
-      <w:proofErr w:type="gramStart"/>
-      <w:r>
-        <w:rPr>
-          <w:rFonts w:ascii="Adobe Caslon Pro" w:hAnsi="Adobe Caslon Pro"/>
-        </w:rPr>
-        <w:t>viene</w:t>
-      </w:r>
-      <w:proofErr w:type="gramEnd"/>
-      <w:r>
-        <w:rPr>
-          <w:rFonts w:ascii="Adobe Caslon Pro" w:hAnsi="Adobe Caslon Pro"/>
-        </w:rPr>
-        <w:t xml:space="preserve"> creata di una dimensione prefissata in un punto prefissato dell’immagine. L’obiettivo è di far inizializzare la </w:t>
-      </w:r>
-      <w:proofErr w:type="spellStart"/>
-      <w:r>
-        <w:rPr>
-          <w:rFonts w:ascii="Adobe Caslon Pro" w:hAnsi="Adobe Caslon Pro"/>
-        </w:rPr>
-        <w:t>bb</w:t>
-      </w:r>
-      <w:proofErr w:type="spellEnd"/>
-      <w:r>
-        <w:rPr>
-          <w:rFonts w:ascii="Adobe Caslon Pro" w:hAnsi="Adobe Caslon Pro"/>
-        </w:rPr>
-        <w:t xml:space="preserve"> all’utente in un punto selezionato dall’</w:t>
-      </w:r>
-      <w:proofErr w:type="gramStart"/>
-      <w:r>
-        <w:rPr>
-          <w:rFonts w:ascii="Adobe Caslon Pro" w:hAnsi="Adobe Caslon Pro"/>
-        </w:rPr>
-        <w:t>utente</w:t>
-      </w:r>
-      <w:proofErr w:type="gramEnd"/>
-      <w:r>
-        <w:rPr>
-          <w:rFonts w:ascii="Adobe Caslon Pro" w:hAnsi="Adobe Caslon Pro"/>
-        </w:rPr>
-        <w:t xml:space="preserve"> con il click del mouse.</w:t>
+        <w:t>Migliorare l’inizializzazione della bounding box: allo stato attuale viene creata di una dimensione prefissata in un punto prefissato dell’immagine. L’obiettivo è di far inizializzare la bb all’utente in un punto selezionato dall’utente con il click del mouse.</w:t>
       </w:r>
     </w:p>
     <w:p>
@@ -423,33 +218,11 @@
           <w:rFonts w:ascii="Adobe Caslon Pro" w:hAnsi="Adobe Caslon Pro"/>
         </w:rPr>
       </w:pPr>
-      <w:proofErr w:type="spellStart"/>
-      <w:r>
-        <w:rPr>
-          <w:rFonts w:ascii="Adobe Caslon Pro" w:hAnsi="Adobe Caslon Pro"/>
-        </w:rPr>
-        <w:t>Bounding</w:t>
-      </w:r>
-      <w:proofErr w:type="spellEnd"/>
-      <w:r>
-        <w:rPr>
-          <w:rFonts w:ascii="Adobe Caslon Pro" w:hAnsi="Adobe Caslon Pro"/>
-        </w:rPr>
-        <w:t xml:space="preserve"> boxes trascinabili nell’immagine e ridimensionabili (sia quella globale </w:t>
-      </w:r>
-      <w:proofErr w:type="gramStart"/>
-      <w:r>
-        <w:rPr>
-          <w:rFonts w:ascii="Adobe Caslon Pro" w:hAnsi="Adobe Caslon Pro"/>
-        </w:rPr>
-        <w:t>che</w:t>
-      </w:r>
-      <w:proofErr w:type="gramEnd"/>
-      <w:r>
-        <w:rPr>
-          <w:rFonts w:ascii="Adobe Caslon Pro" w:hAnsi="Adobe Caslon Pro"/>
-        </w:rPr>
-        <w:t xml:space="preserve"> quella relativa alla parte visibile).</w:t>
+      <w:r>
+        <w:rPr>
+          <w:rFonts w:ascii="Adobe Caslon Pro" w:hAnsi="Adobe Caslon Pro"/>
+        </w:rPr>
+        <w:t>Bounding boxes trascinabili nell’immagine e ridimensionabili (sia quella globale che quella relativa alla parte visibile).</w:t>
       </w:r>
     </w:p>
     <w:p>
@@ -467,21 +240,7 @@
         <w:rPr>
           <w:rFonts w:ascii="Adobe Caslon Pro" w:hAnsi="Adobe Caslon Pro"/>
         </w:rPr>
-        <w:t xml:space="preserve">La </w:t>
-      </w:r>
-      <w:proofErr w:type="spellStart"/>
-      <w:r>
-        <w:rPr>
-          <w:rFonts w:ascii="Adobe Caslon Pro" w:hAnsi="Adobe Caslon Pro"/>
-        </w:rPr>
-        <w:t>bounding</w:t>
-      </w:r>
-      <w:proofErr w:type="spellEnd"/>
-      <w:r>
-        <w:rPr>
-          <w:rFonts w:ascii="Adobe Caslon Pro" w:hAnsi="Adobe Caslon Pro"/>
-        </w:rPr>
-        <w:t xml:space="preserve"> box, in fase di creazione, deve adattarsi alla geometria del frame, ingrandendosi o rimpicciolendosi in base alla sua posizione.</w:t>
+        <w:t>La bounding box, in fase di creazione, deve adattarsi alla geometria del frame, ingrandendosi o rimpicciolendosi in base alla sua posizione.</w:t>
       </w:r>
     </w:p>
     <w:p>
@@ -525,21 +284,7 @@
         <w:rPr>
           <w:rFonts w:ascii="Adobe Caslon Pro" w:hAnsi="Adobe Caslon Pro"/>
         </w:rPr>
-        <w:t xml:space="preserve">Rivedere il sistema di creazione e scelta dell’avatar di ciascuna persona: al momento si sistema recupera la prima immagine salvata e la imposta come avatar della persona, ma esiste un metodo già implementato per la scelta dell’avatar ottimale. Il metodo è da verificare </w:t>
-      </w:r>
-      <w:proofErr w:type="gramStart"/>
-      <w:r>
-        <w:rPr>
-          <w:rFonts w:ascii="Adobe Caslon Pro" w:hAnsi="Adobe Caslon Pro"/>
-        </w:rPr>
-        <w:t>ed</w:t>
-      </w:r>
-      <w:proofErr w:type="gramEnd"/>
-      <w:r>
-        <w:rPr>
-          <w:rFonts w:ascii="Adobe Caslon Pro" w:hAnsi="Adobe Caslon Pro"/>
-        </w:rPr>
-        <w:t xml:space="preserve"> in caso correggere.</w:t>
+        <w:t>Rivedere il sistema di creazione e scelta dell’avatar di ciascuna persona: al momento si sistema recupera la prima immagine salvata e la imposta come avatar della persona, ma esiste un metodo già implementato per la scelta dell’avatar ottimale. Il metodo è da verificare ed in caso correggere.</w:t>
       </w:r>
       <w:r>
         <w:rPr>
@@ -565,33 +310,8 @@
           <w:rFonts w:ascii="Adobe Caslon Pro" w:hAnsi="Adobe Caslon Pro"/>
           <w:i/>
         </w:rPr>
-        <w:t xml:space="preserve">Della dimensione della </w:t>
-      </w:r>
-      <w:proofErr w:type="spellStart"/>
-      <w:r>
-        <w:rPr>
-          <w:rFonts w:ascii="Adobe Caslon Pro" w:hAnsi="Adobe Caslon Pro"/>
-          <w:i/>
-        </w:rPr>
-        <w:t>bounding</w:t>
-      </w:r>
-      <w:proofErr w:type="spellEnd"/>
-      <w:r>
-        <w:rPr>
-          <w:rFonts w:ascii="Adobe Caslon Pro" w:hAnsi="Adobe Caslon Pro"/>
-          <w:i/>
-        </w:rPr>
-        <w:t xml:space="preserve"> box (una maggior risoluzione è preferibile</w:t>
-      </w:r>
-      <w:proofErr w:type="gramStart"/>
-      <w:r>
-        <w:rPr>
-          <w:rFonts w:ascii="Adobe Caslon Pro" w:hAnsi="Adobe Caslon Pro"/>
-          <w:i/>
-        </w:rPr>
-        <w:t>)</w:t>
-      </w:r>
-      <w:proofErr w:type="gramEnd"/>
+        <w:t>Della dimensione della bounding box (una maggior risoluzione è preferibile)</w:t>
+      </w:r>
     </w:p>
     <w:p>
       <w:pPr>
@@ -617,23 +337,7 @@
           <w:rFonts w:ascii="Adobe Caslon Pro" w:hAnsi="Adobe Caslon Pro"/>
           <w:i/>
         </w:rPr>
-        <w:t xml:space="preserve"> (e quindi della </w:t>
-      </w:r>
-      <w:proofErr w:type="spellStart"/>
-      <w:r>
-        <w:rPr>
-          <w:rFonts w:ascii="Adobe Caslon Pro" w:hAnsi="Adobe Caslon Pro"/>
-          <w:i/>
-        </w:rPr>
-        <w:t>bounding</w:t>
-      </w:r>
-      <w:proofErr w:type="spellEnd"/>
-      <w:r>
-        <w:rPr>
-          <w:rFonts w:ascii="Adobe Caslon Pro" w:hAnsi="Adobe Caslon Pro"/>
-          <w:i/>
-        </w:rPr>
-        <w:t xml:space="preserve"> box visibile)</w:t>
+        <w:t xml:space="preserve"> (e quindi della bounding box visibile)</w:t>
       </w:r>
     </w:p>
     <w:p>
@@ -653,17 +357,8 @@
           <w:rFonts w:ascii="Adobe Caslon Pro" w:hAnsi="Adobe Caslon Pro"/>
           <w:i/>
         </w:rPr>
-        <w:t>Dell’orientazione del suo sguardo (è preferibile una persona che guarda verso la camera</w:t>
-      </w:r>
-      <w:proofErr w:type="gramStart"/>
-      <w:r>
-        <w:rPr>
-          <w:rFonts w:ascii="Adobe Caslon Pro" w:hAnsi="Adobe Caslon Pro"/>
-          <w:i/>
-        </w:rPr>
-        <w:t>)</w:t>
-      </w:r>
-      <w:proofErr w:type="gramEnd"/>
+        <w:t>Dell’orientazione del suo sguardo (è preferibile una persona che guarda verso la camera)</w:t>
+      </w:r>
     </w:p>
     <w:p>
       <w:pPr>
@@ -688,77 +383,7 @@
         <w:rPr>
           <w:rFonts w:ascii="Adobe Caslon Pro" w:hAnsi="Adobe Caslon Pro"/>
         </w:rPr>
-        <w:t xml:space="preserve">Introdurre un sistema di predizione per un’annotazione </w:t>
-      </w:r>
-      <w:proofErr w:type="gramStart"/>
-      <w:r>
-        <w:rPr>
-          <w:rFonts w:ascii="Adobe Caslon Pro" w:hAnsi="Adobe Caslon Pro"/>
-        </w:rPr>
-        <w:t>a partire dal</w:t>
-      </w:r>
-      <w:proofErr w:type="gramEnd"/>
-      <w:r>
-        <w:rPr>
-          <w:rFonts w:ascii="Adobe Caslon Pro" w:hAnsi="Adobe Caslon Pro"/>
-        </w:rPr>
-        <w:t xml:space="preserve"> frame corrente per il frame successivo che </w:t>
-      </w:r>
-      <w:proofErr w:type="spellStart"/>
-      <w:r>
-        <w:rPr>
-          <w:rFonts w:ascii="Adobe Caslon Pro" w:hAnsi="Adobe Caslon Pro"/>
-        </w:rPr>
-        <w:t>milgliori</w:t>
-      </w:r>
-      <w:proofErr w:type="spellEnd"/>
-      <w:r>
-        <w:rPr>
-          <w:rFonts w:ascii="Adobe Caslon Pro" w:hAnsi="Adobe Caslon Pro"/>
-        </w:rPr>
-        <w:t xml:space="preserve"> lo stato attuale: al momento la </w:t>
-      </w:r>
-      <w:proofErr w:type="spellStart"/>
-      <w:r>
-        <w:rPr>
-          <w:rFonts w:ascii="Adobe Caslon Pro" w:hAnsi="Adobe Caslon Pro"/>
-        </w:rPr>
-        <w:t>bounding</w:t>
-      </w:r>
-      <w:proofErr w:type="spellEnd"/>
-      <w:r>
-        <w:rPr>
-          <w:rFonts w:ascii="Adobe Caslon Pro" w:hAnsi="Adobe Caslon Pro"/>
-        </w:rPr>
-        <w:t xml:space="preserve"> box selezionata ad un frame viene replicata nella stessa posizione nel frame successivo. Mediante tecniche di computer </w:t>
-      </w:r>
-      <w:proofErr w:type="spellStart"/>
-      <w:r>
-        <w:rPr>
-          <w:rFonts w:ascii="Adobe Caslon Pro" w:hAnsi="Adobe Caslon Pro"/>
-        </w:rPr>
-        <w:t>vision</w:t>
-      </w:r>
-      <w:proofErr w:type="spellEnd"/>
-      <w:r>
-        <w:rPr>
-          <w:rFonts w:ascii="Adobe Caslon Pro" w:hAnsi="Adobe Caslon Pro"/>
-        </w:rPr>
-        <w:t xml:space="preserve"> si vuole fornire dei </w:t>
-      </w:r>
-      <w:proofErr w:type="spellStart"/>
-      <w:r>
-        <w:rPr>
-          <w:rFonts w:ascii="Adobe Caslon Pro" w:hAnsi="Adobe Caslon Pro"/>
-        </w:rPr>
-        <w:t>proposal</w:t>
-      </w:r>
-      <w:proofErr w:type="spellEnd"/>
-      <w:r>
-        <w:rPr>
-          <w:rFonts w:ascii="Adobe Caslon Pro" w:hAnsi="Adobe Caslon Pro"/>
-        </w:rPr>
-        <w:t xml:space="preserve"> per la posizione della persona nei frame successivi.</w:t>
+        <w:t>Introdurre un sistema di predizione per un’annotazione a partire dal frame corrente per il frame successivo che milgliori lo stato attuale: al momento la bounding box selezionata ad un frame viene replicata nella stessa posizione nel frame successivo. Mediante tecniche di computer vision si vuole fornire dei proposal per la posizione della persona nei frame successivi.</w:t>
       </w:r>
     </w:p>
     <w:p>
@@ -798,39 +423,7 @@
           <w:rFonts w:ascii="Adobe Caslon Pro" w:hAnsi="Adobe Caslon Pro"/>
           <w:i/>
         </w:rPr>
-        <w:t xml:space="preserve">I </w:t>
-      </w:r>
-      <w:proofErr w:type="spellStart"/>
-      <w:r>
-        <w:rPr>
-          <w:rFonts w:ascii="Adobe Caslon Pro" w:hAnsi="Adobe Caslon Pro"/>
-          <w:i/>
-        </w:rPr>
-        <w:t>proposal</w:t>
-      </w:r>
-      <w:proofErr w:type="spellEnd"/>
-      <w:r>
-        <w:rPr>
-          <w:rFonts w:ascii="Adobe Caslon Pro" w:hAnsi="Adobe Caslon Pro"/>
-          <w:i/>
-        </w:rPr>
-        <w:t xml:space="preserve"> </w:t>
-      </w:r>
-      <w:proofErr w:type="gramStart"/>
-      <w:r>
-        <w:rPr>
-          <w:rFonts w:ascii="Adobe Caslon Pro" w:hAnsi="Adobe Caslon Pro"/>
-          <w:i/>
-        </w:rPr>
-        <w:t>verranno</w:t>
-      </w:r>
-      <w:proofErr w:type="gramEnd"/>
-      <w:r>
-        <w:rPr>
-          <w:rFonts w:ascii="Adobe Caslon Pro" w:hAnsi="Adobe Caslon Pro"/>
-          <w:i/>
-        </w:rPr>
-        <w:t xml:space="preserve"> calcolati m</w:t>
+        <w:t>I proposal verranno calcolati m</w:t>
       </w:r>
       <w:r>
         <w:rPr>
@@ -857,17 +450,8 @@
           <w:rFonts w:ascii="Adobe Caslon Pro" w:hAnsi="Adobe Caslon Pro"/>
           <w:sz w:val="22"/>
         </w:rPr>
-        <w:t>Basate sulla stima del moto (analizzando i frame successivi al corrente</w:t>
-      </w:r>
-      <w:proofErr w:type="gramStart"/>
-      <w:r>
-        <w:rPr>
-          <w:rFonts w:ascii="Adobe Caslon Pro" w:hAnsi="Adobe Caslon Pro"/>
-          <w:sz w:val="22"/>
-        </w:rPr>
-        <w:t>)</w:t>
-      </w:r>
-      <w:proofErr w:type="gramEnd"/>
+        <w:t>Basate sulla stima del moto (analizzando i frame successivi al corrente)</w:t>
+      </w:r>
     </w:p>
     <w:p>
       <w:pPr>
@@ -886,26 +470,8 @@
           <w:rFonts w:ascii="Adobe Caslon Pro" w:hAnsi="Adobe Caslon Pro"/>
           <w:sz w:val="22"/>
         </w:rPr>
-        <w:t xml:space="preserve">Basate su una stima data dai frame precedenti (filtro di </w:t>
-      </w:r>
-      <w:proofErr w:type="spellStart"/>
-      <w:r>
-        <w:rPr>
-          <w:rFonts w:ascii="Adobe Caslon Pro" w:hAnsi="Adobe Caslon Pro"/>
-          <w:sz w:val="22"/>
-        </w:rPr>
-        <w:t>Kalman</w:t>
-      </w:r>
-      <w:proofErr w:type="spellEnd"/>
-      <w:proofErr w:type="gramStart"/>
-      <w:r>
-        <w:rPr>
-          <w:rFonts w:ascii="Adobe Caslon Pro" w:hAnsi="Adobe Caslon Pro"/>
-          <w:sz w:val="22"/>
-        </w:rPr>
-        <w:t>)</w:t>
-      </w:r>
-      <w:proofErr w:type="gramEnd"/>
+        <w:t>Basate su una stima data dai frame precedenti (filtro di Kalman)</w:t>
+      </w:r>
     </w:p>
     <w:p>
       <w:pPr>
@@ -929,35 +495,7 @@
         <w:rPr>
           <w:rFonts w:ascii="Adobe Caslon Pro" w:hAnsi="Adobe Caslon Pro"/>
         </w:rPr>
-        <w:t xml:space="preserve">Introduzione di una </w:t>
-      </w:r>
-      <w:proofErr w:type="spellStart"/>
-      <w:r>
-        <w:rPr>
-          <w:rFonts w:ascii="Adobe Caslon Pro" w:hAnsi="Adobe Caslon Pro"/>
-        </w:rPr>
-        <w:t>timeline</w:t>
-      </w:r>
-      <w:proofErr w:type="spellEnd"/>
-      <w:r>
-        <w:rPr>
-          <w:rFonts w:ascii="Adobe Caslon Pro" w:hAnsi="Adobe Caslon Pro"/>
-        </w:rPr>
-        <w:t xml:space="preserve"> per la navigazione tra i frame che mostri la presenza o meno di annotazioni all’interno degli stessi e consenta di visualizzare la durata di permanenza </w:t>
-      </w:r>
-      <w:proofErr w:type="gramStart"/>
-      <w:r>
-        <w:rPr>
-          <w:rFonts w:ascii="Adobe Caslon Pro" w:hAnsi="Adobe Caslon Pro"/>
-        </w:rPr>
-        <w:t>di</w:t>
-      </w:r>
-      <w:proofErr w:type="gramEnd"/>
-      <w:r>
-        <w:rPr>
-          <w:rFonts w:ascii="Adobe Caslon Pro" w:hAnsi="Adobe Caslon Pro"/>
-        </w:rPr>
-        <w:t xml:space="preserve"> una persona in più frame consecutivi.</w:t>
+        <w:t>Introduzione di una timeline per la navigazione tra i frame che mostri la presenza o meno di annotazioni all’interno degli stessi e consenta di visualizzare la durata di permanenza di una persona in più frame consecutivi.</w:t>
       </w:r>
     </w:p>
     <w:p>
@@ -976,35 +514,7 @@
           <w:rFonts w:ascii="Adobe Caslon Pro" w:hAnsi="Adobe Caslon Pro"/>
         </w:rPr>
         <w:lastRenderedPageBreak/>
-        <w:t xml:space="preserve">Lo stile della </w:t>
-      </w:r>
-      <w:proofErr w:type="spellStart"/>
-      <w:r>
-        <w:rPr>
-          <w:rFonts w:ascii="Adobe Caslon Pro" w:hAnsi="Adobe Caslon Pro"/>
-        </w:rPr>
-        <w:t>timeline</w:t>
-      </w:r>
-      <w:proofErr w:type="spellEnd"/>
-      <w:r>
-        <w:rPr>
-          <w:rFonts w:ascii="Adobe Caslon Pro" w:hAnsi="Adobe Caslon Pro"/>
-        </w:rPr>
-        <w:t xml:space="preserve"> è quello proposto dal software </w:t>
-      </w:r>
-      <w:proofErr w:type="spellStart"/>
-      <w:r>
-        <w:rPr>
-          <w:rFonts w:ascii="Adobe Caslon Pro" w:hAnsi="Adobe Caslon Pro"/>
-        </w:rPr>
-        <w:t>Viper</w:t>
-      </w:r>
-      <w:proofErr w:type="spellEnd"/>
-      <w:r>
-        <w:rPr>
-          <w:rFonts w:ascii="Adobe Caslon Pro" w:hAnsi="Adobe Caslon Pro"/>
-        </w:rPr>
-        <w:t xml:space="preserve"> GT, che visualizza, per ciascuna persona, la sua permanenza nei frame successivi. </w:t>
+        <w:t xml:space="preserve">Lo stile della timeline è quello proposto dal software Viper GT, che visualizza, per ciascuna persona, la sua permanenza nei frame successivi. </w:t>
       </w:r>
     </w:p>
     <w:p>
@@ -1148,63 +658,7 @@
         <w:rPr>
           <w:rFonts w:ascii="Adobe Caslon Pro" w:hAnsi="Adobe Caslon Pro"/>
         </w:rPr>
-        <w:t xml:space="preserve">Creazione di una pagina </w:t>
-      </w:r>
-      <w:proofErr w:type="gramStart"/>
-      <w:r>
-        <w:rPr>
-          <w:rFonts w:ascii="Adobe Caslon Pro" w:hAnsi="Adobe Caslon Pro"/>
-        </w:rPr>
-        <w:t xml:space="preserve">di </w:t>
-      </w:r>
-      <w:proofErr w:type="gramEnd"/>
-      <w:r>
-        <w:rPr>
-          <w:rFonts w:ascii="Adobe Caslon Pro" w:hAnsi="Adobe Caslon Pro"/>
-        </w:rPr>
-        <w:t xml:space="preserve">installazione del sistema. </w:t>
-      </w:r>
-      <w:proofErr w:type="gramStart"/>
-      <w:r>
-        <w:rPr>
-          <w:rFonts w:ascii="Adobe Caslon Pro" w:hAnsi="Adobe Caslon Pro"/>
-        </w:rPr>
-        <w:t>Attualmente</w:t>
-      </w:r>
-      <w:proofErr w:type="gramEnd"/>
-      <w:r>
-        <w:rPr>
-          <w:rFonts w:ascii="Adobe Caslon Pro" w:hAnsi="Adobe Caslon Pro"/>
-        </w:rPr>
-        <w:t xml:space="preserve"> l’installazione richiede all’utente la modifica di un file di configurazione e di eseguire uno script </w:t>
-      </w:r>
-      <w:proofErr w:type="spellStart"/>
-      <w:r>
-        <w:rPr>
-          <w:rFonts w:ascii="Adobe Caslon Pro" w:hAnsi="Adobe Caslon Pro"/>
-        </w:rPr>
-        <w:t>python</w:t>
-      </w:r>
-      <w:proofErr w:type="spellEnd"/>
-      <w:r>
-        <w:rPr>
-          <w:rFonts w:ascii="Adobe Caslon Pro" w:hAnsi="Adobe Caslon Pro"/>
-        </w:rPr>
-        <w:t xml:space="preserve"> per la generazione di uno script SQL con cui popolare il database. Mediante la pagina </w:t>
-      </w:r>
-      <w:proofErr w:type="gramStart"/>
-      <w:r>
-        <w:rPr>
-          <w:rFonts w:ascii="Adobe Caslon Pro" w:hAnsi="Adobe Caslon Pro"/>
-        </w:rPr>
-        <w:t xml:space="preserve">di </w:t>
-      </w:r>
-      <w:proofErr w:type="gramEnd"/>
-      <w:r>
-        <w:rPr>
-          <w:rFonts w:ascii="Adobe Caslon Pro" w:hAnsi="Adobe Caslon Pro"/>
-        </w:rPr>
-        <w:t>installazione si vuole effettuare queste operazioni preliminari solamente mediante interfaccia grafica.</w:t>
+        <w:t>Creazione di una pagina di installazione del sistema. Attualmente l’installazione richiede all’utente la modifica di un file di configurazione e di eseguire uno script python per la generazione di uno script SQL con cui popolare il database. Mediante la pagina di installazione si vuole effettuare queste operazioni preliminari solamente mediante interfaccia grafica.</w:t>
       </w:r>
     </w:p>
     <w:p>
@@ -1260,7 +714,6 @@
           <w:sz w:val="28"/>
         </w:rPr>
       </w:pPr>
-      <w:proofErr w:type="spellStart"/>
       <w:r>
         <w:rPr>
           <w:rFonts w:ascii="Adobe Caslon Pro" w:hAnsi="Adobe Caslon Pro"/>
@@ -1269,7 +722,6 @@
         </w:rPr>
         <w:t>LabelMe</w:t>
       </w:r>
-      <w:proofErr w:type="spellEnd"/>
     </w:p>
     <w:p>
       <w:pPr>
@@ -1297,33 +749,8 @@
           <w:rFonts w:ascii="Adobe Caslon Pro" w:hAnsi="Adobe Caslon Pro"/>
           <w:sz w:val="22"/>
         </w:rPr>
-        <w:t xml:space="preserve">Annotazione mediante definizione di aree poligonali nell’immagine. A ciascun poligono è possibile associare una </w:t>
-      </w:r>
-      <w:proofErr w:type="spellStart"/>
-      <w:r>
-        <w:rPr>
-          <w:rFonts w:ascii="Adobe Caslon Pro" w:hAnsi="Adobe Caslon Pro"/>
-          <w:sz w:val="22"/>
-        </w:rPr>
-        <w:t>label</w:t>
-      </w:r>
-      <w:proofErr w:type="spellEnd"/>
-      <w:r>
-        <w:rPr>
-          <w:rFonts w:ascii="Adobe Caslon Pro" w:hAnsi="Adobe Caslon Pro"/>
-          <w:sz w:val="22"/>
-        </w:rPr>
-        <w:t xml:space="preserve">, impostare come </w:t>
-      </w:r>
-      <w:proofErr w:type="gramStart"/>
-      <w:r>
-        <w:rPr>
-          <w:rFonts w:ascii="Adobe Caslon Pro" w:hAnsi="Adobe Caslon Pro"/>
-          <w:sz w:val="22"/>
-        </w:rPr>
-        <w:t>occluso o meno da altri oggetti</w:t>
-      </w:r>
-      <w:proofErr w:type="gramEnd"/>
+        <w:t>Annotazione mediante definizione di aree poligonali nell’immagine. A ciascun poligono è possibile associare una label, impostare come occluso o meno da altri oggetti</w:t>
+      </w:r>
       <w:r>
         <w:rPr>
           <w:rFonts w:ascii="Adobe Caslon Pro" w:hAnsi="Adobe Caslon Pro"/>
@@ -1349,23 +776,7 @@
           <w:rFonts w:ascii="Adobe Caslon Pro" w:hAnsi="Adobe Caslon Pro"/>
           <w:sz w:val="22"/>
         </w:rPr>
-        <w:t xml:space="preserve">Consente annotazioni annidate per etichettare oggetti che ne </w:t>
-      </w:r>
-      <w:proofErr w:type="gramStart"/>
-      <w:r>
-        <w:rPr>
-          <w:rFonts w:ascii="Adobe Caslon Pro" w:hAnsi="Adobe Caslon Pro"/>
-          <w:sz w:val="22"/>
-        </w:rPr>
-        <w:t>includo</w:t>
-      </w:r>
-      <w:proofErr w:type="gramEnd"/>
-      <w:r>
-        <w:rPr>
-          <w:rFonts w:ascii="Adobe Caslon Pro" w:hAnsi="Adobe Caslon Pro"/>
-          <w:sz w:val="22"/>
-        </w:rPr>
-        <w:t xml:space="preserve"> altri.</w:t>
+        <w:t>Consente annotazioni annidate per etichettare oggetti che ne includo altri.</w:t>
       </w:r>
     </w:p>
     <w:p>
@@ -1385,23 +796,7 @@
           <w:rFonts w:ascii="Adobe Caslon Pro" w:hAnsi="Adobe Caslon Pro"/>
           <w:sz w:val="22"/>
         </w:rPr>
-        <w:t xml:space="preserve">Permette la definizione di aree dell’immagine andando a colorare oggetti </w:t>
-      </w:r>
-      <w:proofErr w:type="gramStart"/>
-      <w:r>
-        <w:rPr>
-          <w:rFonts w:ascii="Adobe Caslon Pro" w:hAnsi="Adobe Caslon Pro"/>
-          <w:sz w:val="22"/>
-        </w:rPr>
-        <w:t>a partire da</w:t>
-      </w:r>
-      <w:proofErr w:type="gramEnd"/>
-      <w:r>
-        <w:rPr>
-          <w:rFonts w:ascii="Adobe Caslon Pro" w:hAnsi="Adobe Caslon Pro"/>
-          <w:sz w:val="22"/>
-        </w:rPr>
-        <w:t xml:space="preserve"> tracce disegnate su di essi. Permette di definire aree esterne o interne agli oggetti.</w:t>
+        <w:t>Permette la definizione di aree dell’immagine andando a colorare oggetti a partire da tracce disegnate su di essi. Permette di definire aree esterne o interne agli oggetti.</w:t>
       </w:r>
     </w:p>
     <w:p>
@@ -1461,23 +856,7 @@
           <w:rFonts w:ascii="Adobe Caslon Pro" w:hAnsi="Adobe Caslon Pro"/>
           <w:sz w:val="22"/>
         </w:rPr>
-        <w:t xml:space="preserve">Non gestisce la possibilità di </w:t>
-      </w:r>
-      <w:proofErr w:type="spellStart"/>
-      <w:r>
-        <w:rPr>
-          <w:rFonts w:ascii="Adobe Caslon Pro" w:hAnsi="Adobe Caslon Pro"/>
-          <w:sz w:val="22"/>
-        </w:rPr>
-        <w:t>proposals</w:t>
-      </w:r>
-      <w:proofErr w:type="spellEnd"/>
-      <w:r>
-        <w:rPr>
-          <w:rFonts w:ascii="Adobe Caslon Pro" w:hAnsi="Adobe Caslon Pro"/>
-          <w:sz w:val="22"/>
-        </w:rPr>
-        <w:t xml:space="preserve"> per le annotazioni.</w:t>
+        <w:t>Non gestisce la possibilità di proposals per le annotazioni.</w:t>
       </w:r>
     </w:p>
     <w:p>
@@ -1502,24 +881,185 @@
           <w:sz w:val="28"/>
         </w:rPr>
       </w:pPr>
-      <w:proofErr w:type="spellStart"/>
       <w:r>
         <w:rPr>
           <w:rFonts w:ascii="Adobe Caslon Pro" w:hAnsi="Adobe Caslon Pro"/>
           <w:b/>
           <w:sz w:val="28"/>
         </w:rPr>
-        <w:t>Viper</w:t>
-      </w:r>
-      <w:proofErr w:type="spellEnd"/>
-      <w:r>
+        <w:t>Viper-GT</w:t>
+      </w:r>
+    </w:p>
+    <w:p>
+      <w:pPr>
         <w:rPr>
           <w:rFonts w:ascii="Adobe Caslon Pro" w:hAnsi="Adobe Caslon Pro"/>
           <w:b/>
           <w:sz w:val="28"/>
         </w:rPr>
-        <w:t>-GT</w:t>
-      </w:r>
+      </w:pPr>
+    </w:p>
+    <w:p>
+      <w:pPr>
+        <w:pStyle w:val="Paragrafoelenco"/>
+        <w:numPr>
+          <w:ilvl w:val="0"/>
+          <w:numId w:val="10"/>
+        </w:numPr>
+        <w:rPr>
+          <w:rFonts w:ascii="Adobe Caslon Pro" w:hAnsi="Adobe Caslon Pro"/>
+          <w:sz w:val="22"/>
+        </w:rPr>
+      </w:pPr>
+      <w:r>
+        <w:rPr>
+          <w:rFonts w:ascii="Adobe Caslon Pro" w:hAnsi="Adobe Caslon Pro"/>
+          <w:sz w:val="22"/>
+        </w:rPr>
+        <w:t>Annotazione video, perfezionamento metadati</w:t>
+      </w:r>
+    </w:p>
+    <w:p>
+      <w:pPr>
+        <w:pStyle w:val="Paragrafoelenco"/>
+        <w:numPr>
+          <w:ilvl w:val="0"/>
+          <w:numId w:val="10"/>
+        </w:numPr>
+        <w:rPr>
+          <w:rFonts w:ascii="Adobe Caslon Pro" w:hAnsi="Adobe Caslon Pro"/>
+          <w:sz w:val="22"/>
+        </w:rPr>
+      </w:pPr>
+      <w:r>
+        <w:rPr>
+          <w:rFonts w:ascii="Adobe Caslon Pro" w:hAnsi="Adobe Caslon Pro"/>
+          <w:sz w:val="22"/>
+        </w:rPr>
+        <w:t>Utilizza bounding boxes per annotare gli oggetti sui vari frames dei video</w:t>
+      </w:r>
+    </w:p>
+    <w:p>
+      <w:pPr>
+        <w:pStyle w:val="Paragrafoelenco"/>
+        <w:numPr>
+          <w:ilvl w:val="0"/>
+          <w:numId w:val="10"/>
+        </w:numPr>
+        <w:rPr>
+          <w:rFonts w:ascii="Adobe Caslon Pro" w:hAnsi="Adobe Caslon Pro"/>
+          <w:sz w:val="22"/>
+        </w:rPr>
+      </w:pPr>
+      <w:r>
+        <w:rPr>
+          <w:rFonts w:ascii="Adobe Caslon Pro" w:hAnsi="Adobe Caslon Pro"/>
+          <w:sz w:val="22"/>
+        </w:rPr>
+        <w:t>Annotazioni collezionate su una timeline, durante l’esecuzione del video vengono mostrate le bb del frame corrispondente e queste vengono evidenziate nella timeline</w:t>
+      </w:r>
+    </w:p>
+    <w:p>
+      <w:pPr>
+        <w:pStyle w:val="Paragrafoelenco"/>
+        <w:numPr>
+          <w:ilvl w:val="0"/>
+          <w:numId w:val="10"/>
+        </w:numPr>
+        <w:rPr>
+          <w:rFonts w:ascii="Adobe Caslon Pro" w:hAnsi="Adobe Caslon Pro"/>
+          <w:sz w:val="22"/>
+        </w:rPr>
+      </w:pPr>
+      <w:r>
+        <w:rPr>
+          <w:rFonts w:ascii="Adobe Caslon Pro" w:hAnsi="Adobe Caslon Pro"/>
+          <w:sz w:val="22"/>
+        </w:rPr>
+        <w:t>Tool non intuitivo, necessaria un’ampia lettura delle documentazione per prendere confidenza. Alcune operazioni semplici, come l’inserimento di una nuova bb, non sono affatto intuitive.</w:t>
+      </w:r>
+    </w:p>
+    <w:p>
+      <w:pPr>
+        <w:pStyle w:val="Paragrafoelenco"/>
+        <w:numPr>
+          <w:ilvl w:val="0"/>
+          <w:numId w:val="10"/>
+        </w:numPr>
+        <w:rPr>
+          <w:rFonts w:ascii="Adobe Caslon Pro" w:hAnsi="Adobe Caslon Pro"/>
+          <w:sz w:val="22"/>
+        </w:rPr>
+      </w:pPr>
+      <w:r>
+        <w:rPr>
+          <w:rFonts w:ascii="Adobe Caslon Pro" w:hAnsi="Adobe Caslon Pro"/>
+          <w:sz w:val="22"/>
+        </w:rPr>
+        <w:t>Permette l’annotazione utilizzando diversi tipi di figure geometriche: cerchi, rettangoli, ellissi, poligoni.</w:t>
+      </w:r>
+    </w:p>
+    <w:p>
+      <w:pPr>
+        <w:pStyle w:val="Paragrafoelenco"/>
+        <w:numPr>
+          <w:ilvl w:val="0"/>
+          <w:numId w:val="10"/>
+        </w:numPr>
+        <w:rPr>
+          <w:rFonts w:ascii="Adobe Caslon Pro" w:hAnsi="Adobe Caslon Pro"/>
+          <w:sz w:val="22"/>
+        </w:rPr>
+      </w:pPr>
+      <w:r>
+        <w:rPr>
+          <w:rFonts w:ascii="Adobe Caslon Pro" w:hAnsi="Adobe Caslon Pro"/>
+          <w:sz w:val="22"/>
+        </w:rPr>
+        <w:t>Possibilità di effettuare una propagazione mediante interpolazione tra frame consecutivi.</w:t>
+      </w:r>
+      <w:r>
+        <w:rPr>
+          <w:rFonts w:ascii="Adobe Caslon Pro" w:hAnsi="Adobe Caslon Pro"/>
+          <w:sz w:val="22"/>
+        </w:rPr>
+        <w:t xml:space="preserve"> </w:t>
+      </w:r>
+    </w:p>
+    <w:p>
+      <w:pPr>
+        <w:pStyle w:val="Paragrafoelenco"/>
+        <w:numPr>
+          <w:ilvl w:val="0"/>
+          <w:numId w:val="10"/>
+        </w:numPr>
+        <w:rPr>
+          <w:rFonts w:ascii="Adobe Caslon Pro" w:hAnsi="Adobe Caslon Pro"/>
+          <w:sz w:val="22"/>
+        </w:rPr>
+      </w:pPr>
+      <w:r>
+        <w:rPr>
+          <w:rFonts w:ascii="Adobe Caslon Pro" w:hAnsi="Adobe Caslon Pro"/>
+          <w:sz w:val="22"/>
+        </w:rPr>
+        <w:t>Zoom In/Zoom Out nell’immagine per definire particolari.</w:t>
+      </w:r>
+    </w:p>
+    <w:p>
+      <w:pPr>
+        <w:rPr>
+          <w:rFonts w:ascii="Adobe Caslon Pro" w:hAnsi="Adobe Caslon Pro"/>
+          <w:sz w:val="22"/>
+        </w:rPr>
+      </w:pPr>
+    </w:p>
+    <w:p>
+      <w:pPr>
+        <w:rPr>
+          <w:rFonts w:ascii="Adobe Caslon Pro" w:hAnsi="Adobe Caslon Pro"/>
+        </w:rPr>
+      </w:pPr>
     </w:p>
     <w:p>
       <w:pPr>
@@ -1529,367 +1069,200 @@
           <w:sz w:val="28"/>
         </w:rPr>
       </w:pPr>
-    </w:p>
-    <w:p>
-      <w:pPr>
-        <w:pStyle w:val="Paragrafoelenco"/>
-        <w:numPr>
-          <w:ilvl w:val="0"/>
-          <w:numId w:val="10"/>
-        </w:numPr>
-        <w:rPr>
-          <w:rFonts w:ascii="Adobe Caslon Pro" w:hAnsi="Adobe Caslon Pro"/>
-          <w:sz w:val="22"/>
-        </w:rPr>
-      </w:pPr>
-      <w:proofErr w:type="gramStart"/>
-      <w:r>
-        <w:rPr>
-          <w:rFonts w:ascii="Adobe Caslon Pro" w:hAnsi="Adobe Caslon Pro"/>
-          <w:sz w:val="22"/>
-        </w:rPr>
-        <w:t>Annotazione video</w:t>
-      </w:r>
-      <w:proofErr w:type="gramEnd"/>
-      <w:r>
-        <w:rPr>
-          <w:rFonts w:ascii="Adobe Caslon Pro" w:hAnsi="Adobe Caslon Pro"/>
-          <w:sz w:val="22"/>
-        </w:rPr>
-        <w:t>, perfezionamento metadati</w:t>
-      </w:r>
-    </w:p>
-    <w:p>
-      <w:pPr>
-        <w:pStyle w:val="Paragrafoelenco"/>
-        <w:numPr>
-          <w:ilvl w:val="0"/>
-          <w:numId w:val="10"/>
-        </w:numPr>
-        <w:rPr>
-          <w:rFonts w:ascii="Adobe Caslon Pro" w:hAnsi="Adobe Caslon Pro"/>
-          <w:sz w:val="22"/>
-        </w:rPr>
-      </w:pPr>
-      <w:r>
-        <w:rPr>
-          <w:rFonts w:ascii="Adobe Caslon Pro" w:hAnsi="Adobe Caslon Pro"/>
-          <w:sz w:val="22"/>
-        </w:rPr>
-        <w:t xml:space="preserve">Utilizza </w:t>
-      </w:r>
-      <w:proofErr w:type="spellStart"/>
-      <w:r>
-        <w:rPr>
-          <w:rFonts w:ascii="Adobe Caslon Pro" w:hAnsi="Adobe Caslon Pro"/>
-          <w:sz w:val="22"/>
-        </w:rPr>
-        <w:t>bounding</w:t>
-      </w:r>
-      <w:proofErr w:type="spellEnd"/>
-      <w:r>
-        <w:rPr>
-          <w:rFonts w:ascii="Adobe Caslon Pro" w:hAnsi="Adobe Caslon Pro"/>
-          <w:sz w:val="22"/>
-        </w:rPr>
-        <w:t xml:space="preserve"> boxes per annotare gli oggetti sui vari </w:t>
-      </w:r>
-      <w:proofErr w:type="spellStart"/>
-      <w:r>
-        <w:rPr>
-          <w:rFonts w:ascii="Adobe Caslon Pro" w:hAnsi="Adobe Caslon Pro"/>
-          <w:sz w:val="22"/>
-        </w:rPr>
-        <w:t>frames</w:t>
-      </w:r>
-      <w:proofErr w:type="spellEnd"/>
-      <w:r>
-        <w:rPr>
-          <w:rFonts w:ascii="Adobe Caslon Pro" w:hAnsi="Adobe Caslon Pro"/>
-          <w:sz w:val="22"/>
-        </w:rPr>
-        <w:t xml:space="preserve"> dei </w:t>
-      </w:r>
-      <w:proofErr w:type="gramStart"/>
-      <w:r>
-        <w:rPr>
-          <w:rFonts w:ascii="Adobe Caslon Pro" w:hAnsi="Adobe Caslon Pro"/>
-          <w:sz w:val="22"/>
-        </w:rPr>
-        <w:t>video</w:t>
-      </w:r>
-      <w:proofErr w:type="gramEnd"/>
-    </w:p>
-    <w:p>
-      <w:pPr>
-        <w:pStyle w:val="Paragrafoelenco"/>
-        <w:numPr>
-          <w:ilvl w:val="0"/>
-          <w:numId w:val="10"/>
-        </w:numPr>
-        <w:rPr>
-          <w:rFonts w:ascii="Adobe Caslon Pro" w:hAnsi="Adobe Caslon Pro"/>
-          <w:sz w:val="22"/>
-        </w:rPr>
-      </w:pPr>
-      <w:r>
-        <w:rPr>
-          <w:rFonts w:ascii="Adobe Caslon Pro" w:hAnsi="Adobe Caslon Pro"/>
-          <w:sz w:val="22"/>
-        </w:rPr>
-        <w:t xml:space="preserve">Annotazioni collezionate su una </w:t>
-      </w:r>
-      <w:proofErr w:type="spellStart"/>
-      <w:r>
-        <w:rPr>
-          <w:rFonts w:ascii="Adobe Caslon Pro" w:hAnsi="Adobe Caslon Pro"/>
-          <w:sz w:val="22"/>
-        </w:rPr>
-        <w:t>timeline</w:t>
-      </w:r>
-      <w:proofErr w:type="spellEnd"/>
-      <w:r>
-        <w:rPr>
-          <w:rFonts w:ascii="Adobe Caslon Pro" w:hAnsi="Adobe Caslon Pro"/>
-          <w:sz w:val="22"/>
-        </w:rPr>
-        <w:t xml:space="preserve">, durante l’esecuzione del video </w:t>
-      </w:r>
-      <w:proofErr w:type="gramStart"/>
-      <w:r>
-        <w:rPr>
-          <w:rFonts w:ascii="Adobe Caslon Pro" w:hAnsi="Adobe Caslon Pro"/>
-          <w:sz w:val="22"/>
-        </w:rPr>
-        <w:t>vengono</w:t>
-      </w:r>
-      <w:proofErr w:type="gramEnd"/>
-      <w:r>
-        <w:rPr>
-          <w:rFonts w:ascii="Adobe Caslon Pro" w:hAnsi="Adobe Caslon Pro"/>
-          <w:sz w:val="22"/>
-        </w:rPr>
-        <w:t xml:space="preserve"> mostrate le </w:t>
-      </w:r>
-      <w:proofErr w:type="spellStart"/>
-      <w:r>
-        <w:rPr>
-          <w:rFonts w:ascii="Adobe Caslon Pro" w:hAnsi="Adobe Caslon Pro"/>
-          <w:sz w:val="22"/>
-        </w:rPr>
-        <w:t>bb</w:t>
-      </w:r>
-      <w:proofErr w:type="spellEnd"/>
-      <w:r>
-        <w:rPr>
-          <w:rFonts w:ascii="Adobe Caslon Pro" w:hAnsi="Adobe Caslon Pro"/>
-          <w:sz w:val="22"/>
-        </w:rPr>
-        <w:t xml:space="preserve"> del frame corrispondente e queste vengono evidenziate nella </w:t>
-      </w:r>
-      <w:proofErr w:type="spellStart"/>
-      <w:r>
-        <w:rPr>
-          <w:rFonts w:ascii="Adobe Caslon Pro" w:hAnsi="Adobe Caslon Pro"/>
-          <w:sz w:val="22"/>
-        </w:rPr>
-        <w:t>timeline</w:t>
-      </w:r>
-      <w:proofErr w:type="spellEnd"/>
-    </w:p>
-    <w:p>
-      <w:pPr>
-        <w:pStyle w:val="Paragrafoelenco"/>
-        <w:numPr>
-          <w:ilvl w:val="0"/>
-          <w:numId w:val="10"/>
-        </w:numPr>
-        <w:rPr>
-          <w:rFonts w:ascii="Adobe Caslon Pro" w:hAnsi="Adobe Caslon Pro"/>
-          <w:sz w:val="22"/>
-        </w:rPr>
-      </w:pPr>
-      <w:proofErr w:type="spellStart"/>
-      <w:r>
-        <w:rPr>
-          <w:rFonts w:ascii="Adobe Caslon Pro" w:hAnsi="Adobe Caslon Pro"/>
-          <w:sz w:val="22"/>
-        </w:rPr>
-        <w:t>Tool</w:t>
-      </w:r>
-      <w:proofErr w:type="spellEnd"/>
-      <w:r>
-        <w:rPr>
-          <w:rFonts w:ascii="Adobe Caslon Pro" w:hAnsi="Adobe Caslon Pro"/>
-          <w:sz w:val="22"/>
-        </w:rPr>
-        <w:t xml:space="preserve"> non intuitivo, necessaria un’ampia lettura </w:t>
-      </w:r>
-      <w:proofErr w:type="gramStart"/>
-      <w:r>
-        <w:rPr>
-          <w:rFonts w:ascii="Adobe Caslon Pro" w:hAnsi="Adobe Caslon Pro"/>
-          <w:sz w:val="22"/>
-        </w:rPr>
-        <w:t>delle</w:t>
-      </w:r>
-      <w:proofErr w:type="gramEnd"/>
-      <w:r>
-        <w:rPr>
-          <w:rFonts w:ascii="Adobe Caslon Pro" w:hAnsi="Adobe Caslon Pro"/>
-          <w:sz w:val="22"/>
-        </w:rPr>
-        <w:t xml:space="preserve"> documentazione per prendere confidenza. Alcune operazioni semplici, come l’inserimento di una nuova </w:t>
-      </w:r>
-      <w:proofErr w:type="spellStart"/>
-      <w:r>
-        <w:rPr>
-          <w:rFonts w:ascii="Adobe Caslon Pro" w:hAnsi="Adobe Caslon Pro"/>
-          <w:sz w:val="22"/>
-        </w:rPr>
-        <w:t>bb</w:t>
-      </w:r>
-      <w:proofErr w:type="spellEnd"/>
-      <w:r>
-        <w:rPr>
-          <w:rFonts w:ascii="Adobe Caslon Pro" w:hAnsi="Adobe Caslon Pro"/>
-          <w:sz w:val="22"/>
-        </w:rPr>
-        <w:t xml:space="preserve">, </w:t>
-      </w:r>
-      <w:proofErr w:type="gramStart"/>
-      <w:r>
-        <w:rPr>
-          <w:rFonts w:ascii="Adobe Caslon Pro" w:hAnsi="Adobe Caslon Pro"/>
-          <w:sz w:val="22"/>
-        </w:rPr>
-        <w:t>non sono affatto</w:t>
-      </w:r>
-      <w:proofErr w:type="gramEnd"/>
-      <w:r>
-        <w:rPr>
-          <w:rFonts w:ascii="Adobe Caslon Pro" w:hAnsi="Adobe Caslon Pro"/>
-          <w:sz w:val="22"/>
-        </w:rPr>
-        <w:t xml:space="preserve"> intuitive.</w:t>
-      </w:r>
-    </w:p>
-    <w:p>
-      <w:pPr>
-        <w:pStyle w:val="Paragrafoelenco"/>
-        <w:numPr>
-          <w:ilvl w:val="0"/>
-          <w:numId w:val="10"/>
-        </w:numPr>
-        <w:rPr>
-          <w:rFonts w:ascii="Adobe Caslon Pro" w:hAnsi="Adobe Caslon Pro"/>
-          <w:sz w:val="22"/>
-        </w:rPr>
-      </w:pPr>
-      <w:r>
-        <w:rPr>
-          <w:rFonts w:ascii="Adobe Caslon Pro" w:hAnsi="Adobe Caslon Pro"/>
-          <w:sz w:val="22"/>
-        </w:rPr>
-        <w:t>Permette l’annotazione utilizzando diversi tipi di figure geometriche: cerchi, rettangoli, ellissi, poligoni.</w:t>
-      </w:r>
-    </w:p>
-    <w:p>
-      <w:pPr>
-        <w:pStyle w:val="Paragrafoelenco"/>
-        <w:numPr>
-          <w:ilvl w:val="0"/>
-          <w:numId w:val="10"/>
-        </w:numPr>
-        <w:rPr>
-          <w:rFonts w:ascii="Adobe Caslon Pro" w:hAnsi="Adobe Caslon Pro"/>
-          <w:sz w:val="22"/>
-        </w:rPr>
-      </w:pPr>
-      <w:r>
-        <w:rPr>
-          <w:rFonts w:ascii="Adobe Caslon Pro" w:hAnsi="Adobe Caslon Pro"/>
-          <w:sz w:val="22"/>
-        </w:rPr>
-        <w:t xml:space="preserve">Possibilità di </w:t>
-      </w:r>
-      <w:proofErr w:type="gramStart"/>
-      <w:r>
-        <w:rPr>
-          <w:rFonts w:ascii="Adobe Caslon Pro" w:hAnsi="Adobe Caslon Pro"/>
-          <w:sz w:val="22"/>
-        </w:rPr>
-        <w:t>effettuare</w:t>
-      </w:r>
-      <w:proofErr w:type="gramEnd"/>
-      <w:r>
-        <w:rPr>
-          <w:rFonts w:ascii="Adobe Caslon Pro" w:hAnsi="Adobe Caslon Pro"/>
-          <w:sz w:val="22"/>
-        </w:rPr>
-        <w:t xml:space="preserve"> una propagazione mediante interpolazione tra frame consecutivi.</w:t>
-      </w:r>
-      <w:r>
-        <w:rPr>
-          <w:rFonts w:ascii="Adobe Caslon Pro" w:hAnsi="Adobe Caslon Pro"/>
-          <w:sz w:val="22"/>
-        </w:rPr>
-        <w:t xml:space="preserve"> </w:t>
-      </w:r>
-    </w:p>
-    <w:p>
-      <w:pPr>
-        <w:pStyle w:val="Paragrafoelenco"/>
-        <w:numPr>
-          <w:ilvl w:val="0"/>
-          <w:numId w:val="10"/>
-        </w:numPr>
-        <w:rPr>
-          <w:rFonts w:ascii="Adobe Caslon Pro" w:hAnsi="Adobe Caslon Pro"/>
-          <w:sz w:val="22"/>
-        </w:rPr>
-      </w:pPr>
-      <w:r>
-        <w:rPr>
-          <w:rFonts w:ascii="Adobe Caslon Pro" w:hAnsi="Adobe Caslon Pro"/>
-          <w:sz w:val="22"/>
-        </w:rPr>
-        <w:t>Zoom In/Zoom Out nell’immagine per definire particolari.</w:t>
-      </w:r>
-    </w:p>
-    <w:p>
-      <w:pPr>
-        <w:rPr>
-          <w:rFonts w:ascii="Adobe Caslon Pro" w:hAnsi="Adobe Caslon Pro"/>
-          <w:sz w:val="22"/>
-        </w:rPr>
-      </w:pPr>
-    </w:p>
-    <w:p>
-      <w:pPr>
-        <w:rPr>
-          <w:rFonts w:ascii="Adobe Caslon Pro" w:hAnsi="Adobe Caslon Pro"/>
-        </w:rPr>
-      </w:pPr>
-    </w:p>
-    <w:p>
-      <w:pPr>
+      <w:r>
         <w:rPr>
           <w:rFonts w:ascii="Adobe Caslon Pro" w:hAnsi="Adobe Caslon Pro"/>
           <w:b/>
           <w:sz w:val="28"/>
         </w:rPr>
-      </w:pPr>
-      <w:proofErr w:type="spellStart"/>
-      <w:r>
+        <w:t>Vatic</w:t>
+      </w:r>
+    </w:p>
+    <w:p>
+      <w:pPr>
         <w:rPr>
           <w:rFonts w:ascii="Adobe Caslon Pro" w:hAnsi="Adobe Caslon Pro"/>
           <w:b/>
           <w:sz w:val="28"/>
         </w:rPr>
-        <w:t>Vatic</w:t>
-      </w:r>
-      <w:proofErr w:type="spellEnd"/>
+      </w:pPr>
+    </w:p>
+    <w:p>
+      <w:pPr>
+        <w:pStyle w:val="Paragrafoelenco"/>
+        <w:numPr>
+          <w:ilvl w:val="0"/>
+          <w:numId w:val="10"/>
+        </w:numPr>
+        <w:rPr>
+          <w:rFonts w:ascii="Adobe Caslon Pro" w:hAnsi="Adobe Caslon Pro"/>
+          <w:sz w:val="22"/>
+        </w:rPr>
+      </w:pPr>
+      <w:r>
+        <w:rPr>
+          <w:rFonts w:ascii="Adobe Caslon Pro" w:hAnsi="Adobe Caslon Pro"/>
+          <w:sz w:val="22"/>
+        </w:rPr>
+        <w:t>Annotazione mediante bounding box nell’immagine.</w:t>
+      </w:r>
+    </w:p>
+    <w:p>
+      <w:pPr>
+        <w:pStyle w:val="Paragrafoelenco"/>
+        <w:numPr>
+          <w:ilvl w:val="0"/>
+          <w:numId w:val="10"/>
+        </w:numPr>
+        <w:rPr>
+          <w:rFonts w:ascii="Adobe Caslon Pro" w:hAnsi="Adobe Caslon Pro"/>
+          <w:sz w:val="22"/>
+        </w:rPr>
+      </w:pPr>
+      <w:r>
+        <w:rPr>
+          <w:rFonts w:ascii="Adobe Caslon Pro" w:hAnsi="Adobe Caslon Pro"/>
+          <w:sz w:val="22"/>
+        </w:rPr>
+        <w:t>Interfaccia pensata per annotazione di video.</w:t>
+      </w:r>
+    </w:p>
+    <w:p>
+      <w:pPr>
+        <w:pStyle w:val="Paragrafoelenco"/>
+        <w:numPr>
+          <w:ilvl w:val="0"/>
+          <w:numId w:val="10"/>
+        </w:numPr>
+        <w:rPr>
+          <w:rFonts w:ascii="Adobe Caslon Pro" w:hAnsi="Adobe Caslon Pro"/>
+          <w:sz w:val="22"/>
+        </w:rPr>
+      </w:pPr>
+      <w:r>
+        <w:rPr>
+          <w:rFonts w:ascii="Adobe Caslon Pro" w:hAnsi="Adobe Caslon Pro"/>
+          <w:sz w:val="22"/>
+        </w:rPr>
+        <w:t>Utilizzo offline con esportazione delle annotazioni effettuate.</w:t>
+      </w:r>
+    </w:p>
+    <w:p>
+      <w:pPr>
+        <w:pStyle w:val="Paragrafoelenco"/>
+        <w:numPr>
+          <w:ilvl w:val="0"/>
+          <w:numId w:val="10"/>
+        </w:numPr>
+        <w:rPr>
+          <w:rFonts w:ascii="Adobe Caslon Pro" w:hAnsi="Adobe Caslon Pro"/>
+          <w:sz w:val="22"/>
+        </w:rPr>
+      </w:pPr>
+      <w:r>
+        <w:rPr>
+          <w:rFonts w:ascii="Adobe Caslon Pro" w:hAnsi="Adobe Caslon Pro"/>
+          <w:sz w:val="22"/>
+        </w:rPr>
+        <w:t>Per la definizione di bounding box viene proposto un sistema intuitivo basato sul click and drag.</w:t>
+      </w:r>
+    </w:p>
+    <w:p>
+      <w:pPr>
+        <w:pStyle w:val="Paragrafoelenco"/>
+        <w:numPr>
+          <w:ilvl w:val="0"/>
+          <w:numId w:val="10"/>
+        </w:numPr>
+        <w:rPr>
+          <w:rFonts w:ascii="Adobe Caslon Pro" w:hAnsi="Adobe Caslon Pro"/>
+          <w:sz w:val="22"/>
+        </w:rPr>
+      </w:pPr>
+      <w:r>
+        <w:rPr>
+          <w:rFonts w:ascii="Adobe Caslon Pro" w:hAnsi="Adobe Caslon Pro"/>
+          <w:sz w:val="22"/>
+        </w:rPr>
+        <w:t xml:space="preserve">Integrazione con OpenCV per Object tracking nel video. </w:t>
+      </w:r>
+    </w:p>
+    <w:p>
+      <w:pPr>
+        <w:pStyle w:val="Paragrafoelenco"/>
+        <w:numPr>
+          <w:ilvl w:val="0"/>
+          <w:numId w:val="10"/>
+        </w:numPr>
+        <w:rPr>
+          <w:rFonts w:ascii="Adobe Caslon Pro" w:hAnsi="Adobe Caslon Pro"/>
+          <w:sz w:val="22"/>
+        </w:rPr>
+      </w:pPr>
+      <w:r>
+        <w:rPr>
+          <w:rFonts w:ascii="Adobe Caslon Pro" w:hAnsi="Adobe Caslon Pro"/>
+          <w:sz w:val="22"/>
+        </w:rPr>
+        <w:t>Possibilità di aggiungere annotazioni sui testi.</w:t>
+      </w:r>
+    </w:p>
+    <w:p>
+      <w:pPr>
+        <w:pStyle w:val="Paragrafoelenco"/>
+        <w:numPr>
+          <w:ilvl w:val="0"/>
+          <w:numId w:val="10"/>
+        </w:numPr>
+        <w:rPr>
+          <w:rFonts w:ascii="Adobe Caslon Pro" w:hAnsi="Adobe Caslon Pro"/>
+          <w:sz w:val="22"/>
+        </w:rPr>
+      </w:pPr>
+      <w:r>
+        <w:rPr>
+          <w:rFonts w:ascii="Adobe Caslon Pro" w:hAnsi="Adobe Caslon Pro"/>
+          <w:sz w:val="22"/>
+        </w:rPr>
+        <w:t>Possibilità di annotazione di oggetti di tipo differente.</w:t>
+      </w:r>
+    </w:p>
+    <w:p>
+      <w:pPr>
+        <w:pStyle w:val="Paragrafoelenco"/>
+        <w:numPr>
+          <w:ilvl w:val="0"/>
+          <w:numId w:val="10"/>
+        </w:numPr>
+        <w:rPr>
+          <w:rFonts w:ascii="Adobe Caslon Pro" w:hAnsi="Adobe Caslon Pro"/>
+          <w:sz w:val="22"/>
+        </w:rPr>
+      </w:pPr>
+      <w:r>
+        <w:rPr>
+          <w:rFonts w:ascii="Adobe Caslon Pro" w:hAnsi="Adobe Caslon Pro"/>
+          <w:sz w:val="22"/>
+        </w:rPr>
+        <w:t>Tracking di oggetti mediante rimozione del background</w:t>
+      </w:r>
+    </w:p>
+    <w:p>
+      <w:pPr>
+        <w:pStyle w:val="Paragrafoelenco"/>
+        <w:rPr>
+          <w:rFonts w:ascii="Adobe Caslon Pro" w:hAnsi="Adobe Caslon Pro"/>
+          <w:sz w:val="22"/>
+        </w:rPr>
+      </w:pPr>
+    </w:p>
+    <w:p>
+      <w:pPr>
+        <w:rPr>
+          <w:rFonts w:ascii="Adobe Caslon Pro" w:hAnsi="Adobe Caslon Pro"/>
+          <w:sz w:val="22"/>
+        </w:rPr>
+      </w:pPr>
     </w:p>
     <w:p>
       <w:pPr>
@@ -1899,313 +1272,22 @@
           <w:sz w:val="28"/>
         </w:rPr>
       </w:pPr>
-    </w:p>
-    <w:p>
-      <w:pPr>
-        <w:pStyle w:val="Paragrafoelenco"/>
-        <w:numPr>
-          <w:ilvl w:val="0"/>
-          <w:numId w:val="10"/>
-        </w:numPr>
-        <w:rPr>
-          <w:rFonts w:ascii="Adobe Caslon Pro" w:hAnsi="Adobe Caslon Pro"/>
-          <w:sz w:val="22"/>
-        </w:rPr>
-      </w:pPr>
-      <w:r>
-        <w:rPr>
-          <w:rFonts w:ascii="Adobe Caslon Pro" w:hAnsi="Adobe Caslon Pro"/>
-          <w:sz w:val="22"/>
-        </w:rPr>
-        <w:t xml:space="preserve">Annotazione mediante </w:t>
-      </w:r>
-      <w:proofErr w:type="spellStart"/>
-      <w:r>
-        <w:rPr>
-          <w:rFonts w:ascii="Adobe Caslon Pro" w:hAnsi="Adobe Caslon Pro"/>
-          <w:sz w:val="22"/>
-        </w:rPr>
-        <w:t>bounding</w:t>
-      </w:r>
-      <w:proofErr w:type="spellEnd"/>
-      <w:r>
-        <w:rPr>
-          <w:rFonts w:ascii="Adobe Caslon Pro" w:hAnsi="Adobe Caslon Pro"/>
-          <w:sz w:val="22"/>
-        </w:rPr>
-        <w:t xml:space="preserve"> box nell’immagine.</w:t>
-      </w:r>
-    </w:p>
-    <w:p>
-      <w:pPr>
-        <w:pStyle w:val="Paragrafoelenco"/>
-        <w:numPr>
-          <w:ilvl w:val="0"/>
-          <w:numId w:val="10"/>
-        </w:numPr>
-        <w:rPr>
-          <w:rFonts w:ascii="Adobe Caslon Pro" w:hAnsi="Adobe Caslon Pro"/>
-          <w:sz w:val="22"/>
-        </w:rPr>
-      </w:pPr>
-      <w:r>
-        <w:rPr>
-          <w:rFonts w:ascii="Adobe Caslon Pro" w:hAnsi="Adobe Caslon Pro"/>
-          <w:sz w:val="22"/>
-        </w:rPr>
-        <w:t>Interfaccia pensata per annotazione di video.</w:t>
-      </w:r>
-    </w:p>
-    <w:p>
-      <w:pPr>
-        <w:pStyle w:val="Paragrafoelenco"/>
-        <w:numPr>
-          <w:ilvl w:val="0"/>
-          <w:numId w:val="10"/>
-        </w:numPr>
-        <w:rPr>
-          <w:rFonts w:ascii="Adobe Caslon Pro" w:hAnsi="Adobe Caslon Pro"/>
-          <w:sz w:val="22"/>
-        </w:rPr>
-      </w:pPr>
-      <w:r>
-        <w:rPr>
-          <w:rFonts w:ascii="Adobe Caslon Pro" w:hAnsi="Adobe Caslon Pro"/>
-          <w:sz w:val="22"/>
-        </w:rPr>
-        <w:t>Utilizzo offline con esportazione delle annotazioni effettuate.</w:t>
-      </w:r>
-    </w:p>
-    <w:p>
-      <w:pPr>
-        <w:pStyle w:val="Paragrafoelenco"/>
-        <w:numPr>
-          <w:ilvl w:val="0"/>
-          <w:numId w:val="10"/>
-        </w:numPr>
-        <w:rPr>
-          <w:rFonts w:ascii="Adobe Caslon Pro" w:hAnsi="Adobe Caslon Pro"/>
-          <w:sz w:val="22"/>
-        </w:rPr>
-      </w:pPr>
-      <w:r>
-        <w:rPr>
-          <w:rFonts w:ascii="Adobe Caslon Pro" w:hAnsi="Adobe Caslon Pro"/>
-          <w:sz w:val="22"/>
-        </w:rPr>
-        <w:t xml:space="preserve">Per la definizione di </w:t>
-      </w:r>
-      <w:proofErr w:type="spellStart"/>
-      <w:r>
-        <w:rPr>
-          <w:rFonts w:ascii="Adobe Caslon Pro" w:hAnsi="Adobe Caslon Pro"/>
-          <w:sz w:val="22"/>
-        </w:rPr>
-        <w:t>bounding</w:t>
-      </w:r>
-      <w:proofErr w:type="spellEnd"/>
-      <w:r>
-        <w:rPr>
-          <w:rFonts w:ascii="Adobe Caslon Pro" w:hAnsi="Adobe Caslon Pro"/>
-          <w:sz w:val="22"/>
-        </w:rPr>
-        <w:t xml:space="preserve"> box </w:t>
-      </w:r>
-      <w:proofErr w:type="gramStart"/>
-      <w:r>
-        <w:rPr>
-          <w:rFonts w:ascii="Adobe Caslon Pro" w:hAnsi="Adobe Caslon Pro"/>
-          <w:sz w:val="22"/>
-        </w:rPr>
-        <w:t>viene</w:t>
-      </w:r>
-      <w:proofErr w:type="gramEnd"/>
-      <w:r>
-        <w:rPr>
-          <w:rFonts w:ascii="Adobe Caslon Pro" w:hAnsi="Adobe Caslon Pro"/>
-          <w:sz w:val="22"/>
-        </w:rPr>
-        <w:t xml:space="preserve"> proposto un sistema intuitivo basato sul click and drag.</w:t>
-      </w:r>
-    </w:p>
-    <w:p>
-      <w:pPr>
-        <w:pStyle w:val="Paragrafoelenco"/>
-        <w:numPr>
-          <w:ilvl w:val="0"/>
-          <w:numId w:val="10"/>
-        </w:numPr>
-        <w:rPr>
-          <w:rFonts w:ascii="Adobe Caslon Pro" w:hAnsi="Adobe Caslon Pro"/>
-          <w:sz w:val="22"/>
-        </w:rPr>
-      </w:pPr>
-      <w:r>
-        <w:rPr>
-          <w:rFonts w:ascii="Adobe Caslon Pro" w:hAnsi="Adobe Caslon Pro"/>
-          <w:sz w:val="22"/>
-        </w:rPr>
-        <w:t xml:space="preserve">Integrazione con </w:t>
-      </w:r>
-      <w:proofErr w:type="spellStart"/>
-      <w:r>
-        <w:rPr>
-          <w:rFonts w:ascii="Adobe Caslon Pro" w:hAnsi="Adobe Caslon Pro"/>
-          <w:sz w:val="22"/>
-        </w:rPr>
-        <w:t>OpenCV</w:t>
-      </w:r>
-      <w:proofErr w:type="spellEnd"/>
-      <w:r>
-        <w:rPr>
-          <w:rFonts w:ascii="Adobe Caslon Pro" w:hAnsi="Adobe Caslon Pro"/>
-          <w:sz w:val="22"/>
-        </w:rPr>
-        <w:t xml:space="preserve"> per Object </w:t>
-      </w:r>
-      <w:proofErr w:type="spellStart"/>
-      <w:r>
-        <w:rPr>
-          <w:rFonts w:ascii="Adobe Caslon Pro" w:hAnsi="Adobe Caslon Pro"/>
-          <w:sz w:val="22"/>
-        </w:rPr>
-        <w:t>tracking</w:t>
-      </w:r>
-      <w:proofErr w:type="spellEnd"/>
-      <w:r>
-        <w:rPr>
-          <w:rFonts w:ascii="Adobe Caslon Pro" w:hAnsi="Adobe Caslon Pro"/>
-          <w:sz w:val="22"/>
-        </w:rPr>
-        <w:t xml:space="preserve"> nel video. </w:t>
-      </w:r>
-    </w:p>
-    <w:p>
-      <w:pPr>
-        <w:pStyle w:val="Paragrafoelenco"/>
-        <w:numPr>
-          <w:ilvl w:val="0"/>
-          <w:numId w:val="10"/>
-        </w:numPr>
-        <w:rPr>
-          <w:rFonts w:ascii="Adobe Caslon Pro" w:hAnsi="Adobe Caslon Pro"/>
-          <w:sz w:val="22"/>
-        </w:rPr>
-      </w:pPr>
-      <w:r>
-        <w:rPr>
-          <w:rFonts w:ascii="Adobe Caslon Pro" w:hAnsi="Adobe Caslon Pro"/>
-          <w:sz w:val="22"/>
-        </w:rPr>
-        <w:t>Possibilità di aggiungere annotazioni sui testi.</w:t>
-      </w:r>
-    </w:p>
-    <w:p>
-      <w:pPr>
-        <w:pStyle w:val="Paragrafoelenco"/>
-        <w:numPr>
-          <w:ilvl w:val="0"/>
-          <w:numId w:val="10"/>
-        </w:numPr>
-        <w:rPr>
-          <w:rFonts w:ascii="Adobe Caslon Pro" w:hAnsi="Adobe Caslon Pro"/>
-          <w:sz w:val="22"/>
-        </w:rPr>
-      </w:pPr>
-      <w:r>
-        <w:rPr>
-          <w:rFonts w:ascii="Adobe Caslon Pro" w:hAnsi="Adobe Caslon Pro"/>
-          <w:sz w:val="22"/>
-        </w:rPr>
-        <w:t xml:space="preserve">Possibilità di annotazione di oggetti </w:t>
-      </w:r>
-      <w:proofErr w:type="gramStart"/>
-      <w:r>
-        <w:rPr>
-          <w:rFonts w:ascii="Adobe Caslon Pro" w:hAnsi="Adobe Caslon Pro"/>
-          <w:sz w:val="22"/>
-        </w:rPr>
-        <w:t>di</w:t>
-      </w:r>
-      <w:proofErr w:type="gramEnd"/>
-      <w:r>
-        <w:rPr>
-          <w:rFonts w:ascii="Adobe Caslon Pro" w:hAnsi="Adobe Caslon Pro"/>
-          <w:sz w:val="22"/>
-        </w:rPr>
-        <w:t xml:space="preserve"> tipo differente.</w:t>
-      </w:r>
-    </w:p>
-    <w:p>
-      <w:pPr>
-        <w:pStyle w:val="Paragrafoelenco"/>
-        <w:numPr>
-          <w:ilvl w:val="0"/>
-          <w:numId w:val="10"/>
-        </w:numPr>
-        <w:rPr>
-          <w:rFonts w:ascii="Adobe Caslon Pro" w:hAnsi="Adobe Caslon Pro"/>
-          <w:sz w:val="22"/>
-        </w:rPr>
-      </w:pPr>
-      <w:proofErr w:type="spellStart"/>
-      <w:r>
-        <w:rPr>
-          <w:rFonts w:ascii="Adobe Caslon Pro" w:hAnsi="Adobe Caslon Pro"/>
-          <w:sz w:val="22"/>
-        </w:rPr>
-        <w:t>Tracking</w:t>
-      </w:r>
-      <w:proofErr w:type="spellEnd"/>
-      <w:r>
-        <w:rPr>
-          <w:rFonts w:ascii="Adobe Caslon Pro" w:hAnsi="Adobe Caslon Pro"/>
-          <w:sz w:val="22"/>
-        </w:rPr>
-        <w:t xml:space="preserve"> di oggetti mediante rimozione del background</w:t>
-      </w:r>
-    </w:p>
-    <w:p>
-      <w:pPr>
-        <w:pStyle w:val="Paragrafoelenco"/>
-        <w:rPr>
-          <w:rFonts w:ascii="Adobe Caslon Pro" w:hAnsi="Adobe Caslon Pro"/>
-          <w:sz w:val="22"/>
-        </w:rPr>
-      </w:pPr>
-    </w:p>
-    <w:p>
-      <w:pPr>
-        <w:rPr>
-          <w:rFonts w:ascii="Adobe Caslon Pro" w:hAnsi="Adobe Caslon Pro"/>
-          <w:sz w:val="22"/>
-        </w:rPr>
-      </w:pPr>
-    </w:p>
-    <w:p>
-      <w:pPr>
+      <w:r>
         <w:rPr>
           <w:rFonts w:ascii="Adobe Caslon Pro" w:hAnsi="Adobe Caslon Pro"/>
           <w:b/>
           <w:sz w:val="28"/>
         </w:rPr>
-      </w:pPr>
-      <w:r>
+        <w:t>WATSS</w:t>
+      </w:r>
+    </w:p>
+    <w:p>
+      <w:pPr>
         <w:rPr>
           <w:rFonts w:ascii="Adobe Caslon Pro" w:hAnsi="Adobe Caslon Pro"/>
           <w:b/>
           <w:sz w:val="28"/>
         </w:rPr>
-        <w:t>WATSS</w:t>
-      </w:r>
-    </w:p>
-    <w:p>
-      <w:pPr>
-        <w:rPr>
-          <w:rFonts w:ascii="Adobe Caslon Pro" w:hAnsi="Adobe Caslon Pro"/>
-          <w:b/>
-          <w:sz w:val="28"/>
-        </w:rPr>
       </w:pPr>
     </w:p>
     <w:p>
@@ -2225,23 +1307,7 @@
           <w:rFonts w:ascii="Adobe Caslon Pro" w:hAnsi="Adobe Caslon Pro"/>
           <w:sz w:val="22"/>
         </w:rPr>
-        <w:t xml:space="preserve">Annotazione mediante </w:t>
-      </w:r>
-      <w:proofErr w:type="spellStart"/>
-      <w:r>
-        <w:rPr>
-          <w:rFonts w:ascii="Adobe Caslon Pro" w:hAnsi="Adobe Caslon Pro"/>
-          <w:sz w:val="22"/>
-        </w:rPr>
-        <w:t>bounding</w:t>
-      </w:r>
-      <w:proofErr w:type="spellEnd"/>
-      <w:r>
-        <w:rPr>
-          <w:rFonts w:ascii="Adobe Caslon Pro" w:hAnsi="Adobe Caslon Pro"/>
-          <w:sz w:val="22"/>
-        </w:rPr>
-        <w:t xml:space="preserve"> box per singola persona</w:t>
+        <w:t>Annotazione mediante bounding box per singola persona</w:t>
       </w:r>
     </w:p>
     <w:p>
@@ -2261,39 +1327,7 @@
           <w:rFonts w:ascii="Adobe Caslon Pro" w:hAnsi="Adobe Caslon Pro"/>
           <w:sz w:val="22"/>
         </w:rPr>
-        <w:t xml:space="preserve">Possibilità di definire la parte visibile della persona (all’interno delle </w:t>
-      </w:r>
-      <w:proofErr w:type="spellStart"/>
-      <w:r>
-        <w:rPr>
-          <w:rFonts w:ascii="Adobe Caslon Pro" w:hAnsi="Adobe Caslon Pro"/>
-          <w:sz w:val="22"/>
-        </w:rPr>
-        <w:t>bounding</w:t>
-      </w:r>
-      <w:proofErr w:type="spellEnd"/>
-      <w:r>
-        <w:rPr>
-          <w:rFonts w:ascii="Adobe Caslon Pro" w:hAnsi="Adobe Caslon Pro"/>
-          <w:sz w:val="22"/>
-        </w:rPr>
-        <w:t xml:space="preserve"> </w:t>
-      </w:r>
-      <w:proofErr w:type="gramStart"/>
-      <w:r>
-        <w:rPr>
-          <w:rFonts w:ascii="Adobe Caslon Pro" w:hAnsi="Adobe Caslon Pro"/>
-          <w:sz w:val="22"/>
-        </w:rPr>
-        <w:t>box definita</w:t>
-      </w:r>
-      <w:proofErr w:type="gramEnd"/>
-      <w:r>
-        <w:rPr>
-          <w:rFonts w:ascii="Adobe Caslon Pro" w:hAnsi="Adobe Caslon Pro"/>
-          <w:sz w:val="22"/>
-        </w:rPr>
-        <w:t>)</w:t>
+        <w:t>Possibilità di definire la parte visibile della persona (all’interno delle bounding box definita)</w:t>
       </w:r>
     </w:p>
     <w:p>
@@ -2313,23 +1347,7 @@
           <w:rFonts w:ascii="Adobe Caslon Pro" w:hAnsi="Adobe Caslon Pro"/>
           <w:sz w:val="22"/>
         </w:rPr>
-        <w:t xml:space="preserve">Ciascuna persona </w:t>
-      </w:r>
-      <w:proofErr w:type="gramStart"/>
-      <w:r>
-        <w:rPr>
-          <w:rFonts w:ascii="Adobe Caslon Pro" w:hAnsi="Adobe Caslon Pro"/>
-          <w:sz w:val="22"/>
-        </w:rPr>
-        <w:t>viene</w:t>
-      </w:r>
-      <w:proofErr w:type="gramEnd"/>
-      <w:r>
-        <w:rPr>
-          <w:rFonts w:ascii="Adobe Caslon Pro" w:hAnsi="Adobe Caslon Pro"/>
-          <w:sz w:val="22"/>
-        </w:rPr>
-        <w:t xml:space="preserve"> registrata nel sistema e ne viene definito un avatar per consentire un successivo reinserimento della stessa in altri frame</w:t>
+        <w:t>Ciascuna persona viene registrata nel sistema e ne viene definito un avatar per consentire un successivo reinserimento della stessa in altri frame</w:t>
       </w:r>
     </w:p>
     <w:p>
@@ -2349,23 +1367,7 @@
           <w:rFonts w:ascii="Adobe Caslon Pro" w:hAnsi="Adobe Caslon Pro"/>
           <w:sz w:val="22"/>
         </w:rPr>
-        <w:t xml:space="preserve">Possibilità di definizione di gruppi </w:t>
-      </w:r>
-      <w:proofErr w:type="gramStart"/>
-      <w:r>
-        <w:rPr>
-          <w:rFonts w:ascii="Adobe Caslon Pro" w:hAnsi="Adobe Caslon Pro"/>
-          <w:sz w:val="22"/>
-        </w:rPr>
-        <w:t>di</w:t>
-      </w:r>
-      <w:proofErr w:type="gramEnd"/>
-      <w:r>
-        <w:rPr>
-          <w:rFonts w:ascii="Adobe Caslon Pro" w:hAnsi="Adobe Caslon Pro"/>
-          <w:sz w:val="22"/>
-        </w:rPr>
-        <w:t xml:space="preserve"> persone</w:t>
+        <w:t>Possibilità di definizione di gruppi di persone</w:t>
       </w:r>
     </w:p>
     <w:p>
@@ -2385,17 +1387,8 @@
           <w:rFonts w:ascii="Adobe Caslon Pro" w:hAnsi="Adobe Caslon Pro"/>
           <w:sz w:val="22"/>
         </w:rPr>
-        <w:t xml:space="preserve">A ciascuna persona è poi possibile attribuire un POI (scelto da una lista di possibili) che corrisponde all’opera di fronte al quale si </w:t>
-      </w:r>
-      <w:proofErr w:type="gramStart"/>
-      <w:r>
-        <w:rPr>
-          <w:rFonts w:ascii="Adobe Caslon Pro" w:hAnsi="Adobe Caslon Pro"/>
-          <w:sz w:val="22"/>
-        </w:rPr>
-        <w:t>trova</w:t>
-      </w:r>
-      <w:proofErr w:type="gramEnd"/>
+        <w:t>A ciascuna persona è poi possibile attribuire un POI (scelto da una lista di possibili) che corrisponde all’opera di fronte al quale si trova</w:t>
+      </w:r>
     </w:p>
     <w:p>
       <w:pPr>
@@ -2474,55 +1467,7 @@
           <w:rFonts w:ascii="Adobe Caslon Pro" w:hAnsi="Adobe Caslon Pro"/>
           <w:sz w:val="22"/>
         </w:rPr>
-        <w:t xml:space="preserve">Predizione della persona nel frame successivo: selezionando una </w:t>
-      </w:r>
-      <w:proofErr w:type="gramStart"/>
-      <w:r>
-        <w:rPr>
-          <w:rFonts w:ascii="Adobe Caslon Pro" w:hAnsi="Adobe Caslon Pro"/>
-          <w:sz w:val="22"/>
-        </w:rPr>
-        <w:t>persona</w:t>
-      </w:r>
-      <w:proofErr w:type="gramEnd"/>
-      <w:r>
-        <w:rPr>
-          <w:rFonts w:ascii="Adobe Caslon Pro" w:hAnsi="Adobe Caslon Pro"/>
-          <w:sz w:val="22"/>
-        </w:rPr>
-        <w:t xml:space="preserve"> in un frame è possibile predirla nel frame successivo. Predizione </w:t>
-      </w:r>
-      <w:proofErr w:type="gramStart"/>
-      <w:r>
-        <w:rPr>
-          <w:rFonts w:ascii="Adobe Caslon Pro" w:hAnsi="Adobe Caslon Pro"/>
-          <w:sz w:val="22"/>
-        </w:rPr>
-        <w:t>statica,</w:t>
-      </w:r>
-      <w:proofErr w:type="gramEnd"/>
-      <w:r>
-        <w:rPr>
-          <w:rFonts w:ascii="Adobe Caslon Pro" w:hAnsi="Adobe Caslon Pro"/>
-          <w:sz w:val="22"/>
-        </w:rPr>
-        <w:t xml:space="preserve"> si riproduce la </w:t>
-      </w:r>
-      <w:proofErr w:type="spellStart"/>
-      <w:r>
-        <w:rPr>
-          <w:rFonts w:ascii="Adobe Caslon Pro" w:hAnsi="Adobe Caslon Pro"/>
-          <w:sz w:val="22"/>
-        </w:rPr>
-        <w:t>bounding</w:t>
-      </w:r>
-      <w:proofErr w:type="spellEnd"/>
-      <w:r>
-        <w:rPr>
-          <w:rFonts w:ascii="Adobe Caslon Pro" w:hAnsi="Adobe Caslon Pro"/>
-          <w:sz w:val="22"/>
-        </w:rPr>
-        <w:t xml:space="preserve"> box nella stessa posizione.</w:t>
+        <w:t>Predizione della persona nel frame successivo: selezionando una persona in un frame è possibile predirla nel frame successivo. Predizione statica, si riproduce la bounding box nella stessa posizione.</w:t>
       </w:r>
     </w:p>
     <w:p>
@@ -2616,19 +1561,11 @@
           <w:rFonts w:ascii="Adobe Caslon Pro" w:hAnsi="Adobe Caslon Pro"/>
         </w:rPr>
       </w:pPr>
-      <w:proofErr w:type="spellStart"/>
-      <w:r>
-        <w:rPr>
-          <w:rFonts w:ascii="Adobe Caslon Pro" w:hAnsi="Adobe Caslon Pro"/>
-        </w:rPr>
-        <w:t>Bounding</w:t>
-      </w:r>
-      <w:proofErr w:type="spellEnd"/>
-      <w:r>
-        <w:rPr>
-          <w:rFonts w:ascii="Adobe Caslon Pro" w:hAnsi="Adobe Caslon Pro"/>
-        </w:rPr>
-        <w:t xml:space="preserve"> boxes trascinabili e ridimensionabili</w:t>
+      <w:r>
+        <w:rPr>
+          <w:rFonts w:ascii="Adobe Caslon Pro" w:hAnsi="Adobe Caslon Pro"/>
+        </w:rPr>
+        <w:t>Bounding boxes trascinabili e ridimensionabili</w:t>
       </w:r>
       <w:r>
         <w:rPr>
@@ -2652,35 +1589,7 @@
         <w:rPr>
           <w:rFonts w:ascii="Adobe Caslon Pro" w:hAnsi="Adobe Caslon Pro"/>
         </w:rPr>
-        <w:t xml:space="preserve">Due </w:t>
-      </w:r>
-      <w:proofErr w:type="gramStart"/>
-      <w:r>
-        <w:rPr>
-          <w:rFonts w:ascii="Adobe Caslon Pro" w:hAnsi="Adobe Caslon Pro"/>
-        </w:rPr>
-        <w:t>modalità</w:t>
-      </w:r>
-      <w:proofErr w:type="gramEnd"/>
-      <w:r>
-        <w:rPr>
-          <w:rFonts w:ascii="Adobe Caslon Pro" w:hAnsi="Adobe Caslon Pro"/>
-        </w:rPr>
-        <w:t xml:space="preserve"> di creazione di nuove </w:t>
-      </w:r>
-      <w:proofErr w:type="spellStart"/>
-      <w:r>
-        <w:rPr>
-          <w:rFonts w:ascii="Adobe Caslon Pro" w:hAnsi="Adobe Caslon Pro"/>
-        </w:rPr>
-        <w:t>bounding</w:t>
-      </w:r>
-      <w:proofErr w:type="spellEnd"/>
-      <w:r>
-        <w:rPr>
-          <w:rFonts w:ascii="Adobe Caslon Pro" w:hAnsi="Adobe Caslon Pro"/>
-        </w:rPr>
-        <w:t xml:space="preserve"> boxes: con o senza la geometria.</w:t>
+        <w:t>Due modalità di creazione di nuove bounding boxes: con o senza la geometria.</w:t>
       </w:r>
     </w:p>
     <w:p>
@@ -2700,69 +1609,13 @@
         <w:rPr>
           <w:rFonts w:ascii="Adobe Caslon Pro" w:hAnsi="Adobe Caslon Pro"/>
         </w:rPr>
-        <w:t xml:space="preserve"> </w:t>
-      </w:r>
-      <w:proofErr w:type="spellStart"/>
-      <w:r>
-        <w:rPr>
-          <w:rFonts w:ascii="Adobe Caslon Pro" w:hAnsi="Adobe Caslon Pro"/>
-        </w:rPr>
-        <w:t>bounding</w:t>
-      </w:r>
-      <w:proofErr w:type="spellEnd"/>
-      <w:r>
-        <w:rPr>
-          <w:rFonts w:ascii="Adobe Caslon Pro" w:hAnsi="Adobe Caslon Pro"/>
-        </w:rPr>
-        <w:t xml:space="preserve"> box rimane attaccata al mouse fino al click, per consentire il </w:t>
-      </w:r>
-      <w:proofErr w:type="gramStart"/>
-      <w:r>
-        <w:rPr>
-          <w:rFonts w:ascii="Adobe Caslon Pro" w:hAnsi="Adobe Caslon Pro"/>
-        </w:rPr>
-        <w:t>posizionamento</w:t>
-      </w:r>
-      <w:proofErr w:type="gramEnd"/>
-      <w:r>
-        <w:rPr>
-          <w:rFonts w:ascii="Adobe Caslon Pro" w:hAnsi="Adobe Caslon Pro"/>
-        </w:rPr>
-        <w:t xml:space="preserve"> nel punto del frame desiderato.</w:t>
-      </w:r>
-      <w:r>
-        <w:rPr>
-          <w:rFonts w:ascii="Adobe Caslon Pro" w:hAnsi="Adobe Caslon Pro"/>
-        </w:rPr>
-        <w:t xml:space="preserve"> Senza si va a definire una nuova </w:t>
-      </w:r>
-      <w:proofErr w:type="spellStart"/>
-      <w:r>
-        <w:rPr>
-          <w:rFonts w:ascii="Adobe Caslon Pro" w:hAnsi="Adobe Caslon Pro"/>
-        </w:rPr>
-        <w:t>bounding</w:t>
-      </w:r>
-      <w:proofErr w:type="spellEnd"/>
-      <w:r>
-        <w:rPr>
-          <w:rFonts w:ascii="Adobe Caslon Pro" w:hAnsi="Adobe Caslon Pro"/>
-        </w:rPr>
-        <w:t xml:space="preserve"> box con la tecnica del click and </w:t>
-      </w:r>
-      <w:proofErr w:type="spellStart"/>
-      <w:r>
-        <w:rPr>
-          <w:rFonts w:ascii="Adobe Caslon Pro" w:hAnsi="Adobe Caslon Pro"/>
-        </w:rPr>
-        <w:t>hold</w:t>
-      </w:r>
-      <w:proofErr w:type="spellEnd"/>
-      <w:r>
-        <w:rPr>
-          <w:rFonts w:ascii="Adobe Caslon Pro" w:hAnsi="Adobe Caslon Pro"/>
-        </w:rPr>
-        <w:t>.</w:t>
+        <w:t xml:space="preserve"> bounding box rimane attaccata al mouse fino al click, per consentire il posizionamento nel punto del frame desiderato.</w:t>
+      </w:r>
+      <w:r>
+        <w:rPr>
+          <w:rFonts w:ascii="Adobe Caslon Pro" w:hAnsi="Adobe Caslon Pro"/>
+        </w:rPr>
+        <w:t xml:space="preserve"> Senza si va a definire una nuova bounding box con la tecnica del click and hold.</w:t>
       </w:r>
     </w:p>
     <w:p>
@@ -2780,16 +1633,8 @@
         <w:rPr>
           <w:rFonts w:ascii="Adobe Caslon Pro" w:hAnsi="Adobe Caslon Pro"/>
         </w:rPr>
-        <w:t xml:space="preserve">Pannelli persone e gruppi, rivisto CSS e ridefinito </w:t>
-      </w:r>
-      <w:proofErr w:type="gramStart"/>
-      <w:r>
-        <w:rPr>
-          <w:rFonts w:ascii="Adobe Caslon Pro" w:hAnsi="Adobe Caslon Pro"/>
-        </w:rPr>
-        <w:t>stile</w:t>
-      </w:r>
-      <w:proofErr w:type="gramEnd"/>
+        <w:t>Pannelli persone e gruppi, rivisto CSS e ridefinito stile</w:t>
+      </w:r>
     </w:p>
     <w:p>
       <w:pPr>
@@ -2806,44 +1651,8 @@
         <w:rPr>
           <w:rFonts w:ascii="Adobe Caslon Pro" w:hAnsi="Adobe Caslon Pro"/>
         </w:rPr>
-        <w:t xml:space="preserve">Creato </w:t>
-      </w:r>
-      <w:proofErr w:type="spellStart"/>
-      <w:r>
-        <w:rPr>
-          <w:rFonts w:ascii="Adobe Caslon Pro" w:hAnsi="Adobe Caslon Pro"/>
-        </w:rPr>
-        <w:t>plugin</w:t>
-      </w:r>
-      <w:proofErr w:type="spellEnd"/>
-      <w:r>
-        <w:rPr>
-          <w:rFonts w:ascii="Adobe Caslon Pro" w:hAnsi="Adobe Caslon Pro"/>
-        </w:rPr>
-        <w:t xml:space="preserve"> </w:t>
-      </w:r>
-      <w:proofErr w:type="spellStart"/>
-      <w:r>
-        <w:rPr>
-          <w:rFonts w:ascii="Adobe Caslon Pro" w:hAnsi="Adobe Caslon Pro"/>
-        </w:rPr>
-        <w:t>jQuery</w:t>
-      </w:r>
-      <w:proofErr w:type="spellEnd"/>
-      <w:r>
-        <w:rPr>
-          <w:rFonts w:ascii="Adobe Caslon Pro" w:hAnsi="Adobe Caslon Pro"/>
-        </w:rPr>
-        <w:t xml:space="preserve"> per la </w:t>
-      </w:r>
-      <w:proofErr w:type="spellStart"/>
-      <w:r>
-        <w:rPr>
-          <w:rFonts w:ascii="Adobe Caslon Pro" w:hAnsi="Adobe Caslon Pro"/>
-        </w:rPr>
-        <w:t>timeline</w:t>
-      </w:r>
-      <w:proofErr w:type="spellEnd"/>
+        <w:t>Creato plugin jQuery per la timeline</w:t>
+      </w:r>
     </w:p>
     <w:p>
       <w:pPr>
@@ -2860,30 +1669,8 @@
         <w:rPr>
           <w:rFonts w:ascii="Adobe Caslon Pro" w:hAnsi="Adobe Caslon Pro"/>
         </w:rPr>
-        <w:t xml:space="preserve">Visualizzazione </w:t>
-      </w:r>
-      <w:proofErr w:type="spellStart"/>
-      <w:r>
-        <w:rPr>
-          <w:rFonts w:ascii="Adobe Caslon Pro" w:hAnsi="Adobe Caslon Pro"/>
-        </w:rPr>
-        <w:t>frames</w:t>
-      </w:r>
-      <w:proofErr w:type="spellEnd"/>
-      <w:r>
-        <w:rPr>
-          <w:rFonts w:ascii="Adobe Caslon Pro" w:hAnsi="Adobe Caslon Pro"/>
-        </w:rPr>
-        <w:t xml:space="preserve"> nella </w:t>
-      </w:r>
-      <w:proofErr w:type="spellStart"/>
-      <w:r>
-        <w:rPr>
-          <w:rFonts w:ascii="Adobe Caslon Pro" w:hAnsi="Adobe Caslon Pro"/>
-        </w:rPr>
-        <w:t>timeline</w:t>
-      </w:r>
-      <w:proofErr w:type="spellEnd"/>
+        <w:t>Visualizzazione frames nella timeline</w:t>
+      </w:r>
     </w:p>
     <w:p>
       <w:pPr>
@@ -2900,21 +1687,7 @@
         <w:rPr>
           <w:rFonts w:ascii="Adobe Caslon Pro" w:hAnsi="Adobe Caslon Pro"/>
         </w:rPr>
-        <w:t xml:space="preserve">Per ciascuna frame </w:t>
-      </w:r>
-      <w:proofErr w:type="gramStart"/>
-      <w:r>
-        <w:rPr>
-          <w:rFonts w:ascii="Adobe Caslon Pro" w:hAnsi="Adobe Caslon Pro"/>
-        </w:rPr>
-        <w:t>viene</w:t>
-      </w:r>
-      <w:proofErr w:type="gramEnd"/>
-      <w:r>
-        <w:rPr>
-          <w:rFonts w:ascii="Adobe Caslon Pro" w:hAnsi="Adobe Caslon Pro"/>
-        </w:rPr>
-        <w:t xml:space="preserve"> visualizzato un elen</w:t>
+        <w:t>Per ciascuna frame viene visualizzato un elen</w:t>
       </w:r>
       <w:r>
         <w:rPr>
@@ -2944,49 +1717,7 @@
         <w:rPr>
           <w:rFonts w:ascii="Adobe Caslon Pro" w:hAnsi="Adobe Caslon Pro"/>
         </w:rPr>
-        <w:t xml:space="preserve">Selezionando una persona </w:t>
-      </w:r>
-      <w:proofErr w:type="gramStart"/>
-      <w:r>
-        <w:rPr>
-          <w:rFonts w:ascii="Adobe Caslon Pro" w:hAnsi="Adobe Caslon Pro"/>
-        </w:rPr>
-        <w:t>vengono</w:t>
-      </w:r>
-      <w:proofErr w:type="gramEnd"/>
-      <w:r>
-        <w:rPr>
-          <w:rFonts w:ascii="Adobe Caslon Pro" w:hAnsi="Adobe Caslon Pro"/>
-        </w:rPr>
-        <w:t xml:space="preserve"> evidenziate nella </w:t>
-      </w:r>
-      <w:proofErr w:type="spellStart"/>
-      <w:r>
-        <w:rPr>
-          <w:rFonts w:ascii="Adobe Caslon Pro" w:hAnsi="Adobe Caslon Pro"/>
-        </w:rPr>
-        <w:t>timeline</w:t>
-      </w:r>
-      <w:proofErr w:type="spellEnd"/>
-      <w:r>
-        <w:rPr>
-          <w:rFonts w:ascii="Adobe Caslon Pro" w:hAnsi="Adobe Caslon Pro"/>
-        </w:rPr>
-        <w:t xml:space="preserve"> le </w:t>
-      </w:r>
-      <w:proofErr w:type="spellStart"/>
-      <w:r>
-        <w:rPr>
-          <w:rFonts w:ascii="Adobe Caslon Pro" w:hAnsi="Adobe Caslon Pro"/>
-        </w:rPr>
-        <w:t>frames</w:t>
-      </w:r>
-      <w:proofErr w:type="spellEnd"/>
-      <w:r>
-        <w:rPr>
-          <w:rFonts w:ascii="Adobe Caslon Pro" w:hAnsi="Adobe Caslon Pro"/>
-        </w:rPr>
-        <w:t xml:space="preserve"> in cui quella persona è presente</w:t>
+        <w:t>Selezionando una persona vengono evidenziate nella timeline le frames in cui quella persona è presente</w:t>
       </w:r>
     </w:p>
     <w:p>
@@ -3004,86 +1735,8 @@
         <w:rPr>
           <w:rFonts w:ascii="Adobe Caslon Pro" w:hAnsi="Adobe Caslon Pro"/>
         </w:rPr>
-        <w:t xml:space="preserve">La </w:t>
-      </w:r>
-      <w:proofErr w:type="spellStart"/>
-      <w:r>
-        <w:rPr>
-          <w:rFonts w:ascii="Adobe Caslon Pro" w:hAnsi="Adobe Caslon Pro"/>
-        </w:rPr>
-        <w:t>timeline</w:t>
-      </w:r>
-      <w:proofErr w:type="spellEnd"/>
-      <w:r>
-        <w:rPr>
-          <w:rFonts w:ascii="Adobe Caslon Pro" w:hAnsi="Adobe Caslon Pro"/>
-        </w:rPr>
-        <w:t xml:space="preserve"> è integrata con gli eventi del sistema: selezionando una persona nella lista in alto questa </w:t>
-      </w:r>
-      <w:proofErr w:type="gramStart"/>
-      <w:r>
-        <w:rPr>
-          <w:rFonts w:ascii="Adobe Caslon Pro" w:hAnsi="Adobe Caslon Pro"/>
-        </w:rPr>
-        <w:t>viene</w:t>
-      </w:r>
-      <w:proofErr w:type="gramEnd"/>
-      <w:r>
-        <w:rPr>
-          <w:rFonts w:ascii="Adobe Caslon Pro" w:hAnsi="Adobe Caslon Pro"/>
-        </w:rPr>
-        <w:t xml:space="preserve"> selezionata anche nella </w:t>
-      </w:r>
-      <w:proofErr w:type="spellStart"/>
-      <w:r>
-        <w:rPr>
-          <w:rFonts w:ascii="Adobe Caslon Pro" w:hAnsi="Adobe Caslon Pro"/>
-        </w:rPr>
-        <w:t>timeline</w:t>
-      </w:r>
-      <w:proofErr w:type="spellEnd"/>
-      <w:r>
-        <w:rPr>
-          <w:rFonts w:ascii="Adobe Caslon Pro" w:hAnsi="Adobe Caslon Pro"/>
-        </w:rPr>
-        <w:t xml:space="preserve">, selezionando una </w:t>
-      </w:r>
-      <w:proofErr w:type="spellStart"/>
-      <w:r>
-        <w:rPr>
-          <w:rFonts w:ascii="Adobe Caslon Pro" w:hAnsi="Adobe Caslon Pro"/>
-        </w:rPr>
-        <w:t>bounding</w:t>
-      </w:r>
-      <w:proofErr w:type="spellEnd"/>
-      <w:r>
-        <w:rPr>
-          <w:rFonts w:ascii="Adobe Caslon Pro" w:hAnsi="Adobe Caslon Pro"/>
-        </w:rPr>
-        <w:t xml:space="preserve"> box nel frame, nella </w:t>
-      </w:r>
-      <w:proofErr w:type="spellStart"/>
-      <w:r>
-        <w:rPr>
-          <w:rFonts w:ascii="Adobe Caslon Pro" w:hAnsi="Adobe Caslon Pro"/>
-        </w:rPr>
-        <w:t>timeline</w:t>
-      </w:r>
-      <w:proofErr w:type="spellEnd"/>
-      <w:r>
-        <w:rPr>
-          <w:rFonts w:ascii="Adobe Caslon Pro" w:hAnsi="Adobe Caslon Pro"/>
-        </w:rPr>
-        <w:t xml:space="preserve"> viene evidenziata la persona corrispondente, rimuovendo una persona dal frame questa viene rimossa anche dalla </w:t>
-      </w:r>
-      <w:proofErr w:type="spellStart"/>
-      <w:r>
-        <w:rPr>
-          <w:rFonts w:ascii="Adobe Caslon Pro" w:hAnsi="Adobe Caslon Pro"/>
-        </w:rPr>
-        <w:t>timeline</w:t>
-      </w:r>
-      <w:proofErr w:type="spellEnd"/>
+        <w:t>La timeline è integrata con gli eventi del sistema: selezionando una persona nella lista in alto questa viene selezionata anche nella timeline, selezionando una bounding box nel frame, nella timeline viene evidenziata la persona corrispondente, rimuovendo una persona dal frame questa viene rimossa anche dalla timeline</w:t>
+      </w:r>
       <w:r>
         <w:rPr>
           <w:rFonts w:ascii="Adobe Caslon Pro" w:hAnsi="Adobe Caslon Pro"/>
@@ -3106,35 +1759,7 @@
         <w:rPr>
           <w:rFonts w:ascii="Adobe Caslon Pro" w:hAnsi="Adobe Caslon Pro"/>
         </w:rPr>
-        <w:t xml:space="preserve">Nella </w:t>
-      </w:r>
-      <w:proofErr w:type="spellStart"/>
-      <w:r>
-        <w:rPr>
-          <w:rFonts w:ascii="Adobe Caslon Pro" w:hAnsi="Adobe Caslon Pro"/>
-        </w:rPr>
-        <w:t>timeline</w:t>
-      </w:r>
-      <w:proofErr w:type="spellEnd"/>
-      <w:r>
-        <w:rPr>
-          <w:rFonts w:ascii="Adobe Caslon Pro" w:hAnsi="Adobe Caslon Pro"/>
-        </w:rPr>
-        <w:t xml:space="preserve"> le </w:t>
-      </w:r>
-      <w:proofErr w:type="spellStart"/>
-      <w:r>
-        <w:rPr>
-          <w:rFonts w:ascii="Adobe Caslon Pro" w:hAnsi="Adobe Caslon Pro"/>
-        </w:rPr>
-        <w:t>frames</w:t>
-      </w:r>
-      <w:proofErr w:type="spellEnd"/>
-      <w:r>
-        <w:rPr>
-          <w:rFonts w:ascii="Adobe Caslon Pro" w:hAnsi="Adobe Caslon Pro"/>
-        </w:rPr>
-        <w:t xml:space="preserve"> che contengono annotazioni sono evidenziate di un colore diverso</w:t>
+        <w:t>Nella timeline le frames che contengono annotazioni sono evidenziate di un colore diverso</w:t>
       </w:r>
       <w:r>
         <w:rPr>
@@ -3176,21 +1801,7 @@
         <w:rPr>
           <w:rFonts w:ascii="Adobe Caslon Pro" w:hAnsi="Adobe Caslon Pro"/>
         </w:rPr>
-        <w:t xml:space="preserve">re, frame, portate </w:t>
-      </w:r>
-      <w:proofErr w:type="gramStart"/>
-      <w:r>
-        <w:rPr>
-          <w:rFonts w:ascii="Adobe Caslon Pro" w:hAnsi="Adobe Caslon Pro"/>
-        </w:rPr>
-        <w:t>ad</w:t>
-      </w:r>
-      <w:proofErr w:type="gramEnd"/>
-      <w:r>
-        <w:rPr>
-          <w:rFonts w:ascii="Adobe Caslon Pro" w:hAnsi="Adobe Caslon Pro"/>
-        </w:rPr>
-        <w:t xml:space="preserve"> essere numeriche anziché alfanumeriche.</w:t>
+        <w:t>re, frame, portate ad essere numeriche anziché alfanumeriche.</w:t>
       </w:r>
     </w:p>
     <w:p>
@@ -3214,35 +1825,7 @@
         <w:rPr>
           <w:rFonts w:ascii="Adobe Caslon Pro" w:hAnsi="Adobe Caslon Pro"/>
         </w:rPr>
-        <w:t xml:space="preserve">a calibrazione delle telecamere, aggiungere nuovi </w:t>
-      </w:r>
-      <w:proofErr w:type="spellStart"/>
-      <w:r>
-        <w:rPr>
-          <w:rFonts w:ascii="Adobe Caslon Pro" w:hAnsi="Adobe Caslon Pro"/>
-        </w:rPr>
-        <w:t>points</w:t>
-      </w:r>
-      <w:proofErr w:type="spellEnd"/>
-      <w:r>
-        <w:rPr>
-          <w:rFonts w:ascii="Adobe Caslon Pro" w:hAnsi="Adobe Caslon Pro"/>
-        </w:rPr>
-        <w:t xml:space="preserve"> of </w:t>
-      </w:r>
-      <w:proofErr w:type="spellStart"/>
-      <w:r>
-        <w:rPr>
-          <w:rFonts w:ascii="Adobe Caslon Pro" w:hAnsi="Adobe Caslon Pro"/>
-        </w:rPr>
-        <w:t>interest</w:t>
-      </w:r>
-      <w:proofErr w:type="spellEnd"/>
-      <w:r>
-        <w:rPr>
-          <w:rFonts w:ascii="Adobe Caslon Pro" w:hAnsi="Adobe Caslon Pro"/>
-        </w:rPr>
-        <w:t>.</w:t>
+        <w:t>a calibrazione delle telecamere, aggiungere nuovi points of interest.</w:t>
       </w:r>
     </w:p>
     <w:p>
@@ -3256,7 +1839,6 @@
           <w:rFonts w:ascii="Adobe Caslon Pro" w:hAnsi="Adobe Caslon Pro"/>
         </w:rPr>
       </w:pPr>
-      <w:proofErr w:type="gramStart"/>
       <w:r>
         <w:rPr>
           <w:rFonts w:ascii="Adobe Caslon Pro" w:hAnsi="Adobe Caslon Pro"/>
@@ -3267,64 +1849,7 @@
         <w:rPr>
           <w:rFonts w:ascii="Adobe Caslon Pro" w:hAnsi="Adobe Caslon Pro"/>
         </w:rPr>
-        <w:t xml:space="preserve"> la creazione delle </w:t>
-      </w:r>
-      <w:proofErr w:type="spellStart"/>
-      <w:r>
-        <w:rPr>
-          <w:rFonts w:ascii="Adobe Caslon Pro" w:hAnsi="Adobe Caslon Pro"/>
-        </w:rPr>
-        <w:t>query</w:t>
-      </w:r>
-      <w:proofErr w:type="spellEnd"/>
-      <w:r>
-        <w:rPr>
-          <w:rFonts w:ascii="Adobe Caslon Pro" w:hAnsi="Adobe Caslon Pro"/>
-        </w:rPr>
-        <w:t xml:space="preserve"> su </w:t>
-      </w:r>
-      <w:proofErr w:type="spellStart"/>
-      <w:r>
-        <w:rPr>
-          <w:rFonts w:ascii="Adobe Caslon Pro" w:hAnsi="Adobe Caslon Pro"/>
-        </w:rPr>
-        <w:t>db</w:t>
-      </w:r>
-      <w:proofErr w:type="spellEnd"/>
-      <w:proofErr w:type="gramEnd"/>
-      <w:r>
-        <w:rPr>
-          <w:rFonts w:ascii="Adobe Caslon Pro" w:hAnsi="Adobe Caslon Pro"/>
-        </w:rPr>
-        <w:t xml:space="preserve">. Questa classe consente di incapsulare la generazione di </w:t>
-      </w:r>
-      <w:proofErr w:type="spellStart"/>
-      <w:r>
-        <w:rPr>
-          <w:rFonts w:ascii="Adobe Caslon Pro" w:hAnsi="Adobe Caslon Pro"/>
-        </w:rPr>
-        <w:t>query</w:t>
-      </w:r>
-      <w:proofErr w:type="spellEnd"/>
-      <w:r>
-        <w:rPr>
-          <w:rFonts w:ascii="Adobe Caslon Pro" w:hAnsi="Adobe Caslon Pro"/>
-        </w:rPr>
-        <w:t xml:space="preserve"> per il </w:t>
-      </w:r>
-      <w:proofErr w:type="spellStart"/>
-      <w:r>
-        <w:rPr>
-          <w:rFonts w:ascii="Adobe Caslon Pro" w:hAnsi="Adobe Caslon Pro"/>
-        </w:rPr>
-        <w:t>db</w:t>
-      </w:r>
-      <w:proofErr w:type="spellEnd"/>
-      <w:r>
-        <w:rPr>
-          <w:rFonts w:ascii="Adobe Caslon Pro" w:hAnsi="Adobe Caslon Pro"/>
-        </w:rPr>
-        <w:t>. E’ configurabile per cambiare i nomi delle tabelle.</w:t>
+        <w:t xml:space="preserve"> la creazione delle query su db. Questa classe consente di incapsulare la generazione di query per il db. E’ configurabile per cambiare i nomi delle tabelle.</w:t>
       </w:r>
     </w:p>
     <w:p>
@@ -3342,16 +1867,8 @@
         <w:rPr>
           <w:rFonts w:ascii="Adobe Caslon Pro" w:hAnsi="Adobe Caslon Pro"/>
         </w:rPr>
-        <w:t>Creato un logo da utilizzare nelle varie schermate dell’</w:t>
-      </w:r>
-      <w:proofErr w:type="gramStart"/>
-      <w:r>
-        <w:rPr>
-          <w:rFonts w:ascii="Adobe Caslon Pro" w:hAnsi="Adobe Caslon Pro"/>
-        </w:rPr>
-        <w:t>applicazione</w:t>
-      </w:r>
-      <w:proofErr w:type="gramEnd"/>
+        <w:t>Creato un logo da utilizzare nelle varie schermate dell’applicazione</w:t>
+      </w:r>
     </w:p>
     <w:p>
       <w:pPr>
@@ -3374,35 +1891,246 @@
         <w:rPr>
           <w:rFonts w:ascii="Adobe Caslon Pro" w:hAnsi="Adobe Caslon Pro"/>
         </w:rPr>
-        <w:t xml:space="preserve">. La pagina di setup permette di installare facilmente l’applicativo e la base dati con </w:t>
-      </w:r>
-      <w:proofErr w:type="gramStart"/>
-      <w:r>
-        <w:rPr>
-          <w:rFonts w:ascii="Adobe Caslon Pro" w:hAnsi="Adobe Caslon Pro"/>
-        </w:rPr>
-        <w:t>uno</w:t>
-      </w:r>
-      <w:proofErr w:type="gramEnd"/>
+        <w:t>. La pagina di setup permette di installare facilmente l’applicativo e la base dati con uno wizard intuitivo.</w:t>
+      </w:r>
+    </w:p>
+    <w:p>
+      <w:pPr>
+        <w:pStyle w:val="Paragrafoelenco"/>
+        <w:numPr>
+          <w:ilvl w:val="0"/>
+          <w:numId w:val="6"/>
+        </w:numPr>
+        <w:rPr>
+          <w:rFonts w:ascii="Adobe Caslon Pro" w:hAnsi="Adobe Caslon Pro"/>
+        </w:rPr>
+      </w:pPr>
+      <w:r>
+        <w:rPr>
+          <w:rFonts w:ascii="Adobe Caslon Pro" w:hAnsi="Adobe Caslon Pro"/>
+        </w:rPr>
+        <w:t>Selezionando una frame dalla select viene aggiornata la timeline.</w:t>
+      </w:r>
+    </w:p>
+    <w:p>
+      <w:pPr>
+        <w:pStyle w:val="Paragrafoelenco"/>
+        <w:numPr>
+          <w:ilvl w:val="0"/>
+          <w:numId w:val="6"/>
+        </w:numPr>
+        <w:rPr>
+          <w:rFonts w:ascii="Adobe Caslon Pro" w:hAnsi="Adobe Caslon Pro"/>
+        </w:rPr>
+      </w:pPr>
+      <w:r>
+        <w:rPr>
+          <w:rFonts w:ascii="Adobe Caslon Pro" w:hAnsi="Adobe Caslon Pro"/>
+        </w:rPr>
+        <w:t xml:space="preserve">Cambiando colore ad una persona dalla tabella la timeline </w:t>
+      </w:r>
+      <w:r>
+        <w:rPr>
+          <w:rFonts w:ascii="Adobe Caslon Pro" w:hAnsi="Adobe Caslon Pro"/>
+        </w:rPr>
+        <w:t>questa viene</w:t>
+      </w:r>
+      <w:r>
+        <w:rPr>
+          <w:rFonts w:ascii="Adobe Caslon Pro" w:hAnsi="Adobe Caslon Pro"/>
+        </w:rPr>
+        <w:t xml:space="preserve"> aggiornata</w:t>
+      </w:r>
+      <w:r>
+        <w:rPr>
+          <w:rFonts w:ascii="Adobe Caslon Pro" w:hAnsi="Adobe Caslon Pro"/>
+        </w:rPr>
+        <w:t>. Il colore è ora persistente in tutti i frame (prima veniva aggiornato solo il colore di quel frame)</w:t>
+      </w:r>
+      <w:r>
+        <w:rPr>
+          <w:rFonts w:ascii="Adobe Caslon Pro" w:hAnsi="Adobe Caslon Pro"/>
+        </w:rPr>
+        <w:t xml:space="preserve">. Il colore della persona inserita è generato escludendo </w:t>
+      </w:r>
+      <w:r>
+        <w:rPr>
+          <w:rFonts w:ascii="Adobe Caslon Pro" w:hAnsi="Adobe Caslon Pro"/>
+        </w:rPr>
+        <w:t>i colori già assegnati.</w:t>
+      </w:r>
+    </w:p>
+    <w:p>
+      <w:pPr>
+        <w:pStyle w:val="Paragrafoelenco"/>
+        <w:numPr>
+          <w:ilvl w:val="0"/>
+          <w:numId w:val="6"/>
+        </w:numPr>
+        <w:rPr>
+          <w:rFonts w:ascii="Adobe Caslon Pro" w:hAnsi="Adobe Caslon Pro"/>
+        </w:rPr>
+      </w:pPr>
+      <w:r>
+        <w:rPr>
+          <w:rFonts w:ascii="Adobe Caslon Pro" w:hAnsi="Adobe Caslon Pro"/>
+        </w:rPr>
+        <w:t xml:space="preserve">Premendo ESC durante l’inserimento della BB di una nuova persona si </w:t>
+      </w:r>
+      <w:r>
+        <w:rPr>
+          <w:rFonts w:ascii="Adobe Caslon Pro" w:hAnsi="Adobe Caslon Pro"/>
+        </w:rPr>
+        <w:t>annulla</w:t>
+      </w:r>
+      <w:r>
+        <w:rPr>
+          <w:rFonts w:ascii="Adobe Caslon Pro" w:hAnsi="Adobe Caslon Pro"/>
+        </w:rPr>
+        <w:t xml:space="preserve"> il </w:t>
+      </w:r>
+      <w:r>
+        <w:rPr>
+          <w:rFonts w:ascii="Adobe Caslon Pro" w:hAnsi="Adobe Caslon Pro"/>
+        </w:rPr>
+        <w:t>processo.</w:t>
+      </w:r>
+    </w:p>
+    <w:p>
+      <w:pPr>
+        <w:pStyle w:val="Paragrafoelenco"/>
+        <w:numPr>
+          <w:ilvl w:val="0"/>
+          <w:numId w:val="6"/>
+        </w:numPr>
+        <w:rPr>
+          <w:rFonts w:ascii="Adobe Caslon Pro" w:hAnsi="Adobe Caslon Pro"/>
+        </w:rPr>
+      </w:pPr>
+      <w:r>
+        <w:rPr>
+          <w:rFonts w:ascii="Adobe Caslon Pro" w:hAnsi="Adobe Caslon Pro"/>
+        </w:rPr>
+        <w:t>Corretto</w:t>
+      </w:r>
+      <w:r>
+        <w:rPr>
+          <w:rFonts w:ascii="Adobe Caslon Pro" w:hAnsi="Adobe Caslon Pro"/>
+        </w:rPr>
+        <w:t xml:space="preserve"> sistema creazione avatar </w:t>
+      </w:r>
+      <w:r>
+        <w:rPr>
+          <w:rFonts w:ascii="Adobe Caslon Pro" w:hAnsi="Adobe Caslon Pro"/>
+          <w:highlight w:val="yellow"/>
+        </w:rPr>
+        <w:t>[da rivedere</w:t>
+      </w:r>
+      <w:r>
+        <w:rPr>
+          <w:rFonts w:ascii="Adobe Caslon Pro" w:hAnsi="Adobe Caslon Pro"/>
+          <w:highlight w:val="yellow"/>
+        </w:rPr>
+        <w:t xml:space="preserve"> in caso di assenza di avatar</w:t>
+      </w:r>
+      <w:r>
+        <w:rPr>
+          <w:rFonts w:ascii="Adobe Caslon Pro" w:hAnsi="Adobe Caslon Pro"/>
+          <w:highlight w:val="yellow"/>
+        </w:rPr>
+        <w:t>]</w:t>
+      </w:r>
+      <w:r>
+        <w:rPr>
+          <w:rFonts w:ascii="Adobe Caslon Pro" w:hAnsi="Adobe Caslon Pro"/>
+        </w:rPr>
+        <w:t xml:space="preserve">  </w:t>
+      </w:r>
+    </w:p>
+    <w:p>
+      <w:pPr>
+        <w:pStyle w:val="Paragrafoelenco"/>
+        <w:numPr>
+          <w:ilvl w:val="0"/>
+          <w:numId w:val="6"/>
+        </w:numPr>
+        <w:rPr>
+          <w:rFonts w:ascii="Adobe Caslon Pro" w:hAnsi="Adobe Caslon Pro"/>
+        </w:rPr>
+      </w:pPr>
+      <w:r>
+        <w:rPr>
+          <w:rFonts w:ascii="Adobe Caslon Pro" w:hAnsi="Adobe Caslon Pro"/>
+        </w:rPr>
+        <w:t xml:space="preserve">Installazione WATSS con import script SQL, parsing SQL </w:t>
+      </w:r>
+      <w:r>
+        <w:rPr>
+          <w:rFonts w:ascii="Adobe Caslon Pro" w:hAnsi="Adobe Caslon Pro"/>
+          <w:highlight w:val="yellow"/>
+        </w:rPr>
+        <w:t>[da correggere esecuzione script importato, in alcuni casi viene riportato un errore in esecuzione]</w:t>
+      </w:r>
+    </w:p>
+    <w:p>
+      <w:pPr>
+        <w:pStyle w:val="Paragrafoelenco"/>
+        <w:numPr>
+          <w:ilvl w:val="0"/>
+          <w:numId w:val="6"/>
+        </w:numPr>
+        <w:rPr>
+          <w:rFonts w:ascii="Adobe Caslon Pro" w:hAnsi="Adobe Caslon Pro"/>
+        </w:rPr>
+      </w:pPr>
+      <w:r>
+        <w:rPr>
+          <w:rFonts w:ascii="Adobe Caslon Pro" w:hAnsi="Adobe Caslon Pro"/>
+        </w:rPr>
+        <w:t>Nomi tabelle database</w:t>
+      </w:r>
+      <w:r>
+        <w:rPr>
+          <w:rFonts w:ascii="Adobe Caslon Pro" w:hAnsi="Adobe Caslon Pro"/>
+        </w:rPr>
+        <w:t xml:space="preserve"> aggiornati e concordi con il contenuto delle tabelle.</w:t>
+      </w:r>
+    </w:p>
+    <w:p>
+      <w:pPr>
+        <w:pStyle w:val="Paragrafoelenco"/>
+        <w:numPr>
+          <w:ilvl w:val="0"/>
+          <w:numId w:val="6"/>
+        </w:numPr>
+        <w:rPr>
+          <w:rFonts w:ascii="Adobe Caslon Pro" w:hAnsi="Adobe Caslon Pro"/>
+        </w:rPr>
+      </w:pPr>
+      <w:r>
+        <w:rPr>
+          <w:rFonts w:ascii="Adobe Caslon Pro" w:hAnsi="Adobe Caslon Pro"/>
+        </w:rPr>
+        <w:t>I frame della timeline non sono più caricati interamente nel DOM ma caricati dinamicamente</w:t>
+      </w:r>
+      <w:r>
+        <w:rPr>
+          <w:rFonts w:ascii="Adobe Caslon Pro" w:hAnsi="Adobe Caslon Pro"/>
+        </w:rPr>
+        <w:t xml:space="preserve"> in una finestra (delta) predefinita (100 frames alla volta)</w:t>
+      </w:r>
       <w:r>
         <w:rPr>
           <w:rFonts w:ascii="Adobe Caslon Pro" w:hAnsi="Adobe Caslon Pro"/>
         </w:rPr>
         <w:t xml:space="preserve"> </w:t>
       </w:r>
-      <w:proofErr w:type="spellStart"/>
-      <w:r>
-        <w:rPr>
-          <w:rFonts w:ascii="Adobe Caslon Pro" w:hAnsi="Adobe Caslon Pro"/>
-        </w:rPr>
-        <w:t>wizard</w:t>
-      </w:r>
-      <w:proofErr w:type="spellEnd"/>
-      <w:r>
-        <w:rPr>
-          <w:rFonts w:ascii="Adobe Caslon Pro" w:hAnsi="Adobe Caslon Pro"/>
-        </w:rPr>
-        <w:t xml:space="preserve"> intuitivo.</w:t>
+      <w:r>
+        <w:rPr>
+          <w:rFonts w:ascii="Adobe Caslon Pro" w:hAnsi="Adobe Caslon Pro"/>
+          <w:highlight w:val="yellow"/>
+        </w:rPr>
+        <w:t>[scorrendo troppo veloce i frames vengono creati lentamente]</w:t>
       </w:r>
     </w:p>
     <w:p>
@@ -3414,55 +2142,27 @@
         </w:numPr>
         <w:rPr>
           <w:rFonts w:ascii="Adobe Caslon Pro" w:hAnsi="Adobe Caslon Pro"/>
-        </w:rPr>
-      </w:pPr>
-      <w:r>
-        <w:rPr>
-          <w:rFonts w:ascii="Adobe Caslon Pro" w:hAnsi="Adobe Caslon Pro"/>
-        </w:rPr>
-        <w:t xml:space="preserve">Selezionando </w:t>
-      </w:r>
-      <w:proofErr w:type="gramStart"/>
-      <w:r>
-        <w:rPr>
-          <w:rFonts w:ascii="Adobe Caslon Pro" w:hAnsi="Adobe Caslon Pro"/>
-        </w:rPr>
-        <w:t>una</w:t>
-      </w:r>
-      <w:proofErr w:type="gramEnd"/>
-      <w:r>
-        <w:rPr>
-          <w:rFonts w:ascii="Adobe Caslon Pro" w:hAnsi="Adobe Caslon Pro"/>
-        </w:rPr>
-        <w:t xml:space="preserve"> frame dalla </w:t>
-      </w:r>
-      <w:proofErr w:type="spellStart"/>
-      <w:r>
-        <w:rPr>
-          <w:rFonts w:ascii="Adobe Caslon Pro" w:hAnsi="Adobe Caslon Pro"/>
-        </w:rPr>
-        <w:t>select</w:t>
-      </w:r>
-      <w:proofErr w:type="spellEnd"/>
-      <w:r>
-        <w:rPr>
-          <w:rFonts w:ascii="Adobe Caslon Pro" w:hAnsi="Adobe Caslon Pro"/>
-        </w:rPr>
-        <w:t xml:space="preserve"> viene aggiornata la </w:t>
-      </w:r>
-      <w:proofErr w:type="spellStart"/>
-      <w:r>
-        <w:rPr>
-          <w:rFonts w:ascii="Adobe Caslon Pro" w:hAnsi="Adobe Caslon Pro"/>
-        </w:rPr>
-        <w:t>timeline</w:t>
-      </w:r>
-      <w:proofErr w:type="spellEnd"/>
-      <w:r>
-        <w:rPr>
-          <w:rFonts w:ascii="Adobe Caslon Pro" w:hAnsi="Adobe Caslon Pro"/>
-        </w:rPr>
-        <w:t>.</w:t>
+          <w:highlight w:val="yellow"/>
+        </w:rPr>
+      </w:pPr>
+      <w:r>
+        <w:rPr>
+          <w:rFonts w:ascii="Adobe Caslon Pro" w:hAnsi="Adobe Caslon Pro"/>
+        </w:rPr>
+        <w:t>Predizioni dati statica di una persona al frame successivo</w:t>
+      </w:r>
+      <w:r>
+        <w:rPr>
+          <w:rFonts w:ascii="Adobe Caslon Pro" w:hAnsi="Adobe Caslon Pro"/>
+        </w:rPr>
+        <w:t xml:space="preserve">. Se una persona viene approvata nel frame successivo tutti i suoi dati vengono copiati. </w:t>
+      </w:r>
+      <w:r>
+        <w:rPr>
+          <w:rFonts w:ascii="Adobe Caslon Pro" w:hAnsi="Adobe Caslon Pro"/>
+          <w:highlight w:val="yellow"/>
+        </w:rPr>
+        <w:t>[da rivedere]</w:t>
       </w:r>
     </w:p>
     <w:p>
@@ -3480,79 +2180,7 @@
         <w:rPr>
           <w:rFonts w:ascii="Adobe Caslon Pro" w:hAnsi="Adobe Caslon Pro"/>
         </w:rPr>
-        <w:t xml:space="preserve">Cambiando colore </w:t>
-      </w:r>
-      <w:proofErr w:type="gramStart"/>
-      <w:r>
-        <w:rPr>
-          <w:rFonts w:ascii="Adobe Caslon Pro" w:hAnsi="Adobe Caslon Pro"/>
-        </w:rPr>
-        <w:t>ad</w:t>
-      </w:r>
-      <w:proofErr w:type="gramEnd"/>
-      <w:r>
-        <w:rPr>
-          <w:rFonts w:ascii="Adobe Caslon Pro" w:hAnsi="Adobe Caslon Pro"/>
-        </w:rPr>
-        <w:t xml:space="preserve"> una persona dalla tabella la </w:t>
-      </w:r>
-      <w:proofErr w:type="spellStart"/>
-      <w:r>
-        <w:rPr>
-          <w:rFonts w:ascii="Adobe Caslon Pro" w:hAnsi="Adobe Caslon Pro"/>
-        </w:rPr>
-        <w:t>timeline</w:t>
-      </w:r>
-      <w:proofErr w:type="spellEnd"/>
-      <w:r>
-        <w:rPr>
-          <w:rFonts w:ascii="Adobe Caslon Pro" w:hAnsi="Adobe Caslon Pro"/>
-        </w:rPr>
-        <w:t xml:space="preserve"> </w:t>
-      </w:r>
-      <w:r>
-        <w:rPr>
-          <w:rFonts w:ascii="Adobe Caslon Pro" w:hAnsi="Adobe Caslon Pro"/>
-        </w:rPr>
-        <w:t>questa viene</w:t>
-      </w:r>
-      <w:r>
-        <w:rPr>
-          <w:rFonts w:ascii="Adobe Caslon Pro" w:hAnsi="Adobe Caslon Pro"/>
-        </w:rPr>
-        <w:t xml:space="preserve"> aggiornata</w:t>
-      </w:r>
-      <w:r>
-        <w:rPr>
-          <w:rFonts w:ascii="Adobe Caslon Pro" w:hAnsi="Adobe Caslon Pro"/>
-        </w:rPr>
-        <w:t xml:space="preserve">. Il colore è ora persistente in tutti i frame (prima </w:t>
-      </w:r>
-      <w:proofErr w:type="gramStart"/>
-      <w:r>
-        <w:rPr>
-          <w:rFonts w:ascii="Adobe Caslon Pro" w:hAnsi="Adobe Caslon Pro"/>
-        </w:rPr>
-        <w:t>veniva</w:t>
-      </w:r>
-      <w:proofErr w:type="gramEnd"/>
-      <w:r>
-        <w:rPr>
-          <w:rFonts w:ascii="Adobe Caslon Pro" w:hAnsi="Adobe Caslon Pro"/>
-        </w:rPr>
-        <w:t xml:space="preserve"> aggiornato solo il colore di quel frame)</w:t>
-      </w:r>
-      <w:r>
-        <w:rPr>
-          <w:rFonts w:ascii="Adobe Caslon Pro" w:hAnsi="Adobe Caslon Pro"/>
-        </w:rPr>
-        <w:t xml:space="preserve">. Il colore della persona inserita è generato escludendo </w:t>
-      </w:r>
-      <w:r>
-        <w:rPr>
-          <w:rFonts w:ascii="Adobe Caslon Pro" w:hAnsi="Adobe Caslon Pro"/>
-        </w:rPr>
-        <w:t>i colori già assegnati.</w:t>
+        <w:t>Propagazione di annotazioni di una persona mediante la timeline.</w:t>
       </w:r>
     </w:p>
     <w:p>
@@ -3570,25 +2198,20 @@
         <w:rPr>
           <w:rFonts w:ascii="Adobe Caslon Pro" w:hAnsi="Adobe Caslon Pro"/>
         </w:rPr>
-        <w:t xml:space="preserve">Premendo ESC durante l’inserimento della BB di una nuova persona si </w:t>
-      </w:r>
-      <w:r>
-        <w:rPr>
-          <w:rFonts w:ascii="Adobe Caslon Pro" w:hAnsi="Adobe Caslon Pro"/>
-        </w:rPr>
-        <w:t>annulla</w:t>
-      </w:r>
-      <w:r>
-        <w:rPr>
-          <w:rFonts w:ascii="Adobe Caslon Pro" w:hAnsi="Adobe Caslon Pro"/>
-        </w:rPr>
-        <w:t xml:space="preserve"> il </w:t>
-      </w:r>
-      <w:r>
-        <w:rPr>
-          <w:rFonts w:ascii="Adobe Caslon Pro" w:hAnsi="Adobe Caslon Pro"/>
-        </w:rPr>
-        <w:t>processo.</w:t>
+        <w:t xml:space="preserve">Visualizzare sequenza frames con motion (vengono salvate le immagini nella cartella </w:t>
+      </w:r>
+      <w:r>
+        <w:rPr>
+          <w:rFonts w:ascii="Adobe Caslon Pro" w:hAnsi="Adobe Caslon Pro"/>
+          <w:i/>
+        </w:rPr>
+        <w:t>results</w:t>
+      </w:r>
+      <w:r>
+        <w:rPr>
+          <w:rFonts w:ascii="Adobe Caslon Pro" w:hAnsi="Adobe Caslon Pro"/>
+        </w:rPr>
+        <w:t>)</w:t>
       </w:r>
     </w:p>
     <w:p>
@@ -3606,43 +2229,77 @@
         <w:rPr>
           <w:rFonts w:ascii="Adobe Caslon Pro" w:hAnsi="Adobe Caslon Pro"/>
         </w:rPr>
-        <w:t>Corretto</w:t>
-      </w:r>
-      <w:r>
-        <w:rPr>
-          <w:rFonts w:ascii="Adobe Caslon Pro" w:hAnsi="Adobe Caslon Pro"/>
-        </w:rPr>
-        <w:t xml:space="preserve"> sistema creazione avatar </w:t>
+        <w:t>Rivedere aggiornamento timeline dopo predizione (in alcuni casi si comporta in modo strano). Era causato da un aggiornamento errato delle persone nella timeline a causa di caricamento persona precedentemente selezionata.</w:t>
+      </w:r>
+    </w:p>
+    <w:p>
+      <w:pPr>
+        <w:pStyle w:val="Paragrafoelenco"/>
+        <w:numPr>
+          <w:ilvl w:val="0"/>
+          <w:numId w:val="6"/>
+        </w:numPr>
+        <w:rPr>
+          <w:rFonts w:ascii="Adobe Caslon Pro" w:hAnsi="Adobe Caslon Pro"/>
+        </w:rPr>
+      </w:pPr>
+      <w:r>
+        <w:rPr>
+          <w:rFonts w:ascii="Adobe Caslon Pro" w:hAnsi="Adobe Caslon Pro"/>
+        </w:rPr>
+        <w:t>Usare rotellina del mouse per ridimensionare bounding box</w:t>
+      </w:r>
+    </w:p>
+    <w:p>
+      <w:pPr>
+        <w:pStyle w:val="Paragrafoelenco"/>
+        <w:numPr>
+          <w:ilvl w:val="0"/>
+          <w:numId w:val="6"/>
+        </w:numPr>
+        <w:rPr>
+          <w:rFonts w:ascii="Adobe Caslon Pro" w:hAnsi="Adobe Caslon Pro"/>
+        </w:rPr>
+      </w:pPr>
+      <w:r>
+        <w:rPr>
+          <w:rFonts w:ascii="Adobe Caslon Pro" w:hAnsi="Adobe Caslon Pro"/>
+        </w:rPr>
+        <w:t xml:space="preserve">Configurazione pagina esportazione (consente di esportare annotazioni, schema dati e dati sql). </w:t>
       </w:r>
       <w:r>
         <w:rPr>
           <w:rFonts w:ascii="Adobe Caslon Pro" w:hAnsi="Adobe Caslon Pro"/>
           <w:highlight w:val="yellow"/>
         </w:rPr>
-        <w:t>[da rivedere</w:t>
-      </w:r>
-      <w:r>
+        <w:t>[in aggiornamento per esportazione frames]</w:t>
+      </w:r>
+    </w:p>
+    <w:p>
+      <w:pPr>
+        <w:pStyle w:val="Paragrafoelenco"/>
+        <w:numPr>
+          <w:ilvl w:val="0"/>
+          <w:numId w:val="6"/>
+        </w:numPr>
         <w:rPr>
           <w:rFonts w:ascii="Adobe Caslon Pro" w:hAnsi="Adobe Caslon Pro"/>
           <w:highlight w:val="yellow"/>
         </w:rPr>
-        <w:t xml:space="preserve"> in caso di assenza di avatar</w:t>
+      </w:pPr>
+      <w:r>
+        <w:rPr>
+          <w:rFonts w:ascii="Adobe Caslon Pro" w:hAnsi="Adobe Caslon Pro"/>
+        </w:rPr>
+        <w:t xml:space="preserve">Esportazione frame annotati (scelta) zip </w:t>
       </w:r>
       <w:r>
         <w:rPr>
           <w:rFonts w:ascii="Adobe Caslon Pro" w:hAnsi="Adobe Caslon Pro"/>
           <w:highlight w:val="yellow"/>
         </w:rPr>
-        <w:t>]</w:t>
-      </w:r>
-      <w:proofErr w:type="gramStart"/>
-      <w:r>
-        <w:rPr>
-          <w:rFonts w:ascii="Adobe Caslon Pro" w:hAnsi="Adobe Caslon Pro"/>
-        </w:rPr>
-        <w:t xml:space="preserve">  </w:t>
-      </w:r>
-      <w:proofErr w:type="gramEnd"/>
+        <w:t>(da verificare su server)</w:t>
+      </w:r>
     </w:p>
     <w:p>
       <w:pPr>
@@ -3659,44 +2316,7 @@
         <w:rPr>
           <w:rFonts w:ascii="Adobe Caslon Pro" w:hAnsi="Adobe Caslon Pro"/>
         </w:rPr>
-        <w:t xml:space="preserve">Installazione WATSS con import script SQL, </w:t>
-      </w:r>
-      <w:proofErr w:type="spellStart"/>
-      <w:r>
-        <w:rPr>
-          <w:rFonts w:ascii="Adobe Caslon Pro" w:hAnsi="Adobe Caslon Pro"/>
-        </w:rPr>
-        <w:t>parsing</w:t>
-      </w:r>
-      <w:proofErr w:type="spellEnd"/>
-      <w:r>
-        <w:rPr>
-          <w:rFonts w:ascii="Adobe Caslon Pro" w:hAnsi="Adobe Caslon Pro"/>
-        </w:rPr>
-        <w:t xml:space="preserve"> SQL </w:t>
-      </w:r>
-      <w:r>
-        <w:rPr>
-          <w:rFonts w:ascii="Adobe Caslon Pro" w:hAnsi="Adobe Caslon Pro"/>
-          <w:highlight w:val="yellow"/>
-        </w:rPr>
-        <w:t xml:space="preserve">[da correggere esecuzione script importato, in alcuni casi </w:t>
-      </w:r>
-      <w:proofErr w:type="gramStart"/>
-      <w:r>
-        <w:rPr>
-          <w:rFonts w:ascii="Adobe Caslon Pro" w:hAnsi="Adobe Caslon Pro"/>
-          <w:highlight w:val="yellow"/>
-        </w:rPr>
-        <w:t>viene</w:t>
-      </w:r>
-      <w:proofErr w:type="gramEnd"/>
-      <w:r>
-        <w:rPr>
-          <w:rFonts w:ascii="Adobe Caslon Pro" w:hAnsi="Adobe Caslon Pro"/>
-          <w:highlight w:val="yellow"/>
-        </w:rPr>
-        <w:t xml:space="preserve"> riportato un errore in esecuzione]</w:t>
+        <w:t>Configurazione predizioni in pagina di impostazioni</w:t>
       </w:r>
     </w:p>
     <w:p>
@@ -3714,586 +2334,16 @@
         <w:rPr>
           <w:rFonts w:ascii="Adobe Caslon Pro" w:hAnsi="Adobe Caslon Pro"/>
         </w:rPr>
-        <w:t>Nomi tabelle database</w:t>
-      </w:r>
-      <w:r>
-        <w:rPr>
-          <w:rFonts w:ascii="Adobe Caslon Pro" w:hAnsi="Adobe Caslon Pro"/>
-        </w:rPr>
-        <w:t xml:space="preserve"> aggiornati e concordi con il contenuto delle tabelle.</w:t>
-      </w:r>
-    </w:p>
-    <w:p>
-      <w:pPr>
-        <w:pStyle w:val="Paragrafoelenco"/>
-        <w:numPr>
-          <w:ilvl w:val="0"/>
-          <w:numId w:val="6"/>
-        </w:numPr>
-        <w:rPr>
-          <w:rFonts w:ascii="Adobe Caslon Pro" w:hAnsi="Adobe Caslon Pro"/>
-        </w:rPr>
-      </w:pPr>
-      <w:r>
-        <w:rPr>
-          <w:rFonts w:ascii="Adobe Caslon Pro" w:hAnsi="Adobe Caslon Pro"/>
-        </w:rPr>
-        <w:t xml:space="preserve">I frame della </w:t>
-      </w:r>
-      <w:proofErr w:type="spellStart"/>
-      <w:r>
-        <w:rPr>
-          <w:rFonts w:ascii="Adobe Caslon Pro" w:hAnsi="Adobe Caslon Pro"/>
-        </w:rPr>
-        <w:t>timeline</w:t>
-      </w:r>
-      <w:proofErr w:type="spellEnd"/>
-      <w:r>
-        <w:rPr>
-          <w:rFonts w:ascii="Adobe Caslon Pro" w:hAnsi="Adobe Caslon Pro"/>
-        </w:rPr>
-        <w:t xml:space="preserve"> non sono più caricati interamente nel DOM ma caricati dinamicamente</w:t>
-      </w:r>
-      <w:r>
-        <w:rPr>
-          <w:rFonts w:ascii="Adobe Caslon Pro" w:hAnsi="Adobe Caslon Pro"/>
-        </w:rPr>
-        <w:t xml:space="preserve"> in una finestra (delta) predefinita (100 </w:t>
-      </w:r>
-      <w:proofErr w:type="spellStart"/>
-      <w:r>
-        <w:rPr>
-          <w:rFonts w:ascii="Adobe Caslon Pro" w:hAnsi="Adobe Caslon Pro"/>
-        </w:rPr>
-        <w:t>frames</w:t>
-      </w:r>
-      <w:proofErr w:type="spellEnd"/>
-      <w:r>
-        <w:rPr>
-          <w:rFonts w:ascii="Adobe Caslon Pro" w:hAnsi="Adobe Caslon Pro"/>
-        </w:rPr>
-        <w:t xml:space="preserve"> alla volta)</w:t>
-      </w:r>
-      <w:r>
-        <w:rPr>
-          <w:rFonts w:ascii="Adobe Caslon Pro" w:hAnsi="Adobe Caslon Pro"/>
-        </w:rPr>
-        <w:t xml:space="preserve"> </w:t>
-      </w:r>
-      <w:r>
-        <w:rPr>
-          <w:rFonts w:ascii="Adobe Caslon Pro" w:hAnsi="Adobe Caslon Pro"/>
-          <w:highlight w:val="yellow"/>
-        </w:rPr>
-        <w:t xml:space="preserve">[scorrendo troppo veloce i </w:t>
-      </w:r>
-      <w:proofErr w:type="spellStart"/>
-      <w:r>
-        <w:rPr>
-          <w:rFonts w:ascii="Adobe Caslon Pro" w:hAnsi="Adobe Caslon Pro"/>
-          <w:highlight w:val="yellow"/>
-        </w:rPr>
-        <w:t>frames</w:t>
-      </w:r>
-      <w:proofErr w:type="spellEnd"/>
-      <w:r>
-        <w:rPr>
-          <w:rFonts w:ascii="Adobe Caslon Pro" w:hAnsi="Adobe Caslon Pro"/>
-          <w:highlight w:val="yellow"/>
-        </w:rPr>
-        <w:t xml:space="preserve"> </w:t>
-      </w:r>
-      <w:proofErr w:type="gramStart"/>
-      <w:r>
-        <w:rPr>
-          <w:rFonts w:ascii="Adobe Caslon Pro" w:hAnsi="Adobe Caslon Pro"/>
-          <w:highlight w:val="yellow"/>
-        </w:rPr>
-        <w:t>vengono</w:t>
-      </w:r>
-      <w:proofErr w:type="gramEnd"/>
-      <w:r>
-        <w:rPr>
-          <w:rFonts w:ascii="Adobe Caslon Pro" w:hAnsi="Adobe Caslon Pro"/>
-          <w:highlight w:val="yellow"/>
-        </w:rPr>
-        <w:t xml:space="preserve"> creati lentamente]</w:t>
-      </w:r>
-    </w:p>
-    <w:p>
-      <w:pPr>
-        <w:pStyle w:val="Paragrafoelenco"/>
-        <w:numPr>
-          <w:ilvl w:val="0"/>
-          <w:numId w:val="6"/>
-        </w:numPr>
-        <w:rPr>
-          <w:rFonts w:ascii="Adobe Caslon Pro" w:hAnsi="Adobe Caslon Pro"/>
-          <w:highlight w:val="yellow"/>
-        </w:rPr>
-      </w:pPr>
-      <w:r>
-        <w:rPr>
-          <w:rFonts w:ascii="Adobe Caslon Pro" w:hAnsi="Adobe Caslon Pro"/>
-        </w:rPr>
-        <w:t>Predizioni dati statica di una persona al frame successivo</w:t>
-      </w:r>
-      <w:r>
-        <w:rPr>
-          <w:rFonts w:ascii="Adobe Caslon Pro" w:hAnsi="Adobe Caslon Pro"/>
-        </w:rPr>
-        <w:t xml:space="preserve">. Se una persona </w:t>
-      </w:r>
-      <w:proofErr w:type="gramStart"/>
-      <w:r>
-        <w:rPr>
-          <w:rFonts w:ascii="Adobe Caslon Pro" w:hAnsi="Adobe Caslon Pro"/>
-        </w:rPr>
-        <w:t>viene</w:t>
-      </w:r>
-      <w:proofErr w:type="gramEnd"/>
-      <w:r>
-        <w:rPr>
-          <w:rFonts w:ascii="Adobe Caslon Pro" w:hAnsi="Adobe Caslon Pro"/>
-        </w:rPr>
-        <w:t xml:space="preserve"> approvata nel frame successivo tutti i suoi dati vengono copiati. </w:t>
-      </w:r>
-      <w:proofErr w:type="gramStart"/>
-      <w:r>
-        <w:rPr>
-          <w:rFonts w:ascii="Adobe Caslon Pro" w:hAnsi="Adobe Caslon Pro"/>
-          <w:highlight w:val="yellow"/>
-        </w:rPr>
-        <w:t>[da</w:t>
-      </w:r>
-      <w:proofErr w:type="gramEnd"/>
-      <w:r>
-        <w:rPr>
-          <w:rFonts w:ascii="Adobe Caslon Pro" w:hAnsi="Adobe Caslon Pro"/>
-          <w:highlight w:val="yellow"/>
-        </w:rPr>
-        <w:t xml:space="preserve"> rivedere]</w:t>
-      </w:r>
-    </w:p>
-    <w:p>
-      <w:pPr>
-        <w:pStyle w:val="Paragrafoelenco"/>
-        <w:numPr>
-          <w:ilvl w:val="0"/>
-          <w:numId w:val="6"/>
-        </w:numPr>
-        <w:rPr>
-          <w:rFonts w:ascii="Adobe Caslon Pro" w:hAnsi="Adobe Caslon Pro"/>
-        </w:rPr>
-      </w:pPr>
-      <w:r>
-        <w:rPr>
-          <w:rFonts w:ascii="Adobe Caslon Pro" w:hAnsi="Adobe Caslon Pro"/>
-        </w:rPr>
-        <w:t xml:space="preserve">Propagazione di annotazioni di una persona mediante la </w:t>
-      </w:r>
-      <w:proofErr w:type="spellStart"/>
-      <w:r>
-        <w:rPr>
-          <w:rFonts w:ascii="Adobe Caslon Pro" w:hAnsi="Adobe Caslon Pro"/>
-        </w:rPr>
-        <w:t>timeline</w:t>
-      </w:r>
-      <w:proofErr w:type="spellEnd"/>
-      <w:r>
-        <w:rPr>
-          <w:rFonts w:ascii="Adobe Caslon Pro" w:hAnsi="Adobe Caslon Pro"/>
-        </w:rPr>
-        <w:t>.</w:t>
-      </w:r>
-    </w:p>
-    <w:p>
-      <w:pPr>
-        <w:pStyle w:val="Paragrafoelenco"/>
-        <w:numPr>
-          <w:ilvl w:val="0"/>
-          <w:numId w:val="6"/>
-        </w:numPr>
-        <w:rPr>
-          <w:rFonts w:ascii="Adobe Caslon Pro" w:hAnsi="Adobe Caslon Pro"/>
-        </w:rPr>
-      </w:pPr>
-      <w:r>
-        <w:rPr>
-          <w:rFonts w:ascii="Adobe Caslon Pro" w:hAnsi="Adobe Caslon Pro"/>
-        </w:rPr>
-        <w:t xml:space="preserve">Visualizzare sequenza </w:t>
-      </w:r>
-      <w:proofErr w:type="spellStart"/>
-      <w:r>
-        <w:rPr>
-          <w:rFonts w:ascii="Adobe Caslon Pro" w:hAnsi="Adobe Caslon Pro"/>
-        </w:rPr>
-        <w:t>frames</w:t>
-      </w:r>
-      <w:proofErr w:type="spellEnd"/>
-      <w:r>
-        <w:rPr>
-          <w:rFonts w:ascii="Adobe Caslon Pro" w:hAnsi="Adobe Caslon Pro"/>
-        </w:rPr>
-        <w:t xml:space="preserve"> con </w:t>
-      </w:r>
-      <w:proofErr w:type="spellStart"/>
-      <w:r>
-        <w:rPr>
-          <w:rFonts w:ascii="Adobe Caslon Pro" w:hAnsi="Adobe Caslon Pro"/>
-        </w:rPr>
-        <w:t>motion</w:t>
-      </w:r>
-      <w:proofErr w:type="spellEnd"/>
-      <w:r>
-        <w:rPr>
-          <w:rFonts w:ascii="Adobe Caslon Pro" w:hAnsi="Adobe Caslon Pro"/>
-        </w:rPr>
-        <w:t xml:space="preserve"> (</w:t>
-      </w:r>
-      <w:proofErr w:type="gramStart"/>
-      <w:r>
-        <w:rPr>
-          <w:rFonts w:ascii="Adobe Caslon Pro" w:hAnsi="Adobe Caslon Pro"/>
-        </w:rPr>
-        <w:t>vengono</w:t>
-      </w:r>
-      <w:proofErr w:type="gramEnd"/>
-      <w:r>
-        <w:rPr>
-          <w:rFonts w:ascii="Adobe Caslon Pro" w:hAnsi="Adobe Caslon Pro"/>
-        </w:rPr>
-        <w:t xml:space="preserve"> salvate le immagini nella cartella </w:t>
-      </w:r>
-      <w:proofErr w:type="spellStart"/>
-      <w:r>
-        <w:rPr>
-          <w:rFonts w:ascii="Adobe Caslon Pro" w:hAnsi="Adobe Caslon Pro"/>
-          <w:i/>
-        </w:rPr>
-        <w:t>results</w:t>
-      </w:r>
-      <w:proofErr w:type="spellEnd"/>
-      <w:r>
-        <w:rPr>
-          <w:rFonts w:ascii="Adobe Caslon Pro" w:hAnsi="Adobe Caslon Pro"/>
-        </w:rPr>
-        <w:t>)</w:t>
-      </w:r>
-    </w:p>
-    <w:p>
-      <w:pPr>
-        <w:pStyle w:val="Paragrafoelenco"/>
-        <w:numPr>
-          <w:ilvl w:val="0"/>
-          <w:numId w:val="6"/>
-        </w:numPr>
-        <w:rPr>
-          <w:rFonts w:ascii="Adobe Caslon Pro" w:hAnsi="Adobe Caslon Pro"/>
-        </w:rPr>
-      </w:pPr>
-      <w:r>
-        <w:rPr>
-          <w:rFonts w:ascii="Adobe Caslon Pro" w:hAnsi="Adobe Caslon Pro"/>
-        </w:rPr>
-        <w:t xml:space="preserve">Rivedere aggiornamento </w:t>
-      </w:r>
-      <w:proofErr w:type="spellStart"/>
-      <w:r>
-        <w:rPr>
-          <w:rFonts w:ascii="Adobe Caslon Pro" w:hAnsi="Adobe Caslon Pro"/>
-        </w:rPr>
-        <w:t>timeline</w:t>
-      </w:r>
-      <w:proofErr w:type="spellEnd"/>
-      <w:r>
-        <w:rPr>
-          <w:rFonts w:ascii="Adobe Caslon Pro" w:hAnsi="Adobe Caslon Pro"/>
-        </w:rPr>
-        <w:t xml:space="preserve"> dopo predizione (in alcuni casi si comporta in modo strano). Era </w:t>
-      </w:r>
-      <w:proofErr w:type="gramStart"/>
-      <w:r>
-        <w:rPr>
-          <w:rFonts w:ascii="Adobe Caslon Pro" w:hAnsi="Adobe Caslon Pro"/>
-        </w:rPr>
-        <w:t>causato</w:t>
-      </w:r>
-      <w:proofErr w:type="gramEnd"/>
-      <w:r>
-        <w:rPr>
-          <w:rFonts w:ascii="Adobe Caslon Pro" w:hAnsi="Adobe Caslon Pro"/>
-        </w:rPr>
-        <w:t xml:space="preserve"> da un aggiornamento errato delle persone nella </w:t>
-      </w:r>
-      <w:proofErr w:type="spellStart"/>
-      <w:r>
-        <w:rPr>
-          <w:rFonts w:ascii="Adobe Caslon Pro" w:hAnsi="Adobe Caslon Pro"/>
-        </w:rPr>
-        <w:t>timeline</w:t>
-      </w:r>
-      <w:proofErr w:type="spellEnd"/>
-      <w:r>
-        <w:rPr>
-          <w:rFonts w:ascii="Adobe Caslon Pro" w:hAnsi="Adobe Caslon Pro"/>
-        </w:rPr>
-        <w:t xml:space="preserve"> a causa di caricamento persona precedentemente selezionata.</w:t>
-      </w:r>
-    </w:p>
-    <w:p>
-      <w:pPr>
-        <w:pStyle w:val="Paragrafoelenco"/>
-        <w:numPr>
-          <w:ilvl w:val="0"/>
-          <w:numId w:val="6"/>
-        </w:numPr>
-        <w:rPr>
-          <w:rFonts w:ascii="Adobe Caslon Pro" w:hAnsi="Adobe Caslon Pro"/>
-        </w:rPr>
-      </w:pPr>
-      <w:r>
-        <w:rPr>
-          <w:rFonts w:ascii="Adobe Caslon Pro" w:hAnsi="Adobe Caslon Pro"/>
-        </w:rPr>
-        <w:t xml:space="preserve">Usare rotellina del mouse per ridimensionare </w:t>
-      </w:r>
-      <w:proofErr w:type="spellStart"/>
-      <w:r>
-        <w:rPr>
-          <w:rFonts w:ascii="Adobe Caslon Pro" w:hAnsi="Adobe Caslon Pro"/>
-        </w:rPr>
-        <w:t>bounding</w:t>
-      </w:r>
-      <w:proofErr w:type="spellEnd"/>
-      <w:r>
-        <w:rPr>
-          <w:rFonts w:ascii="Adobe Caslon Pro" w:hAnsi="Adobe Caslon Pro"/>
-        </w:rPr>
-        <w:t xml:space="preserve"> </w:t>
-      </w:r>
-      <w:proofErr w:type="gramStart"/>
-      <w:r>
-        <w:rPr>
-          <w:rFonts w:ascii="Adobe Caslon Pro" w:hAnsi="Adobe Caslon Pro"/>
-        </w:rPr>
-        <w:t>box</w:t>
-      </w:r>
-      <w:proofErr w:type="gramEnd"/>
-    </w:p>
-    <w:p>
-      <w:pPr>
-        <w:pStyle w:val="Paragrafoelenco"/>
-        <w:numPr>
-          <w:ilvl w:val="0"/>
-          <w:numId w:val="6"/>
-        </w:numPr>
-        <w:rPr>
-          <w:rFonts w:ascii="Adobe Caslon Pro" w:hAnsi="Adobe Caslon Pro"/>
-        </w:rPr>
-      </w:pPr>
-      <w:r>
-        <w:rPr>
-          <w:rFonts w:ascii="Adobe Caslon Pro" w:hAnsi="Adobe Caslon Pro"/>
-        </w:rPr>
-        <w:t xml:space="preserve">Configurazione pagina esportazione (consente di esportare annotazioni, schema dati e </w:t>
-      </w:r>
-      <w:proofErr w:type="gramStart"/>
-      <w:r>
-        <w:rPr>
-          <w:rFonts w:ascii="Adobe Caslon Pro" w:hAnsi="Adobe Caslon Pro"/>
-        </w:rPr>
-        <w:t>dati</w:t>
-      </w:r>
-      <w:proofErr w:type="gramEnd"/>
-      <w:r>
-        <w:rPr>
-          <w:rFonts w:ascii="Adobe Caslon Pro" w:hAnsi="Adobe Caslon Pro"/>
-        </w:rPr>
-        <w:t xml:space="preserve"> </w:t>
-      </w:r>
-      <w:proofErr w:type="spellStart"/>
-      <w:r>
-        <w:rPr>
-          <w:rFonts w:ascii="Adobe Caslon Pro" w:hAnsi="Adobe Caslon Pro"/>
-        </w:rPr>
-        <w:t>sql</w:t>
-      </w:r>
-      <w:proofErr w:type="spellEnd"/>
-      <w:r>
-        <w:rPr>
-          <w:rFonts w:ascii="Adobe Caslon Pro" w:hAnsi="Adobe Caslon Pro"/>
-        </w:rPr>
-        <w:t xml:space="preserve">). </w:t>
-      </w:r>
-      <w:proofErr w:type="gramStart"/>
-      <w:r>
-        <w:rPr>
-          <w:rFonts w:ascii="Adobe Caslon Pro" w:hAnsi="Adobe Caslon Pro"/>
-          <w:highlight w:val="yellow"/>
-        </w:rPr>
-        <w:t>[in</w:t>
-      </w:r>
-      <w:proofErr w:type="gramEnd"/>
-      <w:r>
-        <w:rPr>
-          <w:rFonts w:ascii="Adobe Caslon Pro" w:hAnsi="Adobe Caslon Pro"/>
-          <w:highlight w:val="yellow"/>
-        </w:rPr>
-        <w:t xml:space="preserve"> aggiornamento per esportazione </w:t>
-      </w:r>
-      <w:proofErr w:type="spellStart"/>
-      <w:r>
-        <w:rPr>
-          <w:rFonts w:ascii="Adobe Caslon Pro" w:hAnsi="Adobe Caslon Pro"/>
-          <w:highlight w:val="yellow"/>
-        </w:rPr>
-        <w:t>frames</w:t>
-      </w:r>
-      <w:proofErr w:type="spellEnd"/>
-      <w:r>
-        <w:rPr>
-          <w:rFonts w:ascii="Adobe Caslon Pro" w:hAnsi="Adobe Caslon Pro"/>
-          <w:highlight w:val="yellow"/>
-        </w:rPr>
-        <w:t>]</w:t>
-      </w:r>
-    </w:p>
-    <w:p>
-      <w:pPr>
-        <w:pStyle w:val="Paragrafoelenco"/>
-        <w:numPr>
-          <w:ilvl w:val="0"/>
-          <w:numId w:val="6"/>
-        </w:numPr>
-        <w:rPr>
-          <w:rFonts w:ascii="Adobe Caslon Pro" w:hAnsi="Adobe Caslon Pro"/>
-          <w:highlight w:val="yellow"/>
-        </w:rPr>
-      </w:pPr>
-      <w:r>
-        <w:rPr>
-          <w:rFonts w:ascii="Adobe Caslon Pro" w:hAnsi="Adobe Caslon Pro"/>
-        </w:rPr>
-        <w:t xml:space="preserve">Esportazione frame annotati (scelta) zip </w:t>
-      </w:r>
-      <w:r>
-        <w:rPr>
-          <w:rFonts w:ascii="Adobe Caslon Pro" w:hAnsi="Adobe Caslon Pro"/>
-          <w:highlight w:val="yellow"/>
-        </w:rPr>
-        <w:t>(da verificare su server</w:t>
-      </w:r>
-      <w:proofErr w:type="gramStart"/>
-      <w:r>
-        <w:rPr>
-          <w:rFonts w:ascii="Adobe Caslon Pro" w:hAnsi="Adobe Caslon Pro"/>
-          <w:highlight w:val="yellow"/>
-        </w:rPr>
-        <w:t>)</w:t>
-      </w:r>
-      <w:proofErr w:type="gramEnd"/>
-    </w:p>
-    <w:p>
-      <w:pPr>
-        <w:pStyle w:val="Paragrafoelenco"/>
-        <w:numPr>
-          <w:ilvl w:val="0"/>
-          <w:numId w:val="6"/>
-        </w:numPr>
-        <w:rPr>
-          <w:rFonts w:ascii="Adobe Caslon Pro" w:hAnsi="Adobe Caslon Pro"/>
-        </w:rPr>
-      </w:pPr>
-      <w:r>
-        <w:rPr>
-          <w:rFonts w:ascii="Adobe Caslon Pro" w:hAnsi="Adobe Caslon Pro"/>
-        </w:rPr>
-        <w:t xml:space="preserve">Configurazione predizioni in pagina </w:t>
-      </w:r>
-      <w:proofErr w:type="gramStart"/>
-      <w:r>
-        <w:rPr>
-          <w:rFonts w:ascii="Adobe Caslon Pro" w:hAnsi="Adobe Caslon Pro"/>
-        </w:rPr>
-        <w:t xml:space="preserve">di </w:t>
-      </w:r>
-      <w:proofErr w:type="gramEnd"/>
-      <w:r>
-        <w:rPr>
-          <w:rFonts w:ascii="Adobe Caslon Pro" w:hAnsi="Adobe Caslon Pro"/>
-        </w:rPr>
-        <w:t>impostazioni</w:t>
-      </w:r>
-    </w:p>
-    <w:p>
-      <w:pPr>
-        <w:pStyle w:val="Paragrafoelenco"/>
-        <w:numPr>
-          <w:ilvl w:val="0"/>
-          <w:numId w:val="6"/>
-        </w:numPr>
-        <w:rPr>
-          <w:rFonts w:ascii="Adobe Caslon Pro" w:hAnsi="Adobe Caslon Pro"/>
-        </w:rPr>
-      </w:pPr>
-      <w:r>
-        <w:rPr>
-          <w:rFonts w:ascii="Adobe Caslon Pro" w:hAnsi="Adobe Caslon Pro"/>
-        </w:rPr>
-        <w:t xml:space="preserve">Rivedere </w:t>
-      </w:r>
-      <w:proofErr w:type="spellStart"/>
-      <w:r>
-        <w:rPr>
-          <w:rFonts w:ascii="Adobe Caslon Pro" w:hAnsi="Adobe Caslon Pro"/>
-        </w:rPr>
-        <w:t>exporting</w:t>
-      </w:r>
-      <w:proofErr w:type="spellEnd"/>
-      <w:r>
-        <w:rPr>
-          <w:rFonts w:ascii="Adobe Caslon Pro" w:hAnsi="Adobe Caslon Pro"/>
-        </w:rPr>
-        <w:t xml:space="preserve"> </w:t>
-      </w:r>
-      <w:proofErr w:type="spellStart"/>
-      <w:r>
-        <w:rPr>
-          <w:rFonts w:ascii="Adobe Caslon Pro" w:hAnsi="Adobe Caslon Pro"/>
-        </w:rPr>
-        <w:t>function</w:t>
-      </w:r>
-      <w:proofErr w:type="spellEnd"/>
-      <w:r>
-        <w:rPr>
-          <w:rFonts w:ascii="Adobe Caslon Pro" w:hAnsi="Adobe Caslon Pro"/>
-        </w:rPr>
-        <w:t xml:space="preserve"> (evitare righe duplicate</w:t>
-      </w:r>
-      <w:proofErr w:type="gramStart"/>
-      <w:r>
-        <w:rPr>
-          <w:rFonts w:ascii="Adobe Caslon Pro" w:hAnsi="Adobe Caslon Pro"/>
-        </w:rPr>
-        <w:t>)</w:t>
-      </w:r>
-      <w:proofErr w:type="gramEnd"/>
-    </w:p>
-    <w:p>
-      <w:pPr>
-        <w:pStyle w:val="Paragrafoelenco"/>
-        <w:numPr>
-          <w:ilvl w:val="0"/>
-          <w:numId w:val="6"/>
-        </w:numPr>
-        <w:rPr>
-          <w:rFonts w:ascii="Adobe Caslon Pro" w:hAnsi="Adobe Caslon Pro"/>
-        </w:rPr>
-      </w:pPr>
-      <w:bookmarkStart w:id="0" w:name="_GoBack"/>
-      <w:bookmarkEnd w:id="0"/>
+        <w:t>Rivedere exporting function (evitare righe duplicate)</w:t>
+      </w:r>
+    </w:p>
+    <w:p>
+      <w:pPr>
+        <w:pStyle w:val="Paragrafoelenco"/>
+        <w:rPr>
+          <w:rFonts w:ascii="Adobe Caslon Pro" w:hAnsi="Adobe Caslon Pro"/>
+        </w:rPr>
+      </w:pPr>
     </w:p>
     <w:p>
       <w:pPr>
@@ -4348,21 +2398,7 @@
         <w:rPr>
           <w:rFonts w:ascii="Adobe Caslon Pro" w:hAnsi="Adobe Caslon Pro"/>
         </w:rPr>
-        <w:t xml:space="preserve">Configurazione calibrazione telecamere dalla pagina di </w:t>
-      </w:r>
-      <w:proofErr w:type="gramStart"/>
-      <w:r>
-        <w:rPr>
-          <w:rFonts w:ascii="Adobe Caslon Pro" w:hAnsi="Adobe Caslon Pro"/>
-        </w:rPr>
-        <w:t>configurazione</w:t>
-      </w:r>
-      <w:proofErr w:type="gramEnd"/>
-      <w:r>
-        <w:rPr>
-          <w:rFonts w:ascii="Adobe Caslon Pro" w:hAnsi="Adobe Caslon Pro"/>
-        </w:rPr>
-        <w:t>.</w:t>
+        <w:t>Configurazione calibrazione telecamere dalla pagina di configurazione.</w:t>
       </w:r>
     </w:p>
     <w:p>
@@ -4392,30 +2428,8 @@
         <w:rPr>
           <w:rFonts w:ascii="Adobe Caslon Pro" w:hAnsi="Adobe Caslon Pro"/>
         </w:rPr>
-        <w:t xml:space="preserve">le parti evidenziate in </w:t>
-      </w:r>
-      <w:proofErr w:type="spellStart"/>
-      <w:r>
-        <w:rPr>
-          <w:rFonts w:ascii="Adobe Caslon Pro" w:hAnsi="Adobe Caslon Pro"/>
-        </w:rPr>
-        <w:t>hover</w:t>
-      </w:r>
-      <w:proofErr w:type="spellEnd"/>
-      <w:r>
-        <w:rPr>
-          <w:rFonts w:ascii="Adobe Caslon Pro" w:hAnsi="Adobe Caslon Pro"/>
-        </w:rPr>
-        <w:t xml:space="preserve"> sul frame devono essere ben visibili</w:t>
-      </w:r>
-      <w:proofErr w:type="gramStart"/>
-      <w:r>
-        <w:rPr>
-          <w:rFonts w:ascii="Adobe Caslon Pro" w:hAnsi="Adobe Caslon Pro"/>
-        </w:rPr>
-        <w:t>)</w:t>
-      </w:r>
-      <w:proofErr w:type="gramEnd"/>
+        <w:t>le parti evidenziate in hover sul frame devono essere ben visibili)</w:t>
+      </w:r>
     </w:p>
     <w:p>
       <w:pPr>
@@ -4428,33 +2442,11 @@
           <w:rFonts w:ascii="Adobe Caslon Pro" w:hAnsi="Adobe Caslon Pro"/>
         </w:rPr>
       </w:pPr>
-      <w:proofErr w:type="spellStart"/>
-      <w:r>
-        <w:rPr>
-          <w:rFonts w:ascii="Adobe Caslon Pro" w:hAnsi="Adobe Caslon Pro"/>
-        </w:rPr>
-        <w:t>Bounding</w:t>
-      </w:r>
-      <w:proofErr w:type="spellEnd"/>
-      <w:r>
-        <w:rPr>
-          <w:rFonts w:ascii="Adobe Caslon Pro" w:hAnsi="Adobe Caslon Pro"/>
-        </w:rPr>
-        <w:t xml:space="preserve"> box che </w:t>
-      </w:r>
-      <w:proofErr w:type="gramStart"/>
-      <w:r>
-        <w:rPr>
-          <w:rFonts w:ascii="Adobe Caslon Pro" w:hAnsi="Adobe Caslon Pro"/>
-        </w:rPr>
-        <w:t>sfruttano</w:t>
-      </w:r>
-      <w:proofErr w:type="gramEnd"/>
-      <w:r>
-        <w:rPr>
-          <w:rFonts w:ascii="Adobe Caslon Pro" w:hAnsi="Adobe Caslon Pro"/>
-        </w:rPr>
-        <w:t xml:space="preserve"> la geometria delle camere</w:t>
+      <w:r>
+        <w:rPr>
+          <w:rFonts w:ascii="Adobe Caslon Pro" w:hAnsi="Adobe Caslon Pro"/>
+        </w:rPr>
+        <w:t>Bounding box che sfruttano la geometria delle camere</w:t>
       </w:r>
     </w:p>
     <w:p>
@@ -4490,30 +2482,8 @@
         <w:rPr>
           <w:rFonts w:ascii="Adobe Caslon Pro" w:hAnsi="Adobe Caslon Pro"/>
         </w:rPr>
-        <w:t xml:space="preserve">Correggere </w:t>
-      </w:r>
-      <w:proofErr w:type="spellStart"/>
-      <w:r>
-        <w:rPr>
-          <w:rFonts w:ascii="Adobe Caslon Pro" w:hAnsi="Adobe Caslon Pro"/>
-        </w:rPr>
-        <w:t>dataset</w:t>
-      </w:r>
-      <w:proofErr w:type="spellEnd"/>
-      <w:r>
-        <w:rPr>
-          <w:rFonts w:ascii="Adobe Caslon Pro" w:hAnsi="Adobe Caslon Pro"/>
-        </w:rPr>
-        <w:t xml:space="preserve"> annotazioni </w:t>
-      </w:r>
-      <w:proofErr w:type="gramStart"/>
-      <w:r>
-        <w:rPr>
-          <w:rFonts w:ascii="Adobe Caslon Pro" w:hAnsi="Adobe Caslon Pro"/>
-        </w:rPr>
-        <w:t>preesistenti</w:t>
-      </w:r>
-      <w:proofErr w:type="gramEnd"/>
+        <w:t>Correggere dataset annotazioni preesistenti</w:t>
+      </w:r>
     </w:p>
     <w:p>
       <w:pPr>
@@ -4536,28 +2506,40 @@
     <w:p>
       <w:pPr>
         <w:rPr>
-          <w:rFonts w:ascii="Adobe Caslon Pro" w:hAnsi="Adobe Caslon Pro"/>
-        </w:rPr>
-      </w:pPr>
-      <w:r>
-        <w:rPr>
           <w:rFonts w:ascii="Adobe Caslon Pro" w:eastAsia="Times New Roman" w:hAnsi="Adobe Caslon Pro" w:cs="Times New Roman"/>
           <w:b/>
           <w:sz w:val="32"/>
           <w:shd w:val="clear" w:color="auto" w:fill="FFFFFF"/>
         </w:rPr>
-        <w:t>Proposta di modifica base dati</w:t>
-      </w:r>
-    </w:p>
-    <w:p>
-      <w:pPr>
-        <w:jc w:val="center"/>
+      </w:pPr>
+      <w:bookmarkStart w:id="0" w:name="_GoBack"/>
+      <w:bookmarkEnd w:id="0"/>
+    </w:p>
+    <w:p>
+      <w:pPr>
+        <w:rPr>
+          <w:rFonts w:ascii="Adobe Caslon Pro" w:hAnsi="Adobe Caslon Pro"/>
+        </w:rPr>
+      </w:pPr>
+      <w:r>
         <w:rPr>
           <w:rFonts w:ascii="Adobe Caslon Pro" w:eastAsia="Times New Roman" w:hAnsi="Adobe Caslon Pro" w:cs="Times New Roman"/>
           <w:b/>
           <w:sz w:val="32"/>
           <w:shd w:val="clear" w:color="auto" w:fill="FFFFFF"/>
         </w:rPr>
+        <w:t>Proposta di modifica base dati</w:t>
+      </w:r>
+    </w:p>
+    <w:p>
+      <w:pPr>
+        <w:jc w:val="center"/>
+        <w:rPr>
+          <w:rFonts w:ascii="Adobe Caslon Pro" w:eastAsia="Times New Roman" w:hAnsi="Adobe Caslon Pro" w:cs="Times New Roman"/>
+          <w:b/>
+          <w:sz w:val="32"/>
+          <w:shd w:val="clear" w:color="auto" w:fill="FFFFFF"/>
+        </w:rPr>
       </w:pPr>
     </w:p>
     <w:p>
@@ -4572,23 +2554,7 @@
           <w:rFonts w:ascii="Adobe Caslon Pro" w:eastAsia="Times New Roman" w:hAnsi="Adobe Caslon Pro" w:cs="Times New Roman"/>
           <w:shd w:val="clear" w:color="auto" w:fill="FFFFFF"/>
         </w:rPr>
-        <w:t xml:space="preserve">Di seguito è presentato lo schema relazionale di modifica alla base dati. La modifica principale riguarda i campi identificativi delle varie tabelle, </w:t>
-      </w:r>
-      <w:proofErr w:type="gramStart"/>
-      <w:r>
-        <w:rPr>
-          <w:rFonts w:ascii="Adobe Caslon Pro" w:eastAsia="Times New Roman" w:hAnsi="Adobe Caslon Pro" w:cs="Times New Roman"/>
-          <w:shd w:val="clear" w:color="auto" w:fill="FFFFFF"/>
-        </w:rPr>
-        <w:t>precedentemente</w:t>
-      </w:r>
-      <w:proofErr w:type="gramEnd"/>
-      <w:r>
-        <w:rPr>
-          <w:rFonts w:ascii="Adobe Caslon Pro" w:eastAsia="Times New Roman" w:hAnsi="Adobe Caslon Pro" w:cs="Times New Roman"/>
-          <w:shd w:val="clear" w:color="auto" w:fill="FFFFFF"/>
-        </w:rPr>
-        <w:t xml:space="preserve"> impostati su un valore alfanumerico e convertiti in numerico.</w:t>
+        <w:t>Di seguito è presentato lo schema relazionale di modifica alla base dati. La modifica principale riguarda i campi identificativi delle varie tabelle, precedentemente impostati su un valore alfanumerico e convertiti in numerico.</w:t>
       </w:r>
     </w:p>
     <w:p>

</xml_diff>

<commit_message>
avatar creation if missing
</commit_message>
<xml_diff>
--- a/doc/Features.docx
+++ b/doc/Features.docx
@@ -11,7 +11,6 @@
           <w:szCs w:val="20"/>
         </w:rPr>
       </w:pPr>
-      <w:proofErr w:type="spellStart"/>
       <w:r>
         <w:rPr>
           <w:rFonts w:ascii="Adobe Caslon Pro" w:eastAsia="Times New Roman" w:hAnsi="Adobe Caslon Pro" w:cs="Times New Roman"/>
@@ -19,117 +18,7 @@
           <w:sz w:val="32"/>
           <w:shd w:val="clear" w:color="auto" w:fill="FFFFFF"/>
         </w:rPr>
-        <w:t>Improve</w:t>
-      </w:r>
-      <w:proofErr w:type="spellEnd"/>
-      <w:r>
-        <w:rPr>
-          <w:rFonts w:ascii="Adobe Caslon Pro" w:eastAsia="Times New Roman" w:hAnsi="Adobe Caslon Pro" w:cs="Times New Roman"/>
-          <w:b/>
-          <w:sz w:val="32"/>
-          <w:shd w:val="clear" w:color="auto" w:fill="FFFFFF"/>
-        </w:rPr>
-        <w:t xml:space="preserve"> the Web </w:t>
-      </w:r>
-      <w:proofErr w:type="spellStart"/>
-      <w:r>
-        <w:rPr>
-          <w:rFonts w:ascii="Adobe Caslon Pro" w:eastAsia="Times New Roman" w:hAnsi="Adobe Caslon Pro" w:cs="Times New Roman"/>
-          <w:b/>
-          <w:sz w:val="32"/>
-          <w:shd w:val="clear" w:color="auto" w:fill="FFFFFF"/>
-        </w:rPr>
-        <w:t>Annotaton</w:t>
-      </w:r>
-      <w:proofErr w:type="spellEnd"/>
-      <w:r>
-        <w:rPr>
-          <w:rFonts w:ascii="Adobe Caslon Pro" w:eastAsia="Times New Roman" w:hAnsi="Adobe Caslon Pro" w:cs="Times New Roman"/>
-          <w:b/>
-          <w:sz w:val="32"/>
-          <w:shd w:val="clear" w:color="auto" w:fill="FFFFFF"/>
-        </w:rPr>
-        <w:t xml:space="preserve"> </w:t>
-      </w:r>
-      <w:proofErr w:type="spellStart"/>
-      <w:r>
-        <w:rPr>
-          <w:rFonts w:ascii="Adobe Caslon Pro" w:eastAsia="Times New Roman" w:hAnsi="Adobe Caslon Pro" w:cs="Times New Roman"/>
-          <w:b/>
-          <w:sz w:val="32"/>
-          <w:shd w:val="clear" w:color="auto" w:fill="FFFFFF"/>
-        </w:rPr>
-        <w:t>Tool</w:t>
-      </w:r>
-      <w:proofErr w:type="spellEnd"/>
-      <w:r>
-        <w:rPr>
-          <w:rFonts w:ascii="Adobe Caslon Pro" w:eastAsia="Times New Roman" w:hAnsi="Adobe Caslon Pro" w:cs="Times New Roman"/>
-          <w:b/>
-          <w:sz w:val="32"/>
-          <w:shd w:val="clear" w:color="auto" w:fill="FFFFFF"/>
-        </w:rPr>
-        <w:t xml:space="preserve"> for </w:t>
-      </w:r>
-      <w:proofErr w:type="spellStart"/>
-      <w:r>
-        <w:rPr>
-          <w:rFonts w:ascii="Adobe Caslon Pro" w:eastAsia="Times New Roman" w:hAnsi="Adobe Caslon Pro" w:cs="Times New Roman"/>
-          <w:b/>
-          <w:sz w:val="32"/>
-          <w:shd w:val="clear" w:color="auto" w:fill="FFFFFF"/>
-        </w:rPr>
-        <w:t>Surveillance</w:t>
-      </w:r>
-      <w:proofErr w:type="spellEnd"/>
-      <w:r>
-        <w:rPr>
-          <w:rFonts w:ascii="Adobe Caslon Pro" w:eastAsia="Times New Roman" w:hAnsi="Adobe Caslon Pro" w:cs="Times New Roman"/>
-          <w:b/>
-          <w:sz w:val="32"/>
-          <w:shd w:val="clear" w:color="auto" w:fill="FFFFFF"/>
-        </w:rPr>
-        <w:t xml:space="preserve"> </w:t>
-      </w:r>
-      <w:proofErr w:type="spellStart"/>
-      <w:r>
-        <w:rPr>
-          <w:rFonts w:ascii="Adobe Caslon Pro" w:eastAsia="Times New Roman" w:hAnsi="Adobe Caslon Pro" w:cs="Times New Roman"/>
-          <w:b/>
-          <w:sz w:val="32"/>
-          <w:shd w:val="clear" w:color="auto" w:fill="FFFFFF"/>
-        </w:rPr>
-        <w:t>Scenarios</w:t>
-      </w:r>
-      <w:proofErr w:type="spellEnd"/>
-      <w:r>
-        <w:rPr>
-          <w:rFonts w:ascii="Adobe Caslon Pro" w:eastAsia="Times New Roman" w:hAnsi="Adobe Caslon Pro" w:cs="Times New Roman"/>
-          <w:b/>
-          <w:sz w:val="32"/>
-          <w:shd w:val="clear" w:color="auto" w:fill="FFFFFF"/>
-        </w:rPr>
-        <w:t xml:space="preserve"> </w:t>
-      </w:r>
-      <w:proofErr w:type="gramStart"/>
-      <w:r>
-        <w:rPr>
-          <w:rFonts w:ascii="Adobe Caslon Pro" w:eastAsia="Times New Roman" w:hAnsi="Adobe Caslon Pro" w:cs="Times New Roman"/>
-          <w:b/>
-          <w:sz w:val="32"/>
-          <w:shd w:val="clear" w:color="auto" w:fill="FFFFFF"/>
-        </w:rPr>
-        <w:t>with</w:t>
-      </w:r>
-      <w:proofErr w:type="gramEnd"/>
-      <w:r>
-        <w:rPr>
-          <w:rFonts w:ascii="Adobe Caslon Pro" w:eastAsia="Times New Roman" w:hAnsi="Adobe Caslon Pro" w:cs="Times New Roman"/>
-          <w:b/>
-          <w:sz w:val="32"/>
-          <w:shd w:val="clear" w:color="auto" w:fill="FFFFFF"/>
-        </w:rPr>
-        <w:t xml:space="preserve"> Computer Vision</w:t>
+        <w:t>Improve the Web Annotaton Tool for Surveillance Scenarios with Computer Vision</w:t>
       </w:r>
     </w:p>
     <w:p>
@@ -228,36 +117,12 @@
           <w:rFonts w:ascii="Adobe Caslon Pro" w:hAnsi="Adobe Caslon Pro"/>
         </w:rPr>
       </w:pPr>
-      <w:proofErr w:type="gramStart"/>
-      <w:r>
-        <w:rPr>
-          <w:rFonts w:ascii="Adobe Caslon Pro" w:hAnsi="Adobe Caslon Pro"/>
-        </w:rPr>
-        <w:t xml:space="preserve">Pagina di configurazione per la connessione al database, camere, utenti (se necessario), </w:t>
-      </w:r>
-      <w:proofErr w:type="spellStart"/>
-      <w:r>
-        <w:rPr>
-          <w:rFonts w:ascii="Adobe Caslon Pro" w:hAnsi="Adobe Caslon Pro"/>
-        </w:rPr>
-        <w:t>point</w:t>
-      </w:r>
-      <w:proofErr w:type="spellEnd"/>
-      <w:r>
-        <w:rPr>
-          <w:rFonts w:ascii="Adobe Caslon Pro" w:hAnsi="Adobe Caslon Pro"/>
-        </w:rPr>
-        <w:t xml:space="preserve"> of </w:t>
-      </w:r>
-      <w:proofErr w:type="spellStart"/>
-      <w:r>
-        <w:rPr>
-          <w:rFonts w:ascii="Adobe Caslon Pro" w:hAnsi="Adobe Caslon Pro"/>
-        </w:rPr>
-        <w:t>interest</w:t>
-      </w:r>
-      <w:proofErr w:type="spellEnd"/>
-      <w:proofErr w:type="gramEnd"/>
+      <w:r>
+        <w:rPr>
+          <w:rFonts w:ascii="Adobe Caslon Pro" w:hAnsi="Adobe Caslon Pro"/>
+        </w:rPr>
+        <w:t>Pagina di configurazione per la connessione al database, camere, utenti (se necessario), point of interest</w:t>
+      </w:r>
       <w:r>
         <w:rPr>
           <w:rFonts w:ascii="Adobe Caslon Pro" w:hAnsi="Adobe Caslon Pro"/>
@@ -321,21 +186,7 @@
         <w:rPr>
           <w:rFonts w:ascii="Adobe Caslon Pro" w:hAnsi="Adobe Caslon Pro"/>
         </w:rPr>
-        <w:t xml:space="preserve">Migliorazioni nella creazione e nella modifica delle </w:t>
-      </w:r>
-      <w:proofErr w:type="spellStart"/>
-      <w:r>
-        <w:rPr>
-          <w:rFonts w:ascii="Adobe Caslon Pro" w:hAnsi="Adobe Caslon Pro"/>
-        </w:rPr>
-        <w:t>bounding</w:t>
-      </w:r>
-      <w:proofErr w:type="spellEnd"/>
-      <w:r>
-        <w:rPr>
-          <w:rFonts w:ascii="Adobe Caslon Pro" w:hAnsi="Adobe Caslon Pro"/>
-        </w:rPr>
-        <w:t xml:space="preserve"> boxes</w:t>
+        <w:t>Migliorazioni nella creazione e nella modifica delle bounding boxes</w:t>
       </w:r>
     </w:p>
     <w:p>
@@ -353,63 +204,7 @@
         <w:rPr>
           <w:rFonts w:ascii="Adobe Caslon Pro" w:hAnsi="Adobe Caslon Pro"/>
         </w:rPr>
-        <w:t xml:space="preserve">Migliorare l’inizializzazione della </w:t>
-      </w:r>
-      <w:proofErr w:type="spellStart"/>
-      <w:r>
-        <w:rPr>
-          <w:rFonts w:ascii="Adobe Caslon Pro" w:hAnsi="Adobe Caslon Pro"/>
-        </w:rPr>
-        <w:t>bounding</w:t>
-      </w:r>
-      <w:proofErr w:type="spellEnd"/>
-      <w:r>
-        <w:rPr>
-          <w:rFonts w:ascii="Adobe Caslon Pro" w:hAnsi="Adobe Caslon Pro"/>
-        </w:rPr>
-        <w:t xml:space="preserve"> box: allo stato attuale </w:t>
-      </w:r>
-      <w:proofErr w:type="gramStart"/>
-      <w:r>
-        <w:rPr>
-          <w:rFonts w:ascii="Adobe Caslon Pro" w:hAnsi="Adobe Caslon Pro"/>
-        </w:rPr>
-        <w:t>viene</w:t>
-      </w:r>
-      <w:proofErr w:type="gramEnd"/>
-      <w:r>
-        <w:rPr>
-          <w:rFonts w:ascii="Adobe Caslon Pro" w:hAnsi="Adobe Caslon Pro"/>
-        </w:rPr>
-        <w:t xml:space="preserve"> creata di una dimensione prefissata in un punto prefissato dell’immagine. L’obiettivo è di far inizializzare la </w:t>
-      </w:r>
-      <w:proofErr w:type="spellStart"/>
-      <w:r>
-        <w:rPr>
-          <w:rFonts w:ascii="Adobe Caslon Pro" w:hAnsi="Adobe Caslon Pro"/>
-        </w:rPr>
-        <w:t>bb</w:t>
-      </w:r>
-      <w:proofErr w:type="spellEnd"/>
-      <w:r>
-        <w:rPr>
-          <w:rFonts w:ascii="Adobe Caslon Pro" w:hAnsi="Adobe Caslon Pro"/>
-        </w:rPr>
-        <w:t xml:space="preserve"> all’utente in un punto selezionato dall’</w:t>
-      </w:r>
-      <w:proofErr w:type="gramStart"/>
-      <w:r>
-        <w:rPr>
-          <w:rFonts w:ascii="Adobe Caslon Pro" w:hAnsi="Adobe Caslon Pro"/>
-        </w:rPr>
-        <w:t>utente</w:t>
-      </w:r>
-      <w:proofErr w:type="gramEnd"/>
-      <w:r>
-        <w:rPr>
-          <w:rFonts w:ascii="Adobe Caslon Pro" w:hAnsi="Adobe Caslon Pro"/>
-        </w:rPr>
-        <w:t xml:space="preserve"> con il click del mouse.</w:t>
+        <w:t>Migliorare l’inizializzazione della bounding box: allo stato attuale viene creata di una dimensione prefissata in un punto prefissato dell’immagine. L’obiettivo è di far inizializzare la bb all’utente in un punto selezionato dall’utente con il click del mouse.</w:t>
       </w:r>
     </w:p>
     <w:p>
@@ -423,33 +218,11 @@
           <w:rFonts w:ascii="Adobe Caslon Pro" w:hAnsi="Adobe Caslon Pro"/>
         </w:rPr>
       </w:pPr>
-      <w:proofErr w:type="spellStart"/>
-      <w:r>
-        <w:rPr>
-          <w:rFonts w:ascii="Adobe Caslon Pro" w:hAnsi="Adobe Caslon Pro"/>
-        </w:rPr>
-        <w:t>Bounding</w:t>
-      </w:r>
-      <w:proofErr w:type="spellEnd"/>
-      <w:r>
-        <w:rPr>
-          <w:rFonts w:ascii="Adobe Caslon Pro" w:hAnsi="Adobe Caslon Pro"/>
-        </w:rPr>
-        <w:t xml:space="preserve"> boxes trascinabili nell’immagine e ridimensionabili (sia quella globale </w:t>
-      </w:r>
-      <w:proofErr w:type="gramStart"/>
-      <w:r>
-        <w:rPr>
-          <w:rFonts w:ascii="Adobe Caslon Pro" w:hAnsi="Adobe Caslon Pro"/>
-        </w:rPr>
-        <w:t>che</w:t>
-      </w:r>
-      <w:proofErr w:type="gramEnd"/>
-      <w:r>
-        <w:rPr>
-          <w:rFonts w:ascii="Adobe Caslon Pro" w:hAnsi="Adobe Caslon Pro"/>
-        </w:rPr>
-        <w:t xml:space="preserve"> quella relativa alla parte visibile).</w:t>
+      <w:r>
+        <w:rPr>
+          <w:rFonts w:ascii="Adobe Caslon Pro" w:hAnsi="Adobe Caslon Pro"/>
+        </w:rPr>
+        <w:t>Bounding boxes trascinabili nell’immagine e ridimensionabili (sia quella globale che quella relativa alla parte visibile).</w:t>
       </w:r>
     </w:p>
     <w:p>
@@ -467,21 +240,7 @@
         <w:rPr>
           <w:rFonts w:ascii="Adobe Caslon Pro" w:hAnsi="Adobe Caslon Pro"/>
         </w:rPr>
-        <w:t xml:space="preserve">La </w:t>
-      </w:r>
-      <w:proofErr w:type="spellStart"/>
-      <w:r>
-        <w:rPr>
-          <w:rFonts w:ascii="Adobe Caslon Pro" w:hAnsi="Adobe Caslon Pro"/>
-        </w:rPr>
-        <w:t>bounding</w:t>
-      </w:r>
-      <w:proofErr w:type="spellEnd"/>
-      <w:r>
-        <w:rPr>
-          <w:rFonts w:ascii="Adobe Caslon Pro" w:hAnsi="Adobe Caslon Pro"/>
-        </w:rPr>
-        <w:t xml:space="preserve"> box, in fase di creazione, deve adattarsi alla geometria del frame, ingrandendosi o rimpicciolendosi in base alla sua posizione.</w:t>
+        <w:t>La bounding box, in fase di creazione, deve adattarsi alla geometria del frame, ingrandendosi o rimpicciolendosi in base alla sua posizione.</w:t>
       </w:r>
     </w:p>
     <w:p>
@@ -525,21 +284,7 @@
         <w:rPr>
           <w:rFonts w:ascii="Adobe Caslon Pro" w:hAnsi="Adobe Caslon Pro"/>
         </w:rPr>
-        <w:t xml:space="preserve">Rivedere il sistema di creazione e scelta dell’avatar di ciascuna persona: al momento si sistema recupera la prima immagine salvata e la imposta come avatar della persona, ma esiste un metodo già implementato per la scelta dell’avatar ottimale. Il metodo è da verificare </w:t>
-      </w:r>
-      <w:proofErr w:type="gramStart"/>
-      <w:r>
-        <w:rPr>
-          <w:rFonts w:ascii="Adobe Caslon Pro" w:hAnsi="Adobe Caslon Pro"/>
-        </w:rPr>
-        <w:t>ed</w:t>
-      </w:r>
-      <w:proofErr w:type="gramEnd"/>
-      <w:r>
-        <w:rPr>
-          <w:rFonts w:ascii="Adobe Caslon Pro" w:hAnsi="Adobe Caslon Pro"/>
-        </w:rPr>
-        <w:t xml:space="preserve"> in caso correggere.</w:t>
+        <w:t>Rivedere il sistema di creazione e scelta dell’avatar di ciascuna persona: al momento si sistema recupera la prima immagine salvata e la imposta come avatar della persona, ma esiste un metodo già implementato per la scelta dell’avatar ottimale. Il metodo è da verificare ed in caso correggere.</w:t>
       </w:r>
       <w:r>
         <w:rPr>
@@ -565,33 +310,8 @@
           <w:rFonts w:ascii="Adobe Caslon Pro" w:hAnsi="Adobe Caslon Pro"/>
           <w:i/>
         </w:rPr>
-        <w:t xml:space="preserve">Della dimensione della </w:t>
-      </w:r>
-      <w:proofErr w:type="spellStart"/>
-      <w:r>
-        <w:rPr>
-          <w:rFonts w:ascii="Adobe Caslon Pro" w:hAnsi="Adobe Caslon Pro"/>
-          <w:i/>
-        </w:rPr>
-        <w:t>bounding</w:t>
-      </w:r>
-      <w:proofErr w:type="spellEnd"/>
-      <w:r>
-        <w:rPr>
-          <w:rFonts w:ascii="Adobe Caslon Pro" w:hAnsi="Adobe Caslon Pro"/>
-          <w:i/>
-        </w:rPr>
-        <w:t xml:space="preserve"> box (una maggior risoluzione è preferibile</w:t>
-      </w:r>
-      <w:proofErr w:type="gramStart"/>
-      <w:r>
-        <w:rPr>
-          <w:rFonts w:ascii="Adobe Caslon Pro" w:hAnsi="Adobe Caslon Pro"/>
-          <w:i/>
-        </w:rPr>
-        <w:t>)</w:t>
-      </w:r>
-      <w:proofErr w:type="gramEnd"/>
+        <w:t>Della dimensione della bounding box (una maggior risoluzione è preferibile)</w:t>
+      </w:r>
     </w:p>
     <w:p>
       <w:pPr>
@@ -617,23 +337,7 @@
           <w:rFonts w:ascii="Adobe Caslon Pro" w:hAnsi="Adobe Caslon Pro"/>
           <w:i/>
         </w:rPr>
-        <w:t xml:space="preserve"> (e quindi della </w:t>
-      </w:r>
-      <w:proofErr w:type="spellStart"/>
-      <w:r>
-        <w:rPr>
-          <w:rFonts w:ascii="Adobe Caslon Pro" w:hAnsi="Adobe Caslon Pro"/>
-          <w:i/>
-        </w:rPr>
-        <w:t>bounding</w:t>
-      </w:r>
-      <w:proofErr w:type="spellEnd"/>
-      <w:r>
-        <w:rPr>
-          <w:rFonts w:ascii="Adobe Caslon Pro" w:hAnsi="Adobe Caslon Pro"/>
-          <w:i/>
-        </w:rPr>
-        <w:t xml:space="preserve"> box visibile)</w:t>
+        <w:t xml:space="preserve"> (e quindi della bounding box visibile)</w:t>
       </w:r>
     </w:p>
     <w:p>
@@ -653,17 +357,8 @@
           <w:rFonts w:ascii="Adobe Caslon Pro" w:hAnsi="Adobe Caslon Pro"/>
           <w:i/>
         </w:rPr>
-        <w:t>Dell’orientazione del suo sguardo (è preferibile una persona che guarda verso la camera</w:t>
-      </w:r>
-      <w:proofErr w:type="gramStart"/>
-      <w:r>
-        <w:rPr>
-          <w:rFonts w:ascii="Adobe Caslon Pro" w:hAnsi="Adobe Caslon Pro"/>
-          <w:i/>
-        </w:rPr>
-        <w:t>)</w:t>
-      </w:r>
-      <w:proofErr w:type="gramEnd"/>
+        <w:t>Dell’orientazione del suo sguardo (è preferibile una persona che guarda verso la camera)</w:t>
+      </w:r>
     </w:p>
     <w:p>
       <w:pPr>
@@ -688,77 +383,7 @@
         <w:rPr>
           <w:rFonts w:ascii="Adobe Caslon Pro" w:hAnsi="Adobe Caslon Pro"/>
         </w:rPr>
-        <w:t xml:space="preserve">Introdurre un sistema di predizione per un’annotazione </w:t>
-      </w:r>
-      <w:proofErr w:type="gramStart"/>
-      <w:r>
-        <w:rPr>
-          <w:rFonts w:ascii="Adobe Caslon Pro" w:hAnsi="Adobe Caslon Pro"/>
-        </w:rPr>
-        <w:t>a partire dal</w:t>
-      </w:r>
-      <w:proofErr w:type="gramEnd"/>
-      <w:r>
-        <w:rPr>
-          <w:rFonts w:ascii="Adobe Caslon Pro" w:hAnsi="Adobe Caslon Pro"/>
-        </w:rPr>
-        <w:t xml:space="preserve"> frame corrente per il frame successivo che </w:t>
-      </w:r>
-      <w:proofErr w:type="spellStart"/>
-      <w:r>
-        <w:rPr>
-          <w:rFonts w:ascii="Adobe Caslon Pro" w:hAnsi="Adobe Caslon Pro"/>
-        </w:rPr>
-        <w:t>milgliori</w:t>
-      </w:r>
-      <w:proofErr w:type="spellEnd"/>
-      <w:r>
-        <w:rPr>
-          <w:rFonts w:ascii="Adobe Caslon Pro" w:hAnsi="Adobe Caslon Pro"/>
-        </w:rPr>
-        <w:t xml:space="preserve"> lo stato attuale: al momento la </w:t>
-      </w:r>
-      <w:proofErr w:type="spellStart"/>
-      <w:r>
-        <w:rPr>
-          <w:rFonts w:ascii="Adobe Caslon Pro" w:hAnsi="Adobe Caslon Pro"/>
-        </w:rPr>
-        <w:t>bounding</w:t>
-      </w:r>
-      <w:proofErr w:type="spellEnd"/>
-      <w:r>
-        <w:rPr>
-          <w:rFonts w:ascii="Adobe Caslon Pro" w:hAnsi="Adobe Caslon Pro"/>
-        </w:rPr>
-        <w:t xml:space="preserve"> box selezionata ad un frame viene replicata nella stessa posizione nel frame successivo. Mediante tecniche di computer </w:t>
-      </w:r>
-      <w:proofErr w:type="spellStart"/>
-      <w:r>
-        <w:rPr>
-          <w:rFonts w:ascii="Adobe Caslon Pro" w:hAnsi="Adobe Caslon Pro"/>
-        </w:rPr>
-        <w:t>vision</w:t>
-      </w:r>
-      <w:proofErr w:type="spellEnd"/>
-      <w:r>
-        <w:rPr>
-          <w:rFonts w:ascii="Adobe Caslon Pro" w:hAnsi="Adobe Caslon Pro"/>
-        </w:rPr>
-        <w:t xml:space="preserve"> si vuole fornire dei </w:t>
-      </w:r>
-      <w:proofErr w:type="spellStart"/>
-      <w:r>
-        <w:rPr>
-          <w:rFonts w:ascii="Adobe Caslon Pro" w:hAnsi="Adobe Caslon Pro"/>
-        </w:rPr>
-        <w:t>proposal</w:t>
-      </w:r>
-      <w:proofErr w:type="spellEnd"/>
-      <w:r>
-        <w:rPr>
-          <w:rFonts w:ascii="Adobe Caslon Pro" w:hAnsi="Adobe Caslon Pro"/>
-        </w:rPr>
-        <w:t xml:space="preserve"> per la posizione della persona nei frame successivi.</w:t>
+        <w:t>Introdurre un sistema di predizione per un’annotazione a partire dal frame corrente per il frame successivo che milgliori lo stato attuale: al momento la bounding box selezionata ad un frame viene replicata nella stessa posizione nel frame successivo. Mediante tecniche di computer vision si vuole fornire dei proposal per la posizione della persona nei frame successivi.</w:t>
       </w:r>
     </w:p>
     <w:p>
@@ -798,39 +423,7 @@
           <w:rFonts w:ascii="Adobe Caslon Pro" w:hAnsi="Adobe Caslon Pro"/>
           <w:i/>
         </w:rPr>
-        <w:t xml:space="preserve">I </w:t>
-      </w:r>
-      <w:proofErr w:type="spellStart"/>
-      <w:r>
-        <w:rPr>
-          <w:rFonts w:ascii="Adobe Caslon Pro" w:hAnsi="Adobe Caslon Pro"/>
-          <w:i/>
-        </w:rPr>
-        <w:t>proposal</w:t>
-      </w:r>
-      <w:proofErr w:type="spellEnd"/>
-      <w:r>
-        <w:rPr>
-          <w:rFonts w:ascii="Adobe Caslon Pro" w:hAnsi="Adobe Caslon Pro"/>
-          <w:i/>
-        </w:rPr>
-        <w:t xml:space="preserve"> </w:t>
-      </w:r>
-      <w:proofErr w:type="gramStart"/>
-      <w:r>
-        <w:rPr>
-          <w:rFonts w:ascii="Adobe Caslon Pro" w:hAnsi="Adobe Caslon Pro"/>
-          <w:i/>
-        </w:rPr>
-        <w:t>verranno</w:t>
-      </w:r>
-      <w:proofErr w:type="gramEnd"/>
-      <w:r>
-        <w:rPr>
-          <w:rFonts w:ascii="Adobe Caslon Pro" w:hAnsi="Adobe Caslon Pro"/>
-          <w:i/>
-        </w:rPr>
-        <w:t xml:space="preserve"> calcolati m</w:t>
+        <w:t>I proposal verranno calcolati m</w:t>
       </w:r>
       <w:r>
         <w:rPr>
@@ -857,17 +450,8 @@
           <w:rFonts w:ascii="Adobe Caslon Pro" w:hAnsi="Adobe Caslon Pro"/>
           <w:sz w:val="22"/>
         </w:rPr>
-        <w:t>Basate sulla stima del moto (analizzando i frame successivi al corrente</w:t>
-      </w:r>
-      <w:proofErr w:type="gramStart"/>
-      <w:r>
-        <w:rPr>
-          <w:rFonts w:ascii="Adobe Caslon Pro" w:hAnsi="Adobe Caslon Pro"/>
-          <w:sz w:val="22"/>
-        </w:rPr>
-        <w:t>)</w:t>
-      </w:r>
-      <w:proofErr w:type="gramEnd"/>
+        <w:t>Basate sulla stima del moto (analizzando i frame successivi al corrente)</w:t>
+      </w:r>
     </w:p>
     <w:p>
       <w:pPr>
@@ -886,26 +470,8 @@
           <w:rFonts w:ascii="Adobe Caslon Pro" w:hAnsi="Adobe Caslon Pro"/>
           <w:sz w:val="22"/>
         </w:rPr>
-        <w:t xml:space="preserve">Basate su una stima data dai frame precedenti (filtro di </w:t>
-      </w:r>
-      <w:proofErr w:type="spellStart"/>
-      <w:r>
-        <w:rPr>
-          <w:rFonts w:ascii="Adobe Caslon Pro" w:hAnsi="Adobe Caslon Pro"/>
-          <w:sz w:val="22"/>
-        </w:rPr>
-        <w:t>Kalman</w:t>
-      </w:r>
-      <w:proofErr w:type="spellEnd"/>
-      <w:proofErr w:type="gramStart"/>
-      <w:r>
-        <w:rPr>
-          <w:rFonts w:ascii="Adobe Caslon Pro" w:hAnsi="Adobe Caslon Pro"/>
-          <w:sz w:val="22"/>
-        </w:rPr>
-        <w:t>)</w:t>
-      </w:r>
-      <w:proofErr w:type="gramEnd"/>
+        <w:t>Basate su una stima data dai frame precedenti (filtro di Kalman)</w:t>
+      </w:r>
     </w:p>
     <w:p>
       <w:pPr>
@@ -929,35 +495,7 @@
         <w:rPr>
           <w:rFonts w:ascii="Adobe Caslon Pro" w:hAnsi="Adobe Caslon Pro"/>
         </w:rPr>
-        <w:t xml:space="preserve">Introduzione di una </w:t>
-      </w:r>
-      <w:proofErr w:type="spellStart"/>
-      <w:r>
-        <w:rPr>
-          <w:rFonts w:ascii="Adobe Caslon Pro" w:hAnsi="Adobe Caslon Pro"/>
-        </w:rPr>
-        <w:t>timeline</w:t>
-      </w:r>
-      <w:proofErr w:type="spellEnd"/>
-      <w:r>
-        <w:rPr>
-          <w:rFonts w:ascii="Adobe Caslon Pro" w:hAnsi="Adobe Caslon Pro"/>
-        </w:rPr>
-        <w:t xml:space="preserve"> per la navigazione tra i frame che mostri la presenza o meno di annotazioni all’interno degli stessi e consenta di visualizzare la durata di permanenza </w:t>
-      </w:r>
-      <w:proofErr w:type="gramStart"/>
-      <w:r>
-        <w:rPr>
-          <w:rFonts w:ascii="Adobe Caslon Pro" w:hAnsi="Adobe Caslon Pro"/>
-        </w:rPr>
-        <w:t>di</w:t>
-      </w:r>
-      <w:proofErr w:type="gramEnd"/>
-      <w:r>
-        <w:rPr>
-          <w:rFonts w:ascii="Adobe Caslon Pro" w:hAnsi="Adobe Caslon Pro"/>
-        </w:rPr>
-        <w:t xml:space="preserve"> una persona in più frame consecutivi.</w:t>
+        <w:t>Introduzione di una timeline per la navigazione tra i frame che mostri la presenza o meno di annotazioni all’interno degli stessi e consenta di visualizzare la durata di permanenza di una persona in più frame consecutivi.</w:t>
       </w:r>
     </w:p>
     <w:p>
@@ -976,35 +514,7 @@
           <w:rFonts w:ascii="Adobe Caslon Pro" w:hAnsi="Adobe Caslon Pro"/>
         </w:rPr>
         <w:lastRenderedPageBreak/>
-        <w:t xml:space="preserve">Lo stile della </w:t>
-      </w:r>
-      <w:proofErr w:type="spellStart"/>
-      <w:r>
-        <w:rPr>
-          <w:rFonts w:ascii="Adobe Caslon Pro" w:hAnsi="Adobe Caslon Pro"/>
-        </w:rPr>
-        <w:t>timeline</w:t>
-      </w:r>
-      <w:proofErr w:type="spellEnd"/>
-      <w:r>
-        <w:rPr>
-          <w:rFonts w:ascii="Adobe Caslon Pro" w:hAnsi="Adobe Caslon Pro"/>
-        </w:rPr>
-        <w:t xml:space="preserve"> è quello proposto dal software </w:t>
-      </w:r>
-      <w:proofErr w:type="spellStart"/>
-      <w:r>
-        <w:rPr>
-          <w:rFonts w:ascii="Adobe Caslon Pro" w:hAnsi="Adobe Caslon Pro"/>
-        </w:rPr>
-        <w:t>Viper</w:t>
-      </w:r>
-      <w:proofErr w:type="spellEnd"/>
-      <w:r>
-        <w:rPr>
-          <w:rFonts w:ascii="Adobe Caslon Pro" w:hAnsi="Adobe Caslon Pro"/>
-        </w:rPr>
-        <w:t xml:space="preserve"> GT, che visualizza, per ciascuna persona, la sua permanenza nei frame successivi. </w:t>
+        <w:t xml:space="preserve">Lo stile della timeline è quello proposto dal software Viper GT, che visualizza, per ciascuna persona, la sua permanenza nei frame successivi. </w:t>
       </w:r>
     </w:p>
     <w:p>
@@ -1148,63 +658,7 @@
         <w:rPr>
           <w:rFonts w:ascii="Adobe Caslon Pro" w:hAnsi="Adobe Caslon Pro"/>
         </w:rPr>
-        <w:t xml:space="preserve">Creazione di una pagina </w:t>
-      </w:r>
-      <w:proofErr w:type="gramStart"/>
-      <w:r>
-        <w:rPr>
-          <w:rFonts w:ascii="Adobe Caslon Pro" w:hAnsi="Adobe Caslon Pro"/>
-        </w:rPr>
-        <w:t xml:space="preserve">di </w:t>
-      </w:r>
-      <w:proofErr w:type="gramEnd"/>
-      <w:r>
-        <w:rPr>
-          <w:rFonts w:ascii="Adobe Caslon Pro" w:hAnsi="Adobe Caslon Pro"/>
-        </w:rPr>
-        <w:t xml:space="preserve">installazione del sistema. </w:t>
-      </w:r>
-      <w:proofErr w:type="gramStart"/>
-      <w:r>
-        <w:rPr>
-          <w:rFonts w:ascii="Adobe Caslon Pro" w:hAnsi="Adobe Caslon Pro"/>
-        </w:rPr>
-        <w:t>Attualmente</w:t>
-      </w:r>
-      <w:proofErr w:type="gramEnd"/>
-      <w:r>
-        <w:rPr>
-          <w:rFonts w:ascii="Adobe Caslon Pro" w:hAnsi="Adobe Caslon Pro"/>
-        </w:rPr>
-        <w:t xml:space="preserve"> l’installazione richiede all’utente la modifica di un file di configurazione e di eseguire uno script </w:t>
-      </w:r>
-      <w:proofErr w:type="spellStart"/>
-      <w:r>
-        <w:rPr>
-          <w:rFonts w:ascii="Adobe Caslon Pro" w:hAnsi="Adobe Caslon Pro"/>
-        </w:rPr>
-        <w:t>python</w:t>
-      </w:r>
-      <w:proofErr w:type="spellEnd"/>
-      <w:r>
-        <w:rPr>
-          <w:rFonts w:ascii="Adobe Caslon Pro" w:hAnsi="Adobe Caslon Pro"/>
-        </w:rPr>
-        <w:t xml:space="preserve"> per la generazione di uno script SQL con cui popolare il database. Mediante la pagina </w:t>
-      </w:r>
-      <w:proofErr w:type="gramStart"/>
-      <w:r>
-        <w:rPr>
-          <w:rFonts w:ascii="Adobe Caslon Pro" w:hAnsi="Adobe Caslon Pro"/>
-        </w:rPr>
-        <w:t xml:space="preserve">di </w:t>
-      </w:r>
-      <w:proofErr w:type="gramEnd"/>
-      <w:r>
-        <w:rPr>
-          <w:rFonts w:ascii="Adobe Caslon Pro" w:hAnsi="Adobe Caslon Pro"/>
-        </w:rPr>
-        <w:t>installazione si vuole effettuare queste operazioni preliminari solamente mediante interfaccia grafica.</w:t>
+        <w:t>Creazione di una pagina di installazione del sistema. Attualmente l’installazione richiede all’utente la modifica di un file di configurazione e di eseguire uno script python per la generazione di uno script SQL con cui popolare il database. Mediante la pagina di installazione si vuole effettuare queste operazioni preliminari solamente mediante interfaccia grafica.</w:t>
       </w:r>
     </w:p>
     <w:p>
@@ -1260,7 +714,6 @@
           <w:sz w:val="28"/>
         </w:rPr>
       </w:pPr>
-      <w:proofErr w:type="spellStart"/>
       <w:r>
         <w:rPr>
           <w:rFonts w:ascii="Adobe Caslon Pro" w:hAnsi="Adobe Caslon Pro"/>
@@ -1269,7 +722,6 @@
         </w:rPr>
         <w:t>LabelMe</w:t>
       </w:r>
-      <w:proofErr w:type="spellEnd"/>
     </w:p>
     <w:p>
       <w:pPr>
@@ -1297,33 +749,8 @@
           <w:rFonts w:ascii="Adobe Caslon Pro" w:hAnsi="Adobe Caslon Pro"/>
           <w:sz w:val="22"/>
         </w:rPr>
-        <w:t xml:space="preserve">Annotazione mediante definizione di aree poligonali nell’immagine. A ciascun poligono è possibile associare una </w:t>
-      </w:r>
-      <w:proofErr w:type="spellStart"/>
-      <w:r>
-        <w:rPr>
-          <w:rFonts w:ascii="Adobe Caslon Pro" w:hAnsi="Adobe Caslon Pro"/>
-          <w:sz w:val="22"/>
-        </w:rPr>
-        <w:t>label</w:t>
-      </w:r>
-      <w:proofErr w:type="spellEnd"/>
-      <w:r>
-        <w:rPr>
-          <w:rFonts w:ascii="Adobe Caslon Pro" w:hAnsi="Adobe Caslon Pro"/>
-          <w:sz w:val="22"/>
-        </w:rPr>
-        <w:t xml:space="preserve">, impostare come </w:t>
-      </w:r>
-      <w:proofErr w:type="gramStart"/>
-      <w:r>
-        <w:rPr>
-          <w:rFonts w:ascii="Adobe Caslon Pro" w:hAnsi="Adobe Caslon Pro"/>
-          <w:sz w:val="22"/>
-        </w:rPr>
-        <w:t>occluso o meno da altri oggetti</w:t>
-      </w:r>
-      <w:proofErr w:type="gramEnd"/>
+        <w:t>Annotazione mediante definizione di aree poligonali nell’immagine. A ciascun poligono è possibile associare una label, impostare come occluso o meno da altri oggetti</w:t>
+      </w:r>
       <w:r>
         <w:rPr>
           <w:rFonts w:ascii="Adobe Caslon Pro" w:hAnsi="Adobe Caslon Pro"/>
@@ -1349,23 +776,7 @@
           <w:rFonts w:ascii="Adobe Caslon Pro" w:hAnsi="Adobe Caslon Pro"/>
           <w:sz w:val="22"/>
         </w:rPr>
-        <w:t xml:space="preserve">Consente annotazioni annidate per etichettare oggetti che ne </w:t>
-      </w:r>
-      <w:proofErr w:type="gramStart"/>
-      <w:r>
-        <w:rPr>
-          <w:rFonts w:ascii="Adobe Caslon Pro" w:hAnsi="Adobe Caslon Pro"/>
-          <w:sz w:val="22"/>
-        </w:rPr>
-        <w:t>includo</w:t>
-      </w:r>
-      <w:proofErr w:type="gramEnd"/>
-      <w:r>
-        <w:rPr>
-          <w:rFonts w:ascii="Adobe Caslon Pro" w:hAnsi="Adobe Caslon Pro"/>
-          <w:sz w:val="22"/>
-        </w:rPr>
-        <w:t xml:space="preserve"> altri.</w:t>
+        <w:t>Consente annotazioni annidate per etichettare oggetti che ne includo altri.</w:t>
       </w:r>
     </w:p>
     <w:p>
@@ -1385,23 +796,7 @@
           <w:rFonts w:ascii="Adobe Caslon Pro" w:hAnsi="Adobe Caslon Pro"/>
           <w:sz w:val="22"/>
         </w:rPr>
-        <w:t xml:space="preserve">Permette la definizione di aree dell’immagine andando a colorare oggetti </w:t>
-      </w:r>
-      <w:proofErr w:type="gramStart"/>
-      <w:r>
-        <w:rPr>
-          <w:rFonts w:ascii="Adobe Caslon Pro" w:hAnsi="Adobe Caslon Pro"/>
-          <w:sz w:val="22"/>
-        </w:rPr>
-        <w:t>a partire da</w:t>
-      </w:r>
-      <w:proofErr w:type="gramEnd"/>
-      <w:r>
-        <w:rPr>
-          <w:rFonts w:ascii="Adobe Caslon Pro" w:hAnsi="Adobe Caslon Pro"/>
-          <w:sz w:val="22"/>
-        </w:rPr>
-        <w:t xml:space="preserve"> tracce disegnate su di essi. Permette di definire aree esterne o interne agli oggetti.</w:t>
+        <w:t>Permette la definizione di aree dell’immagine andando a colorare oggetti a partire da tracce disegnate su di essi. Permette di definire aree esterne o interne agli oggetti.</w:t>
       </w:r>
     </w:p>
     <w:p>
@@ -1461,23 +856,7 @@
           <w:rFonts w:ascii="Adobe Caslon Pro" w:hAnsi="Adobe Caslon Pro"/>
           <w:sz w:val="22"/>
         </w:rPr>
-        <w:t xml:space="preserve">Non gestisce la possibilità di </w:t>
-      </w:r>
-      <w:proofErr w:type="spellStart"/>
-      <w:r>
-        <w:rPr>
-          <w:rFonts w:ascii="Adobe Caslon Pro" w:hAnsi="Adobe Caslon Pro"/>
-          <w:sz w:val="22"/>
-        </w:rPr>
-        <w:t>proposals</w:t>
-      </w:r>
-      <w:proofErr w:type="spellEnd"/>
-      <w:r>
-        <w:rPr>
-          <w:rFonts w:ascii="Adobe Caslon Pro" w:hAnsi="Adobe Caslon Pro"/>
-          <w:sz w:val="22"/>
-        </w:rPr>
-        <w:t xml:space="preserve"> per le annotazioni.</w:t>
+        <w:t>Non gestisce la possibilità di proposals per le annotazioni.</w:t>
       </w:r>
     </w:p>
     <w:p>
@@ -1502,24 +881,185 @@
           <w:sz w:val="28"/>
         </w:rPr>
       </w:pPr>
-      <w:proofErr w:type="spellStart"/>
       <w:r>
         <w:rPr>
           <w:rFonts w:ascii="Adobe Caslon Pro" w:hAnsi="Adobe Caslon Pro"/>
           <w:b/>
           <w:sz w:val="28"/>
         </w:rPr>
-        <w:t>Viper</w:t>
-      </w:r>
-      <w:proofErr w:type="spellEnd"/>
-      <w:r>
+        <w:t>Viper-GT</w:t>
+      </w:r>
+    </w:p>
+    <w:p>
+      <w:pPr>
         <w:rPr>
           <w:rFonts w:ascii="Adobe Caslon Pro" w:hAnsi="Adobe Caslon Pro"/>
           <w:b/>
           <w:sz w:val="28"/>
         </w:rPr>
-        <w:t>-GT</w:t>
-      </w:r>
+      </w:pPr>
+    </w:p>
+    <w:p>
+      <w:pPr>
+        <w:pStyle w:val="Paragrafoelenco"/>
+        <w:numPr>
+          <w:ilvl w:val="0"/>
+          <w:numId w:val="10"/>
+        </w:numPr>
+        <w:rPr>
+          <w:rFonts w:ascii="Adobe Caslon Pro" w:hAnsi="Adobe Caslon Pro"/>
+          <w:sz w:val="22"/>
+        </w:rPr>
+      </w:pPr>
+      <w:r>
+        <w:rPr>
+          <w:rFonts w:ascii="Adobe Caslon Pro" w:hAnsi="Adobe Caslon Pro"/>
+          <w:sz w:val="22"/>
+        </w:rPr>
+        <w:t>Annotazione video, perfezionamento metadati</w:t>
+      </w:r>
+    </w:p>
+    <w:p>
+      <w:pPr>
+        <w:pStyle w:val="Paragrafoelenco"/>
+        <w:numPr>
+          <w:ilvl w:val="0"/>
+          <w:numId w:val="10"/>
+        </w:numPr>
+        <w:rPr>
+          <w:rFonts w:ascii="Adobe Caslon Pro" w:hAnsi="Adobe Caslon Pro"/>
+          <w:sz w:val="22"/>
+        </w:rPr>
+      </w:pPr>
+      <w:r>
+        <w:rPr>
+          <w:rFonts w:ascii="Adobe Caslon Pro" w:hAnsi="Adobe Caslon Pro"/>
+          <w:sz w:val="22"/>
+        </w:rPr>
+        <w:t>Utilizza bounding boxes per annotare gli oggetti sui vari frames dei video</w:t>
+      </w:r>
+    </w:p>
+    <w:p>
+      <w:pPr>
+        <w:pStyle w:val="Paragrafoelenco"/>
+        <w:numPr>
+          <w:ilvl w:val="0"/>
+          <w:numId w:val="10"/>
+        </w:numPr>
+        <w:rPr>
+          <w:rFonts w:ascii="Adobe Caslon Pro" w:hAnsi="Adobe Caslon Pro"/>
+          <w:sz w:val="22"/>
+        </w:rPr>
+      </w:pPr>
+      <w:r>
+        <w:rPr>
+          <w:rFonts w:ascii="Adobe Caslon Pro" w:hAnsi="Adobe Caslon Pro"/>
+          <w:sz w:val="22"/>
+        </w:rPr>
+        <w:t>Annotazioni collezionate su una timeline, durante l’esecuzione del video vengono mostrate le bb del frame corrispondente e queste vengono evidenziate nella timeline</w:t>
+      </w:r>
+    </w:p>
+    <w:p>
+      <w:pPr>
+        <w:pStyle w:val="Paragrafoelenco"/>
+        <w:numPr>
+          <w:ilvl w:val="0"/>
+          <w:numId w:val="10"/>
+        </w:numPr>
+        <w:rPr>
+          <w:rFonts w:ascii="Adobe Caslon Pro" w:hAnsi="Adobe Caslon Pro"/>
+          <w:sz w:val="22"/>
+        </w:rPr>
+      </w:pPr>
+      <w:r>
+        <w:rPr>
+          <w:rFonts w:ascii="Adobe Caslon Pro" w:hAnsi="Adobe Caslon Pro"/>
+          <w:sz w:val="22"/>
+        </w:rPr>
+        <w:t>Tool non intuitivo, necessaria un’ampia lettura delle documentazione per prendere confidenza. Alcune operazioni semplici, come l’inserimento di una nuova bb, non sono affatto intuitive.</w:t>
+      </w:r>
+    </w:p>
+    <w:p>
+      <w:pPr>
+        <w:pStyle w:val="Paragrafoelenco"/>
+        <w:numPr>
+          <w:ilvl w:val="0"/>
+          <w:numId w:val="10"/>
+        </w:numPr>
+        <w:rPr>
+          <w:rFonts w:ascii="Adobe Caslon Pro" w:hAnsi="Adobe Caslon Pro"/>
+          <w:sz w:val="22"/>
+        </w:rPr>
+      </w:pPr>
+      <w:r>
+        <w:rPr>
+          <w:rFonts w:ascii="Adobe Caslon Pro" w:hAnsi="Adobe Caslon Pro"/>
+          <w:sz w:val="22"/>
+        </w:rPr>
+        <w:t>Permette l’annotazione utilizzando diversi tipi di figure geometriche: cerchi, rettangoli, ellissi, poligoni.</w:t>
+      </w:r>
+    </w:p>
+    <w:p>
+      <w:pPr>
+        <w:pStyle w:val="Paragrafoelenco"/>
+        <w:numPr>
+          <w:ilvl w:val="0"/>
+          <w:numId w:val="10"/>
+        </w:numPr>
+        <w:rPr>
+          <w:rFonts w:ascii="Adobe Caslon Pro" w:hAnsi="Adobe Caslon Pro"/>
+          <w:sz w:val="22"/>
+        </w:rPr>
+      </w:pPr>
+      <w:r>
+        <w:rPr>
+          <w:rFonts w:ascii="Adobe Caslon Pro" w:hAnsi="Adobe Caslon Pro"/>
+          <w:sz w:val="22"/>
+        </w:rPr>
+        <w:t>Possibilità di effettuare una propagazione mediante interpolazione tra frame consecutivi.</w:t>
+      </w:r>
+      <w:r>
+        <w:rPr>
+          <w:rFonts w:ascii="Adobe Caslon Pro" w:hAnsi="Adobe Caslon Pro"/>
+          <w:sz w:val="22"/>
+        </w:rPr>
+        <w:t xml:space="preserve"> </w:t>
+      </w:r>
+    </w:p>
+    <w:p>
+      <w:pPr>
+        <w:pStyle w:val="Paragrafoelenco"/>
+        <w:numPr>
+          <w:ilvl w:val="0"/>
+          <w:numId w:val="10"/>
+        </w:numPr>
+        <w:rPr>
+          <w:rFonts w:ascii="Adobe Caslon Pro" w:hAnsi="Adobe Caslon Pro"/>
+          <w:sz w:val="22"/>
+        </w:rPr>
+      </w:pPr>
+      <w:r>
+        <w:rPr>
+          <w:rFonts w:ascii="Adobe Caslon Pro" w:hAnsi="Adobe Caslon Pro"/>
+          <w:sz w:val="22"/>
+        </w:rPr>
+        <w:t>Zoom In/Zoom Out nell’immagine per definire particolari.</w:t>
+      </w:r>
+    </w:p>
+    <w:p>
+      <w:pPr>
+        <w:rPr>
+          <w:rFonts w:ascii="Adobe Caslon Pro" w:hAnsi="Adobe Caslon Pro"/>
+          <w:sz w:val="22"/>
+        </w:rPr>
+      </w:pPr>
+    </w:p>
+    <w:p>
+      <w:pPr>
+        <w:rPr>
+          <w:rFonts w:ascii="Adobe Caslon Pro" w:hAnsi="Adobe Caslon Pro"/>
+        </w:rPr>
+      </w:pPr>
     </w:p>
     <w:p>
       <w:pPr>
@@ -1529,367 +1069,200 @@
           <w:sz w:val="28"/>
         </w:rPr>
       </w:pPr>
-    </w:p>
-    <w:p>
-      <w:pPr>
-        <w:pStyle w:val="Paragrafoelenco"/>
-        <w:numPr>
-          <w:ilvl w:val="0"/>
-          <w:numId w:val="10"/>
-        </w:numPr>
-        <w:rPr>
-          <w:rFonts w:ascii="Adobe Caslon Pro" w:hAnsi="Adobe Caslon Pro"/>
-          <w:sz w:val="22"/>
-        </w:rPr>
-      </w:pPr>
-      <w:proofErr w:type="gramStart"/>
-      <w:r>
-        <w:rPr>
-          <w:rFonts w:ascii="Adobe Caslon Pro" w:hAnsi="Adobe Caslon Pro"/>
-          <w:sz w:val="22"/>
-        </w:rPr>
-        <w:t>Annotazione video</w:t>
-      </w:r>
-      <w:proofErr w:type="gramEnd"/>
-      <w:r>
-        <w:rPr>
-          <w:rFonts w:ascii="Adobe Caslon Pro" w:hAnsi="Adobe Caslon Pro"/>
-          <w:sz w:val="22"/>
-        </w:rPr>
-        <w:t>, perfezionamento metadati</w:t>
-      </w:r>
-    </w:p>
-    <w:p>
-      <w:pPr>
-        <w:pStyle w:val="Paragrafoelenco"/>
-        <w:numPr>
-          <w:ilvl w:val="0"/>
-          <w:numId w:val="10"/>
-        </w:numPr>
-        <w:rPr>
-          <w:rFonts w:ascii="Adobe Caslon Pro" w:hAnsi="Adobe Caslon Pro"/>
-          <w:sz w:val="22"/>
-        </w:rPr>
-      </w:pPr>
-      <w:r>
-        <w:rPr>
-          <w:rFonts w:ascii="Adobe Caslon Pro" w:hAnsi="Adobe Caslon Pro"/>
-          <w:sz w:val="22"/>
-        </w:rPr>
-        <w:t xml:space="preserve">Utilizza </w:t>
-      </w:r>
-      <w:proofErr w:type="spellStart"/>
-      <w:r>
-        <w:rPr>
-          <w:rFonts w:ascii="Adobe Caslon Pro" w:hAnsi="Adobe Caslon Pro"/>
-          <w:sz w:val="22"/>
-        </w:rPr>
-        <w:t>bounding</w:t>
-      </w:r>
-      <w:proofErr w:type="spellEnd"/>
-      <w:r>
-        <w:rPr>
-          <w:rFonts w:ascii="Adobe Caslon Pro" w:hAnsi="Adobe Caslon Pro"/>
-          <w:sz w:val="22"/>
-        </w:rPr>
-        <w:t xml:space="preserve"> boxes per annotare gli oggetti sui vari </w:t>
-      </w:r>
-      <w:proofErr w:type="spellStart"/>
-      <w:r>
-        <w:rPr>
-          <w:rFonts w:ascii="Adobe Caslon Pro" w:hAnsi="Adobe Caslon Pro"/>
-          <w:sz w:val="22"/>
-        </w:rPr>
-        <w:t>frames</w:t>
-      </w:r>
-      <w:proofErr w:type="spellEnd"/>
-      <w:r>
-        <w:rPr>
-          <w:rFonts w:ascii="Adobe Caslon Pro" w:hAnsi="Adobe Caslon Pro"/>
-          <w:sz w:val="22"/>
-        </w:rPr>
-        <w:t xml:space="preserve"> dei </w:t>
-      </w:r>
-      <w:proofErr w:type="gramStart"/>
-      <w:r>
-        <w:rPr>
-          <w:rFonts w:ascii="Adobe Caslon Pro" w:hAnsi="Adobe Caslon Pro"/>
-          <w:sz w:val="22"/>
-        </w:rPr>
-        <w:t>video</w:t>
-      </w:r>
-      <w:proofErr w:type="gramEnd"/>
-    </w:p>
-    <w:p>
-      <w:pPr>
-        <w:pStyle w:val="Paragrafoelenco"/>
-        <w:numPr>
-          <w:ilvl w:val="0"/>
-          <w:numId w:val="10"/>
-        </w:numPr>
-        <w:rPr>
-          <w:rFonts w:ascii="Adobe Caslon Pro" w:hAnsi="Adobe Caslon Pro"/>
-          <w:sz w:val="22"/>
-        </w:rPr>
-      </w:pPr>
-      <w:r>
-        <w:rPr>
-          <w:rFonts w:ascii="Adobe Caslon Pro" w:hAnsi="Adobe Caslon Pro"/>
-          <w:sz w:val="22"/>
-        </w:rPr>
-        <w:t xml:space="preserve">Annotazioni collezionate su una </w:t>
-      </w:r>
-      <w:proofErr w:type="spellStart"/>
-      <w:r>
-        <w:rPr>
-          <w:rFonts w:ascii="Adobe Caslon Pro" w:hAnsi="Adobe Caslon Pro"/>
-          <w:sz w:val="22"/>
-        </w:rPr>
-        <w:t>timeline</w:t>
-      </w:r>
-      <w:proofErr w:type="spellEnd"/>
-      <w:r>
-        <w:rPr>
-          <w:rFonts w:ascii="Adobe Caslon Pro" w:hAnsi="Adobe Caslon Pro"/>
-          <w:sz w:val="22"/>
-        </w:rPr>
-        <w:t xml:space="preserve">, durante l’esecuzione del video </w:t>
-      </w:r>
-      <w:proofErr w:type="gramStart"/>
-      <w:r>
-        <w:rPr>
-          <w:rFonts w:ascii="Adobe Caslon Pro" w:hAnsi="Adobe Caslon Pro"/>
-          <w:sz w:val="22"/>
-        </w:rPr>
-        <w:t>vengono</w:t>
-      </w:r>
-      <w:proofErr w:type="gramEnd"/>
-      <w:r>
-        <w:rPr>
-          <w:rFonts w:ascii="Adobe Caslon Pro" w:hAnsi="Adobe Caslon Pro"/>
-          <w:sz w:val="22"/>
-        </w:rPr>
-        <w:t xml:space="preserve"> mostrate le </w:t>
-      </w:r>
-      <w:proofErr w:type="spellStart"/>
-      <w:r>
-        <w:rPr>
-          <w:rFonts w:ascii="Adobe Caslon Pro" w:hAnsi="Adobe Caslon Pro"/>
-          <w:sz w:val="22"/>
-        </w:rPr>
-        <w:t>bb</w:t>
-      </w:r>
-      <w:proofErr w:type="spellEnd"/>
-      <w:r>
-        <w:rPr>
-          <w:rFonts w:ascii="Adobe Caslon Pro" w:hAnsi="Adobe Caslon Pro"/>
-          <w:sz w:val="22"/>
-        </w:rPr>
-        <w:t xml:space="preserve"> del frame corrispondente e queste vengono evidenziate nella </w:t>
-      </w:r>
-      <w:proofErr w:type="spellStart"/>
-      <w:r>
-        <w:rPr>
-          <w:rFonts w:ascii="Adobe Caslon Pro" w:hAnsi="Adobe Caslon Pro"/>
-          <w:sz w:val="22"/>
-        </w:rPr>
-        <w:t>timeline</w:t>
-      </w:r>
-      <w:proofErr w:type="spellEnd"/>
-    </w:p>
-    <w:p>
-      <w:pPr>
-        <w:pStyle w:val="Paragrafoelenco"/>
-        <w:numPr>
-          <w:ilvl w:val="0"/>
-          <w:numId w:val="10"/>
-        </w:numPr>
-        <w:rPr>
-          <w:rFonts w:ascii="Adobe Caslon Pro" w:hAnsi="Adobe Caslon Pro"/>
-          <w:sz w:val="22"/>
-        </w:rPr>
-      </w:pPr>
-      <w:proofErr w:type="spellStart"/>
-      <w:r>
-        <w:rPr>
-          <w:rFonts w:ascii="Adobe Caslon Pro" w:hAnsi="Adobe Caslon Pro"/>
-          <w:sz w:val="22"/>
-        </w:rPr>
-        <w:t>Tool</w:t>
-      </w:r>
-      <w:proofErr w:type="spellEnd"/>
-      <w:r>
-        <w:rPr>
-          <w:rFonts w:ascii="Adobe Caslon Pro" w:hAnsi="Adobe Caslon Pro"/>
-          <w:sz w:val="22"/>
-        </w:rPr>
-        <w:t xml:space="preserve"> non intuitivo, necessaria un’ampia lettura </w:t>
-      </w:r>
-      <w:proofErr w:type="gramStart"/>
-      <w:r>
-        <w:rPr>
-          <w:rFonts w:ascii="Adobe Caslon Pro" w:hAnsi="Adobe Caslon Pro"/>
-          <w:sz w:val="22"/>
-        </w:rPr>
-        <w:t>delle</w:t>
-      </w:r>
-      <w:proofErr w:type="gramEnd"/>
-      <w:r>
-        <w:rPr>
-          <w:rFonts w:ascii="Adobe Caslon Pro" w:hAnsi="Adobe Caslon Pro"/>
-          <w:sz w:val="22"/>
-        </w:rPr>
-        <w:t xml:space="preserve"> documentazione per prendere confidenza. Alcune operazioni semplici, come l’inserimento di una nuova </w:t>
-      </w:r>
-      <w:proofErr w:type="spellStart"/>
-      <w:r>
-        <w:rPr>
-          <w:rFonts w:ascii="Adobe Caslon Pro" w:hAnsi="Adobe Caslon Pro"/>
-          <w:sz w:val="22"/>
-        </w:rPr>
-        <w:t>bb</w:t>
-      </w:r>
-      <w:proofErr w:type="spellEnd"/>
-      <w:r>
-        <w:rPr>
-          <w:rFonts w:ascii="Adobe Caslon Pro" w:hAnsi="Adobe Caslon Pro"/>
-          <w:sz w:val="22"/>
-        </w:rPr>
-        <w:t xml:space="preserve">, </w:t>
-      </w:r>
-      <w:proofErr w:type="gramStart"/>
-      <w:r>
-        <w:rPr>
-          <w:rFonts w:ascii="Adobe Caslon Pro" w:hAnsi="Adobe Caslon Pro"/>
-          <w:sz w:val="22"/>
-        </w:rPr>
-        <w:t>non sono affatto</w:t>
-      </w:r>
-      <w:proofErr w:type="gramEnd"/>
-      <w:r>
-        <w:rPr>
-          <w:rFonts w:ascii="Adobe Caslon Pro" w:hAnsi="Adobe Caslon Pro"/>
-          <w:sz w:val="22"/>
-        </w:rPr>
-        <w:t xml:space="preserve"> intuitive.</w:t>
-      </w:r>
-    </w:p>
-    <w:p>
-      <w:pPr>
-        <w:pStyle w:val="Paragrafoelenco"/>
-        <w:numPr>
-          <w:ilvl w:val="0"/>
-          <w:numId w:val="10"/>
-        </w:numPr>
-        <w:rPr>
-          <w:rFonts w:ascii="Adobe Caslon Pro" w:hAnsi="Adobe Caslon Pro"/>
-          <w:sz w:val="22"/>
-        </w:rPr>
-      </w:pPr>
-      <w:r>
-        <w:rPr>
-          <w:rFonts w:ascii="Adobe Caslon Pro" w:hAnsi="Adobe Caslon Pro"/>
-          <w:sz w:val="22"/>
-        </w:rPr>
-        <w:t>Permette l’annotazione utilizzando diversi tipi di figure geometriche: cerchi, rettangoli, ellissi, poligoni.</w:t>
-      </w:r>
-    </w:p>
-    <w:p>
-      <w:pPr>
-        <w:pStyle w:val="Paragrafoelenco"/>
-        <w:numPr>
-          <w:ilvl w:val="0"/>
-          <w:numId w:val="10"/>
-        </w:numPr>
-        <w:rPr>
-          <w:rFonts w:ascii="Adobe Caslon Pro" w:hAnsi="Adobe Caslon Pro"/>
-          <w:sz w:val="22"/>
-        </w:rPr>
-      </w:pPr>
-      <w:r>
-        <w:rPr>
-          <w:rFonts w:ascii="Adobe Caslon Pro" w:hAnsi="Adobe Caslon Pro"/>
-          <w:sz w:val="22"/>
-        </w:rPr>
-        <w:t xml:space="preserve">Possibilità di </w:t>
-      </w:r>
-      <w:proofErr w:type="gramStart"/>
-      <w:r>
-        <w:rPr>
-          <w:rFonts w:ascii="Adobe Caslon Pro" w:hAnsi="Adobe Caslon Pro"/>
-          <w:sz w:val="22"/>
-        </w:rPr>
-        <w:t>effettuare</w:t>
-      </w:r>
-      <w:proofErr w:type="gramEnd"/>
-      <w:r>
-        <w:rPr>
-          <w:rFonts w:ascii="Adobe Caslon Pro" w:hAnsi="Adobe Caslon Pro"/>
-          <w:sz w:val="22"/>
-        </w:rPr>
-        <w:t xml:space="preserve"> una propagazione mediante interpolazione tra frame consecutivi.</w:t>
-      </w:r>
-      <w:r>
-        <w:rPr>
-          <w:rFonts w:ascii="Adobe Caslon Pro" w:hAnsi="Adobe Caslon Pro"/>
-          <w:sz w:val="22"/>
-        </w:rPr>
-        <w:t xml:space="preserve"> </w:t>
-      </w:r>
-    </w:p>
-    <w:p>
-      <w:pPr>
-        <w:pStyle w:val="Paragrafoelenco"/>
-        <w:numPr>
-          <w:ilvl w:val="0"/>
-          <w:numId w:val="10"/>
-        </w:numPr>
-        <w:rPr>
-          <w:rFonts w:ascii="Adobe Caslon Pro" w:hAnsi="Adobe Caslon Pro"/>
-          <w:sz w:val="22"/>
-        </w:rPr>
-      </w:pPr>
-      <w:r>
-        <w:rPr>
-          <w:rFonts w:ascii="Adobe Caslon Pro" w:hAnsi="Adobe Caslon Pro"/>
-          <w:sz w:val="22"/>
-        </w:rPr>
-        <w:t>Zoom In/Zoom Out nell’immagine per definire particolari.</w:t>
-      </w:r>
-    </w:p>
-    <w:p>
-      <w:pPr>
-        <w:rPr>
-          <w:rFonts w:ascii="Adobe Caslon Pro" w:hAnsi="Adobe Caslon Pro"/>
-          <w:sz w:val="22"/>
-        </w:rPr>
-      </w:pPr>
-    </w:p>
-    <w:p>
-      <w:pPr>
-        <w:rPr>
-          <w:rFonts w:ascii="Adobe Caslon Pro" w:hAnsi="Adobe Caslon Pro"/>
-        </w:rPr>
-      </w:pPr>
-    </w:p>
-    <w:p>
-      <w:pPr>
+      <w:r>
         <w:rPr>
           <w:rFonts w:ascii="Adobe Caslon Pro" w:hAnsi="Adobe Caslon Pro"/>
           <w:b/>
           <w:sz w:val="28"/>
         </w:rPr>
-      </w:pPr>
-      <w:proofErr w:type="spellStart"/>
-      <w:r>
+        <w:t>Vatic</w:t>
+      </w:r>
+    </w:p>
+    <w:p>
+      <w:pPr>
         <w:rPr>
           <w:rFonts w:ascii="Adobe Caslon Pro" w:hAnsi="Adobe Caslon Pro"/>
           <w:b/>
           <w:sz w:val="28"/>
         </w:rPr>
-        <w:t>Vatic</w:t>
-      </w:r>
-      <w:proofErr w:type="spellEnd"/>
+      </w:pPr>
+    </w:p>
+    <w:p>
+      <w:pPr>
+        <w:pStyle w:val="Paragrafoelenco"/>
+        <w:numPr>
+          <w:ilvl w:val="0"/>
+          <w:numId w:val="10"/>
+        </w:numPr>
+        <w:rPr>
+          <w:rFonts w:ascii="Adobe Caslon Pro" w:hAnsi="Adobe Caslon Pro"/>
+          <w:sz w:val="22"/>
+        </w:rPr>
+      </w:pPr>
+      <w:r>
+        <w:rPr>
+          <w:rFonts w:ascii="Adobe Caslon Pro" w:hAnsi="Adobe Caslon Pro"/>
+          <w:sz w:val="22"/>
+        </w:rPr>
+        <w:t>Annotazione mediante bounding box nell’immagine.</w:t>
+      </w:r>
+    </w:p>
+    <w:p>
+      <w:pPr>
+        <w:pStyle w:val="Paragrafoelenco"/>
+        <w:numPr>
+          <w:ilvl w:val="0"/>
+          <w:numId w:val="10"/>
+        </w:numPr>
+        <w:rPr>
+          <w:rFonts w:ascii="Adobe Caslon Pro" w:hAnsi="Adobe Caslon Pro"/>
+          <w:sz w:val="22"/>
+        </w:rPr>
+      </w:pPr>
+      <w:r>
+        <w:rPr>
+          <w:rFonts w:ascii="Adobe Caslon Pro" w:hAnsi="Adobe Caslon Pro"/>
+          <w:sz w:val="22"/>
+        </w:rPr>
+        <w:t>Interfaccia pensata per annotazione di video.</w:t>
+      </w:r>
+    </w:p>
+    <w:p>
+      <w:pPr>
+        <w:pStyle w:val="Paragrafoelenco"/>
+        <w:numPr>
+          <w:ilvl w:val="0"/>
+          <w:numId w:val="10"/>
+        </w:numPr>
+        <w:rPr>
+          <w:rFonts w:ascii="Adobe Caslon Pro" w:hAnsi="Adobe Caslon Pro"/>
+          <w:sz w:val="22"/>
+        </w:rPr>
+      </w:pPr>
+      <w:r>
+        <w:rPr>
+          <w:rFonts w:ascii="Adobe Caslon Pro" w:hAnsi="Adobe Caslon Pro"/>
+          <w:sz w:val="22"/>
+        </w:rPr>
+        <w:t>Utilizzo offline con esportazione delle annotazioni effettuate.</w:t>
+      </w:r>
+    </w:p>
+    <w:p>
+      <w:pPr>
+        <w:pStyle w:val="Paragrafoelenco"/>
+        <w:numPr>
+          <w:ilvl w:val="0"/>
+          <w:numId w:val="10"/>
+        </w:numPr>
+        <w:rPr>
+          <w:rFonts w:ascii="Adobe Caslon Pro" w:hAnsi="Adobe Caslon Pro"/>
+          <w:sz w:val="22"/>
+        </w:rPr>
+      </w:pPr>
+      <w:r>
+        <w:rPr>
+          <w:rFonts w:ascii="Adobe Caslon Pro" w:hAnsi="Adobe Caslon Pro"/>
+          <w:sz w:val="22"/>
+        </w:rPr>
+        <w:t>Per la definizione di bounding box viene proposto un sistema intuitivo basato sul click and drag.</w:t>
+      </w:r>
+    </w:p>
+    <w:p>
+      <w:pPr>
+        <w:pStyle w:val="Paragrafoelenco"/>
+        <w:numPr>
+          <w:ilvl w:val="0"/>
+          <w:numId w:val="10"/>
+        </w:numPr>
+        <w:rPr>
+          <w:rFonts w:ascii="Adobe Caslon Pro" w:hAnsi="Adobe Caslon Pro"/>
+          <w:sz w:val="22"/>
+        </w:rPr>
+      </w:pPr>
+      <w:r>
+        <w:rPr>
+          <w:rFonts w:ascii="Adobe Caslon Pro" w:hAnsi="Adobe Caslon Pro"/>
+          <w:sz w:val="22"/>
+        </w:rPr>
+        <w:t xml:space="preserve">Integrazione con OpenCV per Object tracking nel video. </w:t>
+      </w:r>
+    </w:p>
+    <w:p>
+      <w:pPr>
+        <w:pStyle w:val="Paragrafoelenco"/>
+        <w:numPr>
+          <w:ilvl w:val="0"/>
+          <w:numId w:val="10"/>
+        </w:numPr>
+        <w:rPr>
+          <w:rFonts w:ascii="Adobe Caslon Pro" w:hAnsi="Adobe Caslon Pro"/>
+          <w:sz w:val="22"/>
+        </w:rPr>
+      </w:pPr>
+      <w:r>
+        <w:rPr>
+          <w:rFonts w:ascii="Adobe Caslon Pro" w:hAnsi="Adobe Caslon Pro"/>
+          <w:sz w:val="22"/>
+        </w:rPr>
+        <w:t>Possibilità di aggiungere annotazioni sui testi.</w:t>
+      </w:r>
+    </w:p>
+    <w:p>
+      <w:pPr>
+        <w:pStyle w:val="Paragrafoelenco"/>
+        <w:numPr>
+          <w:ilvl w:val="0"/>
+          <w:numId w:val="10"/>
+        </w:numPr>
+        <w:rPr>
+          <w:rFonts w:ascii="Adobe Caslon Pro" w:hAnsi="Adobe Caslon Pro"/>
+          <w:sz w:val="22"/>
+        </w:rPr>
+      </w:pPr>
+      <w:r>
+        <w:rPr>
+          <w:rFonts w:ascii="Adobe Caslon Pro" w:hAnsi="Adobe Caslon Pro"/>
+          <w:sz w:val="22"/>
+        </w:rPr>
+        <w:t>Possibilità di annotazione di oggetti di tipo differente.</w:t>
+      </w:r>
+    </w:p>
+    <w:p>
+      <w:pPr>
+        <w:pStyle w:val="Paragrafoelenco"/>
+        <w:numPr>
+          <w:ilvl w:val="0"/>
+          <w:numId w:val="10"/>
+        </w:numPr>
+        <w:rPr>
+          <w:rFonts w:ascii="Adobe Caslon Pro" w:hAnsi="Adobe Caslon Pro"/>
+          <w:sz w:val="22"/>
+        </w:rPr>
+      </w:pPr>
+      <w:r>
+        <w:rPr>
+          <w:rFonts w:ascii="Adobe Caslon Pro" w:hAnsi="Adobe Caslon Pro"/>
+          <w:sz w:val="22"/>
+        </w:rPr>
+        <w:t>Tracking di oggetti mediante rimozione del background</w:t>
+      </w:r>
+    </w:p>
+    <w:p>
+      <w:pPr>
+        <w:pStyle w:val="Paragrafoelenco"/>
+        <w:rPr>
+          <w:rFonts w:ascii="Adobe Caslon Pro" w:hAnsi="Adobe Caslon Pro"/>
+          <w:sz w:val="22"/>
+        </w:rPr>
+      </w:pPr>
+    </w:p>
+    <w:p>
+      <w:pPr>
+        <w:rPr>
+          <w:rFonts w:ascii="Adobe Caslon Pro" w:hAnsi="Adobe Caslon Pro"/>
+          <w:sz w:val="22"/>
+        </w:rPr>
+      </w:pPr>
     </w:p>
     <w:p>
       <w:pPr>
@@ -1899,313 +1272,22 @@
           <w:sz w:val="28"/>
         </w:rPr>
       </w:pPr>
-    </w:p>
-    <w:p>
-      <w:pPr>
-        <w:pStyle w:val="Paragrafoelenco"/>
-        <w:numPr>
-          <w:ilvl w:val="0"/>
-          <w:numId w:val="10"/>
-        </w:numPr>
-        <w:rPr>
-          <w:rFonts w:ascii="Adobe Caslon Pro" w:hAnsi="Adobe Caslon Pro"/>
-          <w:sz w:val="22"/>
-        </w:rPr>
-      </w:pPr>
-      <w:r>
-        <w:rPr>
-          <w:rFonts w:ascii="Adobe Caslon Pro" w:hAnsi="Adobe Caslon Pro"/>
-          <w:sz w:val="22"/>
-        </w:rPr>
-        <w:t xml:space="preserve">Annotazione mediante </w:t>
-      </w:r>
-      <w:proofErr w:type="spellStart"/>
-      <w:r>
-        <w:rPr>
-          <w:rFonts w:ascii="Adobe Caslon Pro" w:hAnsi="Adobe Caslon Pro"/>
-          <w:sz w:val="22"/>
-        </w:rPr>
-        <w:t>bounding</w:t>
-      </w:r>
-      <w:proofErr w:type="spellEnd"/>
-      <w:r>
-        <w:rPr>
-          <w:rFonts w:ascii="Adobe Caslon Pro" w:hAnsi="Adobe Caslon Pro"/>
-          <w:sz w:val="22"/>
-        </w:rPr>
-        <w:t xml:space="preserve"> box nell’immagine.</w:t>
-      </w:r>
-    </w:p>
-    <w:p>
-      <w:pPr>
-        <w:pStyle w:val="Paragrafoelenco"/>
-        <w:numPr>
-          <w:ilvl w:val="0"/>
-          <w:numId w:val="10"/>
-        </w:numPr>
-        <w:rPr>
-          <w:rFonts w:ascii="Adobe Caslon Pro" w:hAnsi="Adobe Caslon Pro"/>
-          <w:sz w:val="22"/>
-        </w:rPr>
-      </w:pPr>
-      <w:r>
-        <w:rPr>
-          <w:rFonts w:ascii="Adobe Caslon Pro" w:hAnsi="Adobe Caslon Pro"/>
-          <w:sz w:val="22"/>
-        </w:rPr>
-        <w:t>Interfaccia pensata per annotazione di video.</w:t>
-      </w:r>
-    </w:p>
-    <w:p>
-      <w:pPr>
-        <w:pStyle w:val="Paragrafoelenco"/>
-        <w:numPr>
-          <w:ilvl w:val="0"/>
-          <w:numId w:val="10"/>
-        </w:numPr>
-        <w:rPr>
-          <w:rFonts w:ascii="Adobe Caslon Pro" w:hAnsi="Adobe Caslon Pro"/>
-          <w:sz w:val="22"/>
-        </w:rPr>
-      </w:pPr>
-      <w:r>
-        <w:rPr>
-          <w:rFonts w:ascii="Adobe Caslon Pro" w:hAnsi="Adobe Caslon Pro"/>
-          <w:sz w:val="22"/>
-        </w:rPr>
-        <w:t>Utilizzo offline con esportazione delle annotazioni effettuate.</w:t>
-      </w:r>
-    </w:p>
-    <w:p>
-      <w:pPr>
-        <w:pStyle w:val="Paragrafoelenco"/>
-        <w:numPr>
-          <w:ilvl w:val="0"/>
-          <w:numId w:val="10"/>
-        </w:numPr>
-        <w:rPr>
-          <w:rFonts w:ascii="Adobe Caslon Pro" w:hAnsi="Adobe Caslon Pro"/>
-          <w:sz w:val="22"/>
-        </w:rPr>
-      </w:pPr>
-      <w:r>
-        <w:rPr>
-          <w:rFonts w:ascii="Adobe Caslon Pro" w:hAnsi="Adobe Caslon Pro"/>
-          <w:sz w:val="22"/>
-        </w:rPr>
-        <w:t xml:space="preserve">Per la definizione di </w:t>
-      </w:r>
-      <w:proofErr w:type="spellStart"/>
-      <w:r>
-        <w:rPr>
-          <w:rFonts w:ascii="Adobe Caslon Pro" w:hAnsi="Adobe Caslon Pro"/>
-          <w:sz w:val="22"/>
-        </w:rPr>
-        <w:t>bounding</w:t>
-      </w:r>
-      <w:proofErr w:type="spellEnd"/>
-      <w:r>
-        <w:rPr>
-          <w:rFonts w:ascii="Adobe Caslon Pro" w:hAnsi="Adobe Caslon Pro"/>
-          <w:sz w:val="22"/>
-        </w:rPr>
-        <w:t xml:space="preserve"> box </w:t>
-      </w:r>
-      <w:proofErr w:type="gramStart"/>
-      <w:r>
-        <w:rPr>
-          <w:rFonts w:ascii="Adobe Caslon Pro" w:hAnsi="Adobe Caslon Pro"/>
-          <w:sz w:val="22"/>
-        </w:rPr>
-        <w:t>viene</w:t>
-      </w:r>
-      <w:proofErr w:type="gramEnd"/>
-      <w:r>
-        <w:rPr>
-          <w:rFonts w:ascii="Adobe Caslon Pro" w:hAnsi="Adobe Caslon Pro"/>
-          <w:sz w:val="22"/>
-        </w:rPr>
-        <w:t xml:space="preserve"> proposto un sistema intuitivo basato sul click and drag.</w:t>
-      </w:r>
-    </w:p>
-    <w:p>
-      <w:pPr>
-        <w:pStyle w:val="Paragrafoelenco"/>
-        <w:numPr>
-          <w:ilvl w:val="0"/>
-          <w:numId w:val="10"/>
-        </w:numPr>
-        <w:rPr>
-          <w:rFonts w:ascii="Adobe Caslon Pro" w:hAnsi="Adobe Caslon Pro"/>
-          <w:sz w:val="22"/>
-        </w:rPr>
-      </w:pPr>
-      <w:r>
-        <w:rPr>
-          <w:rFonts w:ascii="Adobe Caslon Pro" w:hAnsi="Adobe Caslon Pro"/>
-          <w:sz w:val="22"/>
-        </w:rPr>
-        <w:t xml:space="preserve">Integrazione con </w:t>
-      </w:r>
-      <w:proofErr w:type="spellStart"/>
-      <w:r>
-        <w:rPr>
-          <w:rFonts w:ascii="Adobe Caslon Pro" w:hAnsi="Adobe Caslon Pro"/>
-          <w:sz w:val="22"/>
-        </w:rPr>
-        <w:t>OpenCV</w:t>
-      </w:r>
-      <w:proofErr w:type="spellEnd"/>
-      <w:r>
-        <w:rPr>
-          <w:rFonts w:ascii="Adobe Caslon Pro" w:hAnsi="Adobe Caslon Pro"/>
-          <w:sz w:val="22"/>
-        </w:rPr>
-        <w:t xml:space="preserve"> per Object </w:t>
-      </w:r>
-      <w:proofErr w:type="spellStart"/>
-      <w:r>
-        <w:rPr>
-          <w:rFonts w:ascii="Adobe Caslon Pro" w:hAnsi="Adobe Caslon Pro"/>
-          <w:sz w:val="22"/>
-        </w:rPr>
-        <w:t>tracking</w:t>
-      </w:r>
-      <w:proofErr w:type="spellEnd"/>
-      <w:r>
-        <w:rPr>
-          <w:rFonts w:ascii="Adobe Caslon Pro" w:hAnsi="Adobe Caslon Pro"/>
-          <w:sz w:val="22"/>
-        </w:rPr>
-        <w:t xml:space="preserve"> nel video. </w:t>
-      </w:r>
-    </w:p>
-    <w:p>
-      <w:pPr>
-        <w:pStyle w:val="Paragrafoelenco"/>
-        <w:numPr>
-          <w:ilvl w:val="0"/>
-          <w:numId w:val="10"/>
-        </w:numPr>
-        <w:rPr>
-          <w:rFonts w:ascii="Adobe Caslon Pro" w:hAnsi="Adobe Caslon Pro"/>
-          <w:sz w:val="22"/>
-        </w:rPr>
-      </w:pPr>
-      <w:r>
-        <w:rPr>
-          <w:rFonts w:ascii="Adobe Caslon Pro" w:hAnsi="Adobe Caslon Pro"/>
-          <w:sz w:val="22"/>
-        </w:rPr>
-        <w:t>Possibilità di aggiungere annotazioni sui testi.</w:t>
-      </w:r>
-    </w:p>
-    <w:p>
-      <w:pPr>
-        <w:pStyle w:val="Paragrafoelenco"/>
-        <w:numPr>
-          <w:ilvl w:val="0"/>
-          <w:numId w:val="10"/>
-        </w:numPr>
-        <w:rPr>
-          <w:rFonts w:ascii="Adobe Caslon Pro" w:hAnsi="Adobe Caslon Pro"/>
-          <w:sz w:val="22"/>
-        </w:rPr>
-      </w:pPr>
-      <w:r>
-        <w:rPr>
-          <w:rFonts w:ascii="Adobe Caslon Pro" w:hAnsi="Adobe Caslon Pro"/>
-          <w:sz w:val="22"/>
-        </w:rPr>
-        <w:t xml:space="preserve">Possibilità di annotazione di oggetti </w:t>
-      </w:r>
-      <w:proofErr w:type="gramStart"/>
-      <w:r>
-        <w:rPr>
-          <w:rFonts w:ascii="Adobe Caslon Pro" w:hAnsi="Adobe Caslon Pro"/>
-          <w:sz w:val="22"/>
-        </w:rPr>
-        <w:t>di</w:t>
-      </w:r>
-      <w:proofErr w:type="gramEnd"/>
-      <w:r>
-        <w:rPr>
-          <w:rFonts w:ascii="Adobe Caslon Pro" w:hAnsi="Adobe Caslon Pro"/>
-          <w:sz w:val="22"/>
-        </w:rPr>
-        <w:t xml:space="preserve"> tipo differente.</w:t>
-      </w:r>
-    </w:p>
-    <w:p>
-      <w:pPr>
-        <w:pStyle w:val="Paragrafoelenco"/>
-        <w:numPr>
-          <w:ilvl w:val="0"/>
-          <w:numId w:val="10"/>
-        </w:numPr>
-        <w:rPr>
-          <w:rFonts w:ascii="Adobe Caslon Pro" w:hAnsi="Adobe Caslon Pro"/>
-          <w:sz w:val="22"/>
-        </w:rPr>
-      </w:pPr>
-      <w:proofErr w:type="spellStart"/>
-      <w:r>
-        <w:rPr>
-          <w:rFonts w:ascii="Adobe Caslon Pro" w:hAnsi="Adobe Caslon Pro"/>
-          <w:sz w:val="22"/>
-        </w:rPr>
-        <w:t>Tracking</w:t>
-      </w:r>
-      <w:proofErr w:type="spellEnd"/>
-      <w:r>
-        <w:rPr>
-          <w:rFonts w:ascii="Adobe Caslon Pro" w:hAnsi="Adobe Caslon Pro"/>
-          <w:sz w:val="22"/>
-        </w:rPr>
-        <w:t xml:space="preserve"> di oggetti mediante rimozione del background</w:t>
-      </w:r>
-    </w:p>
-    <w:p>
-      <w:pPr>
-        <w:pStyle w:val="Paragrafoelenco"/>
-        <w:rPr>
-          <w:rFonts w:ascii="Adobe Caslon Pro" w:hAnsi="Adobe Caslon Pro"/>
-          <w:sz w:val="22"/>
-        </w:rPr>
-      </w:pPr>
-    </w:p>
-    <w:p>
-      <w:pPr>
-        <w:rPr>
-          <w:rFonts w:ascii="Adobe Caslon Pro" w:hAnsi="Adobe Caslon Pro"/>
-          <w:sz w:val="22"/>
-        </w:rPr>
-      </w:pPr>
-    </w:p>
-    <w:p>
-      <w:pPr>
+      <w:r>
         <w:rPr>
           <w:rFonts w:ascii="Adobe Caslon Pro" w:hAnsi="Adobe Caslon Pro"/>
           <w:b/>
           <w:sz w:val="28"/>
         </w:rPr>
-      </w:pPr>
-      <w:r>
+        <w:t>WATSS</w:t>
+      </w:r>
+    </w:p>
+    <w:p>
+      <w:pPr>
         <w:rPr>
           <w:rFonts w:ascii="Adobe Caslon Pro" w:hAnsi="Adobe Caslon Pro"/>
           <w:b/>
           <w:sz w:val="28"/>
         </w:rPr>
-        <w:t>WATSS</w:t>
-      </w:r>
-    </w:p>
-    <w:p>
-      <w:pPr>
-        <w:rPr>
-          <w:rFonts w:ascii="Adobe Caslon Pro" w:hAnsi="Adobe Caslon Pro"/>
-          <w:b/>
-          <w:sz w:val="28"/>
-        </w:rPr>
       </w:pPr>
     </w:p>
     <w:p>
@@ -2225,23 +1307,7 @@
           <w:rFonts w:ascii="Adobe Caslon Pro" w:hAnsi="Adobe Caslon Pro"/>
           <w:sz w:val="22"/>
         </w:rPr>
-        <w:t xml:space="preserve">Annotazione mediante </w:t>
-      </w:r>
-      <w:proofErr w:type="spellStart"/>
-      <w:r>
-        <w:rPr>
-          <w:rFonts w:ascii="Adobe Caslon Pro" w:hAnsi="Adobe Caslon Pro"/>
-          <w:sz w:val="22"/>
-        </w:rPr>
-        <w:t>bounding</w:t>
-      </w:r>
-      <w:proofErr w:type="spellEnd"/>
-      <w:r>
-        <w:rPr>
-          <w:rFonts w:ascii="Adobe Caslon Pro" w:hAnsi="Adobe Caslon Pro"/>
-          <w:sz w:val="22"/>
-        </w:rPr>
-        <w:t xml:space="preserve"> box per singola persona</w:t>
+        <w:t>Annotazione mediante bounding box per singola persona</w:t>
       </w:r>
     </w:p>
     <w:p>
@@ -2261,39 +1327,7 @@
           <w:rFonts w:ascii="Adobe Caslon Pro" w:hAnsi="Adobe Caslon Pro"/>
           <w:sz w:val="22"/>
         </w:rPr>
-        <w:t xml:space="preserve">Possibilità di definire la parte visibile della persona (all’interno delle </w:t>
-      </w:r>
-      <w:proofErr w:type="spellStart"/>
-      <w:r>
-        <w:rPr>
-          <w:rFonts w:ascii="Adobe Caslon Pro" w:hAnsi="Adobe Caslon Pro"/>
-          <w:sz w:val="22"/>
-        </w:rPr>
-        <w:t>bounding</w:t>
-      </w:r>
-      <w:proofErr w:type="spellEnd"/>
-      <w:r>
-        <w:rPr>
-          <w:rFonts w:ascii="Adobe Caslon Pro" w:hAnsi="Adobe Caslon Pro"/>
-          <w:sz w:val="22"/>
-        </w:rPr>
-        <w:t xml:space="preserve"> </w:t>
-      </w:r>
-      <w:proofErr w:type="gramStart"/>
-      <w:r>
-        <w:rPr>
-          <w:rFonts w:ascii="Adobe Caslon Pro" w:hAnsi="Adobe Caslon Pro"/>
-          <w:sz w:val="22"/>
-        </w:rPr>
-        <w:t>box definita</w:t>
-      </w:r>
-      <w:proofErr w:type="gramEnd"/>
-      <w:r>
-        <w:rPr>
-          <w:rFonts w:ascii="Adobe Caslon Pro" w:hAnsi="Adobe Caslon Pro"/>
-          <w:sz w:val="22"/>
-        </w:rPr>
-        <w:t>)</w:t>
+        <w:t>Possibilità di definire la parte visibile della persona (all’interno delle bounding box definita)</w:t>
       </w:r>
     </w:p>
     <w:p>
@@ -2313,23 +1347,7 @@
           <w:rFonts w:ascii="Adobe Caslon Pro" w:hAnsi="Adobe Caslon Pro"/>
           <w:sz w:val="22"/>
         </w:rPr>
-        <w:t xml:space="preserve">Ciascuna persona </w:t>
-      </w:r>
-      <w:proofErr w:type="gramStart"/>
-      <w:r>
-        <w:rPr>
-          <w:rFonts w:ascii="Adobe Caslon Pro" w:hAnsi="Adobe Caslon Pro"/>
-          <w:sz w:val="22"/>
-        </w:rPr>
-        <w:t>viene</w:t>
-      </w:r>
-      <w:proofErr w:type="gramEnd"/>
-      <w:r>
-        <w:rPr>
-          <w:rFonts w:ascii="Adobe Caslon Pro" w:hAnsi="Adobe Caslon Pro"/>
-          <w:sz w:val="22"/>
-        </w:rPr>
-        <w:t xml:space="preserve"> registrata nel sistema e ne viene definito un avatar per consentire un successivo reinserimento della stessa in altri frame</w:t>
+        <w:t>Ciascuna persona viene registrata nel sistema e ne viene definito un avatar per consentire un successivo reinserimento della stessa in altri frame</w:t>
       </w:r>
     </w:p>
     <w:p>
@@ -2349,23 +1367,7 @@
           <w:rFonts w:ascii="Adobe Caslon Pro" w:hAnsi="Adobe Caslon Pro"/>
           <w:sz w:val="22"/>
         </w:rPr>
-        <w:t xml:space="preserve">Possibilità di definizione di gruppi </w:t>
-      </w:r>
-      <w:proofErr w:type="gramStart"/>
-      <w:r>
-        <w:rPr>
-          <w:rFonts w:ascii="Adobe Caslon Pro" w:hAnsi="Adobe Caslon Pro"/>
-          <w:sz w:val="22"/>
-        </w:rPr>
-        <w:t>di</w:t>
-      </w:r>
-      <w:proofErr w:type="gramEnd"/>
-      <w:r>
-        <w:rPr>
-          <w:rFonts w:ascii="Adobe Caslon Pro" w:hAnsi="Adobe Caslon Pro"/>
-          <w:sz w:val="22"/>
-        </w:rPr>
-        <w:t xml:space="preserve"> persone</w:t>
+        <w:t>Possibilità di definizione di gruppi di persone</w:t>
       </w:r>
     </w:p>
     <w:p>
@@ -2385,17 +1387,8 @@
           <w:rFonts w:ascii="Adobe Caslon Pro" w:hAnsi="Adobe Caslon Pro"/>
           <w:sz w:val="22"/>
         </w:rPr>
-        <w:t xml:space="preserve">A ciascuna persona è poi possibile attribuire un POI (scelto da una lista di possibili) che corrisponde all’opera di fronte al quale si </w:t>
-      </w:r>
-      <w:proofErr w:type="gramStart"/>
-      <w:r>
-        <w:rPr>
-          <w:rFonts w:ascii="Adobe Caslon Pro" w:hAnsi="Adobe Caslon Pro"/>
-          <w:sz w:val="22"/>
-        </w:rPr>
-        <w:t>trova</w:t>
-      </w:r>
-      <w:proofErr w:type="gramEnd"/>
+        <w:t>A ciascuna persona è poi possibile attribuire un POI (scelto da una lista di possibili) che corrisponde all’opera di fronte al quale si trova</w:t>
+      </w:r>
     </w:p>
     <w:p>
       <w:pPr>
@@ -2474,55 +1467,7 @@
           <w:rFonts w:ascii="Adobe Caslon Pro" w:hAnsi="Adobe Caslon Pro"/>
           <w:sz w:val="22"/>
         </w:rPr>
-        <w:t xml:space="preserve">Predizione della persona nel frame successivo: selezionando una </w:t>
-      </w:r>
-      <w:proofErr w:type="gramStart"/>
-      <w:r>
-        <w:rPr>
-          <w:rFonts w:ascii="Adobe Caslon Pro" w:hAnsi="Adobe Caslon Pro"/>
-          <w:sz w:val="22"/>
-        </w:rPr>
-        <w:t>persona</w:t>
-      </w:r>
-      <w:proofErr w:type="gramEnd"/>
-      <w:r>
-        <w:rPr>
-          <w:rFonts w:ascii="Adobe Caslon Pro" w:hAnsi="Adobe Caslon Pro"/>
-          <w:sz w:val="22"/>
-        </w:rPr>
-        <w:t xml:space="preserve"> in un frame è possibile predirla nel frame successivo. Predizione </w:t>
-      </w:r>
-      <w:proofErr w:type="gramStart"/>
-      <w:r>
-        <w:rPr>
-          <w:rFonts w:ascii="Adobe Caslon Pro" w:hAnsi="Adobe Caslon Pro"/>
-          <w:sz w:val="22"/>
-        </w:rPr>
-        <w:t>statica,</w:t>
-      </w:r>
-      <w:proofErr w:type="gramEnd"/>
-      <w:r>
-        <w:rPr>
-          <w:rFonts w:ascii="Adobe Caslon Pro" w:hAnsi="Adobe Caslon Pro"/>
-          <w:sz w:val="22"/>
-        </w:rPr>
-        <w:t xml:space="preserve"> si riproduce la </w:t>
-      </w:r>
-      <w:proofErr w:type="spellStart"/>
-      <w:r>
-        <w:rPr>
-          <w:rFonts w:ascii="Adobe Caslon Pro" w:hAnsi="Adobe Caslon Pro"/>
-          <w:sz w:val="22"/>
-        </w:rPr>
-        <w:t>bounding</w:t>
-      </w:r>
-      <w:proofErr w:type="spellEnd"/>
-      <w:r>
-        <w:rPr>
-          <w:rFonts w:ascii="Adobe Caslon Pro" w:hAnsi="Adobe Caslon Pro"/>
-          <w:sz w:val="22"/>
-        </w:rPr>
-        <w:t xml:space="preserve"> box nella stessa posizione.</w:t>
+        <w:t>Predizione della persona nel frame successivo: selezionando una persona in un frame è possibile predirla nel frame successivo. Predizione statica, si riproduce la bounding box nella stessa posizione.</w:t>
       </w:r>
     </w:p>
     <w:p>
@@ -2616,19 +1561,11 @@
           <w:rFonts w:ascii="Adobe Caslon Pro" w:hAnsi="Adobe Caslon Pro"/>
         </w:rPr>
       </w:pPr>
-      <w:proofErr w:type="spellStart"/>
-      <w:r>
-        <w:rPr>
-          <w:rFonts w:ascii="Adobe Caslon Pro" w:hAnsi="Adobe Caslon Pro"/>
-        </w:rPr>
-        <w:t>Bounding</w:t>
-      </w:r>
-      <w:proofErr w:type="spellEnd"/>
-      <w:r>
-        <w:rPr>
-          <w:rFonts w:ascii="Adobe Caslon Pro" w:hAnsi="Adobe Caslon Pro"/>
-        </w:rPr>
-        <w:t xml:space="preserve"> boxes trascinabili e ridimensionabili</w:t>
+      <w:r>
+        <w:rPr>
+          <w:rFonts w:ascii="Adobe Caslon Pro" w:hAnsi="Adobe Caslon Pro"/>
+        </w:rPr>
+        <w:t>Bounding boxes trascinabili e ridimensionabili</w:t>
       </w:r>
       <w:r>
         <w:rPr>
@@ -2652,35 +1589,7 @@
         <w:rPr>
           <w:rFonts w:ascii="Adobe Caslon Pro" w:hAnsi="Adobe Caslon Pro"/>
         </w:rPr>
-        <w:t xml:space="preserve">Due </w:t>
-      </w:r>
-      <w:proofErr w:type="gramStart"/>
-      <w:r>
-        <w:rPr>
-          <w:rFonts w:ascii="Adobe Caslon Pro" w:hAnsi="Adobe Caslon Pro"/>
-        </w:rPr>
-        <w:t>modalità</w:t>
-      </w:r>
-      <w:proofErr w:type="gramEnd"/>
-      <w:r>
-        <w:rPr>
-          <w:rFonts w:ascii="Adobe Caslon Pro" w:hAnsi="Adobe Caslon Pro"/>
-        </w:rPr>
-        <w:t xml:space="preserve"> di creazione di nuove </w:t>
-      </w:r>
-      <w:proofErr w:type="spellStart"/>
-      <w:r>
-        <w:rPr>
-          <w:rFonts w:ascii="Adobe Caslon Pro" w:hAnsi="Adobe Caslon Pro"/>
-        </w:rPr>
-        <w:t>bounding</w:t>
-      </w:r>
-      <w:proofErr w:type="spellEnd"/>
-      <w:r>
-        <w:rPr>
-          <w:rFonts w:ascii="Adobe Caslon Pro" w:hAnsi="Adobe Caslon Pro"/>
-        </w:rPr>
-        <w:t xml:space="preserve"> boxes: con o senza la geometria.</w:t>
+        <w:t>Due modalità di creazione di nuove bounding boxes: con o senza la geometria.</w:t>
       </w:r>
     </w:p>
     <w:p>
@@ -2700,69 +1609,13 @@
         <w:rPr>
           <w:rFonts w:ascii="Adobe Caslon Pro" w:hAnsi="Adobe Caslon Pro"/>
         </w:rPr>
-        <w:t xml:space="preserve"> </w:t>
-      </w:r>
-      <w:proofErr w:type="spellStart"/>
-      <w:r>
-        <w:rPr>
-          <w:rFonts w:ascii="Adobe Caslon Pro" w:hAnsi="Adobe Caslon Pro"/>
-        </w:rPr>
-        <w:t>bounding</w:t>
-      </w:r>
-      <w:proofErr w:type="spellEnd"/>
-      <w:r>
-        <w:rPr>
-          <w:rFonts w:ascii="Adobe Caslon Pro" w:hAnsi="Adobe Caslon Pro"/>
-        </w:rPr>
-        <w:t xml:space="preserve"> box rimane attaccata al mouse fino al click, per consentire il </w:t>
-      </w:r>
-      <w:proofErr w:type="gramStart"/>
-      <w:r>
-        <w:rPr>
-          <w:rFonts w:ascii="Adobe Caslon Pro" w:hAnsi="Adobe Caslon Pro"/>
-        </w:rPr>
-        <w:t>posizionamento</w:t>
-      </w:r>
-      <w:proofErr w:type="gramEnd"/>
-      <w:r>
-        <w:rPr>
-          <w:rFonts w:ascii="Adobe Caslon Pro" w:hAnsi="Adobe Caslon Pro"/>
-        </w:rPr>
-        <w:t xml:space="preserve"> nel punto del frame desiderato.</w:t>
-      </w:r>
-      <w:r>
-        <w:rPr>
-          <w:rFonts w:ascii="Adobe Caslon Pro" w:hAnsi="Adobe Caslon Pro"/>
-        </w:rPr>
-        <w:t xml:space="preserve"> Senza si va a definire una nuova </w:t>
-      </w:r>
-      <w:proofErr w:type="spellStart"/>
-      <w:r>
-        <w:rPr>
-          <w:rFonts w:ascii="Adobe Caslon Pro" w:hAnsi="Adobe Caslon Pro"/>
-        </w:rPr>
-        <w:t>bounding</w:t>
-      </w:r>
-      <w:proofErr w:type="spellEnd"/>
-      <w:r>
-        <w:rPr>
-          <w:rFonts w:ascii="Adobe Caslon Pro" w:hAnsi="Adobe Caslon Pro"/>
-        </w:rPr>
-        <w:t xml:space="preserve"> box con la tecnica del click and </w:t>
-      </w:r>
-      <w:proofErr w:type="spellStart"/>
-      <w:r>
-        <w:rPr>
-          <w:rFonts w:ascii="Adobe Caslon Pro" w:hAnsi="Adobe Caslon Pro"/>
-        </w:rPr>
-        <w:t>hold</w:t>
-      </w:r>
-      <w:proofErr w:type="spellEnd"/>
-      <w:r>
-        <w:rPr>
-          <w:rFonts w:ascii="Adobe Caslon Pro" w:hAnsi="Adobe Caslon Pro"/>
-        </w:rPr>
-        <w:t>.</w:t>
+        <w:t xml:space="preserve"> bounding box rimane attaccata al mouse fino al click, per consentire il posizionamento nel punto del frame desiderato.</w:t>
+      </w:r>
+      <w:r>
+        <w:rPr>
+          <w:rFonts w:ascii="Adobe Caslon Pro" w:hAnsi="Adobe Caslon Pro"/>
+        </w:rPr>
+        <w:t xml:space="preserve"> Senza si va a definire una nuova bounding box con la tecnica del click and hold.</w:t>
       </w:r>
     </w:p>
     <w:p>
@@ -2780,16 +1633,8 @@
         <w:rPr>
           <w:rFonts w:ascii="Adobe Caslon Pro" w:hAnsi="Adobe Caslon Pro"/>
         </w:rPr>
-        <w:t xml:space="preserve">Pannelli persone e gruppi, rivisto CSS e ridefinito </w:t>
-      </w:r>
-      <w:proofErr w:type="gramStart"/>
-      <w:r>
-        <w:rPr>
-          <w:rFonts w:ascii="Adobe Caslon Pro" w:hAnsi="Adobe Caslon Pro"/>
-        </w:rPr>
-        <w:t>stile</w:t>
-      </w:r>
-      <w:proofErr w:type="gramEnd"/>
+        <w:t>Pannelli persone e gruppi, rivisto CSS e ridefinito stile</w:t>
+      </w:r>
     </w:p>
     <w:p>
       <w:pPr>
@@ -2806,44 +1651,8 @@
         <w:rPr>
           <w:rFonts w:ascii="Adobe Caslon Pro" w:hAnsi="Adobe Caslon Pro"/>
         </w:rPr>
-        <w:t xml:space="preserve">Creato </w:t>
-      </w:r>
-      <w:proofErr w:type="spellStart"/>
-      <w:r>
-        <w:rPr>
-          <w:rFonts w:ascii="Adobe Caslon Pro" w:hAnsi="Adobe Caslon Pro"/>
-        </w:rPr>
-        <w:t>plugin</w:t>
-      </w:r>
-      <w:proofErr w:type="spellEnd"/>
-      <w:r>
-        <w:rPr>
-          <w:rFonts w:ascii="Adobe Caslon Pro" w:hAnsi="Adobe Caslon Pro"/>
-        </w:rPr>
-        <w:t xml:space="preserve"> </w:t>
-      </w:r>
-      <w:proofErr w:type="spellStart"/>
-      <w:r>
-        <w:rPr>
-          <w:rFonts w:ascii="Adobe Caslon Pro" w:hAnsi="Adobe Caslon Pro"/>
-        </w:rPr>
-        <w:t>jQuery</w:t>
-      </w:r>
-      <w:proofErr w:type="spellEnd"/>
-      <w:r>
-        <w:rPr>
-          <w:rFonts w:ascii="Adobe Caslon Pro" w:hAnsi="Adobe Caslon Pro"/>
-        </w:rPr>
-        <w:t xml:space="preserve"> per la </w:t>
-      </w:r>
-      <w:proofErr w:type="spellStart"/>
-      <w:r>
-        <w:rPr>
-          <w:rFonts w:ascii="Adobe Caslon Pro" w:hAnsi="Adobe Caslon Pro"/>
-        </w:rPr>
-        <w:t>timeline</w:t>
-      </w:r>
-      <w:proofErr w:type="spellEnd"/>
+        <w:t>Creato plugin jQuery per la timeline</w:t>
+      </w:r>
     </w:p>
     <w:p>
       <w:pPr>
@@ -2860,30 +1669,8 @@
         <w:rPr>
           <w:rFonts w:ascii="Adobe Caslon Pro" w:hAnsi="Adobe Caslon Pro"/>
         </w:rPr>
-        <w:t xml:space="preserve">Visualizzazione </w:t>
-      </w:r>
-      <w:proofErr w:type="spellStart"/>
-      <w:r>
-        <w:rPr>
-          <w:rFonts w:ascii="Adobe Caslon Pro" w:hAnsi="Adobe Caslon Pro"/>
-        </w:rPr>
-        <w:t>frames</w:t>
-      </w:r>
-      <w:proofErr w:type="spellEnd"/>
-      <w:r>
-        <w:rPr>
-          <w:rFonts w:ascii="Adobe Caslon Pro" w:hAnsi="Adobe Caslon Pro"/>
-        </w:rPr>
-        <w:t xml:space="preserve"> nella </w:t>
-      </w:r>
-      <w:proofErr w:type="spellStart"/>
-      <w:r>
-        <w:rPr>
-          <w:rFonts w:ascii="Adobe Caslon Pro" w:hAnsi="Adobe Caslon Pro"/>
-        </w:rPr>
-        <w:t>timeline</w:t>
-      </w:r>
-      <w:proofErr w:type="spellEnd"/>
+        <w:t>Visualizzazione frames nella timeline</w:t>
+      </w:r>
     </w:p>
     <w:p>
       <w:pPr>
@@ -2900,21 +1687,7 @@
         <w:rPr>
           <w:rFonts w:ascii="Adobe Caslon Pro" w:hAnsi="Adobe Caslon Pro"/>
         </w:rPr>
-        <w:t xml:space="preserve">Per ciascuna frame </w:t>
-      </w:r>
-      <w:proofErr w:type="gramStart"/>
-      <w:r>
-        <w:rPr>
-          <w:rFonts w:ascii="Adobe Caslon Pro" w:hAnsi="Adobe Caslon Pro"/>
-        </w:rPr>
-        <w:t>viene</w:t>
-      </w:r>
-      <w:proofErr w:type="gramEnd"/>
-      <w:r>
-        <w:rPr>
-          <w:rFonts w:ascii="Adobe Caslon Pro" w:hAnsi="Adobe Caslon Pro"/>
-        </w:rPr>
-        <w:t xml:space="preserve"> visualizzato un elen</w:t>
+        <w:t>Per ciascuna frame viene visualizzato un elen</w:t>
       </w:r>
       <w:r>
         <w:rPr>
@@ -2944,49 +1717,7 @@
         <w:rPr>
           <w:rFonts w:ascii="Adobe Caslon Pro" w:hAnsi="Adobe Caslon Pro"/>
         </w:rPr>
-        <w:t xml:space="preserve">Selezionando una persona </w:t>
-      </w:r>
-      <w:proofErr w:type="gramStart"/>
-      <w:r>
-        <w:rPr>
-          <w:rFonts w:ascii="Adobe Caslon Pro" w:hAnsi="Adobe Caslon Pro"/>
-        </w:rPr>
-        <w:t>vengono</w:t>
-      </w:r>
-      <w:proofErr w:type="gramEnd"/>
-      <w:r>
-        <w:rPr>
-          <w:rFonts w:ascii="Adobe Caslon Pro" w:hAnsi="Adobe Caslon Pro"/>
-        </w:rPr>
-        <w:t xml:space="preserve"> evidenziate nella </w:t>
-      </w:r>
-      <w:proofErr w:type="spellStart"/>
-      <w:r>
-        <w:rPr>
-          <w:rFonts w:ascii="Adobe Caslon Pro" w:hAnsi="Adobe Caslon Pro"/>
-        </w:rPr>
-        <w:t>timeline</w:t>
-      </w:r>
-      <w:proofErr w:type="spellEnd"/>
-      <w:r>
-        <w:rPr>
-          <w:rFonts w:ascii="Adobe Caslon Pro" w:hAnsi="Adobe Caslon Pro"/>
-        </w:rPr>
-        <w:t xml:space="preserve"> le </w:t>
-      </w:r>
-      <w:proofErr w:type="spellStart"/>
-      <w:r>
-        <w:rPr>
-          <w:rFonts w:ascii="Adobe Caslon Pro" w:hAnsi="Adobe Caslon Pro"/>
-        </w:rPr>
-        <w:t>frames</w:t>
-      </w:r>
-      <w:proofErr w:type="spellEnd"/>
-      <w:r>
-        <w:rPr>
-          <w:rFonts w:ascii="Adobe Caslon Pro" w:hAnsi="Adobe Caslon Pro"/>
-        </w:rPr>
-        <w:t xml:space="preserve"> in cui quella persona è presente</w:t>
+        <w:t>Selezionando una persona vengono evidenziate nella timeline le frames in cui quella persona è presente</w:t>
       </w:r>
     </w:p>
     <w:p>
@@ -3004,86 +1735,8 @@
         <w:rPr>
           <w:rFonts w:ascii="Adobe Caslon Pro" w:hAnsi="Adobe Caslon Pro"/>
         </w:rPr>
-        <w:t xml:space="preserve">La </w:t>
-      </w:r>
-      <w:proofErr w:type="spellStart"/>
-      <w:r>
-        <w:rPr>
-          <w:rFonts w:ascii="Adobe Caslon Pro" w:hAnsi="Adobe Caslon Pro"/>
-        </w:rPr>
-        <w:t>timeline</w:t>
-      </w:r>
-      <w:proofErr w:type="spellEnd"/>
-      <w:r>
-        <w:rPr>
-          <w:rFonts w:ascii="Adobe Caslon Pro" w:hAnsi="Adobe Caslon Pro"/>
-        </w:rPr>
-        <w:t xml:space="preserve"> è integrata con gli eventi del sistema: selezionando una persona nella lista in alto questa </w:t>
-      </w:r>
-      <w:proofErr w:type="gramStart"/>
-      <w:r>
-        <w:rPr>
-          <w:rFonts w:ascii="Adobe Caslon Pro" w:hAnsi="Adobe Caslon Pro"/>
-        </w:rPr>
-        <w:t>viene</w:t>
-      </w:r>
-      <w:proofErr w:type="gramEnd"/>
-      <w:r>
-        <w:rPr>
-          <w:rFonts w:ascii="Adobe Caslon Pro" w:hAnsi="Adobe Caslon Pro"/>
-        </w:rPr>
-        <w:t xml:space="preserve"> selezionata anche nella </w:t>
-      </w:r>
-      <w:proofErr w:type="spellStart"/>
-      <w:r>
-        <w:rPr>
-          <w:rFonts w:ascii="Adobe Caslon Pro" w:hAnsi="Adobe Caslon Pro"/>
-        </w:rPr>
-        <w:t>timeline</w:t>
-      </w:r>
-      <w:proofErr w:type="spellEnd"/>
-      <w:r>
-        <w:rPr>
-          <w:rFonts w:ascii="Adobe Caslon Pro" w:hAnsi="Adobe Caslon Pro"/>
-        </w:rPr>
-        <w:t xml:space="preserve">, selezionando una </w:t>
-      </w:r>
-      <w:proofErr w:type="spellStart"/>
-      <w:r>
-        <w:rPr>
-          <w:rFonts w:ascii="Adobe Caslon Pro" w:hAnsi="Adobe Caslon Pro"/>
-        </w:rPr>
-        <w:t>bounding</w:t>
-      </w:r>
-      <w:proofErr w:type="spellEnd"/>
-      <w:r>
-        <w:rPr>
-          <w:rFonts w:ascii="Adobe Caslon Pro" w:hAnsi="Adobe Caslon Pro"/>
-        </w:rPr>
-        <w:t xml:space="preserve"> box nel frame, nella </w:t>
-      </w:r>
-      <w:proofErr w:type="spellStart"/>
-      <w:r>
-        <w:rPr>
-          <w:rFonts w:ascii="Adobe Caslon Pro" w:hAnsi="Adobe Caslon Pro"/>
-        </w:rPr>
-        <w:t>timeline</w:t>
-      </w:r>
-      <w:proofErr w:type="spellEnd"/>
-      <w:r>
-        <w:rPr>
-          <w:rFonts w:ascii="Adobe Caslon Pro" w:hAnsi="Adobe Caslon Pro"/>
-        </w:rPr>
-        <w:t xml:space="preserve"> viene evidenziata la persona corrispondente, rimuovendo una persona dal frame questa viene rimossa anche dalla </w:t>
-      </w:r>
-      <w:proofErr w:type="spellStart"/>
-      <w:r>
-        <w:rPr>
-          <w:rFonts w:ascii="Adobe Caslon Pro" w:hAnsi="Adobe Caslon Pro"/>
-        </w:rPr>
-        <w:t>timeline</w:t>
-      </w:r>
-      <w:proofErr w:type="spellEnd"/>
+        <w:t>La timeline è integrata con gli eventi del sistema: selezionando una persona nella lista in alto questa viene selezionata anche nella timeline, selezionando una bounding box nel frame, nella timeline viene evidenziata la persona corrispondente, rimuovendo una persona dal frame questa viene rimossa anche dalla timeline</w:t>
+      </w:r>
       <w:r>
         <w:rPr>
           <w:rFonts w:ascii="Adobe Caslon Pro" w:hAnsi="Adobe Caslon Pro"/>
@@ -3106,35 +1759,7 @@
         <w:rPr>
           <w:rFonts w:ascii="Adobe Caslon Pro" w:hAnsi="Adobe Caslon Pro"/>
         </w:rPr>
-        <w:t xml:space="preserve">Nella </w:t>
-      </w:r>
-      <w:proofErr w:type="spellStart"/>
-      <w:r>
-        <w:rPr>
-          <w:rFonts w:ascii="Adobe Caslon Pro" w:hAnsi="Adobe Caslon Pro"/>
-        </w:rPr>
-        <w:t>timeline</w:t>
-      </w:r>
-      <w:proofErr w:type="spellEnd"/>
-      <w:r>
-        <w:rPr>
-          <w:rFonts w:ascii="Adobe Caslon Pro" w:hAnsi="Adobe Caslon Pro"/>
-        </w:rPr>
-        <w:t xml:space="preserve"> le </w:t>
-      </w:r>
-      <w:proofErr w:type="spellStart"/>
-      <w:r>
-        <w:rPr>
-          <w:rFonts w:ascii="Adobe Caslon Pro" w:hAnsi="Adobe Caslon Pro"/>
-        </w:rPr>
-        <w:t>frames</w:t>
-      </w:r>
-      <w:proofErr w:type="spellEnd"/>
-      <w:r>
-        <w:rPr>
-          <w:rFonts w:ascii="Adobe Caslon Pro" w:hAnsi="Adobe Caslon Pro"/>
-        </w:rPr>
-        <w:t xml:space="preserve"> che contengono annotazioni sono evidenziate di un colore diverso</w:t>
+        <w:t>Nella timeline le frames che contengono annotazioni sono evidenziate di un colore diverso</w:t>
       </w:r>
       <w:r>
         <w:rPr>
@@ -3176,21 +1801,7 @@
         <w:rPr>
           <w:rFonts w:ascii="Adobe Caslon Pro" w:hAnsi="Adobe Caslon Pro"/>
         </w:rPr>
-        <w:t xml:space="preserve">re, frame, portate </w:t>
-      </w:r>
-      <w:proofErr w:type="gramStart"/>
-      <w:r>
-        <w:rPr>
-          <w:rFonts w:ascii="Adobe Caslon Pro" w:hAnsi="Adobe Caslon Pro"/>
-        </w:rPr>
-        <w:t>ad</w:t>
-      </w:r>
-      <w:proofErr w:type="gramEnd"/>
-      <w:r>
-        <w:rPr>
-          <w:rFonts w:ascii="Adobe Caslon Pro" w:hAnsi="Adobe Caslon Pro"/>
-        </w:rPr>
-        <w:t xml:space="preserve"> essere numeriche anziché alfanumeriche.</w:t>
+        <w:t>re, frame, portate ad essere numeriche anziché alfanumeriche.</w:t>
       </w:r>
     </w:p>
     <w:p>
@@ -3214,35 +1825,7 @@
         <w:rPr>
           <w:rFonts w:ascii="Adobe Caslon Pro" w:hAnsi="Adobe Caslon Pro"/>
         </w:rPr>
-        <w:t xml:space="preserve">a calibrazione delle telecamere, aggiungere nuovi </w:t>
-      </w:r>
-      <w:proofErr w:type="spellStart"/>
-      <w:r>
-        <w:rPr>
-          <w:rFonts w:ascii="Adobe Caslon Pro" w:hAnsi="Adobe Caslon Pro"/>
-        </w:rPr>
-        <w:t>points</w:t>
-      </w:r>
-      <w:proofErr w:type="spellEnd"/>
-      <w:r>
-        <w:rPr>
-          <w:rFonts w:ascii="Adobe Caslon Pro" w:hAnsi="Adobe Caslon Pro"/>
-        </w:rPr>
-        <w:t xml:space="preserve"> of </w:t>
-      </w:r>
-      <w:proofErr w:type="spellStart"/>
-      <w:r>
-        <w:rPr>
-          <w:rFonts w:ascii="Adobe Caslon Pro" w:hAnsi="Adobe Caslon Pro"/>
-        </w:rPr>
-        <w:t>interest</w:t>
-      </w:r>
-      <w:proofErr w:type="spellEnd"/>
-      <w:r>
-        <w:rPr>
-          <w:rFonts w:ascii="Adobe Caslon Pro" w:hAnsi="Adobe Caslon Pro"/>
-        </w:rPr>
-        <w:t>.</w:t>
+        <w:t>a calibrazione delle telecamere, aggiungere nuovi points of interest.</w:t>
       </w:r>
     </w:p>
     <w:p>
@@ -3256,7 +1839,6 @@
           <w:rFonts w:ascii="Adobe Caslon Pro" w:hAnsi="Adobe Caslon Pro"/>
         </w:rPr>
       </w:pPr>
-      <w:proofErr w:type="gramStart"/>
       <w:r>
         <w:rPr>
           <w:rFonts w:ascii="Adobe Caslon Pro" w:hAnsi="Adobe Caslon Pro"/>
@@ -3267,64 +1849,7 @@
         <w:rPr>
           <w:rFonts w:ascii="Adobe Caslon Pro" w:hAnsi="Adobe Caslon Pro"/>
         </w:rPr>
-        <w:t xml:space="preserve"> la creazione delle </w:t>
-      </w:r>
-      <w:proofErr w:type="spellStart"/>
-      <w:r>
-        <w:rPr>
-          <w:rFonts w:ascii="Adobe Caslon Pro" w:hAnsi="Adobe Caslon Pro"/>
-        </w:rPr>
-        <w:t>query</w:t>
-      </w:r>
-      <w:proofErr w:type="spellEnd"/>
-      <w:r>
-        <w:rPr>
-          <w:rFonts w:ascii="Adobe Caslon Pro" w:hAnsi="Adobe Caslon Pro"/>
-        </w:rPr>
-        <w:t xml:space="preserve"> su </w:t>
-      </w:r>
-      <w:proofErr w:type="spellStart"/>
-      <w:r>
-        <w:rPr>
-          <w:rFonts w:ascii="Adobe Caslon Pro" w:hAnsi="Adobe Caslon Pro"/>
-        </w:rPr>
-        <w:t>db</w:t>
-      </w:r>
-      <w:proofErr w:type="spellEnd"/>
-      <w:proofErr w:type="gramEnd"/>
-      <w:r>
-        <w:rPr>
-          <w:rFonts w:ascii="Adobe Caslon Pro" w:hAnsi="Adobe Caslon Pro"/>
-        </w:rPr>
-        <w:t xml:space="preserve">. Questa classe consente di incapsulare la generazione di </w:t>
-      </w:r>
-      <w:proofErr w:type="spellStart"/>
-      <w:r>
-        <w:rPr>
-          <w:rFonts w:ascii="Adobe Caslon Pro" w:hAnsi="Adobe Caslon Pro"/>
-        </w:rPr>
-        <w:t>query</w:t>
-      </w:r>
-      <w:proofErr w:type="spellEnd"/>
-      <w:r>
-        <w:rPr>
-          <w:rFonts w:ascii="Adobe Caslon Pro" w:hAnsi="Adobe Caslon Pro"/>
-        </w:rPr>
-        <w:t xml:space="preserve"> per il </w:t>
-      </w:r>
-      <w:proofErr w:type="spellStart"/>
-      <w:r>
-        <w:rPr>
-          <w:rFonts w:ascii="Adobe Caslon Pro" w:hAnsi="Adobe Caslon Pro"/>
-        </w:rPr>
-        <w:t>db</w:t>
-      </w:r>
-      <w:proofErr w:type="spellEnd"/>
-      <w:r>
-        <w:rPr>
-          <w:rFonts w:ascii="Adobe Caslon Pro" w:hAnsi="Adobe Caslon Pro"/>
-        </w:rPr>
-        <w:t>. E’ configurabile per cambiare i nomi delle tabelle.</w:t>
+        <w:t xml:space="preserve"> la creazione delle query su db. Questa classe consente di incapsulare la generazione di query per il db. E’ configurabile per cambiare i nomi delle tabelle.</w:t>
       </w:r>
     </w:p>
     <w:p>
@@ -3342,16 +1867,8 @@
         <w:rPr>
           <w:rFonts w:ascii="Adobe Caslon Pro" w:hAnsi="Adobe Caslon Pro"/>
         </w:rPr>
-        <w:t>Creato un logo da utilizzare nelle varie schermate dell’</w:t>
-      </w:r>
-      <w:proofErr w:type="gramStart"/>
-      <w:r>
-        <w:rPr>
-          <w:rFonts w:ascii="Adobe Caslon Pro" w:hAnsi="Adobe Caslon Pro"/>
-        </w:rPr>
-        <w:t>applicazione</w:t>
-      </w:r>
-      <w:proofErr w:type="gramEnd"/>
+        <w:t>Creato un logo da utilizzare nelle varie schermate dell’applicazione</w:t>
+      </w:r>
     </w:p>
     <w:p>
       <w:pPr>
@@ -3374,35 +1891,246 @@
         <w:rPr>
           <w:rFonts w:ascii="Adobe Caslon Pro" w:hAnsi="Adobe Caslon Pro"/>
         </w:rPr>
-        <w:t xml:space="preserve">. La pagina di setup permette di installare facilmente l’applicativo e la base dati con </w:t>
-      </w:r>
-      <w:proofErr w:type="gramStart"/>
-      <w:r>
-        <w:rPr>
-          <w:rFonts w:ascii="Adobe Caslon Pro" w:hAnsi="Adobe Caslon Pro"/>
-        </w:rPr>
-        <w:t>uno</w:t>
-      </w:r>
-      <w:proofErr w:type="gramEnd"/>
+        <w:t>. La pagina di setup permette di installare facilmente l’applicativo e la base dati con uno wizard intuitivo.</w:t>
+      </w:r>
+    </w:p>
+    <w:p>
+      <w:pPr>
+        <w:pStyle w:val="Paragrafoelenco"/>
+        <w:numPr>
+          <w:ilvl w:val="0"/>
+          <w:numId w:val="6"/>
+        </w:numPr>
+        <w:rPr>
+          <w:rFonts w:ascii="Adobe Caslon Pro" w:hAnsi="Adobe Caslon Pro"/>
+        </w:rPr>
+      </w:pPr>
+      <w:r>
+        <w:rPr>
+          <w:rFonts w:ascii="Adobe Caslon Pro" w:hAnsi="Adobe Caslon Pro"/>
+        </w:rPr>
+        <w:t>Selezionando una frame dalla select viene aggiornata la timeline.</w:t>
+      </w:r>
+    </w:p>
+    <w:p>
+      <w:pPr>
+        <w:pStyle w:val="Paragrafoelenco"/>
+        <w:numPr>
+          <w:ilvl w:val="0"/>
+          <w:numId w:val="6"/>
+        </w:numPr>
+        <w:rPr>
+          <w:rFonts w:ascii="Adobe Caslon Pro" w:hAnsi="Adobe Caslon Pro"/>
+        </w:rPr>
+      </w:pPr>
+      <w:r>
+        <w:rPr>
+          <w:rFonts w:ascii="Adobe Caslon Pro" w:hAnsi="Adobe Caslon Pro"/>
+        </w:rPr>
+        <w:t xml:space="preserve">Cambiando colore ad una persona dalla tabella la timeline </w:t>
+      </w:r>
+      <w:r>
+        <w:rPr>
+          <w:rFonts w:ascii="Adobe Caslon Pro" w:hAnsi="Adobe Caslon Pro"/>
+        </w:rPr>
+        <w:t>questa viene</w:t>
+      </w:r>
+      <w:r>
+        <w:rPr>
+          <w:rFonts w:ascii="Adobe Caslon Pro" w:hAnsi="Adobe Caslon Pro"/>
+        </w:rPr>
+        <w:t xml:space="preserve"> aggiornata</w:t>
+      </w:r>
+      <w:r>
+        <w:rPr>
+          <w:rFonts w:ascii="Adobe Caslon Pro" w:hAnsi="Adobe Caslon Pro"/>
+        </w:rPr>
+        <w:t>. Il colore è ora persistente in tutti i frame (prima veniva aggiornato solo il colore di quel frame)</w:t>
+      </w:r>
+      <w:r>
+        <w:rPr>
+          <w:rFonts w:ascii="Adobe Caslon Pro" w:hAnsi="Adobe Caslon Pro"/>
+        </w:rPr>
+        <w:t xml:space="preserve">. Il colore della persona inserita è generato escludendo </w:t>
+      </w:r>
+      <w:r>
+        <w:rPr>
+          <w:rFonts w:ascii="Adobe Caslon Pro" w:hAnsi="Adobe Caslon Pro"/>
+        </w:rPr>
+        <w:t>i colori già assegnati.</w:t>
+      </w:r>
+    </w:p>
+    <w:p>
+      <w:pPr>
+        <w:pStyle w:val="Paragrafoelenco"/>
+        <w:numPr>
+          <w:ilvl w:val="0"/>
+          <w:numId w:val="6"/>
+        </w:numPr>
+        <w:rPr>
+          <w:rFonts w:ascii="Adobe Caslon Pro" w:hAnsi="Adobe Caslon Pro"/>
+        </w:rPr>
+      </w:pPr>
+      <w:r>
+        <w:rPr>
+          <w:rFonts w:ascii="Adobe Caslon Pro" w:hAnsi="Adobe Caslon Pro"/>
+        </w:rPr>
+        <w:t xml:space="preserve">Premendo ESC durante l’inserimento della BB di una nuova persona si </w:t>
+      </w:r>
+      <w:r>
+        <w:rPr>
+          <w:rFonts w:ascii="Adobe Caslon Pro" w:hAnsi="Adobe Caslon Pro"/>
+        </w:rPr>
+        <w:t>annulla</w:t>
+      </w:r>
+      <w:r>
+        <w:rPr>
+          <w:rFonts w:ascii="Adobe Caslon Pro" w:hAnsi="Adobe Caslon Pro"/>
+        </w:rPr>
+        <w:t xml:space="preserve"> il </w:t>
+      </w:r>
+      <w:r>
+        <w:rPr>
+          <w:rFonts w:ascii="Adobe Caslon Pro" w:hAnsi="Adobe Caslon Pro"/>
+        </w:rPr>
+        <w:t>processo.</w:t>
+      </w:r>
+    </w:p>
+    <w:p>
+      <w:pPr>
+        <w:pStyle w:val="Paragrafoelenco"/>
+        <w:numPr>
+          <w:ilvl w:val="0"/>
+          <w:numId w:val="6"/>
+        </w:numPr>
+        <w:rPr>
+          <w:rFonts w:ascii="Adobe Caslon Pro" w:hAnsi="Adobe Caslon Pro"/>
+        </w:rPr>
+      </w:pPr>
+      <w:r>
+        <w:rPr>
+          <w:rFonts w:ascii="Adobe Caslon Pro" w:hAnsi="Adobe Caslon Pro"/>
+        </w:rPr>
+        <w:t>Corretto</w:t>
+      </w:r>
+      <w:r>
+        <w:rPr>
+          <w:rFonts w:ascii="Adobe Caslon Pro" w:hAnsi="Adobe Caslon Pro"/>
+        </w:rPr>
+        <w:t xml:space="preserve"> sistema creazione avatar </w:t>
+      </w:r>
+      <w:r>
+        <w:rPr>
+          <w:rFonts w:ascii="Adobe Caslon Pro" w:hAnsi="Adobe Caslon Pro"/>
+          <w:highlight w:val="yellow"/>
+        </w:rPr>
+        <w:t>[da rivedere</w:t>
+      </w:r>
+      <w:r>
+        <w:rPr>
+          <w:rFonts w:ascii="Adobe Caslon Pro" w:hAnsi="Adobe Caslon Pro"/>
+          <w:highlight w:val="yellow"/>
+        </w:rPr>
+        <w:t xml:space="preserve"> in caso di assenza di avatar</w:t>
+      </w:r>
+      <w:r>
+        <w:rPr>
+          <w:rFonts w:ascii="Adobe Caslon Pro" w:hAnsi="Adobe Caslon Pro"/>
+          <w:highlight w:val="yellow"/>
+        </w:rPr>
+        <w:t>]</w:t>
+      </w:r>
+      <w:r>
+        <w:rPr>
+          <w:rFonts w:ascii="Adobe Caslon Pro" w:hAnsi="Adobe Caslon Pro"/>
+        </w:rPr>
+        <w:t xml:space="preserve">  </w:t>
+      </w:r>
+    </w:p>
+    <w:p>
+      <w:pPr>
+        <w:pStyle w:val="Paragrafoelenco"/>
+        <w:numPr>
+          <w:ilvl w:val="0"/>
+          <w:numId w:val="6"/>
+        </w:numPr>
+        <w:rPr>
+          <w:rFonts w:ascii="Adobe Caslon Pro" w:hAnsi="Adobe Caslon Pro"/>
+        </w:rPr>
+      </w:pPr>
+      <w:r>
+        <w:rPr>
+          <w:rFonts w:ascii="Adobe Caslon Pro" w:hAnsi="Adobe Caslon Pro"/>
+        </w:rPr>
+        <w:t xml:space="preserve">Installazione WATSS con import script SQL, parsing SQL </w:t>
+      </w:r>
+      <w:r>
+        <w:rPr>
+          <w:rFonts w:ascii="Adobe Caslon Pro" w:hAnsi="Adobe Caslon Pro"/>
+          <w:highlight w:val="yellow"/>
+        </w:rPr>
+        <w:t>[da correggere esecuzione script importato, in alcuni casi viene riportato un errore in esecuzione]</w:t>
+      </w:r>
+    </w:p>
+    <w:p>
+      <w:pPr>
+        <w:pStyle w:val="Paragrafoelenco"/>
+        <w:numPr>
+          <w:ilvl w:val="0"/>
+          <w:numId w:val="6"/>
+        </w:numPr>
+        <w:rPr>
+          <w:rFonts w:ascii="Adobe Caslon Pro" w:hAnsi="Adobe Caslon Pro"/>
+        </w:rPr>
+      </w:pPr>
+      <w:r>
+        <w:rPr>
+          <w:rFonts w:ascii="Adobe Caslon Pro" w:hAnsi="Adobe Caslon Pro"/>
+        </w:rPr>
+        <w:t>Nomi tabelle database</w:t>
+      </w:r>
+      <w:r>
+        <w:rPr>
+          <w:rFonts w:ascii="Adobe Caslon Pro" w:hAnsi="Adobe Caslon Pro"/>
+        </w:rPr>
+        <w:t xml:space="preserve"> aggiornati e concordi con il contenuto delle tabelle.</w:t>
+      </w:r>
+    </w:p>
+    <w:p>
+      <w:pPr>
+        <w:pStyle w:val="Paragrafoelenco"/>
+        <w:numPr>
+          <w:ilvl w:val="0"/>
+          <w:numId w:val="6"/>
+        </w:numPr>
+        <w:rPr>
+          <w:rFonts w:ascii="Adobe Caslon Pro" w:hAnsi="Adobe Caslon Pro"/>
+        </w:rPr>
+      </w:pPr>
+      <w:r>
+        <w:rPr>
+          <w:rFonts w:ascii="Adobe Caslon Pro" w:hAnsi="Adobe Caslon Pro"/>
+        </w:rPr>
+        <w:t>I frame della timeline non sono più caricati interamente nel DOM ma caricati dinamicamente</w:t>
+      </w:r>
+      <w:r>
+        <w:rPr>
+          <w:rFonts w:ascii="Adobe Caslon Pro" w:hAnsi="Adobe Caslon Pro"/>
+        </w:rPr>
+        <w:t xml:space="preserve"> in una finestra (delta) predefinita (100 frames alla volta)</w:t>
+      </w:r>
       <w:r>
         <w:rPr>
           <w:rFonts w:ascii="Adobe Caslon Pro" w:hAnsi="Adobe Caslon Pro"/>
         </w:rPr>
         <w:t xml:space="preserve"> </w:t>
       </w:r>
-      <w:proofErr w:type="spellStart"/>
-      <w:r>
-        <w:rPr>
-          <w:rFonts w:ascii="Adobe Caslon Pro" w:hAnsi="Adobe Caslon Pro"/>
-        </w:rPr>
-        <w:t>wizard</w:t>
-      </w:r>
-      <w:proofErr w:type="spellEnd"/>
-      <w:r>
-        <w:rPr>
-          <w:rFonts w:ascii="Adobe Caslon Pro" w:hAnsi="Adobe Caslon Pro"/>
-        </w:rPr>
-        <w:t xml:space="preserve"> intuitivo.</w:t>
+      <w:r>
+        <w:rPr>
+          <w:rFonts w:ascii="Adobe Caslon Pro" w:hAnsi="Adobe Caslon Pro"/>
+          <w:highlight w:val="yellow"/>
+        </w:rPr>
+        <w:t>[scorrendo troppo veloce i frames vengono creati lentamente]</w:t>
       </w:r>
     </w:p>
     <w:p>
@@ -3414,55 +2142,27 @@
         </w:numPr>
         <w:rPr>
           <w:rFonts w:ascii="Adobe Caslon Pro" w:hAnsi="Adobe Caslon Pro"/>
-        </w:rPr>
-      </w:pPr>
-      <w:r>
-        <w:rPr>
-          <w:rFonts w:ascii="Adobe Caslon Pro" w:hAnsi="Adobe Caslon Pro"/>
-        </w:rPr>
-        <w:t xml:space="preserve">Selezionando </w:t>
-      </w:r>
-      <w:proofErr w:type="gramStart"/>
-      <w:r>
-        <w:rPr>
-          <w:rFonts w:ascii="Adobe Caslon Pro" w:hAnsi="Adobe Caslon Pro"/>
-        </w:rPr>
-        <w:t>una</w:t>
-      </w:r>
-      <w:proofErr w:type="gramEnd"/>
-      <w:r>
-        <w:rPr>
-          <w:rFonts w:ascii="Adobe Caslon Pro" w:hAnsi="Adobe Caslon Pro"/>
-        </w:rPr>
-        <w:t xml:space="preserve"> frame dalla </w:t>
-      </w:r>
-      <w:proofErr w:type="spellStart"/>
-      <w:r>
-        <w:rPr>
-          <w:rFonts w:ascii="Adobe Caslon Pro" w:hAnsi="Adobe Caslon Pro"/>
-        </w:rPr>
-        <w:t>select</w:t>
-      </w:r>
-      <w:proofErr w:type="spellEnd"/>
-      <w:r>
-        <w:rPr>
-          <w:rFonts w:ascii="Adobe Caslon Pro" w:hAnsi="Adobe Caslon Pro"/>
-        </w:rPr>
-        <w:t xml:space="preserve"> viene aggiornata la </w:t>
-      </w:r>
-      <w:proofErr w:type="spellStart"/>
-      <w:r>
-        <w:rPr>
-          <w:rFonts w:ascii="Adobe Caslon Pro" w:hAnsi="Adobe Caslon Pro"/>
-        </w:rPr>
-        <w:t>timeline</w:t>
-      </w:r>
-      <w:proofErr w:type="spellEnd"/>
-      <w:r>
-        <w:rPr>
-          <w:rFonts w:ascii="Adobe Caslon Pro" w:hAnsi="Adobe Caslon Pro"/>
-        </w:rPr>
-        <w:t>.</w:t>
+          <w:highlight w:val="yellow"/>
+        </w:rPr>
+      </w:pPr>
+      <w:r>
+        <w:rPr>
+          <w:rFonts w:ascii="Adobe Caslon Pro" w:hAnsi="Adobe Caslon Pro"/>
+        </w:rPr>
+        <w:t>Predizioni dati statica di una persona al frame successivo</w:t>
+      </w:r>
+      <w:r>
+        <w:rPr>
+          <w:rFonts w:ascii="Adobe Caslon Pro" w:hAnsi="Adobe Caslon Pro"/>
+        </w:rPr>
+        <w:t xml:space="preserve">. Se una persona viene approvata nel frame successivo tutti i suoi dati vengono copiati. </w:t>
+      </w:r>
+      <w:r>
+        <w:rPr>
+          <w:rFonts w:ascii="Adobe Caslon Pro" w:hAnsi="Adobe Caslon Pro"/>
+          <w:highlight w:val="yellow"/>
+        </w:rPr>
+        <w:t>[da rivedere]</w:t>
       </w:r>
     </w:p>
     <w:p>
@@ -3480,79 +2180,7 @@
         <w:rPr>
           <w:rFonts w:ascii="Adobe Caslon Pro" w:hAnsi="Adobe Caslon Pro"/>
         </w:rPr>
-        <w:t xml:space="preserve">Cambiando colore </w:t>
-      </w:r>
-      <w:proofErr w:type="gramStart"/>
-      <w:r>
-        <w:rPr>
-          <w:rFonts w:ascii="Adobe Caslon Pro" w:hAnsi="Adobe Caslon Pro"/>
-        </w:rPr>
-        <w:t>ad</w:t>
-      </w:r>
-      <w:proofErr w:type="gramEnd"/>
-      <w:r>
-        <w:rPr>
-          <w:rFonts w:ascii="Adobe Caslon Pro" w:hAnsi="Adobe Caslon Pro"/>
-        </w:rPr>
-        <w:t xml:space="preserve"> una persona dalla tabella la </w:t>
-      </w:r>
-      <w:proofErr w:type="spellStart"/>
-      <w:r>
-        <w:rPr>
-          <w:rFonts w:ascii="Adobe Caslon Pro" w:hAnsi="Adobe Caslon Pro"/>
-        </w:rPr>
-        <w:t>timeline</w:t>
-      </w:r>
-      <w:proofErr w:type="spellEnd"/>
-      <w:r>
-        <w:rPr>
-          <w:rFonts w:ascii="Adobe Caslon Pro" w:hAnsi="Adobe Caslon Pro"/>
-        </w:rPr>
-        <w:t xml:space="preserve"> </w:t>
-      </w:r>
-      <w:r>
-        <w:rPr>
-          <w:rFonts w:ascii="Adobe Caslon Pro" w:hAnsi="Adobe Caslon Pro"/>
-        </w:rPr>
-        <w:t>questa viene</w:t>
-      </w:r>
-      <w:r>
-        <w:rPr>
-          <w:rFonts w:ascii="Adobe Caslon Pro" w:hAnsi="Adobe Caslon Pro"/>
-        </w:rPr>
-        <w:t xml:space="preserve"> aggiornata</w:t>
-      </w:r>
-      <w:r>
-        <w:rPr>
-          <w:rFonts w:ascii="Adobe Caslon Pro" w:hAnsi="Adobe Caslon Pro"/>
-        </w:rPr>
-        <w:t xml:space="preserve">. Il colore è ora persistente in tutti i frame (prima </w:t>
-      </w:r>
-      <w:proofErr w:type="gramStart"/>
-      <w:r>
-        <w:rPr>
-          <w:rFonts w:ascii="Adobe Caslon Pro" w:hAnsi="Adobe Caslon Pro"/>
-        </w:rPr>
-        <w:t>veniva</w:t>
-      </w:r>
-      <w:proofErr w:type="gramEnd"/>
-      <w:r>
-        <w:rPr>
-          <w:rFonts w:ascii="Adobe Caslon Pro" w:hAnsi="Adobe Caslon Pro"/>
-        </w:rPr>
-        <w:t xml:space="preserve"> aggiornato solo il colore di quel frame)</w:t>
-      </w:r>
-      <w:r>
-        <w:rPr>
-          <w:rFonts w:ascii="Adobe Caslon Pro" w:hAnsi="Adobe Caslon Pro"/>
-        </w:rPr>
-        <w:t xml:space="preserve">. Il colore della persona inserita è generato escludendo </w:t>
-      </w:r>
-      <w:r>
-        <w:rPr>
-          <w:rFonts w:ascii="Adobe Caslon Pro" w:hAnsi="Adobe Caslon Pro"/>
-        </w:rPr>
-        <w:t>i colori già assegnati.</w:t>
+        <w:t>Propagazione di annotazioni di una persona mediante la timeline.</w:t>
       </w:r>
     </w:p>
     <w:p>
@@ -3570,25 +2198,20 @@
         <w:rPr>
           <w:rFonts w:ascii="Adobe Caslon Pro" w:hAnsi="Adobe Caslon Pro"/>
         </w:rPr>
-        <w:t xml:space="preserve">Premendo ESC durante l’inserimento della BB di una nuova persona si </w:t>
-      </w:r>
-      <w:r>
-        <w:rPr>
-          <w:rFonts w:ascii="Adobe Caslon Pro" w:hAnsi="Adobe Caslon Pro"/>
-        </w:rPr>
-        <w:t>annulla</w:t>
-      </w:r>
-      <w:r>
-        <w:rPr>
-          <w:rFonts w:ascii="Adobe Caslon Pro" w:hAnsi="Adobe Caslon Pro"/>
-        </w:rPr>
-        <w:t xml:space="preserve"> il </w:t>
-      </w:r>
-      <w:r>
-        <w:rPr>
-          <w:rFonts w:ascii="Adobe Caslon Pro" w:hAnsi="Adobe Caslon Pro"/>
-        </w:rPr>
-        <w:t>processo.</w:t>
+        <w:t xml:space="preserve">Visualizzare sequenza frames con motion (vengono salvate le immagini nella cartella </w:t>
+      </w:r>
+      <w:r>
+        <w:rPr>
+          <w:rFonts w:ascii="Adobe Caslon Pro" w:hAnsi="Adobe Caslon Pro"/>
+          <w:i/>
+        </w:rPr>
+        <w:t>results</w:t>
+      </w:r>
+      <w:r>
+        <w:rPr>
+          <w:rFonts w:ascii="Adobe Caslon Pro" w:hAnsi="Adobe Caslon Pro"/>
+        </w:rPr>
+        <w:t>)</w:t>
       </w:r>
     </w:p>
     <w:p>
@@ -3606,43 +2229,77 @@
         <w:rPr>
           <w:rFonts w:ascii="Adobe Caslon Pro" w:hAnsi="Adobe Caslon Pro"/>
         </w:rPr>
-        <w:t>Corretto</w:t>
-      </w:r>
-      <w:r>
-        <w:rPr>
-          <w:rFonts w:ascii="Adobe Caslon Pro" w:hAnsi="Adobe Caslon Pro"/>
-        </w:rPr>
-        <w:t xml:space="preserve"> sistema creazione avatar </w:t>
+        <w:t>Rivedere aggiornamento timeline dopo predizione (in alcuni casi si comporta in modo strano). Era causato da un aggiornamento errato delle persone nella timeline a causa di caricamento persona precedentemente selezionata.</w:t>
+      </w:r>
+    </w:p>
+    <w:p>
+      <w:pPr>
+        <w:pStyle w:val="Paragrafoelenco"/>
+        <w:numPr>
+          <w:ilvl w:val="0"/>
+          <w:numId w:val="6"/>
+        </w:numPr>
+        <w:rPr>
+          <w:rFonts w:ascii="Adobe Caslon Pro" w:hAnsi="Adobe Caslon Pro"/>
+        </w:rPr>
+      </w:pPr>
+      <w:r>
+        <w:rPr>
+          <w:rFonts w:ascii="Adobe Caslon Pro" w:hAnsi="Adobe Caslon Pro"/>
+        </w:rPr>
+        <w:t>Usare rotellina del mouse per ridimensionare bounding box</w:t>
+      </w:r>
+    </w:p>
+    <w:p>
+      <w:pPr>
+        <w:pStyle w:val="Paragrafoelenco"/>
+        <w:numPr>
+          <w:ilvl w:val="0"/>
+          <w:numId w:val="6"/>
+        </w:numPr>
+        <w:rPr>
+          <w:rFonts w:ascii="Adobe Caslon Pro" w:hAnsi="Adobe Caslon Pro"/>
+        </w:rPr>
+      </w:pPr>
+      <w:r>
+        <w:rPr>
+          <w:rFonts w:ascii="Adobe Caslon Pro" w:hAnsi="Adobe Caslon Pro"/>
+        </w:rPr>
+        <w:t xml:space="preserve">Configurazione pagina esportazione (consente di esportare annotazioni, schema dati e dati sql). </w:t>
       </w:r>
       <w:r>
         <w:rPr>
           <w:rFonts w:ascii="Adobe Caslon Pro" w:hAnsi="Adobe Caslon Pro"/>
           <w:highlight w:val="yellow"/>
         </w:rPr>
-        <w:t>[da rivedere</w:t>
-      </w:r>
-      <w:r>
+        <w:t>[in aggiornamento per esportazione frames]</w:t>
+      </w:r>
+    </w:p>
+    <w:p>
+      <w:pPr>
+        <w:pStyle w:val="Paragrafoelenco"/>
+        <w:numPr>
+          <w:ilvl w:val="0"/>
+          <w:numId w:val="6"/>
+        </w:numPr>
         <w:rPr>
           <w:rFonts w:ascii="Adobe Caslon Pro" w:hAnsi="Adobe Caslon Pro"/>
           <w:highlight w:val="yellow"/>
         </w:rPr>
-        <w:t xml:space="preserve"> in caso di assenza di avatar</w:t>
+      </w:pPr>
+      <w:r>
+        <w:rPr>
+          <w:rFonts w:ascii="Adobe Caslon Pro" w:hAnsi="Adobe Caslon Pro"/>
+        </w:rPr>
+        <w:t xml:space="preserve">Esportazione frame annotati (scelta) zip </w:t>
       </w:r>
       <w:r>
         <w:rPr>
           <w:rFonts w:ascii="Adobe Caslon Pro" w:hAnsi="Adobe Caslon Pro"/>
           <w:highlight w:val="yellow"/>
         </w:rPr>
-        <w:t>]</w:t>
-      </w:r>
-      <w:proofErr w:type="gramStart"/>
-      <w:r>
-        <w:rPr>
-          <w:rFonts w:ascii="Adobe Caslon Pro" w:hAnsi="Adobe Caslon Pro"/>
-        </w:rPr>
-        <w:t xml:space="preserve">  </w:t>
-      </w:r>
-      <w:proofErr w:type="gramEnd"/>
+        <w:t>(da verificare su server)</w:t>
+      </w:r>
     </w:p>
     <w:p>
       <w:pPr>
@@ -3659,44 +2316,7 @@
         <w:rPr>
           <w:rFonts w:ascii="Adobe Caslon Pro" w:hAnsi="Adobe Caslon Pro"/>
         </w:rPr>
-        <w:t xml:space="preserve">Installazione WATSS con import script SQL, </w:t>
-      </w:r>
-      <w:proofErr w:type="spellStart"/>
-      <w:r>
-        <w:rPr>
-          <w:rFonts w:ascii="Adobe Caslon Pro" w:hAnsi="Adobe Caslon Pro"/>
-        </w:rPr>
-        <w:t>parsing</w:t>
-      </w:r>
-      <w:proofErr w:type="spellEnd"/>
-      <w:r>
-        <w:rPr>
-          <w:rFonts w:ascii="Adobe Caslon Pro" w:hAnsi="Adobe Caslon Pro"/>
-        </w:rPr>
-        <w:t xml:space="preserve"> SQL </w:t>
-      </w:r>
-      <w:r>
-        <w:rPr>
-          <w:rFonts w:ascii="Adobe Caslon Pro" w:hAnsi="Adobe Caslon Pro"/>
-          <w:highlight w:val="yellow"/>
-        </w:rPr>
-        <w:t xml:space="preserve">[da correggere esecuzione script importato, in alcuni casi </w:t>
-      </w:r>
-      <w:proofErr w:type="gramStart"/>
-      <w:r>
-        <w:rPr>
-          <w:rFonts w:ascii="Adobe Caslon Pro" w:hAnsi="Adobe Caslon Pro"/>
-          <w:highlight w:val="yellow"/>
-        </w:rPr>
-        <w:t>viene</w:t>
-      </w:r>
-      <w:proofErr w:type="gramEnd"/>
-      <w:r>
-        <w:rPr>
-          <w:rFonts w:ascii="Adobe Caslon Pro" w:hAnsi="Adobe Caslon Pro"/>
-          <w:highlight w:val="yellow"/>
-        </w:rPr>
-        <w:t xml:space="preserve"> riportato un errore in esecuzione]</w:t>
+        <w:t>Configurazione predizioni in pagina di impostazioni</w:t>
       </w:r>
     </w:p>
     <w:p>
@@ -3714,13 +2334,7 @@
         <w:rPr>
           <w:rFonts w:ascii="Adobe Caslon Pro" w:hAnsi="Adobe Caslon Pro"/>
         </w:rPr>
-        <w:t>Nomi tabelle database</w:t>
-      </w:r>
-      <w:r>
-        <w:rPr>
-          <w:rFonts w:ascii="Adobe Caslon Pro" w:hAnsi="Adobe Caslon Pro"/>
-        </w:rPr>
-        <w:t xml:space="preserve"> aggiornati e concordi con il contenuto delle tabelle.</w:t>
+        <w:t>Pagina di configurazione raggiungibile solamente per gli utenti che hanno effettuato il login al sistema.</w:t>
       </w:r>
     </w:p>
     <w:p>
@@ -3738,580 +2352,8 @@
         <w:rPr>
           <w:rFonts w:ascii="Adobe Caslon Pro" w:hAnsi="Adobe Caslon Pro"/>
         </w:rPr>
-        <w:t xml:space="preserve">I frame della </w:t>
-      </w:r>
-      <w:proofErr w:type="spellStart"/>
-      <w:r>
-        <w:rPr>
-          <w:rFonts w:ascii="Adobe Caslon Pro" w:hAnsi="Adobe Caslon Pro"/>
-        </w:rPr>
-        <w:t>timeline</w:t>
-      </w:r>
-      <w:proofErr w:type="spellEnd"/>
-      <w:r>
-        <w:rPr>
-          <w:rFonts w:ascii="Adobe Caslon Pro" w:hAnsi="Adobe Caslon Pro"/>
-        </w:rPr>
-        <w:t xml:space="preserve"> non sono più caricati interamente nel DOM ma caricati dinamicamente</w:t>
-      </w:r>
-      <w:r>
-        <w:rPr>
-          <w:rFonts w:ascii="Adobe Caslon Pro" w:hAnsi="Adobe Caslon Pro"/>
-        </w:rPr>
-        <w:t xml:space="preserve"> in una finestra (delta) predefinita (100 </w:t>
-      </w:r>
-      <w:proofErr w:type="spellStart"/>
-      <w:r>
-        <w:rPr>
-          <w:rFonts w:ascii="Adobe Caslon Pro" w:hAnsi="Adobe Caslon Pro"/>
-        </w:rPr>
-        <w:t>frames</w:t>
-      </w:r>
-      <w:proofErr w:type="spellEnd"/>
-      <w:r>
-        <w:rPr>
-          <w:rFonts w:ascii="Adobe Caslon Pro" w:hAnsi="Adobe Caslon Pro"/>
-        </w:rPr>
-        <w:t xml:space="preserve"> alla volta)</w:t>
-      </w:r>
-      <w:r>
-        <w:rPr>
-          <w:rFonts w:ascii="Adobe Caslon Pro" w:hAnsi="Adobe Caslon Pro"/>
-        </w:rPr>
-        <w:t xml:space="preserve"> </w:t>
-      </w:r>
-      <w:r>
-        <w:rPr>
-          <w:rFonts w:ascii="Adobe Caslon Pro" w:hAnsi="Adobe Caslon Pro"/>
-          <w:highlight w:val="yellow"/>
-        </w:rPr>
-        <w:t xml:space="preserve">[scorrendo troppo veloce i </w:t>
-      </w:r>
-      <w:proofErr w:type="spellStart"/>
-      <w:r>
-        <w:rPr>
-          <w:rFonts w:ascii="Adobe Caslon Pro" w:hAnsi="Adobe Caslon Pro"/>
-          <w:highlight w:val="yellow"/>
-        </w:rPr>
-        <w:t>frames</w:t>
-      </w:r>
-      <w:proofErr w:type="spellEnd"/>
-      <w:r>
-        <w:rPr>
-          <w:rFonts w:ascii="Adobe Caslon Pro" w:hAnsi="Adobe Caslon Pro"/>
-          <w:highlight w:val="yellow"/>
-        </w:rPr>
-        <w:t xml:space="preserve"> </w:t>
-      </w:r>
-      <w:proofErr w:type="gramStart"/>
-      <w:r>
-        <w:rPr>
-          <w:rFonts w:ascii="Adobe Caslon Pro" w:hAnsi="Adobe Caslon Pro"/>
-          <w:highlight w:val="yellow"/>
-        </w:rPr>
-        <w:t>vengono</w:t>
-      </w:r>
-      <w:proofErr w:type="gramEnd"/>
-      <w:r>
-        <w:rPr>
-          <w:rFonts w:ascii="Adobe Caslon Pro" w:hAnsi="Adobe Caslon Pro"/>
-          <w:highlight w:val="yellow"/>
-        </w:rPr>
-        <w:t xml:space="preserve"> creati lentamente]</w:t>
-      </w:r>
-    </w:p>
-    <w:p>
-      <w:pPr>
-        <w:pStyle w:val="Paragrafoelenco"/>
-        <w:numPr>
-          <w:ilvl w:val="0"/>
-          <w:numId w:val="6"/>
-        </w:numPr>
-        <w:rPr>
-          <w:rFonts w:ascii="Adobe Caslon Pro" w:hAnsi="Adobe Caslon Pro"/>
-          <w:highlight w:val="yellow"/>
-        </w:rPr>
-      </w:pPr>
-      <w:r>
-        <w:rPr>
-          <w:rFonts w:ascii="Adobe Caslon Pro" w:hAnsi="Adobe Caslon Pro"/>
-        </w:rPr>
-        <w:t>Predizioni dati statica di una persona al frame successivo</w:t>
-      </w:r>
-      <w:r>
-        <w:rPr>
-          <w:rFonts w:ascii="Adobe Caslon Pro" w:hAnsi="Adobe Caslon Pro"/>
-        </w:rPr>
-        <w:t xml:space="preserve">. Se una persona </w:t>
-      </w:r>
-      <w:proofErr w:type="gramStart"/>
-      <w:r>
-        <w:rPr>
-          <w:rFonts w:ascii="Adobe Caslon Pro" w:hAnsi="Adobe Caslon Pro"/>
-        </w:rPr>
-        <w:t>viene</w:t>
-      </w:r>
-      <w:proofErr w:type="gramEnd"/>
-      <w:r>
-        <w:rPr>
-          <w:rFonts w:ascii="Adobe Caslon Pro" w:hAnsi="Adobe Caslon Pro"/>
-        </w:rPr>
-        <w:t xml:space="preserve"> approvata nel frame successivo tutti i suoi dati vengono copiati. </w:t>
-      </w:r>
-      <w:proofErr w:type="gramStart"/>
-      <w:r>
-        <w:rPr>
-          <w:rFonts w:ascii="Adobe Caslon Pro" w:hAnsi="Adobe Caslon Pro"/>
-          <w:highlight w:val="yellow"/>
-        </w:rPr>
-        <w:t>[da</w:t>
-      </w:r>
-      <w:proofErr w:type="gramEnd"/>
-      <w:r>
-        <w:rPr>
-          <w:rFonts w:ascii="Adobe Caslon Pro" w:hAnsi="Adobe Caslon Pro"/>
-          <w:highlight w:val="yellow"/>
-        </w:rPr>
-        <w:t xml:space="preserve"> rivedere]</w:t>
-      </w:r>
-    </w:p>
-    <w:p>
-      <w:pPr>
-        <w:pStyle w:val="Paragrafoelenco"/>
-        <w:numPr>
-          <w:ilvl w:val="0"/>
-          <w:numId w:val="6"/>
-        </w:numPr>
-        <w:rPr>
-          <w:rFonts w:ascii="Adobe Caslon Pro" w:hAnsi="Adobe Caslon Pro"/>
-        </w:rPr>
-      </w:pPr>
-      <w:r>
-        <w:rPr>
-          <w:rFonts w:ascii="Adobe Caslon Pro" w:hAnsi="Adobe Caslon Pro"/>
-        </w:rPr>
-        <w:t xml:space="preserve">Propagazione di annotazioni di una persona mediante la </w:t>
-      </w:r>
-      <w:proofErr w:type="spellStart"/>
-      <w:r>
-        <w:rPr>
-          <w:rFonts w:ascii="Adobe Caslon Pro" w:hAnsi="Adobe Caslon Pro"/>
-        </w:rPr>
-        <w:t>timeline</w:t>
-      </w:r>
-      <w:proofErr w:type="spellEnd"/>
-      <w:r>
-        <w:rPr>
-          <w:rFonts w:ascii="Adobe Caslon Pro" w:hAnsi="Adobe Caslon Pro"/>
-        </w:rPr>
-        <w:t>.</w:t>
-      </w:r>
-    </w:p>
-    <w:p>
-      <w:pPr>
-        <w:pStyle w:val="Paragrafoelenco"/>
-        <w:numPr>
-          <w:ilvl w:val="0"/>
-          <w:numId w:val="6"/>
-        </w:numPr>
-        <w:rPr>
-          <w:rFonts w:ascii="Adobe Caslon Pro" w:hAnsi="Adobe Caslon Pro"/>
-        </w:rPr>
-      </w:pPr>
-      <w:r>
-        <w:rPr>
-          <w:rFonts w:ascii="Adobe Caslon Pro" w:hAnsi="Adobe Caslon Pro"/>
-        </w:rPr>
-        <w:t xml:space="preserve">Visualizzare sequenza </w:t>
-      </w:r>
-      <w:proofErr w:type="spellStart"/>
-      <w:r>
-        <w:rPr>
-          <w:rFonts w:ascii="Adobe Caslon Pro" w:hAnsi="Adobe Caslon Pro"/>
-        </w:rPr>
-        <w:t>frames</w:t>
-      </w:r>
-      <w:proofErr w:type="spellEnd"/>
-      <w:r>
-        <w:rPr>
-          <w:rFonts w:ascii="Adobe Caslon Pro" w:hAnsi="Adobe Caslon Pro"/>
-        </w:rPr>
-        <w:t xml:space="preserve"> con </w:t>
-      </w:r>
-      <w:proofErr w:type="spellStart"/>
-      <w:r>
-        <w:rPr>
-          <w:rFonts w:ascii="Adobe Caslon Pro" w:hAnsi="Adobe Caslon Pro"/>
-        </w:rPr>
-        <w:t>motion</w:t>
-      </w:r>
-      <w:proofErr w:type="spellEnd"/>
-      <w:r>
-        <w:rPr>
-          <w:rFonts w:ascii="Adobe Caslon Pro" w:hAnsi="Adobe Caslon Pro"/>
-        </w:rPr>
-        <w:t xml:space="preserve"> (</w:t>
-      </w:r>
-      <w:proofErr w:type="gramStart"/>
-      <w:r>
-        <w:rPr>
-          <w:rFonts w:ascii="Adobe Caslon Pro" w:hAnsi="Adobe Caslon Pro"/>
-        </w:rPr>
-        <w:t>vengono</w:t>
-      </w:r>
-      <w:proofErr w:type="gramEnd"/>
-      <w:r>
-        <w:rPr>
-          <w:rFonts w:ascii="Adobe Caslon Pro" w:hAnsi="Adobe Caslon Pro"/>
-        </w:rPr>
-        <w:t xml:space="preserve"> salvate le immagini nella cartella </w:t>
-      </w:r>
-      <w:proofErr w:type="spellStart"/>
-      <w:r>
-        <w:rPr>
-          <w:rFonts w:ascii="Adobe Caslon Pro" w:hAnsi="Adobe Caslon Pro"/>
-          <w:i/>
-        </w:rPr>
-        <w:t>results</w:t>
-      </w:r>
-      <w:proofErr w:type="spellEnd"/>
-      <w:r>
-        <w:rPr>
-          <w:rFonts w:ascii="Adobe Caslon Pro" w:hAnsi="Adobe Caslon Pro"/>
-        </w:rPr>
-        <w:t>)</w:t>
-      </w:r>
-    </w:p>
-    <w:p>
-      <w:pPr>
-        <w:pStyle w:val="Paragrafoelenco"/>
-        <w:numPr>
-          <w:ilvl w:val="0"/>
-          <w:numId w:val="6"/>
-        </w:numPr>
-        <w:rPr>
-          <w:rFonts w:ascii="Adobe Caslon Pro" w:hAnsi="Adobe Caslon Pro"/>
-        </w:rPr>
-      </w:pPr>
-      <w:r>
-        <w:rPr>
-          <w:rFonts w:ascii="Adobe Caslon Pro" w:hAnsi="Adobe Caslon Pro"/>
-        </w:rPr>
-        <w:t xml:space="preserve">Rivedere aggiornamento </w:t>
-      </w:r>
-      <w:proofErr w:type="spellStart"/>
-      <w:r>
-        <w:rPr>
-          <w:rFonts w:ascii="Adobe Caslon Pro" w:hAnsi="Adobe Caslon Pro"/>
-        </w:rPr>
-        <w:t>timeline</w:t>
-      </w:r>
-      <w:proofErr w:type="spellEnd"/>
-      <w:r>
-        <w:rPr>
-          <w:rFonts w:ascii="Adobe Caslon Pro" w:hAnsi="Adobe Caslon Pro"/>
-        </w:rPr>
-        <w:t xml:space="preserve"> dopo predizione (in alcuni casi si comporta in modo strano). Era </w:t>
-      </w:r>
-      <w:proofErr w:type="gramStart"/>
-      <w:r>
-        <w:rPr>
-          <w:rFonts w:ascii="Adobe Caslon Pro" w:hAnsi="Adobe Caslon Pro"/>
-        </w:rPr>
-        <w:t>causato</w:t>
-      </w:r>
-      <w:proofErr w:type="gramEnd"/>
-      <w:r>
-        <w:rPr>
-          <w:rFonts w:ascii="Adobe Caslon Pro" w:hAnsi="Adobe Caslon Pro"/>
-        </w:rPr>
-        <w:t xml:space="preserve"> da un aggiornamento errato delle persone nella </w:t>
-      </w:r>
-      <w:proofErr w:type="spellStart"/>
-      <w:r>
-        <w:rPr>
-          <w:rFonts w:ascii="Adobe Caslon Pro" w:hAnsi="Adobe Caslon Pro"/>
-        </w:rPr>
-        <w:t>timeline</w:t>
-      </w:r>
-      <w:proofErr w:type="spellEnd"/>
-      <w:r>
-        <w:rPr>
-          <w:rFonts w:ascii="Adobe Caslon Pro" w:hAnsi="Adobe Caslon Pro"/>
-        </w:rPr>
-        <w:t xml:space="preserve"> a causa di caricamento persona precedentemente selezionata.</w:t>
-      </w:r>
-    </w:p>
-    <w:p>
-      <w:pPr>
-        <w:pStyle w:val="Paragrafoelenco"/>
-        <w:numPr>
-          <w:ilvl w:val="0"/>
-          <w:numId w:val="6"/>
-        </w:numPr>
-        <w:rPr>
-          <w:rFonts w:ascii="Adobe Caslon Pro" w:hAnsi="Adobe Caslon Pro"/>
-        </w:rPr>
-      </w:pPr>
-      <w:r>
-        <w:rPr>
-          <w:rFonts w:ascii="Adobe Caslon Pro" w:hAnsi="Adobe Caslon Pro"/>
-        </w:rPr>
-        <w:t xml:space="preserve">Usare rotellina del mouse per ridimensionare </w:t>
-      </w:r>
-      <w:proofErr w:type="spellStart"/>
-      <w:r>
-        <w:rPr>
-          <w:rFonts w:ascii="Adobe Caslon Pro" w:hAnsi="Adobe Caslon Pro"/>
-        </w:rPr>
-        <w:t>bounding</w:t>
-      </w:r>
-      <w:proofErr w:type="spellEnd"/>
-      <w:r>
-        <w:rPr>
-          <w:rFonts w:ascii="Adobe Caslon Pro" w:hAnsi="Adobe Caslon Pro"/>
-        </w:rPr>
-        <w:t xml:space="preserve"> </w:t>
-      </w:r>
-      <w:proofErr w:type="gramStart"/>
-      <w:r>
-        <w:rPr>
-          <w:rFonts w:ascii="Adobe Caslon Pro" w:hAnsi="Adobe Caslon Pro"/>
-        </w:rPr>
-        <w:t>box</w:t>
-      </w:r>
-      <w:proofErr w:type="gramEnd"/>
-    </w:p>
-    <w:p>
-      <w:pPr>
-        <w:pStyle w:val="Paragrafoelenco"/>
-        <w:numPr>
-          <w:ilvl w:val="0"/>
-          <w:numId w:val="6"/>
-        </w:numPr>
-        <w:rPr>
-          <w:rFonts w:ascii="Adobe Caslon Pro" w:hAnsi="Adobe Caslon Pro"/>
-        </w:rPr>
-      </w:pPr>
-      <w:r>
-        <w:rPr>
-          <w:rFonts w:ascii="Adobe Caslon Pro" w:hAnsi="Adobe Caslon Pro"/>
-        </w:rPr>
-        <w:t xml:space="preserve">Configurazione pagina esportazione (consente di esportare annotazioni, schema dati e </w:t>
-      </w:r>
-      <w:proofErr w:type="gramStart"/>
-      <w:r>
-        <w:rPr>
-          <w:rFonts w:ascii="Adobe Caslon Pro" w:hAnsi="Adobe Caslon Pro"/>
-        </w:rPr>
-        <w:t>dati</w:t>
-      </w:r>
-      <w:proofErr w:type="gramEnd"/>
-      <w:r>
-        <w:rPr>
-          <w:rFonts w:ascii="Adobe Caslon Pro" w:hAnsi="Adobe Caslon Pro"/>
-        </w:rPr>
-        <w:t xml:space="preserve"> </w:t>
-      </w:r>
-      <w:proofErr w:type="spellStart"/>
-      <w:r>
-        <w:rPr>
-          <w:rFonts w:ascii="Adobe Caslon Pro" w:hAnsi="Adobe Caslon Pro"/>
-        </w:rPr>
-        <w:t>sql</w:t>
-      </w:r>
-      <w:proofErr w:type="spellEnd"/>
-      <w:r>
-        <w:rPr>
-          <w:rFonts w:ascii="Adobe Caslon Pro" w:hAnsi="Adobe Caslon Pro"/>
-        </w:rPr>
-        <w:t xml:space="preserve">). </w:t>
-      </w:r>
-      <w:proofErr w:type="gramStart"/>
-      <w:r>
-        <w:rPr>
-          <w:rFonts w:ascii="Adobe Caslon Pro" w:hAnsi="Adobe Caslon Pro"/>
-          <w:highlight w:val="yellow"/>
-        </w:rPr>
-        <w:t>[in</w:t>
-      </w:r>
-      <w:proofErr w:type="gramEnd"/>
-      <w:r>
-        <w:rPr>
-          <w:rFonts w:ascii="Adobe Caslon Pro" w:hAnsi="Adobe Caslon Pro"/>
-          <w:highlight w:val="yellow"/>
-        </w:rPr>
-        <w:t xml:space="preserve"> aggiornamento per esportazione </w:t>
-      </w:r>
-      <w:proofErr w:type="spellStart"/>
-      <w:r>
-        <w:rPr>
-          <w:rFonts w:ascii="Adobe Caslon Pro" w:hAnsi="Adobe Caslon Pro"/>
-          <w:highlight w:val="yellow"/>
-        </w:rPr>
-        <w:t>frames</w:t>
-      </w:r>
-      <w:proofErr w:type="spellEnd"/>
-      <w:r>
-        <w:rPr>
-          <w:rFonts w:ascii="Adobe Caslon Pro" w:hAnsi="Adobe Caslon Pro"/>
-          <w:highlight w:val="yellow"/>
-        </w:rPr>
-        <w:t>]</w:t>
-      </w:r>
-    </w:p>
-    <w:p>
-      <w:pPr>
-        <w:pStyle w:val="Paragrafoelenco"/>
-        <w:numPr>
-          <w:ilvl w:val="0"/>
-          <w:numId w:val="6"/>
-        </w:numPr>
-        <w:rPr>
-          <w:rFonts w:ascii="Adobe Caslon Pro" w:hAnsi="Adobe Caslon Pro"/>
-          <w:highlight w:val="yellow"/>
-        </w:rPr>
-      </w:pPr>
-      <w:r>
-        <w:rPr>
-          <w:rFonts w:ascii="Adobe Caslon Pro" w:hAnsi="Adobe Caslon Pro"/>
-        </w:rPr>
-        <w:t xml:space="preserve">Esportazione frame annotati (scelta) zip </w:t>
-      </w:r>
-      <w:r>
-        <w:rPr>
-          <w:rFonts w:ascii="Adobe Caslon Pro" w:hAnsi="Adobe Caslon Pro"/>
-          <w:highlight w:val="yellow"/>
-        </w:rPr>
-        <w:t>(da verificare su server</w:t>
-      </w:r>
-      <w:proofErr w:type="gramStart"/>
-      <w:r>
-        <w:rPr>
-          <w:rFonts w:ascii="Adobe Caslon Pro" w:hAnsi="Adobe Caslon Pro"/>
-          <w:highlight w:val="yellow"/>
-        </w:rPr>
-        <w:t>)</w:t>
-      </w:r>
-      <w:proofErr w:type="gramEnd"/>
-    </w:p>
-    <w:p>
-      <w:pPr>
-        <w:pStyle w:val="Paragrafoelenco"/>
-        <w:numPr>
-          <w:ilvl w:val="0"/>
-          <w:numId w:val="6"/>
-        </w:numPr>
-        <w:rPr>
-          <w:rFonts w:ascii="Adobe Caslon Pro" w:hAnsi="Adobe Caslon Pro"/>
-        </w:rPr>
-      </w:pPr>
-      <w:r>
-        <w:rPr>
-          <w:rFonts w:ascii="Adobe Caslon Pro" w:hAnsi="Adobe Caslon Pro"/>
-        </w:rPr>
-        <w:t xml:space="preserve">Configurazione predizioni in pagina </w:t>
-      </w:r>
-      <w:proofErr w:type="gramStart"/>
-      <w:r>
-        <w:rPr>
-          <w:rFonts w:ascii="Adobe Caslon Pro" w:hAnsi="Adobe Caslon Pro"/>
-        </w:rPr>
-        <w:t xml:space="preserve">di </w:t>
-      </w:r>
-      <w:proofErr w:type="gramEnd"/>
-      <w:r>
-        <w:rPr>
-          <w:rFonts w:ascii="Adobe Caslon Pro" w:hAnsi="Adobe Caslon Pro"/>
-        </w:rPr>
-        <w:t>impostazioni</w:t>
-      </w:r>
-    </w:p>
-    <w:p>
-      <w:pPr>
-        <w:pStyle w:val="Paragrafoelenco"/>
-        <w:numPr>
-          <w:ilvl w:val="0"/>
-          <w:numId w:val="6"/>
-        </w:numPr>
-        <w:rPr>
-          <w:rFonts w:ascii="Adobe Caslon Pro" w:hAnsi="Adobe Caslon Pro"/>
-        </w:rPr>
-      </w:pPr>
-      <w:r>
-        <w:rPr>
-          <w:rFonts w:ascii="Adobe Caslon Pro" w:hAnsi="Adobe Caslon Pro"/>
-        </w:rPr>
-        <w:t xml:space="preserve">Pagina di configurazione raggiungibile solamente per gli utenti che hanno </w:t>
-      </w:r>
-      <w:proofErr w:type="gramStart"/>
-      <w:r>
-        <w:rPr>
-          <w:rFonts w:ascii="Adobe Caslon Pro" w:hAnsi="Adobe Caslon Pro"/>
-        </w:rPr>
-        <w:t>effettuato</w:t>
-      </w:r>
-      <w:proofErr w:type="gramEnd"/>
-      <w:r>
-        <w:rPr>
-          <w:rFonts w:ascii="Adobe Caslon Pro" w:hAnsi="Adobe Caslon Pro"/>
-        </w:rPr>
-        <w:t xml:space="preserve"> il login al sistema.</w:t>
-      </w:r>
-    </w:p>
-    <w:p>
-      <w:pPr>
-        <w:pStyle w:val="Paragrafoelenco"/>
-        <w:numPr>
-          <w:ilvl w:val="0"/>
-          <w:numId w:val="6"/>
-        </w:numPr>
-        <w:rPr>
-          <w:rFonts w:ascii="Adobe Caslon Pro" w:hAnsi="Adobe Caslon Pro"/>
-        </w:rPr>
-      </w:pPr>
-      <w:r>
-        <w:rPr>
-          <w:rFonts w:ascii="Adobe Caslon Pro" w:hAnsi="Adobe Caslon Pro"/>
-        </w:rPr>
-        <w:t xml:space="preserve">Rivedere </w:t>
-      </w:r>
-      <w:proofErr w:type="spellStart"/>
-      <w:r>
-        <w:rPr>
-          <w:rFonts w:ascii="Adobe Caslon Pro" w:hAnsi="Adobe Caslon Pro"/>
-        </w:rPr>
-        <w:t>exporting</w:t>
-      </w:r>
-      <w:proofErr w:type="spellEnd"/>
-      <w:r>
-        <w:rPr>
-          <w:rFonts w:ascii="Adobe Caslon Pro" w:hAnsi="Adobe Caslon Pro"/>
-        </w:rPr>
-        <w:t xml:space="preserve"> </w:t>
-      </w:r>
-      <w:proofErr w:type="spellStart"/>
-      <w:r>
-        <w:rPr>
-          <w:rFonts w:ascii="Adobe Caslon Pro" w:hAnsi="Adobe Caslon Pro"/>
-        </w:rPr>
-        <w:t>function</w:t>
-      </w:r>
-      <w:proofErr w:type="spellEnd"/>
-      <w:r>
-        <w:rPr>
-          <w:rFonts w:ascii="Adobe Caslon Pro" w:hAnsi="Adobe Caslon Pro"/>
-        </w:rPr>
-        <w:t xml:space="preserve"> (evitare righe duplicate</w:t>
-      </w:r>
-      <w:proofErr w:type="gramStart"/>
-      <w:r>
-        <w:rPr>
-          <w:rFonts w:ascii="Adobe Caslon Pro" w:hAnsi="Adobe Caslon Pro"/>
-        </w:rPr>
-        <w:t>)</w:t>
-      </w:r>
-      <w:proofErr w:type="gramEnd"/>
+        <w:t>Rivedere exporting function (evitare righe duplicate)</w:t>
+      </w:r>
     </w:p>
     <w:p>
       <w:pPr>
@@ -4374,30 +2416,148 @@
         <w:rPr>
           <w:rFonts w:ascii="Adobe Caslon Pro" w:hAnsi="Adobe Caslon Pro"/>
         </w:rPr>
-        <w:t>Conf</w:t>
+        <w:t>Configurazione calibrazione telecamere dalla pagina di configurazione.</w:t>
+      </w:r>
+    </w:p>
+    <w:p>
+      <w:pPr>
+        <w:pStyle w:val="Paragrafoelenco"/>
+        <w:numPr>
+          <w:ilvl w:val="0"/>
+          <w:numId w:val="8"/>
+        </w:numPr>
+        <w:rPr>
+          <w:rFonts w:ascii="Adobe Caslon Pro" w:hAnsi="Adobe Caslon Pro"/>
+        </w:rPr>
+      </w:pPr>
+      <w:r>
+        <w:rPr>
+          <w:rFonts w:ascii="Adobe Caslon Pro" w:hAnsi="Adobe Caslon Pro"/>
+        </w:rPr>
+        <w:t>Miglioramento pagina iniziale</w:t>
+      </w:r>
+      <w:r>
+        <w:rPr>
+          <w:rFonts w:ascii="Adobe Caslon Pro" w:hAnsi="Adobe Caslon Pro"/>
+        </w:rPr>
+        <w:t xml:space="preserve"> (</w:t>
+      </w:r>
+      <w:r>
+        <w:rPr>
+          <w:rFonts w:ascii="Adobe Caslon Pro" w:hAnsi="Adobe Caslon Pro"/>
+        </w:rPr>
+        <w:t>le parti evidenziate in hover sul frame devono essere ben visibili)</w:t>
+      </w:r>
+    </w:p>
+    <w:p>
+      <w:pPr>
+        <w:pStyle w:val="Paragrafoelenco"/>
+        <w:numPr>
+          <w:ilvl w:val="0"/>
+          <w:numId w:val="8"/>
+        </w:numPr>
+        <w:rPr>
+          <w:rFonts w:ascii="Adobe Caslon Pro" w:hAnsi="Adobe Caslon Pro"/>
+        </w:rPr>
+      </w:pPr>
+      <w:r>
+        <w:rPr>
+          <w:rFonts w:ascii="Adobe Caslon Pro" w:hAnsi="Adobe Caslon Pro"/>
+        </w:rPr>
+        <w:t>Bounding box che sfruttano la geometria delle camere</w:t>
+      </w:r>
+    </w:p>
+    <w:p>
+      <w:pPr>
+        <w:pStyle w:val="Paragrafoelenco"/>
+        <w:numPr>
+          <w:ilvl w:val="0"/>
+          <w:numId w:val="8"/>
+        </w:numPr>
+        <w:rPr>
+          <w:rFonts w:ascii="Adobe Caslon Pro" w:hAnsi="Adobe Caslon Pro"/>
+        </w:rPr>
+      </w:pPr>
+      <w:r>
+        <w:rPr>
+          <w:rFonts w:ascii="Adobe Caslon Pro" w:hAnsi="Adobe Caslon Pro"/>
+        </w:rPr>
+        <w:t>Studio usabilità a posteriori.</w:t>
+      </w:r>
+    </w:p>
+    <w:p>
+      <w:pPr>
+        <w:pStyle w:val="Paragrafoelenco"/>
+        <w:numPr>
+          <w:ilvl w:val="0"/>
+          <w:numId w:val="8"/>
+        </w:numPr>
+        <w:rPr>
+          <w:rFonts w:ascii="Adobe Caslon Pro" w:hAnsi="Adobe Caslon Pro"/>
+        </w:rPr>
+      </w:pPr>
+      <w:r>
+        <w:rPr>
+          <w:rFonts w:ascii="Adobe Caslon Pro" w:hAnsi="Adobe Caslon Pro"/>
+        </w:rPr>
+        <w:t>Correggere dataset annotazioni preesistenti</w:t>
+      </w:r>
+    </w:p>
+    <w:p>
+      <w:pPr>
+        <w:pStyle w:val="Paragrafoelenco"/>
+        <w:numPr>
+          <w:ilvl w:val="0"/>
+          <w:numId w:val="8"/>
+        </w:numPr>
+        <w:rPr>
+          <w:rFonts w:ascii="Adobe Caslon Pro" w:hAnsi="Adobe Caslon Pro"/>
+        </w:rPr>
+      </w:pPr>
+      <w:r>
+        <w:rPr>
+          <w:rFonts w:ascii="Adobe Caslon Pro" w:hAnsi="Adobe Caslon Pro"/>
+        </w:rPr>
+        <w:t>Legenda predizioni</w:t>
+      </w:r>
+    </w:p>
+    <w:p>
+      <w:pPr>
+        <w:pStyle w:val="Paragrafoelenco"/>
+        <w:numPr>
+          <w:ilvl w:val="0"/>
+          <w:numId w:val="8"/>
+        </w:numPr>
+        <w:rPr>
+          <w:rFonts w:ascii="Adobe Caslon Pro" w:hAnsi="Adobe Caslon Pro"/>
+        </w:rPr>
+      </w:pPr>
+      <w:r>
+        <w:rPr>
+          <w:rFonts w:ascii="Adobe Caslon Pro" w:hAnsi="Adobe Caslon Pro"/>
+        </w:rPr>
+        <w:t>Salvataggio oggetto background</w:t>
+      </w:r>
+    </w:p>
+    <w:p>
+      <w:pPr>
+        <w:pStyle w:val="Paragrafoelenco"/>
+        <w:numPr>
+          <w:ilvl w:val="0"/>
+          <w:numId w:val="8"/>
+        </w:numPr>
+        <w:rPr>
+          <w:rFonts w:ascii="Adobe Caslon Pro" w:hAnsi="Adobe Caslon Pro"/>
+        </w:rPr>
+      </w:pPr>
+      <w:r>
+        <w:rPr>
+          <w:rFonts w:ascii="Adobe Caslon Pro" w:hAnsi="Adobe Caslon Pro"/>
+        </w:rPr>
+        <w:t>Creazione avatar: se l’avatar non è presente, alla selezione prende il primo possibile</w:t>
       </w:r>
       <w:bookmarkStart w:id="0" w:name="_GoBack"/>
       <w:bookmarkEnd w:id="0"/>
-      <w:r>
-        <w:rPr>
-          <w:rFonts w:ascii="Adobe Caslon Pro" w:hAnsi="Adobe Caslon Pro"/>
-        </w:rPr>
-        <w:t xml:space="preserve">igurazione calibrazione telecamere dalla pagina di </w:t>
-      </w:r>
-      <w:proofErr w:type="gramStart"/>
-      <w:r>
-        <w:rPr>
-          <w:rFonts w:ascii="Adobe Caslon Pro" w:hAnsi="Adobe Caslon Pro"/>
-        </w:rPr>
-        <w:t>configurazione</w:t>
-      </w:r>
-      <w:proofErr w:type="gramEnd"/>
-      <w:r>
-        <w:rPr>
-          <w:rFonts w:ascii="Adobe Caslon Pro" w:hAnsi="Adobe Caslon Pro"/>
-        </w:rPr>
-        <w:t>.</w:t>
-      </w:r>
     </w:p>
     <w:p>
       <w:pPr>
@@ -4414,239 +2574,22 @@
         <w:rPr>
           <w:rFonts w:ascii="Adobe Caslon Pro" w:hAnsi="Adobe Caslon Pro"/>
         </w:rPr>
-        <w:t>Miglioramento pagina iniziale</w:t>
-      </w:r>
-      <w:r>
-        <w:rPr>
-          <w:rFonts w:ascii="Adobe Caslon Pro" w:hAnsi="Adobe Caslon Pro"/>
-        </w:rPr>
-        <w:t xml:space="preserve"> (</w:t>
-      </w:r>
-      <w:r>
-        <w:rPr>
-          <w:rFonts w:ascii="Adobe Caslon Pro" w:hAnsi="Adobe Caslon Pro"/>
-        </w:rPr>
-        <w:t xml:space="preserve">le parti evidenziate in </w:t>
-      </w:r>
-      <w:proofErr w:type="spellStart"/>
-      <w:r>
-        <w:rPr>
-          <w:rFonts w:ascii="Adobe Caslon Pro" w:hAnsi="Adobe Caslon Pro"/>
-        </w:rPr>
-        <w:t>hover</w:t>
-      </w:r>
-      <w:proofErr w:type="spellEnd"/>
-      <w:r>
-        <w:rPr>
-          <w:rFonts w:ascii="Adobe Caslon Pro" w:hAnsi="Adobe Caslon Pro"/>
-        </w:rPr>
-        <w:t xml:space="preserve"> sul frame devono essere ben visibili</w:t>
-      </w:r>
-      <w:proofErr w:type="gramStart"/>
-      <w:r>
-        <w:rPr>
-          <w:rFonts w:ascii="Adobe Caslon Pro" w:hAnsi="Adobe Caslon Pro"/>
+        <w:t>Kalman filter con (x, y, scale</w:t>
+      </w:r>
+      <w:r>
+        <w:rPr>
+          <w:rFonts w:ascii="Adobe Caslon Pro" w:hAnsi="Adobe Caslon Pro"/>
+          <w:highlight w:val="yellow"/>
         </w:rPr>
         <w:t>)</w:t>
       </w:r>
-      <w:proofErr w:type="gramEnd"/>
-    </w:p>
-    <w:p>
-      <w:pPr>
-        <w:pStyle w:val="Paragrafoelenco"/>
-        <w:numPr>
-          <w:ilvl w:val="0"/>
-          <w:numId w:val="8"/>
-        </w:numPr>
-        <w:rPr>
-          <w:rFonts w:ascii="Adobe Caslon Pro" w:hAnsi="Adobe Caslon Pro"/>
-        </w:rPr>
-      </w:pPr>
-      <w:proofErr w:type="spellStart"/>
-      <w:r>
-        <w:rPr>
-          <w:rFonts w:ascii="Adobe Caslon Pro" w:hAnsi="Adobe Caslon Pro"/>
-        </w:rPr>
-        <w:t>Bounding</w:t>
-      </w:r>
-      <w:proofErr w:type="spellEnd"/>
-      <w:r>
-        <w:rPr>
-          <w:rFonts w:ascii="Adobe Caslon Pro" w:hAnsi="Adobe Caslon Pro"/>
-        </w:rPr>
-        <w:t xml:space="preserve"> box che </w:t>
-      </w:r>
-      <w:proofErr w:type="gramStart"/>
-      <w:r>
-        <w:rPr>
-          <w:rFonts w:ascii="Adobe Caslon Pro" w:hAnsi="Adobe Caslon Pro"/>
-        </w:rPr>
-        <w:t>sfruttano</w:t>
-      </w:r>
-      <w:proofErr w:type="gramEnd"/>
-      <w:r>
-        <w:rPr>
-          <w:rFonts w:ascii="Adobe Caslon Pro" w:hAnsi="Adobe Caslon Pro"/>
-        </w:rPr>
-        <w:t xml:space="preserve"> la geometria delle camere</w:t>
-      </w:r>
-    </w:p>
-    <w:p>
-      <w:pPr>
-        <w:pStyle w:val="Paragrafoelenco"/>
-        <w:numPr>
-          <w:ilvl w:val="0"/>
-          <w:numId w:val="8"/>
-        </w:numPr>
-        <w:rPr>
-          <w:rFonts w:ascii="Adobe Caslon Pro" w:hAnsi="Adobe Caslon Pro"/>
-        </w:rPr>
-      </w:pPr>
-      <w:r>
-        <w:rPr>
-          <w:rFonts w:ascii="Adobe Caslon Pro" w:hAnsi="Adobe Caslon Pro"/>
-        </w:rPr>
-        <w:t>Studio usabilità a posteriori.</w:t>
-      </w:r>
-    </w:p>
-    <w:p>
-      <w:pPr>
-        <w:pStyle w:val="Paragrafoelenco"/>
-        <w:numPr>
-          <w:ilvl w:val="0"/>
-          <w:numId w:val="8"/>
-        </w:numPr>
-        <w:rPr>
-          <w:rFonts w:ascii="Adobe Caslon Pro" w:hAnsi="Adobe Caslon Pro"/>
-        </w:rPr>
-      </w:pPr>
-      <w:r>
-        <w:rPr>
-          <w:rFonts w:ascii="Adobe Caslon Pro" w:hAnsi="Adobe Caslon Pro"/>
-        </w:rPr>
-        <w:t xml:space="preserve">Correggere </w:t>
-      </w:r>
-      <w:proofErr w:type="spellStart"/>
-      <w:r>
-        <w:rPr>
-          <w:rFonts w:ascii="Adobe Caslon Pro" w:hAnsi="Adobe Caslon Pro"/>
-        </w:rPr>
-        <w:t>dataset</w:t>
-      </w:r>
-      <w:proofErr w:type="spellEnd"/>
-      <w:r>
-        <w:rPr>
-          <w:rFonts w:ascii="Adobe Caslon Pro" w:hAnsi="Adobe Caslon Pro"/>
-        </w:rPr>
-        <w:t xml:space="preserve"> annotazioni </w:t>
-      </w:r>
-      <w:proofErr w:type="gramStart"/>
-      <w:r>
-        <w:rPr>
-          <w:rFonts w:ascii="Adobe Caslon Pro" w:hAnsi="Adobe Caslon Pro"/>
-        </w:rPr>
-        <w:t>preesistenti</w:t>
-      </w:r>
-      <w:proofErr w:type="gramEnd"/>
-    </w:p>
-    <w:p>
-      <w:pPr>
-        <w:pStyle w:val="Paragrafoelenco"/>
-        <w:numPr>
-          <w:ilvl w:val="0"/>
-          <w:numId w:val="8"/>
-        </w:numPr>
-        <w:rPr>
-          <w:rFonts w:ascii="Adobe Caslon Pro" w:hAnsi="Adobe Caslon Pro"/>
-        </w:rPr>
-      </w:pPr>
-      <w:r>
-        <w:rPr>
-          <w:rFonts w:ascii="Adobe Caslon Pro" w:hAnsi="Adobe Caslon Pro"/>
-        </w:rPr>
-        <w:t>Legenda predizioni</w:t>
-      </w:r>
-    </w:p>
-    <w:p>
-      <w:pPr>
-        <w:pStyle w:val="Paragrafoelenco"/>
-        <w:numPr>
-          <w:ilvl w:val="0"/>
-          <w:numId w:val="8"/>
-        </w:numPr>
-        <w:rPr>
-          <w:rFonts w:ascii="Adobe Caslon Pro" w:hAnsi="Adobe Caslon Pro"/>
-        </w:rPr>
-      </w:pPr>
-      <w:r>
-        <w:rPr>
-          <w:rFonts w:ascii="Adobe Caslon Pro" w:hAnsi="Adobe Caslon Pro"/>
-        </w:rPr>
-        <w:t>Salvataggio oggetto background</w:t>
-      </w:r>
-    </w:p>
-    <w:p>
-      <w:pPr>
-        <w:pStyle w:val="Paragrafoelenco"/>
-        <w:numPr>
-          <w:ilvl w:val="0"/>
-          <w:numId w:val="8"/>
-        </w:numPr>
-        <w:rPr>
-          <w:rFonts w:ascii="Adobe Caslon Pro" w:hAnsi="Adobe Caslon Pro"/>
-        </w:rPr>
-      </w:pPr>
-      <w:proofErr w:type="spellStart"/>
-      <w:r>
-        <w:rPr>
-          <w:rFonts w:ascii="Adobe Caslon Pro" w:hAnsi="Adobe Caslon Pro"/>
-        </w:rPr>
-        <w:t>Kalman</w:t>
-      </w:r>
-      <w:proofErr w:type="spellEnd"/>
-      <w:r>
-        <w:rPr>
-          <w:rFonts w:ascii="Adobe Caslon Pro" w:hAnsi="Adobe Caslon Pro"/>
-        </w:rPr>
-        <w:t xml:space="preserve"> </w:t>
-      </w:r>
-      <w:proofErr w:type="spellStart"/>
-      <w:r>
-        <w:rPr>
-          <w:rFonts w:ascii="Adobe Caslon Pro" w:hAnsi="Adobe Caslon Pro"/>
-        </w:rPr>
-        <w:t>filter</w:t>
-      </w:r>
-      <w:proofErr w:type="spellEnd"/>
-      <w:r>
-        <w:rPr>
-          <w:rFonts w:ascii="Adobe Caslon Pro" w:hAnsi="Adobe Caslon Pro"/>
-        </w:rPr>
-        <w:t xml:space="preserve"> con (x, y, scale</w:t>
-      </w:r>
       <w:r>
         <w:rPr>
           <w:rFonts w:ascii="Adobe Caslon Pro" w:hAnsi="Adobe Caslon Pro"/>
           <w:highlight w:val="yellow"/>
         </w:rPr>
-        <w:t>)</w:t>
-      </w:r>
-      <w:r>
-        <w:rPr>
-          <w:rFonts w:ascii="Adobe Caslon Pro" w:hAnsi="Adobe Caslon Pro"/>
-          <w:highlight w:val="yellow"/>
-        </w:rPr>
-        <w:t>[da correggere</w:t>
-      </w:r>
-      <w:proofErr w:type="gramStart"/>
-      <w:r>
-        <w:rPr>
-          <w:rFonts w:ascii="Adobe Caslon Pro" w:hAnsi="Adobe Caslon Pro"/>
-          <w:highlight w:val="yellow"/>
-        </w:rPr>
-        <w:t>]</w:t>
-      </w:r>
-      <w:proofErr w:type="gramEnd"/>
+        <w:t>[da correggere]</w:t>
+      </w:r>
     </w:p>
     <w:p>
       <w:pPr>
@@ -4715,39 +2658,7 @@
           <w:rFonts w:ascii="Adobe Caslon Pro" w:eastAsia="Times New Roman" w:hAnsi="Adobe Caslon Pro" w:cs="Times New Roman"/>
           <w:shd w:val="clear" w:color="auto" w:fill="FFFFFF"/>
         </w:rPr>
-        <w:t xml:space="preserve">Di seguito è presentato lo schema relazionale di modifica alla base dati. La modifica principale riguarda i campi identificativi delle varie tabelle, </w:t>
-      </w:r>
-      <w:proofErr w:type="gramStart"/>
-      <w:r>
-        <w:rPr>
-          <w:rFonts w:ascii="Adobe Caslon Pro" w:eastAsia="Times New Roman" w:hAnsi="Adobe Caslon Pro" w:cs="Times New Roman"/>
-          <w:shd w:val="clear" w:color="auto" w:fill="FFFFFF"/>
-        </w:rPr>
-        <w:t>precedentemente</w:t>
-      </w:r>
-      <w:proofErr w:type="gramEnd"/>
-      <w:r>
-        <w:rPr>
-          <w:rFonts w:ascii="Adobe Caslon Pro" w:eastAsia="Times New Roman" w:hAnsi="Adobe Caslon Pro" w:cs="Times New Roman"/>
-          <w:shd w:val="clear" w:color="auto" w:fill="FFFFFF"/>
-        </w:rPr>
-        <w:t xml:space="preserve"> impostati su un valore </w:t>
-      </w:r>
-      <w:proofErr w:type="gramStart"/>
-      <w:r>
-        <w:rPr>
-          <w:rFonts w:ascii="Adobe Caslon Pro" w:eastAsia="Times New Roman" w:hAnsi="Adobe Caslon Pro" w:cs="Times New Roman"/>
-          <w:shd w:val="clear" w:color="auto" w:fill="FFFFFF"/>
-        </w:rPr>
-        <w:t>alfanumerico</w:t>
-      </w:r>
-      <w:proofErr w:type="gramEnd"/>
-      <w:r>
-        <w:rPr>
-          <w:rFonts w:ascii="Adobe Caslon Pro" w:eastAsia="Times New Roman" w:hAnsi="Adobe Caslon Pro" w:cs="Times New Roman"/>
-          <w:shd w:val="clear" w:color="auto" w:fill="FFFFFF"/>
-        </w:rPr>
-        <w:t xml:space="preserve"> e convertiti in numerico.</w:t>
+        <w:t>Di seguito è presentato lo schema relazionale di modifica alla base dati. La modifica principale riguarda i campi identificativi delle varie tabelle, precedentemente impostati su un valore alfanumerico e convertiti in numerico.</w:t>
       </w:r>
     </w:p>
     <w:p>

</xml_diff>